<commit_message>
changed font to Lato and added Alignminds
</commit_message>
<xml_diff>
--- a/Riyas_Rawther_Resume_DevOps.docx
+++ b/Riyas_Rawther_Resume_DevOps.docx
@@ -9,6 +9,192 @@
           <w:rFonts w:ascii="Lato" w:hAnsi="Lato" w:cs="HelveticaNowDisplay Black"/>
         </w:rPr>
       </w:pPr>
+      <w:r>
+        <w:rPr>
+          <w:rFonts w:ascii="Lato" w:hAnsi="Lato" w:cs="HelveticaNowDisplay Black"/>
+          <w:noProof/>
+        </w:rPr>
+        <mc:AlternateContent>
+          <mc:Choice Requires="wps">
+            <w:drawing>
+              <wp:anchor distT="0" distB="0" distL="114300" distR="114300" simplePos="0" relativeHeight="251660288" behindDoc="0" locked="0" layoutInCell="1" allowOverlap="1" wp14:anchorId="25FB3075" wp14:editId="79328803">
+                <wp:simplePos x="0" y="0"/>
+                <wp:positionH relativeFrom="column">
+                  <wp:posOffset>1140460</wp:posOffset>
+                </wp:positionH>
+                <wp:positionV relativeFrom="paragraph">
+                  <wp:posOffset>120650</wp:posOffset>
+                </wp:positionV>
+                <wp:extent cx="3298825" cy="628650"/>
+                <wp:effectExtent l="0" t="0" r="0" b="0"/>
+                <wp:wrapNone/>
+                <wp:docPr id="3" name="Text Box 3"/>
+                <wp:cNvGraphicFramePr/>
+                <a:graphic xmlns:a="http://schemas.openxmlformats.org/drawingml/2006/main">
+                  <a:graphicData uri="http://schemas.microsoft.com/office/word/2010/wordprocessingShape">
+                    <wps:wsp>
+                      <wps:cNvSpPr txBox="1"/>
+                      <wps:spPr>
+                        <a:xfrm>
+                          <a:off x="0" y="0"/>
+                          <a:ext cx="3298825" cy="628650"/>
+                        </a:xfrm>
+                        <a:prstGeom prst="rect">
+                          <a:avLst/>
+                        </a:prstGeom>
+                        <a:solidFill>
+                          <a:schemeClr val="lt1"/>
+                        </a:solidFill>
+                        <a:ln w="6350">
+                          <a:noFill/>
+                        </a:ln>
+                      </wps:spPr>
+                      <wps:txbx>
+                        <w:txbxContent>
+                          <w:p>
+                            <w:pPr>
+                              <w:spacing w:after="0" w:line="240" w:lineRule="auto"/>
+                              <w:rPr>
+                                <w:rFonts w:ascii="Lato" w:hAnsi="Lato" w:cs="HelveticaNowText Regular"/>
+                                <w:b/>
+                                <w:bCs/>
+                                <w:sz w:val="36"/>
+                                <w:szCs w:val="36"/>
+                              </w:rPr>
+                            </w:pPr>
+                            <w:r>
+                              <w:rPr>
+                                <w:rFonts w:ascii="Lato" w:hAnsi="Lato" w:cs="HelveticaNowText Regular"/>
+                                <w:b/>
+                                <w:bCs/>
+                                <w:sz w:val="36"/>
+                                <w:szCs w:val="36"/>
+                              </w:rPr>
+                              <w:t>Riyas Rawther</w:t>
+                            </w:r>
+                            <w:r>
+                              <w:rPr>
+                                <w:rFonts w:ascii="Lato" w:hAnsi="Lato" w:cs="HelveticaNowText Regular"/>
+                                <w:b/>
+                                <w:bCs/>
+                                <w:sz w:val="36"/>
+                                <w:szCs w:val="36"/>
+                              </w:rPr>
+                              <w:t xml:space="preserve"> </w:t>
+                            </w:r>
+                          </w:p>
+                          <w:p>
+                            <w:pPr>
+                              <w:spacing w:after="0" w:line="240" w:lineRule="auto"/>
+                              <w:rPr>
+                                <w:rFonts w:ascii="Lato" w:hAnsi="Lato" w:cs="HelveticaNowText Regular"/>
+                                <w:b/>
+                                <w:bCs/>
+                                <w:sz w:val="28"/>
+                                <w:szCs w:val="28"/>
+                              </w:rPr>
+                            </w:pPr>
+                            <w:r>
+                              <w:rPr>
+                                <w:rFonts w:ascii="Lato" w:hAnsi="Lato" w:cs="HelveticaNowText Regular"/>
+                                <w:b/>
+                                <w:bCs/>
+                                <w:sz w:val="28"/>
+                                <w:szCs w:val="28"/>
+                              </w:rPr>
+                              <w:t>DevOps Engineer</w:t>
+                            </w:r>
+                          </w:p>
+                        </w:txbxContent>
+                      </wps:txbx>
+                      <wps:bodyPr rot="0" spcFirstLastPara="0" vertOverflow="overflow" horzOverflow="overflow" vert="horz" wrap="square" lIns="91440" tIns="45720" rIns="91440" bIns="45720" numCol="1" spcCol="0" rtlCol="0" fromWordArt="0" anchor="t" anchorCtr="0" forceAA="0" compatLnSpc="1">
+                        <a:prstTxWarp prst="textNoShape">
+                          <a:avLst/>
+                        </a:prstTxWarp>
+                        <a:noAutofit/>
+                      </wps:bodyPr>
+                    </wps:wsp>
+                  </a:graphicData>
+                </a:graphic>
+                <wp14:sizeRelH relativeFrom="margin">
+                  <wp14:pctWidth>0</wp14:pctWidth>
+                </wp14:sizeRelH>
+                <wp14:sizeRelV relativeFrom="margin">
+                  <wp14:pctHeight>0</wp14:pctHeight>
+                </wp14:sizeRelV>
+              </wp:anchor>
+            </w:drawing>
+          </mc:Choice>
+          <mc:Fallback>
+            <w:pict>
+              <v:shapetype w14:anchorId="25FB3075" id="_x0000_t202" coordsize="21600,21600" o:spt="202" path="m,l,21600r21600,l21600,xe">
+                <v:stroke joinstyle="miter"/>
+                <v:path gradientshapeok="t" o:connecttype="rect"/>
+              </v:shapetype>
+              <v:shape id="Text Box 3" o:spid="_x0000_s1026" type="#_x0000_t202" style="position:absolute;margin-left:89.8pt;margin-top:9.5pt;width:259.75pt;height:49.5pt;z-index:251660288;visibility:visible;mso-wrap-style:square;mso-width-percent:0;mso-height-percent:0;mso-wrap-distance-left:9pt;mso-wrap-distance-top:0;mso-wrap-distance-right:9pt;mso-wrap-distance-bottom:0;mso-position-horizontal:absolute;mso-position-horizontal-relative:text;mso-position-vertical:absolute;mso-position-vertical-relative:text;mso-width-percent:0;mso-height-percent:0;mso-width-relative:margin;mso-height-relative:margin;v-text-anchor:top" o:gfxdata="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" fillcolor="white [3201]" stroked="f" strokeweight=".5pt">
+                <v:textbox>
+                  <w:txbxContent>
+                    <w:p>
+                      <w:pPr>
+                        <w:spacing w:after="0" w:line="240" w:lineRule="auto"/>
+                        <w:rPr>
+                          <w:rFonts w:ascii="Lato" w:hAnsi="Lato" w:cs="HelveticaNowText Regular"/>
+                          <w:b/>
+                          <w:bCs/>
+                          <w:sz w:val="36"/>
+                          <w:szCs w:val="36"/>
+                        </w:rPr>
+                      </w:pPr>
+                      <w:r>
+                        <w:rPr>
+                          <w:rFonts w:ascii="Lato" w:hAnsi="Lato" w:cs="HelveticaNowText Regular"/>
+                          <w:b/>
+                          <w:bCs/>
+                          <w:sz w:val="36"/>
+                          <w:szCs w:val="36"/>
+                        </w:rPr>
+                        <w:t>Riyas Rawther</w:t>
+                      </w:r>
+                      <w:r>
+                        <w:rPr>
+                          <w:rFonts w:ascii="Lato" w:hAnsi="Lato" w:cs="HelveticaNowText Regular"/>
+                          <w:b/>
+                          <w:bCs/>
+                          <w:sz w:val="36"/>
+                          <w:szCs w:val="36"/>
+                        </w:rPr>
+                        <w:t xml:space="preserve"> </w:t>
+                      </w:r>
+                    </w:p>
+                    <w:p>
+                      <w:pPr>
+                        <w:spacing w:after="0" w:line="240" w:lineRule="auto"/>
+                        <w:rPr>
+                          <w:rFonts w:ascii="Lato" w:hAnsi="Lato" w:cs="HelveticaNowText Regular"/>
+                          <w:b/>
+                          <w:bCs/>
+                          <w:sz w:val="28"/>
+                          <w:szCs w:val="28"/>
+                        </w:rPr>
+                      </w:pPr>
+                      <w:r>
+                        <w:rPr>
+                          <w:rFonts w:ascii="Lato" w:hAnsi="Lato" w:cs="HelveticaNowText Regular"/>
+                          <w:b/>
+                          <w:bCs/>
+                          <w:sz w:val="28"/>
+                          <w:szCs w:val="28"/>
+                        </w:rPr>
+                        <w:t>DevOps Engineer</w:t>
+                      </w:r>
+                    </w:p>
+                  </w:txbxContent>
+                </v:textbox>
+              </v:shape>
+            </w:pict>
+          </mc:Fallback>
+        </mc:AlternateContent>
+      </w:r>
       <w:r>
         <w:rPr>
           <w:rFonts w:ascii="Lato" w:hAnsi="Lato" w:cs="HelveticaNowDisplay Black"/>
@@ -72,7 +258,7 @@
                                           <pic:cNvPicPr/>
                                         </pic:nvPicPr>
                                         <pic:blipFill>
-                                          <a:blip r:embed="rId4">
+                                          <a:blip r:embed="rId5">
                                             <a:extLst>
                                               <a:ext uri="{28A0092B-C50C-407E-A947-70E740481C1C}">
                                                 <a14:useLocalDpi xmlns:a14="http://schemas.microsoft.com/office/drawing/2010/main" val="0"/>
@@ -118,11 +304,7 @@
           </mc:Choice>
           <mc:Fallback>
             <w:pict>
-              <v:shapetype w14:anchorId="0ED5FF98" id="_x0000_t202" coordsize="21600,21600" o:spt="202" path="m,l,21600r21600,l21600,xe">
-                <v:stroke joinstyle="miter"/>
-                <v:path gradientshapeok="t" o:connecttype="rect"/>
-              </v:shapetype>
-              <v:shape id="Text Box 37" o:spid="_x0000_s1026" type="#_x0000_t202" style="position:absolute;margin-left:462.3pt;margin-top:27.5pt;width:54pt;height:47pt;z-index:251686912;visibility:visible;mso-wrap-style:square;mso-width-percent:0;mso-wrap-distance-left:9pt;mso-wrap-distance-top:0;mso-wrap-distance-right:9pt;mso-wrap-distance-bottom:0;mso-position-horizontal:absolute;mso-position-horizontal-relative:text;mso-position-vertical:absolute;mso-position-vertical-relative:text;mso-width-percent:0;mso-width-relative:margin;v-text-anchor:top" o:gfxdata="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" fillcolor="white [3201]" stroked="f" strokeweight=".5pt">
+              <v:shape w14:anchorId="0ED5FF98" id="Text Box 37" o:spid="_x0000_s1027" type="#_x0000_t202" style="position:absolute;margin-left:462.3pt;margin-top:27.5pt;width:54pt;height:47pt;z-index:251686912;visibility:visible;mso-wrap-style:square;mso-width-percent:0;mso-wrap-distance-left:9pt;mso-wrap-distance-top:0;mso-wrap-distance-right:9pt;mso-wrap-distance-bottom:0;mso-position-horizontal:absolute;mso-position-horizontal-relative:text;mso-position-vertical:absolute;mso-position-vertical-relative:text;mso-width-percent:0;mso-width-relative:margin;v-text-anchor:top" o:gfxdata="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" fillcolor="white [3201]" stroked="f" strokeweight=".5pt">
                 <v:textbox>
                   <w:txbxContent>
                     <w:p>
@@ -146,7 +328,7 @@
                                     <pic:cNvPicPr/>
                                   </pic:nvPicPr>
                                   <pic:blipFill>
-                                    <a:blip r:embed="rId4">
+                                    <a:blip r:embed="rId5">
                                       <a:extLst>
                                         <a:ext uri="{28A0092B-C50C-407E-A947-70E740481C1C}">
                                           <a14:useLocalDpi xmlns:a14="http://schemas.microsoft.com/office/drawing/2010/main" val="0"/>
@@ -188,142 +370,7 @@
         <mc:AlternateContent>
           <mc:Choice Requires="wps">
             <w:drawing>
-              <wp:anchor distT="0" distB="0" distL="114300" distR="114300" simplePos="0" relativeHeight="251685888" behindDoc="0" locked="0" layoutInCell="1" allowOverlap="1" wp14:anchorId="109E3FE1" wp14:editId="6322177C">
-                <wp:simplePos x="0" y="0"/>
-                <wp:positionH relativeFrom="column">
-                  <wp:posOffset>4893310</wp:posOffset>
-                </wp:positionH>
-                <wp:positionV relativeFrom="paragraph">
-                  <wp:posOffset>8870950</wp:posOffset>
-                </wp:positionV>
-                <wp:extent cx="2171700" cy="1682750"/>
-                <wp:effectExtent l="0" t="0" r="0" b="0"/>
-                <wp:wrapNone/>
-                <wp:docPr id="36" name="Text Box 36"/>
-                <wp:cNvGraphicFramePr/>
-                <a:graphic xmlns:a="http://schemas.openxmlformats.org/drawingml/2006/main">
-                  <a:graphicData uri="http://schemas.microsoft.com/office/word/2010/wordprocessingShape">
-                    <wps:wsp>
-                      <wps:cNvSpPr txBox="1"/>
-                      <wps:spPr>
-                        <a:xfrm>
-                          <a:off x="0" y="0"/>
-                          <a:ext cx="2171700" cy="1682750"/>
-                        </a:xfrm>
-                        <a:prstGeom prst="rect">
-                          <a:avLst/>
-                        </a:prstGeom>
-                        <a:solidFill>
-                          <a:schemeClr val="lt1"/>
-                        </a:solidFill>
-                        <a:ln w="6350">
-                          <a:noFill/>
-                        </a:ln>
-                      </wps:spPr>
-                      <wps:txbx>
-                        <w:txbxContent>
-                          <w:p>
-                            <w:r>
-                              <w:t xml:space="preserve">Monitoring 100s of Linux and Windows servers using </w:t>
-                            </w:r>
-                            <w:proofErr w:type="spellStart"/>
-                            <w:r>
-                              <w:t>Sensu</w:t>
-                            </w:r>
-                            <w:proofErr w:type="spellEnd"/>
-                            <w:r>
-                              <w:t xml:space="preserve">, PagerDuty, </w:t>
-                            </w:r>
-                            <w:proofErr w:type="spellStart"/>
-                            <w:r>
-                              <w:t>SquadCast</w:t>
-                            </w:r>
-                            <w:proofErr w:type="spellEnd"/>
-                            <w:r>
-                              <w:t xml:space="preserve"> </w:t>
-                            </w:r>
-                            <w:proofErr w:type="spellStart"/>
-                            <w:r>
-                              <w:t>e.t.c</w:t>
-                            </w:r>
-                            <w:proofErr w:type="spellEnd"/>
-                            <w:r>
-                              <w:t xml:space="preserve">. </w:t>
-                            </w:r>
-                            <w:r>
-                              <w:t>with improved alert fatigue. The incidents are managed with PagerDuty and configured to give alerts by phone calls.</w:t>
-                            </w:r>
-                          </w:p>
-                        </w:txbxContent>
-                      </wps:txbx>
-                      <wps:bodyPr rot="0" spcFirstLastPara="0" vertOverflow="overflow" horzOverflow="overflow" vert="horz" wrap="square" lIns="91440" tIns="45720" rIns="91440" bIns="45720" numCol="1" spcCol="0" rtlCol="0" fromWordArt="0" anchor="t" anchorCtr="0" forceAA="0" compatLnSpc="1">
-                        <a:prstTxWarp prst="textNoShape">
-                          <a:avLst/>
-                        </a:prstTxWarp>
-                        <a:noAutofit/>
-                      </wps:bodyPr>
-                    </wps:wsp>
-                  </a:graphicData>
-                </a:graphic>
-                <wp14:sizeRelV relativeFrom="margin">
-                  <wp14:pctHeight>0</wp14:pctHeight>
-                </wp14:sizeRelV>
-              </wp:anchor>
-            </w:drawing>
-          </mc:Choice>
-          <mc:Fallback>
-            <w:pict>
-              <v:shape w14:anchorId="109E3FE1" id="Text Box 36" o:spid="_x0000_s1027" type="#_x0000_t202" style="position:absolute;margin-left:385.3pt;margin-top:698.5pt;width:171pt;height:132.5pt;z-index:251685888;visibility:visible;mso-wrap-style:square;mso-height-percent:0;mso-wrap-distance-left:9pt;mso-wrap-distance-top:0;mso-wrap-distance-right:9pt;mso-wrap-distance-bottom:0;mso-position-horizontal:absolute;mso-position-horizontal-relative:text;mso-position-vertical:absolute;mso-position-vertical-relative:text;mso-height-percent:0;mso-height-relative:margin;v-text-anchor:top" o:gfxdata="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" fillcolor="white [3201]" stroked="f" strokeweight=".5pt">
-                <v:textbox>
-                  <w:txbxContent>
-                    <w:p>
-                      <w:r>
-                        <w:t xml:space="preserve">Monitoring 100s of Linux and Windows servers using </w:t>
-                      </w:r>
-                      <w:proofErr w:type="spellStart"/>
-                      <w:r>
-                        <w:t>Sensu</w:t>
-                      </w:r>
-                      <w:proofErr w:type="spellEnd"/>
-                      <w:r>
-                        <w:t xml:space="preserve">, PagerDuty, </w:t>
-                      </w:r>
-                      <w:proofErr w:type="spellStart"/>
-                      <w:r>
-                        <w:t>SquadCast</w:t>
-                      </w:r>
-                      <w:proofErr w:type="spellEnd"/>
-                      <w:r>
-                        <w:t xml:space="preserve"> </w:t>
-                      </w:r>
-                      <w:proofErr w:type="spellStart"/>
-                      <w:r>
-                        <w:t>e.t.c</w:t>
-                      </w:r>
-                      <w:proofErr w:type="spellEnd"/>
-                      <w:r>
-                        <w:t xml:space="preserve">. </w:t>
-                      </w:r>
-                      <w:r>
-                        <w:t>with improved alert fatigue. The incidents are managed with PagerDuty and configured to give alerts by phone calls.</w:t>
-                      </w:r>
-                    </w:p>
-                  </w:txbxContent>
-                </v:textbox>
-              </v:shape>
-            </w:pict>
-          </mc:Fallback>
-        </mc:AlternateContent>
-      </w:r>
-      <w:r>
-        <w:rPr>
-          <w:rFonts w:ascii="Lato" w:hAnsi="Lato" w:cs="HelveticaNowDisplay Black"/>
-          <w:noProof/>
-        </w:rPr>
-        <mc:AlternateContent>
-          <mc:Choice Requires="wps">
-            <w:drawing>
-              <wp:anchor distT="0" distB="0" distL="114300" distR="114300" simplePos="0" relativeHeight="251657214" behindDoc="0" locked="0" layoutInCell="1" allowOverlap="1" wp14:anchorId="7E474B65" wp14:editId="7EC9E811">
+              <wp:anchor distT="0" distB="0" distL="114300" distR="114300" simplePos="0" relativeHeight="251657214" behindDoc="0" locked="0" layoutInCell="1" allowOverlap="1" wp14:anchorId="7E474B65" wp14:editId="2E9FC42F">
                 <wp:simplePos x="0" y="0"/>
                 <wp:positionH relativeFrom="column">
                   <wp:posOffset>4715510</wp:posOffset>
@@ -380,7 +427,7 @@
                                           </pic:cNvPicPr>
                                         </pic:nvPicPr>
                                         <pic:blipFill>
-                                          <a:blip r:embed="rId5">
+                                          <a:blip r:embed="rId6">
                                             <a:extLst>
                                               <a:ext uri="{28A0092B-C50C-407E-A947-70E740481C1C}">
                                                 <a14:useLocalDpi xmlns:a14="http://schemas.microsoft.com/office/drawing/2010/main" val="0"/>
@@ -433,7 +480,7 @@
                                           <pic:cNvPicPr/>
                                         </pic:nvPicPr>
                                         <pic:blipFill>
-                                          <a:blip r:embed="rId6">
+                                          <a:blip r:embed="rId7">
                                             <a:extLst>
                                               <a:ext uri="{28A0092B-C50C-407E-A947-70E740481C1C}">
                                                 <a14:useLocalDpi xmlns:a14="http://schemas.microsoft.com/office/drawing/2010/main" val="0"/>
@@ -508,7 +555,7 @@
                                     </pic:cNvPicPr>
                                   </pic:nvPicPr>
                                   <pic:blipFill>
-                                    <a:blip r:embed="rId5">
+                                    <a:blip r:embed="rId6">
                                       <a:extLst>
                                         <a:ext uri="{28A0092B-C50C-407E-A947-70E740481C1C}">
                                           <a14:useLocalDpi xmlns:a14="http://schemas.microsoft.com/office/drawing/2010/main" val="0"/>
@@ -561,7 +608,7 @@
                                     <pic:cNvPicPr/>
                                   </pic:nvPicPr>
                                   <pic:blipFill>
-                                    <a:blip r:embed="rId6">
+                                    <a:blip r:embed="rId7">
                                       <a:extLst>
                                         <a:ext uri="{28A0092B-C50C-407E-A947-70E740481C1C}">
                                           <a14:useLocalDpi xmlns:a14="http://schemas.microsoft.com/office/drawing/2010/main" val="0"/>
@@ -638,39 +685,77 @@
                       <wps:txbx>
                         <w:txbxContent>
                           <w:p>
-                            <w:r>
-                              <w:t>Load</w:t>
-                            </w:r>
-                            <w:r>
-                              <w:t xml:space="preserve"> Testing NodeJS, .Net MVC web, PHP applications with </w:t>
-                            </w:r>
-                            <w:r>
-                              <w:t>Locust</w:t>
-                            </w:r>
-                            <w:r>
-                              <w:t xml:space="preserve">, JMeter and RedLine13. Optimized .Net MVC </w:t>
-                            </w:r>
-                            <w:r>
+                            <w:pPr>
+                              <w:rPr>
+                                <w:rFonts w:ascii="Lato" w:hAnsi="Lato"/>
+                                <w:sz w:val="20"/>
+                                <w:szCs w:val="20"/>
+                              </w:rPr>
+                            </w:pPr>
+                            <w:r>
+                              <w:rPr>
+                                <w:rFonts w:ascii="Lato" w:hAnsi="Lato"/>
+                                <w:sz w:val="20"/>
+                                <w:szCs w:val="20"/>
+                              </w:rPr>
+                              <w:t xml:space="preserve">Load Testing NodeJS, .Net MVC web, PHP applications with Locust, JMeter and RedLine13. Optimized .Net MVC </w:t>
+                            </w:r>
+                            <w:r>
+                              <w:rPr>
+                                <w:rFonts w:ascii="Lato" w:hAnsi="Lato"/>
+                                <w:sz w:val="20"/>
+                                <w:szCs w:val="20"/>
+                              </w:rPr>
                               <w:t>web-based</w:t>
                             </w:r>
                             <w:r>
+                              <w:rPr>
+                                <w:rFonts w:ascii="Lato" w:hAnsi="Lato"/>
+                                <w:sz w:val="20"/>
+                                <w:szCs w:val="20"/>
+                              </w:rPr>
                               <w:t xml:space="preserve"> applications on AWS </w:t>
                             </w:r>
                             <w:r>
+                              <w:rPr>
+                                <w:rFonts w:ascii="Lato" w:hAnsi="Lato"/>
+                                <w:sz w:val="20"/>
+                                <w:szCs w:val="20"/>
+                              </w:rPr>
                               <w:t>Autoscaling</w:t>
                             </w:r>
                             <w:r>
+                              <w:rPr>
+                                <w:rFonts w:ascii="Lato" w:hAnsi="Lato"/>
+                                <w:sz w:val="20"/>
+                                <w:szCs w:val="20"/>
+                              </w:rPr>
                               <w:t xml:space="preserve"> for quicker deployments using </w:t>
                             </w:r>
                             <w:r>
+                              <w:rPr>
+                                <w:rFonts w:ascii="Lato" w:hAnsi="Lato"/>
+                                <w:sz w:val="20"/>
+                                <w:szCs w:val="20"/>
+                              </w:rPr>
                               <w:t xml:space="preserve">Warm Pool, </w:t>
                             </w:r>
                             <w:proofErr w:type="spellStart"/>
                             <w:r>
+                              <w:rPr>
+                                <w:rFonts w:ascii="Lato" w:hAnsi="Lato"/>
+                                <w:sz w:val="20"/>
+                                <w:szCs w:val="20"/>
+                              </w:rPr>
                               <w:t>SysPrep</w:t>
                             </w:r>
                             <w:proofErr w:type="spellEnd"/>
                             <w:r>
+                              <w:rPr>
+                                <w:rFonts w:ascii="Lato" w:hAnsi="Lato"/>
+                                <w:sz w:val="20"/>
+                                <w:szCs w:val="20"/>
+                              </w:rPr>
                               <w:t>, end-to-end encryption.</w:t>
                             </w:r>
                           </w:p>
@@ -697,39 +782,77 @@
                 <v:textbox>
                   <w:txbxContent>
                     <w:p>
-                      <w:r>
-                        <w:t>Load</w:t>
-                      </w:r>
-                      <w:r>
-                        <w:t xml:space="preserve"> Testing NodeJS, .Net MVC web, PHP applications with </w:t>
-                      </w:r>
-                      <w:r>
-                        <w:t>Locust</w:t>
-                      </w:r>
-                      <w:r>
-                        <w:t xml:space="preserve">, JMeter and RedLine13. Optimized .Net MVC </w:t>
-                      </w:r>
-                      <w:r>
+                      <w:pPr>
+                        <w:rPr>
+                          <w:rFonts w:ascii="Lato" w:hAnsi="Lato"/>
+                          <w:sz w:val="20"/>
+                          <w:szCs w:val="20"/>
+                        </w:rPr>
+                      </w:pPr>
+                      <w:r>
+                        <w:rPr>
+                          <w:rFonts w:ascii="Lato" w:hAnsi="Lato"/>
+                          <w:sz w:val="20"/>
+                          <w:szCs w:val="20"/>
+                        </w:rPr>
+                        <w:t xml:space="preserve">Load Testing NodeJS, .Net MVC web, PHP applications with Locust, JMeter and RedLine13. Optimized .Net MVC </w:t>
+                      </w:r>
+                      <w:r>
+                        <w:rPr>
+                          <w:rFonts w:ascii="Lato" w:hAnsi="Lato"/>
+                          <w:sz w:val="20"/>
+                          <w:szCs w:val="20"/>
+                        </w:rPr>
                         <w:t>web-based</w:t>
                       </w:r>
                       <w:r>
+                        <w:rPr>
+                          <w:rFonts w:ascii="Lato" w:hAnsi="Lato"/>
+                          <w:sz w:val="20"/>
+                          <w:szCs w:val="20"/>
+                        </w:rPr>
                         <w:t xml:space="preserve"> applications on AWS </w:t>
                       </w:r>
                       <w:r>
+                        <w:rPr>
+                          <w:rFonts w:ascii="Lato" w:hAnsi="Lato"/>
+                          <w:sz w:val="20"/>
+                          <w:szCs w:val="20"/>
+                        </w:rPr>
                         <w:t>Autoscaling</w:t>
                       </w:r>
                       <w:r>
+                        <w:rPr>
+                          <w:rFonts w:ascii="Lato" w:hAnsi="Lato"/>
+                          <w:sz w:val="20"/>
+                          <w:szCs w:val="20"/>
+                        </w:rPr>
                         <w:t xml:space="preserve"> for quicker deployments using </w:t>
                       </w:r>
                       <w:r>
+                        <w:rPr>
+                          <w:rFonts w:ascii="Lato" w:hAnsi="Lato"/>
+                          <w:sz w:val="20"/>
+                          <w:szCs w:val="20"/>
+                        </w:rPr>
                         <w:t xml:space="preserve">Warm Pool, </w:t>
                       </w:r>
                       <w:proofErr w:type="spellStart"/>
                       <w:r>
+                        <w:rPr>
+                          <w:rFonts w:ascii="Lato" w:hAnsi="Lato"/>
+                          <w:sz w:val="20"/>
+                          <w:szCs w:val="20"/>
+                        </w:rPr>
                         <w:t>SysPrep</w:t>
                       </w:r>
                       <w:proofErr w:type="spellEnd"/>
                       <w:r>
+                        <w:rPr>
+                          <w:rFonts w:ascii="Lato" w:hAnsi="Lato"/>
+                          <w:sz w:val="20"/>
+                          <w:szCs w:val="20"/>
+                        </w:rPr>
                         <w:t>, end-to-end encryption.</w:t>
                       </w:r>
                     </w:p>
@@ -786,17 +909,21 @@
                             <w:pPr>
                               <w:spacing w:after="0"/>
                               <w:rPr>
-                                <w:rFonts w:ascii="HelveticaNowText Regular" w:hAnsi="HelveticaNowText Regular" w:cs="HelveticaNowText Regular"/>
+                                <w:rFonts w:ascii="Lato" w:hAnsi="Lato" w:cs="HelveticaNowText Regular"/>
                                 <w:b/>
                                 <w:bCs/>
+                                <w:sz w:val="24"/>
+                                <w:szCs w:val="24"/>
                               </w:rPr>
                             </w:pPr>
                             <w:r>
                               <w:rPr>
-                                <w:rFonts w:ascii="HelveticaNowText Regular" w:hAnsi="HelveticaNowText Regular" w:cs="HelveticaNowText Regular"/>
+                                <w:rFonts w:ascii="Lato" w:hAnsi="Lato" w:cs="HelveticaNowText Regular"/>
                                 <w:b/>
                                 <w:bCs/>
                                 <w:noProof/>
+                                <w:sz w:val="24"/>
+                                <w:szCs w:val="24"/>
                               </w:rPr>
                               <w:t>Load Testing and Optimization</w:t>
                             </w:r>
@@ -830,17 +957,21 @@
                       <w:pPr>
                         <w:spacing w:after="0"/>
                         <w:rPr>
-                          <w:rFonts w:ascii="HelveticaNowText Regular" w:hAnsi="HelveticaNowText Regular" w:cs="HelveticaNowText Regular"/>
+                          <w:rFonts w:ascii="Lato" w:hAnsi="Lato" w:cs="HelveticaNowText Regular"/>
                           <w:b/>
                           <w:bCs/>
+                          <w:sz w:val="24"/>
+                          <w:szCs w:val="24"/>
                         </w:rPr>
                       </w:pPr>
                       <w:r>
                         <w:rPr>
-                          <w:rFonts w:ascii="HelveticaNowText Regular" w:hAnsi="HelveticaNowText Regular" w:cs="HelveticaNowText Regular"/>
+                          <w:rFonts w:ascii="Lato" w:hAnsi="Lato" w:cs="HelveticaNowText Regular"/>
                           <w:b/>
                           <w:bCs/>
                           <w:noProof/>
+                          <w:sz w:val="24"/>
+                          <w:szCs w:val="24"/>
                         </w:rPr>
                         <w:t>Load Testing and Optimization</w:t>
                       </w:r>
@@ -860,192 +991,7 @@
         <mc:AlternateContent>
           <mc:Choice Requires="wps">
             <w:drawing>
-              <wp:anchor distT="0" distB="0" distL="114300" distR="114300" simplePos="0" relativeHeight="251678720" behindDoc="0" locked="0" layoutInCell="1" allowOverlap="1" wp14:anchorId="224D3EA1" wp14:editId="0A4174B2">
-                <wp:simplePos x="0" y="0"/>
-                <wp:positionH relativeFrom="column">
-                  <wp:posOffset>4829810</wp:posOffset>
-                </wp:positionH>
-                <wp:positionV relativeFrom="paragraph">
-                  <wp:posOffset>5340350</wp:posOffset>
-                </wp:positionV>
-                <wp:extent cx="2171700" cy="1390650"/>
-                <wp:effectExtent l="0" t="0" r="0" b="0"/>
-                <wp:wrapNone/>
-                <wp:docPr id="17" name="Text Box 17"/>
-                <wp:cNvGraphicFramePr/>
-                <a:graphic xmlns:a="http://schemas.openxmlformats.org/drawingml/2006/main">
-                  <a:graphicData uri="http://schemas.microsoft.com/office/word/2010/wordprocessingShape">
-                    <wps:wsp>
-                      <wps:cNvSpPr txBox="1"/>
-                      <wps:spPr>
-                        <a:xfrm>
-                          <a:off x="0" y="0"/>
-                          <a:ext cx="2171700" cy="1390650"/>
-                        </a:xfrm>
-                        <a:prstGeom prst="rect">
-                          <a:avLst/>
-                        </a:prstGeom>
-                        <a:solidFill>
-                          <a:schemeClr val="lt1"/>
-                        </a:solidFill>
-                        <a:ln w="6350">
-                          <a:noFill/>
-                        </a:ln>
-                      </wps:spPr>
-                      <wps:txbx>
-                        <w:txbxContent>
-                          <w:p>
-                            <w:r>
-                              <w:rPr>
-                                <w:sz w:val="16"/>
-                                <w:szCs w:val="16"/>
-                              </w:rPr>
-                              <w:sym w:font="Wingdings 3" w:char="F075"/>
-                            </w:r>
-                            <w:r>
-                              <w:t>C</w:t>
-                            </w:r>
-                            <w:r>
-                              <w:t>onfigure email compliance and implement measures to protect organization from spam, spoofing, phishing, and malware attacks</w:t>
-                            </w:r>
-                            <w:r>
-                              <w:t xml:space="preserve">. </w:t>
-                            </w:r>
-                            <w:r>
-                              <w:rPr>
-                                <w:sz w:val="16"/>
-                                <w:szCs w:val="16"/>
-                              </w:rPr>
-                              <w:sym w:font="Wingdings 3" w:char="F075"/>
-                            </w:r>
-                            <w:r>
-                              <w:rPr>
-                                <w:sz w:val="16"/>
-                                <w:szCs w:val="16"/>
-                              </w:rPr>
-                              <w:t xml:space="preserve"> </w:t>
-                            </w:r>
-                            <w:r>
-                              <w:t>SPF, DKIM, DMAR</w:t>
-                            </w:r>
-                            <w:r>
-                              <w:t>C</w:t>
-                            </w:r>
-                            <w:r>
-                              <w:t>, MX</w:t>
-                            </w:r>
-                            <w:r>
-                              <w:t xml:space="preserve"> </w:t>
-                            </w:r>
-                            <w:r>
-                              <w:rPr>
-                                <w:sz w:val="16"/>
-                                <w:szCs w:val="16"/>
-                              </w:rPr>
-                              <w:sym w:font="Wingdings 3" w:char="F075"/>
-                            </w:r>
-                            <w:r>
-                              <w:t>Experience on managing 900+ users</w:t>
-                            </w:r>
-                            <w:r>
-                              <w:t>.</w:t>
-                            </w:r>
-                          </w:p>
-                        </w:txbxContent>
-                      </wps:txbx>
-                      <wps:bodyPr rot="0" spcFirstLastPara="0" vertOverflow="overflow" horzOverflow="overflow" vert="horz" wrap="square" lIns="91440" tIns="45720" rIns="91440" bIns="45720" numCol="1" spcCol="0" rtlCol="0" fromWordArt="0" anchor="t" anchorCtr="0" forceAA="0" compatLnSpc="1">
-                        <a:prstTxWarp prst="textNoShape">
-                          <a:avLst/>
-                        </a:prstTxWarp>
-                        <a:noAutofit/>
-                      </wps:bodyPr>
-                    </wps:wsp>
-                  </a:graphicData>
-                </a:graphic>
-                <wp14:sizeRelV relativeFrom="margin">
-                  <wp14:pctHeight>0</wp14:pctHeight>
-                </wp14:sizeRelV>
-              </wp:anchor>
-            </w:drawing>
-          </mc:Choice>
-          <mc:Fallback>
-            <w:pict>
-              <v:shape w14:anchorId="224D3EA1" id="Text Box 17" o:spid="_x0000_s1031" type="#_x0000_t202" style="position:absolute;margin-left:380.3pt;margin-top:420.5pt;width:171pt;height:109.5pt;z-index:251678720;visibility:visible;mso-wrap-style:square;mso-height-percent:0;mso-wrap-distance-left:9pt;mso-wrap-distance-top:0;mso-wrap-distance-right:9pt;mso-wrap-distance-bottom:0;mso-position-horizontal:absolute;mso-position-horizontal-relative:text;mso-position-vertical:absolute;mso-position-vertical-relative:text;mso-height-percent:0;mso-height-relative:margin;v-text-anchor:top" o:gfxdata="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" fillcolor="white [3201]" stroked="f" strokeweight=".5pt">
-                <v:textbox>
-                  <w:txbxContent>
-                    <w:p>
-                      <w:r>
-                        <w:rPr>
-                          <w:sz w:val="16"/>
-                          <w:szCs w:val="16"/>
-                        </w:rPr>
-                        <w:sym w:font="Wingdings 3" w:char="F075"/>
-                      </w:r>
-                      <w:r>
-                        <w:t>C</w:t>
-                      </w:r>
-                      <w:r>
-                        <w:t>onfigure email compliance and implement measures to protect organization from spam, spoofing, phishing, and malware attacks</w:t>
-                      </w:r>
-                      <w:r>
-                        <w:t xml:space="preserve">. </w:t>
-                      </w:r>
-                      <w:r>
-                        <w:rPr>
-                          <w:sz w:val="16"/>
-                          <w:szCs w:val="16"/>
-                        </w:rPr>
-                        <w:sym w:font="Wingdings 3" w:char="F075"/>
-                      </w:r>
-                      <w:r>
-                        <w:rPr>
-                          <w:sz w:val="16"/>
-                          <w:szCs w:val="16"/>
-                        </w:rPr>
-                        <w:t xml:space="preserve"> </w:t>
-                      </w:r>
-                      <w:r>
-                        <w:t>SPF, DKIM, DMAR</w:t>
-                      </w:r>
-                      <w:r>
-                        <w:t>C</w:t>
-                      </w:r>
-                      <w:r>
-                        <w:t>, MX</w:t>
-                      </w:r>
-                      <w:r>
-                        <w:t xml:space="preserve"> </w:t>
-                      </w:r>
-                      <w:r>
-                        <w:rPr>
-                          <w:sz w:val="16"/>
-                          <w:szCs w:val="16"/>
-                        </w:rPr>
-                        <w:sym w:font="Wingdings 3" w:char="F075"/>
-                      </w:r>
-                      <w:r>
-                        <w:t>Experience on managing 900+ users</w:t>
-                      </w:r>
-                      <w:r>
-                        <w:t>.</w:t>
-                      </w:r>
-                    </w:p>
-                  </w:txbxContent>
-                </v:textbox>
-              </v:shape>
-            </w:pict>
-          </mc:Fallback>
-        </mc:AlternateContent>
-      </w:r>
-      <w:r>
-        <w:rPr>
-          <w:rFonts w:ascii="Lato" w:hAnsi="Lato" w:cs="HelveticaNowDisplay Black"/>
-          <w:noProof/>
-        </w:rPr>
-        <mc:AlternateContent>
-          <mc:Choice Requires="wps">
-            <w:drawing>
-              <wp:anchor distT="0" distB="0" distL="114300" distR="114300" simplePos="0" relativeHeight="251676672" behindDoc="0" locked="0" layoutInCell="1" allowOverlap="1" wp14:anchorId="646136BB" wp14:editId="0C2689D6">
+              <wp:anchor distT="0" distB="0" distL="114300" distR="114300" simplePos="0" relativeHeight="251676672" behindDoc="0" locked="0" layoutInCell="1" allowOverlap="1" wp14:anchorId="646136BB" wp14:editId="278D59DE">
                 <wp:simplePos x="0" y="0"/>
                 <wp:positionH relativeFrom="column">
                   <wp:posOffset>4690110</wp:posOffset>
@@ -1102,7 +1048,7 @@
                                           </pic:cNvPicPr>
                                         </pic:nvPicPr>
                                         <pic:blipFill>
-                                          <a:blip r:embed="rId7">
+                                          <a:blip r:embed="rId8">
                                             <a:extLst>
                                               <a:ext uri="{28A0092B-C50C-407E-A947-70E740481C1C}">
                                                 <a14:useLocalDpi xmlns:a14="http://schemas.microsoft.com/office/drawing/2010/main" val="0"/>
@@ -1155,7 +1101,7 @@
           </mc:Choice>
           <mc:Fallback>
             <w:pict>
-              <v:shape w14:anchorId="646136BB" id="Text Box 15" o:spid="_x0000_s1032" type="#_x0000_t202" style="position:absolute;margin-left:369.3pt;margin-top:398pt;width:168pt;height:26pt;z-index:251676672;visibility:visible;mso-wrap-style:square;mso-width-percent:0;mso-height-percent:0;mso-wrap-distance-left:9pt;mso-wrap-distance-top:0;mso-wrap-distance-right:9pt;mso-wrap-distance-bottom:0;mso-position-horizontal:absolute;mso-position-horizontal-relative:text;mso-position-vertical:absolute;mso-position-vertical-relative:text;mso-width-percent:0;mso-height-percent:0;mso-width-relative:margin;mso-height-relative:margin;v-text-anchor:top" o:gfxdata="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" fillcolor="white [3201]" stroked="f" strokeweight=".5pt">
+              <v:shape w14:anchorId="646136BB" id="Text Box 15" o:spid="_x0000_s1031" type="#_x0000_t202" style="position:absolute;margin-left:369.3pt;margin-top:398pt;width:168pt;height:26pt;z-index:251676672;visibility:visible;mso-wrap-style:square;mso-width-percent:0;mso-height-percent:0;mso-wrap-distance-left:9pt;mso-wrap-distance-top:0;mso-wrap-distance-right:9pt;mso-wrap-distance-bottom:0;mso-position-horizontal:absolute;mso-position-horizontal-relative:text;mso-position-vertical:absolute;mso-position-vertical-relative:text;mso-width-percent:0;mso-height-percent:0;mso-width-relative:margin;mso-height-relative:margin;v-text-anchor:top" o:gfxdata="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" fillcolor="white [3201]" stroked="f" strokeweight=".5pt">
                 <v:textbox>
                   <w:txbxContent>
                     <w:p>
@@ -1181,7 +1127,7 @@
                                     </pic:cNvPicPr>
                                   </pic:nvPicPr>
                                   <pic:blipFill>
-                                    <a:blip r:embed="rId7">
+                                    <a:blip r:embed="rId8">
                                       <a:extLst>
                                         <a:ext uri="{28A0092B-C50C-407E-A947-70E740481C1C}">
                                           <a14:useLocalDpi xmlns:a14="http://schemas.microsoft.com/office/drawing/2010/main" val="0"/>
@@ -1262,20 +1208,47 @@
                       <wps:txbx>
                         <w:txbxContent>
                           <w:p>
+                            <w:pPr>
+                              <w:rPr>
+                                <w:rFonts w:ascii="Lato" w:hAnsi="Lato"/>
+                                <w:sz w:val="20"/>
+                                <w:szCs w:val="20"/>
+                              </w:rPr>
+                            </w:pPr>
                             <w:proofErr w:type="spellStart"/>
                             <w:r>
+                              <w:rPr>
+                                <w:rFonts w:ascii="Lato" w:hAnsi="Lato"/>
+                                <w:sz w:val="20"/>
+                                <w:szCs w:val="20"/>
+                              </w:rPr>
                               <w:t>Dockerization</w:t>
                             </w:r>
                             <w:proofErr w:type="spellEnd"/>
                             <w:r>
+                              <w:rPr>
+                                <w:rFonts w:ascii="Lato" w:hAnsi="Lato"/>
+                                <w:sz w:val="20"/>
+                                <w:szCs w:val="20"/>
+                              </w:rPr>
                               <w:t xml:space="preserve"> of Yii2, Laravel, </w:t>
                             </w:r>
                             <w:proofErr w:type="spellStart"/>
                             <w:r>
+                              <w:rPr>
+                                <w:rFonts w:ascii="Lato" w:hAnsi="Lato"/>
+                                <w:sz w:val="20"/>
+                                <w:szCs w:val="20"/>
+                              </w:rPr>
                               <w:t>NodeJs</w:t>
                             </w:r>
                             <w:proofErr w:type="spellEnd"/>
                             <w:r>
+                              <w:rPr>
+                                <w:rFonts w:ascii="Lato" w:hAnsi="Lato"/>
+                                <w:sz w:val="20"/>
+                                <w:szCs w:val="20"/>
+                              </w:rPr>
                               <w:t xml:space="preserve"> applications.</w:t>
                             </w:r>
                           </w:p>
@@ -1298,24 +1271,51 @@
           </mc:Choice>
           <mc:Fallback>
             <w:pict>
-              <v:shape w14:anchorId="257C2ED0" id="Text Box 14" o:spid="_x0000_s1033" type="#_x0000_t202" style="position:absolute;margin-left:380.3pt;margin-top:364pt;width:171pt;height:37pt;z-index:251674624;visibility:visible;mso-wrap-style:square;mso-height-percent:0;mso-wrap-distance-left:9pt;mso-wrap-distance-top:0;mso-wrap-distance-right:9pt;mso-wrap-distance-bottom:0;mso-position-horizontal:absolute;mso-position-horizontal-relative:text;mso-position-vertical:absolute;mso-position-vertical-relative:text;mso-height-percent:0;mso-height-relative:margin;v-text-anchor:top" o:gfxdata="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" fillcolor="white [3201]" stroked="f" strokeweight=".5pt">
+              <v:shape w14:anchorId="257C2ED0" id="Text Box 14" o:spid="_x0000_s1032" type="#_x0000_t202" style="position:absolute;margin-left:380.3pt;margin-top:364pt;width:171pt;height:37pt;z-index:251674624;visibility:visible;mso-wrap-style:square;mso-height-percent:0;mso-wrap-distance-left:9pt;mso-wrap-distance-top:0;mso-wrap-distance-right:9pt;mso-wrap-distance-bottom:0;mso-position-horizontal:absolute;mso-position-horizontal-relative:text;mso-position-vertical:absolute;mso-position-vertical-relative:text;mso-height-percent:0;mso-height-relative:margin;v-text-anchor:top" o:gfxdata="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" fillcolor="white [3201]" stroked="f" strokeweight=".5pt">
                 <v:textbox>
                   <w:txbxContent>
                     <w:p>
+                      <w:pPr>
+                        <w:rPr>
+                          <w:rFonts w:ascii="Lato" w:hAnsi="Lato"/>
+                          <w:sz w:val="20"/>
+                          <w:szCs w:val="20"/>
+                        </w:rPr>
+                      </w:pPr>
                       <w:proofErr w:type="spellStart"/>
                       <w:r>
+                        <w:rPr>
+                          <w:rFonts w:ascii="Lato" w:hAnsi="Lato"/>
+                          <w:sz w:val="20"/>
+                          <w:szCs w:val="20"/>
+                        </w:rPr>
                         <w:t>Dockerization</w:t>
                       </w:r>
                       <w:proofErr w:type="spellEnd"/>
                       <w:r>
+                        <w:rPr>
+                          <w:rFonts w:ascii="Lato" w:hAnsi="Lato"/>
+                          <w:sz w:val="20"/>
+                          <w:szCs w:val="20"/>
+                        </w:rPr>
                         <w:t xml:space="preserve"> of Yii2, Laravel, </w:t>
                       </w:r>
                       <w:proofErr w:type="spellStart"/>
                       <w:r>
+                        <w:rPr>
+                          <w:rFonts w:ascii="Lato" w:hAnsi="Lato"/>
+                          <w:sz w:val="20"/>
+                          <w:szCs w:val="20"/>
+                        </w:rPr>
                         <w:t>NodeJs</w:t>
                       </w:r>
                       <w:proofErr w:type="spellEnd"/>
                       <w:r>
+                        <w:rPr>
+                          <w:rFonts w:ascii="Lato" w:hAnsi="Lato"/>
+                          <w:sz w:val="20"/>
+                          <w:szCs w:val="20"/>
+                        </w:rPr>
                         <w:t xml:space="preserve"> applications.</w:t>
                       </w:r>
                     </w:p>
@@ -1391,7 +1391,7 @@
                                           </pic:cNvPicPr>
                                         </pic:nvPicPr>
                                         <pic:blipFill>
-                                          <a:blip r:embed="rId8">
+                                          <a:blip r:embed="rId9">
                                             <a:extLst>
                                               <a:ext uri="{28A0092B-C50C-407E-A947-70E740481C1C}">
                                                 <a14:useLocalDpi xmlns:a14="http://schemas.microsoft.com/office/drawing/2010/main" val="0"/>
@@ -1441,7 +1441,7 @@
           </mc:Choice>
           <mc:Fallback>
             <w:pict>
-              <v:shape w14:anchorId="42F0F2FD" id="Text Box 12" o:spid="_x0000_s1034" type="#_x0000_t202" style="position:absolute;margin-left:369.3pt;margin-top:338pt;width:147pt;height:54pt;z-index:251658239;visibility:visible;mso-wrap-style:square;mso-width-percent:0;mso-wrap-distance-left:9pt;mso-wrap-distance-top:0;mso-wrap-distance-right:9pt;mso-wrap-distance-bottom:0;mso-position-horizontal:absolute;mso-position-horizontal-relative:text;mso-position-vertical:absolute;mso-position-vertical-relative:text;mso-width-percent:0;mso-width-relative:margin;v-text-anchor:top" o:gfxdata="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" fillcolor="white [3201]" stroked="f" strokeweight=".5pt">
+              <v:shape w14:anchorId="42F0F2FD" id="Text Box 12" o:spid="_x0000_s1033" type="#_x0000_t202" style="position:absolute;margin-left:369.3pt;margin-top:338pt;width:147pt;height:54pt;z-index:251658239;visibility:visible;mso-wrap-style:square;mso-width-percent:0;mso-wrap-distance-left:9pt;mso-wrap-distance-top:0;mso-wrap-distance-right:9pt;mso-wrap-distance-bottom:0;mso-position-horizontal:absolute;mso-position-horizontal-relative:text;mso-position-vertical:absolute;mso-position-vertical-relative:text;mso-width-percent:0;mso-width-relative:margin;v-text-anchor:top" o:gfxdata="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" fillcolor="white [3201]" stroked="f" strokeweight=".5pt">
                 <v:textbox style="mso-fit-shape-to-text:t">
                   <w:txbxContent>
                     <w:p>
@@ -1467,7 +1467,7 @@
                                     </pic:cNvPicPr>
                                   </pic:nvPicPr>
                                   <pic:blipFill>
-                                    <a:blip r:embed="rId8">
+                                    <a:blip r:embed="rId9">
                                       <a:extLst>
                                         <a:ext uri="{28A0092B-C50C-407E-A947-70E740481C1C}">
                                           <a14:useLocalDpi xmlns:a14="http://schemas.microsoft.com/office/drawing/2010/main" val="0"/>
@@ -1548,21 +1548,53 @@
                       <wps:txbx>
                         <w:txbxContent>
                           <w:p>
-                            <w:r>
+                            <w:pPr>
+                              <w:rPr>
+                                <w:rFonts w:ascii="Lato" w:hAnsi="Lato"/>
+                                <w:sz w:val="20"/>
+                                <w:szCs w:val="20"/>
+                              </w:rPr>
+                            </w:pPr>
+                            <w:r>
+                              <w:rPr>
+                                <w:rFonts w:ascii="Lato" w:hAnsi="Lato"/>
+                                <w:sz w:val="20"/>
+                                <w:szCs w:val="20"/>
+                              </w:rPr>
                               <w:t xml:space="preserve">Self-Managed GitLab installation, deployments of </w:t>
                             </w:r>
                             <w:proofErr w:type="spellStart"/>
                             <w:r>
+                              <w:rPr>
+                                <w:rFonts w:ascii="Lato" w:hAnsi="Lato"/>
+                                <w:sz w:val="20"/>
+                                <w:szCs w:val="20"/>
+                              </w:rPr>
                               <w:t>NodJS</w:t>
                             </w:r>
                             <w:proofErr w:type="spellEnd"/>
                             <w:r>
+                              <w:rPr>
+                                <w:rFonts w:ascii="Lato" w:hAnsi="Lato"/>
+                                <w:sz w:val="20"/>
+                                <w:szCs w:val="20"/>
+                              </w:rPr>
                               <w:t xml:space="preserve">, Laravel, YII2 </w:t>
                             </w:r>
                             <w:r>
+                              <w:rPr>
+                                <w:rFonts w:ascii="Lato" w:hAnsi="Lato"/>
+                                <w:sz w:val="20"/>
+                                <w:szCs w:val="20"/>
+                              </w:rPr>
                               <w:t>using</w:t>
                             </w:r>
                             <w:r>
+                              <w:rPr>
+                                <w:rFonts w:ascii="Lato" w:hAnsi="Lato"/>
+                                <w:sz w:val="20"/>
+                                <w:szCs w:val="20"/>
+                              </w:rPr>
                               <w:t xml:space="preserve"> GitLab CI/CD.</w:t>
                             </w:r>
                           </w:p>
@@ -1585,25 +1617,57 @@
           </mc:Choice>
           <mc:Fallback>
             <w:pict>
-              <v:shape w14:anchorId="379D6B29" id="Text Box 25" o:spid="_x0000_s1035" type="#_x0000_t202" style="position:absolute;margin-left:380.3pt;margin-top:290pt;width:171pt;height:49.5pt;z-index:251654139;visibility:visible;mso-wrap-style:square;mso-height-percent:0;mso-wrap-distance-left:9pt;mso-wrap-distance-top:0;mso-wrap-distance-right:9pt;mso-wrap-distance-bottom:0;mso-position-horizontal:absolute;mso-position-horizontal-relative:text;mso-position-vertical:absolute;mso-position-vertical-relative:text;mso-height-percent:0;mso-height-relative:margin;v-text-anchor:top" o:gfxdata="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" fillcolor="white [3201]" stroked="f" strokeweight=".5pt">
+              <v:shape w14:anchorId="379D6B29" id="Text Box 25" o:spid="_x0000_s1034" type="#_x0000_t202" style="position:absolute;margin-left:380.3pt;margin-top:290pt;width:171pt;height:49.5pt;z-index:251654139;visibility:visible;mso-wrap-style:square;mso-height-percent:0;mso-wrap-distance-left:9pt;mso-wrap-distance-top:0;mso-wrap-distance-right:9pt;mso-wrap-distance-bottom:0;mso-position-horizontal:absolute;mso-position-horizontal-relative:text;mso-position-vertical:absolute;mso-position-vertical-relative:text;mso-height-percent:0;mso-height-relative:margin;v-text-anchor:top" o:gfxdata="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" fillcolor="white [3201]" stroked="f" strokeweight=".5pt">
                 <v:textbox>
                   <w:txbxContent>
                     <w:p>
-                      <w:r>
+                      <w:pPr>
+                        <w:rPr>
+                          <w:rFonts w:ascii="Lato" w:hAnsi="Lato"/>
+                          <w:sz w:val="20"/>
+                          <w:szCs w:val="20"/>
+                        </w:rPr>
+                      </w:pPr>
+                      <w:r>
+                        <w:rPr>
+                          <w:rFonts w:ascii="Lato" w:hAnsi="Lato"/>
+                          <w:sz w:val="20"/>
+                          <w:szCs w:val="20"/>
+                        </w:rPr>
                         <w:t xml:space="preserve">Self-Managed GitLab installation, deployments of </w:t>
                       </w:r>
                       <w:proofErr w:type="spellStart"/>
                       <w:r>
+                        <w:rPr>
+                          <w:rFonts w:ascii="Lato" w:hAnsi="Lato"/>
+                          <w:sz w:val="20"/>
+                          <w:szCs w:val="20"/>
+                        </w:rPr>
                         <w:t>NodJS</w:t>
                       </w:r>
                       <w:proofErr w:type="spellEnd"/>
                       <w:r>
+                        <w:rPr>
+                          <w:rFonts w:ascii="Lato" w:hAnsi="Lato"/>
+                          <w:sz w:val="20"/>
+                          <w:szCs w:val="20"/>
+                        </w:rPr>
                         <w:t xml:space="preserve">, Laravel, YII2 </w:t>
                       </w:r>
                       <w:r>
+                        <w:rPr>
+                          <w:rFonts w:ascii="Lato" w:hAnsi="Lato"/>
+                          <w:sz w:val="20"/>
+                          <w:szCs w:val="20"/>
+                        </w:rPr>
                         <w:t>using</w:t>
                       </w:r>
                       <w:r>
+                        <w:rPr>
+                          <w:rFonts w:ascii="Lato" w:hAnsi="Lato"/>
+                          <w:sz w:val="20"/>
+                          <w:szCs w:val="20"/>
+                        </w:rPr>
                         <w:t xml:space="preserve"> GitLab CI/CD.</w:t>
                       </w:r>
                     </w:p>
@@ -1679,7 +1743,7 @@
                                           </pic:cNvPicPr>
                                         </pic:nvPicPr>
                                         <pic:blipFill>
-                                          <a:blip r:embed="rId9">
+                                          <a:blip r:embed="rId10">
                                             <a:extLst>
                                               <a:ext uri="{28A0092B-C50C-407E-A947-70E740481C1C}">
                                                 <a14:useLocalDpi xmlns:a14="http://schemas.microsoft.com/office/drawing/2010/main" val="0"/>
@@ -1732,7 +1796,7 @@
           </mc:Choice>
           <mc:Fallback>
             <w:pict>
-              <v:shape w14:anchorId="0F88FBE1" id="Text Box 23" o:spid="_x0000_s1036" type="#_x0000_t202" style="position:absolute;margin-left:360.8pt;margin-top:257.5pt;width:132pt;height:34.5pt;z-index:251655164;visibility:visible;mso-wrap-style:square;mso-width-percent:0;mso-height-percent:0;mso-wrap-distance-left:9pt;mso-wrap-distance-top:0;mso-wrap-distance-right:9pt;mso-wrap-distance-bottom:0;mso-position-horizontal:absolute;mso-position-horizontal-relative:text;mso-position-vertical:absolute;mso-position-vertical-relative:text;mso-width-percent:0;mso-height-percent:0;mso-width-relative:margin;mso-height-relative:margin;v-text-anchor:top" o:gfxdata="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" fillcolor="white [3201]" stroked="f" strokeweight=".5pt">
+              <v:shape w14:anchorId="0F88FBE1" id="Text Box 23" o:spid="_x0000_s1035" type="#_x0000_t202" style="position:absolute;margin-left:360.8pt;margin-top:257.5pt;width:132pt;height:34.5pt;z-index:251655164;visibility:visible;mso-wrap-style:square;mso-width-percent:0;mso-height-percent:0;mso-wrap-distance-left:9pt;mso-wrap-distance-top:0;mso-wrap-distance-right:9pt;mso-wrap-distance-bottom:0;mso-position-horizontal:absolute;mso-position-horizontal-relative:text;mso-position-vertical:absolute;mso-position-vertical-relative:text;mso-width-percent:0;mso-height-percent:0;mso-width-relative:margin;mso-height-relative:margin;v-text-anchor:top" o:gfxdata="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" fillcolor="white [3201]" stroked="f" strokeweight=".5pt">
                 <v:textbox>
                   <w:txbxContent>
                     <w:p>
@@ -1758,7 +1822,7 @@
                                     </pic:cNvPicPr>
                                   </pic:nvPicPr>
                                   <pic:blipFill>
-                                    <a:blip r:embed="rId9">
+                                    <a:blip r:embed="rId10">
                                       <a:extLst>
                                         <a:ext uri="{28A0092B-C50C-407E-A947-70E740481C1C}">
                                           <a14:useLocalDpi xmlns:a14="http://schemas.microsoft.com/office/drawing/2010/main" val="0"/>
@@ -1839,35 +1903,79 @@
                       <wps:txbx>
                         <w:txbxContent>
                           <w:p>
+                            <w:pPr>
+                              <w:rPr>
+                                <w:rFonts w:ascii="Lato" w:hAnsi="Lato"/>
+                                <w:sz w:val="20"/>
+                                <w:szCs w:val="20"/>
+                              </w:rPr>
+                            </w:pPr>
                             <w:proofErr w:type="spellStart"/>
                             <w:r>
+                              <w:rPr>
+                                <w:rFonts w:ascii="Lato" w:hAnsi="Lato"/>
+                                <w:sz w:val="20"/>
+                                <w:szCs w:val="20"/>
+                              </w:rPr>
                               <w:t>CloudEndure</w:t>
                             </w:r>
                             <w:proofErr w:type="spellEnd"/>
                             <w:r>
-                              <w:t xml:space="preserve"> Disaster Recovery</w:t>
-                            </w:r>
-                            <w:r>
-                              <w:t xml:space="preserve">, </w:t>
-                            </w:r>
-                            <w:r>
+                              <w:rPr>
+                                <w:rFonts w:ascii="Lato" w:hAnsi="Lato"/>
+                                <w:sz w:val="20"/>
+                                <w:szCs w:val="20"/>
+                              </w:rPr>
+                              <w:t xml:space="preserve"> Disaster Recovery, </w:t>
+                            </w:r>
+                            <w:r>
+                              <w:rPr>
+                                <w:rFonts w:ascii="Lato" w:hAnsi="Lato"/>
+                                <w:sz w:val="20"/>
+                                <w:szCs w:val="20"/>
+                              </w:rPr>
                               <w:t>IAM, EC2, RDS, S3, CloudFront, Load Balancer</w:t>
                             </w:r>
                             <w:r>
+                              <w:rPr>
+                                <w:rFonts w:ascii="Lato" w:hAnsi="Lato"/>
+                                <w:sz w:val="20"/>
+                                <w:szCs w:val="20"/>
+                              </w:rPr>
                               <w:t xml:space="preserve"> with end-to-end SSL</w:t>
                             </w:r>
                             <w:r>
+                              <w:rPr>
+                                <w:rFonts w:ascii="Lato" w:hAnsi="Lato"/>
+                                <w:sz w:val="20"/>
+                                <w:szCs w:val="20"/>
+                              </w:rPr>
                               <w:t xml:space="preserve">, Target Groups, Auto Scaling, </w:t>
                             </w:r>
                             <w:r>
+                              <w:rPr>
+                                <w:rFonts w:ascii="Lato" w:hAnsi="Lato"/>
+                                <w:sz w:val="20"/>
+                                <w:szCs w:val="20"/>
+                              </w:rPr>
                               <w:t xml:space="preserve">Amazon Polly, Lambda and API Gateway, </w:t>
                             </w:r>
                             <w:proofErr w:type="spellStart"/>
                             <w:r>
+                              <w:rPr>
+                                <w:rFonts w:ascii="Lato" w:hAnsi="Lato"/>
+                                <w:sz w:val="20"/>
+                                <w:szCs w:val="20"/>
+                              </w:rPr>
                               <w:t>BeanStalk</w:t>
                             </w:r>
                             <w:proofErr w:type="spellEnd"/>
                             <w:r>
+                              <w:rPr>
+                                <w:rFonts w:ascii="Lato" w:hAnsi="Lato"/>
+                                <w:sz w:val="20"/>
+                                <w:szCs w:val="20"/>
+                              </w:rPr>
                               <w:t xml:space="preserve"> for NodeJS and .Net MVC.</w:t>
                             </w:r>
                           </w:p>
@@ -1887,39 +1995,83 @@
           </mc:Choice>
           <mc:Fallback>
             <w:pict>
-              <v:shape w14:anchorId="7472FDCA" id="Text Box 11" o:spid="_x0000_s1037" type="#_x0000_t202" style="position:absolute;margin-left:376.3pt;margin-top:160pt;width:171pt;height:106.5pt;z-index:251656189;visibility:visible;mso-wrap-style:square;mso-wrap-distance-left:9pt;mso-wrap-distance-top:0;mso-wrap-distance-right:9pt;mso-wrap-distance-bottom:0;mso-position-horizontal:absolute;mso-position-horizontal-relative:text;mso-position-vertical:absolute;mso-position-vertical-relative:text;v-text-anchor:top" o:gfxdata="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" fillcolor="white [3201]" stroked="f" strokeweight=".5pt">
+              <v:shape w14:anchorId="7472FDCA" id="Text Box 11" o:spid="_x0000_s1036" type="#_x0000_t202" style="position:absolute;margin-left:376.3pt;margin-top:160pt;width:171pt;height:106.5pt;z-index:251656189;visibility:visible;mso-wrap-style:square;mso-wrap-distance-left:9pt;mso-wrap-distance-top:0;mso-wrap-distance-right:9pt;mso-wrap-distance-bottom:0;mso-position-horizontal:absolute;mso-position-horizontal-relative:text;mso-position-vertical:absolute;mso-position-vertical-relative:text;v-text-anchor:top" o:gfxdata="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" fillcolor="white [3201]" stroked="f" strokeweight=".5pt">
                 <v:textbox>
                   <w:txbxContent>
                     <w:p>
+                      <w:pPr>
+                        <w:rPr>
+                          <w:rFonts w:ascii="Lato" w:hAnsi="Lato"/>
+                          <w:sz w:val="20"/>
+                          <w:szCs w:val="20"/>
+                        </w:rPr>
+                      </w:pPr>
                       <w:proofErr w:type="spellStart"/>
                       <w:r>
+                        <w:rPr>
+                          <w:rFonts w:ascii="Lato" w:hAnsi="Lato"/>
+                          <w:sz w:val="20"/>
+                          <w:szCs w:val="20"/>
+                        </w:rPr>
                         <w:t>CloudEndure</w:t>
                       </w:r>
                       <w:proofErr w:type="spellEnd"/>
                       <w:r>
-                        <w:t xml:space="preserve"> Disaster Recovery</w:t>
-                      </w:r>
-                      <w:r>
-                        <w:t xml:space="preserve">, </w:t>
-                      </w:r>
-                      <w:r>
+                        <w:rPr>
+                          <w:rFonts w:ascii="Lato" w:hAnsi="Lato"/>
+                          <w:sz w:val="20"/>
+                          <w:szCs w:val="20"/>
+                        </w:rPr>
+                        <w:t xml:space="preserve"> Disaster Recovery, </w:t>
+                      </w:r>
+                      <w:r>
+                        <w:rPr>
+                          <w:rFonts w:ascii="Lato" w:hAnsi="Lato"/>
+                          <w:sz w:val="20"/>
+                          <w:szCs w:val="20"/>
+                        </w:rPr>
                         <w:t>IAM, EC2, RDS, S3, CloudFront, Load Balancer</w:t>
                       </w:r>
                       <w:r>
+                        <w:rPr>
+                          <w:rFonts w:ascii="Lato" w:hAnsi="Lato"/>
+                          <w:sz w:val="20"/>
+                          <w:szCs w:val="20"/>
+                        </w:rPr>
                         <w:t xml:space="preserve"> with end-to-end SSL</w:t>
                       </w:r>
                       <w:r>
+                        <w:rPr>
+                          <w:rFonts w:ascii="Lato" w:hAnsi="Lato"/>
+                          <w:sz w:val="20"/>
+                          <w:szCs w:val="20"/>
+                        </w:rPr>
                         <w:t xml:space="preserve">, Target Groups, Auto Scaling, </w:t>
                       </w:r>
                       <w:r>
+                        <w:rPr>
+                          <w:rFonts w:ascii="Lato" w:hAnsi="Lato"/>
+                          <w:sz w:val="20"/>
+                          <w:szCs w:val="20"/>
+                        </w:rPr>
                         <w:t xml:space="preserve">Amazon Polly, Lambda and API Gateway, </w:t>
                       </w:r>
                       <w:proofErr w:type="spellStart"/>
                       <w:r>
+                        <w:rPr>
+                          <w:rFonts w:ascii="Lato" w:hAnsi="Lato"/>
+                          <w:sz w:val="20"/>
+                          <w:szCs w:val="20"/>
+                        </w:rPr>
                         <w:t>BeanStalk</w:t>
                       </w:r>
                       <w:proofErr w:type="spellEnd"/>
                       <w:r>
+                        <w:rPr>
+                          <w:rFonts w:ascii="Lato" w:hAnsi="Lato"/>
+                          <w:sz w:val="20"/>
+                          <w:szCs w:val="20"/>
+                        </w:rPr>
                         <w:t xml:space="preserve"> for NodeJS and .Net MVC.</w:t>
                       </w:r>
                     </w:p>
@@ -1995,7 +2147,7 @@
                                           </pic:cNvPicPr>
                                         </pic:nvPicPr>
                                         <pic:blipFill>
-                                          <a:blip r:embed="rId10">
+                                          <a:blip r:embed="rId11">
                                             <a:extLst>
                                               <a:ext uri="{28A0092B-C50C-407E-A947-70E740481C1C}">
                                                 <a14:useLocalDpi xmlns:a14="http://schemas.microsoft.com/office/drawing/2010/main" val="0"/>
@@ -2049,7 +2201,7 @@
           </mc:Choice>
           <mc:Fallback>
             <w:pict>
-              <v:shape w14:anchorId="108B28E9" id="Text Box 8" o:spid="_x0000_s1038" type="#_x0000_t202" style="position:absolute;margin-left:368.3pt;margin-top:131pt;width:73pt;height:35.5pt;z-index:251665408;visibility:visible;mso-wrap-style:square;mso-width-percent:0;mso-height-percent:0;mso-wrap-distance-left:9pt;mso-wrap-distance-top:0;mso-wrap-distance-right:9pt;mso-wrap-distance-bottom:0;mso-position-horizontal:absolute;mso-position-horizontal-relative:text;mso-position-vertical:absolute;mso-position-vertical-relative:text;mso-width-percent:0;mso-height-percent:0;mso-width-relative:margin;mso-height-relative:margin;v-text-anchor:top" o:gfxdata="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" fillcolor="white [3201]" stroked="f" strokeweight=".5pt">
+              <v:shape w14:anchorId="108B28E9" id="Text Box 8" o:spid="_x0000_s1037" type="#_x0000_t202" style="position:absolute;margin-left:368.3pt;margin-top:131pt;width:73pt;height:35.5pt;z-index:251665408;visibility:visible;mso-wrap-style:square;mso-width-percent:0;mso-height-percent:0;mso-wrap-distance-left:9pt;mso-wrap-distance-top:0;mso-wrap-distance-right:9pt;mso-wrap-distance-bottom:0;mso-position-horizontal:absolute;mso-position-horizontal-relative:text;mso-position-vertical:absolute;mso-position-vertical-relative:text;mso-width-percent:0;mso-height-percent:0;mso-width-relative:margin;mso-height-relative:margin;v-text-anchor:top" o:gfxdata="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" fillcolor="white [3201]" stroked="f" strokeweight=".5pt">
                 <v:textbox>
                   <w:txbxContent>
                     <w:p>
@@ -2075,7 +2227,7 @@
                                     </pic:cNvPicPr>
                                   </pic:nvPicPr>
                                   <pic:blipFill>
-                                    <a:blip r:embed="rId10">
+                                    <a:blip r:embed="rId11">
                                       <a:extLst>
                                         <a:ext uri="{28A0092B-C50C-407E-A947-70E740481C1C}">
                                           <a14:useLocalDpi xmlns:a14="http://schemas.microsoft.com/office/drawing/2010/main" val="0"/>
@@ -2232,7 +2384,7 @@
                           <w:p>
                             <w:pPr>
                               <w:rPr>
-                                <w:rFonts w:ascii="HelveticaNowText Regular" w:hAnsi="HelveticaNowText Regular" w:cs="HelveticaNowText Regular"/>
+                                <w:rFonts w:ascii="Lato" w:hAnsi="Lato" w:cs="HelveticaNowText Regular"/>
                                 <w:b/>
                                 <w:bCs/>
                                 <w:caps/>
@@ -2242,7 +2394,7 @@
                             </w:pPr>
                             <w:r>
                               <w:rPr>
-                                <w:rFonts w:ascii="HelveticaNowText Regular" w:hAnsi="HelveticaNowText Regular" w:cs="HelveticaNowText Regular"/>
+                                <w:rFonts w:ascii="Lato" w:hAnsi="Lato" w:cs="HelveticaNowText Regular"/>
                                 <w:b/>
                                 <w:bCs/>
                                 <w:caps/>
@@ -2274,13 +2426,13 @@
           </mc:Choice>
           <mc:Fallback>
             <w:pict>
-              <v:shape w14:anchorId="719403BF" id="Text Box 7" o:spid="_x0000_s1039" type="#_x0000_t202" style="position:absolute;margin-left:359.8pt;margin-top:95pt;width:72.2pt;height:27pt;z-index:251664384;visibility:visible;mso-wrap-style:square;mso-width-percent:0;mso-height-percent:0;mso-wrap-distance-left:9pt;mso-wrap-distance-top:0;mso-wrap-distance-right:9pt;mso-wrap-distance-bottom:0;mso-position-horizontal:absolute;mso-position-horizontal-relative:text;mso-position-vertical:absolute;mso-position-vertical-relative:text;mso-width-percent:0;mso-height-percent:0;mso-width-relative:margin;mso-height-relative:margin;v-text-anchor:top" o:gfxdata="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" fillcolor="white [3201]" stroked="f" strokeweight=".5pt">
+              <v:shape w14:anchorId="719403BF" id="Text Box 7" o:spid="_x0000_s1038" type="#_x0000_t202" style="position:absolute;margin-left:359.8pt;margin-top:95pt;width:72.2pt;height:27pt;z-index:251664384;visibility:visible;mso-wrap-style:square;mso-width-percent:0;mso-height-percent:0;mso-wrap-distance-left:9pt;mso-wrap-distance-top:0;mso-wrap-distance-right:9pt;mso-wrap-distance-bottom:0;mso-position-horizontal:absolute;mso-position-horizontal-relative:text;mso-position-vertical:absolute;mso-position-vertical-relative:text;mso-width-percent:0;mso-height-percent:0;mso-width-relative:margin;mso-height-relative:margin;v-text-anchor:top" o:gfxdata="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" fillcolor="white [3201]" stroked="f" strokeweight=".5pt">
                 <v:textbox>
                   <w:txbxContent>
                     <w:p>
                       <w:pPr>
                         <w:rPr>
-                          <w:rFonts w:ascii="HelveticaNowText Regular" w:hAnsi="HelveticaNowText Regular" w:cs="HelveticaNowText Regular"/>
+                          <w:rFonts w:ascii="Lato" w:hAnsi="Lato" w:cs="HelveticaNowText Regular"/>
                           <w:b/>
                           <w:bCs/>
                           <w:caps/>
@@ -2290,7 +2442,7 @@
                       </w:pPr>
                       <w:r>
                         <w:rPr>
-                          <w:rFonts w:ascii="HelveticaNowText Regular" w:hAnsi="HelveticaNowText Regular" w:cs="HelveticaNowText Regular"/>
+                          <w:rFonts w:ascii="Lato" w:hAnsi="Lato" w:cs="HelveticaNowText Regular"/>
                           <w:b/>
                           <w:bCs/>
                           <w:caps/>
@@ -2396,121 +2548,7 @@
         <mc:AlternateContent>
           <mc:Choice Requires="wps">
             <w:drawing>
-              <wp:anchor distT="0" distB="0" distL="114300" distR="114300" simplePos="0" relativeHeight="251679744" behindDoc="0" locked="0" layoutInCell="1" allowOverlap="1" wp14:anchorId="12121352" wp14:editId="003BF8F1">
-                <wp:simplePos x="0" y="0"/>
-                <wp:positionH relativeFrom="column">
-                  <wp:posOffset>1146810</wp:posOffset>
-                </wp:positionH>
-                <wp:positionV relativeFrom="paragraph">
-                  <wp:posOffset>419100</wp:posOffset>
-                </wp:positionV>
-                <wp:extent cx="2889250" cy="279400"/>
-                <wp:effectExtent l="0" t="0" r="6350" b="6350"/>
-                <wp:wrapNone/>
-                <wp:docPr id="18" name="Text Box 18"/>
-                <wp:cNvGraphicFramePr/>
-                <a:graphic xmlns:a="http://schemas.openxmlformats.org/drawingml/2006/main">
-                  <a:graphicData uri="http://schemas.microsoft.com/office/word/2010/wordprocessingShape">
-                    <wps:wsp>
-                      <wps:cNvSpPr txBox="1"/>
-                      <wps:spPr>
-                        <a:xfrm>
-                          <a:off x="0" y="0"/>
-                          <a:ext cx="2889250" cy="279400"/>
-                        </a:xfrm>
-                        <a:prstGeom prst="rect">
-                          <a:avLst/>
-                        </a:prstGeom>
-                        <a:solidFill>
-                          <a:schemeClr val="lt1"/>
-                        </a:solidFill>
-                        <a:ln w="6350">
-                          <a:noFill/>
-                        </a:ln>
-                      </wps:spPr>
-                      <wps:txbx>
-                        <w:txbxContent>
-                          <w:p>
-                            <w:pPr>
-                              <w:jc w:val="both"/>
-                              <w:rPr>
-                                <w:sz w:val="20"/>
-                                <w:szCs w:val="20"/>
-                              </w:rPr>
-                            </w:pPr>
-                            <w:r>
-                              <w:rPr>
-                                <w:rFonts w:ascii="HelveticaNowText Regular" w:hAnsi="HelveticaNowText Regular" w:cs="HelveticaNowText Regular"/>
-                                <w:b/>
-                                <w:bCs/>
-                                <w:color w:val="AEAAAA" w:themeColor="background2" w:themeShade="BF"/>
-                                <w:sz w:val="20"/>
-                                <w:szCs w:val="20"/>
-                              </w:rPr>
-                              <w:t>If you can’t measure it, you can’t improve it.</w:t>
-                            </w:r>
-                          </w:p>
-                        </w:txbxContent>
-                      </wps:txbx>
-                      <wps:bodyPr rot="0" spcFirstLastPara="0" vertOverflow="overflow" horzOverflow="overflow" vert="horz" wrap="square" lIns="91440" tIns="45720" rIns="91440" bIns="45720" numCol="1" spcCol="0" rtlCol="0" fromWordArt="0" anchor="t" anchorCtr="0" forceAA="0" compatLnSpc="1">
-                        <a:prstTxWarp prst="textNoShape">
-                          <a:avLst/>
-                        </a:prstTxWarp>
-                        <a:noAutofit/>
-                      </wps:bodyPr>
-                    </wps:wsp>
-                  </a:graphicData>
-                </a:graphic>
-                <wp14:sizeRelH relativeFrom="margin">
-                  <wp14:pctWidth>0</wp14:pctWidth>
-                </wp14:sizeRelH>
-                <wp14:sizeRelV relativeFrom="margin">
-                  <wp14:pctHeight>0</wp14:pctHeight>
-                </wp14:sizeRelV>
-              </wp:anchor>
-            </w:drawing>
-          </mc:Choice>
-          <mc:Fallback>
-            <w:pict>
-              <v:shape w14:anchorId="12121352" id="Text Box 18" o:spid="_x0000_s1040" type="#_x0000_t202" style="position:absolute;margin-left:90.3pt;margin-top:33pt;width:227.5pt;height:22pt;z-index:251679744;visibility:visible;mso-wrap-style:square;mso-width-percent:0;mso-height-percent:0;mso-wrap-distance-left:9pt;mso-wrap-distance-top:0;mso-wrap-distance-right:9pt;mso-wrap-distance-bottom:0;mso-position-horizontal:absolute;mso-position-horizontal-relative:text;mso-position-vertical:absolute;mso-position-vertical-relative:text;mso-width-percent:0;mso-height-percent:0;mso-width-relative:margin;mso-height-relative:margin;v-text-anchor:top" o:gfxdata="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" fillcolor="white [3201]" stroked="f" strokeweight=".5pt">
-                <v:textbox>
-                  <w:txbxContent>
-                    <w:p>
-                      <w:pPr>
-                        <w:jc w:val="both"/>
-                        <w:rPr>
-                          <w:sz w:val="20"/>
-                          <w:szCs w:val="20"/>
-                        </w:rPr>
-                      </w:pPr>
-                      <w:r>
-                        <w:rPr>
-                          <w:rFonts w:ascii="HelveticaNowText Regular" w:hAnsi="HelveticaNowText Regular" w:cs="HelveticaNowText Regular"/>
-                          <w:b/>
-                          <w:bCs/>
-                          <w:color w:val="AEAAAA" w:themeColor="background2" w:themeShade="BF"/>
-                          <w:sz w:val="20"/>
-                          <w:szCs w:val="20"/>
-                        </w:rPr>
-                        <w:t>If you can’t measure it, you can’t improve it.</w:t>
-                      </w:r>
-                    </w:p>
-                  </w:txbxContent>
-                </v:textbox>
-              </v:shape>
-            </w:pict>
-          </mc:Fallback>
-        </mc:AlternateContent>
-      </w:r>
-      <w:r>
-        <w:rPr>
-          <w:rFonts w:ascii="Lato" w:hAnsi="Lato" w:cs="HelveticaNowDisplay Black"/>
-          <w:noProof/>
-        </w:rPr>
-        <mc:AlternateContent>
-          <mc:Choice Requires="wps">
-            <w:drawing>
-              <wp:anchor distT="0" distB="0" distL="114300" distR="114300" simplePos="0" relativeHeight="251662336" behindDoc="0" locked="0" layoutInCell="1" allowOverlap="1" wp14:anchorId="01F0B54C" wp14:editId="659CBDC6">
+              <wp:anchor distT="0" distB="0" distL="114300" distR="114300" simplePos="0" relativeHeight="251662336" behindDoc="0" locked="0" layoutInCell="1" allowOverlap="1" wp14:anchorId="01F0B54C" wp14:editId="0FBED91B">
                 <wp:simplePos x="0" y="0"/>
                 <wp:positionH relativeFrom="column">
                   <wp:posOffset>4569460</wp:posOffset>
@@ -2547,29 +2585,47 @@
                           <w:p>
                             <w:pPr>
                               <w:spacing w:after="0"/>
+                              <w:rPr>
+                                <w:rFonts w:ascii="Lato" w:hAnsi="Lato"/>
+                                <w:sz w:val="20"/>
+                                <w:szCs w:val="20"/>
+                              </w:rPr>
                             </w:pPr>
                             <w:r>
+                              <w:rPr>
+                                <w:rFonts w:ascii="Lato" w:hAnsi="Lato"/>
+                                <w:sz w:val="20"/>
+                                <w:szCs w:val="20"/>
+                              </w:rPr>
                               <w:t>Cochin, India</w:t>
                             </w:r>
                             <w:r>
-                              <w:t xml:space="preserve"> </w:t>
-                            </w:r>
-                            <w:r>
-                              <w:t>683561</w:t>
+                              <w:rPr>
+                                <w:rFonts w:ascii="Lato" w:hAnsi="Lato"/>
+                                <w:sz w:val="20"/>
+                                <w:szCs w:val="20"/>
+                              </w:rPr>
+                              <w:t xml:space="preserve"> 683561</w:t>
                             </w:r>
                           </w:p>
                           <w:p>
                             <w:pPr>
                               <w:spacing w:after="0"/>
                               <w:rPr>
+                                <w:rFonts w:ascii="Lato" w:hAnsi="Lato"/>
                                 <w:b/>
                                 <w:bCs/>
+                                <w:sz w:val="20"/>
+                                <w:szCs w:val="20"/>
                               </w:rPr>
                             </w:pPr>
                             <w:r>
                               <w:rPr>
+                                <w:rFonts w:ascii="Lato" w:hAnsi="Lato"/>
                                 <w:b/>
                                 <w:bCs/>
+                                <w:sz w:val="20"/>
+                                <w:szCs w:val="20"/>
                               </w:rPr>
                               <w:t>+91-62381-22062</w:t>
                             </w:r>
@@ -2578,16 +2634,22 @@
                             <w:pPr>
                               <w:spacing w:after="0"/>
                               <w:rPr>
+                                <w:rFonts w:ascii="Lato" w:hAnsi="Lato"/>
                                 <w:b/>
                                 <w:bCs/>
+                                <w:sz w:val="20"/>
+                                <w:szCs w:val="20"/>
                               </w:rPr>
                             </w:pPr>
-                            <w:hyperlink r:id="rId11" w:history="1">
+                            <w:hyperlink r:id="rId12" w:history="1">
                               <w:r>
                                 <w:rPr>
                                   <w:rStyle w:val="Hyperlink"/>
+                                  <w:rFonts w:ascii="Lato" w:hAnsi="Lato"/>
                                   <w:b/>
                                   <w:bCs/>
+                                  <w:sz w:val="20"/>
+                                  <w:szCs w:val="20"/>
                                 </w:rPr>
                                 <w:t>riyas@realtech.dev</w:t>
                               </w:r>
@@ -2597,14 +2659,20 @@
                             <w:pPr>
                               <w:spacing w:after="0"/>
                               <w:rPr>
+                                <w:rFonts w:ascii="Lato" w:hAnsi="Lato"/>
                                 <w:b/>
                                 <w:bCs/>
+                                <w:sz w:val="20"/>
+                                <w:szCs w:val="20"/>
                               </w:rPr>
                             </w:pPr>
                             <w:r>
                               <w:rPr>
+                                <w:rFonts w:ascii="Lato" w:hAnsi="Lato"/>
                                 <w:b/>
                                 <w:bCs/>
+                                <w:sz w:val="20"/>
+                                <w:szCs w:val="20"/>
                               </w:rPr>
                               <w:t>www.realtech.dev</w:t>
                             </w:r>
@@ -2631,35 +2699,53 @@
           </mc:Choice>
           <mc:Fallback>
             <w:pict>
-              <v:shape w14:anchorId="01F0B54C" id="Text Box 5" o:spid="_x0000_s1041" type="#_x0000_t202" style="position:absolute;margin-left:359.8pt;margin-top:18pt;width:117pt;height:1in;z-index:251662336;visibility:visible;mso-wrap-style:square;mso-width-percent:0;mso-height-percent:0;mso-wrap-distance-left:9pt;mso-wrap-distance-top:0;mso-wrap-distance-right:9pt;mso-wrap-distance-bottom:0;mso-position-horizontal:absolute;mso-position-horizontal-relative:text;mso-position-vertical:absolute;mso-position-vertical-relative:text;mso-width-percent:0;mso-height-percent:0;mso-width-relative:margin;mso-height-relative:margin;v-text-anchor:top" o:gfxdata="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" fillcolor="white [3201]" stroked="f" strokeweight=".5pt">
+              <v:shape w14:anchorId="01F0B54C" id="Text Box 5" o:spid="_x0000_s1039" type="#_x0000_t202" style="position:absolute;margin-left:359.8pt;margin-top:18pt;width:117pt;height:1in;z-index:251662336;visibility:visible;mso-wrap-style:square;mso-width-percent:0;mso-height-percent:0;mso-wrap-distance-left:9pt;mso-wrap-distance-top:0;mso-wrap-distance-right:9pt;mso-wrap-distance-bottom:0;mso-position-horizontal:absolute;mso-position-horizontal-relative:text;mso-position-vertical:absolute;mso-position-vertical-relative:text;mso-width-percent:0;mso-height-percent:0;mso-width-relative:margin;mso-height-relative:margin;v-text-anchor:top" o:gfxdata="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" fillcolor="white [3201]" stroked="f" strokeweight=".5pt">
                 <v:textbox>
                   <w:txbxContent>
                     <w:p>
                       <w:pPr>
                         <w:spacing w:after="0"/>
+                        <w:rPr>
+                          <w:rFonts w:ascii="Lato" w:hAnsi="Lato"/>
+                          <w:sz w:val="20"/>
+                          <w:szCs w:val="20"/>
+                        </w:rPr>
                       </w:pPr>
                       <w:r>
+                        <w:rPr>
+                          <w:rFonts w:ascii="Lato" w:hAnsi="Lato"/>
+                          <w:sz w:val="20"/>
+                          <w:szCs w:val="20"/>
+                        </w:rPr>
                         <w:t>Cochin, India</w:t>
                       </w:r>
                       <w:r>
-                        <w:t xml:space="preserve"> </w:t>
-                      </w:r>
-                      <w:r>
-                        <w:t>683561</w:t>
+                        <w:rPr>
+                          <w:rFonts w:ascii="Lato" w:hAnsi="Lato"/>
+                          <w:sz w:val="20"/>
+                          <w:szCs w:val="20"/>
+                        </w:rPr>
+                        <w:t xml:space="preserve"> 683561</w:t>
                       </w:r>
                     </w:p>
                     <w:p>
                       <w:pPr>
                         <w:spacing w:after="0"/>
                         <w:rPr>
+                          <w:rFonts w:ascii="Lato" w:hAnsi="Lato"/>
                           <w:b/>
                           <w:bCs/>
+                          <w:sz w:val="20"/>
+                          <w:szCs w:val="20"/>
                         </w:rPr>
                       </w:pPr>
                       <w:r>
                         <w:rPr>
+                          <w:rFonts w:ascii="Lato" w:hAnsi="Lato"/>
                           <w:b/>
                           <w:bCs/>
+                          <w:sz w:val="20"/>
+                          <w:szCs w:val="20"/>
                         </w:rPr>
                         <w:t>+91-62381-22062</w:t>
                       </w:r>
@@ -2668,16 +2754,22 @@
                       <w:pPr>
                         <w:spacing w:after="0"/>
                         <w:rPr>
+                          <w:rFonts w:ascii="Lato" w:hAnsi="Lato"/>
                           <w:b/>
                           <w:bCs/>
+                          <w:sz w:val="20"/>
+                          <w:szCs w:val="20"/>
                         </w:rPr>
                       </w:pPr>
-                      <w:hyperlink r:id="rId12" w:history="1">
+                      <w:hyperlink r:id="rId13" w:history="1">
                         <w:r>
                           <w:rPr>
                             <w:rStyle w:val="Hyperlink"/>
+                            <w:rFonts w:ascii="Lato" w:hAnsi="Lato"/>
                             <w:b/>
                             <w:bCs/>
+                            <w:sz w:val="20"/>
+                            <w:szCs w:val="20"/>
                           </w:rPr>
                           <w:t>riyas@realtech.dev</w:t>
                         </w:r>
@@ -2687,178 +2779,22 @@
                       <w:pPr>
                         <w:spacing w:after="0"/>
                         <w:rPr>
+                          <w:rFonts w:ascii="Lato" w:hAnsi="Lato"/>
                           <w:b/>
                           <w:bCs/>
+                          <w:sz w:val="20"/>
+                          <w:szCs w:val="20"/>
                         </w:rPr>
                       </w:pPr>
                       <w:r>
                         <w:rPr>
+                          <w:rFonts w:ascii="Lato" w:hAnsi="Lato"/>
                           <w:b/>
                           <w:bCs/>
+                          <w:sz w:val="20"/>
+                          <w:szCs w:val="20"/>
                         </w:rPr>
                         <w:t>www.realtech.dev</w:t>
-                      </w:r>
-                    </w:p>
-                  </w:txbxContent>
-                </v:textbox>
-              </v:shape>
-            </w:pict>
-          </mc:Fallback>
-        </mc:AlternateContent>
-      </w:r>
-      <w:r>
-        <w:rPr>
-          <w:rFonts w:ascii="Lato" w:hAnsi="Lato" w:cs="HelveticaNowDisplay Black"/>
-          <w:noProof/>
-        </w:rPr>
-        <mc:AlternateContent>
-          <mc:Choice Requires="wps">
-            <w:drawing>
-              <wp:anchor distT="0" distB="0" distL="114300" distR="114300" simplePos="0" relativeHeight="251660288" behindDoc="0" locked="0" layoutInCell="1" allowOverlap="1" wp14:anchorId="25FB3075" wp14:editId="69894975">
-                <wp:simplePos x="0" y="0"/>
-                <wp:positionH relativeFrom="column">
-                  <wp:posOffset>1140460</wp:posOffset>
-                </wp:positionH>
-                <wp:positionV relativeFrom="paragraph">
-                  <wp:posOffset>120650</wp:posOffset>
-                </wp:positionV>
-                <wp:extent cx="3298825" cy="336550"/>
-                <wp:effectExtent l="0" t="0" r="0" b="6350"/>
-                <wp:wrapNone/>
-                <wp:docPr id="3" name="Text Box 3"/>
-                <wp:cNvGraphicFramePr/>
-                <a:graphic xmlns:a="http://schemas.openxmlformats.org/drawingml/2006/main">
-                  <a:graphicData uri="http://schemas.microsoft.com/office/word/2010/wordprocessingShape">
-                    <wps:wsp>
-                      <wps:cNvSpPr txBox="1"/>
-                      <wps:spPr>
-                        <a:xfrm>
-                          <a:off x="0" y="0"/>
-                          <a:ext cx="3298825" cy="336550"/>
-                        </a:xfrm>
-                        <a:prstGeom prst="rect">
-                          <a:avLst/>
-                        </a:prstGeom>
-                        <a:solidFill>
-                          <a:schemeClr val="lt1"/>
-                        </a:solidFill>
-                        <a:ln w="6350">
-                          <a:noFill/>
-                        </a:ln>
-                      </wps:spPr>
-                      <wps:txbx>
-                        <w:txbxContent>
-                          <w:p>
-                            <w:pPr>
-                              <w:spacing w:after="0" w:line="240" w:lineRule="auto"/>
-                              <w:rPr>
-                                <w:rFonts w:ascii="HelveticaNowText Regular" w:hAnsi="HelveticaNowText Regular" w:cs="HelveticaNowText Regular"/>
-                                <w:b/>
-                                <w:bCs/>
-                                <w:sz w:val="24"/>
-                                <w:szCs w:val="24"/>
-                              </w:rPr>
-                            </w:pPr>
-                            <w:r>
-                              <w:rPr>
-                                <w:rFonts w:ascii="HelveticaNowText Regular" w:hAnsi="HelveticaNowText Regular" w:cs="HelveticaNowText Regular"/>
-                                <w:b/>
-                                <w:bCs/>
-                                <w:caps/>
-                                <w:sz w:val="28"/>
-                                <w:szCs w:val="28"/>
-                              </w:rPr>
-                              <w:t>Riyas Rawther</w:t>
-                            </w:r>
-                            <w:r>
-                              <w:rPr>
-                                <w:rFonts w:ascii="HelveticaNowText Regular" w:hAnsi="HelveticaNowText Regular" w:cs="HelveticaNowText Regular"/>
-                                <w:b/>
-                                <w:bCs/>
-                                <w:caps/>
-                                <w:sz w:val="24"/>
-                                <w:szCs w:val="24"/>
-                              </w:rPr>
-                              <w:t xml:space="preserve"> - </w:t>
-                            </w:r>
-                            <w:r>
-                              <w:rPr>
-                                <w:rFonts w:ascii="HelveticaNowText Regular" w:hAnsi="HelveticaNowText Regular" w:cs="HelveticaNowText Regular"/>
-                                <w:b/>
-                                <w:bCs/>
-                                <w:sz w:val="24"/>
-                                <w:szCs w:val="24"/>
-                              </w:rPr>
-                              <w:t>DevOps Engineer</w:t>
-                            </w:r>
-                          </w:p>
-                        </w:txbxContent>
-                      </wps:txbx>
-                      <wps:bodyPr rot="0" spcFirstLastPara="0" vertOverflow="overflow" horzOverflow="overflow" vert="horz" wrap="square" lIns="91440" tIns="45720" rIns="91440" bIns="45720" numCol="1" spcCol="0" rtlCol="0" fromWordArt="0" anchor="t" anchorCtr="0" forceAA="0" compatLnSpc="1">
-                        <a:prstTxWarp prst="textNoShape">
-                          <a:avLst/>
-                        </a:prstTxWarp>
-                        <a:noAutofit/>
-                      </wps:bodyPr>
-                    </wps:wsp>
-                  </a:graphicData>
-                </a:graphic>
-                <wp14:sizeRelH relativeFrom="margin">
-                  <wp14:pctWidth>0</wp14:pctWidth>
-                </wp14:sizeRelH>
-                <wp14:sizeRelV relativeFrom="margin">
-                  <wp14:pctHeight>0</wp14:pctHeight>
-                </wp14:sizeRelV>
-              </wp:anchor>
-            </w:drawing>
-          </mc:Choice>
-          <mc:Fallback>
-            <w:pict>
-              <v:shape w14:anchorId="25FB3075" id="Text Box 3" o:spid="_x0000_s1042" type="#_x0000_t202" style="position:absolute;margin-left:89.8pt;margin-top:9.5pt;width:259.75pt;height:26.5pt;z-index:251660288;visibility:visible;mso-wrap-style:square;mso-width-percent:0;mso-height-percent:0;mso-wrap-distance-left:9pt;mso-wrap-distance-top:0;mso-wrap-distance-right:9pt;mso-wrap-distance-bottom:0;mso-position-horizontal:absolute;mso-position-horizontal-relative:text;mso-position-vertical:absolute;mso-position-vertical-relative:text;mso-width-percent:0;mso-height-percent:0;mso-width-relative:margin;mso-height-relative:margin;v-text-anchor:top" o:gfxdata="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" fillcolor="white [3201]" stroked="f" strokeweight=".5pt">
-                <v:textbox>
-                  <w:txbxContent>
-                    <w:p>
-                      <w:pPr>
-                        <w:spacing w:after="0" w:line="240" w:lineRule="auto"/>
-                        <w:rPr>
-                          <w:rFonts w:ascii="HelveticaNowText Regular" w:hAnsi="HelveticaNowText Regular" w:cs="HelveticaNowText Regular"/>
-                          <w:b/>
-                          <w:bCs/>
-                          <w:sz w:val="24"/>
-                          <w:szCs w:val="24"/>
-                        </w:rPr>
-                      </w:pPr>
-                      <w:r>
-                        <w:rPr>
-                          <w:rFonts w:ascii="HelveticaNowText Regular" w:hAnsi="HelveticaNowText Regular" w:cs="HelveticaNowText Regular"/>
-                          <w:b/>
-                          <w:bCs/>
-                          <w:caps/>
-                          <w:sz w:val="28"/>
-                          <w:szCs w:val="28"/>
-                        </w:rPr>
-                        <w:t>Riyas Rawther</w:t>
-                      </w:r>
-                      <w:r>
-                        <w:rPr>
-                          <w:rFonts w:ascii="HelveticaNowText Regular" w:hAnsi="HelveticaNowText Regular" w:cs="HelveticaNowText Regular"/>
-                          <w:b/>
-                          <w:bCs/>
-                          <w:caps/>
-                          <w:sz w:val="24"/>
-                          <w:szCs w:val="24"/>
-                        </w:rPr>
-                        <w:t xml:space="preserve"> - </w:t>
-                      </w:r>
-                      <w:r>
-                        <w:rPr>
-                          <w:rFonts w:ascii="HelveticaNowText Regular" w:hAnsi="HelveticaNowText Regular" w:cs="HelveticaNowText Regular"/>
-                          <w:b/>
-                          <w:bCs/>
-                          <w:sz w:val="24"/>
-                          <w:szCs w:val="24"/>
-                        </w:rPr>
-                        <w:t>DevOps Engineer</w:t>
                       </w:r>
                     </w:p>
                   </w:txbxContent>
@@ -2932,7 +2868,7 @@
                                           <pic:cNvPicPr/>
                                         </pic:nvPicPr>
                                         <pic:blipFill>
-                                          <a:blip r:embed="rId13" cstate="print">
+                                          <a:blip r:embed="rId14" cstate="print">
                                             <a:extLst>
                                               <a:ext uri="{28A0092B-C50C-407E-A947-70E740481C1C}">
                                                 <a14:useLocalDpi xmlns:a14="http://schemas.microsoft.com/office/drawing/2010/main" val="0"/>
@@ -3003,7 +2939,7 @@
           </mc:Choice>
           <mc:Fallback>
             <w:pict>
-              <v:shape w14:anchorId="1001B599" id="Text Box 2" o:spid="_x0000_s1043" type="#_x0000_t202" style="position:absolute;margin-left:.3pt;margin-top:9.5pt;width:90pt;height:98.5pt;z-index:251659264;visibility:visible;mso-wrap-style:square;mso-width-percent:0;mso-height-percent:0;mso-wrap-distance-left:9pt;mso-wrap-distance-top:0;mso-wrap-distance-right:9pt;mso-wrap-distance-bottom:0;mso-position-horizontal:absolute;mso-position-horizontal-relative:margin;mso-position-vertical:absolute;mso-position-vertical-relative:text;mso-width-percent:0;mso-height-percent:0;mso-width-relative:margin;mso-height-relative:margin;v-text-anchor:top" o:gfxdata="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" fillcolor="white [3201]" stroked="f" strokeweight=".5pt">
+              <v:shape w14:anchorId="1001B599" id="Text Box 2" o:spid="_x0000_s1040" type="#_x0000_t202" style="position:absolute;margin-left:.3pt;margin-top:9.5pt;width:90pt;height:98.5pt;z-index:251659264;visibility:visible;mso-wrap-style:square;mso-width-percent:0;mso-height-percent:0;mso-wrap-distance-left:9pt;mso-wrap-distance-top:0;mso-wrap-distance-right:9pt;mso-wrap-distance-bottom:0;mso-position-horizontal:absolute;mso-position-horizontal-relative:margin;mso-position-vertical:absolute;mso-position-vertical-relative:text;mso-width-percent:0;mso-height-percent:0;mso-width-relative:margin;mso-height-relative:margin;v-text-anchor:top" o:gfxdata="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" fillcolor="white [3201]" stroked="f" strokeweight=".5pt">
                 <v:textbox>
                   <w:txbxContent>
                     <w:p>
@@ -3028,7 +2964,7 @@
                                     <pic:cNvPicPr/>
                                   </pic:nvPicPr>
                                   <pic:blipFill>
-                                    <a:blip r:embed="rId13" cstate="print">
+                                    <a:blip r:embed="rId14" cstate="print">
                                       <a:extLst>
                                         <a:ext uri="{28A0092B-C50C-407E-A947-70E740481C1C}">
                                           <a14:useLocalDpi xmlns:a14="http://schemas.microsoft.com/office/drawing/2010/main" val="0"/>
@@ -3095,13 +3031,129 @@
         <mc:AlternateContent>
           <mc:Choice Requires="wps">
             <w:drawing>
-              <wp:anchor distT="0" distB="0" distL="114300" distR="114300" simplePos="0" relativeHeight="251661312" behindDoc="0" locked="0" layoutInCell="1" allowOverlap="1" wp14:anchorId="0F7B904D" wp14:editId="4200D77A">
+              <wp:anchor distT="0" distB="0" distL="114300" distR="114300" simplePos="0" relativeHeight="251653114" behindDoc="0" locked="0" layoutInCell="1" allowOverlap="1" wp14:anchorId="12121352" wp14:editId="212ED654">
+                <wp:simplePos x="0" y="0"/>
+                <wp:positionH relativeFrom="column">
+                  <wp:posOffset>1146810</wp:posOffset>
+                </wp:positionH>
+                <wp:positionV relativeFrom="paragraph">
+                  <wp:posOffset>240030</wp:posOffset>
+                </wp:positionV>
+                <wp:extent cx="2889250" cy="279400"/>
+                <wp:effectExtent l="0" t="0" r="6350" b="6350"/>
+                <wp:wrapNone/>
+                <wp:docPr id="18" name="Text Box 18"/>
+                <wp:cNvGraphicFramePr/>
+                <a:graphic xmlns:a="http://schemas.openxmlformats.org/drawingml/2006/main">
+                  <a:graphicData uri="http://schemas.microsoft.com/office/word/2010/wordprocessingShape">
+                    <wps:wsp>
+                      <wps:cNvSpPr txBox="1"/>
+                      <wps:spPr>
+                        <a:xfrm>
+                          <a:off x="0" y="0"/>
+                          <a:ext cx="2889250" cy="279400"/>
+                        </a:xfrm>
+                        <a:prstGeom prst="rect">
+                          <a:avLst/>
+                        </a:prstGeom>
+                        <a:solidFill>
+                          <a:schemeClr val="lt1"/>
+                        </a:solidFill>
+                        <a:ln w="6350">
+                          <a:noFill/>
+                        </a:ln>
+                      </wps:spPr>
+                      <wps:txbx>
+                        <w:txbxContent>
+                          <w:p>
+                            <w:pPr>
+                              <w:jc w:val="both"/>
+                              <w:rPr>
+                                <w:sz w:val="20"/>
+                                <w:szCs w:val="20"/>
+                              </w:rPr>
+                            </w:pPr>
+                            <w:r>
+                              <w:rPr>
+                                <w:rFonts w:ascii="HelveticaNowText Regular" w:hAnsi="HelveticaNowText Regular" w:cs="HelveticaNowText Regular"/>
+                                <w:b/>
+                                <w:bCs/>
+                                <w:color w:val="AEAAAA" w:themeColor="background2" w:themeShade="BF"/>
+                                <w:sz w:val="20"/>
+                                <w:szCs w:val="20"/>
+                              </w:rPr>
+                              <w:t>If you can’t measure it, you can’t improve it.</w:t>
+                            </w:r>
+                          </w:p>
+                        </w:txbxContent>
+                      </wps:txbx>
+                      <wps:bodyPr rot="0" spcFirstLastPara="0" vertOverflow="overflow" horzOverflow="overflow" vert="horz" wrap="square" lIns="91440" tIns="45720" rIns="91440" bIns="45720" numCol="1" spcCol="0" rtlCol="0" fromWordArt="0" anchor="t" anchorCtr="0" forceAA="0" compatLnSpc="1">
+                        <a:prstTxWarp prst="textNoShape">
+                          <a:avLst/>
+                        </a:prstTxWarp>
+                        <a:noAutofit/>
+                      </wps:bodyPr>
+                    </wps:wsp>
+                  </a:graphicData>
+                </a:graphic>
+                <wp14:sizeRelH relativeFrom="margin">
+                  <wp14:pctWidth>0</wp14:pctWidth>
+                </wp14:sizeRelH>
+                <wp14:sizeRelV relativeFrom="margin">
+                  <wp14:pctHeight>0</wp14:pctHeight>
+                </wp14:sizeRelV>
+              </wp:anchor>
+            </w:drawing>
+          </mc:Choice>
+          <mc:Fallback>
+            <w:pict>
+              <v:shape w14:anchorId="12121352" id="Text Box 18" o:spid="_x0000_s1041" type="#_x0000_t202" style="position:absolute;margin-left:90.3pt;margin-top:18.9pt;width:227.5pt;height:22pt;z-index:251653114;visibility:visible;mso-wrap-style:square;mso-width-percent:0;mso-height-percent:0;mso-wrap-distance-left:9pt;mso-wrap-distance-top:0;mso-wrap-distance-right:9pt;mso-wrap-distance-bottom:0;mso-position-horizontal:absolute;mso-position-horizontal-relative:text;mso-position-vertical:absolute;mso-position-vertical-relative:text;mso-width-percent:0;mso-height-percent:0;mso-width-relative:margin;mso-height-relative:margin;v-text-anchor:top" o:gfxdata="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" fillcolor="white [3201]" stroked="f" strokeweight=".5pt">
+                <v:textbox>
+                  <w:txbxContent>
+                    <w:p>
+                      <w:pPr>
+                        <w:jc w:val="both"/>
+                        <w:rPr>
+                          <w:sz w:val="20"/>
+                          <w:szCs w:val="20"/>
+                        </w:rPr>
+                      </w:pPr>
+                      <w:r>
+                        <w:rPr>
+                          <w:rFonts w:ascii="HelveticaNowText Regular" w:hAnsi="HelveticaNowText Regular" w:cs="HelveticaNowText Regular"/>
+                          <w:b/>
+                          <w:bCs/>
+                          <w:color w:val="AEAAAA" w:themeColor="background2" w:themeShade="BF"/>
+                          <w:sz w:val="20"/>
+                          <w:szCs w:val="20"/>
+                        </w:rPr>
+                        <w:t>If you can’t measure it, you can’t improve it.</w:t>
+                      </w:r>
+                    </w:p>
+                  </w:txbxContent>
+                </v:textbox>
+              </v:shape>
+            </w:pict>
+          </mc:Fallback>
+        </mc:AlternateContent>
+      </w:r>
+    </w:p>
+    <w:p>
+      <w:r>
+        <w:rPr>
+          <w:rFonts w:ascii="Lato" w:hAnsi="Lato" w:cs="HelveticaNowDisplay Black"/>
+          <w:noProof/>
+        </w:rPr>
+        <mc:AlternateContent>
+          <mc:Choice Requires="wps">
+            <w:drawing>
+              <wp:anchor distT="0" distB="0" distL="114300" distR="114300" simplePos="0" relativeHeight="251661312" behindDoc="0" locked="0" layoutInCell="1" allowOverlap="1" wp14:anchorId="0F7B904D" wp14:editId="34BAAFE6">
                 <wp:simplePos x="0" y="0"/>
                 <wp:positionH relativeFrom="margin">
                   <wp:posOffset>1108710</wp:posOffset>
                 </wp:positionH>
                 <wp:positionV relativeFrom="paragraph">
-                  <wp:posOffset>252730</wp:posOffset>
+                  <wp:posOffset>234950</wp:posOffset>
                 </wp:positionV>
                 <wp:extent cx="3543300" cy="1035050"/>
                 <wp:effectExtent l="0" t="0" r="0" b="0"/>
@@ -3132,33 +3184,22 @@
                           <w:p>
                             <w:pPr>
                               <w:rPr>
+                                <w:rFonts w:ascii="Lato" w:hAnsi="Lato"/>
                                 <w:i/>
                                 <w:iCs/>
                               </w:rPr>
                             </w:pPr>
                             <w:r>
                               <w:rPr>
+                                <w:rFonts w:ascii="Lato" w:hAnsi="Lato"/>
                                 <w:i/>
                                 <w:iCs/>
                               </w:rPr>
-                              <w:t xml:space="preserve">Skilled DevOps Engineer with </w:t>
-                            </w:r>
-                            <w:r>
-                              <w:rPr>
-                                <w:i/>
-                                <w:iCs/>
-                              </w:rPr>
-                              <w:t>13</w:t>
-                            </w:r>
-                            <w:r>
-                              <w:rPr>
-                                <w:i/>
-                                <w:iCs/>
-                              </w:rPr>
-                              <w:t xml:space="preserve">+ </w:t>
-                            </w:r>
-                            <w:r>
-                              <w:rPr>
+                              <w:t xml:space="preserve">Skilled DevOps Engineer with 13+ </w:t>
+                            </w:r>
+                            <w:r>
+                              <w:rPr>
+                                <w:rFonts w:ascii="Lato" w:hAnsi="Lato"/>
                                 <w:i/>
                                 <w:iCs/>
                               </w:rPr>
@@ -3187,39 +3228,28 @@
           </mc:Choice>
           <mc:Fallback>
             <w:pict>
-              <v:shape w14:anchorId="0F7B904D" id="Text Box 4" o:spid="_x0000_s1044" type="#_x0000_t202" style="position:absolute;margin-left:87.3pt;margin-top:19.9pt;width:279pt;height:81.5pt;z-index:251661312;visibility:visible;mso-wrap-style:square;mso-width-percent:0;mso-height-percent:0;mso-wrap-distance-left:9pt;mso-wrap-distance-top:0;mso-wrap-distance-right:9pt;mso-wrap-distance-bottom:0;mso-position-horizontal:absolute;mso-position-horizontal-relative:margin;mso-position-vertical:absolute;mso-position-vertical-relative:text;mso-width-percent:0;mso-height-percent:0;mso-width-relative:margin;mso-height-relative:margin;v-text-anchor:top" o:gfxdata="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" fillcolor="white [3201]" stroked="f" strokeweight=".5pt">
+              <v:shape w14:anchorId="0F7B904D" id="Text Box 4" o:spid="_x0000_s1042" type="#_x0000_t202" style="position:absolute;margin-left:87.3pt;margin-top:18.5pt;width:279pt;height:81.5pt;z-index:251661312;visibility:visible;mso-wrap-style:square;mso-width-percent:0;mso-height-percent:0;mso-wrap-distance-left:9pt;mso-wrap-distance-top:0;mso-wrap-distance-right:9pt;mso-wrap-distance-bottom:0;mso-position-horizontal:absolute;mso-position-horizontal-relative:margin;mso-position-vertical:absolute;mso-position-vertical-relative:text;mso-width-percent:0;mso-height-percent:0;mso-width-relative:margin;mso-height-relative:margin;v-text-anchor:top" o:gfxdata="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" fillcolor="white [3201]" stroked="f" strokeweight=".5pt">
                 <v:textbox>
                   <w:txbxContent>
                     <w:p>
                       <w:pPr>
                         <w:rPr>
+                          <w:rFonts w:ascii="Lato" w:hAnsi="Lato"/>
                           <w:i/>
                           <w:iCs/>
                         </w:rPr>
                       </w:pPr>
                       <w:r>
                         <w:rPr>
+                          <w:rFonts w:ascii="Lato" w:hAnsi="Lato"/>
                           <w:i/>
                           <w:iCs/>
                         </w:rPr>
-                        <w:t xml:space="preserve">Skilled DevOps Engineer with </w:t>
-                      </w:r>
-                      <w:r>
-                        <w:rPr>
-                          <w:i/>
-                          <w:iCs/>
-                        </w:rPr>
-                        <w:t>13</w:t>
-                      </w:r>
-                      <w:r>
-                        <w:rPr>
-                          <w:i/>
-                          <w:iCs/>
-                        </w:rPr>
-                        <w:t xml:space="preserve">+ </w:t>
-                      </w:r>
-                      <w:r>
-                        <w:rPr>
+                        <w:t xml:space="preserve">Skilled DevOps Engineer with 13+ </w:t>
+                      </w:r>
+                      <w:r>
+                        <w:rPr>
+                          <w:rFonts w:ascii="Lato" w:hAnsi="Lato"/>
                           <w:i/>
                           <w:iCs/>
                         </w:rPr>
@@ -3235,7 +3265,6 @@
         </mc:AlternateContent>
       </w:r>
     </w:p>
-    <w:p/>
     <w:p/>
     <w:p/>
     <w:p>
@@ -3254,131 +3283,1930 @@
       <w:pPr>
         <w:ind w:firstLine="540"/>
         <w:rPr>
-          <w:rFonts w:ascii="HelveticaNowDisplay Black" w:hAnsi="HelveticaNowDisplay Black" w:cs="HelveticaNowDisplay Black"/>
+          <w:rFonts w:ascii="Merriweather" w:hAnsi="Merriweather" w:cs="HelveticaNowDisplay Black"/>
           <w:b/>
           <w:bCs/>
-          <w:caps/>
-          <w:color w:val="4472C4" w:themeColor="accent1"/>
-          <w:spacing w:val="20"/>
+          <w:color w:val="4287F5"/>
         </w:rPr>
       </w:pPr>
       <w:r>
         <w:rPr>
-          <w:rFonts w:ascii="HelveticaNowDisplay Black" w:hAnsi="HelveticaNowDisplay Black" w:cs="HelveticaNowDisplay Black"/>
+          <w:rFonts w:ascii="Merriweather" w:hAnsi="Merriweather" w:cs="HelveticaNowDisplay Black"/>
           <w:b/>
           <w:bCs/>
-          <w:caps/>
-          <w:color w:val="4472C4" w:themeColor="accent1"/>
-          <w:spacing w:val="20"/>
+          <w:color w:val="4287F5"/>
         </w:rPr>
-        <w:t>EX</w:t>
-      </w:r>
-      <w:r>
-        <w:rPr>
-          <w:rFonts w:ascii="HelveticaNowDisplay Black" w:hAnsi="HelveticaNowDisplay Black" w:cs="HelveticaNowDisplay Black"/>
-          <w:b/>
-          <w:bCs/>
-          <w:caps/>
-          <w:color w:val="4472C4" w:themeColor="accent1"/>
-          <w:spacing w:val="20"/>
-        </w:rPr>
-        <w:t>PERIENCE</w:t>
+        <w:t>Work Experience</w:t>
       </w:r>
     </w:p>
     <w:p>
       <w:pPr>
+        <w:spacing w:after="0"/>
         <w:ind w:firstLine="540"/>
         <w:rPr>
-          <w:rFonts w:ascii="HelveticaNowText Regular" w:hAnsi="HelveticaNowText Regular" w:cs="HelveticaNowText Regular"/>
+          <w:rFonts w:ascii="Merriweather" w:hAnsi="Merriweather" w:cs="HelveticaNowText Regular"/>
           <w:b/>
           <w:bCs/>
-          <w:sz w:val="24"/>
-          <w:szCs w:val="24"/>
         </w:rPr>
       </w:pPr>
       <w:proofErr w:type="spellStart"/>
       <w:r>
         <w:rPr>
-          <w:rFonts w:ascii="HelveticaNowText Regular" w:hAnsi="HelveticaNowText Regular" w:cs="HelveticaNowText Regular"/>
+          <w:rFonts w:ascii="Merriweather" w:hAnsi="Merriweather" w:cs="HelveticaNowText Regular"/>
           <w:b/>
           <w:bCs/>
-          <w:sz w:val="24"/>
-          <w:szCs w:val="24"/>
         </w:rPr>
-        <w:t>A</w:t>
-      </w:r>
-      <w:r>
-        <w:rPr>
-          <w:rFonts w:ascii="HelveticaNowText Regular" w:hAnsi="HelveticaNowText Regular" w:cs="HelveticaNowText Regular"/>
-          <w:b/>
-          <w:bCs/>
-          <w:sz w:val="24"/>
-          <w:szCs w:val="24"/>
-        </w:rPr>
-        <w:t>lign</w:t>
-      </w:r>
-      <w:r>
-        <w:rPr>
-          <w:rFonts w:ascii="HelveticaNowText Regular" w:hAnsi="HelveticaNowText Regular" w:cs="HelveticaNowText Regular"/>
-          <w:b/>
-          <w:bCs/>
-          <w:sz w:val="24"/>
-          <w:szCs w:val="24"/>
-        </w:rPr>
-        <w:t>M</w:t>
-      </w:r>
-      <w:r>
-        <w:rPr>
-          <w:rFonts w:ascii="HelveticaNowText Regular" w:hAnsi="HelveticaNowText Regular" w:cs="HelveticaNowText Regular"/>
-          <w:b/>
-          <w:bCs/>
-          <w:sz w:val="24"/>
-          <w:szCs w:val="24"/>
-        </w:rPr>
-        <w:t>inds</w:t>
+        <w:t>AlignMinds</w:t>
       </w:r>
       <w:proofErr w:type="spellEnd"/>
       <w:r>
         <w:rPr>
-          <w:rFonts w:ascii="HelveticaNowText Regular" w:hAnsi="HelveticaNowText Regular" w:cs="HelveticaNowText Regular"/>
+          <w:rFonts w:ascii="Merriweather" w:hAnsi="Merriweather" w:cs="HelveticaNowText Regular"/>
           <w:b/>
           <w:bCs/>
-          <w:sz w:val="24"/>
-          <w:szCs w:val="24"/>
         </w:rPr>
-        <w:t xml:space="preserve"> Technologies private limited</w:t>
+        <w:t xml:space="preserve"> Technologies </w:t>
+      </w:r>
+      <w:r>
+        <w:rPr>
+          <w:rFonts w:ascii="Merriweather" w:hAnsi="Merriweather" w:cs="HelveticaNowText Regular"/>
+          <w:b/>
+          <w:bCs/>
+        </w:rPr>
+        <w:t>P</w:t>
+      </w:r>
+      <w:r>
+        <w:rPr>
+          <w:rFonts w:ascii="Merriweather" w:hAnsi="Merriweather" w:cs="HelveticaNowText Regular"/>
+          <w:b/>
+          <w:bCs/>
+        </w:rPr>
+        <w:t xml:space="preserve">rivate </w:t>
+      </w:r>
+      <w:r>
+        <w:rPr>
+          <w:rFonts w:ascii="Merriweather" w:hAnsi="Merriweather" w:cs="HelveticaNowText Regular"/>
+          <w:b/>
+          <w:bCs/>
+        </w:rPr>
+        <w:t>L</w:t>
+      </w:r>
+      <w:r>
+        <w:rPr>
+          <w:rFonts w:ascii="Merriweather" w:hAnsi="Merriweather" w:cs="HelveticaNowText Regular"/>
+          <w:b/>
+          <w:bCs/>
+        </w:rPr>
+        <w:t>imited</w:t>
       </w:r>
     </w:p>
     <w:p>
       <w:pPr>
+        <w:spacing w:after="0"/>
         <w:ind w:firstLine="540"/>
         <w:rPr>
+          <w:rFonts w:ascii="Merriweather" w:hAnsi="Merriweather"/>
           <w:i/>
           <w:iCs/>
           <w:color w:val="767171" w:themeColor="background2" w:themeShade="80"/>
+          <w:sz w:val="20"/>
+          <w:szCs w:val="20"/>
         </w:rPr>
       </w:pPr>
       <w:r>
         <w:rPr>
+          <w:rFonts w:ascii="Merriweather" w:hAnsi="Merriweather"/>
           <w:i/>
           <w:iCs/>
           <w:color w:val="767171" w:themeColor="background2" w:themeShade="80"/>
+          <w:sz w:val="20"/>
+          <w:szCs w:val="20"/>
         </w:rPr>
         <w:t>October 2020 – Present, Cochin, India</w:t>
       </w:r>
     </w:p>
     <w:p>
       <w:pPr>
+        <w:spacing w:after="0"/>
         <w:ind w:firstLine="540"/>
         <w:rPr>
-          <w:rFonts w:ascii="HelveticaNowDisplay Black" w:hAnsi="HelveticaNowDisplay Black" w:cs="HelveticaNowDisplay Black"/>
+          <w:rFonts w:ascii="Merriweather" w:hAnsi="Merriweather" w:cs="HelveticaNowDisplay Black"/>
+          <w:b/>
+          <w:bCs/>
           <w:spacing w:val="20"/>
+          <w:sz w:val="20"/>
+          <w:szCs w:val="20"/>
         </w:rPr>
       </w:pPr>
       <w:r>
         <w:rPr>
-          <w:rFonts w:ascii="HelveticaNowDisplay Black" w:hAnsi="HelveticaNowDisplay Black" w:cs="HelveticaNowDisplay Black"/>
+          <w:rFonts w:ascii="Merriweather" w:hAnsi="Merriweather" w:cs="HelveticaNowDisplay Black"/>
+          <w:b/>
+          <w:bCs/>
+          <w:noProof/>
           <w:spacing w:val="20"/>
+          <w:sz w:val="20"/>
+          <w:szCs w:val="20"/>
+        </w:rPr>
+        <mc:AlternateContent>
+          <mc:Choice Requires="wps">
+            <w:drawing>
+              <wp:anchor distT="0" distB="0" distL="114300" distR="114300" simplePos="0" relativeHeight="251687936" behindDoc="0" locked="0" layoutInCell="1" allowOverlap="1" wp14:anchorId="004D58EA" wp14:editId="64C785EB">
+                <wp:simplePos x="0" y="0"/>
+                <wp:positionH relativeFrom="column">
+                  <wp:posOffset>4654</wp:posOffset>
+                </wp:positionH>
+                <wp:positionV relativeFrom="paragraph">
+                  <wp:posOffset>349856</wp:posOffset>
+                </wp:positionV>
+                <wp:extent cx="4703728" cy="6316231"/>
+                <wp:effectExtent l="0" t="0" r="1905" b="8890"/>
+                <wp:wrapNone/>
+                <wp:docPr id="1" name="Text Box 1"/>
+                <wp:cNvGraphicFramePr/>
+                <a:graphic xmlns:a="http://schemas.openxmlformats.org/drawingml/2006/main">
+                  <a:graphicData uri="http://schemas.microsoft.com/office/word/2010/wordprocessingShape">
+                    <wps:wsp>
+                      <wps:cNvSpPr txBox="1"/>
+                      <wps:spPr>
+                        <a:xfrm>
+                          <a:off x="0" y="0"/>
+                          <a:ext cx="4703728" cy="6316231"/>
+                        </a:xfrm>
+                        <a:prstGeom prst="rect">
+                          <a:avLst/>
+                        </a:prstGeom>
+                        <a:solidFill>
+                          <a:schemeClr val="lt1"/>
+                        </a:solidFill>
+                        <a:ln w="6350">
+                          <a:noFill/>
+                        </a:ln>
+                      </wps:spPr>
+                      <wps:txbx>
+                        <w:txbxContent>
+                          <w:p>
+                            <w:pPr>
+                              <w:pStyle w:val="ListParagraph"/>
+                              <w:numPr>
+                                <w:ilvl w:val="0"/>
+                                <w:numId w:val="1"/>
+                              </w:numPr>
+                              <w:ind w:left="426"/>
+                              <w:rPr>
+                                <w:rFonts w:ascii="Lato" w:hAnsi="Lato"/>
+                                <w:sz w:val="20"/>
+                                <w:szCs w:val="20"/>
+                              </w:rPr>
+                            </w:pPr>
+                            <w:r>
+                              <w:rPr>
+                                <w:rFonts w:ascii="Lato" w:hAnsi="Lato"/>
+                                <w:sz w:val="20"/>
+                                <w:szCs w:val="20"/>
+                              </w:rPr>
+                              <w:t>Built, maintained, and scaled infrastructure for production, QA, and dev environments for a web</w:t>
+                            </w:r>
+                            <w:r>
+                              <w:rPr>
+                                <w:rFonts w:ascii="Lato" w:hAnsi="Lato"/>
+                                <w:sz w:val="20"/>
+                                <w:szCs w:val="20"/>
+                              </w:rPr>
+                              <w:t xml:space="preserve"> and mobile</w:t>
+                            </w:r>
+                            <w:r>
+                              <w:rPr>
+                                <w:rFonts w:ascii="Lato" w:hAnsi="Lato"/>
+                                <w:sz w:val="20"/>
+                                <w:szCs w:val="20"/>
+                              </w:rPr>
+                              <w:t xml:space="preserve"> app</w:t>
+                            </w:r>
+                            <w:r>
+                              <w:rPr>
+                                <w:rFonts w:ascii="Lato" w:hAnsi="Lato"/>
+                                <w:sz w:val="20"/>
+                                <w:szCs w:val="20"/>
+                              </w:rPr>
+                              <w:t>s</w:t>
+                            </w:r>
+                            <w:r>
+                              <w:rPr>
+                                <w:rFonts w:ascii="Lato" w:hAnsi="Lato"/>
+                                <w:sz w:val="20"/>
+                                <w:szCs w:val="20"/>
+                              </w:rPr>
+                              <w:t xml:space="preserve"> that grew to 1.5 million monthly users</w:t>
+                            </w:r>
+                            <w:r>
+                              <w:rPr>
+                                <w:rFonts w:ascii="Lato" w:hAnsi="Lato"/>
+                                <w:sz w:val="20"/>
+                                <w:szCs w:val="20"/>
+                              </w:rPr>
+                              <w:t>.</w:t>
+                            </w:r>
+                          </w:p>
+                          <w:p>
+                            <w:pPr>
+                              <w:pStyle w:val="ListParagraph"/>
+                              <w:numPr>
+                                <w:ilvl w:val="0"/>
+                                <w:numId w:val="1"/>
+                              </w:numPr>
+                              <w:ind w:left="426"/>
+                              <w:rPr>
+                                <w:rFonts w:ascii="Lato" w:hAnsi="Lato"/>
+                                <w:sz w:val="20"/>
+                                <w:szCs w:val="20"/>
+                              </w:rPr>
+                            </w:pPr>
+                            <w:r>
+                              <w:rPr>
+                                <w:rFonts w:ascii="Lato" w:hAnsi="Lato"/>
+                                <w:sz w:val="20"/>
+                                <w:szCs w:val="20"/>
+                              </w:rPr>
+                              <w:t>Experience on deploying NodeJS, Angular, PHP based (Moodle, Yii2, Laravel) applications using GitLab DevOps tools.</w:t>
+                            </w:r>
+                          </w:p>
+                          <w:p>
+                            <w:pPr>
+                              <w:pStyle w:val="ListParagraph"/>
+                              <w:numPr>
+                                <w:ilvl w:val="0"/>
+                                <w:numId w:val="1"/>
+                              </w:numPr>
+                              <w:ind w:left="426"/>
+                              <w:rPr>
+                                <w:rFonts w:ascii="Lato" w:hAnsi="Lato"/>
+                                <w:sz w:val="20"/>
+                                <w:szCs w:val="20"/>
+                              </w:rPr>
+                            </w:pPr>
+                            <w:r>
+                              <w:rPr>
+                                <w:rFonts w:ascii="Lato" w:hAnsi="Lato"/>
+                                <w:sz w:val="20"/>
+                                <w:szCs w:val="20"/>
+                              </w:rPr>
+                              <w:t xml:space="preserve">Owned production alerts </w:t>
+                            </w:r>
+                            <w:r>
+                              <w:rPr>
+                                <w:rFonts w:ascii="Lato" w:hAnsi="Lato"/>
+                                <w:sz w:val="20"/>
+                                <w:szCs w:val="20"/>
+                              </w:rPr>
+                              <w:t xml:space="preserve">using </w:t>
+                            </w:r>
+                            <w:proofErr w:type="spellStart"/>
+                            <w:r>
+                              <w:rPr>
+                                <w:rFonts w:ascii="Lato" w:hAnsi="Lato"/>
+                                <w:sz w:val="20"/>
+                                <w:szCs w:val="20"/>
+                              </w:rPr>
+                              <w:t>Sensu</w:t>
+                            </w:r>
+                            <w:proofErr w:type="spellEnd"/>
+                            <w:r>
+                              <w:rPr>
+                                <w:rFonts w:ascii="Lato" w:hAnsi="Lato"/>
+                                <w:sz w:val="20"/>
+                                <w:szCs w:val="20"/>
+                              </w:rPr>
+                              <w:t xml:space="preserve">, PagerDuty, </w:t>
+                            </w:r>
+                            <w:proofErr w:type="spellStart"/>
+                            <w:r>
+                              <w:rPr>
+                                <w:rFonts w:ascii="Lato" w:hAnsi="Lato"/>
+                                <w:sz w:val="20"/>
+                                <w:szCs w:val="20"/>
+                              </w:rPr>
+                              <w:t>SquadCast</w:t>
+                            </w:r>
+                            <w:proofErr w:type="spellEnd"/>
+                            <w:r>
+                              <w:rPr>
+                                <w:rFonts w:ascii="Lato" w:hAnsi="Lato"/>
+                                <w:sz w:val="20"/>
+                                <w:szCs w:val="20"/>
+                              </w:rPr>
+                              <w:t xml:space="preserve"> </w:t>
+                            </w:r>
+                            <w:r>
+                              <w:rPr>
+                                <w:rFonts w:ascii="Lato" w:hAnsi="Lato"/>
+                                <w:sz w:val="20"/>
+                                <w:szCs w:val="20"/>
+                              </w:rPr>
+                              <w:t>and acted as the point of contact for all infrastructure incidents</w:t>
+                            </w:r>
+                            <w:r>
+                              <w:rPr>
+                                <w:rFonts w:ascii="Lato" w:hAnsi="Lato"/>
+                                <w:sz w:val="20"/>
+                                <w:szCs w:val="20"/>
+                              </w:rPr>
+                              <w:t>.</w:t>
+                            </w:r>
+                          </w:p>
+                          <w:p>
+                            <w:pPr>
+                              <w:pStyle w:val="ListParagraph"/>
+                              <w:numPr>
+                                <w:ilvl w:val="0"/>
+                                <w:numId w:val="1"/>
+                              </w:numPr>
+                              <w:ind w:left="426"/>
+                              <w:rPr>
+                                <w:rFonts w:ascii="Lato" w:hAnsi="Lato"/>
+                                <w:sz w:val="20"/>
+                                <w:szCs w:val="20"/>
+                              </w:rPr>
+                            </w:pPr>
+                            <w:r>
+                              <w:rPr>
+                                <w:rFonts w:ascii="Lato" w:hAnsi="Lato"/>
+                                <w:sz w:val="20"/>
+                                <w:szCs w:val="20"/>
+                              </w:rPr>
+                              <w:t xml:space="preserve">Implemented and maintained Continuous Integration/Continuous Delivery systems leading to an improvement in the time to ship new feature releases by </w:t>
+                            </w:r>
+                            <w:r>
+                              <w:rPr>
+                                <w:rFonts w:ascii="Lato" w:hAnsi="Lato"/>
+                                <w:sz w:val="20"/>
+                                <w:szCs w:val="20"/>
+                              </w:rPr>
+                              <w:t>60</w:t>
+                            </w:r>
+                            <w:r>
+                              <w:rPr>
+                                <w:rFonts w:ascii="Lato" w:hAnsi="Lato"/>
+                                <w:sz w:val="20"/>
+                                <w:szCs w:val="20"/>
+                              </w:rPr>
+                              <w:t>%</w:t>
+                            </w:r>
+                            <w:r>
+                              <w:rPr>
+                                <w:rFonts w:ascii="Lato" w:hAnsi="Lato"/>
+                                <w:sz w:val="20"/>
+                                <w:szCs w:val="20"/>
+                              </w:rPr>
+                              <w:t>.</w:t>
+                            </w:r>
+                          </w:p>
+                          <w:p>
+                            <w:pPr>
+                              <w:pStyle w:val="ListParagraph"/>
+                              <w:numPr>
+                                <w:ilvl w:val="0"/>
+                                <w:numId w:val="1"/>
+                              </w:numPr>
+                              <w:ind w:left="426"/>
+                              <w:rPr>
+                                <w:rFonts w:ascii="Lato" w:hAnsi="Lato"/>
+                                <w:sz w:val="20"/>
+                                <w:szCs w:val="20"/>
+                              </w:rPr>
+                            </w:pPr>
+                            <w:r>
+                              <w:rPr>
+                                <w:rFonts w:ascii="Lato" w:hAnsi="Lato"/>
+                                <w:sz w:val="20"/>
+                                <w:szCs w:val="20"/>
+                              </w:rPr>
+                              <w:t>Worked on and supports automated builds, deployments, validations, and configurations in our public AWS environment</w:t>
+                            </w:r>
+                            <w:r>
+                              <w:rPr>
+                                <w:rFonts w:ascii="Lato" w:hAnsi="Lato"/>
+                                <w:sz w:val="20"/>
+                                <w:szCs w:val="20"/>
+                              </w:rPr>
+                              <w:t>.</w:t>
+                            </w:r>
+                          </w:p>
+                          <w:p>
+                            <w:pPr>
+                              <w:pStyle w:val="ListParagraph"/>
+                              <w:numPr>
+                                <w:ilvl w:val="0"/>
+                                <w:numId w:val="1"/>
+                              </w:numPr>
+                              <w:ind w:left="426"/>
+                              <w:rPr>
+                                <w:rFonts w:ascii="Lato" w:hAnsi="Lato"/>
+                                <w:sz w:val="20"/>
+                                <w:szCs w:val="20"/>
+                              </w:rPr>
+                            </w:pPr>
+                            <w:r>
+                              <w:rPr>
+                                <w:rFonts w:ascii="Lato" w:hAnsi="Lato"/>
+                                <w:sz w:val="20"/>
+                                <w:szCs w:val="20"/>
+                              </w:rPr>
+                              <w:t xml:space="preserve">Develop automation processes to enable teams to deploy, manage, configure, </w:t>
+                            </w:r>
+                            <w:proofErr w:type="gramStart"/>
+                            <w:r>
+                              <w:rPr>
+                                <w:rFonts w:ascii="Lato" w:hAnsi="Lato"/>
+                                <w:sz w:val="20"/>
+                                <w:szCs w:val="20"/>
+                              </w:rPr>
+                              <w:t>scale</w:t>
+                            </w:r>
+                            <w:proofErr w:type="gramEnd"/>
+                            <w:r>
+                              <w:rPr>
+                                <w:rFonts w:ascii="Lato" w:hAnsi="Lato"/>
+                                <w:sz w:val="20"/>
+                                <w:szCs w:val="20"/>
+                              </w:rPr>
+                              <w:t xml:space="preserve"> and monitor their applications through the use of tooling or scripting reducing the time to get features in production by 36%</w:t>
+                            </w:r>
+                          </w:p>
+                          <w:p>
+                            <w:pPr>
+                              <w:pStyle w:val="ListParagraph"/>
+                              <w:numPr>
+                                <w:ilvl w:val="0"/>
+                                <w:numId w:val="1"/>
+                              </w:numPr>
+                              <w:ind w:left="426"/>
+                              <w:rPr>
+                                <w:rFonts w:ascii="Lato" w:hAnsi="Lato"/>
+                                <w:sz w:val="20"/>
+                                <w:szCs w:val="20"/>
+                              </w:rPr>
+                            </w:pPr>
+                            <w:r>
+                              <w:rPr>
+                                <w:rFonts w:ascii="Lato" w:hAnsi="Lato"/>
+                                <w:sz w:val="20"/>
+                                <w:szCs w:val="20"/>
+                              </w:rPr>
+                              <w:t>Fostered a culture of robust documentation as it pertained to release processes and CI/CD</w:t>
+                            </w:r>
+                            <w:r>
+                              <w:rPr>
+                                <w:rFonts w:ascii="Lato" w:hAnsi="Lato"/>
+                                <w:sz w:val="20"/>
+                                <w:szCs w:val="20"/>
+                              </w:rPr>
+                              <w:t>.</w:t>
+                            </w:r>
+                          </w:p>
+                          <w:p>
+                            <w:pPr>
+                              <w:pStyle w:val="ListParagraph"/>
+                              <w:numPr>
+                                <w:ilvl w:val="0"/>
+                                <w:numId w:val="1"/>
+                              </w:numPr>
+                              <w:ind w:left="426"/>
+                              <w:rPr>
+                                <w:rFonts w:ascii="Lato" w:hAnsi="Lato"/>
+                                <w:sz w:val="20"/>
+                                <w:szCs w:val="20"/>
+                              </w:rPr>
+                            </w:pPr>
+                            <w:r>
+                              <w:rPr>
+                                <w:rFonts w:ascii="Lato" w:hAnsi="Lato"/>
+                                <w:sz w:val="20"/>
+                                <w:szCs w:val="20"/>
+                              </w:rPr>
+                              <w:t xml:space="preserve">Educated project managers, developers on various </w:t>
+                            </w:r>
+                            <w:r>
+                              <w:rPr>
+                                <w:rFonts w:ascii="Lato" w:hAnsi="Lato"/>
+                                <w:sz w:val="20"/>
+                                <w:szCs w:val="20"/>
+                              </w:rPr>
+                              <w:t xml:space="preserve">technology platform to optimize, secure, and releasing apps. </w:t>
+                            </w:r>
+                          </w:p>
+                          <w:p>
+                            <w:pPr>
+                              <w:pStyle w:val="ListParagraph"/>
+                              <w:numPr>
+                                <w:ilvl w:val="0"/>
+                                <w:numId w:val="1"/>
+                              </w:numPr>
+                              <w:ind w:left="426"/>
+                              <w:rPr>
+                                <w:rFonts w:ascii="Lato" w:hAnsi="Lato"/>
+                                <w:sz w:val="20"/>
+                                <w:szCs w:val="20"/>
+                              </w:rPr>
+                            </w:pPr>
+                            <w:r>
+                              <w:rPr>
+                                <w:rFonts w:ascii="Lato" w:hAnsi="Lato"/>
+                                <w:sz w:val="20"/>
+                                <w:szCs w:val="20"/>
+                              </w:rPr>
+                              <w:t>Investigate and resolve technical issues</w:t>
+                            </w:r>
+                            <w:r>
+                              <w:rPr>
+                                <w:rFonts w:ascii="Lato" w:hAnsi="Lato"/>
+                                <w:sz w:val="20"/>
+                                <w:szCs w:val="20"/>
+                              </w:rPr>
+                              <w:t>.</w:t>
+                            </w:r>
+                          </w:p>
+                          <w:p>
+                            <w:pPr>
+                              <w:pStyle w:val="ListParagraph"/>
+                              <w:numPr>
+                                <w:ilvl w:val="0"/>
+                                <w:numId w:val="1"/>
+                              </w:numPr>
+                              <w:ind w:left="426"/>
+                              <w:rPr>
+                                <w:rFonts w:ascii="Lato" w:hAnsi="Lato"/>
+                                <w:sz w:val="20"/>
+                                <w:szCs w:val="20"/>
+                              </w:rPr>
+                            </w:pPr>
+                            <w:r>
+                              <w:rPr>
+                                <w:rFonts w:ascii="Lato" w:hAnsi="Lato"/>
+                                <w:sz w:val="20"/>
+                                <w:szCs w:val="20"/>
+                              </w:rPr>
+                              <w:t>Improved the SEO of the official website to 40% by adopting and implementing SEO best practices.</w:t>
+                            </w:r>
+                          </w:p>
+                          <w:p>
+                            <w:pPr>
+                              <w:pStyle w:val="ListParagraph"/>
+                              <w:numPr>
+                                <w:ilvl w:val="0"/>
+                                <w:numId w:val="1"/>
+                              </w:numPr>
+                              <w:ind w:left="426"/>
+                              <w:rPr>
+                                <w:rFonts w:ascii="Lato" w:hAnsi="Lato"/>
+                                <w:sz w:val="20"/>
+                                <w:szCs w:val="20"/>
+                              </w:rPr>
+                            </w:pPr>
+                            <w:r>
+                              <w:rPr>
+                                <w:rFonts w:ascii="Lato" w:hAnsi="Lato"/>
+                                <w:sz w:val="20"/>
+                                <w:szCs w:val="20"/>
+                              </w:rPr>
+                              <w:t>Work</w:t>
+                            </w:r>
+                            <w:r>
+                              <w:rPr>
+                                <w:rFonts w:ascii="Lato" w:hAnsi="Lato"/>
+                                <w:sz w:val="20"/>
+                                <w:szCs w:val="20"/>
+                              </w:rPr>
+                              <w:t>ed</w:t>
+                            </w:r>
+                            <w:r>
+                              <w:rPr>
+                                <w:rFonts w:ascii="Lato" w:hAnsi="Lato"/>
+                                <w:sz w:val="20"/>
+                                <w:szCs w:val="20"/>
+                              </w:rPr>
+                              <w:t xml:space="preserve"> alongside project management teams to successfully monitor progress and implementation of initiatives</w:t>
+                            </w:r>
+                            <w:r>
+                              <w:rPr>
+                                <w:rFonts w:ascii="Lato" w:hAnsi="Lato"/>
+                                <w:sz w:val="20"/>
+                                <w:szCs w:val="20"/>
+                              </w:rPr>
+                              <w:t>.</w:t>
+                            </w:r>
+                          </w:p>
+                          <w:p>
+                            <w:pPr>
+                              <w:pStyle w:val="ListParagraph"/>
+                              <w:numPr>
+                                <w:ilvl w:val="0"/>
+                                <w:numId w:val="1"/>
+                              </w:numPr>
+                              <w:ind w:left="426"/>
+                              <w:rPr>
+                                <w:rFonts w:ascii="Lato" w:hAnsi="Lato"/>
+                                <w:sz w:val="20"/>
+                                <w:szCs w:val="20"/>
+                              </w:rPr>
+                            </w:pPr>
+                            <w:r>
+                              <w:rPr>
+                                <w:rFonts w:ascii="Lato" w:hAnsi="Lato"/>
+                                <w:sz w:val="20"/>
+                                <w:szCs w:val="20"/>
+                              </w:rPr>
+                              <w:t>Mentor and train other engineers throughout the company and seek to continually improve processes companywide</w:t>
+                            </w:r>
+                            <w:r>
+                              <w:rPr>
+                                <w:rFonts w:ascii="Lato" w:hAnsi="Lato"/>
+                                <w:sz w:val="20"/>
+                                <w:szCs w:val="20"/>
+                              </w:rPr>
+                              <w:t>.</w:t>
+                            </w:r>
+                          </w:p>
+                          <w:p>
+                            <w:pPr>
+                              <w:pStyle w:val="ListParagraph"/>
+                              <w:numPr>
+                                <w:ilvl w:val="0"/>
+                                <w:numId w:val="1"/>
+                              </w:numPr>
+                              <w:ind w:left="426"/>
+                              <w:rPr>
+                                <w:rFonts w:ascii="Lato" w:hAnsi="Lato"/>
+                                <w:sz w:val="20"/>
+                                <w:szCs w:val="20"/>
+                              </w:rPr>
+                            </w:pPr>
+                            <w:r>
+                              <w:rPr>
+                                <w:rFonts w:ascii="Lato" w:hAnsi="Lato"/>
+                                <w:sz w:val="20"/>
+                                <w:szCs w:val="20"/>
+                              </w:rPr>
+                              <w:t>Managed 100s of Windows and Linux systems.</w:t>
+                            </w:r>
+                          </w:p>
+                          <w:p>
+                            <w:pPr>
+                              <w:pStyle w:val="ListParagraph"/>
+                              <w:numPr>
+                                <w:ilvl w:val="0"/>
+                                <w:numId w:val="1"/>
+                              </w:numPr>
+                              <w:ind w:left="426"/>
+                              <w:rPr>
+                                <w:rFonts w:ascii="Lato" w:hAnsi="Lato"/>
+                                <w:sz w:val="20"/>
+                                <w:szCs w:val="20"/>
+                              </w:rPr>
+                            </w:pPr>
+                            <w:r>
+                              <w:rPr>
+                                <w:rFonts w:ascii="Lato" w:hAnsi="Lato"/>
+                                <w:sz w:val="20"/>
+                                <w:szCs w:val="20"/>
+                              </w:rPr>
+                              <w:t>Integrated Slack to provide notification on various stages of git operations to the developers and project managers.</w:t>
+                            </w:r>
+                          </w:p>
+                          <w:p>
+                            <w:pPr>
+                              <w:pStyle w:val="ListParagraph"/>
+                              <w:numPr>
+                                <w:ilvl w:val="0"/>
+                                <w:numId w:val="1"/>
+                              </w:numPr>
+                              <w:ind w:left="426"/>
+                              <w:rPr>
+                                <w:rFonts w:ascii="Lato" w:hAnsi="Lato"/>
+                                <w:sz w:val="20"/>
+                                <w:szCs w:val="20"/>
+                              </w:rPr>
+                            </w:pPr>
+                            <w:r>
+                              <w:rPr>
+                                <w:rFonts w:ascii="Lato" w:hAnsi="Lato"/>
+                                <w:sz w:val="20"/>
+                                <w:szCs w:val="20"/>
+                              </w:rPr>
+                              <w:t>Worked on complex email migration from Exchange to Google Workspace containing 800+ users and terabytes of data for a company across Africa, Europe, and United States.</w:t>
+                            </w:r>
+                          </w:p>
+                          <w:p>
+                            <w:pPr>
+                              <w:pStyle w:val="ListParagraph"/>
+                              <w:numPr>
+                                <w:ilvl w:val="0"/>
+                                <w:numId w:val="1"/>
+                              </w:numPr>
+                              <w:ind w:left="426"/>
+                              <w:rPr>
+                                <w:rFonts w:ascii="Lato" w:hAnsi="Lato"/>
+                                <w:sz w:val="20"/>
+                                <w:szCs w:val="20"/>
+                              </w:rPr>
+                            </w:pPr>
+                            <w:r>
+                              <w:rPr>
+                                <w:rFonts w:ascii="Lato" w:hAnsi="Lato"/>
+                                <w:sz w:val="20"/>
+                                <w:szCs w:val="20"/>
+                              </w:rPr>
+                              <w:t>Worked on migration of Moodle, WordPress sites to cloud with LEMP stack.</w:t>
+                            </w:r>
+                          </w:p>
+                          <w:p>
+                            <w:pPr>
+                              <w:pStyle w:val="ListParagraph"/>
+                              <w:numPr>
+                                <w:ilvl w:val="0"/>
+                                <w:numId w:val="1"/>
+                              </w:numPr>
+                              <w:ind w:left="426"/>
+                              <w:rPr>
+                                <w:rFonts w:ascii="Lato" w:hAnsi="Lato"/>
+                                <w:sz w:val="20"/>
+                                <w:szCs w:val="20"/>
+                              </w:rPr>
+                            </w:pPr>
+                            <w:proofErr w:type="spellStart"/>
+                            <w:r>
+                              <w:rPr>
+                                <w:rFonts w:ascii="Lato" w:hAnsi="Lato"/>
+                                <w:sz w:val="20"/>
+                                <w:szCs w:val="20"/>
+                              </w:rPr>
+                              <w:t>Dockerized</w:t>
+                            </w:r>
+                            <w:proofErr w:type="spellEnd"/>
+                            <w:r>
+                              <w:rPr>
+                                <w:rFonts w:ascii="Lato" w:hAnsi="Lato"/>
+                                <w:sz w:val="20"/>
+                                <w:szCs w:val="20"/>
+                              </w:rPr>
+                              <w:t xml:space="preserve"> complex and </w:t>
+                            </w:r>
+                            <w:r>
+                              <w:rPr>
+                                <w:rFonts w:ascii="Lato" w:hAnsi="Lato"/>
+                                <w:sz w:val="20"/>
+                                <w:szCs w:val="20"/>
+                              </w:rPr>
+                              <w:t>outdated project stacks to work on latest operating system and help the developers to work on multiple projects at same time.</w:t>
+                            </w:r>
+                          </w:p>
+                          <w:p>
+                            <w:pPr>
+                              <w:pStyle w:val="ListParagraph"/>
+                              <w:numPr>
+                                <w:ilvl w:val="0"/>
+                                <w:numId w:val="1"/>
+                              </w:numPr>
+                              <w:ind w:left="426"/>
+                              <w:rPr>
+                                <w:rFonts w:ascii="Lato" w:hAnsi="Lato"/>
+                                <w:sz w:val="20"/>
+                                <w:szCs w:val="20"/>
+                              </w:rPr>
+                            </w:pPr>
+                          </w:p>
+                        </w:txbxContent>
+                      </wps:txbx>
+                      <wps:bodyPr rot="0" spcFirstLastPara="0" vertOverflow="overflow" horzOverflow="overflow" vert="horz" wrap="square" lIns="91440" tIns="45720" rIns="91440" bIns="45720" numCol="1" spcCol="0" rtlCol="0" fromWordArt="0" anchor="t" anchorCtr="0" forceAA="0" compatLnSpc="1">
+                        <a:prstTxWarp prst="textNoShape">
+                          <a:avLst/>
+                        </a:prstTxWarp>
+                        <a:noAutofit/>
+                      </wps:bodyPr>
+                    </wps:wsp>
+                  </a:graphicData>
+                </a:graphic>
+                <wp14:sizeRelH relativeFrom="margin">
+                  <wp14:pctWidth>0</wp14:pctWidth>
+                </wp14:sizeRelH>
+                <wp14:sizeRelV relativeFrom="margin">
+                  <wp14:pctHeight>0</wp14:pctHeight>
+                </wp14:sizeRelV>
+              </wp:anchor>
+            </w:drawing>
+          </mc:Choice>
+          <mc:Fallback>
+            <w:pict>
+              <v:shape w14:anchorId="004D58EA" id="Text Box 1" o:spid="_x0000_s1043" type="#_x0000_t202" style="position:absolute;left:0;text-align:left;margin-left:.35pt;margin-top:27.55pt;width:370.35pt;height:497.35pt;z-index:251687936;visibility:visible;mso-wrap-style:square;mso-width-percent:0;mso-height-percent:0;mso-wrap-distance-left:9pt;mso-wrap-distance-top:0;mso-wrap-distance-right:9pt;mso-wrap-distance-bottom:0;mso-position-horizontal:absolute;mso-position-horizontal-relative:text;mso-position-vertical:absolute;mso-position-vertical-relative:text;mso-width-percent:0;mso-height-percent:0;mso-width-relative:margin;mso-height-relative:margin;v-text-anchor:top" o:gfxdata="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" fillcolor="white [3201]" stroked="f" strokeweight=".5pt">
+                <v:textbox>
+                  <w:txbxContent>
+                    <w:p>
+                      <w:pPr>
+                        <w:pStyle w:val="ListParagraph"/>
+                        <w:numPr>
+                          <w:ilvl w:val="0"/>
+                          <w:numId w:val="1"/>
+                        </w:numPr>
+                        <w:ind w:left="426"/>
+                        <w:rPr>
+                          <w:rFonts w:ascii="Lato" w:hAnsi="Lato"/>
+                          <w:sz w:val="20"/>
+                          <w:szCs w:val="20"/>
+                        </w:rPr>
+                      </w:pPr>
+                      <w:r>
+                        <w:rPr>
+                          <w:rFonts w:ascii="Lato" w:hAnsi="Lato"/>
+                          <w:sz w:val="20"/>
+                          <w:szCs w:val="20"/>
+                        </w:rPr>
+                        <w:t>Built, maintained, and scaled infrastructure for production, QA, and dev environments for a web</w:t>
+                      </w:r>
+                      <w:r>
+                        <w:rPr>
+                          <w:rFonts w:ascii="Lato" w:hAnsi="Lato"/>
+                          <w:sz w:val="20"/>
+                          <w:szCs w:val="20"/>
+                        </w:rPr>
+                        <w:t xml:space="preserve"> and mobile</w:t>
+                      </w:r>
+                      <w:r>
+                        <w:rPr>
+                          <w:rFonts w:ascii="Lato" w:hAnsi="Lato"/>
+                          <w:sz w:val="20"/>
+                          <w:szCs w:val="20"/>
+                        </w:rPr>
+                        <w:t xml:space="preserve"> app</w:t>
+                      </w:r>
+                      <w:r>
+                        <w:rPr>
+                          <w:rFonts w:ascii="Lato" w:hAnsi="Lato"/>
+                          <w:sz w:val="20"/>
+                          <w:szCs w:val="20"/>
+                        </w:rPr>
+                        <w:t>s</w:t>
+                      </w:r>
+                      <w:r>
+                        <w:rPr>
+                          <w:rFonts w:ascii="Lato" w:hAnsi="Lato"/>
+                          <w:sz w:val="20"/>
+                          <w:szCs w:val="20"/>
+                        </w:rPr>
+                        <w:t xml:space="preserve"> that grew to 1.5 million monthly users</w:t>
+                      </w:r>
+                      <w:r>
+                        <w:rPr>
+                          <w:rFonts w:ascii="Lato" w:hAnsi="Lato"/>
+                          <w:sz w:val="20"/>
+                          <w:szCs w:val="20"/>
+                        </w:rPr>
+                        <w:t>.</w:t>
+                      </w:r>
+                    </w:p>
+                    <w:p>
+                      <w:pPr>
+                        <w:pStyle w:val="ListParagraph"/>
+                        <w:numPr>
+                          <w:ilvl w:val="0"/>
+                          <w:numId w:val="1"/>
+                        </w:numPr>
+                        <w:ind w:left="426"/>
+                        <w:rPr>
+                          <w:rFonts w:ascii="Lato" w:hAnsi="Lato"/>
+                          <w:sz w:val="20"/>
+                          <w:szCs w:val="20"/>
+                        </w:rPr>
+                      </w:pPr>
+                      <w:r>
+                        <w:rPr>
+                          <w:rFonts w:ascii="Lato" w:hAnsi="Lato"/>
+                          <w:sz w:val="20"/>
+                          <w:szCs w:val="20"/>
+                        </w:rPr>
+                        <w:t>Experience on deploying NodeJS, Angular, PHP based (Moodle, Yii2, Laravel) applications using GitLab DevOps tools.</w:t>
+                      </w:r>
+                    </w:p>
+                    <w:p>
+                      <w:pPr>
+                        <w:pStyle w:val="ListParagraph"/>
+                        <w:numPr>
+                          <w:ilvl w:val="0"/>
+                          <w:numId w:val="1"/>
+                        </w:numPr>
+                        <w:ind w:left="426"/>
+                        <w:rPr>
+                          <w:rFonts w:ascii="Lato" w:hAnsi="Lato"/>
+                          <w:sz w:val="20"/>
+                          <w:szCs w:val="20"/>
+                        </w:rPr>
+                      </w:pPr>
+                      <w:r>
+                        <w:rPr>
+                          <w:rFonts w:ascii="Lato" w:hAnsi="Lato"/>
+                          <w:sz w:val="20"/>
+                          <w:szCs w:val="20"/>
+                        </w:rPr>
+                        <w:t xml:space="preserve">Owned production alerts </w:t>
+                      </w:r>
+                      <w:r>
+                        <w:rPr>
+                          <w:rFonts w:ascii="Lato" w:hAnsi="Lato"/>
+                          <w:sz w:val="20"/>
+                          <w:szCs w:val="20"/>
+                        </w:rPr>
+                        <w:t xml:space="preserve">using </w:t>
+                      </w:r>
+                      <w:proofErr w:type="spellStart"/>
+                      <w:r>
+                        <w:rPr>
+                          <w:rFonts w:ascii="Lato" w:hAnsi="Lato"/>
+                          <w:sz w:val="20"/>
+                          <w:szCs w:val="20"/>
+                        </w:rPr>
+                        <w:t>Sensu</w:t>
+                      </w:r>
+                      <w:proofErr w:type="spellEnd"/>
+                      <w:r>
+                        <w:rPr>
+                          <w:rFonts w:ascii="Lato" w:hAnsi="Lato"/>
+                          <w:sz w:val="20"/>
+                          <w:szCs w:val="20"/>
+                        </w:rPr>
+                        <w:t xml:space="preserve">, PagerDuty, </w:t>
+                      </w:r>
+                      <w:proofErr w:type="spellStart"/>
+                      <w:r>
+                        <w:rPr>
+                          <w:rFonts w:ascii="Lato" w:hAnsi="Lato"/>
+                          <w:sz w:val="20"/>
+                          <w:szCs w:val="20"/>
+                        </w:rPr>
+                        <w:t>SquadCast</w:t>
+                      </w:r>
+                      <w:proofErr w:type="spellEnd"/>
+                      <w:r>
+                        <w:rPr>
+                          <w:rFonts w:ascii="Lato" w:hAnsi="Lato"/>
+                          <w:sz w:val="20"/>
+                          <w:szCs w:val="20"/>
+                        </w:rPr>
+                        <w:t xml:space="preserve"> </w:t>
+                      </w:r>
+                      <w:r>
+                        <w:rPr>
+                          <w:rFonts w:ascii="Lato" w:hAnsi="Lato"/>
+                          <w:sz w:val="20"/>
+                          <w:szCs w:val="20"/>
+                        </w:rPr>
+                        <w:t>and acted as the point of contact for all infrastructure incidents</w:t>
+                      </w:r>
+                      <w:r>
+                        <w:rPr>
+                          <w:rFonts w:ascii="Lato" w:hAnsi="Lato"/>
+                          <w:sz w:val="20"/>
+                          <w:szCs w:val="20"/>
+                        </w:rPr>
+                        <w:t>.</w:t>
+                      </w:r>
+                    </w:p>
+                    <w:p>
+                      <w:pPr>
+                        <w:pStyle w:val="ListParagraph"/>
+                        <w:numPr>
+                          <w:ilvl w:val="0"/>
+                          <w:numId w:val="1"/>
+                        </w:numPr>
+                        <w:ind w:left="426"/>
+                        <w:rPr>
+                          <w:rFonts w:ascii="Lato" w:hAnsi="Lato"/>
+                          <w:sz w:val="20"/>
+                          <w:szCs w:val="20"/>
+                        </w:rPr>
+                      </w:pPr>
+                      <w:r>
+                        <w:rPr>
+                          <w:rFonts w:ascii="Lato" w:hAnsi="Lato"/>
+                          <w:sz w:val="20"/>
+                          <w:szCs w:val="20"/>
+                        </w:rPr>
+                        <w:t xml:space="preserve">Implemented and maintained Continuous Integration/Continuous Delivery systems leading to an improvement in the time to ship new feature releases by </w:t>
+                      </w:r>
+                      <w:r>
+                        <w:rPr>
+                          <w:rFonts w:ascii="Lato" w:hAnsi="Lato"/>
+                          <w:sz w:val="20"/>
+                          <w:szCs w:val="20"/>
+                        </w:rPr>
+                        <w:t>60</w:t>
+                      </w:r>
+                      <w:r>
+                        <w:rPr>
+                          <w:rFonts w:ascii="Lato" w:hAnsi="Lato"/>
+                          <w:sz w:val="20"/>
+                          <w:szCs w:val="20"/>
+                        </w:rPr>
+                        <w:t>%</w:t>
+                      </w:r>
+                      <w:r>
+                        <w:rPr>
+                          <w:rFonts w:ascii="Lato" w:hAnsi="Lato"/>
+                          <w:sz w:val="20"/>
+                          <w:szCs w:val="20"/>
+                        </w:rPr>
+                        <w:t>.</w:t>
+                      </w:r>
+                    </w:p>
+                    <w:p>
+                      <w:pPr>
+                        <w:pStyle w:val="ListParagraph"/>
+                        <w:numPr>
+                          <w:ilvl w:val="0"/>
+                          <w:numId w:val="1"/>
+                        </w:numPr>
+                        <w:ind w:left="426"/>
+                        <w:rPr>
+                          <w:rFonts w:ascii="Lato" w:hAnsi="Lato"/>
+                          <w:sz w:val="20"/>
+                          <w:szCs w:val="20"/>
+                        </w:rPr>
+                      </w:pPr>
+                      <w:r>
+                        <w:rPr>
+                          <w:rFonts w:ascii="Lato" w:hAnsi="Lato"/>
+                          <w:sz w:val="20"/>
+                          <w:szCs w:val="20"/>
+                        </w:rPr>
+                        <w:t>Worked on and supports automated builds, deployments, validations, and configurations in our public AWS environment</w:t>
+                      </w:r>
+                      <w:r>
+                        <w:rPr>
+                          <w:rFonts w:ascii="Lato" w:hAnsi="Lato"/>
+                          <w:sz w:val="20"/>
+                          <w:szCs w:val="20"/>
+                        </w:rPr>
+                        <w:t>.</w:t>
+                      </w:r>
+                    </w:p>
+                    <w:p>
+                      <w:pPr>
+                        <w:pStyle w:val="ListParagraph"/>
+                        <w:numPr>
+                          <w:ilvl w:val="0"/>
+                          <w:numId w:val="1"/>
+                        </w:numPr>
+                        <w:ind w:left="426"/>
+                        <w:rPr>
+                          <w:rFonts w:ascii="Lato" w:hAnsi="Lato"/>
+                          <w:sz w:val="20"/>
+                          <w:szCs w:val="20"/>
+                        </w:rPr>
+                      </w:pPr>
+                      <w:r>
+                        <w:rPr>
+                          <w:rFonts w:ascii="Lato" w:hAnsi="Lato"/>
+                          <w:sz w:val="20"/>
+                          <w:szCs w:val="20"/>
+                        </w:rPr>
+                        <w:t xml:space="preserve">Develop automation processes to enable teams to deploy, manage, configure, </w:t>
+                      </w:r>
+                      <w:proofErr w:type="gramStart"/>
+                      <w:r>
+                        <w:rPr>
+                          <w:rFonts w:ascii="Lato" w:hAnsi="Lato"/>
+                          <w:sz w:val="20"/>
+                          <w:szCs w:val="20"/>
+                        </w:rPr>
+                        <w:t>scale</w:t>
+                      </w:r>
+                      <w:proofErr w:type="gramEnd"/>
+                      <w:r>
+                        <w:rPr>
+                          <w:rFonts w:ascii="Lato" w:hAnsi="Lato"/>
+                          <w:sz w:val="20"/>
+                          <w:szCs w:val="20"/>
+                        </w:rPr>
+                        <w:t xml:space="preserve"> and monitor their applications through the use of tooling or scripting reducing the time to get features in production by 36%</w:t>
+                      </w:r>
+                    </w:p>
+                    <w:p>
+                      <w:pPr>
+                        <w:pStyle w:val="ListParagraph"/>
+                        <w:numPr>
+                          <w:ilvl w:val="0"/>
+                          <w:numId w:val="1"/>
+                        </w:numPr>
+                        <w:ind w:left="426"/>
+                        <w:rPr>
+                          <w:rFonts w:ascii="Lato" w:hAnsi="Lato"/>
+                          <w:sz w:val="20"/>
+                          <w:szCs w:val="20"/>
+                        </w:rPr>
+                      </w:pPr>
+                      <w:r>
+                        <w:rPr>
+                          <w:rFonts w:ascii="Lato" w:hAnsi="Lato"/>
+                          <w:sz w:val="20"/>
+                          <w:szCs w:val="20"/>
+                        </w:rPr>
+                        <w:t>Fostered a culture of robust documentation as it pertained to release processes and CI/CD</w:t>
+                      </w:r>
+                      <w:r>
+                        <w:rPr>
+                          <w:rFonts w:ascii="Lato" w:hAnsi="Lato"/>
+                          <w:sz w:val="20"/>
+                          <w:szCs w:val="20"/>
+                        </w:rPr>
+                        <w:t>.</w:t>
+                      </w:r>
+                    </w:p>
+                    <w:p>
+                      <w:pPr>
+                        <w:pStyle w:val="ListParagraph"/>
+                        <w:numPr>
+                          <w:ilvl w:val="0"/>
+                          <w:numId w:val="1"/>
+                        </w:numPr>
+                        <w:ind w:left="426"/>
+                        <w:rPr>
+                          <w:rFonts w:ascii="Lato" w:hAnsi="Lato"/>
+                          <w:sz w:val="20"/>
+                          <w:szCs w:val="20"/>
+                        </w:rPr>
+                      </w:pPr>
+                      <w:r>
+                        <w:rPr>
+                          <w:rFonts w:ascii="Lato" w:hAnsi="Lato"/>
+                          <w:sz w:val="20"/>
+                          <w:szCs w:val="20"/>
+                        </w:rPr>
+                        <w:t xml:space="preserve">Educated project managers, developers on various </w:t>
+                      </w:r>
+                      <w:r>
+                        <w:rPr>
+                          <w:rFonts w:ascii="Lato" w:hAnsi="Lato"/>
+                          <w:sz w:val="20"/>
+                          <w:szCs w:val="20"/>
+                        </w:rPr>
+                        <w:t xml:space="preserve">technology platform to optimize, secure, and releasing apps. </w:t>
+                      </w:r>
+                    </w:p>
+                    <w:p>
+                      <w:pPr>
+                        <w:pStyle w:val="ListParagraph"/>
+                        <w:numPr>
+                          <w:ilvl w:val="0"/>
+                          <w:numId w:val="1"/>
+                        </w:numPr>
+                        <w:ind w:left="426"/>
+                        <w:rPr>
+                          <w:rFonts w:ascii="Lato" w:hAnsi="Lato"/>
+                          <w:sz w:val="20"/>
+                          <w:szCs w:val="20"/>
+                        </w:rPr>
+                      </w:pPr>
+                      <w:r>
+                        <w:rPr>
+                          <w:rFonts w:ascii="Lato" w:hAnsi="Lato"/>
+                          <w:sz w:val="20"/>
+                          <w:szCs w:val="20"/>
+                        </w:rPr>
+                        <w:t>Investigate and resolve technical issues</w:t>
+                      </w:r>
+                      <w:r>
+                        <w:rPr>
+                          <w:rFonts w:ascii="Lato" w:hAnsi="Lato"/>
+                          <w:sz w:val="20"/>
+                          <w:szCs w:val="20"/>
+                        </w:rPr>
+                        <w:t>.</w:t>
+                      </w:r>
+                    </w:p>
+                    <w:p>
+                      <w:pPr>
+                        <w:pStyle w:val="ListParagraph"/>
+                        <w:numPr>
+                          <w:ilvl w:val="0"/>
+                          <w:numId w:val="1"/>
+                        </w:numPr>
+                        <w:ind w:left="426"/>
+                        <w:rPr>
+                          <w:rFonts w:ascii="Lato" w:hAnsi="Lato"/>
+                          <w:sz w:val="20"/>
+                          <w:szCs w:val="20"/>
+                        </w:rPr>
+                      </w:pPr>
+                      <w:r>
+                        <w:rPr>
+                          <w:rFonts w:ascii="Lato" w:hAnsi="Lato"/>
+                          <w:sz w:val="20"/>
+                          <w:szCs w:val="20"/>
+                        </w:rPr>
+                        <w:t>Improved the SEO of the official website to 40% by adopting and implementing SEO best practices.</w:t>
+                      </w:r>
+                    </w:p>
+                    <w:p>
+                      <w:pPr>
+                        <w:pStyle w:val="ListParagraph"/>
+                        <w:numPr>
+                          <w:ilvl w:val="0"/>
+                          <w:numId w:val="1"/>
+                        </w:numPr>
+                        <w:ind w:left="426"/>
+                        <w:rPr>
+                          <w:rFonts w:ascii="Lato" w:hAnsi="Lato"/>
+                          <w:sz w:val="20"/>
+                          <w:szCs w:val="20"/>
+                        </w:rPr>
+                      </w:pPr>
+                      <w:r>
+                        <w:rPr>
+                          <w:rFonts w:ascii="Lato" w:hAnsi="Lato"/>
+                          <w:sz w:val="20"/>
+                          <w:szCs w:val="20"/>
+                        </w:rPr>
+                        <w:t>Work</w:t>
+                      </w:r>
+                      <w:r>
+                        <w:rPr>
+                          <w:rFonts w:ascii="Lato" w:hAnsi="Lato"/>
+                          <w:sz w:val="20"/>
+                          <w:szCs w:val="20"/>
+                        </w:rPr>
+                        <w:t>ed</w:t>
+                      </w:r>
+                      <w:r>
+                        <w:rPr>
+                          <w:rFonts w:ascii="Lato" w:hAnsi="Lato"/>
+                          <w:sz w:val="20"/>
+                          <w:szCs w:val="20"/>
+                        </w:rPr>
+                        <w:t xml:space="preserve"> alongside project management teams to successfully monitor progress and implementation of initiatives</w:t>
+                      </w:r>
+                      <w:r>
+                        <w:rPr>
+                          <w:rFonts w:ascii="Lato" w:hAnsi="Lato"/>
+                          <w:sz w:val="20"/>
+                          <w:szCs w:val="20"/>
+                        </w:rPr>
+                        <w:t>.</w:t>
+                      </w:r>
+                    </w:p>
+                    <w:p>
+                      <w:pPr>
+                        <w:pStyle w:val="ListParagraph"/>
+                        <w:numPr>
+                          <w:ilvl w:val="0"/>
+                          <w:numId w:val="1"/>
+                        </w:numPr>
+                        <w:ind w:left="426"/>
+                        <w:rPr>
+                          <w:rFonts w:ascii="Lato" w:hAnsi="Lato"/>
+                          <w:sz w:val="20"/>
+                          <w:szCs w:val="20"/>
+                        </w:rPr>
+                      </w:pPr>
+                      <w:r>
+                        <w:rPr>
+                          <w:rFonts w:ascii="Lato" w:hAnsi="Lato"/>
+                          <w:sz w:val="20"/>
+                          <w:szCs w:val="20"/>
+                        </w:rPr>
+                        <w:t>Mentor and train other engineers throughout the company and seek to continually improve processes companywide</w:t>
+                      </w:r>
+                      <w:r>
+                        <w:rPr>
+                          <w:rFonts w:ascii="Lato" w:hAnsi="Lato"/>
+                          <w:sz w:val="20"/>
+                          <w:szCs w:val="20"/>
+                        </w:rPr>
+                        <w:t>.</w:t>
+                      </w:r>
+                    </w:p>
+                    <w:p>
+                      <w:pPr>
+                        <w:pStyle w:val="ListParagraph"/>
+                        <w:numPr>
+                          <w:ilvl w:val="0"/>
+                          <w:numId w:val="1"/>
+                        </w:numPr>
+                        <w:ind w:left="426"/>
+                        <w:rPr>
+                          <w:rFonts w:ascii="Lato" w:hAnsi="Lato"/>
+                          <w:sz w:val="20"/>
+                          <w:szCs w:val="20"/>
+                        </w:rPr>
+                      </w:pPr>
+                      <w:r>
+                        <w:rPr>
+                          <w:rFonts w:ascii="Lato" w:hAnsi="Lato"/>
+                          <w:sz w:val="20"/>
+                          <w:szCs w:val="20"/>
+                        </w:rPr>
+                        <w:t>Managed 100s of Windows and Linux systems.</w:t>
+                      </w:r>
+                    </w:p>
+                    <w:p>
+                      <w:pPr>
+                        <w:pStyle w:val="ListParagraph"/>
+                        <w:numPr>
+                          <w:ilvl w:val="0"/>
+                          <w:numId w:val="1"/>
+                        </w:numPr>
+                        <w:ind w:left="426"/>
+                        <w:rPr>
+                          <w:rFonts w:ascii="Lato" w:hAnsi="Lato"/>
+                          <w:sz w:val="20"/>
+                          <w:szCs w:val="20"/>
+                        </w:rPr>
+                      </w:pPr>
+                      <w:r>
+                        <w:rPr>
+                          <w:rFonts w:ascii="Lato" w:hAnsi="Lato"/>
+                          <w:sz w:val="20"/>
+                          <w:szCs w:val="20"/>
+                        </w:rPr>
+                        <w:t>Integrated Slack to provide notification on various stages of git operations to the developers and project managers.</w:t>
+                      </w:r>
+                    </w:p>
+                    <w:p>
+                      <w:pPr>
+                        <w:pStyle w:val="ListParagraph"/>
+                        <w:numPr>
+                          <w:ilvl w:val="0"/>
+                          <w:numId w:val="1"/>
+                        </w:numPr>
+                        <w:ind w:left="426"/>
+                        <w:rPr>
+                          <w:rFonts w:ascii="Lato" w:hAnsi="Lato"/>
+                          <w:sz w:val="20"/>
+                          <w:szCs w:val="20"/>
+                        </w:rPr>
+                      </w:pPr>
+                      <w:r>
+                        <w:rPr>
+                          <w:rFonts w:ascii="Lato" w:hAnsi="Lato"/>
+                          <w:sz w:val="20"/>
+                          <w:szCs w:val="20"/>
+                        </w:rPr>
+                        <w:t>Worked on complex email migration from Exchange to Google Workspace containing 800+ users and terabytes of data for a company across Africa, Europe, and United States.</w:t>
+                      </w:r>
+                    </w:p>
+                    <w:p>
+                      <w:pPr>
+                        <w:pStyle w:val="ListParagraph"/>
+                        <w:numPr>
+                          <w:ilvl w:val="0"/>
+                          <w:numId w:val="1"/>
+                        </w:numPr>
+                        <w:ind w:left="426"/>
+                        <w:rPr>
+                          <w:rFonts w:ascii="Lato" w:hAnsi="Lato"/>
+                          <w:sz w:val="20"/>
+                          <w:szCs w:val="20"/>
+                        </w:rPr>
+                      </w:pPr>
+                      <w:r>
+                        <w:rPr>
+                          <w:rFonts w:ascii="Lato" w:hAnsi="Lato"/>
+                          <w:sz w:val="20"/>
+                          <w:szCs w:val="20"/>
+                        </w:rPr>
+                        <w:t>Worked on migration of Moodle, WordPress sites to cloud with LEMP stack.</w:t>
+                      </w:r>
+                    </w:p>
+                    <w:p>
+                      <w:pPr>
+                        <w:pStyle w:val="ListParagraph"/>
+                        <w:numPr>
+                          <w:ilvl w:val="0"/>
+                          <w:numId w:val="1"/>
+                        </w:numPr>
+                        <w:ind w:left="426"/>
+                        <w:rPr>
+                          <w:rFonts w:ascii="Lato" w:hAnsi="Lato"/>
+                          <w:sz w:val="20"/>
+                          <w:szCs w:val="20"/>
+                        </w:rPr>
+                      </w:pPr>
+                      <w:proofErr w:type="spellStart"/>
+                      <w:r>
+                        <w:rPr>
+                          <w:rFonts w:ascii="Lato" w:hAnsi="Lato"/>
+                          <w:sz w:val="20"/>
+                          <w:szCs w:val="20"/>
+                        </w:rPr>
+                        <w:t>Dockerized</w:t>
+                      </w:r>
+                      <w:proofErr w:type="spellEnd"/>
+                      <w:r>
+                        <w:rPr>
+                          <w:rFonts w:ascii="Lato" w:hAnsi="Lato"/>
+                          <w:sz w:val="20"/>
+                          <w:szCs w:val="20"/>
+                        </w:rPr>
+                        <w:t xml:space="preserve"> complex and </w:t>
+                      </w:r>
+                      <w:r>
+                        <w:rPr>
+                          <w:rFonts w:ascii="Lato" w:hAnsi="Lato"/>
+                          <w:sz w:val="20"/>
+                          <w:szCs w:val="20"/>
+                        </w:rPr>
+                        <w:t>outdated project stacks to work on latest operating system and help the developers to work on multiple projects at same time.</w:t>
+                      </w:r>
+                    </w:p>
+                    <w:p>
+                      <w:pPr>
+                        <w:pStyle w:val="ListParagraph"/>
+                        <w:numPr>
+                          <w:ilvl w:val="0"/>
+                          <w:numId w:val="1"/>
+                        </w:numPr>
+                        <w:ind w:left="426"/>
+                        <w:rPr>
+                          <w:rFonts w:ascii="Lato" w:hAnsi="Lato"/>
+                          <w:sz w:val="20"/>
+                          <w:szCs w:val="20"/>
+                        </w:rPr>
+                      </w:pPr>
+                    </w:p>
+                  </w:txbxContent>
+                </v:textbox>
+              </v:shape>
+            </w:pict>
+          </mc:Fallback>
+        </mc:AlternateContent>
+      </w:r>
+      <w:r>
+        <w:rPr>
+          <w:rFonts w:ascii="Lato" w:hAnsi="Lato" w:cs="HelveticaNowDisplay Black"/>
+          <w:noProof/>
+        </w:rPr>
+        <mc:AlternateContent>
+          <mc:Choice Requires="wps">
+            <w:drawing>
+              <wp:anchor distT="0" distB="0" distL="114300" distR="114300" simplePos="0" relativeHeight="251685888" behindDoc="0" locked="0" layoutInCell="1" allowOverlap="1" wp14:anchorId="109E3FE1" wp14:editId="4D951A08">
+                <wp:simplePos x="0" y="0"/>
+                <wp:positionH relativeFrom="column">
+                  <wp:posOffset>4893310</wp:posOffset>
+                </wp:positionH>
+                <wp:positionV relativeFrom="paragraph">
+                  <wp:posOffset>6086475</wp:posOffset>
+                </wp:positionV>
+                <wp:extent cx="2171700" cy="1289050"/>
+                <wp:effectExtent l="0" t="0" r="0" b="6350"/>
+                <wp:wrapNone/>
+                <wp:docPr id="36" name="Text Box 36"/>
+                <wp:cNvGraphicFramePr/>
+                <a:graphic xmlns:a="http://schemas.openxmlformats.org/drawingml/2006/main">
+                  <a:graphicData uri="http://schemas.microsoft.com/office/word/2010/wordprocessingShape">
+                    <wps:wsp>
+                      <wps:cNvSpPr txBox="1"/>
+                      <wps:spPr>
+                        <a:xfrm>
+                          <a:off x="0" y="0"/>
+                          <a:ext cx="2171700" cy="1289050"/>
+                        </a:xfrm>
+                        <a:prstGeom prst="rect">
+                          <a:avLst/>
+                        </a:prstGeom>
+                        <a:solidFill>
+                          <a:schemeClr val="lt1"/>
+                        </a:solidFill>
+                        <a:ln w="6350">
+                          <a:noFill/>
+                        </a:ln>
+                      </wps:spPr>
+                      <wps:txbx>
+                        <w:txbxContent>
+                          <w:p>
+                            <w:pPr>
+                              <w:rPr>
+                                <w:rFonts w:ascii="Lato" w:hAnsi="Lato"/>
+                                <w:sz w:val="20"/>
+                                <w:szCs w:val="20"/>
+                              </w:rPr>
+                            </w:pPr>
+                            <w:r>
+                              <w:rPr>
+                                <w:rFonts w:ascii="Lato" w:hAnsi="Lato"/>
+                                <w:sz w:val="20"/>
+                                <w:szCs w:val="20"/>
+                              </w:rPr>
+                              <w:t xml:space="preserve">Monitoring 100s of Linux and Windows servers using </w:t>
+                            </w:r>
+                            <w:proofErr w:type="spellStart"/>
+                            <w:r>
+                              <w:rPr>
+                                <w:rFonts w:ascii="Lato" w:hAnsi="Lato"/>
+                                <w:sz w:val="20"/>
+                                <w:szCs w:val="20"/>
+                              </w:rPr>
+                              <w:t>Sensu</w:t>
+                            </w:r>
+                            <w:proofErr w:type="spellEnd"/>
+                            <w:r>
+                              <w:rPr>
+                                <w:rFonts w:ascii="Lato" w:hAnsi="Lato"/>
+                                <w:sz w:val="20"/>
+                                <w:szCs w:val="20"/>
+                              </w:rPr>
+                              <w:t xml:space="preserve">, PagerDuty, </w:t>
+                            </w:r>
+                            <w:proofErr w:type="spellStart"/>
+                            <w:r>
+                              <w:rPr>
+                                <w:rFonts w:ascii="Lato" w:hAnsi="Lato"/>
+                                <w:sz w:val="20"/>
+                                <w:szCs w:val="20"/>
+                              </w:rPr>
+                              <w:t>SquadCast</w:t>
+                            </w:r>
+                            <w:proofErr w:type="spellEnd"/>
+                            <w:r>
+                              <w:rPr>
+                                <w:rFonts w:ascii="Lato" w:hAnsi="Lato"/>
+                                <w:sz w:val="20"/>
+                                <w:szCs w:val="20"/>
+                              </w:rPr>
+                              <w:t xml:space="preserve"> </w:t>
+                            </w:r>
+                            <w:proofErr w:type="spellStart"/>
+                            <w:r>
+                              <w:rPr>
+                                <w:rFonts w:ascii="Lato" w:hAnsi="Lato"/>
+                                <w:sz w:val="20"/>
+                                <w:szCs w:val="20"/>
+                              </w:rPr>
+                              <w:t>e.t.c</w:t>
+                            </w:r>
+                            <w:proofErr w:type="spellEnd"/>
+                            <w:r>
+                              <w:rPr>
+                                <w:rFonts w:ascii="Lato" w:hAnsi="Lato"/>
+                                <w:sz w:val="20"/>
+                                <w:szCs w:val="20"/>
+                              </w:rPr>
+                              <w:t xml:space="preserve">. </w:t>
+                            </w:r>
+                            <w:r>
+                              <w:rPr>
+                                <w:rFonts w:ascii="Lato" w:hAnsi="Lato"/>
+                                <w:sz w:val="20"/>
+                                <w:szCs w:val="20"/>
+                              </w:rPr>
+                              <w:t>with improved alert fatigue. The incidents are managed with PagerDuty and configured to give alerts by phone calls.</w:t>
+                            </w:r>
+                          </w:p>
+                        </w:txbxContent>
+                      </wps:txbx>
+                      <wps:bodyPr rot="0" spcFirstLastPara="0" vertOverflow="overflow" horzOverflow="overflow" vert="horz" wrap="square" lIns="91440" tIns="45720" rIns="91440" bIns="45720" numCol="1" spcCol="0" rtlCol="0" fromWordArt="0" anchor="t" anchorCtr="0" forceAA="0" compatLnSpc="1">
+                        <a:prstTxWarp prst="textNoShape">
+                          <a:avLst/>
+                        </a:prstTxWarp>
+                        <a:noAutofit/>
+                      </wps:bodyPr>
+                    </wps:wsp>
+                  </a:graphicData>
+                </a:graphic>
+                <wp14:sizeRelV relativeFrom="margin">
+                  <wp14:pctHeight>0</wp14:pctHeight>
+                </wp14:sizeRelV>
+              </wp:anchor>
+            </w:drawing>
+          </mc:Choice>
+          <mc:Fallback>
+            <w:pict>
+              <v:shape w14:anchorId="109E3FE1" id="Text Box 36" o:spid="_x0000_s1044" type="#_x0000_t202" style="position:absolute;left:0;text-align:left;margin-left:385.3pt;margin-top:479.25pt;width:171pt;height:101.5pt;z-index:251685888;visibility:visible;mso-wrap-style:square;mso-height-percent:0;mso-wrap-distance-left:9pt;mso-wrap-distance-top:0;mso-wrap-distance-right:9pt;mso-wrap-distance-bottom:0;mso-position-horizontal:absolute;mso-position-horizontal-relative:text;mso-position-vertical:absolute;mso-position-vertical-relative:text;mso-height-percent:0;mso-height-relative:margin;v-text-anchor:top" o:gfxdata="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" fillcolor="white [3201]" stroked="f" strokeweight=".5pt">
+                <v:textbox>
+                  <w:txbxContent>
+                    <w:p>
+                      <w:pPr>
+                        <w:rPr>
+                          <w:rFonts w:ascii="Lato" w:hAnsi="Lato"/>
+                          <w:sz w:val="20"/>
+                          <w:szCs w:val="20"/>
+                        </w:rPr>
+                      </w:pPr>
+                      <w:r>
+                        <w:rPr>
+                          <w:rFonts w:ascii="Lato" w:hAnsi="Lato"/>
+                          <w:sz w:val="20"/>
+                          <w:szCs w:val="20"/>
+                        </w:rPr>
+                        <w:t xml:space="preserve">Monitoring 100s of Linux and Windows servers using </w:t>
+                      </w:r>
+                      <w:proofErr w:type="spellStart"/>
+                      <w:r>
+                        <w:rPr>
+                          <w:rFonts w:ascii="Lato" w:hAnsi="Lato"/>
+                          <w:sz w:val="20"/>
+                          <w:szCs w:val="20"/>
+                        </w:rPr>
+                        <w:t>Sensu</w:t>
+                      </w:r>
+                      <w:proofErr w:type="spellEnd"/>
+                      <w:r>
+                        <w:rPr>
+                          <w:rFonts w:ascii="Lato" w:hAnsi="Lato"/>
+                          <w:sz w:val="20"/>
+                          <w:szCs w:val="20"/>
+                        </w:rPr>
+                        <w:t xml:space="preserve">, PagerDuty, </w:t>
+                      </w:r>
+                      <w:proofErr w:type="spellStart"/>
+                      <w:r>
+                        <w:rPr>
+                          <w:rFonts w:ascii="Lato" w:hAnsi="Lato"/>
+                          <w:sz w:val="20"/>
+                          <w:szCs w:val="20"/>
+                        </w:rPr>
+                        <w:t>SquadCast</w:t>
+                      </w:r>
+                      <w:proofErr w:type="spellEnd"/>
+                      <w:r>
+                        <w:rPr>
+                          <w:rFonts w:ascii="Lato" w:hAnsi="Lato"/>
+                          <w:sz w:val="20"/>
+                          <w:szCs w:val="20"/>
+                        </w:rPr>
+                        <w:t xml:space="preserve"> </w:t>
+                      </w:r>
+                      <w:proofErr w:type="spellStart"/>
+                      <w:r>
+                        <w:rPr>
+                          <w:rFonts w:ascii="Lato" w:hAnsi="Lato"/>
+                          <w:sz w:val="20"/>
+                          <w:szCs w:val="20"/>
+                        </w:rPr>
+                        <w:t>e.t.c</w:t>
+                      </w:r>
+                      <w:proofErr w:type="spellEnd"/>
+                      <w:r>
+                        <w:rPr>
+                          <w:rFonts w:ascii="Lato" w:hAnsi="Lato"/>
+                          <w:sz w:val="20"/>
+                          <w:szCs w:val="20"/>
+                        </w:rPr>
+                        <w:t xml:space="preserve">. </w:t>
+                      </w:r>
+                      <w:r>
+                        <w:rPr>
+                          <w:rFonts w:ascii="Lato" w:hAnsi="Lato"/>
+                          <w:sz w:val="20"/>
+                          <w:szCs w:val="20"/>
+                        </w:rPr>
+                        <w:t>with improved alert fatigue. The incidents are managed with PagerDuty and configured to give alerts by phone calls.</w:t>
+                      </w:r>
+                    </w:p>
+                  </w:txbxContent>
+                </v:textbox>
+              </v:shape>
+            </w:pict>
+          </mc:Fallback>
+        </mc:AlternateContent>
+      </w:r>
+      <w:r>
+        <w:rPr>
+          <w:rFonts w:ascii="Lato" w:hAnsi="Lato" w:cs="HelveticaNowDisplay Black"/>
+          <w:noProof/>
+        </w:rPr>
+        <mc:AlternateContent>
+          <mc:Choice Requires="wps">
+            <w:drawing>
+              <wp:anchor distT="0" distB="0" distL="114300" distR="114300" simplePos="0" relativeHeight="251678720" behindDoc="0" locked="0" layoutInCell="1" allowOverlap="1" wp14:anchorId="224D3EA1" wp14:editId="028352F9">
+                <wp:simplePos x="0" y="0"/>
+                <wp:positionH relativeFrom="column">
+                  <wp:posOffset>4829810</wp:posOffset>
+                </wp:positionH>
+                <wp:positionV relativeFrom="paragraph">
+                  <wp:posOffset>2555875</wp:posOffset>
+                </wp:positionV>
+                <wp:extent cx="2171700" cy="1257300"/>
+                <wp:effectExtent l="0" t="0" r="0" b="0"/>
+                <wp:wrapNone/>
+                <wp:docPr id="17" name="Text Box 17"/>
+                <wp:cNvGraphicFramePr/>
+                <a:graphic xmlns:a="http://schemas.openxmlformats.org/drawingml/2006/main">
+                  <a:graphicData uri="http://schemas.microsoft.com/office/word/2010/wordprocessingShape">
+                    <wps:wsp>
+                      <wps:cNvSpPr txBox="1"/>
+                      <wps:spPr>
+                        <a:xfrm>
+                          <a:off x="0" y="0"/>
+                          <a:ext cx="2171700" cy="1257300"/>
+                        </a:xfrm>
+                        <a:prstGeom prst="rect">
+                          <a:avLst/>
+                        </a:prstGeom>
+                        <a:solidFill>
+                          <a:schemeClr val="lt1"/>
+                        </a:solidFill>
+                        <a:ln w="6350">
+                          <a:noFill/>
+                        </a:ln>
+                      </wps:spPr>
+                      <wps:txbx>
+                        <w:txbxContent>
+                          <w:p>
+                            <w:pPr>
+                              <w:rPr>
+                                <w:rFonts w:ascii="Lato" w:hAnsi="Lato"/>
+                                <w:sz w:val="20"/>
+                                <w:szCs w:val="20"/>
+                              </w:rPr>
+                            </w:pPr>
+                            <w:r>
+                              <w:rPr>
+                                <w:rFonts w:ascii="Lato" w:hAnsi="Lato"/>
+                                <w:sz w:val="20"/>
+                                <w:szCs w:val="20"/>
+                              </w:rPr>
+                              <w:sym w:font="Wingdings 3" w:char="F075"/>
+                            </w:r>
+                            <w:r>
+                              <w:rPr>
+                                <w:rFonts w:ascii="Lato" w:hAnsi="Lato"/>
+                                <w:sz w:val="20"/>
+                                <w:szCs w:val="20"/>
+                              </w:rPr>
+                              <w:t>Configure email compliance and implement measures to protect organization from spam, spoofing, phishing, and malware attacks</w:t>
+                            </w:r>
+                            <w:r>
+                              <w:rPr>
+                                <w:rFonts w:ascii="Lato" w:hAnsi="Lato"/>
+                                <w:sz w:val="20"/>
+                                <w:szCs w:val="20"/>
+                              </w:rPr>
+                              <w:t xml:space="preserve">. </w:t>
+                            </w:r>
+                            <w:r>
+                              <w:rPr>
+                                <w:rFonts w:ascii="Lato" w:hAnsi="Lato"/>
+                                <w:sz w:val="20"/>
+                                <w:szCs w:val="20"/>
+                              </w:rPr>
+                              <w:sym w:font="Wingdings 3" w:char="F075"/>
+                            </w:r>
+                            <w:r>
+                              <w:rPr>
+                                <w:rFonts w:ascii="Lato" w:hAnsi="Lato"/>
+                                <w:sz w:val="20"/>
+                                <w:szCs w:val="20"/>
+                              </w:rPr>
+                              <w:t xml:space="preserve"> SPF, DKIM, DMAR</w:t>
+                            </w:r>
+                            <w:r>
+                              <w:rPr>
+                                <w:rFonts w:ascii="Lato" w:hAnsi="Lato"/>
+                                <w:sz w:val="20"/>
+                                <w:szCs w:val="20"/>
+                              </w:rPr>
+                              <w:t>C</w:t>
+                            </w:r>
+                            <w:r>
+                              <w:rPr>
+                                <w:rFonts w:ascii="Lato" w:hAnsi="Lato"/>
+                                <w:sz w:val="20"/>
+                                <w:szCs w:val="20"/>
+                              </w:rPr>
+                              <w:t xml:space="preserve">, MX </w:t>
+                            </w:r>
+                            <w:r>
+                              <w:rPr>
+                                <w:rFonts w:ascii="Lato" w:hAnsi="Lato"/>
+                                <w:sz w:val="20"/>
+                                <w:szCs w:val="20"/>
+                              </w:rPr>
+                              <w:sym w:font="Wingdings 3" w:char="F075"/>
+                            </w:r>
+                            <w:r>
+                              <w:rPr>
+                                <w:rFonts w:ascii="Lato" w:hAnsi="Lato"/>
+                                <w:sz w:val="20"/>
+                                <w:szCs w:val="20"/>
+                              </w:rPr>
+                              <w:t>Experience on managing 900+ users.</w:t>
+                            </w:r>
+                          </w:p>
+                        </w:txbxContent>
+                      </wps:txbx>
+                      <wps:bodyPr rot="0" spcFirstLastPara="0" vertOverflow="overflow" horzOverflow="overflow" vert="horz" wrap="square" lIns="91440" tIns="45720" rIns="91440" bIns="45720" numCol="1" spcCol="0" rtlCol="0" fromWordArt="0" anchor="t" anchorCtr="0" forceAA="0" compatLnSpc="1">
+                        <a:prstTxWarp prst="textNoShape">
+                          <a:avLst/>
+                        </a:prstTxWarp>
+                        <a:noAutofit/>
+                      </wps:bodyPr>
+                    </wps:wsp>
+                  </a:graphicData>
+                </a:graphic>
+                <wp14:sizeRelV relativeFrom="margin">
+                  <wp14:pctHeight>0</wp14:pctHeight>
+                </wp14:sizeRelV>
+              </wp:anchor>
+            </w:drawing>
+          </mc:Choice>
+          <mc:Fallback>
+            <w:pict>
+              <v:shape w14:anchorId="224D3EA1" id="Text Box 17" o:spid="_x0000_s1045" type="#_x0000_t202" style="position:absolute;left:0;text-align:left;margin-left:380.3pt;margin-top:201.25pt;width:171pt;height:99pt;z-index:251678720;visibility:visible;mso-wrap-style:square;mso-height-percent:0;mso-wrap-distance-left:9pt;mso-wrap-distance-top:0;mso-wrap-distance-right:9pt;mso-wrap-distance-bottom:0;mso-position-horizontal:absolute;mso-position-horizontal-relative:text;mso-position-vertical:absolute;mso-position-vertical-relative:text;mso-height-percent:0;mso-height-relative:margin;v-text-anchor:top" o:gfxdata="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" fillcolor="white [3201]" stroked="f" strokeweight=".5pt">
+                <v:textbox>
+                  <w:txbxContent>
+                    <w:p>
+                      <w:pPr>
+                        <w:rPr>
+                          <w:rFonts w:ascii="Lato" w:hAnsi="Lato"/>
+                          <w:sz w:val="20"/>
+                          <w:szCs w:val="20"/>
+                        </w:rPr>
+                      </w:pPr>
+                      <w:r>
+                        <w:rPr>
+                          <w:rFonts w:ascii="Lato" w:hAnsi="Lato"/>
+                          <w:sz w:val="20"/>
+                          <w:szCs w:val="20"/>
+                        </w:rPr>
+                        <w:sym w:font="Wingdings 3" w:char="F075"/>
+                      </w:r>
+                      <w:r>
+                        <w:rPr>
+                          <w:rFonts w:ascii="Lato" w:hAnsi="Lato"/>
+                          <w:sz w:val="20"/>
+                          <w:szCs w:val="20"/>
+                        </w:rPr>
+                        <w:t>Configure email compliance and implement measures to protect organization from spam, spoofing, phishing, and malware attacks</w:t>
+                      </w:r>
+                      <w:r>
+                        <w:rPr>
+                          <w:rFonts w:ascii="Lato" w:hAnsi="Lato"/>
+                          <w:sz w:val="20"/>
+                          <w:szCs w:val="20"/>
+                        </w:rPr>
+                        <w:t xml:space="preserve">. </w:t>
+                      </w:r>
+                      <w:r>
+                        <w:rPr>
+                          <w:rFonts w:ascii="Lato" w:hAnsi="Lato"/>
+                          <w:sz w:val="20"/>
+                          <w:szCs w:val="20"/>
+                        </w:rPr>
+                        <w:sym w:font="Wingdings 3" w:char="F075"/>
+                      </w:r>
+                      <w:r>
+                        <w:rPr>
+                          <w:rFonts w:ascii="Lato" w:hAnsi="Lato"/>
+                          <w:sz w:val="20"/>
+                          <w:szCs w:val="20"/>
+                        </w:rPr>
+                        <w:t xml:space="preserve"> SPF, DKIM, DMAR</w:t>
+                      </w:r>
+                      <w:r>
+                        <w:rPr>
+                          <w:rFonts w:ascii="Lato" w:hAnsi="Lato"/>
+                          <w:sz w:val="20"/>
+                          <w:szCs w:val="20"/>
+                        </w:rPr>
+                        <w:t>C</w:t>
+                      </w:r>
+                      <w:r>
+                        <w:rPr>
+                          <w:rFonts w:ascii="Lato" w:hAnsi="Lato"/>
+                          <w:sz w:val="20"/>
+                          <w:szCs w:val="20"/>
+                        </w:rPr>
+                        <w:t xml:space="preserve">, MX </w:t>
+                      </w:r>
+                      <w:r>
+                        <w:rPr>
+                          <w:rFonts w:ascii="Lato" w:hAnsi="Lato"/>
+                          <w:sz w:val="20"/>
+                          <w:szCs w:val="20"/>
+                        </w:rPr>
+                        <w:sym w:font="Wingdings 3" w:char="F075"/>
+                      </w:r>
+                      <w:r>
+                        <w:rPr>
+                          <w:rFonts w:ascii="Lato" w:hAnsi="Lato"/>
+                          <w:sz w:val="20"/>
+                          <w:szCs w:val="20"/>
+                        </w:rPr>
+                        <w:t>Experience on managing 900+ users.</w:t>
+                      </w:r>
+                    </w:p>
+                  </w:txbxContent>
+                </v:textbox>
+              </v:shape>
+            </w:pict>
+          </mc:Fallback>
+        </mc:AlternateContent>
+      </w:r>
+      <w:r>
+        <w:rPr>
+          <w:rFonts w:ascii="Merriweather" w:hAnsi="Merriweather" w:cs="HelveticaNowDisplay Black"/>
+          <w:b/>
+          <w:bCs/>
+          <w:spacing w:val="20"/>
+          <w:sz w:val="20"/>
+          <w:szCs w:val="20"/>
         </w:rPr>
         <w:t>Senior Technology Manager</w:t>
       </w:r>
@@ -3391,6 +5219,127 @@
     </w:sectPr>
   </w:body>
 </w:document>
+</file>
+
+<file path=word/numbering.xml><?xml version="1.0" encoding="utf-8"?>
+<w:numbering xmlns:wpc="http://schemas.microsoft.com/office/word/2010/wordprocessingCanvas" xmlns:cx="http://schemas.microsoft.com/office/drawing/2014/chartex" xmlns:cx1="http://schemas.microsoft.com/office/drawing/2015/9/8/chartex" xmlns:cx2="http://schemas.microsoft.com/office/drawing/2015/10/21/chartex" xmlns:cx3="http://schemas.microsoft.com/office/drawing/2016/5/9/chartex" xmlns:cx4="http://schemas.microsoft.com/office/drawing/2016/5/10/chartex" xmlns:cx5="http://schemas.microsoft.com/office/drawing/2016/5/11/chartex" xmlns:cx6="http://schemas.microsoft.com/office/drawing/2016/5/12/chartex" xmlns:cx7="http://schemas.microsoft.com/office/drawing/2016/5/13/chartex" xmlns:cx8="http://schemas.microsoft.com/office/drawing/2016/5/14/chartex" xmlns:mc="http://schemas.openxmlformats.org/markup-compatibility/2006" xmlns:aink="http://schemas.microsoft.com/office/drawing/2016/ink" xmlns:am3d="http://schemas.microsoft.com/office/drawing/2017/model3d" xmlns:o="urn:schemas-microsoft-com:office:office" xmlns:r="http://schemas.openxmlformats.org/officeDocument/2006/relationships" xmlns:m="http://schemas.openxmlformats.org/officeDocument/2006/math" xmlns:v="urn:schemas-microsoft-com:vml" xmlns:wp14="http://schemas.microsoft.com/office/word/2010/wordprocessingDrawing" xmlns:wp="http://schemas.openxmlformats.org/drawingml/2006/wordprocessingDrawing" xmlns:w10="urn:schemas-microsoft-com:office:word" xmlns:w="http://schemas.openxmlformats.org/wordprocessingml/2006/main" xmlns:w14="http://schemas.microsoft.com/office/word/2010/wordml" xmlns:w15="http://schemas.microsoft.com/office/word/2012/wordml" xmlns:w16cex="http://schemas.microsoft.com/office/word/2018/wordml/cex" xmlns:w16cid="http://schemas.microsoft.com/office/word/2016/wordml/cid" xmlns:w16="http://schemas.microsoft.com/office/word/2018/wordml" xmlns:w16sdtdh="http://schemas.microsoft.com/office/word/2020/wordml/sdtdatahash" xmlns:w16se="http://schemas.microsoft.com/office/word/2015/wordml/symex" xmlns:wpg="http://schemas.microsoft.com/office/word/2010/wordprocessingGroup" xmlns:wpi="http://schemas.microsoft.com/office/word/2010/wordprocessingInk" xmlns:wne="http://schemas.microsoft.com/office/word/2006/wordml" xmlns:wps="http://schemas.microsoft.com/office/word/2010/wordprocessingShape" mc:Ignorable="w14 w15 w16se w16cid w16 w16cex w16sdtdh wp14">
+  <w:abstractNum w:abstractNumId="0" w15:restartNumberingAfterBreak="0">
+    <w:nsid w:val="4D225FC3"/>
+    <w:multiLevelType w:val="hybridMultilevel"/>
+    <w:tmpl w:val="07EE7132"/>
+    <w:lvl w:ilvl="0" w:tplc="40090001">
+      <w:start w:val="1"/>
+      <w:numFmt w:val="bullet"/>
+      <w:lvlText w:val=""/>
+      <w:lvlJc w:val="left"/>
+      <w:pPr>
+        <w:ind w:left="720" w:hanging="360"/>
+      </w:pPr>
+      <w:rPr>
+        <w:rFonts w:ascii="Symbol" w:hAnsi="Symbol" w:hint="default"/>
+      </w:rPr>
+    </w:lvl>
+    <w:lvl w:ilvl="1" w:tplc="40090003" w:tentative="1">
+      <w:start w:val="1"/>
+      <w:numFmt w:val="bullet"/>
+      <w:lvlText w:val="o"/>
+      <w:lvlJc w:val="left"/>
+      <w:pPr>
+        <w:ind w:left="1440" w:hanging="360"/>
+      </w:pPr>
+      <w:rPr>
+        <w:rFonts w:ascii="Courier New" w:hAnsi="Courier New" w:cs="Courier New" w:hint="default"/>
+      </w:rPr>
+    </w:lvl>
+    <w:lvl w:ilvl="2" w:tplc="40090005" w:tentative="1">
+      <w:start w:val="1"/>
+      <w:numFmt w:val="bullet"/>
+      <w:lvlText w:val=""/>
+      <w:lvlJc w:val="left"/>
+      <w:pPr>
+        <w:ind w:left="2160" w:hanging="360"/>
+      </w:pPr>
+      <w:rPr>
+        <w:rFonts w:ascii="Wingdings" w:hAnsi="Wingdings" w:hint="default"/>
+      </w:rPr>
+    </w:lvl>
+    <w:lvl w:ilvl="3" w:tplc="40090001" w:tentative="1">
+      <w:start w:val="1"/>
+      <w:numFmt w:val="bullet"/>
+      <w:lvlText w:val=""/>
+      <w:lvlJc w:val="left"/>
+      <w:pPr>
+        <w:ind w:left="2880" w:hanging="360"/>
+      </w:pPr>
+      <w:rPr>
+        <w:rFonts w:ascii="Symbol" w:hAnsi="Symbol" w:hint="default"/>
+      </w:rPr>
+    </w:lvl>
+    <w:lvl w:ilvl="4" w:tplc="40090003" w:tentative="1">
+      <w:start w:val="1"/>
+      <w:numFmt w:val="bullet"/>
+      <w:lvlText w:val="o"/>
+      <w:lvlJc w:val="left"/>
+      <w:pPr>
+        <w:ind w:left="3600" w:hanging="360"/>
+      </w:pPr>
+      <w:rPr>
+        <w:rFonts w:ascii="Courier New" w:hAnsi="Courier New" w:cs="Courier New" w:hint="default"/>
+      </w:rPr>
+    </w:lvl>
+    <w:lvl w:ilvl="5" w:tplc="40090005" w:tentative="1">
+      <w:start w:val="1"/>
+      <w:numFmt w:val="bullet"/>
+      <w:lvlText w:val=""/>
+      <w:lvlJc w:val="left"/>
+      <w:pPr>
+        <w:ind w:left="4320" w:hanging="360"/>
+      </w:pPr>
+      <w:rPr>
+        <w:rFonts w:ascii="Wingdings" w:hAnsi="Wingdings" w:hint="default"/>
+      </w:rPr>
+    </w:lvl>
+    <w:lvl w:ilvl="6" w:tplc="40090001" w:tentative="1">
+      <w:start w:val="1"/>
+      <w:numFmt w:val="bullet"/>
+      <w:lvlText w:val=""/>
+      <w:lvlJc w:val="left"/>
+      <w:pPr>
+        <w:ind w:left="5040" w:hanging="360"/>
+      </w:pPr>
+      <w:rPr>
+        <w:rFonts w:ascii="Symbol" w:hAnsi="Symbol" w:hint="default"/>
+      </w:rPr>
+    </w:lvl>
+    <w:lvl w:ilvl="7" w:tplc="40090003" w:tentative="1">
+      <w:start w:val="1"/>
+      <w:numFmt w:val="bullet"/>
+      <w:lvlText w:val="o"/>
+      <w:lvlJc w:val="left"/>
+      <w:pPr>
+        <w:ind w:left="5760" w:hanging="360"/>
+      </w:pPr>
+      <w:rPr>
+        <w:rFonts w:ascii="Courier New" w:hAnsi="Courier New" w:cs="Courier New" w:hint="default"/>
+      </w:rPr>
+    </w:lvl>
+    <w:lvl w:ilvl="8" w:tplc="40090005" w:tentative="1">
+      <w:start w:val="1"/>
+      <w:numFmt w:val="bullet"/>
+      <w:lvlText w:val=""/>
+      <w:lvlJc w:val="left"/>
+      <w:pPr>
+        <w:ind w:left="6480" w:hanging="360"/>
+      </w:pPr>
+      <w:rPr>
+        <w:rFonts w:ascii="Wingdings" w:hAnsi="Wingdings" w:hint="default"/>
+      </w:rPr>
+    </w:lvl>
+  </w:abstractNum>
+  <w:num w:numId="1">
+    <w:abstractNumId w:val="0"/>
+  </w:num>
+</w:numbering>
 </file>
 
 <file path=word/styles.xml><?xml version="1.0" encoding="utf-8"?>
@@ -3876,6 +5825,17 @@
       <w:shd w:val="clear" w:color="auto" w:fill="E1DFDD"/>
     </w:rPr>
   </w:style>
+  <w:style w:type="paragraph" w:styleId="ListParagraph">
+    <w:name w:val="List Paragraph"/>
+    <w:basedOn w:val="Normal"/>
+    <w:uiPriority w:val="34"/>
+    <w:qFormat/>
+    <w:rsid w:val="00CE6AE9"/>
+    <w:pPr>
+      <w:ind w:left="720"/>
+      <w:contextualSpacing/>
+    </w:pPr>
+  </w:style>
 </w:styles>
 </file>
 

</xml_diff>

<commit_message>
margine increment for print
</commit_message>
<xml_diff>
--- a/Riyas_Rawther_Resume_DevOps.docx
+++ b/Riyas_Rawther_Resume_DevOps.docx
@@ -3411,16 +3411,16 @@
         <mc:AlternateContent>
           <mc:Choice Requires="wps">
             <w:drawing>
-              <wp:anchor distT="0" distB="0" distL="114300" distR="114300" simplePos="0" relativeHeight="251687936" behindDoc="0" locked="0" layoutInCell="1" allowOverlap="1" wp14:anchorId="004D58EA" wp14:editId="64C785EB">
+              <wp:anchor distT="0" distB="0" distL="114300" distR="114300" simplePos="0" relativeHeight="251687936" behindDoc="0" locked="0" layoutInCell="1" allowOverlap="1" wp14:anchorId="004D58EA" wp14:editId="360FE979">
                 <wp:simplePos x="0" y="0"/>
                 <wp:positionH relativeFrom="column">
-                  <wp:posOffset>4654</wp:posOffset>
+                  <wp:posOffset>4445</wp:posOffset>
                 </wp:positionH>
                 <wp:positionV relativeFrom="paragraph">
-                  <wp:posOffset>349856</wp:posOffset>
+                  <wp:posOffset>238253</wp:posOffset>
                 </wp:positionV>
-                <wp:extent cx="4703728" cy="6316231"/>
-                <wp:effectExtent l="0" t="0" r="1905" b="8890"/>
+                <wp:extent cx="4703728" cy="7056208"/>
+                <wp:effectExtent l="0" t="0" r="1905" b="0"/>
                 <wp:wrapNone/>
                 <wp:docPr id="1" name="Text Box 1"/>
                 <wp:cNvGraphicFramePr/>
@@ -3431,7 +3431,7 @@
                       <wps:spPr>
                         <a:xfrm>
                           <a:off x="0" y="0"/>
-                          <a:ext cx="4703728" cy="6316231"/>
+                          <a:ext cx="4703728" cy="7056208"/>
                         </a:xfrm>
                         <a:prstGeom prst="rect">
                           <a:avLst/>
@@ -4074,6 +4074,104 @@
                                 <w:szCs w:val="20"/>
                               </w:rPr>
                             </w:pPr>
+                            <w:r>
+                              <w:rPr>
+                                <w:rFonts w:ascii="Lato" w:hAnsi="Lato"/>
+                                <w:sz w:val="20"/>
+                                <w:szCs w:val="20"/>
+                              </w:rPr>
+                              <w:t xml:space="preserve">Implemented security measures on office networks, enabled 2FA on GitLab users, emails, </w:t>
+                            </w:r>
+                            <w:proofErr w:type="spellStart"/>
+                            <w:r>
+                              <w:rPr>
+                                <w:rFonts w:ascii="Lato" w:hAnsi="Lato"/>
+                                <w:sz w:val="20"/>
+                                <w:szCs w:val="20"/>
+                              </w:rPr>
+                              <w:t>Bastillion</w:t>
+                            </w:r>
+                            <w:proofErr w:type="spellEnd"/>
+                            <w:r>
+                              <w:rPr>
+                                <w:rFonts w:ascii="Lato" w:hAnsi="Lato"/>
+                                <w:sz w:val="20"/>
+                                <w:szCs w:val="20"/>
+                              </w:rPr>
+                              <w:t xml:space="preserve"> servers.</w:t>
+                            </w:r>
+                          </w:p>
+                          <w:p>
+                            <w:pPr>
+                              <w:pStyle w:val="ListParagraph"/>
+                              <w:numPr>
+                                <w:ilvl w:val="0"/>
+                                <w:numId w:val="1"/>
+                              </w:numPr>
+                              <w:ind w:left="426"/>
+                              <w:rPr>
+                                <w:rFonts w:ascii="Lato" w:hAnsi="Lato"/>
+                                <w:sz w:val="20"/>
+                                <w:szCs w:val="20"/>
+                              </w:rPr>
+                            </w:pPr>
+                            <w:r>
+                              <w:rPr>
+                                <w:rFonts w:ascii="Lato" w:hAnsi="Lato"/>
+                                <w:sz w:val="20"/>
+                                <w:szCs w:val="20"/>
+                              </w:rPr>
+                              <w:t xml:space="preserve">Introduced and guided developers to use serverless platform on NodeJS using serverless.com to avoid setting up servers for production, </w:t>
+                            </w:r>
+                            <w:proofErr w:type="gramStart"/>
+                            <w:r>
+                              <w:rPr>
+                                <w:rFonts w:ascii="Lato" w:hAnsi="Lato"/>
+                                <w:sz w:val="20"/>
+                                <w:szCs w:val="20"/>
+                              </w:rPr>
+                              <w:t>dev</w:t>
+                            </w:r>
+                            <w:proofErr w:type="gramEnd"/>
+                            <w:r>
+                              <w:rPr>
+                                <w:rFonts w:ascii="Lato" w:hAnsi="Lato"/>
+                                <w:sz w:val="20"/>
+                                <w:szCs w:val="20"/>
+                              </w:rPr>
+                              <w:t xml:space="preserve"> and staging environments and to save costs.</w:t>
+                            </w:r>
+                          </w:p>
+                          <w:p>
+                            <w:pPr>
+                              <w:pStyle w:val="ListParagraph"/>
+                              <w:numPr>
+                                <w:ilvl w:val="0"/>
+                                <w:numId w:val="1"/>
+                              </w:numPr>
+                              <w:ind w:left="426"/>
+                              <w:rPr>
+                                <w:rFonts w:ascii="Lato" w:hAnsi="Lato"/>
+                                <w:sz w:val="20"/>
+                                <w:szCs w:val="20"/>
+                              </w:rPr>
+                            </w:pPr>
+                            <w:r>
+                              <w:rPr>
+                                <w:rFonts w:ascii="Lato" w:hAnsi="Lato"/>
+                                <w:sz w:val="20"/>
+                                <w:szCs w:val="20"/>
+                              </w:rPr>
+                              <w:t>Providing DevOps support for Windows, Linux and Serverless based projects</w:t>
+                            </w:r>
+                            <w:r>
+                              <w:rPr>
+                                <w:rFonts w:ascii="Lato" w:hAnsi="Lato"/>
+                                <w:sz w:val="20"/>
+                                <w:szCs w:val="20"/>
+                              </w:rPr>
+                              <w:t>.</w:t>
+                            </w:r>
                           </w:p>
                         </w:txbxContent>
                       </wps:txbx>
@@ -4097,7 +4195,7 @@
           </mc:Choice>
           <mc:Fallback>
             <w:pict>
-              <v:shape w14:anchorId="004D58EA" id="Text Box 1" o:spid="_x0000_s1043" type="#_x0000_t202" style="position:absolute;left:0;text-align:left;margin-left:.35pt;margin-top:27.55pt;width:370.35pt;height:497.35pt;z-index:251687936;visibility:visible;mso-wrap-style:square;mso-width-percent:0;mso-height-percent:0;mso-wrap-distance-left:9pt;mso-wrap-distance-top:0;mso-wrap-distance-right:9pt;mso-wrap-distance-bottom:0;mso-position-horizontal:absolute;mso-position-horizontal-relative:text;mso-position-vertical:absolute;mso-position-vertical-relative:text;mso-width-percent:0;mso-height-percent:0;mso-width-relative:margin;mso-height-relative:margin;v-text-anchor:top" o:gfxdata="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" fillcolor="white [3201]" stroked="f" strokeweight=".5pt">
+              <v:shape w14:anchorId="004D58EA" id="Text Box 1" o:spid="_x0000_s1043" type="#_x0000_t202" style="position:absolute;left:0;text-align:left;margin-left:.35pt;margin-top:18.75pt;width:370.35pt;height:555.6pt;z-index:251687936;visibility:visible;mso-wrap-style:square;mso-width-percent:0;mso-height-percent:0;mso-wrap-distance-left:9pt;mso-wrap-distance-top:0;mso-wrap-distance-right:9pt;mso-wrap-distance-bottom:0;mso-position-horizontal:absolute;mso-position-horizontal-relative:text;mso-position-vertical:absolute;mso-position-vertical-relative:text;mso-width-percent:0;mso-height-percent:0;mso-width-relative:margin;mso-height-relative:margin;v-text-anchor:top" o:gfxdata="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" fillcolor="white [3201]" stroked="f" strokeweight=".5pt">
                 <v:textbox>
                   <w:txbxContent>
                     <w:p>
@@ -4729,6 +4827,104 @@
                           <w:szCs w:val="20"/>
                         </w:rPr>
                       </w:pPr>
+                      <w:r>
+                        <w:rPr>
+                          <w:rFonts w:ascii="Lato" w:hAnsi="Lato"/>
+                          <w:sz w:val="20"/>
+                          <w:szCs w:val="20"/>
+                        </w:rPr>
+                        <w:t xml:space="preserve">Implemented security measures on office networks, enabled 2FA on GitLab users, emails, </w:t>
+                      </w:r>
+                      <w:proofErr w:type="spellStart"/>
+                      <w:r>
+                        <w:rPr>
+                          <w:rFonts w:ascii="Lato" w:hAnsi="Lato"/>
+                          <w:sz w:val="20"/>
+                          <w:szCs w:val="20"/>
+                        </w:rPr>
+                        <w:t>Bastillion</w:t>
+                      </w:r>
+                      <w:proofErr w:type="spellEnd"/>
+                      <w:r>
+                        <w:rPr>
+                          <w:rFonts w:ascii="Lato" w:hAnsi="Lato"/>
+                          <w:sz w:val="20"/>
+                          <w:szCs w:val="20"/>
+                        </w:rPr>
+                        <w:t xml:space="preserve"> servers.</w:t>
+                      </w:r>
+                    </w:p>
+                    <w:p>
+                      <w:pPr>
+                        <w:pStyle w:val="ListParagraph"/>
+                        <w:numPr>
+                          <w:ilvl w:val="0"/>
+                          <w:numId w:val="1"/>
+                        </w:numPr>
+                        <w:ind w:left="426"/>
+                        <w:rPr>
+                          <w:rFonts w:ascii="Lato" w:hAnsi="Lato"/>
+                          <w:sz w:val="20"/>
+                          <w:szCs w:val="20"/>
+                        </w:rPr>
+                      </w:pPr>
+                      <w:r>
+                        <w:rPr>
+                          <w:rFonts w:ascii="Lato" w:hAnsi="Lato"/>
+                          <w:sz w:val="20"/>
+                          <w:szCs w:val="20"/>
+                        </w:rPr>
+                        <w:t xml:space="preserve">Introduced and guided developers to use serverless platform on NodeJS using serverless.com to avoid setting up servers for production, </w:t>
+                      </w:r>
+                      <w:proofErr w:type="gramStart"/>
+                      <w:r>
+                        <w:rPr>
+                          <w:rFonts w:ascii="Lato" w:hAnsi="Lato"/>
+                          <w:sz w:val="20"/>
+                          <w:szCs w:val="20"/>
+                        </w:rPr>
+                        <w:t>dev</w:t>
+                      </w:r>
+                      <w:proofErr w:type="gramEnd"/>
+                      <w:r>
+                        <w:rPr>
+                          <w:rFonts w:ascii="Lato" w:hAnsi="Lato"/>
+                          <w:sz w:val="20"/>
+                          <w:szCs w:val="20"/>
+                        </w:rPr>
+                        <w:t xml:space="preserve"> and staging environments and to save costs.</w:t>
+                      </w:r>
+                    </w:p>
+                    <w:p>
+                      <w:pPr>
+                        <w:pStyle w:val="ListParagraph"/>
+                        <w:numPr>
+                          <w:ilvl w:val="0"/>
+                          <w:numId w:val="1"/>
+                        </w:numPr>
+                        <w:ind w:left="426"/>
+                        <w:rPr>
+                          <w:rFonts w:ascii="Lato" w:hAnsi="Lato"/>
+                          <w:sz w:val="20"/>
+                          <w:szCs w:val="20"/>
+                        </w:rPr>
+                      </w:pPr>
+                      <w:r>
+                        <w:rPr>
+                          <w:rFonts w:ascii="Lato" w:hAnsi="Lato"/>
+                          <w:sz w:val="20"/>
+                          <w:szCs w:val="20"/>
+                        </w:rPr>
+                        <w:t>Providing DevOps support for Windows, Linux and Serverless based projects</w:t>
+                      </w:r>
+                      <w:r>
+                        <w:rPr>
+                          <w:rFonts w:ascii="Lato" w:hAnsi="Lato"/>
+                          <w:sz w:val="20"/>
+                          <w:szCs w:val="20"/>
+                        </w:rPr>
+                        <w:t>.</w:t>
+                      </w:r>
                     </w:p>
                   </w:txbxContent>
                 </v:textbox>
@@ -5213,7 +5409,7 @@
     </w:p>
     <w:sectPr>
       <w:pgSz w:w="11906" w:h="16838"/>
-      <w:pgMar w:top="0" w:right="1440" w:bottom="1440" w:left="284" w:header="708" w:footer="708" w:gutter="0"/>
+      <w:pgMar w:top="340" w:right="1440" w:bottom="1440" w:left="284" w:header="709" w:footer="709" w:gutter="0"/>
       <w:cols w:space="708"/>
       <w:docGrid w:linePitch="360"/>
     </w:sectPr>

</xml_diff>

<commit_message>
added projects - Educadium
</commit_message>
<xml_diff>
--- a/Riyas_Rawther_Resume_DevOps.docx
+++ b/Riyas_Rawther_Resume_DevOps.docx
@@ -258,7 +258,7 @@
                                           <pic:cNvPicPr/>
                                         </pic:nvPicPr>
                                         <pic:blipFill>
-                                          <a:blip r:embed="rId5">
+                                          <a:blip r:embed="rId7">
                                             <a:extLst>
                                               <a:ext uri="{28A0092B-C50C-407E-A947-70E740481C1C}">
                                                 <a14:useLocalDpi xmlns:a14="http://schemas.microsoft.com/office/drawing/2010/main" val="0"/>
@@ -328,7 +328,7 @@
                                     <pic:cNvPicPr/>
                                   </pic:nvPicPr>
                                   <pic:blipFill>
-                                    <a:blip r:embed="rId5">
+                                    <a:blip r:embed="rId7">
                                       <a:extLst>
                                         <a:ext uri="{28A0092B-C50C-407E-A947-70E740481C1C}">
                                           <a14:useLocalDpi xmlns:a14="http://schemas.microsoft.com/office/drawing/2010/main" val="0"/>
@@ -427,7 +427,7 @@
                                           </pic:cNvPicPr>
                                         </pic:nvPicPr>
                                         <pic:blipFill>
-                                          <a:blip r:embed="rId6">
+                                          <a:blip r:embed="rId8">
                                             <a:extLst>
                                               <a:ext uri="{28A0092B-C50C-407E-A947-70E740481C1C}">
                                                 <a14:useLocalDpi xmlns:a14="http://schemas.microsoft.com/office/drawing/2010/main" val="0"/>
@@ -480,7 +480,7 @@
                                           <pic:cNvPicPr/>
                                         </pic:nvPicPr>
                                         <pic:blipFill>
-                                          <a:blip r:embed="rId7">
+                                          <a:blip r:embed="rId9">
                                             <a:extLst>
                                               <a:ext uri="{28A0092B-C50C-407E-A947-70E740481C1C}">
                                                 <a14:useLocalDpi xmlns:a14="http://schemas.microsoft.com/office/drawing/2010/main" val="0"/>
@@ -555,7 +555,7 @@
                                     </pic:cNvPicPr>
                                   </pic:nvPicPr>
                                   <pic:blipFill>
-                                    <a:blip r:embed="rId6">
+                                    <a:blip r:embed="rId8">
                                       <a:extLst>
                                         <a:ext uri="{28A0092B-C50C-407E-A947-70E740481C1C}">
                                           <a14:useLocalDpi xmlns:a14="http://schemas.microsoft.com/office/drawing/2010/main" val="0"/>
@@ -608,7 +608,7 @@
                                     <pic:cNvPicPr/>
                                   </pic:nvPicPr>
                                   <pic:blipFill>
-                                    <a:blip r:embed="rId7">
+                                    <a:blip r:embed="rId9">
                                       <a:extLst>
                                         <a:ext uri="{28A0092B-C50C-407E-A947-70E740481C1C}">
                                           <a14:useLocalDpi xmlns:a14="http://schemas.microsoft.com/office/drawing/2010/main" val="0"/>
@@ -1048,7 +1048,7 @@
                                           </pic:cNvPicPr>
                                         </pic:nvPicPr>
                                         <pic:blipFill>
-                                          <a:blip r:embed="rId8">
+                                          <a:blip r:embed="rId10">
                                             <a:extLst>
                                               <a:ext uri="{28A0092B-C50C-407E-A947-70E740481C1C}">
                                                 <a14:useLocalDpi xmlns:a14="http://schemas.microsoft.com/office/drawing/2010/main" val="0"/>
@@ -1127,7 +1127,7 @@
                                     </pic:cNvPicPr>
                                   </pic:nvPicPr>
                                   <pic:blipFill>
-                                    <a:blip r:embed="rId8">
+                                    <a:blip r:embed="rId10">
                                       <a:extLst>
                                         <a:ext uri="{28A0092B-C50C-407E-A947-70E740481C1C}">
                                           <a14:useLocalDpi xmlns:a14="http://schemas.microsoft.com/office/drawing/2010/main" val="0"/>
@@ -1391,7 +1391,7 @@
                                           </pic:cNvPicPr>
                                         </pic:nvPicPr>
                                         <pic:blipFill>
-                                          <a:blip r:embed="rId9">
+                                          <a:blip r:embed="rId11">
                                             <a:extLst>
                                               <a:ext uri="{28A0092B-C50C-407E-A947-70E740481C1C}">
                                                 <a14:useLocalDpi xmlns:a14="http://schemas.microsoft.com/office/drawing/2010/main" val="0"/>
@@ -1467,7 +1467,7 @@
                                     </pic:cNvPicPr>
                                   </pic:nvPicPr>
                                   <pic:blipFill>
-                                    <a:blip r:embed="rId9">
+                                    <a:blip r:embed="rId11">
                                       <a:extLst>
                                         <a:ext uri="{28A0092B-C50C-407E-A947-70E740481C1C}">
                                           <a14:useLocalDpi xmlns:a14="http://schemas.microsoft.com/office/drawing/2010/main" val="0"/>
@@ -1743,7 +1743,7 @@
                                           </pic:cNvPicPr>
                                         </pic:nvPicPr>
                                         <pic:blipFill>
-                                          <a:blip r:embed="rId10">
+                                          <a:blip r:embed="rId12">
                                             <a:extLst>
                                               <a:ext uri="{28A0092B-C50C-407E-A947-70E740481C1C}">
                                                 <a14:useLocalDpi xmlns:a14="http://schemas.microsoft.com/office/drawing/2010/main" val="0"/>
@@ -1822,7 +1822,7 @@
                                     </pic:cNvPicPr>
                                   </pic:nvPicPr>
                                   <pic:blipFill>
-                                    <a:blip r:embed="rId10">
+                                    <a:blip r:embed="rId12">
                                       <a:extLst>
                                         <a:ext uri="{28A0092B-C50C-407E-A947-70E740481C1C}">
                                           <a14:useLocalDpi xmlns:a14="http://schemas.microsoft.com/office/drawing/2010/main" val="0"/>
@@ -2147,7 +2147,7 @@
                                           </pic:cNvPicPr>
                                         </pic:nvPicPr>
                                         <pic:blipFill>
-                                          <a:blip r:embed="rId11">
+                                          <a:blip r:embed="rId13">
                                             <a:extLst>
                                               <a:ext uri="{28A0092B-C50C-407E-A947-70E740481C1C}">
                                                 <a14:useLocalDpi xmlns:a14="http://schemas.microsoft.com/office/drawing/2010/main" val="0"/>
@@ -2227,7 +2227,7 @@
                                     </pic:cNvPicPr>
                                   </pic:nvPicPr>
                                   <pic:blipFill>
-                                    <a:blip r:embed="rId11">
+                                    <a:blip r:embed="rId13">
                                       <a:extLst>
                                         <a:ext uri="{28A0092B-C50C-407E-A947-70E740481C1C}">
                                           <a14:useLocalDpi xmlns:a14="http://schemas.microsoft.com/office/drawing/2010/main" val="0"/>
@@ -2641,7 +2641,7 @@
                                 <w:szCs w:val="20"/>
                               </w:rPr>
                             </w:pPr>
-                            <w:hyperlink r:id="rId12" w:history="1">
+                            <w:hyperlink r:id="rId14" w:history="1">
                               <w:r>
                                 <w:rPr>
                                   <w:rStyle w:val="Hyperlink"/>
@@ -2761,7 +2761,7 @@
                           <w:szCs w:val="20"/>
                         </w:rPr>
                       </w:pPr>
-                      <w:hyperlink r:id="rId13" w:history="1">
+                      <w:hyperlink r:id="rId15" w:history="1">
                         <w:r>
                           <w:rPr>
                             <w:rStyle w:val="Hyperlink"/>
@@ -2868,7 +2868,7 @@
                                           <pic:cNvPicPr/>
                                         </pic:nvPicPr>
                                         <pic:blipFill>
-                                          <a:blip r:embed="rId14" cstate="print">
+                                          <a:blip r:embed="rId16" cstate="print">
                                             <a:extLst>
                                               <a:ext uri="{28A0092B-C50C-407E-A947-70E740481C1C}">
                                                 <a14:useLocalDpi xmlns:a14="http://schemas.microsoft.com/office/drawing/2010/main" val="0"/>
@@ -2964,7 +2964,7 @@
                                     <pic:cNvPicPr/>
                                   </pic:nvPicPr>
                                   <pic:blipFill>
-                                    <a:blip r:embed="rId14" cstate="print">
+                                    <a:blip r:embed="rId16" cstate="print">
                                       <a:extLst>
                                         <a:ext uri="{28A0092B-C50C-407E-A947-70E740481C1C}">
                                           <a14:useLocalDpi xmlns:a14="http://schemas.microsoft.com/office/drawing/2010/main" val="0"/>
@@ -3359,6 +3359,24 @@
         </w:rPr>
         <w:t>imited</w:t>
       </w:r>
+      <w:r>
+        <w:rPr>
+          <w:rFonts w:ascii="Merriweather" w:hAnsi="Merriweather" w:cs="HelveticaNowText Regular"/>
+          <w:b/>
+          <w:bCs/>
+        </w:rPr>
+        <w:t xml:space="preserve"> &amp; </w:t>
+      </w:r>
+      <w:proofErr w:type="spellStart"/>
+      <w:r>
+        <w:rPr>
+          <w:rFonts w:ascii="Merriweather" w:hAnsi="Merriweather" w:cs="HelveticaNowText Regular"/>
+          <w:b/>
+          <w:bCs/>
+        </w:rPr>
+        <w:t>PegasusOne</w:t>
+      </w:r>
+      <w:proofErr w:type="spellEnd"/>
     </w:p>
     <w:p>
       <w:pPr>
@@ -3369,8 +3387,8 @@
           <w:i/>
           <w:iCs/>
           <w:color w:val="767171" w:themeColor="background2" w:themeShade="80"/>
-          <w:sz w:val="20"/>
-          <w:szCs w:val="20"/>
+          <w:sz w:val="18"/>
+          <w:szCs w:val="18"/>
         </w:rPr>
       </w:pPr>
       <w:r>
@@ -3379,10 +3397,21 @@
           <w:i/>
           <w:iCs/>
           <w:color w:val="767171" w:themeColor="background2" w:themeShade="80"/>
-          <w:sz w:val="20"/>
-          <w:szCs w:val="20"/>
+          <w:sz w:val="18"/>
+          <w:szCs w:val="18"/>
         </w:rPr>
         <w:t>October 2020 – Present, Cochin, India</w:t>
+      </w:r>
+      <w:r>
+        <w:rPr>
+          <w:rFonts w:ascii="Merriweather" w:hAnsi="Merriweather"/>
+          <w:i/>
+          <w:iCs/>
+          <w:color w:val="767171" w:themeColor="background2" w:themeShade="80"/>
+          <w:sz w:val="18"/>
+          <w:szCs w:val="18"/>
+        </w:rPr>
+        <w:t xml:space="preserve"> </w:t>
       </w:r>
     </w:p>
     <w:p>
@@ -5407,6 +5436,1996 @@
         <w:t>Senior Technology Manager</w:t>
       </w:r>
     </w:p>
+    <w:p>
+      <w:pPr>
+        <w:rPr>
+          <w:rFonts w:ascii="Merriweather" w:hAnsi="Merriweather" w:cs="HelveticaNowDisplay Black"/>
+          <w:b/>
+          <w:bCs/>
+          <w:spacing w:val="20"/>
+          <w:sz w:val="20"/>
+          <w:szCs w:val="20"/>
+        </w:rPr>
+      </w:pPr>
+      <w:r>
+        <w:rPr>
+          <w:rFonts w:ascii="Merriweather" w:hAnsi="Merriweather" w:cs="HelveticaNowDisplay Black"/>
+          <w:b/>
+          <w:bCs/>
+          <w:spacing w:val="20"/>
+          <w:sz w:val="20"/>
+          <w:szCs w:val="20"/>
+        </w:rPr>
+        <w:br w:type="page"/>
+      </w:r>
+    </w:p>
+    <w:p>
+      <w:pPr>
+        <w:spacing w:after="0"/>
+        <w:ind w:firstLine="540"/>
+        <w:rPr>
+          <w:rFonts w:ascii="Merriweather" w:hAnsi="Merriweather" w:cs="HelveticaNowDisplay Black"/>
+          <w:b/>
+          <w:bCs/>
+          <w:spacing w:val="20"/>
+          <w:sz w:val="20"/>
+          <w:szCs w:val="20"/>
+        </w:rPr>
+      </w:pPr>
+    </w:p>
+    <w:p>
+      <w:pPr>
+        <w:spacing w:after="0"/>
+        <w:ind w:firstLine="540"/>
+        <w:rPr>
+          <w:rFonts w:ascii="Merriweather" w:hAnsi="Merriweather" w:cs="HelveticaNowDisplay Black"/>
+          <w:b/>
+          <w:bCs/>
+          <w:spacing w:val="20"/>
+          <w:sz w:val="20"/>
+          <w:szCs w:val="20"/>
+        </w:rPr>
+      </w:pPr>
+      <w:r>
+        <w:rPr>
+          <w:rFonts w:ascii="Merriweather" w:hAnsi="Merriweather" w:cs="HelveticaNowDisplay Black"/>
+          <w:b/>
+          <w:bCs/>
+          <w:spacing w:val="20"/>
+          <w:sz w:val="20"/>
+          <w:szCs w:val="20"/>
+        </w:rPr>
+        <w:t>Projects</w:t>
+      </w:r>
+    </w:p>
+    <w:p>
+      <w:pPr>
+        <w:spacing w:after="0"/>
+        <w:ind w:firstLine="540"/>
+        <w:rPr>
+          <w:rFonts w:ascii="Merriweather" w:hAnsi="Merriweather" w:cs="HelveticaNowDisplay Black"/>
+          <w:b/>
+          <w:bCs/>
+          <w:spacing w:val="20"/>
+          <w:sz w:val="20"/>
+          <w:szCs w:val="20"/>
+        </w:rPr>
+      </w:pPr>
+      <w:r>
+        <w:rPr>
+          <w:rFonts w:ascii="Merriweather" w:hAnsi="Merriweather" w:cs="HelveticaNowDisplay Black"/>
+          <w:b/>
+          <w:bCs/>
+          <w:noProof/>
+          <w:spacing w:val="20"/>
+          <w:sz w:val="20"/>
+          <w:szCs w:val="20"/>
+        </w:rPr>
+        <mc:AlternateContent>
+          <mc:Choice Requires="wps">
+            <w:drawing>
+              <wp:anchor distT="0" distB="0" distL="114300" distR="114300" simplePos="0" relativeHeight="251688960" behindDoc="0" locked="0" layoutInCell="1" allowOverlap="1" wp14:anchorId="13CFCBE1" wp14:editId="29F152A3">
+                <wp:simplePos x="0" y="0"/>
+                <wp:positionH relativeFrom="column">
+                  <wp:posOffset>369357</wp:posOffset>
+                </wp:positionH>
+                <wp:positionV relativeFrom="paragraph">
+                  <wp:posOffset>36562</wp:posOffset>
+                </wp:positionV>
+                <wp:extent cx="6051943" cy="459843"/>
+                <wp:effectExtent l="0" t="0" r="6350" b="0"/>
+                <wp:wrapNone/>
+                <wp:docPr id="9" name="Text Box 9"/>
+                <wp:cNvGraphicFramePr/>
+                <a:graphic xmlns:a="http://schemas.openxmlformats.org/drawingml/2006/main">
+                  <a:graphicData uri="http://schemas.microsoft.com/office/word/2010/wordprocessingShape">
+                    <wps:wsp>
+                      <wps:cNvSpPr txBox="1"/>
+                      <wps:spPr>
+                        <a:xfrm>
+                          <a:off x="0" y="0"/>
+                          <a:ext cx="6051943" cy="459843"/>
+                        </a:xfrm>
+                        <a:prstGeom prst="rect">
+                          <a:avLst/>
+                        </a:prstGeom>
+                        <a:solidFill>
+                          <a:schemeClr val="lt1"/>
+                        </a:solidFill>
+                        <a:ln w="6350">
+                          <a:noFill/>
+                        </a:ln>
+                      </wps:spPr>
+                      <wps:txbx>
+                        <w:txbxContent>
+                          <w:p>
+                            <w:pPr>
+                              <w:jc w:val="both"/>
+                              <w:rPr>
+                                <w:rFonts w:ascii="Merriweather" w:hAnsi="Merriweather"/>
+                                <w:i/>
+                                <w:iCs/>
+                                <w:color w:val="767171" w:themeColor="background2" w:themeShade="80"/>
+                                <w:sz w:val="18"/>
+                                <w:szCs w:val="18"/>
+                              </w:rPr>
+                            </w:pPr>
+                            <w:proofErr w:type="spellStart"/>
+                            <w:r>
+                              <w:rPr>
+                                <w:rFonts w:ascii="Merriweather" w:hAnsi="Merriweather"/>
+                                <w:i/>
+                                <w:iCs/>
+                                <w:color w:val="767171" w:themeColor="background2" w:themeShade="80"/>
+                                <w:sz w:val="18"/>
+                                <w:szCs w:val="18"/>
+                              </w:rPr>
+                              <w:t>AlignMinds</w:t>
+                            </w:r>
+                            <w:proofErr w:type="spellEnd"/>
+                            <w:r>
+                              <w:rPr>
+                                <w:rFonts w:ascii="Merriweather" w:hAnsi="Merriweather"/>
+                                <w:i/>
+                                <w:iCs/>
+                                <w:color w:val="767171" w:themeColor="background2" w:themeShade="80"/>
+                                <w:sz w:val="18"/>
+                                <w:szCs w:val="18"/>
+                              </w:rPr>
+                              <w:t xml:space="preserve"> is partnered with </w:t>
+                            </w:r>
+                            <w:proofErr w:type="spellStart"/>
+                            <w:r>
+                              <w:rPr>
+                                <w:rFonts w:ascii="Merriweather" w:hAnsi="Merriweather"/>
+                                <w:i/>
+                                <w:iCs/>
+                                <w:color w:val="767171" w:themeColor="background2" w:themeShade="80"/>
+                                <w:sz w:val="18"/>
+                                <w:szCs w:val="18"/>
+                              </w:rPr>
+                              <w:t>PegasusOne</w:t>
+                            </w:r>
+                            <w:proofErr w:type="spellEnd"/>
+                            <w:r>
+                              <w:rPr>
+                                <w:rFonts w:ascii="Merriweather" w:hAnsi="Merriweather"/>
+                                <w:i/>
+                                <w:iCs/>
+                                <w:color w:val="767171" w:themeColor="background2" w:themeShade="80"/>
+                                <w:sz w:val="18"/>
+                                <w:szCs w:val="18"/>
+                              </w:rPr>
+                              <w:t>, a software development company located at Fullerton, CA.</w:t>
+                            </w:r>
+                            <w:r>
+                              <w:rPr>
+                                <w:rFonts w:ascii="Merriweather" w:hAnsi="Merriweather"/>
+                                <w:i/>
+                                <w:iCs/>
+                                <w:color w:val="767171" w:themeColor="background2" w:themeShade="80"/>
+                                <w:sz w:val="18"/>
+                                <w:szCs w:val="18"/>
+                              </w:rPr>
+                              <w:t xml:space="preserve"> I have been working as a DevOps engineer and responsible for all cloud infrastructure. </w:t>
+                            </w:r>
+                          </w:p>
+                        </w:txbxContent>
+                      </wps:txbx>
+                      <wps:bodyPr rot="0" spcFirstLastPara="0" vertOverflow="overflow" horzOverflow="overflow" vert="horz" wrap="square" lIns="91440" tIns="45720" rIns="91440" bIns="45720" numCol="1" spcCol="0" rtlCol="0" fromWordArt="0" anchor="t" anchorCtr="0" forceAA="0" compatLnSpc="1">
+                        <a:prstTxWarp prst="textNoShape">
+                          <a:avLst/>
+                        </a:prstTxWarp>
+                        <a:noAutofit/>
+                      </wps:bodyPr>
+                    </wps:wsp>
+                  </a:graphicData>
+                </a:graphic>
+                <wp14:sizeRelH relativeFrom="margin">
+                  <wp14:pctWidth>0</wp14:pctWidth>
+                </wp14:sizeRelH>
+                <wp14:sizeRelV relativeFrom="margin">
+                  <wp14:pctHeight>0</wp14:pctHeight>
+                </wp14:sizeRelV>
+              </wp:anchor>
+            </w:drawing>
+          </mc:Choice>
+          <mc:Fallback>
+            <w:pict>
+              <v:shape w14:anchorId="13CFCBE1" id="Text Box 9" o:spid="_x0000_s1046" type="#_x0000_t202" style="position:absolute;left:0;text-align:left;margin-left:29.1pt;margin-top:2.9pt;width:476.55pt;height:36.2pt;z-index:251688960;visibility:visible;mso-wrap-style:square;mso-width-percent:0;mso-height-percent:0;mso-wrap-distance-left:9pt;mso-wrap-distance-top:0;mso-wrap-distance-right:9pt;mso-wrap-distance-bottom:0;mso-position-horizontal:absolute;mso-position-horizontal-relative:text;mso-position-vertical:absolute;mso-position-vertical-relative:text;mso-width-percent:0;mso-height-percent:0;mso-width-relative:margin;mso-height-relative:margin;v-text-anchor:top" o:gfxdata="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" fillcolor="white [3201]" stroked="f" strokeweight=".5pt">
+                <v:textbox>
+                  <w:txbxContent>
+                    <w:p>
+                      <w:pPr>
+                        <w:jc w:val="both"/>
+                        <w:rPr>
+                          <w:rFonts w:ascii="Merriweather" w:hAnsi="Merriweather"/>
+                          <w:i/>
+                          <w:iCs/>
+                          <w:color w:val="767171" w:themeColor="background2" w:themeShade="80"/>
+                          <w:sz w:val="18"/>
+                          <w:szCs w:val="18"/>
+                        </w:rPr>
+                      </w:pPr>
+                      <w:proofErr w:type="spellStart"/>
+                      <w:r>
+                        <w:rPr>
+                          <w:rFonts w:ascii="Merriweather" w:hAnsi="Merriweather"/>
+                          <w:i/>
+                          <w:iCs/>
+                          <w:color w:val="767171" w:themeColor="background2" w:themeShade="80"/>
+                          <w:sz w:val="18"/>
+                          <w:szCs w:val="18"/>
+                        </w:rPr>
+                        <w:t>AlignMinds</w:t>
+                      </w:r>
+                      <w:proofErr w:type="spellEnd"/>
+                      <w:r>
+                        <w:rPr>
+                          <w:rFonts w:ascii="Merriweather" w:hAnsi="Merriweather"/>
+                          <w:i/>
+                          <w:iCs/>
+                          <w:color w:val="767171" w:themeColor="background2" w:themeShade="80"/>
+                          <w:sz w:val="18"/>
+                          <w:szCs w:val="18"/>
+                        </w:rPr>
+                        <w:t xml:space="preserve"> is partnered with </w:t>
+                      </w:r>
+                      <w:proofErr w:type="spellStart"/>
+                      <w:r>
+                        <w:rPr>
+                          <w:rFonts w:ascii="Merriweather" w:hAnsi="Merriweather"/>
+                          <w:i/>
+                          <w:iCs/>
+                          <w:color w:val="767171" w:themeColor="background2" w:themeShade="80"/>
+                          <w:sz w:val="18"/>
+                          <w:szCs w:val="18"/>
+                        </w:rPr>
+                        <w:t>PegasusOne</w:t>
+                      </w:r>
+                      <w:proofErr w:type="spellEnd"/>
+                      <w:r>
+                        <w:rPr>
+                          <w:rFonts w:ascii="Merriweather" w:hAnsi="Merriweather"/>
+                          <w:i/>
+                          <w:iCs/>
+                          <w:color w:val="767171" w:themeColor="background2" w:themeShade="80"/>
+                          <w:sz w:val="18"/>
+                          <w:szCs w:val="18"/>
+                        </w:rPr>
+                        <w:t>, a software development company located at Fullerton, CA.</w:t>
+                      </w:r>
+                      <w:r>
+                        <w:rPr>
+                          <w:rFonts w:ascii="Merriweather" w:hAnsi="Merriweather"/>
+                          <w:i/>
+                          <w:iCs/>
+                          <w:color w:val="767171" w:themeColor="background2" w:themeShade="80"/>
+                          <w:sz w:val="18"/>
+                          <w:szCs w:val="18"/>
+                        </w:rPr>
+                        <w:t xml:space="preserve"> I have been working as a DevOps engineer and responsible for all cloud infrastructure. </w:t>
+                      </w:r>
+                    </w:p>
+                  </w:txbxContent>
+                </v:textbox>
+              </v:shape>
+            </w:pict>
+          </mc:Fallback>
+        </mc:AlternateContent>
+      </w:r>
+    </w:p>
+    <w:p>
+      <w:pPr>
+        <w:spacing w:after="0"/>
+        <w:ind w:firstLine="540"/>
+        <w:rPr>
+          <w:rFonts w:ascii="Lato" w:hAnsi="Lato"/>
+          <w:sz w:val="20"/>
+          <w:szCs w:val="20"/>
+        </w:rPr>
+      </w:pPr>
+    </w:p>
+    <w:p>
+      <w:pPr>
+        <w:spacing w:after="0"/>
+        <w:ind w:firstLine="540"/>
+        <w:rPr>
+          <w:rFonts w:ascii="Merriweather" w:hAnsi="Merriweather" w:cs="HelveticaNowDisplay Black"/>
+          <w:b/>
+          <w:bCs/>
+          <w:spacing w:val="20"/>
+          <w:sz w:val="20"/>
+          <w:szCs w:val="20"/>
+        </w:rPr>
+      </w:pPr>
+      <w:r>
+        <w:rPr>
+          <w:rFonts w:ascii="Merriweather" w:hAnsi="Merriweather" w:cs="HelveticaNowDisplay Black"/>
+          <w:b/>
+          <w:bCs/>
+          <w:noProof/>
+          <w:spacing w:val="20"/>
+          <w:sz w:val="20"/>
+          <w:szCs w:val="20"/>
+        </w:rPr>
+        <mc:AlternateContent>
+          <mc:Choice Requires="wps">
+            <w:drawing>
+              <wp:anchor distT="0" distB="0" distL="114300" distR="114300" simplePos="0" relativeHeight="251689984" behindDoc="0" locked="0" layoutInCell="1" allowOverlap="1" wp14:anchorId="11EA8F26" wp14:editId="0DE5E901">
+                <wp:simplePos x="0" y="0"/>
+                <wp:positionH relativeFrom="column">
+                  <wp:posOffset>-631</wp:posOffset>
+                </wp:positionH>
+                <wp:positionV relativeFrom="paragraph">
+                  <wp:posOffset>159855</wp:posOffset>
+                </wp:positionV>
+                <wp:extent cx="6844786" cy="3932448"/>
+                <wp:effectExtent l="0" t="0" r="0" b="0"/>
+                <wp:wrapNone/>
+                <wp:docPr id="13" name="Text Box 13"/>
+                <wp:cNvGraphicFramePr/>
+                <a:graphic xmlns:a="http://schemas.openxmlformats.org/drawingml/2006/main">
+                  <a:graphicData uri="http://schemas.microsoft.com/office/word/2010/wordprocessingShape">
+                    <wps:wsp>
+                      <wps:cNvSpPr txBox="1"/>
+                      <wps:spPr>
+                        <a:xfrm>
+                          <a:off x="0" y="0"/>
+                          <a:ext cx="6844786" cy="3932448"/>
+                        </a:xfrm>
+                        <a:prstGeom prst="rect">
+                          <a:avLst/>
+                        </a:prstGeom>
+                        <a:solidFill>
+                          <a:schemeClr val="lt1"/>
+                        </a:solidFill>
+                        <a:ln w="6350">
+                          <a:noFill/>
+                        </a:ln>
+                      </wps:spPr>
+                      <wps:txbx>
+                        <w:txbxContent>
+                          <w:p>
+                            <w:pPr>
+                              <w:pStyle w:val="ListParagraph"/>
+                              <w:numPr>
+                                <w:ilvl w:val="0"/>
+                                <w:numId w:val="3"/>
+                              </w:numPr>
+                              <w:ind w:left="360"/>
+                            </w:pPr>
+                            <w:proofErr w:type="spellStart"/>
+                            <w:r>
+                              <w:t>Educadium</w:t>
+                            </w:r>
+                            <w:proofErr w:type="spellEnd"/>
+                            <w:r>
+                              <w:t>:</w:t>
+                            </w:r>
+                            <w:r>
+                              <w:t xml:space="preserve"> </w:t>
+                            </w:r>
+                          </w:p>
+                          <w:p/>
+                          <w:p>
+                            <w:pPr>
+                              <w:rPr>
+                                <w:rFonts w:ascii="Lato" w:hAnsi="Lato"/>
+                                <w:sz w:val="18"/>
+                                <w:szCs w:val="18"/>
+                              </w:rPr>
+                            </w:pPr>
+                            <w:proofErr w:type="spellStart"/>
+                            <w:r>
+                              <w:rPr>
+                                <w:rFonts w:ascii="Lato" w:hAnsi="Lato"/>
+                                <w:sz w:val="18"/>
+                                <w:szCs w:val="18"/>
+                              </w:rPr>
+                              <w:t>Educadium</w:t>
+                            </w:r>
+                            <w:proofErr w:type="spellEnd"/>
+                            <w:r>
+                              <w:rPr>
+                                <w:rFonts w:ascii="Lato" w:hAnsi="Lato"/>
+                                <w:sz w:val="18"/>
+                                <w:szCs w:val="18"/>
+                              </w:rPr>
+                              <w:t xml:space="preserve"> is a learning and digital media company that developed </w:t>
+                            </w:r>
+                            <w:proofErr w:type="spellStart"/>
+                            <w:r>
+                              <w:rPr>
+                                <w:rFonts w:ascii="Lato" w:hAnsi="Lato"/>
+                                <w:sz w:val="18"/>
+                                <w:szCs w:val="18"/>
+                              </w:rPr>
+                              <w:t>EasyCampus</w:t>
+                            </w:r>
+                            <w:proofErr w:type="spellEnd"/>
+                            <w:r>
+                              <w:rPr>
+                                <w:rFonts w:ascii="Lato" w:hAnsi="Lato"/>
+                                <w:sz w:val="18"/>
+                                <w:szCs w:val="18"/>
+                              </w:rPr>
+                              <w:t xml:space="preserve">, the popular cloud-hosted learning management platform used by thousands of </w:t>
+                            </w:r>
+                            <w:r>
+                              <w:rPr>
+                                <w:rFonts w:ascii="Lato" w:hAnsi="Lato"/>
+                                <w:sz w:val="18"/>
+                                <w:szCs w:val="18"/>
+                              </w:rPr>
+                              <w:t>non-profits</w:t>
+                            </w:r>
+                            <w:r>
+                              <w:rPr>
+                                <w:rFonts w:ascii="Lato" w:hAnsi="Lato"/>
+                                <w:sz w:val="18"/>
+                                <w:szCs w:val="18"/>
+                              </w:rPr>
+                              <w:t>, trade associations, and corporate trainers around the world</w:t>
+                            </w:r>
+                            <w:r>
+                              <w:rPr>
+                                <w:rFonts w:ascii="Lato" w:hAnsi="Lato"/>
+                                <w:sz w:val="18"/>
+                                <w:szCs w:val="18"/>
+                              </w:rPr>
+                              <w:t>.</w:t>
+                            </w:r>
+                          </w:p>
+                          <w:p>
+                            <w:pPr>
+                              <w:pStyle w:val="ListParagraph"/>
+                              <w:numPr>
+                                <w:ilvl w:val="0"/>
+                                <w:numId w:val="4"/>
+                              </w:numPr>
+                              <w:rPr>
+                                <w:rFonts w:ascii="Lato" w:hAnsi="Lato"/>
+                                <w:sz w:val="18"/>
+                                <w:szCs w:val="18"/>
+                              </w:rPr>
+                            </w:pPr>
+                            <w:r>
+                              <w:rPr>
+                                <w:rFonts w:ascii="Lato" w:hAnsi="Lato"/>
+                                <w:sz w:val="18"/>
+                                <w:szCs w:val="18"/>
+                              </w:rPr>
+                              <w:t xml:space="preserve">Migration of on premises Moodle LMS to AWS for scalability and performance. </w:t>
+                            </w:r>
+                          </w:p>
+                          <w:p>
+                            <w:pPr>
+                              <w:pStyle w:val="ListParagraph"/>
+                              <w:numPr>
+                                <w:ilvl w:val="0"/>
+                                <w:numId w:val="4"/>
+                              </w:numPr>
+                              <w:rPr>
+                                <w:rFonts w:ascii="Lato" w:hAnsi="Lato"/>
+                                <w:sz w:val="18"/>
+                                <w:szCs w:val="18"/>
+                              </w:rPr>
+                            </w:pPr>
+                            <w:r>
+                              <w:rPr>
+                                <w:rFonts w:ascii="Lato" w:hAnsi="Lato"/>
+                                <w:sz w:val="18"/>
+                                <w:szCs w:val="18"/>
+                              </w:rPr>
+                              <w:t xml:space="preserve">Advice developers to optimize the website to increase performance and implement caching mechanism. </w:t>
+                            </w:r>
+                          </w:p>
+                          <w:p>
+                            <w:pPr>
+                              <w:pStyle w:val="ListParagraph"/>
+                              <w:numPr>
+                                <w:ilvl w:val="0"/>
+                                <w:numId w:val="4"/>
+                              </w:numPr>
+                              <w:rPr>
+                                <w:rFonts w:ascii="Lato" w:hAnsi="Lato"/>
+                                <w:sz w:val="18"/>
+                                <w:szCs w:val="18"/>
+                              </w:rPr>
+                            </w:pPr>
+                            <w:r>
+                              <w:rPr>
+                                <w:rFonts w:ascii="Lato" w:hAnsi="Lato"/>
+                                <w:sz w:val="18"/>
+                                <w:szCs w:val="18"/>
+                              </w:rPr>
+                              <w:t>Optimize the LEMP stack for optimum performance and availability.</w:t>
+                            </w:r>
+                          </w:p>
+                          <w:p>
+                            <w:pPr>
+                              <w:pStyle w:val="ListParagraph"/>
+                              <w:numPr>
+                                <w:ilvl w:val="0"/>
+                                <w:numId w:val="4"/>
+                              </w:numPr>
+                              <w:rPr>
+                                <w:rFonts w:ascii="Lato" w:hAnsi="Lato"/>
+                                <w:sz w:val="18"/>
+                                <w:szCs w:val="18"/>
+                              </w:rPr>
+                            </w:pPr>
+                            <w:r>
+                              <w:rPr>
+                                <w:rFonts w:ascii="Lato" w:hAnsi="Lato"/>
+                                <w:sz w:val="18"/>
+                                <w:szCs w:val="18"/>
+                              </w:rPr>
+                              <w:t xml:space="preserve">Configure automatic backups </w:t>
+                            </w:r>
+                            <w:r>
+                              <w:rPr>
+                                <w:rFonts w:ascii="Lato" w:hAnsi="Lato"/>
+                                <w:sz w:val="18"/>
+                                <w:szCs w:val="18"/>
+                              </w:rPr>
+                              <w:t xml:space="preserve">of Databases </w:t>
+                            </w:r>
+                            <w:r>
+                              <w:rPr>
+                                <w:rFonts w:ascii="Lato" w:hAnsi="Lato"/>
+                                <w:sz w:val="18"/>
+                                <w:szCs w:val="18"/>
+                              </w:rPr>
+                              <w:t xml:space="preserve">using </w:t>
+                            </w:r>
+                            <w:r>
+                              <w:rPr>
+                                <w:rFonts w:ascii="Lato" w:hAnsi="Lato"/>
+                                <w:sz w:val="18"/>
+                                <w:szCs w:val="18"/>
+                              </w:rPr>
+                              <w:t xml:space="preserve">bash scripts and </w:t>
+                            </w:r>
+                            <w:r>
+                              <w:rPr>
+                                <w:rFonts w:ascii="Lato" w:hAnsi="Lato"/>
+                                <w:sz w:val="18"/>
+                                <w:szCs w:val="18"/>
+                              </w:rPr>
+                              <w:t>Amazon Data Lifecycle Manager</w:t>
+                            </w:r>
+                            <w:r>
+                              <w:rPr>
+                                <w:rFonts w:ascii="Lato" w:hAnsi="Lato"/>
+                                <w:sz w:val="18"/>
+                                <w:szCs w:val="18"/>
+                              </w:rPr>
+                              <w:t>.</w:t>
+                            </w:r>
+                          </w:p>
+                          <w:p>
+                            <w:pPr>
+                              <w:pStyle w:val="ListParagraph"/>
+                              <w:numPr>
+                                <w:ilvl w:val="0"/>
+                                <w:numId w:val="4"/>
+                              </w:numPr>
+                              <w:rPr>
+                                <w:rFonts w:ascii="Lato" w:hAnsi="Lato"/>
+                                <w:sz w:val="18"/>
+                                <w:szCs w:val="18"/>
+                              </w:rPr>
+                            </w:pPr>
+                            <w:r>
+                              <w:rPr>
+                                <w:rFonts w:ascii="Lato" w:hAnsi="Lato"/>
+                                <w:sz w:val="18"/>
+                                <w:szCs w:val="18"/>
+                              </w:rPr>
+                              <w:t xml:space="preserve">Cost optimization using </w:t>
+                            </w:r>
+                            <w:r>
+                              <w:rPr>
+                                <w:rFonts w:ascii="Lato" w:hAnsi="Lato"/>
+                                <w:sz w:val="18"/>
+                                <w:szCs w:val="18"/>
+                              </w:rPr>
+                              <w:t>AWS Cost Explorer</w:t>
+                            </w:r>
+                            <w:r>
+                              <w:rPr>
+                                <w:rFonts w:ascii="Lato" w:hAnsi="Lato"/>
+                                <w:sz w:val="18"/>
+                                <w:szCs w:val="18"/>
+                              </w:rPr>
+                              <w:t xml:space="preserve">, </w:t>
+                            </w:r>
+                            <w:r>
+                              <w:rPr>
+                                <w:rFonts w:ascii="Lato" w:hAnsi="Lato"/>
+                                <w:sz w:val="18"/>
+                                <w:szCs w:val="18"/>
+                              </w:rPr>
+                              <w:t>rightsizing</w:t>
+                            </w:r>
+                            <w:r>
+                              <w:rPr>
+                                <w:rFonts w:ascii="Lato" w:hAnsi="Lato"/>
+                                <w:sz w:val="18"/>
+                                <w:szCs w:val="18"/>
+                              </w:rPr>
+                              <w:t xml:space="preserve"> by identifying </w:t>
+                            </w:r>
+                            <w:r>
+                              <w:rPr>
+                                <w:rFonts w:ascii="Lato" w:hAnsi="Lato"/>
+                                <w:sz w:val="18"/>
+                                <w:szCs w:val="18"/>
+                              </w:rPr>
+                              <w:t>EC2 instances with low-utilization</w:t>
+                            </w:r>
+                            <w:r>
+                              <w:rPr>
+                                <w:rFonts w:ascii="Lato" w:hAnsi="Lato"/>
+                                <w:sz w:val="18"/>
+                                <w:szCs w:val="18"/>
+                              </w:rPr>
+                              <w:t xml:space="preserve">, </w:t>
+                            </w:r>
+                            <w:r>
+                              <w:rPr>
+                                <w:rFonts w:ascii="Lato" w:hAnsi="Lato"/>
+                                <w:sz w:val="18"/>
+                                <w:szCs w:val="18"/>
+                              </w:rPr>
+                              <w:t>Identi</w:t>
+                            </w:r>
+                            <w:r>
+                              <w:rPr>
+                                <w:rFonts w:ascii="Lato" w:hAnsi="Lato"/>
+                                <w:sz w:val="18"/>
+                                <w:szCs w:val="18"/>
+                              </w:rPr>
+                              <w:t>fying</w:t>
+                            </w:r>
+                            <w:r>
+                              <w:rPr>
+                                <w:rFonts w:ascii="Lato" w:hAnsi="Lato"/>
+                                <w:sz w:val="18"/>
+                                <w:szCs w:val="18"/>
+                              </w:rPr>
+                              <w:t xml:space="preserve"> Amazon EBS volumes with low-utilization and reduce cost by snapshotting then deleting them</w:t>
+                            </w:r>
+                            <w:r>
+                              <w:rPr>
+                                <w:rFonts w:ascii="Lato" w:hAnsi="Lato"/>
+                                <w:sz w:val="18"/>
+                                <w:szCs w:val="18"/>
+                              </w:rPr>
+                              <w:t xml:space="preserve">, </w:t>
+                            </w:r>
+                            <w:r>
+                              <w:rPr>
+                                <w:rFonts w:ascii="Lato" w:hAnsi="Lato"/>
+                                <w:sz w:val="18"/>
+                                <w:szCs w:val="18"/>
+                              </w:rPr>
+                              <w:t>Analys</w:t>
+                            </w:r>
+                            <w:r>
+                              <w:rPr>
+                                <w:rFonts w:ascii="Lato" w:hAnsi="Lato"/>
+                                <w:sz w:val="18"/>
+                                <w:szCs w:val="18"/>
+                              </w:rPr>
+                              <w:t>ing</w:t>
+                            </w:r>
+                            <w:r>
+                              <w:rPr>
+                                <w:rFonts w:ascii="Lato" w:hAnsi="Lato"/>
+                                <w:sz w:val="18"/>
+                                <w:szCs w:val="18"/>
+                              </w:rPr>
+                              <w:t xml:space="preserve"> Amazon S3 usage and reduce cost by leveraging lower cost storage tiers</w:t>
+                            </w:r>
+                            <w:r>
+                              <w:rPr>
+                                <w:rFonts w:ascii="Lato" w:hAnsi="Lato"/>
+                                <w:sz w:val="18"/>
+                                <w:szCs w:val="18"/>
+                              </w:rPr>
+                              <w:t xml:space="preserve">, </w:t>
+                            </w:r>
+                            <w:r>
+                              <w:rPr>
+                                <w:rFonts w:ascii="Lato" w:hAnsi="Lato"/>
+                                <w:sz w:val="18"/>
+                                <w:szCs w:val="18"/>
+                              </w:rPr>
+                              <w:t>Identif</w:t>
+                            </w:r>
+                            <w:r>
+                              <w:rPr>
+                                <w:rFonts w:ascii="Lato" w:hAnsi="Lato"/>
+                                <w:sz w:val="18"/>
+                                <w:szCs w:val="18"/>
+                              </w:rPr>
+                              <w:t xml:space="preserve">ying </w:t>
+                            </w:r>
+                            <w:r>
+                              <w:rPr>
+                                <w:rFonts w:ascii="Lato" w:hAnsi="Lato"/>
+                                <w:sz w:val="18"/>
+                                <w:szCs w:val="18"/>
+                              </w:rPr>
+                              <w:t>Amazon RDS</w:t>
+                            </w:r>
+                            <w:r>
+                              <w:rPr>
+                                <w:rFonts w:ascii="Lato" w:hAnsi="Lato"/>
+                                <w:sz w:val="18"/>
+                                <w:szCs w:val="18"/>
+                              </w:rPr>
+                              <w:t xml:space="preserve"> </w:t>
+                            </w:r>
+                            <w:r>
+                              <w:rPr>
+                                <w:rFonts w:ascii="Lato" w:hAnsi="Lato"/>
+                                <w:sz w:val="18"/>
+                                <w:szCs w:val="18"/>
+                              </w:rPr>
+                              <w:t>instances with low utilization and reduce cost by stopping</w:t>
+                            </w:r>
+                            <w:r>
+                              <w:rPr>
+                                <w:rFonts w:ascii="Lato" w:hAnsi="Lato"/>
+                                <w:sz w:val="18"/>
+                                <w:szCs w:val="18"/>
+                              </w:rPr>
+                              <w:t xml:space="preserve"> </w:t>
+                            </w:r>
+                            <w:r>
+                              <w:rPr>
+                                <w:rFonts w:ascii="Lato" w:hAnsi="Lato"/>
+                                <w:sz w:val="18"/>
+                                <w:szCs w:val="18"/>
+                              </w:rPr>
+                              <w:t>RDS</w:t>
+                            </w:r>
+                            <w:r>
+                              <w:rPr>
+                                <w:rFonts w:ascii="Lato" w:hAnsi="Lato"/>
+                                <w:sz w:val="18"/>
+                                <w:szCs w:val="18"/>
+                              </w:rPr>
+                              <w:t xml:space="preserve">, </w:t>
+                            </w:r>
+                            <w:r>
+                              <w:rPr>
+                                <w:rFonts w:ascii="Lato" w:hAnsi="Lato"/>
+                                <w:sz w:val="18"/>
+                                <w:szCs w:val="18"/>
+                              </w:rPr>
+                              <w:t>reviewing</w:t>
+                            </w:r>
+                            <w:r>
+                              <w:rPr>
+                                <w:rFonts w:ascii="Lato" w:hAnsi="Lato"/>
+                                <w:sz w:val="18"/>
+                                <w:szCs w:val="18"/>
+                              </w:rPr>
+                              <w:t xml:space="preserve"> networking and reduce costs by deleting idle load balancers</w:t>
+                            </w:r>
+                            <w:r>
+                              <w:rPr>
+                                <w:rFonts w:ascii="Lato" w:hAnsi="Lato"/>
+                                <w:sz w:val="18"/>
+                                <w:szCs w:val="18"/>
+                              </w:rPr>
+                              <w:t xml:space="preserve">, budget alerts </w:t>
+                            </w:r>
+                            <w:proofErr w:type="spellStart"/>
+                            <w:r>
+                              <w:rPr>
+                                <w:rFonts w:ascii="Lato" w:hAnsi="Lato"/>
+                                <w:sz w:val="18"/>
+                                <w:szCs w:val="18"/>
+                              </w:rPr>
+                              <w:t>e.t.c</w:t>
+                            </w:r>
+                            <w:proofErr w:type="spellEnd"/>
+                            <w:r>
+                              <w:rPr>
+                                <w:rFonts w:ascii="Lato" w:hAnsi="Lato"/>
+                                <w:sz w:val="18"/>
+                                <w:szCs w:val="18"/>
+                              </w:rPr>
+                              <w:t>.</w:t>
+                            </w:r>
+                          </w:p>
+                          <w:p>
+                            <w:pPr>
+                              <w:pStyle w:val="ListParagraph"/>
+                              <w:numPr>
+                                <w:ilvl w:val="0"/>
+                                <w:numId w:val="4"/>
+                              </w:numPr>
+                              <w:rPr>
+                                <w:rFonts w:ascii="Lato" w:hAnsi="Lato"/>
+                                <w:sz w:val="18"/>
+                                <w:szCs w:val="18"/>
+                              </w:rPr>
+                            </w:pPr>
+                          </w:p>
+                          <w:p/>
+                        </w:txbxContent>
+                      </wps:txbx>
+                      <wps:bodyPr rot="0" spcFirstLastPara="0" vertOverflow="overflow" horzOverflow="overflow" vert="horz" wrap="square" lIns="91440" tIns="45720" rIns="91440" bIns="45720" numCol="1" spcCol="0" rtlCol="0" fromWordArt="0" anchor="t" anchorCtr="0" forceAA="0" compatLnSpc="1">
+                        <a:prstTxWarp prst="textNoShape">
+                          <a:avLst/>
+                        </a:prstTxWarp>
+                        <a:noAutofit/>
+                      </wps:bodyPr>
+                    </wps:wsp>
+                  </a:graphicData>
+                </a:graphic>
+                <wp14:sizeRelH relativeFrom="margin">
+                  <wp14:pctWidth>0</wp14:pctWidth>
+                </wp14:sizeRelH>
+                <wp14:sizeRelV relativeFrom="margin">
+                  <wp14:pctHeight>0</wp14:pctHeight>
+                </wp14:sizeRelV>
+              </wp:anchor>
+            </w:drawing>
+          </mc:Choice>
+          <mc:Fallback>
+            <w:pict>
+              <v:shape w14:anchorId="11EA8F26" id="Text Box 13" o:spid="_x0000_s1047" type="#_x0000_t202" style="position:absolute;left:0;text-align:left;margin-left:-.05pt;margin-top:12.6pt;width:538.95pt;height:309.65pt;z-index:251689984;visibility:visible;mso-wrap-style:square;mso-width-percent:0;mso-height-percent:0;mso-wrap-distance-left:9pt;mso-wrap-distance-top:0;mso-wrap-distance-right:9pt;mso-wrap-distance-bottom:0;mso-position-horizontal:absolute;mso-position-horizontal-relative:text;mso-position-vertical:absolute;mso-position-vertical-relative:text;mso-width-percent:0;mso-height-percent:0;mso-width-relative:margin;mso-height-relative:margin;v-text-anchor:top" o:gfxdata="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" fillcolor="white [3201]" stroked="f" strokeweight=".5pt">
+                <v:textbox>
+                  <w:txbxContent>
+                    <w:p>
+                      <w:pPr>
+                        <w:pStyle w:val="ListParagraph"/>
+                        <w:numPr>
+                          <w:ilvl w:val="0"/>
+                          <w:numId w:val="3"/>
+                        </w:numPr>
+                        <w:ind w:left="360"/>
+                      </w:pPr>
+                      <w:proofErr w:type="spellStart"/>
+                      <w:r>
+                        <w:t>Educadium</w:t>
+                      </w:r>
+                      <w:proofErr w:type="spellEnd"/>
+                      <w:r>
+                        <w:t>:</w:t>
+                      </w:r>
+                      <w:r>
+                        <w:t xml:space="preserve"> </w:t>
+                      </w:r>
+                    </w:p>
+                    <w:p/>
+                    <w:p>
+                      <w:pPr>
+                        <w:rPr>
+                          <w:rFonts w:ascii="Lato" w:hAnsi="Lato"/>
+                          <w:sz w:val="18"/>
+                          <w:szCs w:val="18"/>
+                        </w:rPr>
+                      </w:pPr>
+                      <w:proofErr w:type="spellStart"/>
+                      <w:r>
+                        <w:rPr>
+                          <w:rFonts w:ascii="Lato" w:hAnsi="Lato"/>
+                          <w:sz w:val="18"/>
+                          <w:szCs w:val="18"/>
+                        </w:rPr>
+                        <w:t>Educadium</w:t>
+                      </w:r>
+                      <w:proofErr w:type="spellEnd"/>
+                      <w:r>
+                        <w:rPr>
+                          <w:rFonts w:ascii="Lato" w:hAnsi="Lato"/>
+                          <w:sz w:val="18"/>
+                          <w:szCs w:val="18"/>
+                        </w:rPr>
+                        <w:t xml:space="preserve"> is a learning and digital media company that developed </w:t>
+                      </w:r>
+                      <w:proofErr w:type="spellStart"/>
+                      <w:r>
+                        <w:rPr>
+                          <w:rFonts w:ascii="Lato" w:hAnsi="Lato"/>
+                          <w:sz w:val="18"/>
+                          <w:szCs w:val="18"/>
+                        </w:rPr>
+                        <w:t>EasyCampus</w:t>
+                      </w:r>
+                      <w:proofErr w:type="spellEnd"/>
+                      <w:r>
+                        <w:rPr>
+                          <w:rFonts w:ascii="Lato" w:hAnsi="Lato"/>
+                          <w:sz w:val="18"/>
+                          <w:szCs w:val="18"/>
+                        </w:rPr>
+                        <w:t xml:space="preserve">, the popular cloud-hosted learning management platform used by thousands of </w:t>
+                      </w:r>
+                      <w:r>
+                        <w:rPr>
+                          <w:rFonts w:ascii="Lato" w:hAnsi="Lato"/>
+                          <w:sz w:val="18"/>
+                          <w:szCs w:val="18"/>
+                        </w:rPr>
+                        <w:t>non-profits</w:t>
+                      </w:r>
+                      <w:r>
+                        <w:rPr>
+                          <w:rFonts w:ascii="Lato" w:hAnsi="Lato"/>
+                          <w:sz w:val="18"/>
+                          <w:szCs w:val="18"/>
+                        </w:rPr>
+                        <w:t>, trade associations, and corporate trainers around the world</w:t>
+                      </w:r>
+                      <w:r>
+                        <w:rPr>
+                          <w:rFonts w:ascii="Lato" w:hAnsi="Lato"/>
+                          <w:sz w:val="18"/>
+                          <w:szCs w:val="18"/>
+                        </w:rPr>
+                        <w:t>.</w:t>
+                      </w:r>
+                    </w:p>
+                    <w:p>
+                      <w:pPr>
+                        <w:pStyle w:val="ListParagraph"/>
+                        <w:numPr>
+                          <w:ilvl w:val="0"/>
+                          <w:numId w:val="4"/>
+                        </w:numPr>
+                        <w:rPr>
+                          <w:rFonts w:ascii="Lato" w:hAnsi="Lato"/>
+                          <w:sz w:val="18"/>
+                          <w:szCs w:val="18"/>
+                        </w:rPr>
+                      </w:pPr>
+                      <w:r>
+                        <w:rPr>
+                          <w:rFonts w:ascii="Lato" w:hAnsi="Lato"/>
+                          <w:sz w:val="18"/>
+                          <w:szCs w:val="18"/>
+                        </w:rPr>
+                        <w:t xml:space="preserve">Migration of on premises Moodle LMS to AWS for scalability and performance. </w:t>
+                      </w:r>
+                    </w:p>
+                    <w:p>
+                      <w:pPr>
+                        <w:pStyle w:val="ListParagraph"/>
+                        <w:numPr>
+                          <w:ilvl w:val="0"/>
+                          <w:numId w:val="4"/>
+                        </w:numPr>
+                        <w:rPr>
+                          <w:rFonts w:ascii="Lato" w:hAnsi="Lato"/>
+                          <w:sz w:val="18"/>
+                          <w:szCs w:val="18"/>
+                        </w:rPr>
+                      </w:pPr>
+                      <w:r>
+                        <w:rPr>
+                          <w:rFonts w:ascii="Lato" w:hAnsi="Lato"/>
+                          <w:sz w:val="18"/>
+                          <w:szCs w:val="18"/>
+                        </w:rPr>
+                        <w:t xml:space="preserve">Advice developers to optimize the website to increase performance and implement caching mechanism. </w:t>
+                      </w:r>
+                    </w:p>
+                    <w:p>
+                      <w:pPr>
+                        <w:pStyle w:val="ListParagraph"/>
+                        <w:numPr>
+                          <w:ilvl w:val="0"/>
+                          <w:numId w:val="4"/>
+                        </w:numPr>
+                        <w:rPr>
+                          <w:rFonts w:ascii="Lato" w:hAnsi="Lato"/>
+                          <w:sz w:val="18"/>
+                          <w:szCs w:val="18"/>
+                        </w:rPr>
+                      </w:pPr>
+                      <w:r>
+                        <w:rPr>
+                          <w:rFonts w:ascii="Lato" w:hAnsi="Lato"/>
+                          <w:sz w:val="18"/>
+                          <w:szCs w:val="18"/>
+                        </w:rPr>
+                        <w:t>Optimize the LEMP stack for optimum performance and availability.</w:t>
+                      </w:r>
+                    </w:p>
+                    <w:p>
+                      <w:pPr>
+                        <w:pStyle w:val="ListParagraph"/>
+                        <w:numPr>
+                          <w:ilvl w:val="0"/>
+                          <w:numId w:val="4"/>
+                        </w:numPr>
+                        <w:rPr>
+                          <w:rFonts w:ascii="Lato" w:hAnsi="Lato"/>
+                          <w:sz w:val="18"/>
+                          <w:szCs w:val="18"/>
+                        </w:rPr>
+                      </w:pPr>
+                      <w:r>
+                        <w:rPr>
+                          <w:rFonts w:ascii="Lato" w:hAnsi="Lato"/>
+                          <w:sz w:val="18"/>
+                          <w:szCs w:val="18"/>
+                        </w:rPr>
+                        <w:t xml:space="preserve">Configure automatic backups </w:t>
+                      </w:r>
+                      <w:r>
+                        <w:rPr>
+                          <w:rFonts w:ascii="Lato" w:hAnsi="Lato"/>
+                          <w:sz w:val="18"/>
+                          <w:szCs w:val="18"/>
+                        </w:rPr>
+                        <w:t xml:space="preserve">of Databases </w:t>
+                      </w:r>
+                      <w:r>
+                        <w:rPr>
+                          <w:rFonts w:ascii="Lato" w:hAnsi="Lato"/>
+                          <w:sz w:val="18"/>
+                          <w:szCs w:val="18"/>
+                        </w:rPr>
+                        <w:t xml:space="preserve">using </w:t>
+                      </w:r>
+                      <w:r>
+                        <w:rPr>
+                          <w:rFonts w:ascii="Lato" w:hAnsi="Lato"/>
+                          <w:sz w:val="18"/>
+                          <w:szCs w:val="18"/>
+                        </w:rPr>
+                        <w:t xml:space="preserve">bash scripts and </w:t>
+                      </w:r>
+                      <w:r>
+                        <w:rPr>
+                          <w:rFonts w:ascii="Lato" w:hAnsi="Lato"/>
+                          <w:sz w:val="18"/>
+                          <w:szCs w:val="18"/>
+                        </w:rPr>
+                        <w:t>Amazon Data Lifecycle Manager</w:t>
+                      </w:r>
+                      <w:r>
+                        <w:rPr>
+                          <w:rFonts w:ascii="Lato" w:hAnsi="Lato"/>
+                          <w:sz w:val="18"/>
+                          <w:szCs w:val="18"/>
+                        </w:rPr>
+                        <w:t>.</w:t>
+                      </w:r>
+                    </w:p>
+                    <w:p>
+                      <w:pPr>
+                        <w:pStyle w:val="ListParagraph"/>
+                        <w:numPr>
+                          <w:ilvl w:val="0"/>
+                          <w:numId w:val="4"/>
+                        </w:numPr>
+                        <w:rPr>
+                          <w:rFonts w:ascii="Lato" w:hAnsi="Lato"/>
+                          <w:sz w:val="18"/>
+                          <w:szCs w:val="18"/>
+                        </w:rPr>
+                      </w:pPr>
+                      <w:r>
+                        <w:rPr>
+                          <w:rFonts w:ascii="Lato" w:hAnsi="Lato"/>
+                          <w:sz w:val="18"/>
+                          <w:szCs w:val="18"/>
+                        </w:rPr>
+                        <w:t xml:space="preserve">Cost optimization using </w:t>
+                      </w:r>
+                      <w:r>
+                        <w:rPr>
+                          <w:rFonts w:ascii="Lato" w:hAnsi="Lato"/>
+                          <w:sz w:val="18"/>
+                          <w:szCs w:val="18"/>
+                        </w:rPr>
+                        <w:t>AWS Cost Explorer</w:t>
+                      </w:r>
+                      <w:r>
+                        <w:rPr>
+                          <w:rFonts w:ascii="Lato" w:hAnsi="Lato"/>
+                          <w:sz w:val="18"/>
+                          <w:szCs w:val="18"/>
+                        </w:rPr>
+                        <w:t xml:space="preserve">, </w:t>
+                      </w:r>
+                      <w:r>
+                        <w:rPr>
+                          <w:rFonts w:ascii="Lato" w:hAnsi="Lato"/>
+                          <w:sz w:val="18"/>
+                          <w:szCs w:val="18"/>
+                        </w:rPr>
+                        <w:t>rightsizing</w:t>
+                      </w:r>
+                      <w:r>
+                        <w:rPr>
+                          <w:rFonts w:ascii="Lato" w:hAnsi="Lato"/>
+                          <w:sz w:val="18"/>
+                          <w:szCs w:val="18"/>
+                        </w:rPr>
+                        <w:t xml:space="preserve"> by identifying </w:t>
+                      </w:r>
+                      <w:r>
+                        <w:rPr>
+                          <w:rFonts w:ascii="Lato" w:hAnsi="Lato"/>
+                          <w:sz w:val="18"/>
+                          <w:szCs w:val="18"/>
+                        </w:rPr>
+                        <w:t>EC2 instances with low-utilization</w:t>
+                      </w:r>
+                      <w:r>
+                        <w:rPr>
+                          <w:rFonts w:ascii="Lato" w:hAnsi="Lato"/>
+                          <w:sz w:val="18"/>
+                          <w:szCs w:val="18"/>
+                        </w:rPr>
+                        <w:t xml:space="preserve">, </w:t>
+                      </w:r>
+                      <w:r>
+                        <w:rPr>
+                          <w:rFonts w:ascii="Lato" w:hAnsi="Lato"/>
+                          <w:sz w:val="18"/>
+                          <w:szCs w:val="18"/>
+                        </w:rPr>
+                        <w:t>Identi</w:t>
+                      </w:r>
+                      <w:r>
+                        <w:rPr>
+                          <w:rFonts w:ascii="Lato" w:hAnsi="Lato"/>
+                          <w:sz w:val="18"/>
+                          <w:szCs w:val="18"/>
+                        </w:rPr>
+                        <w:t>fying</w:t>
+                      </w:r>
+                      <w:r>
+                        <w:rPr>
+                          <w:rFonts w:ascii="Lato" w:hAnsi="Lato"/>
+                          <w:sz w:val="18"/>
+                          <w:szCs w:val="18"/>
+                        </w:rPr>
+                        <w:t xml:space="preserve"> Amazon EBS volumes with low-utilization and reduce cost by snapshotting then deleting them</w:t>
+                      </w:r>
+                      <w:r>
+                        <w:rPr>
+                          <w:rFonts w:ascii="Lato" w:hAnsi="Lato"/>
+                          <w:sz w:val="18"/>
+                          <w:szCs w:val="18"/>
+                        </w:rPr>
+                        <w:t xml:space="preserve">, </w:t>
+                      </w:r>
+                      <w:r>
+                        <w:rPr>
+                          <w:rFonts w:ascii="Lato" w:hAnsi="Lato"/>
+                          <w:sz w:val="18"/>
+                          <w:szCs w:val="18"/>
+                        </w:rPr>
+                        <w:t>Analys</w:t>
+                      </w:r>
+                      <w:r>
+                        <w:rPr>
+                          <w:rFonts w:ascii="Lato" w:hAnsi="Lato"/>
+                          <w:sz w:val="18"/>
+                          <w:szCs w:val="18"/>
+                        </w:rPr>
+                        <w:t>ing</w:t>
+                      </w:r>
+                      <w:r>
+                        <w:rPr>
+                          <w:rFonts w:ascii="Lato" w:hAnsi="Lato"/>
+                          <w:sz w:val="18"/>
+                          <w:szCs w:val="18"/>
+                        </w:rPr>
+                        <w:t xml:space="preserve"> Amazon S3 usage and reduce cost by leveraging lower cost storage tiers</w:t>
+                      </w:r>
+                      <w:r>
+                        <w:rPr>
+                          <w:rFonts w:ascii="Lato" w:hAnsi="Lato"/>
+                          <w:sz w:val="18"/>
+                          <w:szCs w:val="18"/>
+                        </w:rPr>
+                        <w:t xml:space="preserve">, </w:t>
+                      </w:r>
+                      <w:r>
+                        <w:rPr>
+                          <w:rFonts w:ascii="Lato" w:hAnsi="Lato"/>
+                          <w:sz w:val="18"/>
+                          <w:szCs w:val="18"/>
+                        </w:rPr>
+                        <w:t>Identif</w:t>
+                      </w:r>
+                      <w:r>
+                        <w:rPr>
+                          <w:rFonts w:ascii="Lato" w:hAnsi="Lato"/>
+                          <w:sz w:val="18"/>
+                          <w:szCs w:val="18"/>
+                        </w:rPr>
+                        <w:t xml:space="preserve">ying </w:t>
+                      </w:r>
+                      <w:r>
+                        <w:rPr>
+                          <w:rFonts w:ascii="Lato" w:hAnsi="Lato"/>
+                          <w:sz w:val="18"/>
+                          <w:szCs w:val="18"/>
+                        </w:rPr>
+                        <w:t>Amazon RDS</w:t>
+                      </w:r>
+                      <w:r>
+                        <w:rPr>
+                          <w:rFonts w:ascii="Lato" w:hAnsi="Lato"/>
+                          <w:sz w:val="18"/>
+                          <w:szCs w:val="18"/>
+                        </w:rPr>
+                        <w:t xml:space="preserve"> </w:t>
+                      </w:r>
+                      <w:r>
+                        <w:rPr>
+                          <w:rFonts w:ascii="Lato" w:hAnsi="Lato"/>
+                          <w:sz w:val="18"/>
+                          <w:szCs w:val="18"/>
+                        </w:rPr>
+                        <w:t>instances with low utilization and reduce cost by stopping</w:t>
+                      </w:r>
+                      <w:r>
+                        <w:rPr>
+                          <w:rFonts w:ascii="Lato" w:hAnsi="Lato"/>
+                          <w:sz w:val="18"/>
+                          <w:szCs w:val="18"/>
+                        </w:rPr>
+                        <w:t xml:space="preserve"> </w:t>
+                      </w:r>
+                      <w:r>
+                        <w:rPr>
+                          <w:rFonts w:ascii="Lato" w:hAnsi="Lato"/>
+                          <w:sz w:val="18"/>
+                          <w:szCs w:val="18"/>
+                        </w:rPr>
+                        <w:t>RDS</w:t>
+                      </w:r>
+                      <w:r>
+                        <w:rPr>
+                          <w:rFonts w:ascii="Lato" w:hAnsi="Lato"/>
+                          <w:sz w:val="18"/>
+                          <w:szCs w:val="18"/>
+                        </w:rPr>
+                        <w:t xml:space="preserve">, </w:t>
+                      </w:r>
+                      <w:r>
+                        <w:rPr>
+                          <w:rFonts w:ascii="Lato" w:hAnsi="Lato"/>
+                          <w:sz w:val="18"/>
+                          <w:szCs w:val="18"/>
+                        </w:rPr>
+                        <w:t>reviewing</w:t>
+                      </w:r>
+                      <w:r>
+                        <w:rPr>
+                          <w:rFonts w:ascii="Lato" w:hAnsi="Lato"/>
+                          <w:sz w:val="18"/>
+                          <w:szCs w:val="18"/>
+                        </w:rPr>
+                        <w:t xml:space="preserve"> networking and reduce costs by deleting idle load balancers</w:t>
+                      </w:r>
+                      <w:r>
+                        <w:rPr>
+                          <w:rFonts w:ascii="Lato" w:hAnsi="Lato"/>
+                          <w:sz w:val="18"/>
+                          <w:szCs w:val="18"/>
+                        </w:rPr>
+                        <w:t xml:space="preserve">, budget alerts </w:t>
+                      </w:r>
+                      <w:proofErr w:type="spellStart"/>
+                      <w:r>
+                        <w:rPr>
+                          <w:rFonts w:ascii="Lato" w:hAnsi="Lato"/>
+                          <w:sz w:val="18"/>
+                          <w:szCs w:val="18"/>
+                        </w:rPr>
+                        <w:t>e.t.c</w:t>
+                      </w:r>
+                      <w:proofErr w:type="spellEnd"/>
+                      <w:r>
+                        <w:rPr>
+                          <w:rFonts w:ascii="Lato" w:hAnsi="Lato"/>
+                          <w:sz w:val="18"/>
+                          <w:szCs w:val="18"/>
+                        </w:rPr>
+                        <w:t>.</w:t>
+                      </w:r>
+                    </w:p>
+                    <w:p>
+                      <w:pPr>
+                        <w:pStyle w:val="ListParagraph"/>
+                        <w:numPr>
+                          <w:ilvl w:val="0"/>
+                          <w:numId w:val="4"/>
+                        </w:numPr>
+                        <w:rPr>
+                          <w:rFonts w:ascii="Lato" w:hAnsi="Lato"/>
+                          <w:sz w:val="18"/>
+                          <w:szCs w:val="18"/>
+                        </w:rPr>
+                      </w:pPr>
+                    </w:p>
+                    <w:p/>
+                  </w:txbxContent>
+                </v:textbox>
+              </v:shape>
+            </w:pict>
+          </mc:Fallback>
+        </mc:AlternateContent>
+      </w:r>
+      <w:r>
+        <w:rPr>
+          <w:rFonts w:ascii="Merriweather" w:hAnsi="Merriweather" w:cs="HelveticaNowDisplay Black"/>
+          <w:b/>
+          <w:bCs/>
+          <w:noProof/>
+          <w:spacing w:val="20"/>
+          <w:sz w:val="20"/>
+          <w:szCs w:val="20"/>
+        </w:rPr>
+        <mc:AlternateContent>
+          <mc:Choice Requires="wps">
+            <w:drawing>
+              <wp:anchor distT="0" distB="0" distL="114300" distR="114300" simplePos="0" relativeHeight="251691008" behindDoc="0" locked="0" layoutInCell="1" allowOverlap="1" wp14:anchorId="6FE82D07" wp14:editId="4074F4A3">
+                <wp:simplePos x="0" y="0"/>
+                <wp:positionH relativeFrom="column">
+                  <wp:posOffset>210710</wp:posOffset>
+                </wp:positionH>
+                <wp:positionV relativeFrom="paragraph">
+                  <wp:posOffset>347224</wp:posOffset>
+                </wp:positionV>
+                <wp:extent cx="4229100" cy="343414"/>
+                <wp:effectExtent l="0" t="0" r="0" b="0"/>
+                <wp:wrapNone/>
+                <wp:docPr id="19" name="Text Box 19"/>
+                <wp:cNvGraphicFramePr/>
+                <a:graphic xmlns:a="http://schemas.openxmlformats.org/drawingml/2006/main">
+                  <a:graphicData uri="http://schemas.microsoft.com/office/word/2010/wordprocessingShape">
+                    <wps:wsp>
+                      <wps:cNvSpPr txBox="1"/>
+                      <wps:spPr>
+                        <a:xfrm>
+                          <a:off x="0" y="0"/>
+                          <a:ext cx="4229100" cy="343414"/>
+                        </a:xfrm>
+                        <a:prstGeom prst="rect">
+                          <a:avLst/>
+                        </a:prstGeom>
+                        <a:solidFill>
+                          <a:schemeClr val="lt1"/>
+                        </a:solidFill>
+                        <a:ln w="6350">
+                          <a:noFill/>
+                        </a:ln>
+                        <a:effectLst/>
+                      </wps:spPr>
+                      <wps:txbx>
+                        <w:txbxContent>
+                          <w:p>
+                            <w:r>
+                              <w:rPr>
+                                <w:noProof/>
+                              </w:rPr>
+                              <w:drawing>
+                                <wp:inline distT="0" distB="0" distL="0" distR="0" wp14:anchorId="63A9595E" wp14:editId="52365D95">
+                                  <wp:extent cx="246409" cy="147701"/>
+                                  <wp:effectExtent l="0" t="0" r="1270" b="5080"/>
+                                  <wp:docPr id="20" name="Picture 20" descr="A picture containing text, tableware, dishware, clipart&#10;&#10;Description automatically generated"/>
+                                  <wp:cNvGraphicFramePr>
+                                    <a:graphicFrameLocks xmlns:a="http://schemas.openxmlformats.org/drawingml/2006/main" noChangeAspect="1"/>
+                                  </wp:cNvGraphicFramePr>
+                                  <a:graphic xmlns:a="http://schemas.openxmlformats.org/drawingml/2006/main">
+                                    <a:graphicData uri="http://schemas.openxmlformats.org/drawingml/2006/picture">
+                                      <pic:pic xmlns:pic="http://schemas.openxmlformats.org/drawingml/2006/picture">
+                                        <pic:nvPicPr>
+                                          <pic:cNvPr id="20" name="Picture 20" descr="A picture containing text, tableware, dishware, clipart&#10;&#10;Description automatically generated"/>
+                                          <pic:cNvPicPr/>
+                                        </pic:nvPicPr>
+                                        <pic:blipFill>
+                                          <a:blip r:embed="rId13">
+                                            <a:extLst>
+                                              <a:ext uri="{28A0092B-C50C-407E-A947-70E740481C1C}">
+                                                <a14:useLocalDpi xmlns:a14="http://schemas.microsoft.com/office/drawing/2010/main" val="0"/>
+                                              </a:ext>
+                                            </a:extLst>
+                                          </a:blip>
+                                          <a:stretch>
+                                            <a:fillRect/>
+                                          </a:stretch>
+                                        </pic:blipFill>
+                                        <pic:spPr>
+                                          <a:xfrm>
+                                            <a:off x="0" y="0"/>
+                                            <a:ext cx="255339" cy="153054"/>
+                                          </a:xfrm>
+                                          <a:prstGeom prst="rect">
+                                            <a:avLst/>
+                                          </a:prstGeom>
+                                        </pic:spPr>
+                                      </pic:pic>
+                                    </a:graphicData>
+                                  </a:graphic>
+                                </wp:inline>
+                              </w:drawing>
+                            </w:r>
+                            <w:r>
+                              <w:t xml:space="preserve"> </w:t>
+                            </w:r>
+                            <w:r>
+                              <w:rPr>
+                                <w:noProof/>
+                              </w:rPr>
+                              <w:drawing>
+                                <wp:inline distT="0" distB="0" distL="0" distR="0" wp14:anchorId="446079A8" wp14:editId="4E34A52A">
+                                  <wp:extent cx="686435" cy="245110"/>
+                                  <wp:effectExtent l="0" t="0" r="0" b="2540"/>
+                                  <wp:docPr id="22" name="Picture 22" descr="A picture containing text&#10;&#10;Description automatically generated"/>
+                                  <wp:cNvGraphicFramePr>
+                                    <a:graphicFrameLocks xmlns:a="http://schemas.openxmlformats.org/drawingml/2006/main" noChangeAspect="1"/>
+                                  </wp:cNvGraphicFramePr>
+                                  <a:graphic xmlns:a="http://schemas.openxmlformats.org/drawingml/2006/main">
+                                    <a:graphicData uri="http://schemas.openxmlformats.org/drawingml/2006/picture">
+                                      <pic:pic xmlns:pic="http://schemas.openxmlformats.org/drawingml/2006/picture">
+                                        <pic:nvPicPr>
+                                          <pic:cNvPr id="22" name="Picture 22" descr="A picture containing text&#10;&#10;Description automatically generated"/>
+                                          <pic:cNvPicPr/>
+                                        </pic:nvPicPr>
+                                        <pic:blipFill>
+                                          <a:blip r:embed="rId17">
+                                            <a:extLst>
+                                              <a:ext uri="{28A0092B-C50C-407E-A947-70E740481C1C}">
+                                                <a14:useLocalDpi xmlns:a14="http://schemas.microsoft.com/office/drawing/2010/main" val="0"/>
+                                              </a:ext>
+                                            </a:extLst>
+                                          </a:blip>
+                                          <a:stretch>
+                                            <a:fillRect/>
+                                          </a:stretch>
+                                        </pic:blipFill>
+                                        <pic:spPr>
+                                          <a:xfrm>
+                                            <a:off x="0" y="0"/>
+                                            <a:ext cx="686435" cy="245110"/>
+                                          </a:xfrm>
+                                          <a:prstGeom prst="rect">
+                                            <a:avLst/>
+                                          </a:prstGeom>
+                                        </pic:spPr>
+                                      </pic:pic>
+                                    </a:graphicData>
+                                  </a:graphic>
+                                </wp:inline>
+                              </w:drawing>
+                            </w:r>
+                            <w:r>
+                              <w:rPr>
+                                <w:noProof/>
+                              </w:rPr>
+                              <w:drawing>
+                                <wp:inline distT="0" distB="0" distL="0" distR="0" wp14:anchorId="15BDEB9C" wp14:editId="40133B9A">
+                                  <wp:extent cx="376555" cy="245110"/>
+                                  <wp:effectExtent l="0" t="0" r="4445" b="2540"/>
+                                  <wp:docPr id="24" name="Picture 24" descr="Logo, company name&#10;&#10;Description automatically generated"/>
+                                  <wp:cNvGraphicFramePr>
+                                    <a:graphicFrameLocks xmlns:a="http://schemas.openxmlformats.org/drawingml/2006/main" noChangeAspect="1"/>
+                                  </wp:cNvGraphicFramePr>
+                                  <a:graphic xmlns:a="http://schemas.openxmlformats.org/drawingml/2006/main">
+                                    <a:graphicData uri="http://schemas.openxmlformats.org/drawingml/2006/picture">
+                                      <pic:pic xmlns:pic="http://schemas.openxmlformats.org/drawingml/2006/picture">
+                                        <pic:nvPicPr>
+                                          <pic:cNvPr id="24" name="Picture 24" descr="Logo, company name&#10;&#10;Description automatically generated"/>
+                                          <pic:cNvPicPr/>
+                                        </pic:nvPicPr>
+                                        <pic:blipFill>
+                                          <a:blip r:embed="rId18">
+                                            <a:extLst>
+                                              <a:ext uri="{28A0092B-C50C-407E-A947-70E740481C1C}">
+                                                <a14:useLocalDpi xmlns:a14="http://schemas.microsoft.com/office/drawing/2010/main" val="0"/>
+                                              </a:ext>
+                                            </a:extLst>
+                                          </a:blip>
+                                          <a:stretch>
+                                            <a:fillRect/>
+                                          </a:stretch>
+                                        </pic:blipFill>
+                                        <pic:spPr>
+                                          <a:xfrm>
+                                            <a:off x="0" y="0"/>
+                                            <a:ext cx="380761" cy="247848"/>
+                                          </a:xfrm>
+                                          <a:prstGeom prst="rect">
+                                            <a:avLst/>
+                                          </a:prstGeom>
+                                        </pic:spPr>
+                                      </pic:pic>
+                                    </a:graphicData>
+                                  </a:graphic>
+                                </wp:inline>
+                              </w:drawing>
+                            </w:r>
+                            <w:r>
+                              <w:rPr>
+                                <w:noProof/>
+                              </w:rPr>
+                              <w:drawing>
+                                <wp:inline distT="0" distB="0" distL="0" distR="0" wp14:anchorId="1A54DBE3" wp14:editId="1DEBB169">
+                                  <wp:extent cx="935680" cy="245110"/>
+                                  <wp:effectExtent l="0" t="0" r="0" b="2540"/>
+                                  <wp:docPr id="29" name="Picture 29"/>
+                                  <wp:cNvGraphicFramePr>
+                                    <a:graphicFrameLocks xmlns:a="http://schemas.openxmlformats.org/drawingml/2006/main" noChangeAspect="1"/>
+                                  </wp:cNvGraphicFramePr>
+                                  <a:graphic xmlns:a="http://schemas.openxmlformats.org/drawingml/2006/main">
+                                    <a:graphicData uri="http://schemas.openxmlformats.org/drawingml/2006/picture">
+                                      <pic:pic xmlns:pic="http://schemas.openxmlformats.org/drawingml/2006/picture">
+                                        <pic:nvPicPr>
+                                          <pic:cNvPr id="29" name="Picture 29"/>
+                                          <pic:cNvPicPr/>
+                                        </pic:nvPicPr>
+                                        <pic:blipFill>
+                                          <a:blip r:embed="rId19">
+                                            <a:extLst>
+                                              <a:ext uri="{28A0092B-C50C-407E-A947-70E740481C1C}">
+                                                <a14:useLocalDpi xmlns:a14="http://schemas.microsoft.com/office/drawing/2010/main" val="0"/>
+                                              </a:ext>
+                                            </a:extLst>
+                                          </a:blip>
+                                          <a:stretch>
+                                            <a:fillRect/>
+                                          </a:stretch>
+                                        </pic:blipFill>
+                                        <pic:spPr>
+                                          <a:xfrm>
+                                            <a:off x="0" y="0"/>
+                                            <a:ext cx="935680" cy="245110"/>
+                                          </a:xfrm>
+                                          <a:prstGeom prst="rect">
+                                            <a:avLst/>
+                                          </a:prstGeom>
+                                        </pic:spPr>
+                                      </pic:pic>
+                                    </a:graphicData>
+                                  </a:graphic>
+                                </wp:inline>
+                              </w:drawing>
+                            </w:r>
+                            <w:r>
+                              <w:rPr>
+                                <w:noProof/>
+                              </w:rPr>
+                              <w:drawing>
+                                <wp:inline distT="0" distB="0" distL="0" distR="0" wp14:anchorId="5F261468" wp14:editId="1D70033D">
+                                  <wp:extent cx="367665" cy="245110"/>
+                                  <wp:effectExtent l="0" t="0" r="0" b="2540"/>
+                                  <wp:docPr id="30" name="Picture 30" descr="Logo&#10;&#10;Description automatically generated"/>
+                                  <wp:cNvGraphicFramePr>
+                                    <a:graphicFrameLocks xmlns:a="http://schemas.openxmlformats.org/drawingml/2006/main" noChangeAspect="1"/>
+                                  </wp:cNvGraphicFramePr>
+                                  <a:graphic xmlns:a="http://schemas.openxmlformats.org/drawingml/2006/main">
+                                    <a:graphicData uri="http://schemas.openxmlformats.org/drawingml/2006/picture">
+                                      <pic:pic xmlns:pic="http://schemas.openxmlformats.org/drawingml/2006/picture">
+                                        <pic:nvPicPr>
+                                          <pic:cNvPr id="30" name="Picture 30" descr="Logo&#10;&#10;Description automatically generated"/>
+                                          <pic:cNvPicPr/>
+                                        </pic:nvPicPr>
+                                        <pic:blipFill>
+                                          <a:blip r:embed="rId20">
+                                            <a:extLst>
+                                              <a:ext uri="{28A0092B-C50C-407E-A947-70E740481C1C}">
+                                                <a14:useLocalDpi xmlns:a14="http://schemas.microsoft.com/office/drawing/2010/main" val="0"/>
+                                              </a:ext>
+                                            </a:extLst>
+                                          </a:blip>
+                                          <a:stretch>
+                                            <a:fillRect/>
+                                          </a:stretch>
+                                        </pic:blipFill>
+                                        <pic:spPr>
+                                          <a:xfrm>
+                                            <a:off x="0" y="0"/>
+                                            <a:ext cx="367665" cy="245110"/>
+                                          </a:xfrm>
+                                          <a:prstGeom prst="rect">
+                                            <a:avLst/>
+                                          </a:prstGeom>
+                                        </pic:spPr>
+                                      </pic:pic>
+                                    </a:graphicData>
+                                  </a:graphic>
+                                </wp:inline>
+                              </w:drawing>
+                            </w:r>
+                            <w:r>
+                              <w:rPr>
+                                <w:noProof/>
+                              </w:rPr>
+                              <w:drawing>
+                                <wp:inline distT="0" distB="0" distL="0" distR="0" wp14:anchorId="2E89D6E4" wp14:editId="308AE962">
+                                  <wp:extent cx="958215" cy="245110"/>
+                                  <wp:effectExtent l="0" t="0" r="0" b="2540"/>
+                                  <wp:docPr id="31" name="Picture 31" descr="Logo&#10;&#10;Description automatically generated"/>
+                                  <wp:cNvGraphicFramePr>
+                                    <a:graphicFrameLocks xmlns:a="http://schemas.openxmlformats.org/drawingml/2006/main" noChangeAspect="1"/>
+                                  </wp:cNvGraphicFramePr>
+                                  <a:graphic xmlns:a="http://schemas.openxmlformats.org/drawingml/2006/main">
+                                    <a:graphicData uri="http://schemas.openxmlformats.org/drawingml/2006/picture">
+                                      <pic:pic xmlns:pic="http://schemas.openxmlformats.org/drawingml/2006/picture">
+                                        <pic:nvPicPr>
+                                          <pic:cNvPr id="31" name="Picture 31" descr="Logo&#10;&#10;Description automatically generated"/>
+                                          <pic:cNvPicPr/>
+                                        </pic:nvPicPr>
+                                        <pic:blipFill>
+                                          <a:blip r:embed="rId21">
+                                            <a:extLst>
+                                              <a:ext uri="{28A0092B-C50C-407E-A947-70E740481C1C}">
+                                                <a14:useLocalDpi xmlns:a14="http://schemas.microsoft.com/office/drawing/2010/main" val="0"/>
+                                              </a:ext>
+                                            </a:extLst>
+                                          </a:blip>
+                                          <a:stretch>
+                                            <a:fillRect/>
+                                          </a:stretch>
+                                        </pic:blipFill>
+                                        <pic:spPr>
+                                          <a:xfrm>
+                                            <a:off x="0" y="0"/>
+                                            <a:ext cx="958215" cy="245110"/>
+                                          </a:xfrm>
+                                          <a:prstGeom prst="rect">
+                                            <a:avLst/>
+                                          </a:prstGeom>
+                                        </pic:spPr>
+                                      </pic:pic>
+                                    </a:graphicData>
+                                  </a:graphic>
+                                </wp:inline>
+                              </w:drawing>
+                            </w:r>
+                          </w:p>
+                        </w:txbxContent>
+                      </wps:txbx>
+                      <wps:bodyPr rot="0" spcFirstLastPara="0" vertOverflow="overflow" horzOverflow="overflow" vert="horz" wrap="square" lIns="91440" tIns="45720" rIns="91440" bIns="45720" numCol="1" spcCol="0" rtlCol="0" fromWordArt="0" anchor="t" anchorCtr="0" forceAA="0" compatLnSpc="1">
+                        <a:prstTxWarp prst="textNoShape">
+                          <a:avLst/>
+                        </a:prstTxWarp>
+                        <a:noAutofit/>
+                      </wps:bodyPr>
+                    </wps:wsp>
+                  </a:graphicData>
+                </a:graphic>
+                <wp14:sizeRelV relativeFrom="margin">
+                  <wp14:pctHeight>0</wp14:pctHeight>
+                </wp14:sizeRelV>
+              </wp:anchor>
+            </w:drawing>
+          </mc:Choice>
+          <mc:Fallback>
+            <w:pict>
+              <v:shape w14:anchorId="6FE82D07" id="Text Box 19" o:spid="_x0000_s1048" type="#_x0000_t202" style="position:absolute;left:0;text-align:left;margin-left:16.6pt;margin-top:27.35pt;width:333pt;height:27.05pt;z-index:251691008;visibility:visible;mso-wrap-style:square;mso-height-percent:0;mso-wrap-distance-left:9pt;mso-wrap-distance-top:0;mso-wrap-distance-right:9pt;mso-wrap-distance-bottom:0;mso-position-horizontal:absolute;mso-position-horizontal-relative:text;mso-position-vertical:absolute;mso-position-vertical-relative:text;mso-height-percent:0;mso-height-relative:margin;v-text-anchor:top" o:gfxdata="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" fillcolor="white [3201]" stroked="f" strokeweight=".5pt">
+                <v:textbox>
+                  <w:txbxContent>
+                    <w:p>
+                      <w:r>
+                        <w:rPr>
+                          <w:noProof/>
+                        </w:rPr>
+                        <w:drawing>
+                          <wp:inline distT="0" distB="0" distL="0" distR="0" wp14:anchorId="63A9595E" wp14:editId="52365D95">
+                            <wp:extent cx="246409" cy="147701"/>
+                            <wp:effectExtent l="0" t="0" r="1270" b="5080"/>
+                            <wp:docPr id="20" name="Picture 20" descr="A picture containing text, tableware, dishware, clipart&#10;&#10;Description automatically generated"/>
+                            <wp:cNvGraphicFramePr>
+                              <a:graphicFrameLocks xmlns:a="http://schemas.openxmlformats.org/drawingml/2006/main" noChangeAspect="1"/>
+                            </wp:cNvGraphicFramePr>
+                            <a:graphic xmlns:a="http://schemas.openxmlformats.org/drawingml/2006/main">
+                              <a:graphicData uri="http://schemas.openxmlformats.org/drawingml/2006/picture">
+                                <pic:pic xmlns:pic="http://schemas.openxmlformats.org/drawingml/2006/picture">
+                                  <pic:nvPicPr>
+                                    <pic:cNvPr id="20" name="Picture 20" descr="A picture containing text, tableware, dishware, clipart&#10;&#10;Description automatically generated"/>
+                                    <pic:cNvPicPr/>
+                                  </pic:nvPicPr>
+                                  <pic:blipFill>
+                                    <a:blip r:embed="rId13">
+                                      <a:extLst>
+                                        <a:ext uri="{28A0092B-C50C-407E-A947-70E740481C1C}">
+                                          <a14:useLocalDpi xmlns:a14="http://schemas.microsoft.com/office/drawing/2010/main" val="0"/>
+                                        </a:ext>
+                                      </a:extLst>
+                                    </a:blip>
+                                    <a:stretch>
+                                      <a:fillRect/>
+                                    </a:stretch>
+                                  </pic:blipFill>
+                                  <pic:spPr>
+                                    <a:xfrm>
+                                      <a:off x="0" y="0"/>
+                                      <a:ext cx="255339" cy="153054"/>
+                                    </a:xfrm>
+                                    <a:prstGeom prst="rect">
+                                      <a:avLst/>
+                                    </a:prstGeom>
+                                  </pic:spPr>
+                                </pic:pic>
+                              </a:graphicData>
+                            </a:graphic>
+                          </wp:inline>
+                        </w:drawing>
+                      </w:r>
+                      <w:r>
+                        <w:t xml:space="preserve"> </w:t>
+                      </w:r>
+                      <w:r>
+                        <w:rPr>
+                          <w:noProof/>
+                        </w:rPr>
+                        <w:drawing>
+                          <wp:inline distT="0" distB="0" distL="0" distR="0" wp14:anchorId="446079A8" wp14:editId="4E34A52A">
+                            <wp:extent cx="686435" cy="245110"/>
+                            <wp:effectExtent l="0" t="0" r="0" b="2540"/>
+                            <wp:docPr id="22" name="Picture 22" descr="A picture containing text&#10;&#10;Description automatically generated"/>
+                            <wp:cNvGraphicFramePr>
+                              <a:graphicFrameLocks xmlns:a="http://schemas.openxmlformats.org/drawingml/2006/main" noChangeAspect="1"/>
+                            </wp:cNvGraphicFramePr>
+                            <a:graphic xmlns:a="http://schemas.openxmlformats.org/drawingml/2006/main">
+                              <a:graphicData uri="http://schemas.openxmlformats.org/drawingml/2006/picture">
+                                <pic:pic xmlns:pic="http://schemas.openxmlformats.org/drawingml/2006/picture">
+                                  <pic:nvPicPr>
+                                    <pic:cNvPr id="22" name="Picture 22" descr="A picture containing text&#10;&#10;Description automatically generated"/>
+                                    <pic:cNvPicPr/>
+                                  </pic:nvPicPr>
+                                  <pic:blipFill>
+                                    <a:blip r:embed="rId17">
+                                      <a:extLst>
+                                        <a:ext uri="{28A0092B-C50C-407E-A947-70E740481C1C}">
+                                          <a14:useLocalDpi xmlns:a14="http://schemas.microsoft.com/office/drawing/2010/main" val="0"/>
+                                        </a:ext>
+                                      </a:extLst>
+                                    </a:blip>
+                                    <a:stretch>
+                                      <a:fillRect/>
+                                    </a:stretch>
+                                  </pic:blipFill>
+                                  <pic:spPr>
+                                    <a:xfrm>
+                                      <a:off x="0" y="0"/>
+                                      <a:ext cx="686435" cy="245110"/>
+                                    </a:xfrm>
+                                    <a:prstGeom prst="rect">
+                                      <a:avLst/>
+                                    </a:prstGeom>
+                                  </pic:spPr>
+                                </pic:pic>
+                              </a:graphicData>
+                            </a:graphic>
+                          </wp:inline>
+                        </w:drawing>
+                      </w:r>
+                      <w:r>
+                        <w:rPr>
+                          <w:noProof/>
+                        </w:rPr>
+                        <w:drawing>
+                          <wp:inline distT="0" distB="0" distL="0" distR="0" wp14:anchorId="15BDEB9C" wp14:editId="40133B9A">
+                            <wp:extent cx="376555" cy="245110"/>
+                            <wp:effectExtent l="0" t="0" r="4445" b="2540"/>
+                            <wp:docPr id="24" name="Picture 24" descr="Logo, company name&#10;&#10;Description automatically generated"/>
+                            <wp:cNvGraphicFramePr>
+                              <a:graphicFrameLocks xmlns:a="http://schemas.openxmlformats.org/drawingml/2006/main" noChangeAspect="1"/>
+                            </wp:cNvGraphicFramePr>
+                            <a:graphic xmlns:a="http://schemas.openxmlformats.org/drawingml/2006/main">
+                              <a:graphicData uri="http://schemas.openxmlformats.org/drawingml/2006/picture">
+                                <pic:pic xmlns:pic="http://schemas.openxmlformats.org/drawingml/2006/picture">
+                                  <pic:nvPicPr>
+                                    <pic:cNvPr id="24" name="Picture 24" descr="Logo, company name&#10;&#10;Description automatically generated"/>
+                                    <pic:cNvPicPr/>
+                                  </pic:nvPicPr>
+                                  <pic:blipFill>
+                                    <a:blip r:embed="rId18">
+                                      <a:extLst>
+                                        <a:ext uri="{28A0092B-C50C-407E-A947-70E740481C1C}">
+                                          <a14:useLocalDpi xmlns:a14="http://schemas.microsoft.com/office/drawing/2010/main" val="0"/>
+                                        </a:ext>
+                                      </a:extLst>
+                                    </a:blip>
+                                    <a:stretch>
+                                      <a:fillRect/>
+                                    </a:stretch>
+                                  </pic:blipFill>
+                                  <pic:spPr>
+                                    <a:xfrm>
+                                      <a:off x="0" y="0"/>
+                                      <a:ext cx="380761" cy="247848"/>
+                                    </a:xfrm>
+                                    <a:prstGeom prst="rect">
+                                      <a:avLst/>
+                                    </a:prstGeom>
+                                  </pic:spPr>
+                                </pic:pic>
+                              </a:graphicData>
+                            </a:graphic>
+                          </wp:inline>
+                        </w:drawing>
+                      </w:r>
+                      <w:r>
+                        <w:rPr>
+                          <w:noProof/>
+                        </w:rPr>
+                        <w:drawing>
+                          <wp:inline distT="0" distB="0" distL="0" distR="0" wp14:anchorId="1A54DBE3" wp14:editId="1DEBB169">
+                            <wp:extent cx="935680" cy="245110"/>
+                            <wp:effectExtent l="0" t="0" r="0" b="2540"/>
+                            <wp:docPr id="29" name="Picture 29"/>
+                            <wp:cNvGraphicFramePr>
+                              <a:graphicFrameLocks xmlns:a="http://schemas.openxmlformats.org/drawingml/2006/main" noChangeAspect="1"/>
+                            </wp:cNvGraphicFramePr>
+                            <a:graphic xmlns:a="http://schemas.openxmlformats.org/drawingml/2006/main">
+                              <a:graphicData uri="http://schemas.openxmlformats.org/drawingml/2006/picture">
+                                <pic:pic xmlns:pic="http://schemas.openxmlformats.org/drawingml/2006/picture">
+                                  <pic:nvPicPr>
+                                    <pic:cNvPr id="29" name="Picture 29"/>
+                                    <pic:cNvPicPr/>
+                                  </pic:nvPicPr>
+                                  <pic:blipFill>
+                                    <a:blip r:embed="rId19">
+                                      <a:extLst>
+                                        <a:ext uri="{28A0092B-C50C-407E-A947-70E740481C1C}">
+                                          <a14:useLocalDpi xmlns:a14="http://schemas.microsoft.com/office/drawing/2010/main" val="0"/>
+                                        </a:ext>
+                                      </a:extLst>
+                                    </a:blip>
+                                    <a:stretch>
+                                      <a:fillRect/>
+                                    </a:stretch>
+                                  </pic:blipFill>
+                                  <pic:spPr>
+                                    <a:xfrm>
+                                      <a:off x="0" y="0"/>
+                                      <a:ext cx="935680" cy="245110"/>
+                                    </a:xfrm>
+                                    <a:prstGeom prst="rect">
+                                      <a:avLst/>
+                                    </a:prstGeom>
+                                  </pic:spPr>
+                                </pic:pic>
+                              </a:graphicData>
+                            </a:graphic>
+                          </wp:inline>
+                        </w:drawing>
+                      </w:r>
+                      <w:r>
+                        <w:rPr>
+                          <w:noProof/>
+                        </w:rPr>
+                        <w:drawing>
+                          <wp:inline distT="0" distB="0" distL="0" distR="0" wp14:anchorId="5F261468" wp14:editId="1D70033D">
+                            <wp:extent cx="367665" cy="245110"/>
+                            <wp:effectExtent l="0" t="0" r="0" b="2540"/>
+                            <wp:docPr id="30" name="Picture 30" descr="Logo&#10;&#10;Description automatically generated"/>
+                            <wp:cNvGraphicFramePr>
+                              <a:graphicFrameLocks xmlns:a="http://schemas.openxmlformats.org/drawingml/2006/main" noChangeAspect="1"/>
+                            </wp:cNvGraphicFramePr>
+                            <a:graphic xmlns:a="http://schemas.openxmlformats.org/drawingml/2006/main">
+                              <a:graphicData uri="http://schemas.openxmlformats.org/drawingml/2006/picture">
+                                <pic:pic xmlns:pic="http://schemas.openxmlformats.org/drawingml/2006/picture">
+                                  <pic:nvPicPr>
+                                    <pic:cNvPr id="30" name="Picture 30" descr="Logo&#10;&#10;Description automatically generated"/>
+                                    <pic:cNvPicPr/>
+                                  </pic:nvPicPr>
+                                  <pic:blipFill>
+                                    <a:blip r:embed="rId20">
+                                      <a:extLst>
+                                        <a:ext uri="{28A0092B-C50C-407E-A947-70E740481C1C}">
+                                          <a14:useLocalDpi xmlns:a14="http://schemas.microsoft.com/office/drawing/2010/main" val="0"/>
+                                        </a:ext>
+                                      </a:extLst>
+                                    </a:blip>
+                                    <a:stretch>
+                                      <a:fillRect/>
+                                    </a:stretch>
+                                  </pic:blipFill>
+                                  <pic:spPr>
+                                    <a:xfrm>
+                                      <a:off x="0" y="0"/>
+                                      <a:ext cx="367665" cy="245110"/>
+                                    </a:xfrm>
+                                    <a:prstGeom prst="rect">
+                                      <a:avLst/>
+                                    </a:prstGeom>
+                                  </pic:spPr>
+                                </pic:pic>
+                              </a:graphicData>
+                            </a:graphic>
+                          </wp:inline>
+                        </w:drawing>
+                      </w:r>
+                      <w:r>
+                        <w:rPr>
+                          <w:noProof/>
+                        </w:rPr>
+                        <w:drawing>
+                          <wp:inline distT="0" distB="0" distL="0" distR="0" wp14:anchorId="2E89D6E4" wp14:editId="308AE962">
+                            <wp:extent cx="958215" cy="245110"/>
+                            <wp:effectExtent l="0" t="0" r="0" b="2540"/>
+                            <wp:docPr id="31" name="Picture 31" descr="Logo&#10;&#10;Description automatically generated"/>
+                            <wp:cNvGraphicFramePr>
+                              <a:graphicFrameLocks xmlns:a="http://schemas.openxmlformats.org/drawingml/2006/main" noChangeAspect="1"/>
+                            </wp:cNvGraphicFramePr>
+                            <a:graphic xmlns:a="http://schemas.openxmlformats.org/drawingml/2006/main">
+                              <a:graphicData uri="http://schemas.openxmlformats.org/drawingml/2006/picture">
+                                <pic:pic xmlns:pic="http://schemas.openxmlformats.org/drawingml/2006/picture">
+                                  <pic:nvPicPr>
+                                    <pic:cNvPr id="31" name="Picture 31" descr="Logo&#10;&#10;Description automatically generated"/>
+                                    <pic:cNvPicPr/>
+                                  </pic:nvPicPr>
+                                  <pic:blipFill>
+                                    <a:blip r:embed="rId21">
+                                      <a:extLst>
+                                        <a:ext uri="{28A0092B-C50C-407E-A947-70E740481C1C}">
+                                          <a14:useLocalDpi xmlns:a14="http://schemas.microsoft.com/office/drawing/2010/main" val="0"/>
+                                        </a:ext>
+                                      </a:extLst>
+                                    </a:blip>
+                                    <a:stretch>
+                                      <a:fillRect/>
+                                    </a:stretch>
+                                  </pic:blipFill>
+                                  <pic:spPr>
+                                    <a:xfrm>
+                                      <a:off x="0" y="0"/>
+                                      <a:ext cx="958215" cy="245110"/>
+                                    </a:xfrm>
+                                    <a:prstGeom prst="rect">
+                                      <a:avLst/>
+                                    </a:prstGeom>
+                                  </pic:spPr>
+                                </pic:pic>
+                              </a:graphicData>
+                            </a:graphic>
+                          </wp:inline>
+                        </w:drawing>
+                      </w:r>
+                    </w:p>
+                  </w:txbxContent>
+                </v:textbox>
+              </v:shape>
+            </w:pict>
+          </mc:Fallback>
+        </mc:AlternateContent>
+      </w:r>
+    </w:p>
     <w:sectPr>
       <w:pgSz w:w="11906" w:h="16838"/>
       <w:pgMar w:top="340" w:right="1440" w:bottom="1440" w:left="284" w:header="709" w:footer="709" w:gutter="0"/>
@@ -5417,9 +7436,172 @@
 </w:document>
 </file>
 
+<file path=word/endnotes.xml><?xml version="1.0" encoding="utf-8"?>
+<w:endnotes xmlns:wpc="http://schemas.microsoft.com/office/word/2010/wordprocessingCanvas" xmlns:cx="http://schemas.microsoft.com/office/drawing/2014/chartex" xmlns:cx1="http://schemas.microsoft.com/office/drawing/2015/9/8/chartex" xmlns:cx2="http://schemas.microsoft.com/office/drawing/2015/10/21/chartex" xmlns:cx3="http://schemas.microsoft.com/office/drawing/2016/5/9/chartex" xmlns:cx4="http://schemas.microsoft.com/office/drawing/2016/5/10/chartex" xmlns:cx5="http://schemas.microsoft.com/office/drawing/2016/5/11/chartex" xmlns:cx6="http://schemas.microsoft.com/office/drawing/2016/5/12/chartex" xmlns:cx7="http://schemas.microsoft.com/office/drawing/2016/5/13/chartex" xmlns:cx8="http://schemas.microsoft.com/office/drawing/2016/5/14/chartex" xmlns:mc="http://schemas.openxmlformats.org/markup-compatibility/2006" xmlns:aink="http://schemas.microsoft.com/office/drawing/2016/ink" xmlns:am3d="http://schemas.microsoft.com/office/drawing/2017/model3d" xmlns:o="urn:schemas-microsoft-com:office:office" xmlns:r="http://schemas.openxmlformats.org/officeDocument/2006/relationships" xmlns:m="http://schemas.openxmlformats.org/officeDocument/2006/math" xmlns:v="urn:schemas-microsoft-com:vml" xmlns:wp14="http://schemas.microsoft.com/office/word/2010/wordprocessingDrawing" xmlns:wp="http://schemas.openxmlformats.org/drawingml/2006/wordprocessingDrawing" xmlns:w10="urn:schemas-microsoft-com:office:word" xmlns:w="http://schemas.openxmlformats.org/wordprocessingml/2006/main" xmlns:w14="http://schemas.microsoft.com/office/word/2010/wordml" xmlns:w15="http://schemas.microsoft.com/office/word/2012/wordml" xmlns:w16cex="http://schemas.microsoft.com/office/word/2018/wordml/cex" xmlns:w16cid="http://schemas.microsoft.com/office/word/2016/wordml/cid" xmlns:w16="http://schemas.microsoft.com/office/word/2018/wordml" xmlns:w16sdtdh="http://schemas.microsoft.com/office/word/2020/wordml/sdtdatahash" xmlns:w16se="http://schemas.microsoft.com/office/word/2015/wordml/symex" xmlns:wpg="http://schemas.microsoft.com/office/word/2010/wordprocessingGroup" xmlns:wpi="http://schemas.microsoft.com/office/word/2010/wordprocessingInk" xmlns:wne="http://schemas.microsoft.com/office/word/2006/wordml" xmlns:wps="http://schemas.microsoft.com/office/word/2010/wordprocessingShape" mc:Ignorable="w14 w15 w16se w16cid w16 w16cex w16sdtdh wp14">
+  <w:endnote w:type="separator" w:id="-1">
+    <w:p>
+      <w:pPr>
+        <w:spacing w:after="0" w:line="240" w:lineRule="auto"/>
+      </w:pPr>
+      <w:r>
+        <w:separator/>
+      </w:r>
+    </w:p>
+  </w:endnote>
+  <w:endnote w:type="continuationSeparator" w:id="0">
+    <w:p>
+      <w:pPr>
+        <w:spacing w:after="0" w:line="240" w:lineRule="auto"/>
+      </w:pPr>
+      <w:r>
+        <w:continuationSeparator/>
+      </w:r>
+    </w:p>
+  </w:endnote>
+</w:endnotes>
+</file>
+
+<file path=word/footnotes.xml><?xml version="1.0" encoding="utf-8"?>
+<w:footnotes xmlns:wpc="http://schemas.microsoft.com/office/word/2010/wordprocessingCanvas" xmlns:cx="http://schemas.microsoft.com/office/drawing/2014/chartex" xmlns:cx1="http://schemas.microsoft.com/office/drawing/2015/9/8/chartex" xmlns:cx2="http://schemas.microsoft.com/office/drawing/2015/10/21/chartex" xmlns:cx3="http://schemas.microsoft.com/office/drawing/2016/5/9/chartex" xmlns:cx4="http://schemas.microsoft.com/office/drawing/2016/5/10/chartex" xmlns:cx5="http://schemas.microsoft.com/office/drawing/2016/5/11/chartex" xmlns:cx6="http://schemas.microsoft.com/office/drawing/2016/5/12/chartex" xmlns:cx7="http://schemas.microsoft.com/office/drawing/2016/5/13/chartex" xmlns:cx8="http://schemas.microsoft.com/office/drawing/2016/5/14/chartex" xmlns:mc="http://schemas.openxmlformats.org/markup-compatibility/2006" xmlns:aink="http://schemas.microsoft.com/office/drawing/2016/ink" xmlns:am3d="http://schemas.microsoft.com/office/drawing/2017/model3d" xmlns:o="urn:schemas-microsoft-com:office:office" xmlns:r="http://schemas.openxmlformats.org/officeDocument/2006/relationships" xmlns:m="http://schemas.openxmlformats.org/officeDocument/2006/math" xmlns:v="urn:schemas-microsoft-com:vml" xmlns:wp14="http://schemas.microsoft.com/office/word/2010/wordprocessingDrawing" xmlns:wp="http://schemas.openxmlformats.org/drawingml/2006/wordprocessingDrawing" xmlns:w10="urn:schemas-microsoft-com:office:word" xmlns:w="http://schemas.openxmlformats.org/wordprocessingml/2006/main" xmlns:w14="http://schemas.microsoft.com/office/word/2010/wordml" xmlns:w15="http://schemas.microsoft.com/office/word/2012/wordml" xmlns:w16cex="http://schemas.microsoft.com/office/word/2018/wordml/cex" xmlns:w16cid="http://schemas.microsoft.com/office/word/2016/wordml/cid" xmlns:w16="http://schemas.microsoft.com/office/word/2018/wordml" xmlns:w16sdtdh="http://schemas.microsoft.com/office/word/2020/wordml/sdtdatahash" xmlns:w16se="http://schemas.microsoft.com/office/word/2015/wordml/symex" xmlns:wpg="http://schemas.microsoft.com/office/word/2010/wordprocessingGroup" xmlns:wpi="http://schemas.microsoft.com/office/word/2010/wordprocessingInk" xmlns:wne="http://schemas.microsoft.com/office/word/2006/wordml" xmlns:wps="http://schemas.microsoft.com/office/word/2010/wordprocessingShape" mc:Ignorable="w14 w15 w16se w16cid w16 w16cex w16sdtdh wp14">
+  <w:footnote w:type="separator" w:id="-1">
+    <w:p>
+      <w:pPr>
+        <w:spacing w:after="0" w:line="240" w:lineRule="auto"/>
+      </w:pPr>
+      <w:r>
+        <w:separator/>
+      </w:r>
+    </w:p>
+  </w:footnote>
+  <w:footnote w:type="continuationSeparator" w:id="0">
+    <w:p>
+      <w:pPr>
+        <w:spacing w:after="0" w:line="240" w:lineRule="auto"/>
+      </w:pPr>
+      <w:r>
+        <w:continuationSeparator/>
+      </w:r>
+    </w:p>
+  </w:footnote>
+</w:footnotes>
+</file>
+
 <file path=word/numbering.xml><?xml version="1.0" encoding="utf-8"?>
 <w:numbering xmlns:wpc="http://schemas.microsoft.com/office/word/2010/wordprocessingCanvas" xmlns:cx="http://schemas.microsoft.com/office/drawing/2014/chartex" xmlns:cx1="http://schemas.microsoft.com/office/drawing/2015/9/8/chartex" xmlns:cx2="http://schemas.microsoft.com/office/drawing/2015/10/21/chartex" xmlns:cx3="http://schemas.microsoft.com/office/drawing/2016/5/9/chartex" xmlns:cx4="http://schemas.microsoft.com/office/drawing/2016/5/10/chartex" xmlns:cx5="http://schemas.microsoft.com/office/drawing/2016/5/11/chartex" xmlns:cx6="http://schemas.microsoft.com/office/drawing/2016/5/12/chartex" xmlns:cx7="http://schemas.microsoft.com/office/drawing/2016/5/13/chartex" xmlns:cx8="http://schemas.microsoft.com/office/drawing/2016/5/14/chartex" xmlns:mc="http://schemas.openxmlformats.org/markup-compatibility/2006" xmlns:aink="http://schemas.microsoft.com/office/drawing/2016/ink" xmlns:am3d="http://schemas.microsoft.com/office/drawing/2017/model3d" xmlns:o="urn:schemas-microsoft-com:office:office" xmlns:r="http://schemas.openxmlformats.org/officeDocument/2006/relationships" xmlns:m="http://schemas.openxmlformats.org/officeDocument/2006/math" xmlns:v="urn:schemas-microsoft-com:vml" xmlns:wp14="http://schemas.microsoft.com/office/word/2010/wordprocessingDrawing" xmlns:wp="http://schemas.openxmlformats.org/drawingml/2006/wordprocessingDrawing" xmlns:w10="urn:schemas-microsoft-com:office:word" xmlns:w="http://schemas.openxmlformats.org/wordprocessingml/2006/main" xmlns:w14="http://schemas.microsoft.com/office/word/2010/wordml" xmlns:w15="http://schemas.microsoft.com/office/word/2012/wordml" xmlns:w16cex="http://schemas.microsoft.com/office/word/2018/wordml/cex" xmlns:w16cid="http://schemas.microsoft.com/office/word/2016/wordml/cid" xmlns:w16="http://schemas.microsoft.com/office/word/2018/wordml" xmlns:w16sdtdh="http://schemas.microsoft.com/office/word/2020/wordml/sdtdatahash" xmlns:w16se="http://schemas.microsoft.com/office/word/2015/wordml/symex" xmlns:wpg="http://schemas.microsoft.com/office/word/2010/wordprocessingGroup" xmlns:wpi="http://schemas.microsoft.com/office/word/2010/wordprocessingInk" xmlns:wne="http://schemas.microsoft.com/office/word/2006/wordml" xmlns:wps="http://schemas.microsoft.com/office/word/2010/wordprocessingShape" mc:Ignorable="w14 w15 w16se w16cid w16 w16cex w16sdtdh wp14">
   <w:abstractNum w:abstractNumId="0" w15:restartNumberingAfterBreak="0">
+    <w:nsid w:val="15064CA5"/>
+    <w:multiLevelType w:val="hybridMultilevel"/>
+    <w:tmpl w:val="137A96B2"/>
+    <w:lvl w:ilvl="0" w:tplc="40090001">
+      <w:start w:val="1"/>
+      <w:numFmt w:val="bullet"/>
+      <w:lvlText w:val=""/>
+      <w:lvlJc w:val="left"/>
+      <w:pPr>
+        <w:ind w:left="720" w:hanging="360"/>
+      </w:pPr>
+      <w:rPr>
+        <w:rFonts w:ascii="Symbol" w:hAnsi="Symbol" w:hint="default"/>
+      </w:rPr>
+    </w:lvl>
+    <w:lvl w:ilvl="1" w:tplc="40090003" w:tentative="1">
+      <w:start w:val="1"/>
+      <w:numFmt w:val="bullet"/>
+      <w:lvlText w:val="o"/>
+      <w:lvlJc w:val="left"/>
+      <w:pPr>
+        <w:ind w:left="1440" w:hanging="360"/>
+      </w:pPr>
+      <w:rPr>
+        <w:rFonts w:ascii="Courier New" w:hAnsi="Courier New" w:cs="Courier New" w:hint="default"/>
+      </w:rPr>
+    </w:lvl>
+    <w:lvl w:ilvl="2" w:tplc="40090005" w:tentative="1">
+      <w:start w:val="1"/>
+      <w:numFmt w:val="bullet"/>
+      <w:lvlText w:val=""/>
+      <w:lvlJc w:val="left"/>
+      <w:pPr>
+        <w:ind w:left="2160" w:hanging="360"/>
+      </w:pPr>
+      <w:rPr>
+        <w:rFonts w:ascii="Wingdings" w:hAnsi="Wingdings" w:hint="default"/>
+      </w:rPr>
+    </w:lvl>
+    <w:lvl w:ilvl="3" w:tplc="40090001" w:tentative="1">
+      <w:start w:val="1"/>
+      <w:numFmt w:val="bullet"/>
+      <w:lvlText w:val=""/>
+      <w:lvlJc w:val="left"/>
+      <w:pPr>
+        <w:ind w:left="2880" w:hanging="360"/>
+      </w:pPr>
+      <w:rPr>
+        <w:rFonts w:ascii="Symbol" w:hAnsi="Symbol" w:hint="default"/>
+      </w:rPr>
+    </w:lvl>
+    <w:lvl w:ilvl="4" w:tplc="40090003" w:tentative="1">
+      <w:start w:val="1"/>
+      <w:numFmt w:val="bullet"/>
+      <w:lvlText w:val="o"/>
+      <w:lvlJc w:val="left"/>
+      <w:pPr>
+        <w:ind w:left="3600" w:hanging="360"/>
+      </w:pPr>
+      <w:rPr>
+        <w:rFonts w:ascii="Courier New" w:hAnsi="Courier New" w:cs="Courier New" w:hint="default"/>
+      </w:rPr>
+    </w:lvl>
+    <w:lvl w:ilvl="5" w:tplc="40090005" w:tentative="1">
+      <w:start w:val="1"/>
+      <w:numFmt w:val="bullet"/>
+      <w:lvlText w:val=""/>
+      <w:lvlJc w:val="left"/>
+      <w:pPr>
+        <w:ind w:left="4320" w:hanging="360"/>
+      </w:pPr>
+      <w:rPr>
+        <w:rFonts w:ascii="Wingdings" w:hAnsi="Wingdings" w:hint="default"/>
+      </w:rPr>
+    </w:lvl>
+    <w:lvl w:ilvl="6" w:tplc="40090001" w:tentative="1">
+      <w:start w:val="1"/>
+      <w:numFmt w:val="bullet"/>
+      <w:lvlText w:val=""/>
+      <w:lvlJc w:val="left"/>
+      <w:pPr>
+        <w:ind w:left="5040" w:hanging="360"/>
+      </w:pPr>
+      <w:rPr>
+        <w:rFonts w:ascii="Symbol" w:hAnsi="Symbol" w:hint="default"/>
+      </w:rPr>
+    </w:lvl>
+    <w:lvl w:ilvl="7" w:tplc="40090003" w:tentative="1">
+      <w:start w:val="1"/>
+      <w:numFmt w:val="bullet"/>
+      <w:lvlText w:val="o"/>
+      <w:lvlJc w:val="left"/>
+      <w:pPr>
+        <w:ind w:left="5760" w:hanging="360"/>
+      </w:pPr>
+      <w:rPr>
+        <w:rFonts w:ascii="Courier New" w:hAnsi="Courier New" w:cs="Courier New" w:hint="default"/>
+      </w:rPr>
+    </w:lvl>
+    <w:lvl w:ilvl="8" w:tplc="40090005" w:tentative="1">
+      <w:start w:val="1"/>
+      <w:numFmt w:val="bullet"/>
+      <w:lvlText w:val=""/>
+      <w:lvlJc w:val="left"/>
+      <w:pPr>
+        <w:ind w:left="6480" w:hanging="360"/>
+      </w:pPr>
+      <w:rPr>
+        <w:rFonts w:ascii="Wingdings" w:hAnsi="Wingdings" w:hint="default"/>
+      </w:rPr>
+    </w:lvl>
+  </w:abstractNum>
+  <w:abstractNum w:abstractNumId="1" w15:restartNumberingAfterBreak="0">
     <w:nsid w:val="4D225FC3"/>
     <w:multiLevelType w:val="hybridMultilevel"/>
     <w:tmpl w:val="07EE7132"/>
@@ -5532,7 +7714,194 @@
       </w:rPr>
     </w:lvl>
   </w:abstractNum>
+  <w:abstractNum w:abstractNumId="2" w15:restartNumberingAfterBreak="0">
+    <w:nsid w:val="5B620DB1"/>
+    <w:multiLevelType w:val="hybridMultilevel"/>
+    <w:tmpl w:val="C2305B72"/>
+    <w:lvl w:ilvl="0" w:tplc="968A9782">
+      <w:start w:val="1"/>
+      <w:numFmt w:val="upperRoman"/>
+      <w:lvlText w:val="%1."/>
+      <w:lvlJc w:val="left"/>
+      <w:pPr>
+        <w:ind w:left="1080" w:hanging="720"/>
+      </w:pPr>
+      <w:rPr>
+        <w:rFonts w:hint="default"/>
+      </w:rPr>
+    </w:lvl>
+    <w:lvl w:ilvl="1" w:tplc="40090019" w:tentative="1">
+      <w:start w:val="1"/>
+      <w:numFmt w:val="lowerLetter"/>
+      <w:lvlText w:val="%2."/>
+      <w:lvlJc w:val="left"/>
+      <w:pPr>
+        <w:ind w:left="1440" w:hanging="360"/>
+      </w:pPr>
+    </w:lvl>
+    <w:lvl w:ilvl="2" w:tplc="4009001B" w:tentative="1">
+      <w:start w:val="1"/>
+      <w:numFmt w:val="lowerRoman"/>
+      <w:lvlText w:val="%3."/>
+      <w:lvlJc w:val="right"/>
+      <w:pPr>
+        <w:ind w:left="2160" w:hanging="180"/>
+      </w:pPr>
+    </w:lvl>
+    <w:lvl w:ilvl="3" w:tplc="4009000F" w:tentative="1">
+      <w:start w:val="1"/>
+      <w:numFmt w:val="decimal"/>
+      <w:lvlText w:val="%4."/>
+      <w:lvlJc w:val="left"/>
+      <w:pPr>
+        <w:ind w:left="2880" w:hanging="360"/>
+      </w:pPr>
+    </w:lvl>
+    <w:lvl w:ilvl="4" w:tplc="40090019" w:tentative="1">
+      <w:start w:val="1"/>
+      <w:numFmt w:val="lowerLetter"/>
+      <w:lvlText w:val="%5."/>
+      <w:lvlJc w:val="left"/>
+      <w:pPr>
+        <w:ind w:left="3600" w:hanging="360"/>
+      </w:pPr>
+    </w:lvl>
+    <w:lvl w:ilvl="5" w:tplc="4009001B" w:tentative="1">
+      <w:start w:val="1"/>
+      <w:numFmt w:val="lowerRoman"/>
+      <w:lvlText w:val="%6."/>
+      <w:lvlJc w:val="right"/>
+      <w:pPr>
+        <w:ind w:left="4320" w:hanging="180"/>
+      </w:pPr>
+    </w:lvl>
+    <w:lvl w:ilvl="6" w:tplc="4009000F" w:tentative="1">
+      <w:start w:val="1"/>
+      <w:numFmt w:val="decimal"/>
+      <w:lvlText w:val="%7."/>
+      <w:lvlJc w:val="left"/>
+      <w:pPr>
+        <w:ind w:left="5040" w:hanging="360"/>
+      </w:pPr>
+    </w:lvl>
+    <w:lvl w:ilvl="7" w:tplc="40090019" w:tentative="1">
+      <w:start w:val="1"/>
+      <w:numFmt w:val="lowerLetter"/>
+      <w:lvlText w:val="%8."/>
+      <w:lvlJc w:val="left"/>
+      <w:pPr>
+        <w:ind w:left="5760" w:hanging="360"/>
+      </w:pPr>
+    </w:lvl>
+    <w:lvl w:ilvl="8" w:tplc="4009001B" w:tentative="1">
+      <w:start w:val="1"/>
+      <w:numFmt w:val="lowerRoman"/>
+      <w:lvlText w:val="%9."/>
+      <w:lvlJc w:val="right"/>
+      <w:pPr>
+        <w:ind w:left="6480" w:hanging="180"/>
+      </w:pPr>
+    </w:lvl>
+  </w:abstractNum>
+  <w:abstractNum w:abstractNumId="3" w15:restartNumberingAfterBreak="0">
+    <w:nsid w:val="665B034F"/>
+    <w:multiLevelType w:val="hybridMultilevel"/>
+    <w:tmpl w:val="428C4566"/>
+    <w:lvl w:ilvl="0" w:tplc="968A9782">
+      <w:start w:val="1"/>
+      <w:numFmt w:val="upperRoman"/>
+      <w:lvlText w:val="%1."/>
+      <w:lvlJc w:val="left"/>
+      <w:pPr>
+        <w:ind w:left="720" w:hanging="360"/>
+      </w:pPr>
+      <w:rPr>
+        <w:rFonts w:hint="default"/>
+      </w:rPr>
+    </w:lvl>
+    <w:lvl w:ilvl="1" w:tplc="40090019" w:tentative="1">
+      <w:start w:val="1"/>
+      <w:numFmt w:val="lowerLetter"/>
+      <w:lvlText w:val="%2."/>
+      <w:lvlJc w:val="left"/>
+      <w:pPr>
+        <w:ind w:left="1440" w:hanging="360"/>
+      </w:pPr>
+    </w:lvl>
+    <w:lvl w:ilvl="2" w:tplc="4009001B" w:tentative="1">
+      <w:start w:val="1"/>
+      <w:numFmt w:val="lowerRoman"/>
+      <w:lvlText w:val="%3."/>
+      <w:lvlJc w:val="right"/>
+      <w:pPr>
+        <w:ind w:left="2160" w:hanging="180"/>
+      </w:pPr>
+    </w:lvl>
+    <w:lvl w:ilvl="3" w:tplc="4009000F" w:tentative="1">
+      <w:start w:val="1"/>
+      <w:numFmt w:val="decimal"/>
+      <w:lvlText w:val="%4."/>
+      <w:lvlJc w:val="left"/>
+      <w:pPr>
+        <w:ind w:left="2880" w:hanging="360"/>
+      </w:pPr>
+    </w:lvl>
+    <w:lvl w:ilvl="4" w:tplc="40090019" w:tentative="1">
+      <w:start w:val="1"/>
+      <w:numFmt w:val="lowerLetter"/>
+      <w:lvlText w:val="%5."/>
+      <w:lvlJc w:val="left"/>
+      <w:pPr>
+        <w:ind w:left="3600" w:hanging="360"/>
+      </w:pPr>
+    </w:lvl>
+    <w:lvl w:ilvl="5" w:tplc="4009001B" w:tentative="1">
+      <w:start w:val="1"/>
+      <w:numFmt w:val="lowerRoman"/>
+      <w:lvlText w:val="%6."/>
+      <w:lvlJc w:val="right"/>
+      <w:pPr>
+        <w:ind w:left="4320" w:hanging="180"/>
+      </w:pPr>
+    </w:lvl>
+    <w:lvl w:ilvl="6" w:tplc="4009000F" w:tentative="1">
+      <w:start w:val="1"/>
+      <w:numFmt w:val="decimal"/>
+      <w:lvlText w:val="%7."/>
+      <w:lvlJc w:val="left"/>
+      <w:pPr>
+        <w:ind w:left="5040" w:hanging="360"/>
+      </w:pPr>
+    </w:lvl>
+    <w:lvl w:ilvl="7" w:tplc="40090019" w:tentative="1">
+      <w:start w:val="1"/>
+      <w:numFmt w:val="lowerLetter"/>
+      <w:lvlText w:val="%8."/>
+      <w:lvlJc w:val="left"/>
+      <w:pPr>
+        <w:ind w:left="5760" w:hanging="360"/>
+      </w:pPr>
+    </w:lvl>
+    <w:lvl w:ilvl="8" w:tplc="4009001B" w:tentative="1">
+      <w:start w:val="1"/>
+      <w:numFmt w:val="lowerRoman"/>
+      <w:lvlText w:val="%9."/>
+      <w:lvlJc w:val="right"/>
+      <w:pPr>
+        <w:ind w:left="6480" w:hanging="180"/>
+      </w:pPr>
+    </w:lvl>
+  </w:abstractNum>
   <w:num w:numId="1">
+    <w:abstractNumId w:val="1"/>
+  </w:num>
+  <w:num w:numId="2">
+    <w:abstractNumId w:val="2"/>
+  </w:num>
+  <w:num w:numId="3">
+    <w:abstractNumId w:val="3"/>
+  </w:num>
+  <w:num w:numId="4">
     <w:abstractNumId w:val="0"/>
   </w:num>
 </w:numbering>
@@ -6032,6 +8401,50 @@
       <w:contextualSpacing/>
     </w:pPr>
   </w:style>
+  <w:style w:type="paragraph" w:styleId="Header">
+    <w:name w:val="header"/>
+    <w:basedOn w:val="Normal"/>
+    <w:link w:val="HeaderChar"/>
+    <w:uiPriority w:val="99"/>
+    <w:unhideWhenUsed/>
+    <w:rsid w:val="00125E3A"/>
+    <w:pPr>
+      <w:tabs>
+        <w:tab w:val="center" w:pos="4513"/>
+        <w:tab w:val="right" w:pos="9026"/>
+      </w:tabs>
+      <w:spacing w:after="0" w:line="240" w:lineRule="auto"/>
+    </w:pPr>
+  </w:style>
+  <w:style w:type="character" w:customStyle="1" w:styleId="HeaderChar">
+    <w:name w:val="Header Char"/>
+    <w:basedOn w:val="DefaultParagraphFont"/>
+    <w:link w:val="Header"/>
+    <w:uiPriority w:val="99"/>
+    <w:rsid w:val="00125E3A"/>
+  </w:style>
+  <w:style w:type="paragraph" w:styleId="Footer">
+    <w:name w:val="footer"/>
+    <w:basedOn w:val="Normal"/>
+    <w:link w:val="FooterChar"/>
+    <w:uiPriority w:val="99"/>
+    <w:unhideWhenUsed/>
+    <w:rsid w:val="00125E3A"/>
+    <w:pPr>
+      <w:tabs>
+        <w:tab w:val="center" w:pos="4513"/>
+        <w:tab w:val="right" w:pos="9026"/>
+      </w:tabs>
+      <w:spacing w:after="0" w:line="240" w:lineRule="auto"/>
+    </w:pPr>
+  </w:style>
+  <w:style w:type="character" w:customStyle="1" w:styleId="FooterChar">
+    <w:name w:val="Footer Char"/>
+    <w:basedOn w:val="DefaultParagraphFont"/>
+    <w:link w:val="Footer"/>
+    <w:uiPriority w:val="99"/>
+    <w:rsid w:val="00125E3A"/>
+  </w:style>
 </w:styles>
 </file>
 

</xml_diff>

<commit_message>
added PHC title with icons
</commit_message>
<xml_diff>
--- a/Riyas_Rawther_Resume_DevOps.docx
+++ b/Riyas_Rawther_Resume_DevOps.docx
@@ -5772,15 +5772,15 @@
         <mc:AlternateContent>
           <mc:Choice Requires="wps">
             <w:drawing>
-              <wp:anchor distT="0" distB="0" distL="114300" distR="114300" simplePos="0" relativeHeight="251689984" behindDoc="0" locked="0" layoutInCell="1" allowOverlap="1" wp14:anchorId="11EA8F26" wp14:editId="0DE5E901">
+              <wp:anchor distT="0" distB="0" distL="114300" distR="114300" simplePos="0" relativeHeight="251689984" behindDoc="0" locked="0" layoutInCell="1" allowOverlap="1" wp14:anchorId="11EA8F26" wp14:editId="43078BA3">
                 <wp:simplePos x="0" y="0"/>
                 <wp:positionH relativeFrom="column">
-                  <wp:posOffset>-631</wp:posOffset>
+                  <wp:posOffset>729</wp:posOffset>
                 </wp:positionH>
                 <wp:positionV relativeFrom="paragraph">
-                  <wp:posOffset>159855</wp:posOffset>
+                  <wp:posOffset>162000</wp:posOffset>
                 </wp:positionV>
-                <wp:extent cx="6844786" cy="3932448"/>
+                <wp:extent cx="6844665" cy="8274868"/>
                 <wp:effectExtent l="0" t="0" r="0" b="0"/>
                 <wp:wrapNone/>
                 <wp:docPr id="13" name="Text Box 13"/>
@@ -5792,7 +5792,7 @@
                       <wps:spPr>
                         <a:xfrm>
                           <a:off x="0" y="0"/>
-                          <a:ext cx="6844786" cy="3932448"/>
+                          <a:ext cx="6844665" cy="8274868"/>
                         </a:xfrm>
                         <a:prstGeom prst="rect">
                           <a:avLst/>
@@ -5820,12 +5820,6 @@
                               <w:t>Educadium</w:t>
                             </w:r>
                             <w:proofErr w:type="spellEnd"/>
-                            <w:r>
-                              <w:t>:</w:t>
-                            </w:r>
-                            <w:r>
-                              <w:t xml:space="preserve"> </w:t>
-                            </w:r>
                           </w:p>
                           <w:p/>
                           <w:p>
@@ -6246,23 +6240,13 @@
                               </w:rPr>
                               <w:t xml:space="preserve">, budget alerts </w:t>
                             </w:r>
-                            <w:proofErr w:type="spellStart"/>
                             <w:r>
                               <w:rPr>
                                 <w:rFonts w:ascii="Lato" w:hAnsi="Lato"/>
                                 <w:sz w:val="18"/>
                                 <w:szCs w:val="18"/>
                               </w:rPr>
-                              <w:t>e.t.c</w:t>
-                            </w:r>
-                            <w:proofErr w:type="spellEnd"/>
-                            <w:r>
-                              <w:rPr>
-                                <w:rFonts w:ascii="Lato" w:hAnsi="Lato"/>
-                                <w:sz w:val="18"/>
-                                <w:szCs w:val="18"/>
-                              </w:rPr>
-                              <w:t>.</w:t>
+                              <w:t>etc.</w:t>
                             </w:r>
                           </w:p>
                           <w:p>
@@ -6278,8 +6262,392 @@
                                 <w:szCs w:val="18"/>
                               </w:rPr>
                             </w:pPr>
+                            <w:r>
+                              <w:rPr>
+                                <w:rFonts w:ascii="Lato" w:hAnsi="Lato"/>
+                                <w:sz w:val="18"/>
+                                <w:szCs w:val="18"/>
+                              </w:rPr>
+                              <w:t xml:space="preserve">Built S3 buckets and managed policies for S3 buckets and used S3 bucket and Glacier for storage and backup </w:t>
+                            </w:r>
+                            <w:r>
+                              <w:rPr>
+                                <w:rFonts w:ascii="Lato" w:hAnsi="Lato"/>
+                                <w:sz w:val="18"/>
+                                <w:szCs w:val="18"/>
+                              </w:rPr>
+                              <w:t xml:space="preserve">on </w:t>
+                            </w:r>
+                            <w:r>
+                              <w:rPr>
+                                <w:rFonts w:ascii="Lato" w:hAnsi="Lato"/>
+                                <w:sz w:val="18"/>
+                                <w:szCs w:val="18"/>
+                              </w:rPr>
+                              <w:t>AWS.</w:t>
+                            </w:r>
+                          </w:p>
+                          <w:p>
+                            <w:pPr>
+                              <w:pStyle w:val="ListParagraph"/>
+                              <w:numPr>
+                                <w:ilvl w:val="0"/>
+                                <w:numId w:val="4"/>
+                              </w:numPr>
+                              <w:rPr>
+                                <w:rFonts w:ascii="Lato" w:hAnsi="Lato"/>
+                                <w:sz w:val="18"/>
+                                <w:szCs w:val="18"/>
+                              </w:rPr>
+                            </w:pPr>
+                            <w:r>
+                              <w:rPr>
+                                <w:rFonts w:ascii="Lato" w:hAnsi="Lato"/>
+                                <w:sz w:val="18"/>
+                                <w:szCs w:val="18"/>
+                              </w:rPr>
+                              <w:t>A</w:t>
+                            </w:r>
+                            <w:r>
+                              <w:rPr>
+                                <w:rFonts w:ascii="Lato" w:hAnsi="Lato"/>
+                                <w:sz w:val="18"/>
+                                <w:szCs w:val="18"/>
+                              </w:rPr>
+                              <w:t xml:space="preserve">mazon IAM service enabled to grant permissions and resources to users. Managed roles and permissions of users with the help of AWS </w:t>
+                            </w:r>
+                            <w:r>
+                              <w:rPr>
+                                <w:rFonts w:ascii="Lato" w:hAnsi="Lato"/>
+                                <w:sz w:val="18"/>
+                                <w:szCs w:val="18"/>
+                              </w:rPr>
+                              <w:t>IAM.</w:t>
+                            </w:r>
+                          </w:p>
+                          <w:p>
+                            <w:pPr>
+                              <w:pStyle w:val="ListParagraph"/>
+                              <w:numPr>
+                                <w:ilvl w:val="0"/>
+                                <w:numId w:val="4"/>
+                              </w:numPr>
+                              <w:rPr>
+                                <w:rFonts w:ascii="Lato" w:hAnsi="Lato"/>
+                                <w:sz w:val="18"/>
+                                <w:szCs w:val="18"/>
+                              </w:rPr>
+                            </w:pPr>
+                            <w:r>
+                              <w:rPr>
+                                <w:rFonts w:ascii="Lato" w:hAnsi="Lato"/>
+                                <w:sz w:val="18"/>
+                                <w:szCs w:val="18"/>
+                              </w:rPr>
+                              <w:t xml:space="preserve">Initiating alarms </w:t>
+                            </w:r>
+                            <w:r>
+                              <w:rPr>
+                                <w:rFonts w:ascii="Lato" w:hAnsi="Lato"/>
+                                <w:sz w:val="18"/>
+                                <w:szCs w:val="18"/>
+                              </w:rPr>
+                              <w:t>by replacing</w:t>
+                            </w:r>
+                            <w:r>
+                              <w:rPr>
+                                <w:rFonts w:ascii="Lato" w:hAnsi="Lato"/>
+                                <w:sz w:val="18"/>
+                                <w:szCs w:val="18"/>
+                              </w:rPr>
+                              <w:t xml:space="preserve"> CloudWatch </w:t>
+                            </w:r>
+                            <w:r>
+                              <w:rPr>
+                                <w:rFonts w:ascii="Lato" w:hAnsi="Lato"/>
+                                <w:sz w:val="18"/>
+                                <w:szCs w:val="18"/>
+                              </w:rPr>
+                              <w:t xml:space="preserve">with </w:t>
+                            </w:r>
+                            <w:proofErr w:type="spellStart"/>
+                            <w:r>
+                              <w:rPr>
+                                <w:rFonts w:ascii="Lato" w:hAnsi="Lato"/>
+                                <w:sz w:val="18"/>
+                                <w:szCs w:val="18"/>
+                              </w:rPr>
+                              <w:t>Sensu</w:t>
+                            </w:r>
+                            <w:proofErr w:type="spellEnd"/>
+                            <w:r>
+                              <w:rPr>
+                                <w:rFonts w:ascii="Lato" w:hAnsi="Lato"/>
+                                <w:sz w:val="18"/>
+                                <w:szCs w:val="18"/>
+                              </w:rPr>
+                              <w:t xml:space="preserve"> and PagerDuty </w:t>
+                            </w:r>
+                            <w:r>
+                              <w:rPr>
+                                <w:rFonts w:ascii="Lato" w:hAnsi="Lato"/>
+                                <w:sz w:val="18"/>
+                                <w:szCs w:val="18"/>
+                              </w:rPr>
+                              <w:t xml:space="preserve">service for monitoring the server's performance, CPU </w:t>
+                            </w:r>
+                            <w:r>
+                              <w:rPr>
+                                <w:rFonts w:ascii="Lato" w:hAnsi="Lato"/>
+                                <w:sz w:val="18"/>
+                                <w:szCs w:val="18"/>
+                              </w:rPr>
+                              <w:t>Utilization,</w:t>
+                            </w:r>
+                            <w:r>
+                              <w:rPr>
+                                <w:rFonts w:ascii="Lato" w:hAnsi="Lato"/>
+                                <w:sz w:val="18"/>
+                                <w:szCs w:val="18"/>
+                              </w:rPr>
+                              <w:t xml:space="preserve"> disk usage etc. to take recommended actions for better performance.</w:t>
+                            </w:r>
+                          </w:p>
+                          <w:p>
+                            <w:pPr>
+                              <w:pStyle w:val="ListParagraph"/>
+                              <w:numPr>
+                                <w:ilvl w:val="0"/>
+                                <w:numId w:val="4"/>
+                              </w:numPr>
+                              <w:rPr>
+                                <w:rFonts w:ascii="Lato" w:hAnsi="Lato"/>
+                                <w:sz w:val="18"/>
+                                <w:szCs w:val="18"/>
+                              </w:rPr>
+                            </w:pPr>
+                            <w:r>
+                              <w:rPr>
+                                <w:rFonts w:ascii="Lato" w:hAnsi="Lato"/>
+                                <w:sz w:val="18"/>
+                                <w:szCs w:val="18"/>
+                              </w:rPr>
+                              <w:t>Configured AWS Multi</w:t>
+                            </w:r>
+                            <w:r>
+                              <w:rPr>
+                                <w:rFonts w:ascii="Lato" w:hAnsi="Lato"/>
+                                <w:sz w:val="18"/>
+                                <w:szCs w:val="18"/>
+                              </w:rPr>
+                              <w:t xml:space="preserve"> Factor Authentication in IAM to implement 2 step authentication of user's access using Google Authenticator </w:t>
+                            </w:r>
+                            <w:r>
+                              <w:rPr>
+                                <w:rFonts w:ascii="Lato" w:hAnsi="Lato"/>
+                                <w:sz w:val="18"/>
+                                <w:szCs w:val="18"/>
+                              </w:rPr>
+                              <w:t>and AWS Virtual</w:t>
+                            </w:r>
+                            <w:r>
+                              <w:rPr>
+                                <w:rFonts w:ascii="Lato" w:hAnsi="Lato"/>
+                                <w:sz w:val="18"/>
+                                <w:szCs w:val="18"/>
+                              </w:rPr>
+                              <w:t xml:space="preserve"> </w:t>
+                            </w:r>
+                            <w:r>
+                              <w:rPr>
+                                <w:rFonts w:ascii="Lato" w:hAnsi="Lato"/>
+                                <w:sz w:val="18"/>
+                                <w:szCs w:val="18"/>
+                              </w:rPr>
+                              <w:t>MFA.</w:t>
+                            </w:r>
+                          </w:p>
+                          <w:p>
+                            <w:pPr>
+                              <w:pStyle w:val="ListParagraph"/>
+                              <w:numPr>
+                                <w:ilvl w:val="0"/>
+                                <w:numId w:val="4"/>
+                              </w:numPr>
+                              <w:rPr>
+                                <w:rFonts w:ascii="Lato" w:hAnsi="Lato"/>
+                                <w:sz w:val="18"/>
+                                <w:szCs w:val="18"/>
+                              </w:rPr>
+                            </w:pPr>
+                            <w:r>
+                              <w:rPr>
+                                <w:rFonts w:ascii="Lato" w:hAnsi="Lato"/>
+                                <w:sz w:val="18"/>
+                                <w:szCs w:val="18"/>
+                              </w:rPr>
+                              <w:t xml:space="preserve">Included security </w:t>
+                            </w:r>
+                            <w:r>
+                              <w:rPr>
+                                <w:rFonts w:ascii="Lato" w:hAnsi="Lato"/>
+                                <w:sz w:val="18"/>
+                                <w:szCs w:val="18"/>
+                              </w:rPr>
+                              <w:t>groups,</w:t>
+                            </w:r>
+                            <w:r>
+                              <w:rPr>
+                                <w:rFonts w:ascii="Lato" w:hAnsi="Lato"/>
+                                <w:sz w:val="18"/>
+                                <w:szCs w:val="18"/>
+                              </w:rPr>
+                              <w:t xml:space="preserve"> network </w:t>
+                            </w:r>
+                            <w:r>
+                              <w:rPr>
+                                <w:rFonts w:ascii="Lato" w:hAnsi="Lato"/>
+                                <w:sz w:val="18"/>
+                                <w:szCs w:val="18"/>
+                              </w:rPr>
+                              <w:t>ACLs,</w:t>
+                            </w:r>
+                            <w:r>
+                              <w:rPr>
+                                <w:rFonts w:ascii="Lato" w:hAnsi="Lato"/>
+                                <w:sz w:val="18"/>
+                                <w:szCs w:val="18"/>
+                              </w:rPr>
+                              <w:t xml:space="preserve"> Internet </w:t>
+                            </w:r>
+                            <w:r>
+                              <w:rPr>
+                                <w:rFonts w:ascii="Lato" w:hAnsi="Lato"/>
+                                <w:sz w:val="18"/>
+                                <w:szCs w:val="18"/>
+                              </w:rPr>
+                              <w:t>Gateways,</w:t>
+                            </w:r>
+                            <w:r>
+                              <w:rPr>
+                                <w:rFonts w:ascii="Lato" w:hAnsi="Lato"/>
+                                <w:sz w:val="18"/>
+                                <w:szCs w:val="18"/>
+                              </w:rPr>
+                              <w:t xml:space="preserve"> and Elastic </w:t>
+                            </w:r>
+                            <w:r>
+                              <w:rPr>
+                                <w:rFonts w:ascii="Lato" w:hAnsi="Lato"/>
+                                <w:sz w:val="18"/>
+                                <w:szCs w:val="18"/>
+                              </w:rPr>
+                              <w:t>IPs</w:t>
+                            </w:r>
+                            <w:r>
+                              <w:rPr>
+                                <w:rFonts w:ascii="Lato" w:hAnsi="Lato"/>
+                                <w:sz w:val="18"/>
+                                <w:szCs w:val="18"/>
+                              </w:rPr>
+                              <w:t xml:space="preserve"> to ensure a safe area for organization </w:t>
+                            </w:r>
+                            <w:r>
+                              <w:rPr>
+                                <w:rFonts w:ascii="Lato" w:hAnsi="Lato"/>
+                                <w:sz w:val="18"/>
+                                <w:szCs w:val="18"/>
+                              </w:rPr>
+                              <w:t>in AWS public</w:t>
+                            </w:r>
+                            <w:r>
+                              <w:rPr>
+                                <w:rFonts w:ascii="Lato" w:hAnsi="Lato"/>
+                                <w:sz w:val="18"/>
+                                <w:szCs w:val="18"/>
+                              </w:rPr>
+                              <w:t xml:space="preserve"> cloud.</w:t>
+                            </w:r>
+                          </w:p>
+                          <w:p>
+                            <w:pPr>
+                              <w:pStyle w:val="ListParagraph"/>
+                              <w:numPr>
+                                <w:ilvl w:val="0"/>
+                                <w:numId w:val="4"/>
+                              </w:numPr>
+                              <w:rPr>
+                                <w:rFonts w:ascii="Lato" w:hAnsi="Lato"/>
+                                <w:sz w:val="18"/>
+                                <w:szCs w:val="18"/>
+                              </w:rPr>
+                            </w:pPr>
+                            <w:r>
+                              <w:rPr>
+                                <w:rFonts w:ascii="Lato" w:hAnsi="Lato"/>
+                                <w:sz w:val="18"/>
+                                <w:szCs w:val="18"/>
+                              </w:rPr>
+                              <w:t xml:space="preserve">Coordinate/assist developers with establishing and applying appropriate branching, </w:t>
+                            </w:r>
+                            <w:r>
+                              <w:rPr>
+                                <w:rFonts w:ascii="Lato" w:hAnsi="Lato"/>
+                                <w:sz w:val="18"/>
+                                <w:szCs w:val="18"/>
+                              </w:rPr>
+                              <w:t>labelling</w:t>
+                            </w:r>
+                            <w:r>
+                              <w:rPr>
+                                <w:rFonts w:ascii="Lato" w:hAnsi="Lato"/>
+                                <w:sz w:val="18"/>
+                                <w:szCs w:val="18"/>
+                              </w:rPr>
+                              <w:t xml:space="preserve"> /naming conventions using GIT source control.</w:t>
+                            </w:r>
+                          </w:p>
+                          <w:p>
+                            <w:pPr>
+                              <w:rPr>
+                                <w:rFonts w:ascii="Lato" w:hAnsi="Lato"/>
+                                <w:sz w:val="18"/>
+                                <w:szCs w:val="18"/>
+                              </w:rPr>
+                            </w:pPr>
+                          </w:p>
+                          <w:p>
+                            <w:pPr>
+                              <w:pStyle w:val="ListParagraph"/>
+                              <w:numPr>
+                                <w:ilvl w:val="0"/>
+                                <w:numId w:val="3"/>
+                              </w:numPr>
+                              <w:ind w:left="284"/>
+                            </w:pPr>
+                            <w:r>
+                              <w:t>PrimaHealth Credit</w:t>
+                            </w:r>
                           </w:p>
                           <w:p/>
+                          <w:p/>
+                          <w:p>
+                            <w:pPr>
+                              <w:rPr>
+                                <w:rFonts w:ascii="Lato" w:hAnsi="Lato"/>
+                                <w:sz w:val="18"/>
+                                <w:szCs w:val="18"/>
+                              </w:rPr>
+                            </w:pPr>
+                            <w:r>
+                              <w:rPr>
+                                <w:rFonts w:ascii="Lato" w:hAnsi="Lato"/>
+                                <w:sz w:val="18"/>
+                                <w:szCs w:val="18"/>
+                              </w:rPr>
+                              <w:t>"PrimaHealth Credit is a fintech company building the future of patient finance. We are leading the industry with a single-application financing platform that allows healthcare providers to serve patients across the credit spectrum.</w:t>
+                            </w:r>
+                          </w:p>
                         </w:txbxContent>
                       </wps:txbx>
                       <wps:bodyPr rot="0" spcFirstLastPara="0" vertOverflow="overflow" horzOverflow="overflow" vert="horz" wrap="square" lIns="91440" tIns="45720" rIns="91440" bIns="45720" numCol="1" spcCol="0" rtlCol="0" fromWordArt="0" anchor="t" anchorCtr="0" forceAA="0" compatLnSpc="1">
@@ -6302,7 +6670,7 @@
           </mc:Choice>
           <mc:Fallback>
             <w:pict>
-              <v:shape w14:anchorId="11EA8F26" id="Text Box 13" o:spid="_x0000_s1047" type="#_x0000_t202" style="position:absolute;left:0;text-align:left;margin-left:-.05pt;margin-top:12.6pt;width:538.95pt;height:309.65pt;z-index:251689984;visibility:visible;mso-wrap-style:square;mso-width-percent:0;mso-height-percent:0;mso-wrap-distance-left:9pt;mso-wrap-distance-top:0;mso-wrap-distance-right:9pt;mso-wrap-distance-bottom:0;mso-position-horizontal:absolute;mso-position-horizontal-relative:text;mso-position-vertical:absolute;mso-position-vertical-relative:text;mso-width-percent:0;mso-height-percent:0;mso-width-relative:margin;mso-height-relative:margin;v-text-anchor:top" o:gfxdata="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" fillcolor="white [3201]" stroked="f" strokeweight=".5pt">
+              <v:shape w14:anchorId="11EA8F26" id="Text Box 13" o:spid="_x0000_s1047" type="#_x0000_t202" style="position:absolute;left:0;text-align:left;margin-left:.05pt;margin-top:12.75pt;width:538.95pt;height:651.55pt;z-index:251689984;visibility:visible;mso-wrap-style:square;mso-width-percent:0;mso-height-percent:0;mso-wrap-distance-left:9pt;mso-wrap-distance-top:0;mso-wrap-distance-right:9pt;mso-wrap-distance-bottom:0;mso-position-horizontal:absolute;mso-position-horizontal-relative:text;mso-position-vertical:absolute;mso-position-vertical-relative:text;mso-width-percent:0;mso-height-percent:0;mso-width-relative:margin;mso-height-relative:margin;v-text-anchor:top" o:gfxdata="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" fillcolor="white [3201]" stroked="f" strokeweight=".5pt">
                 <v:textbox>
                   <w:txbxContent>
                     <w:p>
@@ -6319,12 +6687,6 @@
                         <w:t>Educadium</w:t>
                       </w:r>
                       <w:proofErr w:type="spellEnd"/>
-                      <w:r>
-                        <w:t>:</w:t>
-                      </w:r>
-                      <w:r>
-                        <w:t xml:space="preserve"> </w:t>
-                      </w:r>
                     </w:p>
                     <w:p/>
                     <w:p>
@@ -6745,23 +7107,13 @@
                         </w:rPr>
                         <w:t xml:space="preserve">, budget alerts </w:t>
                       </w:r>
-                      <w:proofErr w:type="spellStart"/>
                       <w:r>
                         <w:rPr>
                           <w:rFonts w:ascii="Lato" w:hAnsi="Lato"/>
                           <w:sz w:val="18"/>
                           <w:szCs w:val="18"/>
                         </w:rPr>
-                        <w:t>e.t.c</w:t>
-                      </w:r>
-                      <w:proofErr w:type="spellEnd"/>
-                      <w:r>
-                        <w:rPr>
-                          <w:rFonts w:ascii="Lato" w:hAnsi="Lato"/>
-                          <w:sz w:val="18"/>
-                          <w:szCs w:val="18"/>
-                        </w:rPr>
-                        <w:t>.</w:t>
+                        <w:t>etc.</w:t>
                       </w:r>
                     </w:p>
                     <w:p>
@@ -6777,8 +7129,392 @@
                           <w:szCs w:val="18"/>
                         </w:rPr>
                       </w:pPr>
+                      <w:r>
+                        <w:rPr>
+                          <w:rFonts w:ascii="Lato" w:hAnsi="Lato"/>
+                          <w:sz w:val="18"/>
+                          <w:szCs w:val="18"/>
+                        </w:rPr>
+                        <w:t xml:space="preserve">Built S3 buckets and managed policies for S3 buckets and used S3 bucket and Glacier for storage and backup </w:t>
+                      </w:r>
+                      <w:r>
+                        <w:rPr>
+                          <w:rFonts w:ascii="Lato" w:hAnsi="Lato"/>
+                          <w:sz w:val="18"/>
+                          <w:szCs w:val="18"/>
+                        </w:rPr>
+                        <w:t xml:space="preserve">on </w:t>
+                      </w:r>
+                      <w:r>
+                        <w:rPr>
+                          <w:rFonts w:ascii="Lato" w:hAnsi="Lato"/>
+                          <w:sz w:val="18"/>
+                          <w:szCs w:val="18"/>
+                        </w:rPr>
+                        <w:t>AWS.</w:t>
+                      </w:r>
+                    </w:p>
+                    <w:p>
+                      <w:pPr>
+                        <w:pStyle w:val="ListParagraph"/>
+                        <w:numPr>
+                          <w:ilvl w:val="0"/>
+                          <w:numId w:val="4"/>
+                        </w:numPr>
+                        <w:rPr>
+                          <w:rFonts w:ascii="Lato" w:hAnsi="Lato"/>
+                          <w:sz w:val="18"/>
+                          <w:szCs w:val="18"/>
+                        </w:rPr>
+                      </w:pPr>
+                      <w:r>
+                        <w:rPr>
+                          <w:rFonts w:ascii="Lato" w:hAnsi="Lato"/>
+                          <w:sz w:val="18"/>
+                          <w:szCs w:val="18"/>
+                        </w:rPr>
+                        <w:t>A</w:t>
+                      </w:r>
+                      <w:r>
+                        <w:rPr>
+                          <w:rFonts w:ascii="Lato" w:hAnsi="Lato"/>
+                          <w:sz w:val="18"/>
+                          <w:szCs w:val="18"/>
+                        </w:rPr>
+                        <w:t xml:space="preserve">mazon IAM service enabled to grant permissions and resources to users. Managed roles and permissions of users with the help of AWS </w:t>
+                      </w:r>
+                      <w:r>
+                        <w:rPr>
+                          <w:rFonts w:ascii="Lato" w:hAnsi="Lato"/>
+                          <w:sz w:val="18"/>
+                          <w:szCs w:val="18"/>
+                        </w:rPr>
+                        <w:t>IAM.</w:t>
+                      </w:r>
+                    </w:p>
+                    <w:p>
+                      <w:pPr>
+                        <w:pStyle w:val="ListParagraph"/>
+                        <w:numPr>
+                          <w:ilvl w:val="0"/>
+                          <w:numId w:val="4"/>
+                        </w:numPr>
+                        <w:rPr>
+                          <w:rFonts w:ascii="Lato" w:hAnsi="Lato"/>
+                          <w:sz w:val="18"/>
+                          <w:szCs w:val="18"/>
+                        </w:rPr>
+                      </w:pPr>
+                      <w:r>
+                        <w:rPr>
+                          <w:rFonts w:ascii="Lato" w:hAnsi="Lato"/>
+                          <w:sz w:val="18"/>
+                          <w:szCs w:val="18"/>
+                        </w:rPr>
+                        <w:t xml:space="preserve">Initiating alarms </w:t>
+                      </w:r>
+                      <w:r>
+                        <w:rPr>
+                          <w:rFonts w:ascii="Lato" w:hAnsi="Lato"/>
+                          <w:sz w:val="18"/>
+                          <w:szCs w:val="18"/>
+                        </w:rPr>
+                        <w:t>by replacing</w:t>
+                      </w:r>
+                      <w:r>
+                        <w:rPr>
+                          <w:rFonts w:ascii="Lato" w:hAnsi="Lato"/>
+                          <w:sz w:val="18"/>
+                          <w:szCs w:val="18"/>
+                        </w:rPr>
+                        <w:t xml:space="preserve"> CloudWatch </w:t>
+                      </w:r>
+                      <w:r>
+                        <w:rPr>
+                          <w:rFonts w:ascii="Lato" w:hAnsi="Lato"/>
+                          <w:sz w:val="18"/>
+                          <w:szCs w:val="18"/>
+                        </w:rPr>
+                        <w:t xml:space="preserve">with </w:t>
+                      </w:r>
+                      <w:proofErr w:type="spellStart"/>
+                      <w:r>
+                        <w:rPr>
+                          <w:rFonts w:ascii="Lato" w:hAnsi="Lato"/>
+                          <w:sz w:val="18"/>
+                          <w:szCs w:val="18"/>
+                        </w:rPr>
+                        <w:t>Sensu</w:t>
+                      </w:r>
+                      <w:proofErr w:type="spellEnd"/>
+                      <w:r>
+                        <w:rPr>
+                          <w:rFonts w:ascii="Lato" w:hAnsi="Lato"/>
+                          <w:sz w:val="18"/>
+                          <w:szCs w:val="18"/>
+                        </w:rPr>
+                        <w:t xml:space="preserve"> and PagerDuty </w:t>
+                      </w:r>
+                      <w:r>
+                        <w:rPr>
+                          <w:rFonts w:ascii="Lato" w:hAnsi="Lato"/>
+                          <w:sz w:val="18"/>
+                          <w:szCs w:val="18"/>
+                        </w:rPr>
+                        <w:t xml:space="preserve">service for monitoring the server's performance, CPU </w:t>
+                      </w:r>
+                      <w:r>
+                        <w:rPr>
+                          <w:rFonts w:ascii="Lato" w:hAnsi="Lato"/>
+                          <w:sz w:val="18"/>
+                          <w:szCs w:val="18"/>
+                        </w:rPr>
+                        <w:t>Utilization,</w:t>
+                      </w:r>
+                      <w:r>
+                        <w:rPr>
+                          <w:rFonts w:ascii="Lato" w:hAnsi="Lato"/>
+                          <w:sz w:val="18"/>
+                          <w:szCs w:val="18"/>
+                        </w:rPr>
+                        <w:t xml:space="preserve"> disk usage etc. to take recommended actions for better performance.</w:t>
+                      </w:r>
+                    </w:p>
+                    <w:p>
+                      <w:pPr>
+                        <w:pStyle w:val="ListParagraph"/>
+                        <w:numPr>
+                          <w:ilvl w:val="0"/>
+                          <w:numId w:val="4"/>
+                        </w:numPr>
+                        <w:rPr>
+                          <w:rFonts w:ascii="Lato" w:hAnsi="Lato"/>
+                          <w:sz w:val="18"/>
+                          <w:szCs w:val="18"/>
+                        </w:rPr>
+                      </w:pPr>
+                      <w:r>
+                        <w:rPr>
+                          <w:rFonts w:ascii="Lato" w:hAnsi="Lato"/>
+                          <w:sz w:val="18"/>
+                          <w:szCs w:val="18"/>
+                        </w:rPr>
+                        <w:t>Configured AWS Multi</w:t>
+                      </w:r>
+                      <w:r>
+                        <w:rPr>
+                          <w:rFonts w:ascii="Lato" w:hAnsi="Lato"/>
+                          <w:sz w:val="18"/>
+                          <w:szCs w:val="18"/>
+                        </w:rPr>
+                        <w:t xml:space="preserve"> Factor Authentication in IAM to implement 2 step authentication of user's access using Google Authenticator </w:t>
+                      </w:r>
+                      <w:r>
+                        <w:rPr>
+                          <w:rFonts w:ascii="Lato" w:hAnsi="Lato"/>
+                          <w:sz w:val="18"/>
+                          <w:szCs w:val="18"/>
+                        </w:rPr>
+                        <w:t>and AWS Virtual</w:t>
+                      </w:r>
+                      <w:r>
+                        <w:rPr>
+                          <w:rFonts w:ascii="Lato" w:hAnsi="Lato"/>
+                          <w:sz w:val="18"/>
+                          <w:szCs w:val="18"/>
+                        </w:rPr>
+                        <w:t xml:space="preserve"> </w:t>
+                      </w:r>
+                      <w:r>
+                        <w:rPr>
+                          <w:rFonts w:ascii="Lato" w:hAnsi="Lato"/>
+                          <w:sz w:val="18"/>
+                          <w:szCs w:val="18"/>
+                        </w:rPr>
+                        <w:t>MFA.</w:t>
+                      </w:r>
+                    </w:p>
+                    <w:p>
+                      <w:pPr>
+                        <w:pStyle w:val="ListParagraph"/>
+                        <w:numPr>
+                          <w:ilvl w:val="0"/>
+                          <w:numId w:val="4"/>
+                        </w:numPr>
+                        <w:rPr>
+                          <w:rFonts w:ascii="Lato" w:hAnsi="Lato"/>
+                          <w:sz w:val="18"/>
+                          <w:szCs w:val="18"/>
+                        </w:rPr>
+                      </w:pPr>
+                      <w:r>
+                        <w:rPr>
+                          <w:rFonts w:ascii="Lato" w:hAnsi="Lato"/>
+                          <w:sz w:val="18"/>
+                          <w:szCs w:val="18"/>
+                        </w:rPr>
+                        <w:t xml:space="preserve">Included security </w:t>
+                      </w:r>
+                      <w:r>
+                        <w:rPr>
+                          <w:rFonts w:ascii="Lato" w:hAnsi="Lato"/>
+                          <w:sz w:val="18"/>
+                          <w:szCs w:val="18"/>
+                        </w:rPr>
+                        <w:t>groups,</w:t>
+                      </w:r>
+                      <w:r>
+                        <w:rPr>
+                          <w:rFonts w:ascii="Lato" w:hAnsi="Lato"/>
+                          <w:sz w:val="18"/>
+                          <w:szCs w:val="18"/>
+                        </w:rPr>
+                        <w:t xml:space="preserve"> network </w:t>
+                      </w:r>
+                      <w:r>
+                        <w:rPr>
+                          <w:rFonts w:ascii="Lato" w:hAnsi="Lato"/>
+                          <w:sz w:val="18"/>
+                          <w:szCs w:val="18"/>
+                        </w:rPr>
+                        <w:t>ACLs,</w:t>
+                      </w:r>
+                      <w:r>
+                        <w:rPr>
+                          <w:rFonts w:ascii="Lato" w:hAnsi="Lato"/>
+                          <w:sz w:val="18"/>
+                          <w:szCs w:val="18"/>
+                        </w:rPr>
+                        <w:t xml:space="preserve"> Internet </w:t>
+                      </w:r>
+                      <w:r>
+                        <w:rPr>
+                          <w:rFonts w:ascii="Lato" w:hAnsi="Lato"/>
+                          <w:sz w:val="18"/>
+                          <w:szCs w:val="18"/>
+                        </w:rPr>
+                        <w:t>Gateways,</w:t>
+                      </w:r>
+                      <w:r>
+                        <w:rPr>
+                          <w:rFonts w:ascii="Lato" w:hAnsi="Lato"/>
+                          <w:sz w:val="18"/>
+                          <w:szCs w:val="18"/>
+                        </w:rPr>
+                        <w:t xml:space="preserve"> and Elastic </w:t>
+                      </w:r>
+                      <w:r>
+                        <w:rPr>
+                          <w:rFonts w:ascii="Lato" w:hAnsi="Lato"/>
+                          <w:sz w:val="18"/>
+                          <w:szCs w:val="18"/>
+                        </w:rPr>
+                        <w:t>IPs</w:t>
+                      </w:r>
+                      <w:r>
+                        <w:rPr>
+                          <w:rFonts w:ascii="Lato" w:hAnsi="Lato"/>
+                          <w:sz w:val="18"/>
+                          <w:szCs w:val="18"/>
+                        </w:rPr>
+                        <w:t xml:space="preserve"> to ensure a safe area for organization </w:t>
+                      </w:r>
+                      <w:r>
+                        <w:rPr>
+                          <w:rFonts w:ascii="Lato" w:hAnsi="Lato"/>
+                          <w:sz w:val="18"/>
+                          <w:szCs w:val="18"/>
+                        </w:rPr>
+                        <w:t>in AWS public</w:t>
+                      </w:r>
+                      <w:r>
+                        <w:rPr>
+                          <w:rFonts w:ascii="Lato" w:hAnsi="Lato"/>
+                          <w:sz w:val="18"/>
+                          <w:szCs w:val="18"/>
+                        </w:rPr>
+                        <w:t xml:space="preserve"> cloud.</w:t>
+                      </w:r>
+                    </w:p>
+                    <w:p>
+                      <w:pPr>
+                        <w:pStyle w:val="ListParagraph"/>
+                        <w:numPr>
+                          <w:ilvl w:val="0"/>
+                          <w:numId w:val="4"/>
+                        </w:numPr>
+                        <w:rPr>
+                          <w:rFonts w:ascii="Lato" w:hAnsi="Lato"/>
+                          <w:sz w:val="18"/>
+                          <w:szCs w:val="18"/>
+                        </w:rPr>
+                      </w:pPr>
+                      <w:r>
+                        <w:rPr>
+                          <w:rFonts w:ascii="Lato" w:hAnsi="Lato"/>
+                          <w:sz w:val="18"/>
+                          <w:szCs w:val="18"/>
+                        </w:rPr>
+                        <w:t xml:space="preserve">Coordinate/assist developers with establishing and applying appropriate branching, </w:t>
+                      </w:r>
+                      <w:r>
+                        <w:rPr>
+                          <w:rFonts w:ascii="Lato" w:hAnsi="Lato"/>
+                          <w:sz w:val="18"/>
+                          <w:szCs w:val="18"/>
+                        </w:rPr>
+                        <w:t>labelling</w:t>
+                      </w:r>
+                      <w:r>
+                        <w:rPr>
+                          <w:rFonts w:ascii="Lato" w:hAnsi="Lato"/>
+                          <w:sz w:val="18"/>
+                          <w:szCs w:val="18"/>
+                        </w:rPr>
+                        <w:t xml:space="preserve"> /naming conventions using GIT source control.</w:t>
+                      </w:r>
+                    </w:p>
+                    <w:p>
+                      <w:pPr>
+                        <w:rPr>
+                          <w:rFonts w:ascii="Lato" w:hAnsi="Lato"/>
+                          <w:sz w:val="18"/>
+                          <w:szCs w:val="18"/>
+                        </w:rPr>
+                      </w:pPr>
+                    </w:p>
+                    <w:p>
+                      <w:pPr>
+                        <w:pStyle w:val="ListParagraph"/>
+                        <w:numPr>
+                          <w:ilvl w:val="0"/>
+                          <w:numId w:val="3"/>
+                        </w:numPr>
+                        <w:ind w:left="284"/>
+                      </w:pPr>
+                      <w:r>
+                        <w:t>PrimaHealth Credit</w:t>
+                      </w:r>
                     </w:p>
                     <w:p/>
+                    <w:p/>
+                    <w:p>
+                      <w:pPr>
+                        <w:rPr>
+                          <w:rFonts w:ascii="Lato" w:hAnsi="Lato"/>
+                          <w:sz w:val="18"/>
+                          <w:szCs w:val="18"/>
+                        </w:rPr>
+                      </w:pPr>
+                      <w:r>
+                        <w:rPr>
+                          <w:rFonts w:ascii="Lato" w:hAnsi="Lato"/>
+                          <w:sz w:val="18"/>
+                          <w:szCs w:val="18"/>
+                        </w:rPr>
+                        <w:t>"PrimaHealth Credit is a fintech company building the future of patient finance. We are leading the industry with a single-application financing platform that allows healthcare providers to serve patients across the credit spectrum.</w:t>
+                      </w:r>
+                    </w:p>
                   </w:txbxContent>
                 </v:textbox>
               </v:shape>
@@ -6799,18 +7535,18 @@
         <mc:AlternateContent>
           <mc:Choice Requires="wps">
             <w:drawing>
-              <wp:anchor distT="0" distB="0" distL="114300" distR="114300" simplePos="0" relativeHeight="251691008" behindDoc="0" locked="0" layoutInCell="1" allowOverlap="1" wp14:anchorId="6FE82D07" wp14:editId="4074F4A3">
+              <wp:anchor distT="0" distB="0" distL="114300" distR="114300" simplePos="0" relativeHeight="251693056" behindDoc="0" locked="0" layoutInCell="1" allowOverlap="1" wp14:anchorId="5BCF425B" wp14:editId="1642B8AD">
                 <wp:simplePos x="0" y="0"/>
                 <wp:positionH relativeFrom="column">
-                  <wp:posOffset>210710</wp:posOffset>
+                  <wp:posOffset>201323</wp:posOffset>
                 </wp:positionH>
                 <wp:positionV relativeFrom="paragraph">
-                  <wp:posOffset>347224</wp:posOffset>
+                  <wp:posOffset>4549388</wp:posOffset>
                 </wp:positionV>
-                <wp:extent cx="4229100" cy="343414"/>
+                <wp:extent cx="6766560" cy="421420"/>
                 <wp:effectExtent l="0" t="0" r="0" b="0"/>
                 <wp:wrapNone/>
-                <wp:docPr id="19" name="Text Box 19"/>
+                <wp:docPr id="32" name="Text Box 32"/>
                 <wp:cNvGraphicFramePr/>
                 <a:graphic xmlns:a="http://schemas.openxmlformats.org/drawingml/2006/main">
                   <a:graphicData uri="http://schemas.microsoft.com/office/word/2010/wordprocessingShape">
@@ -6819,7 +7555,7 @@
                       <wps:spPr>
                         <a:xfrm>
                           <a:off x="0" y="0"/>
-                          <a:ext cx="4229100" cy="343414"/>
+                          <a:ext cx="6766560" cy="421420"/>
                         </a:xfrm>
                         <a:prstGeom prst="rect">
                           <a:avLst/>
@@ -6840,9 +7576,779 @@
                                 <w:noProof/>
                               </w:rPr>
                               <w:drawing>
-                                <wp:inline distT="0" distB="0" distL="0" distR="0" wp14:anchorId="63A9595E" wp14:editId="52365D95">
-                                  <wp:extent cx="246409" cy="147701"/>
-                                  <wp:effectExtent l="0" t="0" r="1270" b="5080"/>
+                                <wp:inline distT="0" distB="0" distL="0" distR="0" wp14:anchorId="5BB90662" wp14:editId="61B9D73A">
+                                  <wp:extent cx="318362" cy="190831"/>
+                                  <wp:effectExtent l="0" t="0" r="5715" b="0"/>
+                                  <wp:docPr id="33" name="Picture 33" descr="A picture containing text, tableware, dishware, clipart&#10;&#10;Description automatically generated"/>
+                                  <wp:cNvGraphicFramePr>
+                                    <a:graphicFrameLocks xmlns:a="http://schemas.openxmlformats.org/drawingml/2006/main" noChangeAspect="1"/>
+                                  </wp:cNvGraphicFramePr>
+                                  <a:graphic xmlns:a="http://schemas.openxmlformats.org/drawingml/2006/main">
+                                    <a:graphicData uri="http://schemas.openxmlformats.org/drawingml/2006/picture">
+                                      <pic:pic xmlns:pic="http://schemas.openxmlformats.org/drawingml/2006/picture">
+                                        <pic:nvPicPr>
+                                          <pic:cNvPr id="20" name="Picture 20" descr="A picture containing text, tableware, dishware, clipart&#10;&#10;Description automatically generated"/>
+                                          <pic:cNvPicPr/>
+                                        </pic:nvPicPr>
+                                        <pic:blipFill>
+                                          <a:blip r:embed="rId13">
+                                            <a:extLst>
+                                              <a:ext uri="{28A0092B-C50C-407E-A947-70E740481C1C}">
+                                                <a14:useLocalDpi xmlns:a14="http://schemas.microsoft.com/office/drawing/2010/main" val="0"/>
+                                              </a:ext>
+                                            </a:extLst>
+                                          </a:blip>
+                                          <a:stretch>
+                                            <a:fillRect/>
+                                          </a:stretch>
+                                        </pic:blipFill>
+                                        <pic:spPr>
+                                          <a:xfrm>
+                                            <a:off x="0" y="0"/>
+                                            <a:ext cx="333058" cy="199640"/>
+                                          </a:xfrm>
+                                          <a:prstGeom prst="rect">
+                                            <a:avLst/>
+                                          </a:prstGeom>
+                                        </pic:spPr>
+                                      </pic:pic>
+                                    </a:graphicData>
+                                  </a:graphic>
+                                </wp:inline>
+                              </w:drawing>
+                            </w:r>
+                            <w:r>
+                              <w:t xml:space="preserve"> </w:t>
+                            </w:r>
+                            <w:r>
+                              <w:rPr>
+                                <w:noProof/>
+                              </w:rPr>
+                              <w:drawing>
+                                <wp:inline distT="0" distB="0" distL="0" distR="0" wp14:anchorId="3A9FCB18" wp14:editId="2B5D619B">
+                                  <wp:extent cx="427567" cy="278315"/>
+                                  <wp:effectExtent l="0" t="0" r="0" b="7620"/>
+                                  <wp:docPr id="35" name="Picture 35" descr="Logo, company name&#10;&#10;Description automatically generated"/>
+                                  <wp:cNvGraphicFramePr>
+                                    <a:graphicFrameLocks xmlns:a="http://schemas.openxmlformats.org/drawingml/2006/main" noChangeAspect="1"/>
+                                  </wp:cNvGraphicFramePr>
+                                  <a:graphic xmlns:a="http://schemas.openxmlformats.org/drawingml/2006/main">
+                                    <a:graphicData uri="http://schemas.openxmlformats.org/drawingml/2006/picture">
+                                      <pic:pic xmlns:pic="http://schemas.openxmlformats.org/drawingml/2006/picture">
+                                        <pic:nvPicPr>
+                                          <pic:cNvPr id="24" name="Picture 24" descr="Logo, company name&#10;&#10;Description automatically generated"/>
+                                          <pic:cNvPicPr/>
+                                        </pic:nvPicPr>
+                                        <pic:blipFill>
+                                          <a:blip r:embed="rId17">
+                                            <a:extLst>
+                                              <a:ext uri="{28A0092B-C50C-407E-A947-70E740481C1C}">
+                                                <a14:useLocalDpi xmlns:a14="http://schemas.microsoft.com/office/drawing/2010/main" val="0"/>
+                                              </a:ext>
+                                            </a:extLst>
+                                          </a:blip>
+                                          <a:stretch>
+                                            <a:fillRect/>
+                                          </a:stretch>
+                                        </pic:blipFill>
+                                        <pic:spPr>
+                                          <a:xfrm>
+                                            <a:off x="0" y="0"/>
+                                            <a:ext cx="436350" cy="284032"/>
+                                          </a:xfrm>
+                                          <a:prstGeom prst="rect">
+                                            <a:avLst/>
+                                          </a:prstGeom>
+                                        </pic:spPr>
+                                      </pic:pic>
+                                    </a:graphicData>
+                                  </a:graphic>
+                                </wp:inline>
+                              </w:drawing>
+                            </w:r>
+                            <w:r>
+                              <w:rPr>
+                                <w:noProof/>
+                              </w:rPr>
+                              <w:drawing>
+                                <wp:inline distT="0" distB="0" distL="0" distR="0" wp14:anchorId="5599956A" wp14:editId="0005E897">
+                                  <wp:extent cx="935680" cy="245110"/>
+                                  <wp:effectExtent l="0" t="0" r="0" b="2540"/>
+                                  <wp:docPr id="39" name="Picture 39"/>
+                                  <wp:cNvGraphicFramePr>
+                                    <a:graphicFrameLocks xmlns:a="http://schemas.openxmlformats.org/drawingml/2006/main" noChangeAspect="1"/>
+                                  </wp:cNvGraphicFramePr>
+                                  <a:graphic xmlns:a="http://schemas.openxmlformats.org/drawingml/2006/main">
+                                    <a:graphicData uri="http://schemas.openxmlformats.org/drawingml/2006/picture">
+                                      <pic:pic xmlns:pic="http://schemas.openxmlformats.org/drawingml/2006/picture">
+                                        <pic:nvPicPr>
+                                          <pic:cNvPr id="29" name="Picture 29"/>
+                                          <pic:cNvPicPr/>
+                                        </pic:nvPicPr>
+                                        <pic:blipFill>
+                                          <a:blip r:embed="rId18">
+                                            <a:extLst>
+                                              <a:ext uri="{28A0092B-C50C-407E-A947-70E740481C1C}">
+                                                <a14:useLocalDpi xmlns:a14="http://schemas.microsoft.com/office/drawing/2010/main" val="0"/>
+                                              </a:ext>
+                                            </a:extLst>
+                                          </a:blip>
+                                          <a:stretch>
+                                            <a:fillRect/>
+                                          </a:stretch>
+                                        </pic:blipFill>
+                                        <pic:spPr>
+                                          <a:xfrm>
+                                            <a:off x="0" y="0"/>
+                                            <a:ext cx="935680" cy="245110"/>
+                                          </a:xfrm>
+                                          <a:prstGeom prst="rect">
+                                            <a:avLst/>
+                                          </a:prstGeom>
+                                        </pic:spPr>
+                                      </pic:pic>
+                                    </a:graphicData>
+                                  </a:graphic>
+                                </wp:inline>
+                              </w:drawing>
+                            </w:r>
+                            <w:r>
+                              <w:rPr>
+                                <w:noProof/>
+                              </w:rPr>
+                              <w:t xml:space="preserve"> </w:t>
+                            </w:r>
+                            <w:r>
+                              <w:rPr>
+                                <w:noProof/>
+                              </w:rPr>
+                              <w:drawing>
+                                <wp:inline distT="0" distB="0" distL="0" distR="0" wp14:anchorId="6E41BF00" wp14:editId="355E19FF">
+                                  <wp:extent cx="610235" cy="245110"/>
+                                  <wp:effectExtent l="0" t="0" r="0" b="2540"/>
+                                  <wp:docPr id="42" name="Picture 42" descr="Logo, company name&#10;&#10;Description automatically generated"/>
+                                  <wp:cNvGraphicFramePr>
+                                    <a:graphicFrameLocks xmlns:a="http://schemas.openxmlformats.org/drawingml/2006/main" noChangeAspect="1"/>
+                                  </wp:cNvGraphicFramePr>
+                                  <a:graphic xmlns:a="http://schemas.openxmlformats.org/drawingml/2006/main">
+                                    <a:graphicData uri="http://schemas.openxmlformats.org/drawingml/2006/picture">
+                                      <pic:pic xmlns:pic="http://schemas.openxmlformats.org/drawingml/2006/picture">
+                                        <pic:nvPicPr>
+                                          <pic:cNvPr id="42" name="Picture 42" descr="Logo, company name&#10;&#10;Description automatically generated"/>
+                                          <pic:cNvPicPr/>
+                                        </pic:nvPicPr>
+                                        <pic:blipFill>
+                                          <a:blip r:embed="rId19">
+                                            <a:extLst>
+                                              <a:ext uri="{28A0092B-C50C-407E-A947-70E740481C1C}">
+                                                <a14:useLocalDpi xmlns:a14="http://schemas.microsoft.com/office/drawing/2010/main" val="0"/>
+                                              </a:ext>
+                                            </a:extLst>
+                                          </a:blip>
+                                          <a:stretch>
+                                            <a:fillRect/>
+                                          </a:stretch>
+                                        </pic:blipFill>
+                                        <pic:spPr>
+                                          <a:xfrm>
+                                            <a:off x="0" y="0"/>
+                                            <a:ext cx="610235" cy="245110"/>
+                                          </a:xfrm>
+                                          <a:prstGeom prst="rect">
+                                            <a:avLst/>
+                                          </a:prstGeom>
+                                        </pic:spPr>
+                                      </pic:pic>
+                                    </a:graphicData>
+                                  </a:graphic>
+                                </wp:inline>
+                              </w:drawing>
+                            </w:r>
+                            <w:r>
+                              <w:rPr>
+                                <w:noProof/>
+                              </w:rPr>
+                              <w:t xml:space="preserve"> </w:t>
+                            </w:r>
+                            <w:r>
+                              <w:rPr>
+                                <w:noProof/>
+                              </w:rPr>
+                              <w:drawing>
+                                <wp:inline distT="0" distB="0" distL="0" distR="0" wp14:anchorId="05F1D153" wp14:editId="51338ED4">
+                                  <wp:extent cx="742950" cy="245110"/>
+                                  <wp:effectExtent l="0" t="0" r="0" b="2540"/>
+                                  <wp:docPr id="43" name="Picture 43" descr="A picture containing text&#10;&#10;Description automatically generated"/>
+                                  <wp:cNvGraphicFramePr>
+                                    <a:graphicFrameLocks xmlns:a="http://schemas.openxmlformats.org/drawingml/2006/main" noChangeAspect="1"/>
+                                  </wp:cNvGraphicFramePr>
+                                  <a:graphic xmlns:a="http://schemas.openxmlformats.org/drawingml/2006/main">
+                                    <a:graphicData uri="http://schemas.openxmlformats.org/drawingml/2006/picture">
+                                      <pic:pic xmlns:pic="http://schemas.openxmlformats.org/drawingml/2006/picture">
+                                        <pic:nvPicPr>
+                                          <pic:cNvPr id="43" name="Picture 43" descr="A picture containing text&#10;&#10;Description automatically generated"/>
+                                          <pic:cNvPicPr/>
+                                        </pic:nvPicPr>
+                                        <pic:blipFill>
+                                          <a:blip r:embed="rId20">
+                                            <a:extLst>
+                                              <a:ext uri="{28A0092B-C50C-407E-A947-70E740481C1C}">
+                                                <a14:useLocalDpi xmlns:a14="http://schemas.microsoft.com/office/drawing/2010/main" val="0"/>
+                                              </a:ext>
+                                            </a:extLst>
+                                          </a:blip>
+                                          <a:stretch>
+                                            <a:fillRect/>
+                                          </a:stretch>
+                                        </pic:blipFill>
+                                        <pic:spPr>
+                                          <a:xfrm>
+                                            <a:off x="0" y="0"/>
+                                            <a:ext cx="742950" cy="245110"/>
+                                          </a:xfrm>
+                                          <a:prstGeom prst="rect">
+                                            <a:avLst/>
+                                          </a:prstGeom>
+                                        </pic:spPr>
+                                      </pic:pic>
+                                    </a:graphicData>
+                                  </a:graphic>
+                                </wp:inline>
+                              </w:drawing>
+                            </w:r>
+                            <w:r>
+                              <w:rPr>
+                                <w:noProof/>
+                              </w:rPr>
+                              <w:drawing>
+                                <wp:inline distT="0" distB="0" distL="0" distR="0" wp14:anchorId="10D440AE" wp14:editId="3F5F4B1A">
+                                  <wp:extent cx="1523457" cy="239533"/>
+                                  <wp:effectExtent l="0" t="0" r="635" b="8255"/>
+                                  <wp:docPr id="44" name="Picture 44" descr="A picture containing logo&#10;&#10;Description automatically generated"/>
+                                  <wp:cNvGraphicFramePr>
+                                    <a:graphicFrameLocks xmlns:a="http://schemas.openxmlformats.org/drawingml/2006/main" noChangeAspect="1"/>
+                                  </wp:cNvGraphicFramePr>
+                                  <a:graphic xmlns:a="http://schemas.openxmlformats.org/drawingml/2006/main">
+                                    <a:graphicData uri="http://schemas.openxmlformats.org/drawingml/2006/picture">
+                                      <pic:pic xmlns:pic="http://schemas.openxmlformats.org/drawingml/2006/picture">
+                                        <pic:nvPicPr>
+                                          <pic:cNvPr id="44" name="Picture 44" descr="A picture containing logo&#10;&#10;Description automatically generated"/>
+                                          <pic:cNvPicPr/>
+                                        </pic:nvPicPr>
+                                        <pic:blipFill>
+                                          <a:blip r:embed="rId21">
+                                            <a:extLst>
+                                              <a:ext uri="{28A0092B-C50C-407E-A947-70E740481C1C}">
+                                                <a14:useLocalDpi xmlns:a14="http://schemas.microsoft.com/office/drawing/2010/main" val="0"/>
+                                              </a:ext>
+                                            </a:extLst>
+                                          </a:blip>
+                                          <a:stretch>
+                                            <a:fillRect/>
+                                          </a:stretch>
+                                        </pic:blipFill>
+                                        <pic:spPr>
+                                          <a:xfrm>
+                                            <a:off x="0" y="0"/>
+                                            <a:ext cx="1594375" cy="250683"/>
+                                          </a:xfrm>
+                                          <a:prstGeom prst="rect">
+                                            <a:avLst/>
+                                          </a:prstGeom>
+                                        </pic:spPr>
+                                      </pic:pic>
+                                    </a:graphicData>
+                                  </a:graphic>
+                                </wp:inline>
+                              </w:drawing>
+                            </w:r>
+                            <w:r>
+                              <w:rPr>
+                                <w:noProof/>
+                              </w:rPr>
+                              <w:t xml:space="preserve"> </w:t>
+                            </w:r>
+                            <w:r>
+                              <w:rPr>
+                                <w:noProof/>
+                              </w:rPr>
+                              <w:drawing>
+                                <wp:inline distT="0" distB="0" distL="0" distR="0" wp14:anchorId="5A1F3D8D" wp14:editId="7B89209D">
+                                  <wp:extent cx="1128986" cy="202881"/>
+                                  <wp:effectExtent l="0" t="0" r="0" b="6985"/>
+                                  <wp:docPr id="45" name="Picture 45" descr="Logo&#10;&#10;Description automatically generated"/>
+                                  <wp:cNvGraphicFramePr>
+                                    <a:graphicFrameLocks xmlns:a="http://schemas.openxmlformats.org/drawingml/2006/main" noChangeAspect="1"/>
+                                  </wp:cNvGraphicFramePr>
+                                  <a:graphic xmlns:a="http://schemas.openxmlformats.org/drawingml/2006/main">
+                                    <a:graphicData uri="http://schemas.openxmlformats.org/drawingml/2006/picture">
+                                      <pic:pic xmlns:pic="http://schemas.openxmlformats.org/drawingml/2006/picture">
+                                        <pic:nvPicPr>
+                                          <pic:cNvPr id="45" name="Picture 45" descr="Logo&#10;&#10;Description automatically generated"/>
+                                          <pic:cNvPicPr/>
+                                        </pic:nvPicPr>
+                                        <pic:blipFill>
+                                          <a:blip r:embed="rId22">
+                                            <a:extLst>
+                                              <a:ext uri="{28A0092B-C50C-407E-A947-70E740481C1C}">
+                                                <a14:useLocalDpi xmlns:a14="http://schemas.microsoft.com/office/drawing/2010/main" val="0"/>
+                                              </a:ext>
+                                            </a:extLst>
+                                          </a:blip>
+                                          <a:stretch>
+                                            <a:fillRect/>
+                                          </a:stretch>
+                                        </pic:blipFill>
+                                        <pic:spPr>
+                                          <a:xfrm>
+                                            <a:off x="0" y="0"/>
+                                            <a:ext cx="1177453" cy="211591"/>
+                                          </a:xfrm>
+                                          <a:prstGeom prst="rect">
+                                            <a:avLst/>
+                                          </a:prstGeom>
+                                        </pic:spPr>
+                                      </pic:pic>
+                                    </a:graphicData>
+                                  </a:graphic>
+                                </wp:inline>
+                              </w:drawing>
+                            </w:r>
+                          </w:p>
+                        </w:txbxContent>
+                      </wps:txbx>
+                      <wps:bodyPr rot="0" spcFirstLastPara="0" vertOverflow="overflow" horzOverflow="overflow" vert="horz" wrap="square" lIns="91440" tIns="45720" rIns="91440" bIns="45720" numCol="1" spcCol="0" rtlCol="0" fromWordArt="0" anchor="t" anchorCtr="0" forceAA="0" compatLnSpc="1">
+                        <a:prstTxWarp prst="textNoShape">
+                          <a:avLst/>
+                        </a:prstTxWarp>
+                        <a:noAutofit/>
+                      </wps:bodyPr>
+                    </wps:wsp>
+                  </a:graphicData>
+                </a:graphic>
+                <wp14:sizeRelH relativeFrom="margin">
+                  <wp14:pctWidth>0</wp14:pctWidth>
+                </wp14:sizeRelH>
+                <wp14:sizeRelV relativeFrom="margin">
+                  <wp14:pctHeight>0</wp14:pctHeight>
+                </wp14:sizeRelV>
+              </wp:anchor>
+            </w:drawing>
+          </mc:Choice>
+          <mc:Fallback>
+            <w:pict>
+              <v:shape w14:anchorId="5BCF425B" id="Text Box 32" o:spid="_x0000_s1048" type="#_x0000_t202" style="position:absolute;left:0;text-align:left;margin-left:15.85pt;margin-top:358.2pt;width:532.8pt;height:33.2pt;z-index:251693056;visibility:visible;mso-wrap-style:square;mso-width-percent:0;mso-height-percent:0;mso-wrap-distance-left:9pt;mso-wrap-distance-top:0;mso-wrap-distance-right:9pt;mso-wrap-distance-bottom:0;mso-position-horizontal:absolute;mso-position-horizontal-relative:text;mso-position-vertical:absolute;mso-position-vertical-relative:text;mso-width-percent:0;mso-height-percent:0;mso-width-relative:margin;mso-height-relative:margin;v-text-anchor:top" o:gfxdata="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" fillcolor="white [3201]" stroked="f" strokeweight=".5pt">
+                <v:textbox>
+                  <w:txbxContent>
+                    <w:p>
+                      <w:r>
+                        <w:rPr>
+                          <w:noProof/>
+                        </w:rPr>
+                        <w:drawing>
+                          <wp:inline distT="0" distB="0" distL="0" distR="0" wp14:anchorId="5BB90662" wp14:editId="61B9D73A">
+                            <wp:extent cx="318362" cy="190831"/>
+                            <wp:effectExtent l="0" t="0" r="5715" b="0"/>
+                            <wp:docPr id="33" name="Picture 33" descr="A picture containing text, tableware, dishware, clipart&#10;&#10;Description automatically generated"/>
+                            <wp:cNvGraphicFramePr>
+                              <a:graphicFrameLocks xmlns:a="http://schemas.openxmlformats.org/drawingml/2006/main" noChangeAspect="1"/>
+                            </wp:cNvGraphicFramePr>
+                            <a:graphic xmlns:a="http://schemas.openxmlformats.org/drawingml/2006/main">
+                              <a:graphicData uri="http://schemas.openxmlformats.org/drawingml/2006/picture">
+                                <pic:pic xmlns:pic="http://schemas.openxmlformats.org/drawingml/2006/picture">
+                                  <pic:nvPicPr>
+                                    <pic:cNvPr id="20" name="Picture 20" descr="A picture containing text, tableware, dishware, clipart&#10;&#10;Description automatically generated"/>
+                                    <pic:cNvPicPr/>
+                                  </pic:nvPicPr>
+                                  <pic:blipFill>
+                                    <a:blip r:embed="rId13">
+                                      <a:extLst>
+                                        <a:ext uri="{28A0092B-C50C-407E-A947-70E740481C1C}">
+                                          <a14:useLocalDpi xmlns:a14="http://schemas.microsoft.com/office/drawing/2010/main" val="0"/>
+                                        </a:ext>
+                                      </a:extLst>
+                                    </a:blip>
+                                    <a:stretch>
+                                      <a:fillRect/>
+                                    </a:stretch>
+                                  </pic:blipFill>
+                                  <pic:spPr>
+                                    <a:xfrm>
+                                      <a:off x="0" y="0"/>
+                                      <a:ext cx="333058" cy="199640"/>
+                                    </a:xfrm>
+                                    <a:prstGeom prst="rect">
+                                      <a:avLst/>
+                                    </a:prstGeom>
+                                  </pic:spPr>
+                                </pic:pic>
+                              </a:graphicData>
+                            </a:graphic>
+                          </wp:inline>
+                        </w:drawing>
+                      </w:r>
+                      <w:r>
+                        <w:t xml:space="preserve"> </w:t>
+                      </w:r>
+                      <w:r>
+                        <w:rPr>
+                          <w:noProof/>
+                        </w:rPr>
+                        <w:drawing>
+                          <wp:inline distT="0" distB="0" distL="0" distR="0" wp14:anchorId="3A9FCB18" wp14:editId="2B5D619B">
+                            <wp:extent cx="427567" cy="278315"/>
+                            <wp:effectExtent l="0" t="0" r="0" b="7620"/>
+                            <wp:docPr id="35" name="Picture 35" descr="Logo, company name&#10;&#10;Description automatically generated"/>
+                            <wp:cNvGraphicFramePr>
+                              <a:graphicFrameLocks xmlns:a="http://schemas.openxmlformats.org/drawingml/2006/main" noChangeAspect="1"/>
+                            </wp:cNvGraphicFramePr>
+                            <a:graphic xmlns:a="http://schemas.openxmlformats.org/drawingml/2006/main">
+                              <a:graphicData uri="http://schemas.openxmlformats.org/drawingml/2006/picture">
+                                <pic:pic xmlns:pic="http://schemas.openxmlformats.org/drawingml/2006/picture">
+                                  <pic:nvPicPr>
+                                    <pic:cNvPr id="24" name="Picture 24" descr="Logo, company name&#10;&#10;Description automatically generated"/>
+                                    <pic:cNvPicPr/>
+                                  </pic:nvPicPr>
+                                  <pic:blipFill>
+                                    <a:blip r:embed="rId17">
+                                      <a:extLst>
+                                        <a:ext uri="{28A0092B-C50C-407E-A947-70E740481C1C}">
+                                          <a14:useLocalDpi xmlns:a14="http://schemas.microsoft.com/office/drawing/2010/main" val="0"/>
+                                        </a:ext>
+                                      </a:extLst>
+                                    </a:blip>
+                                    <a:stretch>
+                                      <a:fillRect/>
+                                    </a:stretch>
+                                  </pic:blipFill>
+                                  <pic:spPr>
+                                    <a:xfrm>
+                                      <a:off x="0" y="0"/>
+                                      <a:ext cx="436350" cy="284032"/>
+                                    </a:xfrm>
+                                    <a:prstGeom prst="rect">
+                                      <a:avLst/>
+                                    </a:prstGeom>
+                                  </pic:spPr>
+                                </pic:pic>
+                              </a:graphicData>
+                            </a:graphic>
+                          </wp:inline>
+                        </w:drawing>
+                      </w:r>
+                      <w:r>
+                        <w:rPr>
+                          <w:noProof/>
+                        </w:rPr>
+                        <w:drawing>
+                          <wp:inline distT="0" distB="0" distL="0" distR="0" wp14:anchorId="5599956A" wp14:editId="0005E897">
+                            <wp:extent cx="935680" cy="245110"/>
+                            <wp:effectExtent l="0" t="0" r="0" b="2540"/>
+                            <wp:docPr id="39" name="Picture 39"/>
+                            <wp:cNvGraphicFramePr>
+                              <a:graphicFrameLocks xmlns:a="http://schemas.openxmlformats.org/drawingml/2006/main" noChangeAspect="1"/>
+                            </wp:cNvGraphicFramePr>
+                            <a:graphic xmlns:a="http://schemas.openxmlformats.org/drawingml/2006/main">
+                              <a:graphicData uri="http://schemas.openxmlformats.org/drawingml/2006/picture">
+                                <pic:pic xmlns:pic="http://schemas.openxmlformats.org/drawingml/2006/picture">
+                                  <pic:nvPicPr>
+                                    <pic:cNvPr id="29" name="Picture 29"/>
+                                    <pic:cNvPicPr/>
+                                  </pic:nvPicPr>
+                                  <pic:blipFill>
+                                    <a:blip r:embed="rId18">
+                                      <a:extLst>
+                                        <a:ext uri="{28A0092B-C50C-407E-A947-70E740481C1C}">
+                                          <a14:useLocalDpi xmlns:a14="http://schemas.microsoft.com/office/drawing/2010/main" val="0"/>
+                                        </a:ext>
+                                      </a:extLst>
+                                    </a:blip>
+                                    <a:stretch>
+                                      <a:fillRect/>
+                                    </a:stretch>
+                                  </pic:blipFill>
+                                  <pic:spPr>
+                                    <a:xfrm>
+                                      <a:off x="0" y="0"/>
+                                      <a:ext cx="935680" cy="245110"/>
+                                    </a:xfrm>
+                                    <a:prstGeom prst="rect">
+                                      <a:avLst/>
+                                    </a:prstGeom>
+                                  </pic:spPr>
+                                </pic:pic>
+                              </a:graphicData>
+                            </a:graphic>
+                          </wp:inline>
+                        </w:drawing>
+                      </w:r>
+                      <w:r>
+                        <w:rPr>
+                          <w:noProof/>
+                        </w:rPr>
+                        <w:t xml:space="preserve"> </w:t>
+                      </w:r>
+                      <w:r>
+                        <w:rPr>
+                          <w:noProof/>
+                        </w:rPr>
+                        <w:drawing>
+                          <wp:inline distT="0" distB="0" distL="0" distR="0" wp14:anchorId="6E41BF00" wp14:editId="355E19FF">
+                            <wp:extent cx="610235" cy="245110"/>
+                            <wp:effectExtent l="0" t="0" r="0" b="2540"/>
+                            <wp:docPr id="42" name="Picture 42" descr="Logo, company name&#10;&#10;Description automatically generated"/>
+                            <wp:cNvGraphicFramePr>
+                              <a:graphicFrameLocks xmlns:a="http://schemas.openxmlformats.org/drawingml/2006/main" noChangeAspect="1"/>
+                            </wp:cNvGraphicFramePr>
+                            <a:graphic xmlns:a="http://schemas.openxmlformats.org/drawingml/2006/main">
+                              <a:graphicData uri="http://schemas.openxmlformats.org/drawingml/2006/picture">
+                                <pic:pic xmlns:pic="http://schemas.openxmlformats.org/drawingml/2006/picture">
+                                  <pic:nvPicPr>
+                                    <pic:cNvPr id="42" name="Picture 42" descr="Logo, company name&#10;&#10;Description automatically generated"/>
+                                    <pic:cNvPicPr/>
+                                  </pic:nvPicPr>
+                                  <pic:blipFill>
+                                    <a:blip r:embed="rId19">
+                                      <a:extLst>
+                                        <a:ext uri="{28A0092B-C50C-407E-A947-70E740481C1C}">
+                                          <a14:useLocalDpi xmlns:a14="http://schemas.microsoft.com/office/drawing/2010/main" val="0"/>
+                                        </a:ext>
+                                      </a:extLst>
+                                    </a:blip>
+                                    <a:stretch>
+                                      <a:fillRect/>
+                                    </a:stretch>
+                                  </pic:blipFill>
+                                  <pic:spPr>
+                                    <a:xfrm>
+                                      <a:off x="0" y="0"/>
+                                      <a:ext cx="610235" cy="245110"/>
+                                    </a:xfrm>
+                                    <a:prstGeom prst="rect">
+                                      <a:avLst/>
+                                    </a:prstGeom>
+                                  </pic:spPr>
+                                </pic:pic>
+                              </a:graphicData>
+                            </a:graphic>
+                          </wp:inline>
+                        </w:drawing>
+                      </w:r>
+                      <w:r>
+                        <w:rPr>
+                          <w:noProof/>
+                        </w:rPr>
+                        <w:t xml:space="preserve"> </w:t>
+                      </w:r>
+                      <w:r>
+                        <w:rPr>
+                          <w:noProof/>
+                        </w:rPr>
+                        <w:drawing>
+                          <wp:inline distT="0" distB="0" distL="0" distR="0" wp14:anchorId="05F1D153" wp14:editId="51338ED4">
+                            <wp:extent cx="742950" cy="245110"/>
+                            <wp:effectExtent l="0" t="0" r="0" b="2540"/>
+                            <wp:docPr id="43" name="Picture 43" descr="A picture containing text&#10;&#10;Description automatically generated"/>
+                            <wp:cNvGraphicFramePr>
+                              <a:graphicFrameLocks xmlns:a="http://schemas.openxmlformats.org/drawingml/2006/main" noChangeAspect="1"/>
+                            </wp:cNvGraphicFramePr>
+                            <a:graphic xmlns:a="http://schemas.openxmlformats.org/drawingml/2006/main">
+                              <a:graphicData uri="http://schemas.openxmlformats.org/drawingml/2006/picture">
+                                <pic:pic xmlns:pic="http://schemas.openxmlformats.org/drawingml/2006/picture">
+                                  <pic:nvPicPr>
+                                    <pic:cNvPr id="43" name="Picture 43" descr="A picture containing text&#10;&#10;Description automatically generated"/>
+                                    <pic:cNvPicPr/>
+                                  </pic:nvPicPr>
+                                  <pic:blipFill>
+                                    <a:blip r:embed="rId20">
+                                      <a:extLst>
+                                        <a:ext uri="{28A0092B-C50C-407E-A947-70E740481C1C}">
+                                          <a14:useLocalDpi xmlns:a14="http://schemas.microsoft.com/office/drawing/2010/main" val="0"/>
+                                        </a:ext>
+                                      </a:extLst>
+                                    </a:blip>
+                                    <a:stretch>
+                                      <a:fillRect/>
+                                    </a:stretch>
+                                  </pic:blipFill>
+                                  <pic:spPr>
+                                    <a:xfrm>
+                                      <a:off x="0" y="0"/>
+                                      <a:ext cx="742950" cy="245110"/>
+                                    </a:xfrm>
+                                    <a:prstGeom prst="rect">
+                                      <a:avLst/>
+                                    </a:prstGeom>
+                                  </pic:spPr>
+                                </pic:pic>
+                              </a:graphicData>
+                            </a:graphic>
+                          </wp:inline>
+                        </w:drawing>
+                      </w:r>
+                      <w:r>
+                        <w:rPr>
+                          <w:noProof/>
+                        </w:rPr>
+                        <w:drawing>
+                          <wp:inline distT="0" distB="0" distL="0" distR="0" wp14:anchorId="10D440AE" wp14:editId="3F5F4B1A">
+                            <wp:extent cx="1523457" cy="239533"/>
+                            <wp:effectExtent l="0" t="0" r="635" b="8255"/>
+                            <wp:docPr id="44" name="Picture 44" descr="A picture containing logo&#10;&#10;Description automatically generated"/>
+                            <wp:cNvGraphicFramePr>
+                              <a:graphicFrameLocks xmlns:a="http://schemas.openxmlformats.org/drawingml/2006/main" noChangeAspect="1"/>
+                            </wp:cNvGraphicFramePr>
+                            <a:graphic xmlns:a="http://schemas.openxmlformats.org/drawingml/2006/main">
+                              <a:graphicData uri="http://schemas.openxmlformats.org/drawingml/2006/picture">
+                                <pic:pic xmlns:pic="http://schemas.openxmlformats.org/drawingml/2006/picture">
+                                  <pic:nvPicPr>
+                                    <pic:cNvPr id="44" name="Picture 44" descr="A picture containing logo&#10;&#10;Description automatically generated"/>
+                                    <pic:cNvPicPr/>
+                                  </pic:nvPicPr>
+                                  <pic:blipFill>
+                                    <a:blip r:embed="rId21">
+                                      <a:extLst>
+                                        <a:ext uri="{28A0092B-C50C-407E-A947-70E740481C1C}">
+                                          <a14:useLocalDpi xmlns:a14="http://schemas.microsoft.com/office/drawing/2010/main" val="0"/>
+                                        </a:ext>
+                                      </a:extLst>
+                                    </a:blip>
+                                    <a:stretch>
+                                      <a:fillRect/>
+                                    </a:stretch>
+                                  </pic:blipFill>
+                                  <pic:spPr>
+                                    <a:xfrm>
+                                      <a:off x="0" y="0"/>
+                                      <a:ext cx="1594375" cy="250683"/>
+                                    </a:xfrm>
+                                    <a:prstGeom prst="rect">
+                                      <a:avLst/>
+                                    </a:prstGeom>
+                                  </pic:spPr>
+                                </pic:pic>
+                              </a:graphicData>
+                            </a:graphic>
+                          </wp:inline>
+                        </w:drawing>
+                      </w:r>
+                      <w:r>
+                        <w:rPr>
+                          <w:noProof/>
+                        </w:rPr>
+                        <w:t xml:space="preserve"> </w:t>
+                      </w:r>
+                      <w:r>
+                        <w:rPr>
+                          <w:noProof/>
+                        </w:rPr>
+                        <w:drawing>
+                          <wp:inline distT="0" distB="0" distL="0" distR="0" wp14:anchorId="5A1F3D8D" wp14:editId="7B89209D">
+                            <wp:extent cx="1128986" cy="202881"/>
+                            <wp:effectExtent l="0" t="0" r="0" b="6985"/>
+                            <wp:docPr id="45" name="Picture 45" descr="Logo&#10;&#10;Description automatically generated"/>
+                            <wp:cNvGraphicFramePr>
+                              <a:graphicFrameLocks xmlns:a="http://schemas.openxmlformats.org/drawingml/2006/main" noChangeAspect="1"/>
+                            </wp:cNvGraphicFramePr>
+                            <a:graphic xmlns:a="http://schemas.openxmlformats.org/drawingml/2006/main">
+                              <a:graphicData uri="http://schemas.openxmlformats.org/drawingml/2006/picture">
+                                <pic:pic xmlns:pic="http://schemas.openxmlformats.org/drawingml/2006/picture">
+                                  <pic:nvPicPr>
+                                    <pic:cNvPr id="45" name="Picture 45" descr="Logo&#10;&#10;Description automatically generated"/>
+                                    <pic:cNvPicPr/>
+                                  </pic:nvPicPr>
+                                  <pic:blipFill>
+                                    <a:blip r:embed="rId22">
+                                      <a:extLst>
+                                        <a:ext uri="{28A0092B-C50C-407E-A947-70E740481C1C}">
+                                          <a14:useLocalDpi xmlns:a14="http://schemas.microsoft.com/office/drawing/2010/main" val="0"/>
+                                        </a:ext>
+                                      </a:extLst>
+                                    </a:blip>
+                                    <a:stretch>
+                                      <a:fillRect/>
+                                    </a:stretch>
+                                  </pic:blipFill>
+                                  <pic:spPr>
+                                    <a:xfrm>
+                                      <a:off x="0" y="0"/>
+                                      <a:ext cx="1177453" cy="211591"/>
+                                    </a:xfrm>
+                                    <a:prstGeom prst="rect">
+                                      <a:avLst/>
+                                    </a:prstGeom>
+                                  </pic:spPr>
+                                </pic:pic>
+                              </a:graphicData>
+                            </a:graphic>
+                          </wp:inline>
+                        </w:drawing>
+                      </w:r>
+                    </w:p>
+                  </w:txbxContent>
+                </v:textbox>
+              </v:shape>
+            </w:pict>
+          </mc:Fallback>
+        </mc:AlternateContent>
+      </w:r>
+      <w:r>
+        <w:rPr>
+          <w:rFonts w:ascii="Merriweather" w:hAnsi="Merriweather" w:cs="HelveticaNowDisplay Black"/>
+          <w:b/>
+          <w:bCs/>
+          <w:noProof/>
+          <w:spacing w:val="20"/>
+          <w:sz w:val="20"/>
+          <w:szCs w:val="20"/>
+        </w:rPr>
+        <mc:AlternateContent>
+          <mc:Choice Requires="wps">
+            <w:drawing>
+              <wp:anchor distT="0" distB="0" distL="114300" distR="114300" simplePos="0" relativeHeight="251691008" behindDoc="0" locked="0" layoutInCell="1" allowOverlap="1" wp14:anchorId="6FE82D07" wp14:editId="2DD9008D">
+                <wp:simplePos x="0" y="0"/>
+                <wp:positionH relativeFrom="column">
+                  <wp:posOffset>209274</wp:posOffset>
+                </wp:positionH>
+                <wp:positionV relativeFrom="paragraph">
+                  <wp:posOffset>343148</wp:posOffset>
+                </wp:positionV>
+                <wp:extent cx="4229100" cy="342900"/>
+                <wp:effectExtent l="0" t="0" r="0" b="0"/>
+                <wp:wrapNone/>
+                <wp:docPr id="19" name="Text Box 19"/>
+                <wp:cNvGraphicFramePr/>
+                <a:graphic xmlns:a="http://schemas.openxmlformats.org/drawingml/2006/main">
+                  <a:graphicData uri="http://schemas.microsoft.com/office/word/2010/wordprocessingShape">
+                    <wps:wsp>
+                      <wps:cNvSpPr txBox="1"/>
+                      <wps:spPr>
+                        <a:xfrm>
+                          <a:off x="0" y="0"/>
+                          <a:ext cx="4229100" cy="342900"/>
+                        </a:xfrm>
+                        <a:prstGeom prst="rect">
+                          <a:avLst/>
+                        </a:prstGeom>
+                        <a:solidFill>
+                          <a:schemeClr val="lt1"/>
+                        </a:solidFill>
+                        <a:ln w="6350">
+                          <a:noFill/>
+                        </a:ln>
+                        <a:effectLst/>
+                      </wps:spPr>
+                      <wps:txbx>
+                        <w:txbxContent>
+                          <w:p>
+                            <w:r>
+                              <w:rPr>
+                                <w:noProof/>
+                              </w:rPr>
+                              <w:drawing>
+                                <wp:inline distT="0" distB="0" distL="0" distR="0" wp14:anchorId="63A9595E" wp14:editId="22C9092C">
+                                  <wp:extent cx="333285" cy="199776"/>
+                                  <wp:effectExtent l="0" t="0" r="0" b="0"/>
                                   <wp:docPr id="20" name="Picture 20" descr="A picture containing text, tableware, dishware, clipart&#10;&#10;Description automatically generated"/>
                                   <wp:cNvGraphicFramePr>
                                     <a:graphicFrameLocks xmlns:a="http://schemas.openxmlformats.org/drawingml/2006/main" noChangeAspect="1"/>
@@ -6869,7 +8375,7 @@
                                         <pic:spPr>
                                           <a:xfrm>
                                             <a:off x="0" y="0"/>
-                                            <a:ext cx="255339" cy="153054"/>
+                                            <a:ext cx="348528" cy="208913"/>
                                           </a:xfrm>
                                           <a:prstGeom prst="rect">
                                             <a:avLst/>
@@ -6889,7 +8395,7 @@
                                 <w:noProof/>
                               </w:rPr>
                               <w:drawing>
-                                <wp:inline distT="0" distB="0" distL="0" distR="0" wp14:anchorId="446079A8" wp14:editId="4E34A52A">
+                                <wp:inline distT="0" distB="0" distL="0" distR="0" wp14:anchorId="446079A8" wp14:editId="3DA7D2E4">
                                   <wp:extent cx="686435" cy="245110"/>
                                   <wp:effectExtent l="0" t="0" r="0" b="2540"/>
                                   <wp:docPr id="22" name="Picture 22" descr="A picture containing text&#10;&#10;Description automatically generated"/>
@@ -6904,7 +8410,7 @@
                                           <pic:cNvPicPr/>
                                         </pic:nvPicPr>
                                         <pic:blipFill>
-                                          <a:blip r:embed="rId17">
+                                          <a:blip r:embed="rId23">
                                             <a:extLst>
                                               <a:ext uri="{28A0092B-C50C-407E-A947-70E740481C1C}">
                                                 <a14:useLocalDpi xmlns:a14="http://schemas.microsoft.com/office/drawing/2010/main" val="0"/>
@@ -6918,7 +8424,7 @@
                                         <pic:spPr>
                                           <a:xfrm>
                                             <a:off x="0" y="0"/>
-                                            <a:ext cx="686435" cy="245110"/>
+                                            <a:ext cx="692336" cy="247217"/>
                                           </a:xfrm>
                                           <a:prstGeom prst="rect">
                                             <a:avLst/>
@@ -6950,7 +8456,7 @@
                                           <pic:cNvPicPr/>
                                         </pic:nvPicPr>
                                         <pic:blipFill>
-                                          <a:blip r:embed="rId18">
+                                          <a:blip r:embed="rId17">
                                             <a:extLst>
                                               <a:ext uri="{28A0092B-C50C-407E-A947-70E740481C1C}">
                                                 <a14:useLocalDpi xmlns:a14="http://schemas.microsoft.com/office/drawing/2010/main" val="0"/>
@@ -6996,7 +8502,7 @@
                                           <pic:cNvPicPr/>
                                         </pic:nvPicPr>
                                         <pic:blipFill>
-                                          <a:blip r:embed="rId19">
+                                          <a:blip r:embed="rId18">
                                             <a:extLst>
                                               <a:ext uri="{28A0092B-C50C-407E-A947-70E740481C1C}">
                                                 <a14:useLocalDpi xmlns:a14="http://schemas.microsoft.com/office/drawing/2010/main" val="0"/>
@@ -7042,7 +8548,7 @@
                                           <pic:cNvPicPr/>
                                         </pic:nvPicPr>
                                         <pic:blipFill>
-                                          <a:blip r:embed="rId20">
+                                          <a:blip r:embed="rId24">
                                             <a:extLst>
                                               <a:ext uri="{28A0092B-C50C-407E-A947-70E740481C1C}">
                                                 <a14:useLocalDpi xmlns:a14="http://schemas.microsoft.com/office/drawing/2010/main" val="0"/>
@@ -7073,7 +8579,7 @@
                                 <w:noProof/>
                               </w:rPr>
                               <w:drawing>
-                                <wp:inline distT="0" distB="0" distL="0" distR="0" wp14:anchorId="2E89D6E4" wp14:editId="308AE962">
+                                <wp:inline distT="0" distB="0" distL="0" distR="0" wp14:anchorId="2E89D6E4" wp14:editId="064626BE">
                                   <wp:extent cx="958215" cy="245110"/>
                                   <wp:effectExtent l="0" t="0" r="0" b="2540"/>
                                   <wp:docPr id="31" name="Picture 31" descr="Logo&#10;&#10;Description automatically generated"/>
@@ -7088,7 +8594,7 @@
                                           <pic:cNvPicPr/>
                                         </pic:nvPicPr>
                                         <pic:blipFill>
-                                          <a:blip r:embed="rId21">
+                                          <a:blip r:embed="rId25">
                                             <a:extLst>
                                               <a:ext uri="{28A0092B-C50C-407E-A947-70E740481C1C}">
                                                 <a14:useLocalDpi xmlns:a14="http://schemas.microsoft.com/office/drawing/2010/main" val="0"/>
@@ -7134,7 +8640,7 @@
           </mc:Choice>
           <mc:Fallback>
             <w:pict>
-              <v:shape w14:anchorId="6FE82D07" id="Text Box 19" o:spid="_x0000_s1048" type="#_x0000_t202" style="position:absolute;left:0;text-align:left;margin-left:16.6pt;margin-top:27.35pt;width:333pt;height:27.05pt;z-index:251691008;visibility:visible;mso-wrap-style:square;mso-height-percent:0;mso-wrap-distance-left:9pt;mso-wrap-distance-top:0;mso-wrap-distance-right:9pt;mso-wrap-distance-bottom:0;mso-position-horizontal:absolute;mso-position-horizontal-relative:text;mso-position-vertical:absolute;mso-position-vertical-relative:text;mso-height-percent:0;mso-height-relative:margin;v-text-anchor:top" o:gfxdata="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" fillcolor="white [3201]" stroked="f" strokeweight=".5pt">
+              <v:shape w14:anchorId="6FE82D07" id="Text Box 19" o:spid="_x0000_s1049" type="#_x0000_t202" style="position:absolute;left:0;text-align:left;margin-left:16.5pt;margin-top:27pt;width:333pt;height:27pt;z-index:251691008;visibility:visible;mso-wrap-style:square;mso-height-percent:0;mso-wrap-distance-left:9pt;mso-wrap-distance-top:0;mso-wrap-distance-right:9pt;mso-wrap-distance-bottom:0;mso-position-horizontal:absolute;mso-position-horizontal-relative:text;mso-position-vertical:absolute;mso-position-vertical-relative:text;mso-height-percent:0;mso-height-relative:margin;v-text-anchor:top" o:gfxdata="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" fillcolor="white [3201]" stroked="f" strokeweight=".5pt">
                 <v:textbox>
                   <w:txbxContent>
                     <w:p>
@@ -7143,9 +8649,9 @@
                           <w:noProof/>
                         </w:rPr>
                         <w:drawing>
-                          <wp:inline distT="0" distB="0" distL="0" distR="0" wp14:anchorId="63A9595E" wp14:editId="52365D95">
-                            <wp:extent cx="246409" cy="147701"/>
-                            <wp:effectExtent l="0" t="0" r="1270" b="5080"/>
+                          <wp:inline distT="0" distB="0" distL="0" distR="0" wp14:anchorId="63A9595E" wp14:editId="22C9092C">
+                            <wp:extent cx="333285" cy="199776"/>
+                            <wp:effectExtent l="0" t="0" r="0" b="0"/>
                             <wp:docPr id="20" name="Picture 20" descr="A picture containing text, tableware, dishware, clipart&#10;&#10;Description automatically generated"/>
                             <wp:cNvGraphicFramePr>
                               <a:graphicFrameLocks xmlns:a="http://schemas.openxmlformats.org/drawingml/2006/main" noChangeAspect="1"/>
@@ -7172,7 +8678,7 @@
                                   <pic:spPr>
                                     <a:xfrm>
                                       <a:off x="0" y="0"/>
-                                      <a:ext cx="255339" cy="153054"/>
+                                      <a:ext cx="348528" cy="208913"/>
                                     </a:xfrm>
                                     <a:prstGeom prst="rect">
                                       <a:avLst/>
@@ -7192,7 +8698,7 @@
                           <w:noProof/>
                         </w:rPr>
                         <w:drawing>
-                          <wp:inline distT="0" distB="0" distL="0" distR="0" wp14:anchorId="446079A8" wp14:editId="4E34A52A">
+                          <wp:inline distT="0" distB="0" distL="0" distR="0" wp14:anchorId="446079A8" wp14:editId="3DA7D2E4">
                             <wp:extent cx="686435" cy="245110"/>
                             <wp:effectExtent l="0" t="0" r="0" b="2540"/>
                             <wp:docPr id="22" name="Picture 22" descr="A picture containing text&#10;&#10;Description automatically generated"/>
@@ -7207,7 +8713,7 @@
                                     <pic:cNvPicPr/>
                                   </pic:nvPicPr>
                                   <pic:blipFill>
-                                    <a:blip r:embed="rId17">
+                                    <a:blip r:embed="rId23">
                                       <a:extLst>
                                         <a:ext uri="{28A0092B-C50C-407E-A947-70E740481C1C}">
                                           <a14:useLocalDpi xmlns:a14="http://schemas.microsoft.com/office/drawing/2010/main" val="0"/>
@@ -7221,7 +8727,7 @@
                                   <pic:spPr>
                                     <a:xfrm>
                                       <a:off x="0" y="0"/>
-                                      <a:ext cx="686435" cy="245110"/>
+                                      <a:ext cx="692336" cy="247217"/>
                                     </a:xfrm>
                                     <a:prstGeom prst="rect">
                                       <a:avLst/>
@@ -7253,7 +8759,7 @@
                                     <pic:cNvPicPr/>
                                   </pic:nvPicPr>
                                   <pic:blipFill>
-                                    <a:blip r:embed="rId18">
+                                    <a:blip r:embed="rId17">
                                       <a:extLst>
                                         <a:ext uri="{28A0092B-C50C-407E-A947-70E740481C1C}">
                                           <a14:useLocalDpi xmlns:a14="http://schemas.microsoft.com/office/drawing/2010/main" val="0"/>
@@ -7299,7 +8805,7 @@
                                     <pic:cNvPicPr/>
                                   </pic:nvPicPr>
                                   <pic:blipFill>
-                                    <a:blip r:embed="rId19">
+                                    <a:blip r:embed="rId18">
                                       <a:extLst>
                                         <a:ext uri="{28A0092B-C50C-407E-A947-70E740481C1C}">
                                           <a14:useLocalDpi xmlns:a14="http://schemas.microsoft.com/office/drawing/2010/main" val="0"/>
@@ -7345,7 +8851,7 @@
                                     <pic:cNvPicPr/>
                                   </pic:nvPicPr>
                                   <pic:blipFill>
-                                    <a:blip r:embed="rId20">
+                                    <a:blip r:embed="rId24">
                                       <a:extLst>
                                         <a:ext uri="{28A0092B-C50C-407E-A947-70E740481C1C}">
                                           <a14:useLocalDpi xmlns:a14="http://schemas.microsoft.com/office/drawing/2010/main" val="0"/>
@@ -7376,7 +8882,7 @@
                           <w:noProof/>
                         </w:rPr>
                         <w:drawing>
-                          <wp:inline distT="0" distB="0" distL="0" distR="0" wp14:anchorId="2E89D6E4" wp14:editId="308AE962">
+                          <wp:inline distT="0" distB="0" distL="0" distR="0" wp14:anchorId="2E89D6E4" wp14:editId="064626BE">
                             <wp:extent cx="958215" cy="245110"/>
                             <wp:effectExtent l="0" t="0" r="0" b="2540"/>
                             <wp:docPr id="31" name="Picture 31" descr="Logo&#10;&#10;Description automatically generated"/>
@@ -7391,7 +8897,7 @@
                                     <pic:cNvPicPr/>
                                   </pic:nvPicPr>
                                   <pic:blipFill>
-                                    <a:blip r:embed="rId21">
+                                    <a:blip r:embed="rId25">
                                       <a:extLst>
                                         <a:ext uri="{28A0092B-C50C-407E-A947-70E740481C1C}">
                                           <a14:useLocalDpi xmlns:a14="http://schemas.microsoft.com/office/drawing/2010/main" val="0"/>
@@ -7491,7 +8997,7 @@
   <w:abstractNum w:abstractNumId="0" w15:restartNumberingAfterBreak="0">
     <w:nsid w:val="15064CA5"/>
     <w:multiLevelType w:val="hybridMultilevel"/>
-    <w:tmpl w:val="137A96B2"/>
+    <w:tmpl w:val="8E4C803A"/>
     <w:lvl w:ilvl="0" w:tplc="40090001">
       <w:start w:val="1"/>
       <w:numFmt w:val="bullet"/>
@@ -7806,7 +9312,7 @@
   <w:abstractNum w:abstractNumId="3" w15:restartNumberingAfterBreak="0">
     <w:nsid w:val="665B034F"/>
     <w:multiLevelType w:val="hybridMultilevel"/>
-    <w:tmpl w:val="428C4566"/>
+    <w:tmpl w:val="D93ED38A"/>
     <w:lvl w:ilvl="0" w:tplc="968A9782">
       <w:start w:val="1"/>
       <w:numFmt w:val="upperRoman"/>
@@ -8309,7 +9815,6 @@
   <w:style w:type="character" w:default="1" w:styleId="DefaultParagraphFont">
     <w:name w:val="Default Paragraph Font"/>
     <w:uiPriority w:val="1"/>
-    <w:semiHidden/>
     <w:unhideWhenUsed/>
   </w:style>
   <w:style w:type="table" w:default="1" w:styleId="TableNormal">

</xml_diff>

<commit_message>
removed Pegasus due to NDA
</commit_message>
<xml_diff>
--- a/Riyas_Rawther_Resume_DevOps.docx
+++ b/Riyas_Rawther_Resume_DevOps.docx
@@ -738,25 +738,7 @@
                                 <w:sz w:val="20"/>
                                 <w:szCs w:val="20"/>
                               </w:rPr>
-                              <w:t xml:space="preserve">Warm Pool, </w:t>
-                            </w:r>
-                            <w:proofErr w:type="spellStart"/>
-                            <w:r>
-                              <w:rPr>
-                                <w:rFonts w:ascii="Lato" w:hAnsi="Lato"/>
-                                <w:sz w:val="20"/>
-                                <w:szCs w:val="20"/>
-                              </w:rPr>
-                              <w:t>SysPrep</w:t>
-                            </w:r>
-                            <w:proofErr w:type="spellEnd"/>
-                            <w:r>
-                              <w:rPr>
-                                <w:rFonts w:ascii="Lato" w:hAnsi="Lato"/>
-                                <w:sz w:val="20"/>
-                                <w:szCs w:val="20"/>
-                              </w:rPr>
-                              <w:t>, end-to-end encryption.</w:t>
+                              <w:t>Warm Pool, SysPrep, end-to-end encryption.</w:t>
                             </w:r>
                           </w:p>
                         </w:txbxContent>
@@ -835,25 +817,7 @@
                           <w:sz w:val="20"/>
                           <w:szCs w:val="20"/>
                         </w:rPr>
-                        <w:t xml:space="preserve">Warm Pool, </w:t>
-                      </w:r>
-                      <w:proofErr w:type="spellStart"/>
-                      <w:r>
-                        <w:rPr>
-                          <w:rFonts w:ascii="Lato" w:hAnsi="Lato"/>
-                          <w:sz w:val="20"/>
-                          <w:szCs w:val="20"/>
-                        </w:rPr>
-                        <w:t>SysPrep</w:t>
-                      </w:r>
-                      <w:proofErr w:type="spellEnd"/>
-                      <w:r>
-                        <w:rPr>
-                          <w:rFonts w:ascii="Lato" w:hAnsi="Lato"/>
-                          <w:sz w:val="20"/>
-                          <w:szCs w:val="20"/>
-                        </w:rPr>
-                        <w:t>, end-to-end encryption.</w:t>
+                        <w:t>Warm Pool, SysPrep, end-to-end encryption.</w:t>
                       </w:r>
                     </w:p>
                   </w:txbxContent>
@@ -1215,41 +1179,13 @@
                                 <w:szCs w:val="20"/>
                               </w:rPr>
                             </w:pPr>
-                            <w:proofErr w:type="spellStart"/>
                             <w:r>
                               <w:rPr>
                                 <w:rFonts w:ascii="Lato" w:hAnsi="Lato"/>
                                 <w:sz w:val="20"/>
                                 <w:szCs w:val="20"/>
                               </w:rPr>
-                              <w:t>Dockerization</w:t>
-                            </w:r>
-                            <w:proofErr w:type="spellEnd"/>
-                            <w:r>
-                              <w:rPr>
-                                <w:rFonts w:ascii="Lato" w:hAnsi="Lato"/>
-                                <w:sz w:val="20"/>
-                                <w:szCs w:val="20"/>
-                              </w:rPr>
-                              <w:t xml:space="preserve"> of Yii2, Laravel, </w:t>
-                            </w:r>
-                            <w:proofErr w:type="spellStart"/>
-                            <w:r>
-                              <w:rPr>
-                                <w:rFonts w:ascii="Lato" w:hAnsi="Lato"/>
-                                <w:sz w:val="20"/>
-                                <w:szCs w:val="20"/>
-                              </w:rPr>
-                              <w:t>NodeJs</w:t>
-                            </w:r>
-                            <w:proofErr w:type="spellEnd"/>
-                            <w:r>
-                              <w:rPr>
-                                <w:rFonts w:ascii="Lato" w:hAnsi="Lato"/>
-                                <w:sz w:val="20"/>
-                                <w:szCs w:val="20"/>
-                              </w:rPr>
-                              <w:t xml:space="preserve"> applications.</w:t>
+                              <w:t>Dockerization of Yii2, Laravel, NodeJs applications.</w:t>
                             </w:r>
                           </w:p>
                         </w:txbxContent>
@@ -1282,41 +1218,13 @@
                           <w:szCs w:val="20"/>
                         </w:rPr>
                       </w:pPr>
-                      <w:proofErr w:type="spellStart"/>
                       <w:r>
                         <w:rPr>
                           <w:rFonts w:ascii="Lato" w:hAnsi="Lato"/>
                           <w:sz w:val="20"/>
                           <w:szCs w:val="20"/>
                         </w:rPr>
-                        <w:t>Dockerization</w:t>
-                      </w:r>
-                      <w:proofErr w:type="spellEnd"/>
-                      <w:r>
-                        <w:rPr>
-                          <w:rFonts w:ascii="Lato" w:hAnsi="Lato"/>
-                          <w:sz w:val="20"/>
-                          <w:szCs w:val="20"/>
-                        </w:rPr>
-                        <w:t xml:space="preserve"> of Yii2, Laravel, </w:t>
-                      </w:r>
-                      <w:proofErr w:type="spellStart"/>
-                      <w:r>
-                        <w:rPr>
-                          <w:rFonts w:ascii="Lato" w:hAnsi="Lato"/>
-                          <w:sz w:val="20"/>
-                          <w:szCs w:val="20"/>
-                        </w:rPr>
-                        <w:t>NodeJs</w:t>
-                      </w:r>
-                      <w:proofErr w:type="spellEnd"/>
-                      <w:r>
-                        <w:rPr>
-                          <w:rFonts w:ascii="Lato" w:hAnsi="Lato"/>
-                          <w:sz w:val="20"/>
-                          <w:szCs w:val="20"/>
-                        </w:rPr>
-                        <w:t xml:space="preserve"> applications.</w:t>
+                        <w:t>Dockerization of Yii2, Laravel, NodeJs applications.</w:t>
                       </w:r>
                     </w:p>
                   </w:txbxContent>
@@ -1561,25 +1469,7 @@
                                 <w:sz w:val="20"/>
                                 <w:szCs w:val="20"/>
                               </w:rPr>
-                              <w:t xml:space="preserve">Self-Managed GitLab installation, deployments of </w:t>
-                            </w:r>
-                            <w:proofErr w:type="spellStart"/>
-                            <w:r>
-                              <w:rPr>
-                                <w:rFonts w:ascii="Lato" w:hAnsi="Lato"/>
-                                <w:sz w:val="20"/>
-                                <w:szCs w:val="20"/>
-                              </w:rPr>
-                              <w:t>NodJS</w:t>
-                            </w:r>
-                            <w:proofErr w:type="spellEnd"/>
-                            <w:r>
-                              <w:rPr>
-                                <w:rFonts w:ascii="Lato" w:hAnsi="Lato"/>
-                                <w:sz w:val="20"/>
-                                <w:szCs w:val="20"/>
-                              </w:rPr>
-                              <w:t xml:space="preserve">, Laravel, YII2 </w:t>
+                              <w:t xml:space="preserve">Self-Managed GitLab installation, deployments of NodJS, Laravel, YII2 </w:t>
                             </w:r>
                             <w:r>
                               <w:rPr>
@@ -1634,25 +1524,7 @@
                           <w:sz w:val="20"/>
                           <w:szCs w:val="20"/>
                         </w:rPr>
-                        <w:t xml:space="preserve">Self-Managed GitLab installation, deployments of </w:t>
-                      </w:r>
-                      <w:proofErr w:type="spellStart"/>
-                      <w:r>
-                        <w:rPr>
-                          <w:rFonts w:ascii="Lato" w:hAnsi="Lato"/>
-                          <w:sz w:val="20"/>
-                          <w:szCs w:val="20"/>
-                        </w:rPr>
-                        <w:t>NodJS</w:t>
-                      </w:r>
-                      <w:proofErr w:type="spellEnd"/>
-                      <w:r>
-                        <w:rPr>
-                          <w:rFonts w:ascii="Lato" w:hAnsi="Lato"/>
-                          <w:sz w:val="20"/>
-                          <w:szCs w:val="20"/>
-                        </w:rPr>
-                        <w:t xml:space="preserve">, Laravel, YII2 </w:t>
+                        <w:t xml:space="preserve">Self-Managed GitLab installation, deployments of NodJS, Laravel, YII2 </w:t>
                       </w:r>
                       <w:r>
                         <w:rPr>
@@ -1910,23 +1782,13 @@
                                 <w:szCs w:val="20"/>
                               </w:rPr>
                             </w:pPr>
-                            <w:proofErr w:type="spellStart"/>
                             <w:r>
                               <w:rPr>
                                 <w:rFonts w:ascii="Lato" w:hAnsi="Lato"/>
                                 <w:sz w:val="20"/>
                                 <w:szCs w:val="20"/>
                               </w:rPr>
-                              <w:t>CloudEndure</w:t>
-                            </w:r>
-                            <w:proofErr w:type="spellEnd"/>
-                            <w:r>
-                              <w:rPr>
-                                <w:rFonts w:ascii="Lato" w:hAnsi="Lato"/>
-                                <w:sz w:val="20"/>
-                                <w:szCs w:val="20"/>
-                              </w:rPr>
-                              <w:t xml:space="preserve"> Disaster Recovery, </w:t>
+                              <w:t xml:space="preserve">CloudEndure Disaster Recovery, </w:t>
                             </w:r>
                             <w:r>
                               <w:rPr>
@@ -1958,25 +1820,7 @@
                                 <w:sz w:val="20"/>
                                 <w:szCs w:val="20"/>
                               </w:rPr>
-                              <w:t xml:space="preserve">Amazon Polly, Lambda and API Gateway, </w:t>
-                            </w:r>
-                            <w:proofErr w:type="spellStart"/>
-                            <w:r>
-                              <w:rPr>
-                                <w:rFonts w:ascii="Lato" w:hAnsi="Lato"/>
-                                <w:sz w:val="20"/>
-                                <w:szCs w:val="20"/>
-                              </w:rPr>
-                              <w:t>BeanStalk</w:t>
-                            </w:r>
-                            <w:proofErr w:type="spellEnd"/>
-                            <w:r>
-                              <w:rPr>
-                                <w:rFonts w:ascii="Lato" w:hAnsi="Lato"/>
-                                <w:sz w:val="20"/>
-                                <w:szCs w:val="20"/>
-                              </w:rPr>
-                              <w:t xml:space="preserve"> for NodeJS and .Net MVC.</w:t>
+                              <w:t>Amazon Polly, Lambda and API Gateway, BeanStalk for NodeJS and .Net MVC.</w:t>
                             </w:r>
                           </w:p>
                         </w:txbxContent>
@@ -2006,23 +1850,13 @@
                           <w:szCs w:val="20"/>
                         </w:rPr>
                       </w:pPr>
-                      <w:proofErr w:type="spellStart"/>
                       <w:r>
                         <w:rPr>
                           <w:rFonts w:ascii="Lato" w:hAnsi="Lato"/>
                           <w:sz w:val="20"/>
                           <w:szCs w:val="20"/>
                         </w:rPr>
-                        <w:t>CloudEndure</w:t>
-                      </w:r>
-                      <w:proofErr w:type="spellEnd"/>
-                      <w:r>
-                        <w:rPr>
-                          <w:rFonts w:ascii="Lato" w:hAnsi="Lato"/>
-                          <w:sz w:val="20"/>
-                          <w:szCs w:val="20"/>
-                        </w:rPr>
-                        <w:t xml:space="preserve"> Disaster Recovery, </w:t>
+                        <w:t xml:space="preserve">CloudEndure Disaster Recovery, </w:t>
                       </w:r>
                       <w:r>
                         <w:rPr>
@@ -2054,25 +1888,7 @@
                           <w:sz w:val="20"/>
                           <w:szCs w:val="20"/>
                         </w:rPr>
-                        <w:t xml:space="preserve">Amazon Polly, Lambda and API Gateway, </w:t>
-                      </w:r>
-                      <w:proofErr w:type="spellStart"/>
-                      <w:r>
-                        <w:rPr>
-                          <w:rFonts w:ascii="Lato" w:hAnsi="Lato"/>
-                          <w:sz w:val="20"/>
-                          <w:szCs w:val="20"/>
-                        </w:rPr>
-                        <w:t>BeanStalk</w:t>
-                      </w:r>
-                      <w:proofErr w:type="spellEnd"/>
-                      <w:r>
-                        <w:rPr>
-                          <w:rFonts w:ascii="Lato" w:hAnsi="Lato"/>
-                          <w:sz w:val="20"/>
-                          <w:szCs w:val="20"/>
-                        </w:rPr>
-                        <w:t xml:space="preserve"> for NodeJS and .Net MVC.</w:t>
+                        <w:t>Amazon Polly, Lambda and API Gateway, BeanStalk for NodeJS and .Net MVC.</w:t>
                       </w:r>
                     </w:p>
                   </w:txbxContent>
@@ -3309,23 +3125,21 @@
           <w:bCs/>
         </w:rPr>
       </w:pPr>
-      <w:proofErr w:type="spellStart"/>
       <w:r>
         <w:rPr>
           <w:rFonts w:ascii="Merriweather" w:hAnsi="Merriweather" w:cs="HelveticaNowText Regular"/>
           <w:b/>
           <w:bCs/>
         </w:rPr>
-        <w:t>AlignMinds</w:t>
+        <w:t xml:space="preserve">AlignMinds Technologies </w:t>
       </w:r>
-      <w:proofErr w:type="spellEnd"/>
       <w:r>
         <w:rPr>
           <w:rFonts w:ascii="Merriweather" w:hAnsi="Merriweather" w:cs="HelveticaNowText Regular"/>
           <w:b/>
           <w:bCs/>
         </w:rPr>
-        <w:t xml:space="preserve"> Technologies </w:t>
+        <w:t>P</w:t>
       </w:r>
       <w:r>
         <w:rPr>
@@ -3333,7 +3147,7 @@
           <w:b/>
           <w:bCs/>
         </w:rPr>
-        <w:t>P</w:t>
+        <w:t xml:space="preserve">rivate </w:t>
       </w:r>
       <w:r>
         <w:rPr>
@@ -3341,7 +3155,7 @@
           <w:b/>
           <w:bCs/>
         </w:rPr>
-        <w:t xml:space="preserve">rivate </w:t>
+        <w:t>L</w:t>
       </w:r>
       <w:r>
         <w:rPr>
@@ -3349,34 +3163,8 @@
           <w:b/>
           <w:bCs/>
         </w:rPr>
-        <w:t>L</w:t>
-      </w:r>
-      <w:r>
-        <w:rPr>
-          <w:rFonts w:ascii="Merriweather" w:hAnsi="Merriweather" w:cs="HelveticaNowText Regular"/>
-          <w:b/>
-          <w:bCs/>
-        </w:rPr>
         <w:t>imited</w:t>
       </w:r>
-      <w:r>
-        <w:rPr>
-          <w:rFonts w:ascii="Merriweather" w:hAnsi="Merriweather" w:cs="HelveticaNowText Regular"/>
-          <w:b/>
-          <w:bCs/>
-        </w:rPr>
-        <w:t xml:space="preserve"> &amp; </w:t>
-      </w:r>
-      <w:proofErr w:type="spellStart"/>
-      <w:r>
-        <w:rPr>
-          <w:rFonts w:ascii="Merriweather" w:hAnsi="Merriweather" w:cs="HelveticaNowText Regular"/>
-          <w:b/>
-          <w:bCs/>
-        </w:rPr>
-        <w:t>PegasusOne</w:t>
-      </w:r>
-      <w:proofErr w:type="spellEnd"/>
     </w:p>
     <w:p>
       <w:pPr>
@@ -3483,61 +3271,7 @@
                                 <w:sz w:val="20"/>
                                 <w:szCs w:val="20"/>
                               </w:rPr>
-                              <w:t xml:space="preserve">Monitoring 100s of Linux and Windows servers using </w:t>
-                            </w:r>
-                            <w:proofErr w:type="spellStart"/>
-                            <w:r>
-                              <w:rPr>
-                                <w:rFonts w:ascii="Lato" w:hAnsi="Lato"/>
-                                <w:sz w:val="20"/>
-                                <w:szCs w:val="20"/>
-                              </w:rPr>
-                              <w:t>Sensu</w:t>
-                            </w:r>
-                            <w:proofErr w:type="spellEnd"/>
-                            <w:r>
-                              <w:rPr>
-                                <w:rFonts w:ascii="Lato" w:hAnsi="Lato"/>
-                                <w:sz w:val="20"/>
-                                <w:szCs w:val="20"/>
-                              </w:rPr>
-                              <w:t xml:space="preserve">, PagerDuty, </w:t>
-                            </w:r>
-                            <w:proofErr w:type="spellStart"/>
-                            <w:r>
-                              <w:rPr>
-                                <w:rFonts w:ascii="Lato" w:hAnsi="Lato"/>
-                                <w:sz w:val="20"/>
-                                <w:szCs w:val="20"/>
-                              </w:rPr>
-                              <w:t>SquadCast</w:t>
-                            </w:r>
-                            <w:proofErr w:type="spellEnd"/>
-                            <w:r>
-                              <w:rPr>
-                                <w:rFonts w:ascii="Lato" w:hAnsi="Lato"/>
-                                <w:sz w:val="20"/>
-                                <w:szCs w:val="20"/>
-                              </w:rPr>
-                              <w:t xml:space="preserve"> </w:t>
-                            </w:r>
-                            <w:proofErr w:type="spellStart"/>
-                            <w:r>
-                              <w:rPr>
-                                <w:rFonts w:ascii="Lato" w:hAnsi="Lato"/>
-                                <w:sz w:val="20"/>
-                                <w:szCs w:val="20"/>
-                              </w:rPr>
-                              <w:t>e.t.c</w:t>
-                            </w:r>
-                            <w:proofErr w:type="spellEnd"/>
-                            <w:r>
-                              <w:rPr>
-                                <w:rFonts w:ascii="Lato" w:hAnsi="Lato"/>
-                                <w:sz w:val="20"/>
-                                <w:szCs w:val="20"/>
-                              </w:rPr>
-                              <w:t xml:space="preserve">. </w:t>
+                              <w:t xml:space="preserve">Monitoring 100s of Linux and Windows servers using Sensu, PagerDuty, SquadCast e.t.c. </w:t>
                             </w:r>
                             <w:r>
                               <w:rPr>
@@ -3584,61 +3318,7 @@
                           <w:sz w:val="20"/>
                           <w:szCs w:val="20"/>
                         </w:rPr>
-                        <w:t xml:space="preserve">Monitoring 100s of Linux and Windows servers using </w:t>
-                      </w:r>
-                      <w:proofErr w:type="spellStart"/>
-                      <w:r>
-                        <w:rPr>
-                          <w:rFonts w:ascii="Lato" w:hAnsi="Lato"/>
-                          <w:sz w:val="20"/>
-                          <w:szCs w:val="20"/>
-                        </w:rPr>
-                        <w:t>Sensu</w:t>
-                      </w:r>
-                      <w:proofErr w:type="spellEnd"/>
-                      <w:r>
-                        <w:rPr>
-                          <w:rFonts w:ascii="Lato" w:hAnsi="Lato"/>
-                          <w:sz w:val="20"/>
-                          <w:szCs w:val="20"/>
-                        </w:rPr>
-                        <w:t xml:space="preserve">, PagerDuty, </w:t>
-                      </w:r>
-                      <w:proofErr w:type="spellStart"/>
-                      <w:r>
-                        <w:rPr>
-                          <w:rFonts w:ascii="Lato" w:hAnsi="Lato"/>
-                          <w:sz w:val="20"/>
-                          <w:szCs w:val="20"/>
-                        </w:rPr>
-                        <w:t>SquadCast</w:t>
-                      </w:r>
-                      <w:proofErr w:type="spellEnd"/>
-                      <w:r>
-                        <w:rPr>
-                          <w:rFonts w:ascii="Lato" w:hAnsi="Lato"/>
-                          <w:sz w:val="20"/>
-                          <w:szCs w:val="20"/>
-                        </w:rPr>
-                        <w:t xml:space="preserve"> </w:t>
-                      </w:r>
-                      <w:proofErr w:type="spellStart"/>
-                      <w:r>
-                        <w:rPr>
-                          <w:rFonts w:ascii="Lato" w:hAnsi="Lato"/>
-                          <w:sz w:val="20"/>
-                          <w:szCs w:val="20"/>
-                        </w:rPr>
-                        <w:t>e.t.c</w:t>
-                      </w:r>
-                      <w:proofErr w:type="spellEnd"/>
-                      <w:r>
-                        <w:rPr>
-                          <w:rFonts w:ascii="Lato" w:hAnsi="Lato"/>
-                          <w:sz w:val="20"/>
-                          <w:szCs w:val="20"/>
-                        </w:rPr>
-                        <w:t xml:space="preserve">. </w:t>
+                        <w:t xml:space="preserve">Monitoring 100s of Linux and Windows servers using Sensu, PagerDuty, SquadCast e.t.c. </w:t>
                       </w:r>
                       <w:r>
                         <w:rPr>
@@ -4073,43 +3753,7 @@
                                 <w:sz w:val="20"/>
                                 <w:szCs w:val="20"/>
                               </w:rPr>
-                              <w:t xml:space="preserve">using </w:t>
-                            </w:r>
-                            <w:proofErr w:type="spellStart"/>
-                            <w:r>
-                              <w:rPr>
-                                <w:rFonts w:ascii="Lato" w:hAnsi="Lato"/>
-                                <w:sz w:val="20"/>
-                                <w:szCs w:val="20"/>
-                              </w:rPr>
-                              <w:t>Sensu</w:t>
-                            </w:r>
-                            <w:proofErr w:type="spellEnd"/>
-                            <w:r>
-                              <w:rPr>
-                                <w:rFonts w:ascii="Lato" w:hAnsi="Lato"/>
-                                <w:sz w:val="20"/>
-                                <w:szCs w:val="20"/>
-                              </w:rPr>
-                              <w:t xml:space="preserve">, PagerDuty, </w:t>
-                            </w:r>
-                            <w:proofErr w:type="spellStart"/>
-                            <w:r>
-                              <w:rPr>
-                                <w:rFonts w:ascii="Lato" w:hAnsi="Lato"/>
-                                <w:sz w:val="20"/>
-                                <w:szCs w:val="20"/>
-                              </w:rPr>
-                              <w:t>SquadCast</w:t>
-                            </w:r>
-                            <w:proofErr w:type="spellEnd"/>
-                            <w:r>
-                              <w:rPr>
-                                <w:rFonts w:ascii="Lato" w:hAnsi="Lato"/>
-                                <w:sz w:val="20"/>
-                                <w:szCs w:val="20"/>
-                              </w:rPr>
-                              <w:t xml:space="preserve"> </w:t>
+                              <w:t xml:space="preserve">using Sensu, PagerDuty, SquadCast </w:t>
                             </w:r>
                             <w:r>
                               <w:rPr>
@@ -4226,25 +3870,7 @@
                                 <w:sz w:val="20"/>
                                 <w:szCs w:val="20"/>
                               </w:rPr>
-                              <w:t xml:space="preserve">Develop automation processes to enable teams to deploy, manage, configure, </w:t>
-                            </w:r>
-                            <w:proofErr w:type="gramStart"/>
-                            <w:r>
-                              <w:rPr>
-                                <w:rFonts w:ascii="Lato" w:hAnsi="Lato"/>
-                                <w:sz w:val="20"/>
-                                <w:szCs w:val="20"/>
-                              </w:rPr>
-                              <w:t>scale</w:t>
-                            </w:r>
-                            <w:proofErr w:type="gramEnd"/>
-                            <w:r>
-                              <w:rPr>
-                                <w:rFonts w:ascii="Lato" w:hAnsi="Lato"/>
-                                <w:sz w:val="20"/>
-                                <w:szCs w:val="20"/>
-                              </w:rPr>
-                              <w:t xml:space="preserve"> and monitor their applications through the use of tooling or scripting reducing the time to get features in production by 36%</w:t>
+                              <w:t>Develop automation processes to enable teams to deploy, manage, configure, scale and monitor their applications through the use of tooling or scripting reducing the time to get features in production by 36%</w:t>
                             </w:r>
                           </w:p>
                           <w:p>
@@ -4547,23 +4173,13 @@
                                 <w:szCs w:val="20"/>
                               </w:rPr>
                             </w:pPr>
-                            <w:proofErr w:type="spellStart"/>
                             <w:r>
                               <w:rPr>
                                 <w:rFonts w:ascii="Lato" w:hAnsi="Lato"/>
                                 <w:sz w:val="20"/>
                                 <w:szCs w:val="20"/>
                               </w:rPr>
-                              <w:t>Dockerized</w:t>
-                            </w:r>
-                            <w:proofErr w:type="spellEnd"/>
-                            <w:r>
-                              <w:rPr>
-                                <w:rFonts w:ascii="Lato" w:hAnsi="Lato"/>
-                                <w:sz w:val="20"/>
-                                <w:szCs w:val="20"/>
-                              </w:rPr>
-                              <w:t xml:space="preserve"> complex and </w:t>
+                              <w:t xml:space="preserve">Dockerized complex and </w:t>
                             </w:r>
                             <w:r>
                               <w:rPr>
@@ -4594,25 +4210,7 @@
                                 <w:sz w:val="20"/>
                                 <w:szCs w:val="20"/>
                               </w:rPr>
-                              <w:t xml:space="preserve">Implemented security measures on office networks, enabled 2FA on GitLab users, emails, </w:t>
-                            </w:r>
-                            <w:proofErr w:type="spellStart"/>
-                            <w:r>
-                              <w:rPr>
-                                <w:rFonts w:ascii="Lato" w:hAnsi="Lato"/>
-                                <w:sz w:val="20"/>
-                                <w:szCs w:val="20"/>
-                              </w:rPr>
-                              <w:t>Bastillion</w:t>
-                            </w:r>
-                            <w:proofErr w:type="spellEnd"/>
-                            <w:r>
-                              <w:rPr>
-                                <w:rFonts w:ascii="Lato" w:hAnsi="Lato"/>
-                                <w:sz w:val="20"/>
-                                <w:szCs w:val="20"/>
-                              </w:rPr>
-                              <w:t xml:space="preserve"> servers.</w:t>
+                              <w:t>Implemented security measures on office networks, enabled 2FA on GitLab users, emails, Bastillion servers.</w:t>
                             </w:r>
                           </w:p>
                           <w:p>
@@ -4635,25 +4233,7 @@
                                 <w:sz w:val="20"/>
                                 <w:szCs w:val="20"/>
                               </w:rPr>
-                              <w:t xml:space="preserve">Introduced and guided developers to use serverless platform on NodeJS using serverless.com to avoid setting up servers for production, </w:t>
-                            </w:r>
-                            <w:proofErr w:type="gramStart"/>
-                            <w:r>
-                              <w:rPr>
-                                <w:rFonts w:ascii="Lato" w:hAnsi="Lato"/>
-                                <w:sz w:val="20"/>
-                                <w:szCs w:val="20"/>
-                              </w:rPr>
-                              <w:t>dev</w:t>
-                            </w:r>
-                            <w:proofErr w:type="gramEnd"/>
-                            <w:r>
-                              <w:rPr>
-                                <w:rFonts w:ascii="Lato" w:hAnsi="Lato"/>
-                                <w:sz w:val="20"/>
-                                <w:szCs w:val="20"/>
-                              </w:rPr>
-                              <w:t xml:space="preserve"> and staging environments and to save costs.</w:t>
+                              <w:t>Introduced and guided developers to use serverless platform on NodeJS using serverless.com to avoid setting up servers for production, dev and staging environments and to save costs.</w:t>
                             </w:r>
                           </w:p>
                           <w:p>
@@ -4849,43 +4429,7 @@
                           <w:sz w:val="20"/>
                           <w:szCs w:val="20"/>
                         </w:rPr>
-                        <w:t xml:space="preserve">using </w:t>
-                      </w:r>
-                      <w:proofErr w:type="spellStart"/>
-                      <w:r>
-                        <w:rPr>
-                          <w:rFonts w:ascii="Lato" w:hAnsi="Lato"/>
-                          <w:sz w:val="20"/>
-                          <w:szCs w:val="20"/>
-                        </w:rPr>
-                        <w:t>Sensu</w:t>
-                      </w:r>
-                      <w:proofErr w:type="spellEnd"/>
-                      <w:r>
-                        <w:rPr>
-                          <w:rFonts w:ascii="Lato" w:hAnsi="Lato"/>
-                          <w:sz w:val="20"/>
-                          <w:szCs w:val="20"/>
-                        </w:rPr>
-                        <w:t xml:space="preserve">, PagerDuty, </w:t>
-                      </w:r>
-                      <w:proofErr w:type="spellStart"/>
-                      <w:r>
-                        <w:rPr>
-                          <w:rFonts w:ascii="Lato" w:hAnsi="Lato"/>
-                          <w:sz w:val="20"/>
-                          <w:szCs w:val="20"/>
-                        </w:rPr>
-                        <w:t>SquadCast</w:t>
-                      </w:r>
-                      <w:proofErr w:type="spellEnd"/>
-                      <w:r>
-                        <w:rPr>
-                          <w:rFonts w:ascii="Lato" w:hAnsi="Lato"/>
-                          <w:sz w:val="20"/>
-                          <w:szCs w:val="20"/>
-                        </w:rPr>
-                        <w:t xml:space="preserve"> </w:t>
+                        <w:t xml:space="preserve">using Sensu, PagerDuty, SquadCast </w:t>
                       </w:r>
                       <w:r>
                         <w:rPr>
@@ -5002,25 +4546,7 @@
                           <w:sz w:val="20"/>
                           <w:szCs w:val="20"/>
                         </w:rPr>
-                        <w:t xml:space="preserve">Develop automation processes to enable teams to deploy, manage, configure, </w:t>
-                      </w:r>
-                      <w:proofErr w:type="gramStart"/>
-                      <w:r>
-                        <w:rPr>
-                          <w:rFonts w:ascii="Lato" w:hAnsi="Lato"/>
-                          <w:sz w:val="20"/>
-                          <w:szCs w:val="20"/>
-                        </w:rPr>
-                        <w:t>scale</w:t>
-                      </w:r>
-                      <w:proofErr w:type="gramEnd"/>
-                      <w:r>
-                        <w:rPr>
-                          <w:rFonts w:ascii="Lato" w:hAnsi="Lato"/>
-                          <w:sz w:val="20"/>
-                          <w:szCs w:val="20"/>
-                        </w:rPr>
-                        <w:t xml:space="preserve"> and monitor their applications through the use of tooling or scripting reducing the time to get features in production by 36%</w:t>
+                        <w:t>Develop automation processes to enable teams to deploy, manage, configure, scale and monitor their applications through the use of tooling or scripting reducing the time to get features in production by 36%</w:t>
                       </w:r>
                     </w:p>
                     <w:p>
@@ -5323,23 +4849,13 @@
                           <w:szCs w:val="20"/>
                         </w:rPr>
                       </w:pPr>
-                      <w:proofErr w:type="spellStart"/>
                       <w:r>
                         <w:rPr>
                           <w:rFonts w:ascii="Lato" w:hAnsi="Lato"/>
                           <w:sz w:val="20"/>
                           <w:szCs w:val="20"/>
                         </w:rPr>
-                        <w:t>Dockerized</w:t>
-                      </w:r>
-                      <w:proofErr w:type="spellEnd"/>
-                      <w:r>
-                        <w:rPr>
-                          <w:rFonts w:ascii="Lato" w:hAnsi="Lato"/>
-                          <w:sz w:val="20"/>
-                          <w:szCs w:val="20"/>
-                        </w:rPr>
-                        <w:t xml:space="preserve"> complex and </w:t>
+                        <w:t xml:space="preserve">Dockerized complex and </w:t>
                       </w:r>
                       <w:r>
                         <w:rPr>
@@ -5370,25 +4886,7 @@
                           <w:sz w:val="20"/>
                           <w:szCs w:val="20"/>
                         </w:rPr>
-                        <w:t xml:space="preserve">Implemented security measures on office networks, enabled 2FA on GitLab users, emails, </w:t>
-                      </w:r>
-                      <w:proofErr w:type="spellStart"/>
-                      <w:r>
-                        <w:rPr>
-                          <w:rFonts w:ascii="Lato" w:hAnsi="Lato"/>
-                          <w:sz w:val="20"/>
-                          <w:szCs w:val="20"/>
-                        </w:rPr>
-                        <w:t>Bastillion</w:t>
-                      </w:r>
-                      <w:proofErr w:type="spellEnd"/>
-                      <w:r>
-                        <w:rPr>
-                          <w:rFonts w:ascii="Lato" w:hAnsi="Lato"/>
-                          <w:sz w:val="20"/>
-                          <w:szCs w:val="20"/>
-                        </w:rPr>
-                        <w:t xml:space="preserve"> servers.</w:t>
+                        <w:t>Implemented security measures on office networks, enabled 2FA on GitLab users, emails, Bastillion servers.</w:t>
                       </w:r>
                     </w:p>
                     <w:p>
@@ -5411,25 +4909,7 @@
                           <w:sz w:val="20"/>
                           <w:szCs w:val="20"/>
                         </w:rPr>
-                        <w:t xml:space="preserve">Introduced and guided developers to use serverless platform on NodeJS using serverless.com to avoid setting up servers for production, </w:t>
-                      </w:r>
-                      <w:proofErr w:type="gramStart"/>
-                      <w:r>
-                        <w:rPr>
-                          <w:rFonts w:ascii="Lato" w:hAnsi="Lato"/>
-                          <w:sz w:val="20"/>
-                          <w:szCs w:val="20"/>
-                        </w:rPr>
-                        <w:t>dev</w:t>
-                      </w:r>
-                      <w:proofErr w:type="gramEnd"/>
-                      <w:r>
-                        <w:rPr>
-                          <w:rFonts w:ascii="Lato" w:hAnsi="Lato"/>
-                          <w:sz w:val="20"/>
-                          <w:szCs w:val="20"/>
-                        </w:rPr>
-                        <w:t xml:space="preserve"> and staging environments and to save costs.</w:t>
+                        <w:t>Introduced and guided developers to use serverless platform on NodeJS using serverless.com to avoid setting up servers for production, dev and staging environments and to save costs.</w:t>
                       </w:r>
                     </w:p>
                     <w:p>
@@ -5546,7 +5026,11 @@
           <w:szCs w:val="20"/>
         </w:rPr>
       </w:pPr>
-      <w:r>
+    </w:p>
+    <w:p>
+      <w:pPr>
+        <w:spacing w:after="0"/>
+        <w:ind w:firstLine="540"/>
         <w:rPr>
           <w:rFonts w:ascii="Merriweather" w:hAnsi="Merriweather" w:cs="HelveticaNowDisplay Black"/>
           <w:b/>
@@ -5555,6 +5039,16 @@
           <w:sz w:val="20"/>
           <w:szCs w:val="20"/>
         </w:rPr>
+      </w:pPr>
+      <w:r>
+        <w:rPr>
+          <w:rFonts w:ascii="Merriweather" w:hAnsi="Merriweather" w:cs="HelveticaNowDisplay Black"/>
+          <w:b/>
+          <w:bCs/>
+          <w:spacing w:val="20"/>
+          <w:sz w:val="20"/>
+          <w:szCs w:val="20"/>
+        </w:rPr>
         <w:t>Projects</w:t>
       </w:r>
     </w:p>
@@ -5567,240 +5061,6 @@
           <w:b/>
           <w:bCs/>
           <w:spacing w:val="20"/>
-          <w:sz w:val="20"/>
-          <w:szCs w:val="20"/>
-        </w:rPr>
-      </w:pPr>
-      <w:r>
-        <w:rPr>
-          <w:rFonts w:ascii="Merriweather" w:hAnsi="Merriweather" w:cs="HelveticaNowDisplay Black"/>
-          <w:b/>
-          <w:bCs/>
-          <w:noProof/>
-          <w:spacing w:val="20"/>
-          <w:sz w:val="20"/>
-          <w:szCs w:val="20"/>
-        </w:rPr>
-        <mc:AlternateContent>
-          <mc:Choice Requires="wps">
-            <w:drawing>
-              <wp:anchor distT="0" distB="0" distL="114300" distR="114300" simplePos="0" relativeHeight="251685888" behindDoc="0" locked="0" layoutInCell="1" allowOverlap="1" wp14:anchorId="13CFCBE1" wp14:editId="646AF816">
-                <wp:simplePos x="0" y="0"/>
-                <wp:positionH relativeFrom="column">
-                  <wp:posOffset>369357</wp:posOffset>
-                </wp:positionH>
-                <wp:positionV relativeFrom="paragraph">
-                  <wp:posOffset>36562</wp:posOffset>
-                </wp:positionV>
-                <wp:extent cx="6051943" cy="459843"/>
-                <wp:effectExtent l="0" t="0" r="6350" b="0"/>
-                <wp:wrapNone/>
-                <wp:docPr id="9" name="Text Box 9"/>
-                <wp:cNvGraphicFramePr/>
-                <a:graphic xmlns:a="http://schemas.openxmlformats.org/drawingml/2006/main">
-                  <a:graphicData uri="http://schemas.microsoft.com/office/word/2010/wordprocessingShape">
-                    <wps:wsp>
-                      <wps:cNvSpPr txBox="1"/>
-                      <wps:spPr>
-                        <a:xfrm>
-                          <a:off x="0" y="0"/>
-                          <a:ext cx="6051943" cy="459843"/>
-                        </a:xfrm>
-                        <a:prstGeom prst="rect">
-                          <a:avLst/>
-                        </a:prstGeom>
-                        <a:solidFill>
-                          <a:schemeClr val="lt1"/>
-                        </a:solidFill>
-                        <a:ln w="6350">
-                          <a:noFill/>
-                        </a:ln>
-                      </wps:spPr>
-                      <wps:txbx>
-                        <w:txbxContent>
-                          <w:p>
-                            <w:pPr>
-                              <w:jc w:val="both"/>
-                              <w:rPr>
-                                <w:rFonts w:ascii="Merriweather" w:hAnsi="Merriweather"/>
-                                <w:i/>
-                                <w:iCs/>
-                                <w:color w:val="767171" w:themeColor="background2" w:themeShade="80"/>
-                                <w:sz w:val="20"/>
-                                <w:szCs w:val="20"/>
-                              </w:rPr>
-                            </w:pPr>
-                            <w:proofErr w:type="spellStart"/>
-                            <w:r>
-                              <w:rPr>
-                                <w:rFonts w:ascii="Merriweather" w:hAnsi="Merriweather"/>
-                                <w:i/>
-                                <w:iCs/>
-                                <w:color w:val="767171" w:themeColor="background2" w:themeShade="80"/>
-                                <w:sz w:val="20"/>
-                                <w:szCs w:val="20"/>
-                              </w:rPr>
-                              <w:t>AlignMinds</w:t>
-                            </w:r>
-                            <w:proofErr w:type="spellEnd"/>
-                            <w:r>
-                              <w:rPr>
-                                <w:rFonts w:ascii="Merriweather" w:hAnsi="Merriweather"/>
-                                <w:i/>
-                                <w:iCs/>
-                                <w:color w:val="767171" w:themeColor="background2" w:themeShade="80"/>
-                                <w:sz w:val="20"/>
-                                <w:szCs w:val="20"/>
-                              </w:rPr>
-                              <w:t xml:space="preserve"> is partnered with </w:t>
-                            </w:r>
-                            <w:proofErr w:type="spellStart"/>
-                            <w:r>
-                              <w:rPr>
-                                <w:rFonts w:ascii="Merriweather" w:hAnsi="Merriweather"/>
-                                <w:i/>
-                                <w:iCs/>
-                                <w:color w:val="767171" w:themeColor="background2" w:themeShade="80"/>
-                                <w:sz w:val="20"/>
-                                <w:szCs w:val="20"/>
-                              </w:rPr>
-                              <w:t>PegasusOne</w:t>
-                            </w:r>
-                            <w:proofErr w:type="spellEnd"/>
-                            <w:r>
-                              <w:rPr>
-                                <w:rFonts w:ascii="Merriweather" w:hAnsi="Merriweather"/>
-                                <w:i/>
-                                <w:iCs/>
-                                <w:color w:val="767171" w:themeColor="background2" w:themeShade="80"/>
-                                <w:sz w:val="20"/>
-                                <w:szCs w:val="20"/>
-                              </w:rPr>
-                              <w:t>, a software development company located at Fullerton, CA.</w:t>
-                            </w:r>
-                            <w:r>
-                              <w:rPr>
-                                <w:rFonts w:ascii="Merriweather" w:hAnsi="Merriweather"/>
-                                <w:i/>
-                                <w:iCs/>
-                                <w:color w:val="767171" w:themeColor="background2" w:themeShade="80"/>
-                                <w:sz w:val="20"/>
-                                <w:szCs w:val="20"/>
-                              </w:rPr>
-                              <w:t xml:space="preserve"> I have been working as a DevOps engineer and responsible for all cloud infrastructure. </w:t>
-                            </w:r>
-                          </w:p>
-                        </w:txbxContent>
-                      </wps:txbx>
-                      <wps:bodyPr rot="0" spcFirstLastPara="0" vertOverflow="overflow" horzOverflow="overflow" vert="horz" wrap="square" lIns="91440" tIns="45720" rIns="91440" bIns="45720" numCol="1" spcCol="0" rtlCol="0" fromWordArt="0" anchor="t" anchorCtr="0" forceAA="0" compatLnSpc="1">
-                        <a:prstTxWarp prst="textNoShape">
-                          <a:avLst/>
-                        </a:prstTxWarp>
-                        <a:noAutofit/>
-                      </wps:bodyPr>
-                    </wps:wsp>
-                  </a:graphicData>
-                </a:graphic>
-                <wp14:sizeRelH relativeFrom="margin">
-                  <wp14:pctWidth>0</wp14:pctWidth>
-                </wp14:sizeRelH>
-                <wp14:sizeRelV relativeFrom="margin">
-                  <wp14:pctHeight>0</wp14:pctHeight>
-                </wp14:sizeRelV>
-              </wp:anchor>
-            </w:drawing>
-          </mc:Choice>
-          <mc:Fallback>
-            <w:pict>
-              <v:shape w14:anchorId="13CFCBE1" id="Text Box 9" o:spid="_x0000_s1046" type="#_x0000_t202" style="position:absolute;left:0;text-align:left;margin-left:29.1pt;margin-top:2.9pt;width:476.55pt;height:36.2pt;z-index:251685888;visibility:visible;mso-wrap-style:square;mso-width-percent:0;mso-height-percent:0;mso-wrap-distance-left:9pt;mso-wrap-distance-top:0;mso-wrap-distance-right:9pt;mso-wrap-distance-bottom:0;mso-position-horizontal:absolute;mso-position-horizontal-relative:text;mso-position-vertical:absolute;mso-position-vertical-relative:text;mso-width-percent:0;mso-height-percent:0;mso-width-relative:margin;mso-height-relative:margin;v-text-anchor:top" o:gfxdata="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" fillcolor="white [3201]" stroked="f" strokeweight=".5pt">
-                <v:textbox>
-                  <w:txbxContent>
-                    <w:p>
-                      <w:pPr>
-                        <w:jc w:val="both"/>
-                        <w:rPr>
-                          <w:rFonts w:ascii="Merriweather" w:hAnsi="Merriweather"/>
-                          <w:i/>
-                          <w:iCs/>
-                          <w:color w:val="767171" w:themeColor="background2" w:themeShade="80"/>
-                          <w:sz w:val="20"/>
-                          <w:szCs w:val="20"/>
-                        </w:rPr>
-                      </w:pPr>
-                      <w:proofErr w:type="spellStart"/>
-                      <w:r>
-                        <w:rPr>
-                          <w:rFonts w:ascii="Merriweather" w:hAnsi="Merriweather"/>
-                          <w:i/>
-                          <w:iCs/>
-                          <w:color w:val="767171" w:themeColor="background2" w:themeShade="80"/>
-                          <w:sz w:val="20"/>
-                          <w:szCs w:val="20"/>
-                        </w:rPr>
-                        <w:t>AlignMinds</w:t>
-                      </w:r>
-                      <w:proofErr w:type="spellEnd"/>
-                      <w:r>
-                        <w:rPr>
-                          <w:rFonts w:ascii="Merriweather" w:hAnsi="Merriweather"/>
-                          <w:i/>
-                          <w:iCs/>
-                          <w:color w:val="767171" w:themeColor="background2" w:themeShade="80"/>
-                          <w:sz w:val="20"/>
-                          <w:szCs w:val="20"/>
-                        </w:rPr>
-                        <w:t xml:space="preserve"> is partnered with </w:t>
-                      </w:r>
-                      <w:proofErr w:type="spellStart"/>
-                      <w:r>
-                        <w:rPr>
-                          <w:rFonts w:ascii="Merriweather" w:hAnsi="Merriweather"/>
-                          <w:i/>
-                          <w:iCs/>
-                          <w:color w:val="767171" w:themeColor="background2" w:themeShade="80"/>
-                          <w:sz w:val="20"/>
-                          <w:szCs w:val="20"/>
-                        </w:rPr>
-                        <w:t>PegasusOne</w:t>
-                      </w:r>
-                      <w:proofErr w:type="spellEnd"/>
-                      <w:r>
-                        <w:rPr>
-                          <w:rFonts w:ascii="Merriweather" w:hAnsi="Merriweather"/>
-                          <w:i/>
-                          <w:iCs/>
-                          <w:color w:val="767171" w:themeColor="background2" w:themeShade="80"/>
-                          <w:sz w:val="20"/>
-                          <w:szCs w:val="20"/>
-                        </w:rPr>
-                        <w:t>, a software development company located at Fullerton, CA.</w:t>
-                      </w:r>
-                      <w:r>
-                        <w:rPr>
-                          <w:rFonts w:ascii="Merriweather" w:hAnsi="Merriweather"/>
-                          <w:i/>
-                          <w:iCs/>
-                          <w:color w:val="767171" w:themeColor="background2" w:themeShade="80"/>
-                          <w:sz w:val="20"/>
-                          <w:szCs w:val="20"/>
-                        </w:rPr>
-                        <w:t xml:space="preserve"> I have been working as a DevOps engineer and responsible for all cloud infrastructure. </w:t>
-                      </w:r>
-                    </w:p>
-                  </w:txbxContent>
-                </v:textbox>
-              </v:shape>
-            </w:pict>
-          </mc:Fallback>
-        </mc:AlternateContent>
-      </w:r>
-    </w:p>
-    <w:p>
-      <w:pPr>
-        <w:spacing w:after="0"/>
-        <w:ind w:firstLine="540"/>
-        <w:rPr>
-          <w:rFonts w:ascii="Lato" w:hAnsi="Lato"/>
           <w:sz w:val="20"/>
           <w:szCs w:val="20"/>
         </w:rPr>
@@ -5900,14 +5160,12 @@
                                     <w:rFonts w:ascii="Lato" w:hAnsi="Lato"/>
                                   </w:rPr>
                                 </w:pPr>
-                                <w:proofErr w:type="spellStart"/>
                                 <w:r>
                                   <w:rPr>
                                     <w:rFonts w:ascii="Lato" w:hAnsi="Lato"/>
                                   </w:rPr>
                                   <w:t>Educadium</w:t>
                                 </w:r>
-                                <w:proofErr w:type="spellEnd"/>
                               </w:p>
                               <w:p/>
                               <w:p>
@@ -5918,41 +5176,13 @@
                                     <w:szCs w:val="20"/>
                                   </w:rPr>
                                 </w:pPr>
-                                <w:proofErr w:type="spellStart"/>
                                 <w:r>
                                   <w:rPr>
                                     <w:rFonts w:ascii="Lato" w:hAnsi="Lato"/>
                                     <w:sz w:val="20"/>
                                     <w:szCs w:val="20"/>
                                   </w:rPr>
-                                  <w:t>Educadium</w:t>
-                                </w:r>
-                                <w:proofErr w:type="spellEnd"/>
-                                <w:r>
-                                  <w:rPr>
-                                    <w:rFonts w:ascii="Lato" w:hAnsi="Lato"/>
-                                    <w:sz w:val="20"/>
-                                    <w:szCs w:val="20"/>
-                                  </w:rPr>
-                                  <w:t xml:space="preserve"> is a learning and digital media company that developed </w:t>
-                                </w:r>
-                                <w:proofErr w:type="spellStart"/>
-                                <w:r>
-                                  <w:rPr>
-                                    <w:rFonts w:ascii="Lato" w:hAnsi="Lato"/>
-                                    <w:sz w:val="20"/>
-                                    <w:szCs w:val="20"/>
-                                  </w:rPr>
-                                  <w:t>EasyCampus</w:t>
-                                </w:r>
-                                <w:proofErr w:type="spellEnd"/>
-                                <w:r>
-                                  <w:rPr>
-                                    <w:rFonts w:ascii="Lato" w:hAnsi="Lato"/>
-                                    <w:sz w:val="20"/>
-                                    <w:szCs w:val="20"/>
-                                  </w:rPr>
-                                  <w:t xml:space="preserve">, the popular cloud-hosted learning management platform used by thousands of </w:t>
+                                  <w:t xml:space="preserve">Educadium is a learning and digital media company that developed EasyCampus, the popular cloud-hosted learning management platform used by thousands of </w:t>
                                 </w:r>
                                 <w:r>
                                   <w:rPr>
@@ -6088,23 +5318,7 @@
                                     <w:sz w:val="20"/>
                                     <w:szCs w:val="20"/>
                                   </w:rPr>
-                                  <w:t xml:space="preserve">bash scripts and </w:t>
-                                </w:r>
-                                <w:r>
-                                  <w:rPr>
-                                    <w:rFonts w:ascii="Lato" w:hAnsi="Lato"/>
-                                    <w:sz w:val="20"/>
-                                    <w:szCs w:val="20"/>
-                                  </w:rPr>
-                                  <w:t>Amazon Data Lifecycle Manager</w:t>
-                                </w:r>
-                                <w:r>
-                                  <w:rPr>
-                                    <w:rFonts w:ascii="Lato" w:hAnsi="Lato"/>
-                                    <w:sz w:val="20"/>
-                                    <w:szCs w:val="20"/>
-                                  </w:rPr>
-                                  <w:t>.</w:t>
+                                  <w:t>bash scripts and Amazon Data Lifecycle Manager.</w:t>
                                 </w:r>
                               </w:p>
                               <w:p>
@@ -6126,87 +5340,7 @@
                                     <w:sz w:val="20"/>
                                     <w:szCs w:val="20"/>
                                   </w:rPr>
-                                  <w:t xml:space="preserve">Cost optimization using </w:t>
-                                </w:r>
-                                <w:r>
-                                  <w:rPr>
-                                    <w:rFonts w:ascii="Lato" w:hAnsi="Lato"/>
-                                    <w:sz w:val="20"/>
-                                    <w:szCs w:val="20"/>
-                                  </w:rPr>
-                                  <w:t>AWS Cost Explorer</w:t>
-                                </w:r>
-                                <w:r>
-                                  <w:rPr>
-                                    <w:rFonts w:ascii="Lato" w:hAnsi="Lato"/>
-                                    <w:sz w:val="20"/>
-                                    <w:szCs w:val="20"/>
-                                  </w:rPr>
-                                  <w:t xml:space="preserve">, </w:t>
-                                </w:r>
-                                <w:r>
-                                  <w:rPr>
-                                    <w:rFonts w:ascii="Lato" w:hAnsi="Lato"/>
-                                    <w:sz w:val="20"/>
-                                    <w:szCs w:val="20"/>
-                                  </w:rPr>
-                                  <w:t>rightsizing</w:t>
-                                </w:r>
-                                <w:r>
-                                  <w:rPr>
-                                    <w:rFonts w:ascii="Lato" w:hAnsi="Lato"/>
-                                    <w:sz w:val="20"/>
-                                    <w:szCs w:val="20"/>
-                                  </w:rPr>
-                                  <w:t xml:space="preserve"> by identifying </w:t>
-                                </w:r>
-                                <w:r>
-                                  <w:rPr>
-                                    <w:rFonts w:ascii="Lato" w:hAnsi="Lato"/>
-                                    <w:sz w:val="20"/>
-                                    <w:szCs w:val="20"/>
-                                  </w:rPr>
-                                  <w:t>EC2 instances with low-utilization</w:t>
-                                </w:r>
-                                <w:r>
-                                  <w:rPr>
-                                    <w:rFonts w:ascii="Lato" w:hAnsi="Lato"/>
-                                    <w:sz w:val="20"/>
-                                    <w:szCs w:val="20"/>
-                                  </w:rPr>
-                                  <w:t xml:space="preserve">, </w:t>
-                                </w:r>
-                                <w:r>
-                                  <w:rPr>
-                                    <w:rFonts w:ascii="Lato" w:hAnsi="Lato"/>
-                                    <w:sz w:val="20"/>
-                                    <w:szCs w:val="20"/>
-                                  </w:rPr>
-                                  <w:t>Identi</w:t>
-                                </w:r>
-                                <w:r>
-                                  <w:rPr>
-                                    <w:rFonts w:ascii="Lato" w:hAnsi="Lato"/>
-                                    <w:sz w:val="20"/>
-                                    <w:szCs w:val="20"/>
-                                  </w:rPr>
-                                  <w:t>fying</w:t>
-                                </w:r>
-                                <w:r>
-                                  <w:rPr>
-                                    <w:rFonts w:ascii="Lato" w:hAnsi="Lato"/>
-                                    <w:sz w:val="20"/>
-                                    <w:szCs w:val="20"/>
-                                  </w:rPr>
-                                  <w:t xml:space="preserve"> Amazon EBS volumes with low-utilization and reduce cost by snapshotting then deleting them</w:t>
-                                </w:r>
-                                <w:r>
-                                  <w:rPr>
-                                    <w:rFonts w:ascii="Lato" w:hAnsi="Lato"/>
-                                    <w:sz w:val="20"/>
-                                    <w:szCs w:val="20"/>
-                                  </w:rPr>
-                                  <w:t xml:space="preserve">, </w:t>
+                                  <w:t xml:space="preserve">Cost optimization using AWS Cost Explorer, rightsizing by identifying EC2 instances with low-utilization, Identifying Amazon EBS volumes with low-utilization and reduce cost by snapshotting then deleting them, </w:t>
                                 </w:r>
                                 <w:r>
                                   <w:rPr>
@@ -6222,71 +5356,7 @@
                                     <w:sz w:val="20"/>
                                     <w:szCs w:val="20"/>
                                   </w:rPr>
-                                  <w:t xml:space="preserve"> Amazon S3 usage and reduce cost by leveraging lower cost storage tiers</w:t>
-                                </w:r>
-                                <w:r>
-                                  <w:rPr>
-                                    <w:rFonts w:ascii="Lato" w:hAnsi="Lato"/>
-                                    <w:sz w:val="20"/>
-                                    <w:szCs w:val="20"/>
-                                  </w:rPr>
-                                  <w:t xml:space="preserve">, </w:t>
-                                </w:r>
-                                <w:r>
-                                  <w:rPr>
-                                    <w:rFonts w:ascii="Lato" w:hAnsi="Lato"/>
-                                    <w:sz w:val="20"/>
-                                    <w:szCs w:val="20"/>
-                                  </w:rPr>
-                                  <w:t>Identif</w:t>
-                                </w:r>
-                                <w:r>
-                                  <w:rPr>
-                                    <w:rFonts w:ascii="Lato" w:hAnsi="Lato"/>
-                                    <w:sz w:val="20"/>
-                                    <w:szCs w:val="20"/>
-                                  </w:rPr>
-                                  <w:t xml:space="preserve">ying </w:t>
-                                </w:r>
-                                <w:r>
-                                  <w:rPr>
-                                    <w:rFonts w:ascii="Lato" w:hAnsi="Lato"/>
-                                    <w:sz w:val="20"/>
-                                    <w:szCs w:val="20"/>
-                                  </w:rPr>
-                                  <w:t>Amazon RDS</w:t>
-                                </w:r>
-                                <w:r>
-                                  <w:rPr>
-                                    <w:rFonts w:ascii="Lato" w:hAnsi="Lato"/>
-                                    <w:sz w:val="20"/>
-                                    <w:szCs w:val="20"/>
-                                  </w:rPr>
-                                  <w:t xml:space="preserve"> </w:t>
-                                </w:r>
-                                <w:r>
-                                  <w:rPr>
-                                    <w:rFonts w:ascii="Lato" w:hAnsi="Lato"/>
-                                    <w:sz w:val="20"/>
-                                    <w:szCs w:val="20"/>
-                                  </w:rPr>
-                                  <w:t>instances with low utilization and reduce cost by stopping</w:t>
-                                </w:r>
-                                <w:r>
-                                  <w:rPr>
-                                    <w:rFonts w:ascii="Lato" w:hAnsi="Lato"/>
-                                    <w:sz w:val="20"/>
-                                    <w:szCs w:val="20"/>
-                                  </w:rPr>
-                                  <w:t xml:space="preserve"> </w:t>
-                                </w:r>
-                                <w:r>
-                                  <w:rPr>
-                                    <w:rFonts w:ascii="Lato" w:hAnsi="Lato"/>
-                                    <w:sz w:val="20"/>
-                                    <w:szCs w:val="20"/>
-                                  </w:rPr>
-                                  <w:t>RDS</w:t>
+                                  <w:t xml:space="preserve"> Amazon S3 usage and reduce cost by leveraging lower cost storage tiers, Identifying Amazon RDS instances with low utilization and reduce cost by stopping RDS</w:t>
                                 </w:r>
                                 <w:r>
                                   <w:rPr>
@@ -6310,15 +5380,7 @@
                                     <w:sz w:val="20"/>
                                     <w:szCs w:val="20"/>
                                   </w:rPr>
-                                  <w:t xml:space="preserve"> networking and reduce costs by deleting idle load balancers</w:t>
-                                </w:r>
-                                <w:r>
-                                  <w:rPr>
-                                    <w:rFonts w:ascii="Lato" w:hAnsi="Lato"/>
-                                    <w:sz w:val="20"/>
-                                    <w:szCs w:val="20"/>
-                                  </w:rPr>
-                                  <w:t xml:space="preserve">, budget alerts </w:t>
+                                  <w:t xml:space="preserve"> networking and reduce costs by deleting idle load balancers, budget alerts </w:t>
                                 </w:r>
                                 <w:r>
                                   <w:rPr>
@@ -6348,15 +5410,7 @@
                                     <w:sz w:val="20"/>
                                     <w:szCs w:val="20"/>
                                   </w:rPr>
-                                  <w:t xml:space="preserve">Built S3 buckets and managed policies for S3 buckets and used S3 bucket and Glacier for storage and backup </w:t>
-                                </w:r>
-                                <w:r>
-                                  <w:rPr>
-                                    <w:rFonts w:ascii="Lato" w:hAnsi="Lato"/>
-                                    <w:sz w:val="20"/>
-                                    <w:szCs w:val="20"/>
-                                  </w:rPr>
-                                  <w:t xml:space="preserve">on </w:t>
+                                  <w:t xml:space="preserve">Built S3 buckets and managed policies for S3 buckets and used S3 bucket and Glacier for storage and backup on </w:t>
                                 </w:r>
                                 <w:r>
                                   <w:rPr>
@@ -6386,23 +5440,7 @@
                                     <w:sz w:val="20"/>
                                     <w:szCs w:val="20"/>
                                   </w:rPr>
-                                  <w:t>A</w:t>
-                                </w:r>
-                                <w:r>
-                                  <w:rPr>
-                                    <w:rFonts w:ascii="Lato" w:hAnsi="Lato"/>
-                                    <w:sz w:val="20"/>
-                                    <w:szCs w:val="20"/>
-                                  </w:rPr>
-                                  <w:t xml:space="preserve">mazon IAM service enabled to grant permissions and resources to users. Managed roles and permissions of users with the help of AWS </w:t>
-                                </w:r>
-                                <w:r>
-                                  <w:rPr>
-                                    <w:rFonts w:ascii="Lato" w:hAnsi="Lato"/>
-                                    <w:sz w:val="20"/>
-                                    <w:szCs w:val="20"/>
-                                  </w:rPr>
-                                  <w:t>IAM.</w:t>
+                                  <w:t>Amazon IAM service enabled to grant permissions and resources to users. Managed roles and permissions of users with the help of AWS IAM.</w:t>
                                 </w:r>
                               </w:p>
                               <w:p>
@@ -6424,73 +5462,7 @@
                                     <w:sz w:val="20"/>
                                     <w:szCs w:val="20"/>
                                   </w:rPr>
-                                  <w:t xml:space="preserve">Initiating alarms </w:t>
-                                </w:r>
-                                <w:r>
-                                  <w:rPr>
-                                    <w:rFonts w:ascii="Lato" w:hAnsi="Lato"/>
-                                    <w:sz w:val="20"/>
-                                    <w:szCs w:val="20"/>
-                                  </w:rPr>
-                                  <w:t>by replacing</w:t>
-                                </w:r>
-                                <w:r>
-                                  <w:rPr>
-                                    <w:rFonts w:ascii="Lato" w:hAnsi="Lato"/>
-                                    <w:sz w:val="20"/>
-                                    <w:szCs w:val="20"/>
-                                  </w:rPr>
-                                  <w:t xml:space="preserve"> CloudWatch </w:t>
-                                </w:r>
-                                <w:r>
-                                  <w:rPr>
-                                    <w:rFonts w:ascii="Lato" w:hAnsi="Lato"/>
-                                    <w:sz w:val="20"/>
-                                    <w:szCs w:val="20"/>
-                                  </w:rPr>
-                                  <w:t xml:space="preserve">with </w:t>
-                                </w:r>
-                                <w:proofErr w:type="spellStart"/>
-                                <w:r>
-                                  <w:rPr>
-                                    <w:rFonts w:ascii="Lato" w:hAnsi="Lato"/>
-                                    <w:sz w:val="20"/>
-                                    <w:szCs w:val="20"/>
-                                  </w:rPr>
-                                  <w:t>Sensu</w:t>
-                                </w:r>
-                                <w:proofErr w:type="spellEnd"/>
-                                <w:r>
-                                  <w:rPr>
-                                    <w:rFonts w:ascii="Lato" w:hAnsi="Lato"/>
-                                    <w:sz w:val="20"/>
-                                    <w:szCs w:val="20"/>
-                                  </w:rPr>
-                                  <w:t xml:space="preserve"> and PagerDuty </w:t>
-                                </w:r>
-                                <w:r>
-                                  <w:rPr>
-                                    <w:rFonts w:ascii="Lato" w:hAnsi="Lato"/>
-                                    <w:sz w:val="20"/>
-                                    <w:szCs w:val="20"/>
-                                  </w:rPr>
-                                  <w:t xml:space="preserve">service for monitoring the server's performance, CPU </w:t>
-                                </w:r>
-                                <w:r>
-                                  <w:rPr>
-                                    <w:rFonts w:ascii="Lato" w:hAnsi="Lato"/>
-                                    <w:sz w:val="20"/>
-                                    <w:szCs w:val="20"/>
-                                  </w:rPr>
-                                  <w:t>Utilization,</w:t>
-                                </w:r>
-                                <w:r>
-                                  <w:rPr>
-                                    <w:rFonts w:ascii="Lato" w:hAnsi="Lato"/>
-                                    <w:sz w:val="20"/>
-                                    <w:szCs w:val="20"/>
-                                  </w:rPr>
-                                  <w:t xml:space="preserve"> disk usage etc. to take recommended actions for better performance.</w:t>
+                                  <w:t>Initiating alarms by replacing CloudWatch with Sensu and PagerDuty service for monitoring the server's performance, CPU Utilization, disk usage etc. to take recommended actions for better performance.</w:t>
                                 </w:r>
                               </w:p>
                               <w:p>
@@ -6512,39 +5484,7 @@
                                     <w:sz w:val="20"/>
                                     <w:szCs w:val="20"/>
                                   </w:rPr>
-                                  <w:t>Configured AWS Multi</w:t>
-                                </w:r>
-                                <w:r>
-                                  <w:rPr>
-                                    <w:rFonts w:ascii="Lato" w:hAnsi="Lato"/>
-                                    <w:sz w:val="20"/>
-                                    <w:szCs w:val="20"/>
-                                  </w:rPr>
-                                  <w:t xml:space="preserve"> Factor Authentication in IAM to implement 2 step authentication of user's access using Google Authenticator </w:t>
-                                </w:r>
-                                <w:r>
-                                  <w:rPr>
-                                    <w:rFonts w:ascii="Lato" w:hAnsi="Lato"/>
-                                    <w:sz w:val="20"/>
-                                    <w:szCs w:val="20"/>
-                                  </w:rPr>
-                                  <w:t>and AWS Virtual</w:t>
-                                </w:r>
-                                <w:r>
-                                  <w:rPr>
-                                    <w:rFonts w:ascii="Lato" w:hAnsi="Lato"/>
-                                    <w:sz w:val="20"/>
-                                    <w:szCs w:val="20"/>
-                                  </w:rPr>
-                                  <w:t xml:space="preserve"> </w:t>
-                                </w:r>
-                                <w:r>
-                                  <w:rPr>
-                                    <w:rFonts w:ascii="Lato" w:hAnsi="Lato"/>
-                                    <w:sz w:val="20"/>
-                                    <w:szCs w:val="20"/>
-                                  </w:rPr>
-                                  <w:t>MFA.</w:t>
+                                  <w:t>Configured AWS Multi Factor Authentication in IAM to implement 2 step authentication of user's access using Google Authenticator and AWS Virtual MFA.</w:t>
                                 </w:r>
                               </w:p>
                               <w:p>
@@ -6566,87 +5506,7 @@
                                     <w:sz w:val="20"/>
                                     <w:szCs w:val="20"/>
                                   </w:rPr>
-                                  <w:t xml:space="preserve">Included security </w:t>
-                                </w:r>
-                                <w:r>
-                                  <w:rPr>
-                                    <w:rFonts w:ascii="Lato" w:hAnsi="Lato"/>
-                                    <w:sz w:val="20"/>
-                                    <w:szCs w:val="20"/>
-                                  </w:rPr>
-                                  <w:t>groups,</w:t>
-                                </w:r>
-                                <w:r>
-                                  <w:rPr>
-                                    <w:rFonts w:ascii="Lato" w:hAnsi="Lato"/>
-                                    <w:sz w:val="20"/>
-                                    <w:szCs w:val="20"/>
-                                  </w:rPr>
-                                  <w:t xml:space="preserve"> network </w:t>
-                                </w:r>
-                                <w:r>
-                                  <w:rPr>
-                                    <w:rFonts w:ascii="Lato" w:hAnsi="Lato"/>
-                                    <w:sz w:val="20"/>
-                                    <w:szCs w:val="20"/>
-                                  </w:rPr>
-                                  <w:t>ACLs,</w:t>
-                                </w:r>
-                                <w:r>
-                                  <w:rPr>
-                                    <w:rFonts w:ascii="Lato" w:hAnsi="Lato"/>
-                                    <w:sz w:val="20"/>
-                                    <w:szCs w:val="20"/>
-                                  </w:rPr>
-                                  <w:t xml:space="preserve"> Internet </w:t>
-                                </w:r>
-                                <w:r>
-                                  <w:rPr>
-                                    <w:rFonts w:ascii="Lato" w:hAnsi="Lato"/>
-                                    <w:sz w:val="20"/>
-                                    <w:szCs w:val="20"/>
-                                  </w:rPr>
-                                  <w:t>Gateways,</w:t>
-                                </w:r>
-                                <w:r>
-                                  <w:rPr>
-                                    <w:rFonts w:ascii="Lato" w:hAnsi="Lato"/>
-                                    <w:sz w:val="20"/>
-                                    <w:szCs w:val="20"/>
-                                  </w:rPr>
-                                  <w:t xml:space="preserve"> and Elastic </w:t>
-                                </w:r>
-                                <w:r>
-                                  <w:rPr>
-                                    <w:rFonts w:ascii="Lato" w:hAnsi="Lato"/>
-                                    <w:sz w:val="20"/>
-                                    <w:szCs w:val="20"/>
-                                  </w:rPr>
-                                  <w:t>IPs</w:t>
-                                </w:r>
-                                <w:r>
-                                  <w:rPr>
-                                    <w:rFonts w:ascii="Lato" w:hAnsi="Lato"/>
-                                    <w:sz w:val="20"/>
-                                    <w:szCs w:val="20"/>
-                                  </w:rPr>
-                                  <w:t xml:space="preserve"> to ensure a safe area for organization </w:t>
-                                </w:r>
-                                <w:r>
-                                  <w:rPr>
-                                    <w:rFonts w:ascii="Lato" w:hAnsi="Lato"/>
-                                    <w:sz w:val="20"/>
-                                    <w:szCs w:val="20"/>
-                                  </w:rPr>
-                                  <w:t>in AWS public</w:t>
-                                </w:r>
-                                <w:r>
-                                  <w:rPr>
-                                    <w:rFonts w:ascii="Lato" w:hAnsi="Lato"/>
-                                    <w:sz w:val="20"/>
-                                    <w:szCs w:val="20"/>
-                                  </w:rPr>
-                                  <w:t xml:space="preserve"> cloud.</w:t>
+                                  <w:t>Included security groups, network ACLs, Internet Gateways, and Elastic IPs to ensure a safe area for organization in AWS public cloud.</w:t>
                                 </w:r>
                               </w:p>
                               <w:p>
@@ -6668,23 +5528,7 @@
                                     <w:sz w:val="20"/>
                                     <w:szCs w:val="20"/>
                                   </w:rPr>
-                                  <w:t xml:space="preserve">Coordinate/assist developers with establishing and applying appropriate branching, </w:t>
-                                </w:r>
-                                <w:r>
-                                  <w:rPr>
-                                    <w:rFonts w:ascii="Lato" w:hAnsi="Lato"/>
-                                    <w:sz w:val="20"/>
-                                    <w:szCs w:val="20"/>
-                                  </w:rPr>
-                                  <w:t>labelling</w:t>
-                                </w:r>
-                                <w:r>
-                                  <w:rPr>
-                                    <w:rFonts w:ascii="Lato" w:hAnsi="Lato"/>
-                                    <w:sz w:val="20"/>
-                                    <w:szCs w:val="20"/>
-                                  </w:rPr>
-                                  <w:t xml:space="preserve"> /naming conventions using GIT source control.</w:t>
+                                  <w:t>Coordinate/assist developers with establishing and applying appropriate branching, labelling /naming conventions using GIT source control.</w:t>
                                 </w:r>
                               </w:p>
                               <w:p>
@@ -6753,7 +5597,7 @@
                                     <w:sz w:val="20"/>
                                     <w:szCs w:val="20"/>
                                   </w:rPr>
-                                  <w:t xml:space="preserve">Configure Windows servers for hosting </w:t>
+                                  <w:t xml:space="preserve">Configure Windows servers for hosting ASP.NET MVC </w:t>
                                 </w:r>
                                 <w:r>
                                   <w:rPr>
@@ -6761,41 +5605,7 @@
                                     <w:sz w:val="20"/>
                                     <w:szCs w:val="20"/>
                                   </w:rPr>
-                                  <w:t>ASP.NET MVC</w:t>
-                                </w:r>
-                                <w:r>
-                                  <w:rPr>
-                                    <w:rFonts w:ascii="Lato" w:hAnsi="Lato"/>
-                                    <w:sz w:val="20"/>
-                                    <w:szCs w:val="20"/>
-                                  </w:rPr>
-                                  <w:t xml:space="preserve"> </w:t>
-                                </w:r>
-                                <w:r>
-                                  <w:rPr>
-                                    <w:rFonts w:ascii="Lato" w:hAnsi="Lato"/>
-                                    <w:sz w:val="20"/>
-                                    <w:szCs w:val="20"/>
-                                  </w:rPr>
-                                  <w:t xml:space="preserve">webservers, SQL, VPN, </w:t>
-                                </w:r>
-                                <w:proofErr w:type="spellStart"/>
-                                <w:r>
-                                  <w:rPr>
-                                    <w:rFonts w:ascii="Lato" w:hAnsi="Lato"/>
-                                    <w:sz w:val="20"/>
-                                    <w:szCs w:val="20"/>
-                                  </w:rPr>
-                                  <w:t>JumpBox</w:t>
-                                </w:r>
-                                <w:proofErr w:type="spellEnd"/>
-                                <w:r>
-                                  <w:rPr>
-                                    <w:rFonts w:ascii="Lato" w:hAnsi="Lato"/>
-                                    <w:sz w:val="20"/>
-                                    <w:szCs w:val="20"/>
-                                  </w:rPr>
-                                  <w:t xml:space="preserve"> servers.</w:t>
+                                  <w:t>webservers, SQL, VPN, JumpBox servers.</w:t>
                                 </w:r>
                               </w:p>
                               <w:p>
@@ -6839,25 +5649,7 @@
                                     <w:sz w:val="20"/>
                                     <w:szCs w:val="20"/>
                                   </w:rPr>
-                                  <w:t xml:space="preserve">Building and testing AWS EC2 autoscaling with </w:t>
-                                </w:r>
-                                <w:proofErr w:type="spellStart"/>
-                                <w:r>
-                                  <w:rPr>
-                                    <w:rFonts w:ascii="Lato" w:hAnsi="Lato"/>
-                                    <w:sz w:val="20"/>
-                                    <w:szCs w:val="20"/>
-                                  </w:rPr>
-                                  <w:t>WarmPool</w:t>
-                                </w:r>
-                                <w:proofErr w:type="spellEnd"/>
-                                <w:r>
-                                  <w:rPr>
-                                    <w:rFonts w:ascii="Lato" w:hAnsi="Lato"/>
-                                    <w:sz w:val="20"/>
-                                    <w:szCs w:val="20"/>
-                                  </w:rPr>
-                                  <w:t xml:space="preserve"> for quicker deployments and for scalability. </w:t>
+                                  <w:t xml:space="preserve">Building and testing AWS EC2 autoscaling with WarmPool for quicker deployments and for scalability. </w:t>
                                 </w:r>
                               </w:p>
                               <w:p>
@@ -6923,23 +5715,7 @@
                                     <w:sz w:val="20"/>
                                     <w:szCs w:val="20"/>
                                   </w:rPr>
-                                  <w:t xml:space="preserve">Coordinate/assist developers with establishing and applying appropriate branching, </w:t>
-                                </w:r>
-                                <w:r>
-                                  <w:rPr>
-                                    <w:rFonts w:ascii="Lato" w:hAnsi="Lato"/>
-                                    <w:sz w:val="20"/>
-                                    <w:szCs w:val="20"/>
-                                  </w:rPr>
-                                  <w:t>labelling</w:t>
-                                </w:r>
-                                <w:r>
-                                  <w:rPr>
-                                    <w:rFonts w:ascii="Lato" w:hAnsi="Lato"/>
-                                    <w:sz w:val="20"/>
-                                    <w:szCs w:val="20"/>
-                                  </w:rPr>
-                                  <w:t>/naming conventions using Git.</w:t>
+                                  <w:t>Coordinate/assist developers with establishing and applying appropriate branching, labelling/naming conventions using Git.</w:t>
                                 </w:r>
                               </w:p>
                               <w:p>
@@ -6961,25 +5737,7 @@
                                     <w:sz w:val="20"/>
                                     <w:szCs w:val="20"/>
                                   </w:rPr>
-                                  <w:t xml:space="preserve">Initiating alarms by replacing CloudWatch with </w:t>
-                                </w:r>
-                                <w:proofErr w:type="spellStart"/>
-                                <w:r>
-                                  <w:rPr>
-                                    <w:rFonts w:ascii="Lato" w:hAnsi="Lato"/>
-                                    <w:sz w:val="20"/>
-                                    <w:szCs w:val="20"/>
-                                  </w:rPr>
-                                  <w:t>Sensu</w:t>
-                                </w:r>
-                                <w:proofErr w:type="spellEnd"/>
-                                <w:r>
-                                  <w:rPr>
-                                    <w:rFonts w:ascii="Lato" w:hAnsi="Lato"/>
-                                    <w:sz w:val="20"/>
-                                    <w:szCs w:val="20"/>
-                                  </w:rPr>
-                                  <w:t xml:space="preserve"> and PagerDuty service for monitoring the server's performance, CPU Utilization, disk usage etc. to take recommended actions for better performance.</w:t>
+                                  <w:t>Initiating alarms by replacing CloudWatch with Sensu and PagerDuty service for monitoring the server's performance, CPU Utilization, disk usage etc. to take recommended actions for better performance.</w:t>
                                 </w:r>
                               </w:p>
                               <w:p>
@@ -7061,25 +5819,7 @@
                                     <w:sz w:val="20"/>
                                     <w:szCs w:val="20"/>
                                   </w:rPr>
-                                  <w:t xml:space="preserve">Create VPN configuration for the users to access the servers through </w:t>
-                                </w:r>
-                                <w:proofErr w:type="spellStart"/>
-                                <w:r>
-                                  <w:rPr>
-                                    <w:rFonts w:ascii="Lato" w:hAnsi="Lato"/>
-                                    <w:sz w:val="20"/>
-                                    <w:szCs w:val="20"/>
-                                  </w:rPr>
-                                  <w:t>Jumpbox</w:t>
-                                </w:r>
-                                <w:proofErr w:type="spellEnd"/>
-                                <w:r>
-                                  <w:rPr>
-                                    <w:rFonts w:ascii="Lato" w:hAnsi="Lato"/>
-                                    <w:sz w:val="20"/>
-                                    <w:szCs w:val="20"/>
-                                  </w:rPr>
-                                  <w:t>.</w:t>
+                                  <w:t>Create VPN configuration for the users to access the servers through Jumpbox.</w:t>
                                 </w:r>
                               </w:p>
                               <w:p>
@@ -7101,23 +5841,7 @@
                                     <w:sz w:val="20"/>
                                     <w:szCs w:val="20"/>
                                   </w:rPr>
-                                  <w:t>Configuring NAT t</w:t>
-                                </w:r>
-                                <w:r>
-                                  <w:rPr>
-                                    <w:rFonts w:ascii="Lato" w:hAnsi="Lato"/>
-                                    <w:sz w:val="20"/>
-                                    <w:szCs w:val="20"/>
-                                  </w:rPr>
-                                  <w:t>o give internet access to an Amazon VPC-connected Lambda function</w:t>
-                                </w:r>
-                                <w:r>
-                                  <w:rPr>
-                                    <w:rFonts w:ascii="Lato" w:hAnsi="Lato"/>
-                                    <w:sz w:val="20"/>
-                                    <w:szCs w:val="20"/>
-                                  </w:rPr>
-                                  <w:t>s.</w:t>
+                                  <w:t>Configuring NAT to give internet access to an Amazon VPC-connected Lambda functions.</w:t>
                                 </w:r>
                               </w:p>
                               <w:p>
@@ -7139,25 +5863,7 @@
                                     <w:sz w:val="20"/>
                                     <w:szCs w:val="20"/>
                                   </w:rPr>
-                                  <w:t xml:space="preserve">IIS Configuration, SSL installation for staging servers, removing deprecated TLS </w:t>
-                                </w:r>
-                                <w:proofErr w:type="spellStart"/>
-                                <w:r>
-                                  <w:rPr>
-                                    <w:rFonts w:ascii="Lato" w:hAnsi="Lato"/>
-                                    <w:sz w:val="20"/>
-                                    <w:szCs w:val="20"/>
-                                  </w:rPr>
-                                  <w:t>e.t.c</w:t>
-                                </w:r>
-                                <w:proofErr w:type="spellEnd"/>
-                                <w:r>
-                                  <w:rPr>
-                                    <w:rFonts w:ascii="Lato" w:hAnsi="Lato"/>
-                                    <w:sz w:val="20"/>
-                                    <w:szCs w:val="20"/>
-                                  </w:rPr>
-                                  <w:t>.</w:t>
+                                  <w:t>IIS Configuration, SSL installation for staging servers, removing deprecated TLS e.t.c.</w:t>
                                 </w:r>
                               </w:p>
                               <w:p>
@@ -7179,23 +5885,7 @@
                                     <w:sz w:val="20"/>
                                     <w:szCs w:val="20"/>
                                   </w:rPr>
-                                  <w:t xml:space="preserve">Configuring endpoint security using </w:t>
-                                </w:r>
-                                <w:r>
-                                  <w:rPr>
-                                    <w:rFonts w:ascii="Lato" w:hAnsi="Lato"/>
-                                    <w:sz w:val="20"/>
-                                    <w:szCs w:val="20"/>
-                                  </w:rPr>
-                                  <w:t>F-Secure Elements Endpoint Protection</w:t>
-                                </w:r>
-                                <w:r>
-                                  <w:rPr>
-                                    <w:rFonts w:ascii="Lato" w:hAnsi="Lato"/>
-                                    <w:sz w:val="20"/>
-                                    <w:szCs w:val="20"/>
-                                  </w:rPr>
-                                  <w:t>.</w:t>
+                                  <w:t>Configuring endpoint security using F-Secure Elements Endpoint Protection.</w:t>
                                 </w:r>
                               </w:p>
                               <w:p>
@@ -7217,52 +5907,8 @@
                                     <w:sz w:val="20"/>
                                     <w:szCs w:val="20"/>
                                   </w:rPr>
-                                  <w:t xml:space="preserve">Integrating Retrace with </w:t>
+                                  <w:t>Integrating Retrace with DotNet MVC application to view the error logs, SQL Query Performance e.t.c</w:t>
                                 </w:r>
-                                <w:proofErr w:type="spellStart"/>
-                                <w:r>
-                                  <w:rPr>
-                                    <w:rFonts w:ascii="Lato" w:hAnsi="Lato"/>
-                                    <w:sz w:val="20"/>
-                                    <w:szCs w:val="20"/>
-                                  </w:rPr>
-                                  <w:t>DotNet</w:t>
-                                </w:r>
-                                <w:proofErr w:type="spellEnd"/>
-                                <w:r>
-                                  <w:rPr>
-                                    <w:rFonts w:ascii="Lato" w:hAnsi="Lato"/>
-                                    <w:sz w:val="20"/>
-                                    <w:szCs w:val="20"/>
-                                  </w:rPr>
-                                  <w:t xml:space="preserve"> MVC application to view the error logs, </w:t>
-                                </w:r>
-                                <w:r>
-                                  <w:rPr>
-                                    <w:rFonts w:ascii="Lato" w:hAnsi="Lato"/>
-                                    <w:sz w:val="20"/>
-                                    <w:szCs w:val="20"/>
-                                  </w:rPr>
-                                  <w:t>SQL Query Performance</w:t>
-                                </w:r>
-                                <w:r>
-                                  <w:rPr>
-                                    <w:rFonts w:ascii="Lato" w:hAnsi="Lato"/>
-                                    <w:sz w:val="20"/>
-                                    <w:szCs w:val="20"/>
-                                  </w:rPr>
-                                  <w:t xml:space="preserve"> </w:t>
-                                </w:r>
-                                <w:proofErr w:type="spellStart"/>
-                                <w:r>
-                                  <w:rPr>
-                                    <w:rFonts w:ascii="Lato" w:hAnsi="Lato"/>
-                                    <w:sz w:val="20"/>
-                                    <w:szCs w:val="20"/>
-                                  </w:rPr>
-                                  <w:t>e.t.c</w:t>
-                                </w:r>
-                                <w:proofErr w:type="spellEnd"/>
                               </w:p>
                               <w:p>
                                 <w:pPr>
@@ -7983,9 +6629,9 @@
           </mc:Choice>
           <mc:Fallback>
             <w:pict>
-              <v:group w14:anchorId="6E9C7DF1" id="Group 188" o:spid="_x0000_s1047" style="position:absolute;left:0;text-align:left;margin-left:.2pt;margin-top:12.15pt;width:549.4pt;height:718.9pt;z-index:251692032;mso-width-relative:margin;mso-height-relative:margin" coordsize="69775,89892" o:gfxdata="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">
-                <v:group id="Group 187" o:spid="_x0000_s1048" style="position:absolute;width:68446;height:89892" coordsize="68446,89892" o:gfxdata="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">
-                  <v:shape id="Text Box 13" o:spid="_x0000_s1049" type="#_x0000_t202" style="position:absolute;width:68446;height:89892;visibility:visible;mso-wrap-style:square;v-text-anchor:top" o:gfxdata="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" fillcolor="white [3201]" stroked="f" strokeweight=".5pt">
+              <v:group w14:anchorId="6E9C7DF1" id="Group 188" o:spid="_x0000_s1046" style="position:absolute;left:0;text-align:left;margin-left:.2pt;margin-top:12.15pt;width:549.4pt;height:718.9pt;z-index:251692032;mso-width-relative:margin;mso-height-relative:margin" coordsize="69775,89892" o:gfxdata="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">
+                <v:group id="Group 187" o:spid="_x0000_s1047" style="position:absolute;width:68446;height:89892" coordsize="68446,89892" o:gfxdata="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">
+                  <v:shape id="Text Box 13" o:spid="_x0000_s1048" type="#_x0000_t202" style="position:absolute;width:68446;height:89892;visibility:visible;mso-wrap-style:square;v-text-anchor:top" o:gfxdata="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" fillcolor="white [3201]" stroked="f" strokeweight=".5pt">
                     <v:textbox>
                       <w:txbxContent>
                         <w:p>
@@ -8000,14 +6646,12 @@
                               <w:rFonts w:ascii="Lato" w:hAnsi="Lato"/>
                             </w:rPr>
                           </w:pPr>
-                          <w:proofErr w:type="spellStart"/>
                           <w:r>
                             <w:rPr>
                               <w:rFonts w:ascii="Lato" w:hAnsi="Lato"/>
                             </w:rPr>
                             <w:t>Educadium</w:t>
                           </w:r>
-                          <w:proofErr w:type="spellEnd"/>
                         </w:p>
                         <w:p/>
                         <w:p>
@@ -8018,41 +6662,13 @@
                               <w:szCs w:val="20"/>
                             </w:rPr>
                           </w:pPr>
-                          <w:proofErr w:type="spellStart"/>
                           <w:r>
                             <w:rPr>
                               <w:rFonts w:ascii="Lato" w:hAnsi="Lato"/>
                               <w:sz w:val="20"/>
                               <w:szCs w:val="20"/>
                             </w:rPr>
-                            <w:t>Educadium</w:t>
-                          </w:r>
-                          <w:proofErr w:type="spellEnd"/>
-                          <w:r>
-                            <w:rPr>
-                              <w:rFonts w:ascii="Lato" w:hAnsi="Lato"/>
-                              <w:sz w:val="20"/>
-                              <w:szCs w:val="20"/>
-                            </w:rPr>
-                            <w:t xml:space="preserve"> is a learning and digital media company that developed </w:t>
-                          </w:r>
-                          <w:proofErr w:type="spellStart"/>
-                          <w:r>
-                            <w:rPr>
-                              <w:rFonts w:ascii="Lato" w:hAnsi="Lato"/>
-                              <w:sz w:val="20"/>
-                              <w:szCs w:val="20"/>
-                            </w:rPr>
-                            <w:t>EasyCampus</w:t>
-                          </w:r>
-                          <w:proofErr w:type="spellEnd"/>
-                          <w:r>
-                            <w:rPr>
-                              <w:rFonts w:ascii="Lato" w:hAnsi="Lato"/>
-                              <w:sz w:val="20"/>
-                              <w:szCs w:val="20"/>
-                            </w:rPr>
-                            <w:t xml:space="preserve">, the popular cloud-hosted learning management platform used by thousands of </w:t>
+                            <w:t xml:space="preserve">Educadium is a learning and digital media company that developed EasyCampus, the popular cloud-hosted learning management platform used by thousands of </w:t>
                           </w:r>
                           <w:r>
                             <w:rPr>
@@ -8188,23 +6804,7 @@
                               <w:sz w:val="20"/>
                               <w:szCs w:val="20"/>
                             </w:rPr>
-                            <w:t xml:space="preserve">bash scripts and </w:t>
-                          </w:r>
-                          <w:r>
-                            <w:rPr>
-                              <w:rFonts w:ascii="Lato" w:hAnsi="Lato"/>
-                              <w:sz w:val="20"/>
-                              <w:szCs w:val="20"/>
-                            </w:rPr>
-                            <w:t>Amazon Data Lifecycle Manager</w:t>
-                          </w:r>
-                          <w:r>
-                            <w:rPr>
-                              <w:rFonts w:ascii="Lato" w:hAnsi="Lato"/>
-                              <w:sz w:val="20"/>
-                              <w:szCs w:val="20"/>
-                            </w:rPr>
-                            <w:t>.</w:t>
+                            <w:t>bash scripts and Amazon Data Lifecycle Manager.</w:t>
                           </w:r>
                         </w:p>
                         <w:p>
@@ -8226,87 +6826,7 @@
                               <w:sz w:val="20"/>
                               <w:szCs w:val="20"/>
                             </w:rPr>
-                            <w:t xml:space="preserve">Cost optimization using </w:t>
-                          </w:r>
-                          <w:r>
-                            <w:rPr>
-                              <w:rFonts w:ascii="Lato" w:hAnsi="Lato"/>
-                              <w:sz w:val="20"/>
-                              <w:szCs w:val="20"/>
-                            </w:rPr>
-                            <w:t>AWS Cost Explorer</w:t>
-                          </w:r>
-                          <w:r>
-                            <w:rPr>
-                              <w:rFonts w:ascii="Lato" w:hAnsi="Lato"/>
-                              <w:sz w:val="20"/>
-                              <w:szCs w:val="20"/>
-                            </w:rPr>
-                            <w:t xml:space="preserve">, </w:t>
-                          </w:r>
-                          <w:r>
-                            <w:rPr>
-                              <w:rFonts w:ascii="Lato" w:hAnsi="Lato"/>
-                              <w:sz w:val="20"/>
-                              <w:szCs w:val="20"/>
-                            </w:rPr>
-                            <w:t>rightsizing</w:t>
-                          </w:r>
-                          <w:r>
-                            <w:rPr>
-                              <w:rFonts w:ascii="Lato" w:hAnsi="Lato"/>
-                              <w:sz w:val="20"/>
-                              <w:szCs w:val="20"/>
-                            </w:rPr>
-                            <w:t xml:space="preserve"> by identifying </w:t>
-                          </w:r>
-                          <w:r>
-                            <w:rPr>
-                              <w:rFonts w:ascii="Lato" w:hAnsi="Lato"/>
-                              <w:sz w:val="20"/>
-                              <w:szCs w:val="20"/>
-                            </w:rPr>
-                            <w:t>EC2 instances with low-utilization</w:t>
-                          </w:r>
-                          <w:r>
-                            <w:rPr>
-                              <w:rFonts w:ascii="Lato" w:hAnsi="Lato"/>
-                              <w:sz w:val="20"/>
-                              <w:szCs w:val="20"/>
-                            </w:rPr>
-                            <w:t xml:space="preserve">, </w:t>
-                          </w:r>
-                          <w:r>
-                            <w:rPr>
-                              <w:rFonts w:ascii="Lato" w:hAnsi="Lato"/>
-                              <w:sz w:val="20"/>
-                              <w:szCs w:val="20"/>
-                            </w:rPr>
-                            <w:t>Identi</w:t>
-                          </w:r>
-                          <w:r>
-                            <w:rPr>
-                              <w:rFonts w:ascii="Lato" w:hAnsi="Lato"/>
-                              <w:sz w:val="20"/>
-                              <w:szCs w:val="20"/>
-                            </w:rPr>
-                            <w:t>fying</w:t>
-                          </w:r>
-                          <w:r>
-                            <w:rPr>
-                              <w:rFonts w:ascii="Lato" w:hAnsi="Lato"/>
-                              <w:sz w:val="20"/>
-                              <w:szCs w:val="20"/>
-                            </w:rPr>
-                            <w:t xml:space="preserve"> Amazon EBS volumes with low-utilization and reduce cost by snapshotting then deleting them</w:t>
-                          </w:r>
-                          <w:r>
-                            <w:rPr>
-                              <w:rFonts w:ascii="Lato" w:hAnsi="Lato"/>
-                              <w:sz w:val="20"/>
-                              <w:szCs w:val="20"/>
-                            </w:rPr>
-                            <w:t xml:space="preserve">, </w:t>
+                            <w:t xml:space="preserve">Cost optimization using AWS Cost Explorer, rightsizing by identifying EC2 instances with low-utilization, Identifying Amazon EBS volumes with low-utilization and reduce cost by snapshotting then deleting them, </w:t>
                           </w:r>
                           <w:r>
                             <w:rPr>
@@ -8322,71 +6842,7 @@
                               <w:sz w:val="20"/>
                               <w:szCs w:val="20"/>
                             </w:rPr>
-                            <w:t xml:space="preserve"> Amazon S3 usage and reduce cost by leveraging lower cost storage tiers</w:t>
-                          </w:r>
-                          <w:r>
-                            <w:rPr>
-                              <w:rFonts w:ascii="Lato" w:hAnsi="Lato"/>
-                              <w:sz w:val="20"/>
-                              <w:szCs w:val="20"/>
-                            </w:rPr>
-                            <w:t xml:space="preserve">, </w:t>
-                          </w:r>
-                          <w:r>
-                            <w:rPr>
-                              <w:rFonts w:ascii="Lato" w:hAnsi="Lato"/>
-                              <w:sz w:val="20"/>
-                              <w:szCs w:val="20"/>
-                            </w:rPr>
-                            <w:t>Identif</w:t>
-                          </w:r>
-                          <w:r>
-                            <w:rPr>
-                              <w:rFonts w:ascii="Lato" w:hAnsi="Lato"/>
-                              <w:sz w:val="20"/>
-                              <w:szCs w:val="20"/>
-                            </w:rPr>
-                            <w:t xml:space="preserve">ying </w:t>
-                          </w:r>
-                          <w:r>
-                            <w:rPr>
-                              <w:rFonts w:ascii="Lato" w:hAnsi="Lato"/>
-                              <w:sz w:val="20"/>
-                              <w:szCs w:val="20"/>
-                            </w:rPr>
-                            <w:t>Amazon RDS</w:t>
-                          </w:r>
-                          <w:r>
-                            <w:rPr>
-                              <w:rFonts w:ascii="Lato" w:hAnsi="Lato"/>
-                              <w:sz w:val="20"/>
-                              <w:szCs w:val="20"/>
-                            </w:rPr>
-                            <w:t xml:space="preserve"> </w:t>
-                          </w:r>
-                          <w:r>
-                            <w:rPr>
-                              <w:rFonts w:ascii="Lato" w:hAnsi="Lato"/>
-                              <w:sz w:val="20"/>
-                              <w:szCs w:val="20"/>
-                            </w:rPr>
-                            <w:t>instances with low utilization and reduce cost by stopping</w:t>
-                          </w:r>
-                          <w:r>
-                            <w:rPr>
-                              <w:rFonts w:ascii="Lato" w:hAnsi="Lato"/>
-                              <w:sz w:val="20"/>
-                              <w:szCs w:val="20"/>
-                            </w:rPr>
-                            <w:t xml:space="preserve"> </w:t>
-                          </w:r>
-                          <w:r>
-                            <w:rPr>
-                              <w:rFonts w:ascii="Lato" w:hAnsi="Lato"/>
-                              <w:sz w:val="20"/>
-                              <w:szCs w:val="20"/>
-                            </w:rPr>
-                            <w:t>RDS</w:t>
+                            <w:t xml:space="preserve"> Amazon S3 usage and reduce cost by leveraging lower cost storage tiers, Identifying Amazon RDS instances with low utilization and reduce cost by stopping RDS</w:t>
                           </w:r>
                           <w:r>
                             <w:rPr>
@@ -8410,15 +6866,7 @@
                               <w:sz w:val="20"/>
                               <w:szCs w:val="20"/>
                             </w:rPr>
-                            <w:t xml:space="preserve"> networking and reduce costs by deleting idle load balancers</w:t>
-                          </w:r>
-                          <w:r>
-                            <w:rPr>
-                              <w:rFonts w:ascii="Lato" w:hAnsi="Lato"/>
-                              <w:sz w:val="20"/>
-                              <w:szCs w:val="20"/>
-                            </w:rPr>
-                            <w:t xml:space="preserve">, budget alerts </w:t>
+                            <w:t xml:space="preserve"> networking and reduce costs by deleting idle load balancers, budget alerts </w:t>
                           </w:r>
                           <w:r>
                             <w:rPr>
@@ -8448,15 +6896,7 @@
                               <w:sz w:val="20"/>
                               <w:szCs w:val="20"/>
                             </w:rPr>
-                            <w:t xml:space="preserve">Built S3 buckets and managed policies for S3 buckets and used S3 bucket and Glacier for storage and backup </w:t>
-                          </w:r>
-                          <w:r>
-                            <w:rPr>
-                              <w:rFonts w:ascii="Lato" w:hAnsi="Lato"/>
-                              <w:sz w:val="20"/>
-                              <w:szCs w:val="20"/>
-                            </w:rPr>
-                            <w:t xml:space="preserve">on </w:t>
+                            <w:t xml:space="preserve">Built S3 buckets and managed policies for S3 buckets and used S3 bucket and Glacier for storage and backup on </w:t>
                           </w:r>
                           <w:r>
                             <w:rPr>
@@ -8486,23 +6926,7 @@
                               <w:sz w:val="20"/>
                               <w:szCs w:val="20"/>
                             </w:rPr>
-                            <w:t>A</w:t>
-                          </w:r>
-                          <w:r>
-                            <w:rPr>
-                              <w:rFonts w:ascii="Lato" w:hAnsi="Lato"/>
-                              <w:sz w:val="20"/>
-                              <w:szCs w:val="20"/>
-                            </w:rPr>
-                            <w:t xml:space="preserve">mazon IAM service enabled to grant permissions and resources to users. Managed roles and permissions of users with the help of AWS </w:t>
-                          </w:r>
-                          <w:r>
-                            <w:rPr>
-                              <w:rFonts w:ascii="Lato" w:hAnsi="Lato"/>
-                              <w:sz w:val="20"/>
-                              <w:szCs w:val="20"/>
-                            </w:rPr>
-                            <w:t>IAM.</w:t>
+                            <w:t>Amazon IAM service enabled to grant permissions and resources to users. Managed roles and permissions of users with the help of AWS IAM.</w:t>
                           </w:r>
                         </w:p>
                         <w:p>
@@ -8524,73 +6948,7 @@
                               <w:sz w:val="20"/>
                               <w:szCs w:val="20"/>
                             </w:rPr>
-                            <w:t xml:space="preserve">Initiating alarms </w:t>
-                          </w:r>
-                          <w:r>
-                            <w:rPr>
-                              <w:rFonts w:ascii="Lato" w:hAnsi="Lato"/>
-                              <w:sz w:val="20"/>
-                              <w:szCs w:val="20"/>
-                            </w:rPr>
-                            <w:t>by replacing</w:t>
-                          </w:r>
-                          <w:r>
-                            <w:rPr>
-                              <w:rFonts w:ascii="Lato" w:hAnsi="Lato"/>
-                              <w:sz w:val="20"/>
-                              <w:szCs w:val="20"/>
-                            </w:rPr>
-                            <w:t xml:space="preserve"> CloudWatch </w:t>
-                          </w:r>
-                          <w:r>
-                            <w:rPr>
-                              <w:rFonts w:ascii="Lato" w:hAnsi="Lato"/>
-                              <w:sz w:val="20"/>
-                              <w:szCs w:val="20"/>
-                            </w:rPr>
-                            <w:t xml:space="preserve">with </w:t>
-                          </w:r>
-                          <w:proofErr w:type="spellStart"/>
-                          <w:r>
-                            <w:rPr>
-                              <w:rFonts w:ascii="Lato" w:hAnsi="Lato"/>
-                              <w:sz w:val="20"/>
-                              <w:szCs w:val="20"/>
-                            </w:rPr>
-                            <w:t>Sensu</w:t>
-                          </w:r>
-                          <w:proofErr w:type="spellEnd"/>
-                          <w:r>
-                            <w:rPr>
-                              <w:rFonts w:ascii="Lato" w:hAnsi="Lato"/>
-                              <w:sz w:val="20"/>
-                              <w:szCs w:val="20"/>
-                            </w:rPr>
-                            <w:t xml:space="preserve"> and PagerDuty </w:t>
-                          </w:r>
-                          <w:r>
-                            <w:rPr>
-                              <w:rFonts w:ascii="Lato" w:hAnsi="Lato"/>
-                              <w:sz w:val="20"/>
-                              <w:szCs w:val="20"/>
-                            </w:rPr>
-                            <w:t xml:space="preserve">service for monitoring the server's performance, CPU </w:t>
-                          </w:r>
-                          <w:r>
-                            <w:rPr>
-                              <w:rFonts w:ascii="Lato" w:hAnsi="Lato"/>
-                              <w:sz w:val="20"/>
-                              <w:szCs w:val="20"/>
-                            </w:rPr>
-                            <w:t>Utilization,</w:t>
-                          </w:r>
-                          <w:r>
-                            <w:rPr>
-                              <w:rFonts w:ascii="Lato" w:hAnsi="Lato"/>
-                              <w:sz w:val="20"/>
-                              <w:szCs w:val="20"/>
-                            </w:rPr>
-                            <w:t xml:space="preserve"> disk usage etc. to take recommended actions for better performance.</w:t>
+                            <w:t>Initiating alarms by replacing CloudWatch with Sensu and PagerDuty service for monitoring the server's performance, CPU Utilization, disk usage etc. to take recommended actions for better performance.</w:t>
                           </w:r>
                         </w:p>
                         <w:p>
@@ -8612,39 +6970,7 @@
                               <w:sz w:val="20"/>
                               <w:szCs w:val="20"/>
                             </w:rPr>
-                            <w:t>Configured AWS Multi</w:t>
-                          </w:r>
-                          <w:r>
-                            <w:rPr>
-                              <w:rFonts w:ascii="Lato" w:hAnsi="Lato"/>
-                              <w:sz w:val="20"/>
-                              <w:szCs w:val="20"/>
-                            </w:rPr>
-                            <w:t xml:space="preserve"> Factor Authentication in IAM to implement 2 step authentication of user's access using Google Authenticator </w:t>
-                          </w:r>
-                          <w:r>
-                            <w:rPr>
-                              <w:rFonts w:ascii="Lato" w:hAnsi="Lato"/>
-                              <w:sz w:val="20"/>
-                              <w:szCs w:val="20"/>
-                            </w:rPr>
-                            <w:t>and AWS Virtual</w:t>
-                          </w:r>
-                          <w:r>
-                            <w:rPr>
-                              <w:rFonts w:ascii="Lato" w:hAnsi="Lato"/>
-                              <w:sz w:val="20"/>
-                              <w:szCs w:val="20"/>
-                            </w:rPr>
-                            <w:t xml:space="preserve"> </w:t>
-                          </w:r>
-                          <w:r>
-                            <w:rPr>
-                              <w:rFonts w:ascii="Lato" w:hAnsi="Lato"/>
-                              <w:sz w:val="20"/>
-                              <w:szCs w:val="20"/>
-                            </w:rPr>
-                            <w:t>MFA.</w:t>
+                            <w:t>Configured AWS Multi Factor Authentication in IAM to implement 2 step authentication of user's access using Google Authenticator and AWS Virtual MFA.</w:t>
                           </w:r>
                         </w:p>
                         <w:p>
@@ -8666,87 +6992,7 @@
                               <w:sz w:val="20"/>
                               <w:szCs w:val="20"/>
                             </w:rPr>
-                            <w:t xml:space="preserve">Included security </w:t>
-                          </w:r>
-                          <w:r>
-                            <w:rPr>
-                              <w:rFonts w:ascii="Lato" w:hAnsi="Lato"/>
-                              <w:sz w:val="20"/>
-                              <w:szCs w:val="20"/>
-                            </w:rPr>
-                            <w:t>groups,</w:t>
-                          </w:r>
-                          <w:r>
-                            <w:rPr>
-                              <w:rFonts w:ascii="Lato" w:hAnsi="Lato"/>
-                              <w:sz w:val="20"/>
-                              <w:szCs w:val="20"/>
-                            </w:rPr>
-                            <w:t xml:space="preserve"> network </w:t>
-                          </w:r>
-                          <w:r>
-                            <w:rPr>
-                              <w:rFonts w:ascii="Lato" w:hAnsi="Lato"/>
-                              <w:sz w:val="20"/>
-                              <w:szCs w:val="20"/>
-                            </w:rPr>
-                            <w:t>ACLs,</w:t>
-                          </w:r>
-                          <w:r>
-                            <w:rPr>
-                              <w:rFonts w:ascii="Lato" w:hAnsi="Lato"/>
-                              <w:sz w:val="20"/>
-                              <w:szCs w:val="20"/>
-                            </w:rPr>
-                            <w:t xml:space="preserve"> Internet </w:t>
-                          </w:r>
-                          <w:r>
-                            <w:rPr>
-                              <w:rFonts w:ascii="Lato" w:hAnsi="Lato"/>
-                              <w:sz w:val="20"/>
-                              <w:szCs w:val="20"/>
-                            </w:rPr>
-                            <w:t>Gateways,</w:t>
-                          </w:r>
-                          <w:r>
-                            <w:rPr>
-                              <w:rFonts w:ascii="Lato" w:hAnsi="Lato"/>
-                              <w:sz w:val="20"/>
-                              <w:szCs w:val="20"/>
-                            </w:rPr>
-                            <w:t xml:space="preserve"> and Elastic </w:t>
-                          </w:r>
-                          <w:r>
-                            <w:rPr>
-                              <w:rFonts w:ascii="Lato" w:hAnsi="Lato"/>
-                              <w:sz w:val="20"/>
-                              <w:szCs w:val="20"/>
-                            </w:rPr>
-                            <w:t>IPs</w:t>
-                          </w:r>
-                          <w:r>
-                            <w:rPr>
-                              <w:rFonts w:ascii="Lato" w:hAnsi="Lato"/>
-                              <w:sz w:val="20"/>
-                              <w:szCs w:val="20"/>
-                            </w:rPr>
-                            <w:t xml:space="preserve"> to ensure a safe area for organization </w:t>
-                          </w:r>
-                          <w:r>
-                            <w:rPr>
-                              <w:rFonts w:ascii="Lato" w:hAnsi="Lato"/>
-                              <w:sz w:val="20"/>
-                              <w:szCs w:val="20"/>
-                            </w:rPr>
-                            <w:t>in AWS public</w:t>
-                          </w:r>
-                          <w:r>
-                            <w:rPr>
-                              <w:rFonts w:ascii="Lato" w:hAnsi="Lato"/>
-                              <w:sz w:val="20"/>
-                              <w:szCs w:val="20"/>
-                            </w:rPr>
-                            <w:t xml:space="preserve"> cloud.</w:t>
+                            <w:t>Included security groups, network ACLs, Internet Gateways, and Elastic IPs to ensure a safe area for organization in AWS public cloud.</w:t>
                           </w:r>
                         </w:p>
                         <w:p>
@@ -8768,23 +7014,7 @@
                               <w:sz w:val="20"/>
                               <w:szCs w:val="20"/>
                             </w:rPr>
-                            <w:t xml:space="preserve">Coordinate/assist developers with establishing and applying appropriate branching, </w:t>
-                          </w:r>
-                          <w:r>
-                            <w:rPr>
-                              <w:rFonts w:ascii="Lato" w:hAnsi="Lato"/>
-                              <w:sz w:val="20"/>
-                              <w:szCs w:val="20"/>
-                            </w:rPr>
-                            <w:t>labelling</w:t>
-                          </w:r>
-                          <w:r>
-                            <w:rPr>
-                              <w:rFonts w:ascii="Lato" w:hAnsi="Lato"/>
-                              <w:sz w:val="20"/>
-                              <w:szCs w:val="20"/>
-                            </w:rPr>
-                            <w:t xml:space="preserve"> /naming conventions using GIT source control.</w:t>
+                            <w:t>Coordinate/assist developers with establishing and applying appropriate branching, labelling /naming conventions using GIT source control.</w:t>
                           </w:r>
                         </w:p>
                         <w:p>
@@ -8853,7 +7083,7 @@
                               <w:sz w:val="20"/>
                               <w:szCs w:val="20"/>
                             </w:rPr>
-                            <w:t xml:space="preserve">Configure Windows servers for hosting </w:t>
+                            <w:t xml:space="preserve">Configure Windows servers for hosting ASP.NET MVC </w:t>
                           </w:r>
                           <w:r>
                             <w:rPr>
@@ -8861,41 +7091,7 @@
                               <w:sz w:val="20"/>
                               <w:szCs w:val="20"/>
                             </w:rPr>
-                            <w:t>ASP.NET MVC</w:t>
-                          </w:r>
-                          <w:r>
-                            <w:rPr>
-                              <w:rFonts w:ascii="Lato" w:hAnsi="Lato"/>
-                              <w:sz w:val="20"/>
-                              <w:szCs w:val="20"/>
-                            </w:rPr>
-                            <w:t xml:space="preserve"> </w:t>
-                          </w:r>
-                          <w:r>
-                            <w:rPr>
-                              <w:rFonts w:ascii="Lato" w:hAnsi="Lato"/>
-                              <w:sz w:val="20"/>
-                              <w:szCs w:val="20"/>
-                            </w:rPr>
-                            <w:t xml:space="preserve">webservers, SQL, VPN, </w:t>
-                          </w:r>
-                          <w:proofErr w:type="spellStart"/>
-                          <w:r>
-                            <w:rPr>
-                              <w:rFonts w:ascii="Lato" w:hAnsi="Lato"/>
-                              <w:sz w:val="20"/>
-                              <w:szCs w:val="20"/>
-                            </w:rPr>
-                            <w:t>JumpBox</w:t>
-                          </w:r>
-                          <w:proofErr w:type="spellEnd"/>
-                          <w:r>
-                            <w:rPr>
-                              <w:rFonts w:ascii="Lato" w:hAnsi="Lato"/>
-                              <w:sz w:val="20"/>
-                              <w:szCs w:val="20"/>
-                            </w:rPr>
-                            <w:t xml:space="preserve"> servers.</w:t>
+                            <w:t>webservers, SQL, VPN, JumpBox servers.</w:t>
                           </w:r>
                         </w:p>
                         <w:p>
@@ -8939,25 +7135,7 @@
                               <w:sz w:val="20"/>
                               <w:szCs w:val="20"/>
                             </w:rPr>
-                            <w:t xml:space="preserve">Building and testing AWS EC2 autoscaling with </w:t>
-                          </w:r>
-                          <w:proofErr w:type="spellStart"/>
-                          <w:r>
-                            <w:rPr>
-                              <w:rFonts w:ascii="Lato" w:hAnsi="Lato"/>
-                              <w:sz w:val="20"/>
-                              <w:szCs w:val="20"/>
-                            </w:rPr>
-                            <w:t>WarmPool</w:t>
-                          </w:r>
-                          <w:proofErr w:type="spellEnd"/>
-                          <w:r>
-                            <w:rPr>
-                              <w:rFonts w:ascii="Lato" w:hAnsi="Lato"/>
-                              <w:sz w:val="20"/>
-                              <w:szCs w:val="20"/>
-                            </w:rPr>
-                            <w:t xml:space="preserve"> for quicker deployments and for scalability. </w:t>
+                            <w:t xml:space="preserve">Building and testing AWS EC2 autoscaling with WarmPool for quicker deployments and for scalability. </w:t>
                           </w:r>
                         </w:p>
                         <w:p>
@@ -9023,23 +7201,7 @@
                               <w:sz w:val="20"/>
                               <w:szCs w:val="20"/>
                             </w:rPr>
-                            <w:t xml:space="preserve">Coordinate/assist developers with establishing and applying appropriate branching, </w:t>
-                          </w:r>
-                          <w:r>
-                            <w:rPr>
-                              <w:rFonts w:ascii="Lato" w:hAnsi="Lato"/>
-                              <w:sz w:val="20"/>
-                              <w:szCs w:val="20"/>
-                            </w:rPr>
-                            <w:t>labelling</w:t>
-                          </w:r>
-                          <w:r>
-                            <w:rPr>
-                              <w:rFonts w:ascii="Lato" w:hAnsi="Lato"/>
-                              <w:sz w:val="20"/>
-                              <w:szCs w:val="20"/>
-                            </w:rPr>
-                            <w:t>/naming conventions using Git.</w:t>
+                            <w:t>Coordinate/assist developers with establishing and applying appropriate branching, labelling/naming conventions using Git.</w:t>
                           </w:r>
                         </w:p>
                         <w:p>
@@ -9061,25 +7223,7 @@
                               <w:sz w:val="20"/>
                               <w:szCs w:val="20"/>
                             </w:rPr>
-                            <w:t xml:space="preserve">Initiating alarms by replacing CloudWatch with </w:t>
-                          </w:r>
-                          <w:proofErr w:type="spellStart"/>
-                          <w:r>
-                            <w:rPr>
-                              <w:rFonts w:ascii="Lato" w:hAnsi="Lato"/>
-                              <w:sz w:val="20"/>
-                              <w:szCs w:val="20"/>
-                            </w:rPr>
-                            <w:t>Sensu</w:t>
-                          </w:r>
-                          <w:proofErr w:type="spellEnd"/>
-                          <w:r>
-                            <w:rPr>
-                              <w:rFonts w:ascii="Lato" w:hAnsi="Lato"/>
-                              <w:sz w:val="20"/>
-                              <w:szCs w:val="20"/>
-                            </w:rPr>
-                            <w:t xml:space="preserve"> and PagerDuty service for monitoring the server's performance, CPU Utilization, disk usage etc. to take recommended actions for better performance.</w:t>
+                            <w:t>Initiating alarms by replacing CloudWatch with Sensu and PagerDuty service for monitoring the server's performance, CPU Utilization, disk usage etc. to take recommended actions for better performance.</w:t>
                           </w:r>
                         </w:p>
                         <w:p>
@@ -9161,25 +7305,7 @@
                               <w:sz w:val="20"/>
                               <w:szCs w:val="20"/>
                             </w:rPr>
-                            <w:t xml:space="preserve">Create VPN configuration for the users to access the servers through </w:t>
-                          </w:r>
-                          <w:proofErr w:type="spellStart"/>
-                          <w:r>
-                            <w:rPr>
-                              <w:rFonts w:ascii="Lato" w:hAnsi="Lato"/>
-                              <w:sz w:val="20"/>
-                              <w:szCs w:val="20"/>
-                            </w:rPr>
-                            <w:t>Jumpbox</w:t>
-                          </w:r>
-                          <w:proofErr w:type="spellEnd"/>
-                          <w:r>
-                            <w:rPr>
-                              <w:rFonts w:ascii="Lato" w:hAnsi="Lato"/>
-                              <w:sz w:val="20"/>
-                              <w:szCs w:val="20"/>
-                            </w:rPr>
-                            <w:t>.</w:t>
+                            <w:t>Create VPN configuration for the users to access the servers through Jumpbox.</w:t>
                           </w:r>
                         </w:p>
                         <w:p>
@@ -9201,23 +7327,7 @@
                               <w:sz w:val="20"/>
                               <w:szCs w:val="20"/>
                             </w:rPr>
-                            <w:t>Configuring NAT t</w:t>
-                          </w:r>
-                          <w:r>
-                            <w:rPr>
-                              <w:rFonts w:ascii="Lato" w:hAnsi="Lato"/>
-                              <w:sz w:val="20"/>
-                              <w:szCs w:val="20"/>
-                            </w:rPr>
-                            <w:t>o give internet access to an Amazon VPC-connected Lambda function</w:t>
-                          </w:r>
-                          <w:r>
-                            <w:rPr>
-                              <w:rFonts w:ascii="Lato" w:hAnsi="Lato"/>
-                              <w:sz w:val="20"/>
-                              <w:szCs w:val="20"/>
-                            </w:rPr>
-                            <w:t>s.</w:t>
+                            <w:t>Configuring NAT to give internet access to an Amazon VPC-connected Lambda functions.</w:t>
                           </w:r>
                         </w:p>
                         <w:p>
@@ -9239,25 +7349,7 @@
                               <w:sz w:val="20"/>
                               <w:szCs w:val="20"/>
                             </w:rPr>
-                            <w:t xml:space="preserve">IIS Configuration, SSL installation for staging servers, removing deprecated TLS </w:t>
-                          </w:r>
-                          <w:proofErr w:type="spellStart"/>
-                          <w:r>
-                            <w:rPr>
-                              <w:rFonts w:ascii="Lato" w:hAnsi="Lato"/>
-                              <w:sz w:val="20"/>
-                              <w:szCs w:val="20"/>
-                            </w:rPr>
-                            <w:t>e.t.c</w:t>
-                          </w:r>
-                          <w:proofErr w:type="spellEnd"/>
-                          <w:r>
-                            <w:rPr>
-                              <w:rFonts w:ascii="Lato" w:hAnsi="Lato"/>
-                              <w:sz w:val="20"/>
-                              <w:szCs w:val="20"/>
-                            </w:rPr>
-                            <w:t>.</w:t>
+                            <w:t>IIS Configuration, SSL installation for staging servers, removing deprecated TLS e.t.c.</w:t>
                           </w:r>
                         </w:p>
                         <w:p>
@@ -9279,23 +7371,7 @@
                               <w:sz w:val="20"/>
                               <w:szCs w:val="20"/>
                             </w:rPr>
-                            <w:t xml:space="preserve">Configuring endpoint security using </w:t>
-                          </w:r>
-                          <w:r>
-                            <w:rPr>
-                              <w:rFonts w:ascii="Lato" w:hAnsi="Lato"/>
-                              <w:sz w:val="20"/>
-                              <w:szCs w:val="20"/>
-                            </w:rPr>
-                            <w:t>F-Secure Elements Endpoint Protection</w:t>
-                          </w:r>
-                          <w:r>
-                            <w:rPr>
-                              <w:rFonts w:ascii="Lato" w:hAnsi="Lato"/>
-                              <w:sz w:val="20"/>
-                              <w:szCs w:val="20"/>
-                            </w:rPr>
-                            <w:t>.</w:t>
+                            <w:t>Configuring endpoint security using F-Secure Elements Endpoint Protection.</w:t>
                           </w:r>
                         </w:p>
                         <w:p>
@@ -9317,52 +7393,8 @@
                               <w:sz w:val="20"/>
                               <w:szCs w:val="20"/>
                             </w:rPr>
-                            <w:t xml:space="preserve">Integrating Retrace with </w:t>
+                            <w:t>Integrating Retrace with DotNet MVC application to view the error logs, SQL Query Performance e.t.c</w:t>
                           </w:r>
-                          <w:proofErr w:type="spellStart"/>
-                          <w:r>
-                            <w:rPr>
-                              <w:rFonts w:ascii="Lato" w:hAnsi="Lato"/>
-                              <w:sz w:val="20"/>
-                              <w:szCs w:val="20"/>
-                            </w:rPr>
-                            <w:t>DotNet</w:t>
-                          </w:r>
-                          <w:proofErr w:type="spellEnd"/>
-                          <w:r>
-                            <w:rPr>
-                              <w:rFonts w:ascii="Lato" w:hAnsi="Lato"/>
-                              <w:sz w:val="20"/>
-                              <w:szCs w:val="20"/>
-                            </w:rPr>
-                            <w:t xml:space="preserve"> MVC application to view the error logs, </w:t>
-                          </w:r>
-                          <w:r>
-                            <w:rPr>
-                              <w:rFonts w:ascii="Lato" w:hAnsi="Lato"/>
-                              <w:sz w:val="20"/>
-                              <w:szCs w:val="20"/>
-                            </w:rPr>
-                            <w:t>SQL Query Performance</w:t>
-                          </w:r>
-                          <w:r>
-                            <w:rPr>
-                              <w:rFonts w:ascii="Lato" w:hAnsi="Lato"/>
-                              <w:sz w:val="20"/>
-                              <w:szCs w:val="20"/>
-                            </w:rPr>
-                            <w:t xml:space="preserve"> </w:t>
-                          </w:r>
-                          <w:proofErr w:type="spellStart"/>
-                          <w:r>
-                            <w:rPr>
-                              <w:rFonts w:ascii="Lato" w:hAnsi="Lato"/>
-                              <w:sz w:val="20"/>
-                              <w:szCs w:val="20"/>
-                            </w:rPr>
-                            <w:t>e.t.c</w:t>
-                          </w:r>
-                          <w:proofErr w:type="spellEnd"/>
                         </w:p>
                         <w:p>
                           <w:pPr>
@@ -9376,7 +7408,7 @@
                       </w:txbxContent>
                     </v:textbox>
                   </v:shape>
-                  <v:shape id="Text Box 19" o:spid="_x0000_s1050" type="#_x0000_t202" style="position:absolute;left:2110;top:2110;width:42291;height:3700;visibility:visible;mso-wrap-style:square;v-text-anchor:top" o:gfxdata="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" fillcolor="white [3201]" stroked="f" strokeweight=".5pt">
+                  <v:shape id="Text Box 19" o:spid="_x0000_s1049" type="#_x0000_t202" style="position:absolute;left:2110;top:2110;width:42291;height:3700;visibility:visible;mso-wrap-style:square;v-text-anchor:top" o:gfxdata="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" fillcolor="white [3201]" stroked="f" strokeweight=".5pt">
                     <v:textbox>
                       <w:txbxContent>
                         <w:p>
@@ -9664,7 +7696,7 @@
                     </v:textbox>
                   </v:shape>
                 </v:group>
-                <v:shape id="Text Box 32" o:spid="_x0000_s1051" type="#_x0000_t202" style="position:absolute;left:2110;top:51136;width:67665;height:4214;visibility:visible;mso-wrap-style:square;v-text-anchor:top" o:gfxdata="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" fillcolor="white [3201]" stroked="f" strokeweight=".5pt">
+                <v:shape id="Text Box 32" o:spid="_x0000_s1050" type="#_x0000_t202" style="position:absolute;left:2110;top:51136;width:67665;height:4214;visibility:visible;mso-wrap-style:square;v-text-anchor:top" o:gfxdata="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" fillcolor="white [3201]" stroked="f" strokeweight=".5pt">
                   <v:textbox>
                     <w:txbxContent>
                       <w:p>
@@ -10390,14 +8422,12 @@
                                   <w:rFonts w:ascii="Lato" w:hAnsi="Lato"/>
                                 </w:rPr>
                               </w:pPr>
-                              <w:proofErr w:type="spellStart"/>
                               <w:r>
                                 <w:rPr>
                                   <w:rFonts w:ascii="Lato" w:hAnsi="Lato"/>
                                 </w:rPr>
                                 <w:t>Swun</w:t>
                               </w:r>
-                              <w:proofErr w:type="spellEnd"/>
                               <w:r>
                                 <w:rPr>
                                   <w:rFonts w:ascii="Lato" w:hAnsi="Lato"/>
@@ -10444,23 +8474,13 @@
                                   <w:szCs w:val="20"/>
                                 </w:rPr>
                               </w:pPr>
-                              <w:proofErr w:type="spellStart"/>
                               <w:r>
                                 <w:rPr>
                                   <w:rFonts w:ascii="Lato" w:hAnsi="Lato"/>
                                   <w:sz w:val="20"/>
                                   <w:szCs w:val="20"/>
                                 </w:rPr>
-                                <w:t>Swun</w:t>
-                              </w:r>
-                              <w:proofErr w:type="spellEnd"/>
-                              <w:r>
-                                <w:rPr>
-                                  <w:rFonts w:ascii="Lato" w:hAnsi="Lato"/>
-                                  <w:sz w:val="20"/>
-                                  <w:szCs w:val="20"/>
-                                </w:rPr>
-                                <w:t xml:space="preserve"> Math is building a custom LMS using ASP </w:t>
+                                <w:t xml:space="preserve">Swun Math is building a custom LMS using ASP </w:t>
                               </w:r>
                               <w:r>
                                 <w:rPr>
@@ -10512,41 +8532,7 @@
                                   <w:sz w:val="20"/>
                                   <w:szCs w:val="20"/>
                                 </w:rPr>
-                                <w:t xml:space="preserve">Secure outdated WordPress with </w:t>
-                              </w:r>
-                              <w:proofErr w:type="spellStart"/>
-                              <w:r>
-                                <w:rPr>
-                                  <w:rFonts w:ascii="Lato" w:hAnsi="Lato"/>
-                                  <w:sz w:val="20"/>
-                                  <w:szCs w:val="20"/>
-                                </w:rPr>
-                                <w:t>Sucuri</w:t>
-                              </w:r>
-                              <w:proofErr w:type="spellEnd"/>
-                              <w:r>
-                                <w:rPr>
-                                  <w:rFonts w:ascii="Lato" w:hAnsi="Lato"/>
-                                  <w:sz w:val="20"/>
-                                  <w:szCs w:val="20"/>
-                                </w:rPr>
-                                <w:t xml:space="preserve"> to protect the server from malware, </w:t>
-                              </w:r>
-                              <w:r>
-                                <w:rPr>
-                                  <w:rFonts w:ascii="Lato" w:hAnsi="Lato"/>
-                                  <w:sz w:val="20"/>
-                                  <w:szCs w:val="20"/>
-                                </w:rPr>
-                                <w:t>denial of service attack</w:t>
-                              </w:r>
-                              <w:r>
-                                <w:rPr>
-                                  <w:rFonts w:ascii="Lato" w:hAnsi="Lato"/>
-                                  <w:sz w:val="20"/>
-                                  <w:szCs w:val="20"/>
-                                </w:rPr>
-                                <w:t xml:space="preserve">, SQL injection and block completely </w:t>
+                                <w:t xml:space="preserve">Secure outdated WordPress with Sucuri to protect the server from malware, denial of service attack, SQL injection and block completely </w:t>
                               </w:r>
                               <w:r>
                                 <w:rPr>
@@ -10576,25 +8562,7 @@
                                   <w:sz w:val="20"/>
                                   <w:szCs w:val="20"/>
                                 </w:rPr>
-                                <w:t xml:space="preserve">Monitoring servers using </w:t>
-                              </w:r>
-                              <w:proofErr w:type="spellStart"/>
-                              <w:r>
-                                <w:rPr>
-                                  <w:rFonts w:ascii="Lato" w:hAnsi="Lato"/>
-                                  <w:sz w:val="20"/>
-                                  <w:szCs w:val="20"/>
-                                </w:rPr>
-                                <w:t>Sensu</w:t>
-                              </w:r>
-                              <w:proofErr w:type="spellEnd"/>
-                              <w:r>
-                                <w:rPr>
-                                  <w:rFonts w:ascii="Lato" w:hAnsi="Lato"/>
-                                  <w:sz w:val="20"/>
-                                  <w:szCs w:val="20"/>
-                                </w:rPr>
-                                <w:t xml:space="preserve"> and PagerDuty.</w:t>
+                                <w:t>Monitoring servers using Sensu and PagerDuty.</w:t>
                               </w:r>
                             </w:p>
                             <w:p>
@@ -10610,23 +8578,13 @@
                                   <w:szCs w:val="20"/>
                                 </w:rPr>
                               </w:pPr>
-                              <w:proofErr w:type="spellStart"/>
                               <w:r>
                                 <w:rPr>
                                   <w:rFonts w:ascii="Lato" w:hAnsi="Lato"/>
                                   <w:sz w:val="20"/>
                                   <w:szCs w:val="20"/>
                                 </w:rPr>
-                                <w:t>LoadTesting</w:t>
-                              </w:r>
-                              <w:proofErr w:type="spellEnd"/>
-                              <w:r>
-                                <w:rPr>
-                                  <w:rFonts w:ascii="Lato" w:hAnsi="Lato"/>
-                                  <w:sz w:val="20"/>
-                                  <w:szCs w:val="20"/>
-                                </w:rPr>
-                                <w:t xml:space="preserve"> and optimization of Webservers using JMeter and RedLine13.</w:t>
+                                <w:t>LoadTesting and optimization of Webservers using JMeter and RedLine13.</w:t>
                               </w:r>
                             </w:p>
                             <w:p>
@@ -10721,19 +8679,11 @@
                                   <w:szCs w:val="18"/>
                                 </w:rPr>
                               </w:pPr>
-                              <w:proofErr w:type="spellStart"/>
                               <w:r>
                                 <w:rPr>
                                   <w:rFonts w:ascii="Lato" w:hAnsi="Lato"/>
                                 </w:rPr>
-                                <w:t>KenyaNut</w:t>
-                              </w:r>
-                              <w:proofErr w:type="spellEnd"/>
-                              <w:r>
-                                <w:rPr>
-                                  <w:rFonts w:ascii="Lato" w:hAnsi="Lato"/>
-                                </w:rPr>
-                                <w:t xml:space="preserve"> </w:t>
+                                <w:t xml:space="preserve">KenyaNut </w:t>
                               </w:r>
                               <w:r>
                                 <w:rPr>
@@ -10777,41 +8727,7 @@
                                   <w:sz w:val="20"/>
                                   <w:szCs w:val="20"/>
                                 </w:rPr>
-                                <w:t>Kenya Nut was established in 1972 in the Kenyan highlands with a focus on growing and processing quality macadamia and cashew nuts.</w:t>
-                              </w:r>
-                              <w:r>
-                                <w:rPr>
-                                  <w:rFonts w:ascii="Lato" w:hAnsi="Lato"/>
-                                  <w:sz w:val="20"/>
-                                  <w:szCs w:val="20"/>
-                                </w:rPr>
-                                <w:t xml:space="preserve"> </w:t>
-                              </w:r>
-                              <w:proofErr w:type="spellStart"/>
-                              <w:r>
-                                <w:rPr>
-                                  <w:rFonts w:ascii="Lato" w:hAnsi="Lato"/>
-                                  <w:sz w:val="20"/>
-                                  <w:szCs w:val="20"/>
-                                </w:rPr>
-                                <w:t>AlignMinds</w:t>
-                              </w:r>
-                              <w:proofErr w:type="spellEnd"/>
-                              <w:r>
-                                <w:rPr>
-                                  <w:rFonts w:ascii="Lato" w:hAnsi="Lato"/>
-                                  <w:sz w:val="20"/>
-                                  <w:szCs w:val="20"/>
-                                </w:rPr>
-                                <w:t xml:space="preserve"> is developing a software for </w:t>
-                              </w:r>
-                              <w:r>
-                                <w:rPr>
-                                  <w:rFonts w:ascii="Lato" w:hAnsi="Lato"/>
-                                  <w:sz w:val="20"/>
-                                  <w:szCs w:val="20"/>
-                                </w:rPr>
-                                <w:t>digitizing each stage of the Macadamia nut production process until the end.</w:t>
+                                <w:t>Kenya Nut was established in 1972 in the Kenyan highlands with a focus on growing and processing quality macadamia and cashew nuts. AlignMinds is developing a software for digitizing each stage of the Macadamia nut production process until the end.</w:t>
                               </w:r>
                             </w:p>
                             <w:p>
@@ -10855,25 +8771,7 @@
                                   <w:sz w:val="20"/>
                                   <w:szCs w:val="20"/>
                                 </w:rPr>
-                                <w:t xml:space="preserve">Dockerize the stack with </w:t>
-                              </w:r>
-                              <w:proofErr w:type="spellStart"/>
-                              <w:r>
-                                <w:rPr>
-                                  <w:rFonts w:ascii="Lato" w:hAnsi="Lato"/>
-                                  <w:sz w:val="20"/>
-                                  <w:szCs w:val="20"/>
-                                </w:rPr>
-                                <w:t>CertBot</w:t>
-                              </w:r>
-                              <w:proofErr w:type="spellEnd"/>
-                              <w:r>
-                                <w:rPr>
-                                  <w:rFonts w:ascii="Lato" w:hAnsi="Lato"/>
-                                  <w:sz w:val="20"/>
-                                  <w:szCs w:val="20"/>
-                                </w:rPr>
-                                <w:t>.</w:t>
+                                <w:t>Dockerize the stack with CertBot.</w:t>
                               </w:r>
                             </w:p>
                             <w:p>
@@ -10950,21 +8848,7 @@
                                 <w:rPr>
                                   <w:rFonts w:ascii="Lato" w:hAnsi="Lato"/>
                                 </w:rPr>
-                                <w:t xml:space="preserve">Burton </w:t>
-                              </w:r>
-                              <w:proofErr w:type="spellStart"/>
-                              <w:r>
-                                <w:rPr>
-                                  <w:rFonts w:ascii="Lato" w:hAnsi="Lato"/>
-                                </w:rPr>
-                                <w:t>McCumber</w:t>
-                              </w:r>
-                              <w:proofErr w:type="spellEnd"/>
-                              <w:r>
-                                <w:rPr>
-                                  <w:rFonts w:ascii="Lato" w:hAnsi="Lato"/>
-                                </w:rPr>
-                                <w:t xml:space="preserve"> &amp; Longoria, LLP</w:t>
+                                <w:t>Burton McCumber &amp; Longoria, LLP</w:t>
                               </w:r>
                               <w:r>
                                 <w:rPr>
@@ -11141,23 +9025,7 @@
                                   <w:sz w:val="20"/>
                                   <w:szCs w:val="20"/>
                                 </w:rPr>
-                                <w:t>Supported to u</w:t>
-                              </w:r>
-                              <w:r>
-                                <w:rPr>
-                                  <w:rFonts w:ascii="Lato" w:hAnsi="Lato"/>
-                                  <w:sz w:val="20"/>
-                                  <w:szCs w:val="20"/>
-                                </w:rPr>
-                                <w:t>pdate the storage type of managed disk</w:t>
-                              </w:r>
-                              <w:r>
-                                <w:rPr>
-                                  <w:rFonts w:ascii="Lato" w:hAnsi="Lato"/>
-                                  <w:sz w:val="20"/>
-                                  <w:szCs w:val="20"/>
-                                </w:rPr>
-                                <w:t>s.</w:t>
+                                <w:t>Supported to update the storage type of managed disks.</w:t>
                               </w:r>
                             </w:p>
                             <w:p>
@@ -11224,14 +9092,12 @@
                                   <w:szCs w:val="18"/>
                                 </w:rPr>
                               </w:pPr>
-                              <w:proofErr w:type="spellStart"/>
                               <w:r>
                                 <w:rPr>
                                   <w:rFonts w:ascii="Lato" w:hAnsi="Lato"/>
                                 </w:rPr>
                                 <w:t>MyChewIQ</w:t>
                               </w:r>
-                              <w:proofErr w:type="spellEnd"/>
                               <w:r>
                                 <w:rPr>
                                   <w:rFonts w:ascii="Lato" w:hAnsi="Lato"/>
@@ -12581,8 +10447,8 @@
           </mc:Choice>
           <mc:Fallback>
             <w:pict>
-              <v:group w14:anchorId="3E05BFE8" id="Group 189" o:spid="_x0000_s1052" style="position:absolute;margin-left:.2pt;margin-top:21.75pt;width:569.35pt;height:748.8pt;z-index:251705344;mso-width-relative:margin;mso-height-relative:margin" coordorigin="" coordsize="72307,66136" o:gfxdata="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">
-                <v:shape id="Text Box 53" o:spid="_x0000_s1053" type="#_x0000_t202" style="position:absolute;width:68446;height:66136;visibility:visible;mso-wrap-style:square;v-text-anchor:top" o:gfxdata="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" fillcolor="white [3201]" stroked="f" strokeweight=".5pt">
+              <v:group w14:anchorId="3E05BFE8" id="Group 189" o:spid="_x0000_s1051" style="position:absolute;margin-left:.2pt;margin-top:21.75pt;width:569.35pt;height:748.8pt;z-index:251705344;mso-width-relative:margin;mso-height-relative:margin" coordorigin="" coordsize="72307,66136" o:gfxdata="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">
+                <v:shape id="Text Box 53" o:spid="_x0000_s1052" type="#_x0000_t202" style="position:absolute;width:68446;height:66136;visibility:visible;mso-wrap-style:square;v-text-anchor:top" o:gfxdata="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" fillcolor="white [3201]" stroked="f" strokeweight=".5pt">
                   <v:textbox>
                     <w:txbxContent>
                       <w:p>
@@ -12597,14 +10463,12 @@
                             <w:rFonts w:ascii="Lato" w:hAnsi="Lato"/>
                           </w:rPr>
                         </w:pPr>
-                        <w:proofErr w:type="spellStart"/>
                         <w:r>
                           <w:rPr>
                             <w:rFonts w:ascii="Lato" w:hAnsi="Lato"/>
                           </w:rPr>
                           <w:t>Swun</w:t>
                         </w:r>
-                        <w:proofErr w:type="spellEnd"/>
                         <w:r>
                           <w:rPr>
                             <w:rFonts w:ascii="Lato" w:hAnsi="Lato"/>
@@ -12651,23 +10515,13 @@
                             <w:szCs w:val="20"/>
                           </w:rPr>
                         </w:pPr>
-                        <w:proofErr w:type="spellStart"/>
                         <w:r>
                           <w:rPr>
                             <w:rFonts w:ascii="Lato" w:hAnsi="Lato"/>
                             <w:sz w:val="20"/>
                             <w:szCs w:val="20"/>
                           </w:rPr>
-                          <w:t>Swun</w:t>
-                        </w:r>
-                        <w:proofErr w:type="spellEnd"/>
-                        <w:r>
-                          <w:rPr>
-                            <w:rFonts w:ascii="Lato" w:hAnsi="Lato"/>
-                            <w:sz w:val="20"/>
-                            <w:szCs w:val="20"/>
-                          </w:rPr>
-                          <w:t xml:space="preserve"> Math is building a custom LMS using ASP </w:t>
+                          <w:t xml:space="preserve">Swun Math is building a custom LMS using ASP </w:t>
                         </w:r>
                         <w:r>
                           <w:rPr>
@@ -12719,41 +10573,7 @@
                             <w:sz w:val="20"/>
                             <w:szCs w:val="20"/>
                           </w:rPr>
-                          <w:t xml:space="preserve">Secure outdated WordPress with </w:t>
-                        </w:r>
-                        <w:proofErr w:type="spellStart"/>
-                        <w:r>
-                          <w:rPr>
-                            <w:rFonts w:ascii="Lato" w:hAnsi="Lato"/>
-                            <w:sz w:val="20"/>
-                            <w:szCs w:val="20"/>
-                          </w:rPr>
-                          <w:t>Sucuri</w:t>
-                        </w:r>
-                        <w:proofErr w:type="spellEnd"/>
-                        <w:r>
-                          <w:rPr>
-                            <w:rFonts w:ascii="Lato" w:hAnsi="Lato"/>
-                            <w:sz w:val="20"/>
-                            <w:szCs w:val="20"/>
-                          </w:rPr>
-                          <w:t xml:space="preserve"> to protect the server from malware, </w:t>
-                        </w:r>
-                        <w:r>
-                          <w:rPr>
-                            <w:rFonts w:ascii="Lato" w:hAnsi="Lato"/>
-                            <w:sz w:val="20"/>
-                            <w:szCs w:val="20"/>
-                          </w:rPr>
-                          <w:t>denial of service attack</w:t>
-                        </w:r>
-                        <w:r>
-                          <w:rPr>
-                            <w:rFonts w:ascii="Lato" w:hAnsi="Lato"/>
-                            <w:sz w:val="20"/>
-                            <w:szCs w:val="20"/>
-                          </w:rPr>
-                          <w:t xml:space="preserve">, SQL injection and block completely </w:t>
+                          <w:t xml:space="preserve">Secure outdated WordPress with Sucuri to protect the server from malware, denial of service attack, SQL injection and block completely </w:t>
                         </w:r>
                         <w:r>
                           <w:rPr>
@@ -12783,25 +10603,7 @@
                             <w:sz w:val="20"/>
                             <w:szCs w:val="20"/>
                           </w:rPr>
-                          <w:t xml:space="preserve">Monitoring servers using </w:t>
-                        </w:r>
-                        <w:proofErr w:type="spellStart"/>
-                        <w:r>
-                          <w:rPr>
-                            <w:rFonts w:ascii="Lato" w:hAnsi="Lato"/>
-                            <w:sz w:val="20"/>
-                            <w:szCs w:val="20"/>
-                          </w:rPr>
-                          <w:t>Sensu</w:t>
-                        </w:r>
-                        <w:proofErr w:type="spellEnd"/>
-                        <w:r>
-                          <w:rPr>
-                            <w:rFonts w:ascii="Lato" w:hAnsi="Lato"/>
-                            <w:sz w:val="20"/>
-                            <w:szCs w:val="20"/>
-                          </w:rPr>
-                          <w:t xml:space="preserve"> and PagerDuty.</w:t>
+                          <w:t>Monitoring servers using Sensu and PagerDuty.</w:t>
                         </w:r>
                       </w:p>
                       <w:p>
@@ -12817,23 +10619,13 @@
                             <w:szCs w:val="20"/>
                           </w:rPr>
                         </w:pPr>
-                        <w:proofErr w:type="spellStart"/>
                         <w:r>
                           <w:rPr>
                             <w:rFonts w:ascii="Lato" w:hAnsi="Lato"/>
                             <w:sz w:val="20"/>
                             <w:szCs w:val="20"/>
                           </w:rPr>
-                          <w:t>LoadTesting</w:t>
-                        </w:r>
-                        <w:proofErr w:type="spellEnd"/>
-                        <w:r>
-                          <w:rPr>
-                            <w:rFonts w:ascii="Lato" w:hAnsi="Lato"/>
-                            <w:sz w:val="20"/>
-                            <w:szCs w:val="20"/>
-                          </w:rPr>
-                          <w:t xml:space="preserve"> and optimization of Webservers using JMeter and RedLine13.</w:t>
+                          <w:t>LoadTesting and optimization of Webservers using JMeter and RedLine13.</w:t>
                         </w:r>
                       </w:p>
                       <w:p>
@@ -12928,19 +10720,11 @@
                             <w:szCs w:val="18"/>
                           </w:rPr>
                         </w:pPr>
-                        <w:proofErr w:type="spellStart"/>
                         <w:r>
                           <w:rPr>
                             <w:rFonts w:ascii="Lato" w:hAnsi="Lato"/>
                           </w:rPr>
-                          <w:t>KenyaNut</w:t>
-                        </w:r>
-                        <w:proofErr w:type="spellEnd"/>
-                        <w:r>
-                          <w:rPr>
-                            <w:rFonts w:ascii="Lato" w:hAnsi="Lato"/>
-                          </w:rPr>
-                          <w:t xml:space="preserve"> </w:t>
+                          <w:t xml:space="preserve">KenyaNut </w:t>
                         </w:r>
                         <w:r>
                           <w:rPr>
@@ -12984,41 +10768,7 @@
                             <w:sz w:val="20"/>
                             <w:szCs w:val="20"/>
                           </w:rPr>
-                          <w:t>Kenya Nut was established in 1972 in the Kenyan highlands with a focus on growing and processing quality macadamia and cashew nuts.</w:t>
-                        </w:r>
-                        <w:r>
-                          <w:rPr>
-                            <w:rFonts w:ascii="Lato" w:hAnsi="Lato"/>
-                            <w:sz w:val="20"/>
-                            <w:szCs w:val="20"/>
-                          </w:rPr>
-                          <w:t xml:space="preserve"> </w:t>
-                        </w:r>
-                        <w:proofErr w:type="spellStart"/>
-                        <w:r>
-                          <w:rPr>
-                            <w:rFonts w:ascii="Lato" w:hAnsi="Lato"/>
-                            <w:sz w:val="20"/>
-                            <w:szCs w:val="20"/>
-                          </w:rPr>
-                          <w:t>AlignMinds</w:t>
-                        </w:r>
-                        <w:proofErr w:type="spellEnd"/>
-                        <w:r>
-                          <w:rPr>
-                            <w:rFonts w:ascii="Lato" w:hAnsi="Lato"/>
-                            <w:sz w:val="20"/>
-                            <w:szCs w:val="20"/>
-                          </w:rPr>
-                          <w:t xml:space="preserve"> is developing a software for </w:t>
-                        </w:r>
-                        <w:r>
-                          <w:rPr>
-                            <w:rFonts w:ascii="Lato" w:hAnsi="Lato"/>
-                            <w:sz w:val="20"/>
-                            <w:szCs w:val="20"/>
-                          </w:rPr>
-                          <w:t>digitizing each stage of the Macadamia nut production process until the end.</w:t>
+                          <w:t>Kenya Nut was established in 1972 in the Kenyan highlands with a focus on growing and processing quality macadamia and cashew nuts. AlignMinds is developing a software for digitizing each stage of the Macadamia nut production process until the end.</w:t>
                         </w:r>
                       </w:p>
                       <w:p>
@@ -13062,25 +10812,7 @@
                             <w:sz w:val="20"/>
                             <w:szCs w:val="20"/>
                           </w:rPr>
-                          <w:t xml:space="preserve">Dockerize the stack with </w:t>
-                        </w:r>
-                        <w:proofErr w:type="spellStart"/>
-                        <w:r>
-                          <w:rPr>
-                            <w:rFonts w:ascii="Lato" w:hAnsi="Lato"/>
-                            <w:sz w:val="20"/>
-                            <w:szCs w:val="20"/>
-                          </w:rPr>
-                          <w:t>CertBot</w:t>
-                        </w:r>
-                        <w:proofErr w:type="spellEnd"/>
-                        <w:r>
-                          <w:rPr>
-                            <w:rFonts w:ascii="Lato" w:hAnsi="Lato"/>
-                            <w:sz w:val="20"/>
-                            <w:szCs w:val="20"/>
-                          </w:rPr>
-                          <w:t>.</w:t>
+                          <w:t>Dockerize the stack with CertBot.</w:t>
                         </w:r>
                       </w:p>
                       <w:p>
@@ -13157,21 +10889,7 @@
                           <w:rPr>
                             <w:rFonts w:ascii="Lato" w:hAnsi="Lato"/>
                           </w:rPr>
-                          <w:t xml:space="preserve">Burton </w:t>
-                        </w:r>
-                        <w:proofErr w:type="spellStart"/>
-                        <w:r>
-                          <w:rPr>
-                            <w:rFonts w:ascii="Lato" w:hAnsi="Lato"/>
-                          </w:rPr>
-                          <w:t>McCumber</w:t>
-                        </w:r>
-                        <w:proofErr w:type="spellEnd"/>
-                        <w:r>
-                          <w:rPr>
-                            <w:rFonts w:ascii="Lato" w:hAnsi="Lato"/>
-                          </w:rPr>
-                          <w:t xml:space="preserve"> &amp; Longoria, LLP</w:t>
+                          <w:t>Burton McCumber &amp; Longoria, LLP</w:t>
                         </w:r>
                         <w:r>
                           <w:rPr>
@@ -13348,23 +11066,7 @@
                             <w:sz w:val="20"/>
                             <w:szCs w:val="20"/>
                           </w:rPr>
-                          <w:t>Supported to u</w:t>
-                        </w:r>
-                        <w:r>
-                          <w:rPr>
-                            <w:rFonts w:ascii="Lato" w:hAnsi="Lato"/>
-                            <w:sz w:val="20"/>
-                            <w:szCs w:val="20"/>
-                          </w:rPr>
-                          <w:t>pdate the storage type of managed disk</w:t>
-                        </w:r>
-                        <w:r>
-                          <w:rPr>
-                            <w:rFonts w:ascii="Lato" w:hAnsi="Lato"/>
-                            <w:sz w:val="20"/>
-                            <w:szCs w:val="20"/>
-                          </w:rPr>
-                          <w:t>s.</w:t>
+                          <w:t>Supported to update the storage type of managed disks.</w:t>
                         </w:r>
                       </w:p>
                       <w:p>
@@ -13431,14 +11133,12 @@
                             <w:szCs w:val="18"/>
                           </w:rPr>
                         </w:pPr>
-                        <w:proofErr w:type="spellStart"/>
                         <w:r>
                           <w:rPr>
                             <w:rFonts w:ascii="Lato" w:hAnsi="Lato"/>
                           </w:rPr>
                           <w:t>MyChewIQ</w:t>
                         </w:r>
-                        <w:proofErr w:type="spellEnd"/>
                         <w:r>
                           <w:rPr>
                             <w:rFonts w:ascii="Lato" w:hAnsi="Lato"/>
@@ -13550,7 +11250,7 @@
                     </w:txbxContent>
                   </v:textbox>
                 </v:shape>
-                <v:shape id="Text Box 57" o:spid="_x0000_s1054" type="#_x0000_t202" style="position:absolute;left:1477;top:1691;width:67665;height:4210;visibility:visible;mso-wrap-style:square;v-text-anchor:top" o:gfxdata="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" fillcolor="white [3201]" stroked="f" strokeweight=".5pt">
+                <v:shape id="Text Box 57" o:spid="_x0000_s1053" type="#_x0000_t202" style="position:absolute;left:1477;top:1691;width:67665;height:4210;visibility:visible;mso-wrap-style:square;v-text-anchor:top" o:gfxdata="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" fillcolor="white [3201]" stroked="f" strokeweight=".5pt">
                   <v:textbox>
                     <w:txbxContent>
                       <w:p>
@@ -13947,7 +11647,7 @@
                     </w:txbxContent>
                   </v:textbox>
                 </v:shape>
-                <v:shape id="Text Box 81" o:spid="_x0000_s1055" type="#_x0000_t202" style="position:absolute;left:2391;top:21820;width:67666;height:3254;visibility:visible;mso-wrap-style:square;v-text-anchor:top" o:gfxdata="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" fillcolor="white [3201]" stroked="f" strokeweight=".5pt">
+                <v:shape id="Text Box 81" o:spid="_x0000_s1054" type="#_x0000_t202" style="position:absolute;left:2391;top:21820;width:67666;height:3254;visibility:visible;mso-wrap-style:square;v-text-anchor:top" o:gfxdata="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" fillcolor="white [3201]" stroked="f" strokeweight=".5pt">
                   <v:textbox>
                     <w:txbxContent>
                       <w:p>
@@ -14206,7 +11906,7 @@
                     </w:txbxContent>
                   </v:textbox>
                 </v:shape>
-                <v:shape id="Text Box 93" o:spid="_x0000_s1056" type="#_x0000_t202" style="position:absolute;left:2848;top:38896;width:67666;height:4261;visibility:visible;mso-wrap-style:square;v-text-anchor:top" o:gfxdata="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" fillcolor="white [3201]" stroked="f" strokeweight=".5pt">
+                <v:shape id="Text Box 93" o:spid="_x0000_s1055" type="#_x0000_t202" style="position:absolute;left:2848;top:38896;width:67666;height:4261;visibility:visible;mso-wrap-style:square;v-text-anchor:top" o:gfxdata="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" fillcolor="white [3201]" stroked="f" strokeweight=".5pt">
                   <v:textbox>
                     <w:txbxContent>
                       <w:p>
@@ -14425,7 +12125,7 @@
                     </w:txbxContent>
                   </v:textbox>
                 </v:shape>
-                <v:shape id="Text Box 165" o:spid="_x0000_s1057" type="#_x0000_t202" style="position:absolute;left:4642;top:54209;width:67665;height:3549;visibility:visible;mso-wrap-style:square;v-text-anchor:top" o:gfxdata="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" fillcolor="white [3201]" stroked="f" strokeweight=".5pt">
+                <v:shape id="Text Box 165" o:spid="_x0000_s1056" type="#_x0000_t202" style="position:absolute;left:4642;top:54209;width:67665;height:3549;visibility:visible;mso-wrap-style:square;v-text-anchor:top" o:gfxdata="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" fillcolor="white [3201]" stroked="f" strokeweight=".5pt">
                   <v:textbox>
                     <w:txbxContent>
                       <w:p>
@@ -15623,7 +13323,7 @@
           </mc:Choice>
           <mc:Fallback>
             <w:pict>
-              <v:shape w14:anchorId="06E6CA7E" id="Text Box 66" o:spid="_x0000_s1058" type="#_x0000_t202" style="position:absolute;left:0;text-align:left;margin-left:21.2pt;margin-top:.2pt;width:532.8pt;height:33.15pt;z-index:251698176;visibility:visible;mso-wrap-style:square;mso-width-percent:0;mso-height-percent:0;mso-wrap-distance-left:9pt;mso-wrap-distance-top:0;mso-wrap-distance-right:9pt;mso-wrap-distance-bottom:0;mso-position-horizontal:absolute;mso-position-horizontal-relative:text;mso-position-vertical:absolute;mso-position-vertical-relative:text;mso-width-percent:0;mso-height-percent:0;mso-width-relative:margin;mso-height-relative:margin;v-text-anchor:top" o:gfxdata="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" fillcolor="white [3201]" stroked="f" strokeweight=".5pt">
+              <v:shape w14:anchorId="06E6CA7E" id="Text Box 66" o:spid="_x0000_s1057" type="#_x0000_t202" style="position:absolute;left:0;text-align:left;margin-left:21.2pt;margin-top:.2pt;width:532.8pt;height:33.15pt;z-index:251698176;visibility:visible;mso-wrap-style:square;mso-width-percent:0;mso-height-percent:0;mso-wrap-distance-left:9pt;mso-wrap-distance-top:0;mso-wrap-distance-right:9pt;mso-wrap-distance-bottom:0;mso-position-horizontal:absolute;mso-position-horizontal-relative:text;mso-position-vertical:absolute;mso-position-vertical-relative:text;mso-width-percent:0;mso-height-percent:0;mso-width-relative:margin;mso-height-relative:margin;v-text-anchor:top" o:gfxdata="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" fillcolor="white [3201]" stroked="f" strokeweight=".5pt">
                 <v:textbox>
                   <w:txbxContent>
                     <w:p>
@@ -16128,23 +13828,13 @@
           <w:bCs/>
         </w:rPr>
       </w:pPr>
-      <w:proofErr w:type="spellStart"/>
       <w:r>
         <w:rPr>
           <w:rFonts w:ascii="Merriweather" w:hAnsi="Merriweather" w:cs="HelveticaNowText Regular"/>
           <w:b/>
           <w:bCs/>
         </w:rPr>
-        <w:t>Skybertech</w:t>
-      </w:r>
-      <w:proofErr w:type="spellEnd"/>
-      <w:r>
-        <w:rPr>
-          <w:rFonts w:ascii="Merriweather" w:hAnsi="Merriweather" w:cs="HelveticaNowText Regular"/>
-          <w:b/>
-          <w:bCs/>
-        </w:rPr>
-        <w:t xml:space="preserve"> IT Innovations Pvt Ltd</w:t>
+        <w:t>Skybertech IT Innovations Pvt Ltd</w:t>
       </w:r>
       <w:r>
         <w:rPr>
@@ -16199,7 +13889,7 @@
           <w:sz w:val="18"/>
           <w:szCs w:val="18"/>
         </w:rPr>
-        <w:t>May</w:t>
+        <w:t>May 2020</w:t>
       </w:r>
       <w:r>
         <w:rPr>
@@ -16210,9 +13900,77 @@
           <w:sz w:val="18"/>
           <w:szCs w:val="18"/>
         </w:rPr>
-        <w:t xml:space="preserve"> 2020</w:t>
+        <w:t xml:space="preserve"> </w:t>
       </w:r>
+    </w:p>
+    <w:p>
+      <w:pPr>
+        <w:spacing w:after="0"/>
+        <w:ind w:firstLine="540"/>
+        <w:rPr>
+          <w:rFonts w:ascii="Merriweather" w:hAnsi="Merriweather" w:cs="HelveticaNowDisplay Black"/>
+          <w:b/>
+          <w:bCs/>
+          <w:spacing w:val="20"/>
+          <w:sz w:val="20"/>
+          <w:szCs w:val="20"/>
+        </w:rPr>
+      </w:pPr>
       <w:r>
+        <w:rPr>
+          <w:rFonts w:ascii="Merriweather" w:hAnsi="Merriweather" w:cs="HelveticaNowDisplay Black"/>
+          <w:b/>
+          <w:bCs/>
+          <w:spacing w:val="20"/>
+          <w:sz w:val="20"/>
+          <w:szCs w:val="20"/>
+        </w:rPr>
+        <w:t>IT Consultant</w:t>
+      </w:r>
+    </w:p>
+    <w:p>
+      <w:pPr>
+        <w:spacing w:after="0"/>
+        <w:ind w:firstLine="540"/>
+        <w:rPr>
+          <w:rFonts w:ascii="Merriweather" w:hAnsi="Merriweather" w:cs="HelveticaNowDisplay Black"/>
+          <w:b/>
+          <w:bCs/>
+          <w:spacing w:val="20"/>
+          <w:sz w:val="20"/>
+          <w:szCs w:val="20"/>
+        </w:rPr>
+      </w:pPr>
+    </w:p>
+    <w:p>
+      <w:pPr>
+        <w:spacing w:after="0"/>
+        <w:ind w:left="567"/>
+        <w:rPr>
+          <w:rFonts w:ascii="Merriweather" w:hAnsi="Merriweather"/>
+          <w:i/>
+          <w:iCs/>
+          <w:color w:val="767171" w:themeColor="background2" w:themeShade="80"/>
+          <w:sz w:val="20"/>
+          <w:szCs w:val="20"/>
+        </w:rPr>
+      </w:pPr>
+      <w:r>
+        <w:rPr>
+          <w:rFonts w:ascii="Merriweather" w:hAnsi="Merriweather"/>
+          <w:i/>
+          <w:iCs/>
+          <w:color w:val="767171" w:themeColor="background2" w:themeShade="80"/>
+          <w:sz w:val="20"/>
+          <w:szCs w:val="20"/>
+        </w:rPr>
+        <w:t>Skybertech today serves the needs of many small and medium-sized enterprises (SMEs) organizations with its consultancy services. Within a few years, Skybertech has grown to become the leader in the field in Kerala offering CIO / CTO consultancy services to over 40 clients - and growing.</w:t>
+      </w:r>
+    </w:p>
+    <w:p>
+      <w:pPr>
+        <w:spacing w:after="0"/>
+        <w:ind w:left="567"/>
         <w:rPr>
           <w:rFonts w:ascii="Merriweather" w:hAnsi="Merriweather"/>
           <w:i/>
@@ -16221,181 +13979,25 @@
           <w:sz w:val="18"/>
           <w:szCs w:val="18"/>
         </w:rPr>
-        <w:t xml:space="preserve"> </w:t>
-      </w:r>
+      </w:pPr>
     </w:p>
     <w:p>
       <w:pPr>
         <w:spacing w:after="0"/>
-        <w:ind w:firstLine="540"/>
-        <w:rPr>
-          <w:rFonts w:ascii="Merriweather" w:hAnsi="Merriweather" w:cs="HelveticaNowDisplay Black"/>
-          <w:b/>
-          <w:bCs/>
-          <w:spacing w:val="20"/>
+        <w:ind w:left="567"/>
+        <w:rPr>
+          <w:rFonts w:ascii="Lato" w:hAnsi="Lato"/>
           <w:sz w:val="20"/>
           <w:szCs w:val="20"/>
         </w:rPr>
       </w:pPr>
       <w:r>
         <w:rPr>
-          <w:rFonts w:ascii="Merriweather" w:hAnsi="Merriweather" w:cs="HelveticaNowDisplay Black"/>
-          <w:b/>
-          <w:bCs/>
-          <w:spacing w:val="20"/>
-          <w:sz w:val="20"/>
-          <w:szCs w:val="20"/>
-        </w:rPr>
-        <w:t>IT Consultant</w:t>
-      </w:r>
-    </w:p>
-    <w:p>
-      <w:pPr>
-        <w:spacing w:after="0"/>
-        <w:ind w:firstLine="540"/>
-        <w:rPr>
-          <w:rFonts w:ascii="Merriweather" w:hAnsi="Merriweather" w:cs="HelveticaNowDisplay Black"/>
-          <w:b/>
-          <w:bCs/>
-          <w:spacing w:val="20"/>
-          <w:sz w:val="20"/>
-          <w:szCs w:val="20"/>
-        </w:rPr>
-      </w:pPr>
-    </w:p>
-    <w:p>
-      <w:pPr>
-        <w:spacing w:after="0"/>
-        <w:ind w:left="567"/>
-        <w:rPr>
-          <w:rFonts w:ascii="Merriweather" w:hAnsi="Merriweather"/>
-          <w:i/>
-          <w:iCs/>
-          <w:color w:val="767171" w:themeColor="background2" w:themeShade="80"/>
-          <w:sz w:val="20"/>
-          <w:szCs w:val="20"/>
-        </w:rPr>
-      </w:pPr>
-      <w:proofErr w:type="spellStart"/>
-      <w:r>
-        <w:rPr>
-          <w:rFonts w:ascii="Merriweather" w:hAnsi="Merriweather"/>
-          <w:i/>
-          <w:iCs/>
-          <w:color w:val="767171" w:themeColor="background2" w:themeShade="80"/>
-          <w:sz w:val="20"/>
-          <w:szCs w:val="20"/>
-        </w:rPr>
-        <w:t>Skybertech</w:t>
-      </w:r>
-      <w:proofErr w:type="spellEnd"/>
-      <w:r>
-        <w:rPr>
-          <w:rFonts w:ascii="Merriweather" w:hAnsi="Merriweather"/>
-          <w:i/>
-          <w:iCs/>
-          <w:color w:val="767171" w:themeColor="background2" w:themeShade="80"/>
-          <w:sz w:val="20"/>
-          <w:szCs w:val="20"/>
-        </w:rPr>
-        <w:t xml:space="preserve"> today serves the needs of many small and medium-sized enterprises (SMEs)</w:t>
-      </w:r>
-      <w:r>
-        <w:rPr>
-          <w:rFonts w:ascii="Merriweather" w:hAnsi="Merriweather"/>
-          <w:i/>
-          <w:iCs/>
-          <w:color w:val="767171" w:themeColor="background2" w:themeShade="80"/>
-          <w:sz w:val="20"/>
-          <w:szCs w:val="20"/>
-        </w:rPr>
-        <w:t xml:space="preserve"> </w:t>
-      </w:r>
-      <w:r>
-        <w:rPr>
-          <w:rFonts w:ascii="Merriweather" w:hAnsi="Merriweather"/>
-          <w:i/>
-          <w:iCs/>
-          <w:color w:val="767171" w:themeColor="background2" w:themeShade="80"/>
-          <w:sz w:val="20"/>
-          <w:szCs w:val="20"/>
-        </w:rPr>
-        <w:t xml:space="preserve">organizations with its consultancy services. Within a few years, </w:t>
-      </w:r>
-      <w:proofErr w:type="spellStart"/>
-      <w:r>
-        <w:rPr>
-          <w:rFonts w:ascii="Merriweather" w:hAnsi="Merriweather"/>
-          <w:i/>
-          <w:iCs/>
-          <w:color w:val="767171" w:themeColor="background2" w:themeShade="80"/>
-          <w:sz w:val="20"/>
-          <w:szCs w:val="20"/>
-        </w:rPr>
-        <w:t>Skybertech</w:t>
-      </w:r>
-      <w:proofErr w:type="spellEnd"/>
-      <w:r>
-        <w:rPr>
-          <w:rFonts w:ascii="Merriweather" w:hAnsi="Merriweather"/>
-          <w:i/>
-          <w:iCs/>
-          <w:color w:val="767171" w:themeColor="background2" w:themeShade="80"/>
-          <w:sz w:val="20"/>
-          <w:szCs w:val="20"/>
-        </w:rPr>
-        <w:t xml:space="preserve"> has grown to become the leader in the field in Kerala offering CIO / CTO consultancy services to over 40 clients - and growing.</w:t>
-      </w:r>
-    </w:p>
-    <w:p>
-      <w:pPr>
-        <w:spacing w:after="0"/>
-        <w:ind w:left="567"/>
-        <w:rPr>
-          <w:rFonts w:ascii="Merriweather" w:hAnsi="Merriweather"/>
-          <w:i/>
-          <w:iCs/>
-          <w:color w:val="767171" w:themeColor="background2" w:themeShade="80"/>
-          <w:sz w:val="18"/>
-          <w:szCs w:val="18"/>
-        </w:rPr>
-      </w:pPr>
-    </w:p>
-    <w:p>
-      <w:pPr>
-        <w:spacing w:after="0"/>
-        <w:ind w:left="567"/>
-        <w:rPr>
           <w:rFonts w:ascii="Lato" w:hAnsi="Lato"/>
           <w:sz w:val="20"/>
           <w:szCs w:val="20"/>
         </w:rPr>
-      </w:pPr>
-      <w:r>
-        <w:rPr>
-          <w:rFonts w:ascii="Lato" w:hAnsi="Lato"/>
-          <w:sz w:val="20"/>
-          <w:szCs w:val="20"/>
-        </w:rPr>
-        <w:t xml:space="preserve">I was responsible for overseeing both the technical and managerial aspects of various organization’s IT departments. My duties were to plan, direct and design </w:t>
-      </w:r>
-      <w:proofErr w:type="spellStart"/>
-      <w:r>
-        <w:rPr>
-          <w:rFonts w:ascii="Lato" w:hAnsi="Lato"/>
-          <w:sz w:val="20"/>
-          <w:szCs w:val="20"/>
-        </w:rPr>
-        <w:t>Skybertech's</w:t>
-      </w:r>
-      <w:proofErr w:type="spellEnd"/>
-      <w:r>
-        <w:rPr>
-          <w:rFonts w:ascii="Lato" w:hAnsi="Lato"/>
-          <w:sz w:val="20"/>
-          <w:szCs w:val="20"/>
-        </w:rPr>
-        <w:t xml:space="preserve"> customer's company’s IT infrastructure while simultaneously managing the IT team responsible for maintaining that infrastructure. To ensure that their company’s IT infrastructure is always functioning as effectively as possible and is never sluggish or outdated, as an IT Infrastructure Manager I have performed a variety of tasks.</w:t>
+        <w:t>I was responsible for overseeing both the technical and managerial aspects of various organization’s IT departments. My duties were to plan, direct and design Skybertech's customer's company’s IT infrastructure while simultaneously managing the IT team responsible for maintaining that infrastructure. To ensure that their company’s IT infrastructure is always functioning as effectively as possible and is never sluggish or outdated, as an IT Infrastructure Manager I have performed a variety of tasks.</w:t>
       </w:r>
     </w:p>
     <w:p>
@@ -16461,33 +14063,7 @@
           <w:sz w:val="20"/>
           <w:szCs w:val="20"/>
         </w:rPr>
-        <w:t xml:space="preserve">Work with the vendor\product in delivery of data network service, </w:t>
-      </w:r>
-      <w:proofErr w:type="gramStart"/>
-      <w:r>
-        <w:rPr>
-          <w:rFonts w:ascii="Lato" w:hAnsi="Lato"/>
-          <w:sz w:val="20"/>
-          <w:szCs w:val="20"/>
-        </w:rPr>
-        <w:t>hardware</w:t>
-      </w:r>
-      <w:proofErr w:type="gramEnd"/>
-      <w:r>
-        <w:rPr>
-          <w:rFonts w:ascii="Lato" w:hAnsi="Lato"/>
-          <w:sz w:val="20"/>
-          <w:szCs w:val="20"/>
-        </w:rPr>
-        <w:t xml:space="preserve"> and software to agreed service levels</w:t>
-      </w:r>
-      <w:r>
-        <w:rPr>
-          <w:rFonts w:ascii="Lato" w:hAnsi="Lato"/>
-          <w:sz w:val="20"/>
-          <w:szCs w:val="20"/>
-        </w:rPr>
-        <w:t>.</w:t>
+        <w:t>Work with the vendor\product in delivery of data network service, hardware and software to agreed service levels.</w:t>
       </w:r>
     </w:p>
     <w:p>
@@ -16511,15 +14087,7 @@
           <w:sz w:val="20"/>
           <w:szCs w:val="20"/>
         </w:rPr>
-        <w:t>Perform vendor interaction with internal and external support organizations</w:t>
-      </w:r>
-      <w:r>
-        <w:rPr>
-          <w:rFonts w:ascii="Lato" w:hAnsi="Lato"/>
-          <w:sz w:val="20"/>
-          <w:szCs w:val="20"/>
-        </w:rPr>
-        <w:t>.</w:t>
+        <w:t>Perform vendor interaction with internal and external support organizations.</w:t>
       </w:r>
     </w:p>
     <w:p>
@@ -16543,15 +14111,7 @@
           <w:sz w:val="20"/>
           <w:szCs w:val="20"/>
         </w:rPr>
-        <w:t>Documentation of technical best practices for reuse in other customer engagements, and contribution to the development of standard consulting service offerings</w:t>
-      </w:r>
-      <w:r>
-        <w:rPr>
-          <w:rFonts w:ascii="Lato" w:hAnsi="Lato"/>
-          <w:sz w:val="20"/>
-          <w:szCs w:val="20"/>
-        </w:rPr>
-        <w:t>.</w:t>
+        <w:t>Documentation of technical best practices for reuse in other customer engagements, and contribution to the development of standard consulting service offerings.</w:t>
       </w:r>
     </w:p>
     <w:p>
@@ -16719,23 +14279,21 @@
           <w:szCs w:val="16"/>
         </w:rPr>
       </w:pPr>
-      <w:proofErr w:type="spellStart"/>
       <w:r>
         <w:rPr>
           <w:rFonts w:ascii="Merriweather" w:hAnsi="Merriweather" w:cs="HelveticaNowText Regular"/>
           <w:b/>
           <w:bCs/>
         </w:rPr>
-        <w:t>Datavox</w:t>
+        <w:t xml:space="preserve">Datavox systems India </w:t>
       </w:r>
-      <w:proofErr w:type="spellEnd"/>
       <w:r>
         <w:rPr>
           <w:rFonts w:ascii="Merriweather" w:hAnsi="Merriweather" w:cs="HelveticaNowText Regular"/>
           <w:b/>
           <w:bCs/>
         </w:rPr>
-        <w:t xml:space="preserve"> systems </w:t>
+        <w:t>P.V.T</w:t>
       </w:r>
       <w:r>
         <w:rPr>
@@ -16743,39 +14301,7 @@
           <w:b/>
           <w:bCs/>
         </w:rPr>
-        <w:t>India</w:t>
-      </w:r>
-      <w:r>
-        <w:rPr>
-          <w:rFonts w:ascii="Merriweather" w:hAnsi="Merriweather" w:cs="HelveticaNowText Regular"/>
-          <w:b/>
-          <w:bCs/>
-        </w:rPr>
-        <w:t xml:space="preserve"> </w:t>
-      </w:r>
-      <w:r>
-        <w:rPr>
-          <w:rFonts w:ascii="Merriweather" w:hAnsi="Merriweather" w:cs="HelveticaNowText Regular"/>
-          <w:b/>
-          <w:bCs/>
-        </w:rPr>
-        <w:t>P.V.T</w:t>
-      </w:r>
-      <w:r>
-        <w:rPr>
-          <w:rFonts w:ascii="Merriweather" w:hAnsi="Merriweather" w:cs="HelveticaNowText Regular"/>
-          <w:b/>
-          <w:bCs/>
-        </w:rPr>
-        <w:t xml:space="preserve">. </w:t>
-      </w:r>
-      <w:r>
-        <w:rPr>
-          <w:rFonts w:ascii="Merriweather" w:hAnsi="Merriweather" w:cs="HelveticaNowText Regular"/>
-          <w:b/>
-          <w:bCs/>
-        </w:rPr>
-        <w:t>ltd.</w:t>
+        <w:t>. ltd.</w:t>
       </w:r>
       <w:r>
         <w:rPr>
@@ -16977,25 +14503,7 @@
           <w:sz w:val="20"/>
           <w:szCs w:val="20"/>
         </w:rPr>
-        <w:t xml:space="preserve">Talk clients through a series of actions, either via phone, </w:t>
-      </w:r>
-      <w:proofErr w:type="gramStart"/>
-      <w:r>
-        <w:rPr>
-          <w:rFonts w:ascii="Lato" w:hAnsi="Lato"/>
-          <w:sz w:val="20"/>
-          <w:szCs w:val="20"/>
-        </w:rPr>
-        <w:t>email</w:t>
-      </w:r>
-      <w:proofErr w:type="gramEnd"/>
-      <w:r>
-        <w:rPr>
-          <w:rFonts w:ascii="Lato" w:hAnsi="Lato"/>
-          <w:sz w:val="20"/>
-          <w:szCs w:val="20"/>
-        </w:rPr>
-        <w:t xml:space="preserve"> or chat, until they’ve solved a technical issue.</w:t>
+        <w:t>Talk clients through a series of actions, either via phone, email or chat, until they’ve solved a technical issue.</w:t>
       </w:r>
     </w:p>
     <w:p>
@@ -17043,43 +14551,7 @@
           <w:sz w:val="20"/>
           <w:szCs w:val="20"/>
         </w:rPr>
-        <w:t xml:space="preserve">Installation, configuration and troubleshooting of VoIP IP PBX such as Avaya, 3CX, </w:t>
-      </w:r>
-      <w:proofErr w:type="spellStart"/>
-      <w:r>
-        <w:rPr>
-          <w:rFonts w:ascii="Lato" w:hAnsi="Lato"/>
-          <w:sz w:val="20"/>
-          <w:szCs w:val="20"/>
-        </w:rPr>
-        <w:t>Yeastar</w:t>
-      </w:r>
-      <w:proofErr w:type="spellEnd"/>
-      <w:r>
-        <w:rPr>
-          <w:rFonts w:ascii="Lato" w:hAnsi="Lato"/>
-          <w:sz w:val="20"/>
-          <w:szCs w:val="20"/>
-        </w:rPr>
-        <w:t xml:space="preserve">, </w:t>
-      </w:r>
-      <w:proofErr w:type="spellStart"/>
-      <w:r>
-        <w:rPr>
-          <w:rFonts w:ascii="Lato" w:hAnsi="Lato"/>
-          <w:sz w:val="20"/>
-          <w:szCs w:val="20"/>
-        </w:rPr>
-        <w:t>Grandstream</w:t>
-      </w:r>
-      <w:proofErr w:type="spellEnd"/>
-      <w:r>
-        <w:rPr>
-          <w:rFonts w:ascii="Lato" w:hAnsi="Lato"/>
-          <w:sz w:val="20"/>
-          <w:szCs w:val="20"/>
-        </w:rPr>
-        <w:t xml:space="preserve"> and other Asterisk systems.</w:t>
+        <w:t>Installation, configuration and troubleshooting of VoIP IP PBX such as Avaya, 3CX, Yeastar, Grandstream and other Asterisk systems.</w:t>
       </w:r>
     </w:p>
     <w:p>
@@ -17127,43 +14599,7 @@
           <w:sz w:val="20"/>
           <w:szCs w:val="20"/>
         </w:rPr>
-        <w:t xml:space="preserve">Configuration of Domain DNS such as A, MX, TXT to prepare web and email on Office 365, </w:t>
-      </w:r>
-      <w:proofErr w:type="spellStart"/>
-      <w:r>
-        <w:rPr>
-          <w:rFonts w:ascii="Lato" w:hAnsi="Lato"/>
-          <w:sz w:val="20"/>
-          <w:szCs w:val="20"/>
-        </w:rPr>
-        <w:t>Clouflare</w:t>
-      </w:r>
-      <w:proofErr w:type="spellEnd"/>
-      <w:r>
-        <w:rPr>
-          <w:rFonts w:ascii="Lato" w:hAnsi="Lato"/>
-          <w:sz w:val="20"/>
-          <w:szCs w:val="20"/>
-        </w:rPr>
-        <w:t xml:space="preserve">, Amazon, Google Cloud, </w:t>
-      </w:r>
-      <w:proofErr w:type="spellStart"/>
-      <w:r>
-        <w:rPr>
-          <w:rFonts w:ascii="Lato" w:hAnsi="Lato"/>
-          <w:sz w:val="20"/>
-          <w:szCs w:val="20"/>
-        </w:rPr>
-        <w:t>Vltur</w:t>
-      </w:r>
-      <w:proofErr w:type="spellEnd"/>
-      <w:r>
-        <w:rPr>
-          <w:rFonts w:ascii="Lato" w:hAnsi="Lato"/>
-          <w:sz w:val="20"/>
-          <w:szCs w:val="20"/>
-        </w:rPr>
-        <w:t xml:space="preserve"> and Bluehost.</w:t>
+        <w:t>Configuration of Domain DNS such as A, MX, TXT to prepare web and email on Office 365, Clouflare, Amazon, Google Cloud, Vltur and Bluehost.</w:t>
       </w:r>
     </w:p>
     <w:p>
@@ -17235,23 +14671,7 @@
           <w:sz w:val="20"/>
           <w:szCs w:val="20"/>
         </w:rPr>
-        <w:t xml:space="preserve">Configuring Routers, Switches, </w:t>
-      </w:r>
-      <w:r>
-        <w:rPr>
-          <w:rFonts w:ascii="Lato" w:hAnsi="Lato"/>
-          <w:sz w:val="20"/>
-          <w:szCs w:val="20"/>
-        </w:rPr>
-        <w:t>firewalls,</w:t>
-      </w:r>
-      <w:r>
-        <w:rPr>
-          <w:rFonts w:ascii="Lato" w:hAnsi="Lato"/>
-          <w:sz w:val="20"/>
-          <w:szCs w:val="20"/>
-        </w:rPr>
-        <w:t xml:space="preserve"> and LAN.</w:t>
+        <w:t>Configuring Routers, Switches, firewalls, and LAN.</w:t>
       </w:r>
     </w:p>
     <w:p>
@@ -17388,23 +14808,7 @@
           <w:sz w:val="20"/>
           <w:szCs w:val="20"/>
         </w:rPr>
-        <w:t xml:space="preserve"> firewall with </w:t>
-      </w:r>
-      <w:r>
-        <w:rPr>
-          <w:rFonts w:ascii="Lato" w:hAnsi="Lato"/>
-          <w:sz w:val="20"/>
-          <w:szCs w:val="20"/>
-        </w:rPr>
-        <w:t>web filtering</w:t>
-      </w:r>
-      <w:r>
-        <w:rPr>
-          <w:rFonts w:ascii="Lato" w:hAnsi="Lato"/>
-          <w:sz w:val="20"/>
-          <w:szCs w:val="20"/>
-        </w:rPr>
-        <w:t>.</w:t>
+        <w:t xml:space="preserve"> firewall with web filtering.</w:t>
       </w:r>
     </w:p>
     <w:p>
@@ -17663,84 +15067,7 @@
           <w:sz w:val="20"/>
           <w:szCs w:val="20"/>
         </w:rPr>
-        <w:t xml:space="preserve">i20-fze is a mobile phone trading and logistics company located in Dubai Airport Free Zone. They </w:t>
-      </w:r>
-      <w:r>
-        <w:rPr>
-          <w:rFonts w:ascii="Merriweather" w:hAnsi="Merriweather"/>
-          <w:i/>
-          <w:iCs/>
-          <w:color w:val="767171" w:themeColor="background2" w:themeShade="80"/>
-          <w:sz w:val="20"/>
-          <w:szCs w:val="20"/>
-        </w:rPr>
-        <w:t>export</w:t>
-      </w:r>
-      <w:r>
-        <w:rPr>
-          <w:rFonts w:ascii="Merriweather" w:hAnsi="Merriweather"/>
-          <w:i/>
-          <w:iCs/>
-          <w:color w:val="767171" w:themeColor="background2" w:themeShade="80"/>
-          <w:sz w:val="20"/>
-          <w:szCs w:val="20"/>
-        </w:rPr>
-        <w:t xml:space="preserve"> mobile phone US and MEA region. </w:t>
-      </w:r>
-      <w:r>
-        <w:rPr>
-          <w:rFonts w:ascii="Merriweather" w:hAnsi="Merriweather"/>
-          <w:i/>
-          <w:iCs/>
-          <w:color w:val="767171" w:themeColor="background2" w:themeShade="80"/>
-          <w:sz w:val="20"/>
-          <w:szCs w:val="20"/>
-        </w:rPr>
-        <w:t>Grand cafe</w:t>
-      </w:r>
-      <w:r>
-        <w:rPr>
-          <w:rFonts w:ascii="Merriweather" w:hAnsi="Merriweather"/>
-          <w:i/>
-          <w:iCs/>
-          <w:color w:val="767171" w:themeColor="background2" w:themeShade="80"/>
-          <w:sz w:val="20"/>
-          <w:szCs w:val="20"/>
-        </w:rPr>
-        <w:t xml:space="preserve"> Boulevard is one of the largest Lebanese </w:t>
-      </w:r>
-      <w:r>
-        <w:rPr>
-          <w:rFonts w:ascii="Merriweather" w:hAnsi="Merriweather"/>
-          <w:i/>
-          <w:iCs/>
-          <w:color w:val="767171" w:themeColor="background2" w:themeShade="80"/>
-          <w:sz w:val="20"/>
-          <w:szCs w:val="20"/>
-        </w:rPr>
-        <w:t>restaurants in</w:t>
-      </w:r>
-      <w:r>
-        <w:rPr>
-          <w:rFonts w:ascii="Merriweather" w:hAnsi="Merriweather"/>
-          <w:i/>
-          <w:iCs/>
-          <w:color w:val="767171" w:themeColor="background2" w:themeShade="80"/>
-          <w:sz w:val="20"/>
-          <w:szCs w:val="20"/>
-        </w:rPr>
-        <w:t xml:space="preserve"> The </w:t>
-      </w:r>
-      <w:r>
-        <w:rPr>
-          <w:rFonts w:ascii="Merriweather" w:hAnsi="Merriweather"/>
-          <w:i/>
-          <w:iCs/>
-          <w:color w:val="767171" w:themeColor="background2" w:themeShade="80"/>
-          <w:sz w:val="20"/>
-          <w:szCs w:val="20"/>
-        </w:rPr>
-        <w:t>Dubai Mall.</w:t>
+        <w:t>i20-fze is a mobile phone trading and logistics company located in Dubai Airport Free Zone. They export mobile phone US and MEA region. Grand cafe Boulevard is one of the largest Lebanese restaurants in The Dubai Mall.</w:t>
       </w:r>
     </w:p>
     <w:p>
@@ -17778,23 +15105,7 @@
           <w:sz w:val="20"/>
           <w:szCs w:val="20"/>
         </w:rPr>
-        <w:t xml:space="preserve">Managing a team of staff including programmers, </w:t>
-      </w:r>
-      <w:r>
-        <w:rPr>
-          <w:rFonts w:ascii="Lato" w:hAnsi="Lato"/>
-          <w:sz w:val="20"/>
-          <w:szCs w:val="20"/>
-        </w:rPr>
-        <w:t>analysts,</w:t>
-      </w:r>
-      <w:r>
-        <w:rPr>
-          <w:rFonts w:ascii="Lato" w:hAnsi="Lato"/>
-          <w:sz w:val="20"/>
-          <w:szCs w:val="20"/>
-        </w:rPr>
-        <w:t xml:space="preserve"> and support specialists.</w:t>
+        <w:t>Managing a team of staff including programmers, analysts, and support specialists.</w:t>
       </w:r>
     </w:p>
     <w:p>
@@ -17938,25 +15249,7 @@
           <w:sz w:val="20"/>
           <w:szCs w:val="20"/>
         </w:rPr>
-        <w:t xml:space="preserve">Providing user training, support, </w:t>
-      </w:r>
-      <w:proofErr w:type="gramStart"/>
-      <w:r>
-        <w:rPr>
-          <w:rFonts w:ascii="Lato" w:hAnsi="Lato"/>
-          <w:sz w:val="20"/>
-          <w:szCs w:val="20"/>
-        </w:rPr>
-        <w:t>advice</w:t>
-      </w:r>
-      <w:proofErr w:type="gramEnd"/>
-      <w:r>
-        <w:rPr>
-          <w:rFonts w:ascii="Lato" w:hAnsi="Lato"/>
-          <w:sz w:val="20"/>
-          <w:szCs w:val="20"/>
-        </w:rPr>
-        <w:t xml:space="preserve"> and feedback.</w:t>
+        <w:t>Providing user training, support, advice and feedback.</w:t>
       </w:r>
     </w:p>
     <w:p>
@@ -18124,23 +15417,7 @@
           <w:sz w:val="20"/>
           <w:szCs w:val="20"/>
         </w:rPr>
-        <w:t xml:space="preserve">Deploy POS system for the </w:t>
-      </w:r>
-      <w:r>
-        <w:rPr>
-          <w:rFonts w:ascii="Lato" w:hAnsi="Lato"/>
-          <w:sz w:val="20"/>
-          <w:szCs w:val="20"/>
-        </w:rPr>
-        <w:t>restaurants</w:t>
-      </w:r>
-      <w:r>
-        <w:rPr>
-          <w:rFonts w:ascii="Lato" w:hAnsi="Lato"/>
-          <w:sz w:val="20"/>
-          <w:szCs w:val="20"/>
-        </w:rPr>
-        <w:t xml:space="preserve"> and manage it.</w:t>
+        <w:t>Deploy POS system for the restaurants and manage it.</w:t>
       </w:r>
     </w:p>
     <w:p>
@@ -18164,15 +15441,7 @@
           <w:sz w:val="20"/>
           <w:szCs w:val="20"/>
         </w:rPr>
-        <w:t xml:space="preserve">Manage VPN, firewalls, CCTV, Databases </w:t>
-      </w:r>
-      <w:r>
-        <w:rPr>
-          <w:rFonts w:ascii="Lato" w:hAnsi="Lato"/>
-          <w:sz w:val="20"/>
-          <w:szCs w:val="20"/>
-        </w:rPr>
-        <w:t>etc.</w:t>
+        <w:t>Manage VPN, firewalls, CCTV, Databases etc.</w:t>
       </w:r>
     </w:p>
     <w:p>
@@ -18220,15 +15489,7 @@
           <w:sz w:val="20"/>
           <w:szCs w:val="20"/>
         </w:rPr>
-        <w:t>Analyse</w:t>
-      </w:r>
-      <w:r>
-        <w:rPr>
-          <w:rFonts w:ascii="Lato" w:hAnsi="Lato"/>
-          <w:sz w:val="20"/>
-          <w:szCs w:val="20"/>
-        </w:rPr>
-        <w:t xml:space="preserve"> business processes and provide solutions using ERP systems.</w:t>
+        <w:t>Analyse business processes and provide solutions using ERP systems.</w:t>
       </w:r>
     </w:p>
     <w:p>
@@ -18252,23 +15513,7 @@
           <w:sz w:val="20"/>
           <w:szCs w:val="20"/>
         </w:rPr>
-        <w:t xml:space="preserve">Build KPI </w:t>
-      </w:r>
-      <w:r>
-        <w:rPr>
-          <w:rFonts w:ascii="Lato" w:hAnsi="Lato"/>
-          <w:sz w:val="20"/>
-          <w:szCs w:val="20"/>
-        </w:rPr>
-        <w:t>dashboards</w:t>
-      </w:r>
-      <w:r>
-        <w:rPr>
-          <w:rFonts w:ascii="Lato" w:hAnsi="Lato"/>
-          <w:sz w:val="20"/>
-          <w:szCs w:val="20"/>
-        </w:rPr>
-        <w:t xml:space="preserve"> based on requirements.</w:t>
+        <w:t>Build KPI dashboards based on requirements.</w:t>
       </w:r>
     </w:p>
     <w:p>
@@ -18292,15 +15537,7 @@
           <w:sz w:val="20"/>
           <w:szCs w:val="20"/>
         </w:rPr>
-        <w:t xml:space="preserve">Test and report bugs, maintain staging server </w:t>
-      </w:r>
-      <w:r>
-        <w:rPr>
-          <w:rFonts w:ascii="Lato" w:hAnsi="Lato"/>
-          <w:sz w:val="20"/>
-          <w:szCs w:val="20"/>
-        </w:rPr>
-        <w:t>etc.</w:t>
+        <w:t>Test and report bugs, maintain staging server etc.</w:t>
       </w:r>
     </w:p>
     <w:p>
@@ -18348,39 +15585,7 @@
           <w:sz w:val="20"/>
           <w:szCs w:val="20"/>
         </w:rPr>
-        <w:t xml:space="preserve">Git code management, collaborate on code, test, and deploy using </w:t>
-      </w:r>
-      <w:r>
-        <w:rPr>
-          <w:rFonts w:ascii="Lato" w:hAnsi="Lato"/>
-          <w:sz w:val="20"/>
-          <w:szCs w:val="20"/>
-        </w:rPr>
-        <w:t>Bitbucket</w:t>
-      </w:r>
-      <w:r>
-        <w:rPr>
-          <w:rFonts w:ascii="Lato" w:hAnsi="Lato"/>
-          <w:sz w:val="20"/>
-          <w:szCs w:val="20"/>
-        </w:rPr>
-        <w:t xml:space="preserve"> and </w:t>
-      </w:r>
-      <w:r>
-        <w:rPr>
-          <w:rFonts w:ascii="Lato" w:hAnsi="Lato"/>
-          <w:sz w:val="20"/>
-          <w:szCs w:val="20"/>
-        </w:rPr>
-        <w:t>GitHub</w:t>
-      </w:r>
-      <w:r>
-        <w:rPr>
-          <w:rFonts w:ascii="Lato" w:hAnsi="Lato"/>
-          <w:sz w:val="20"/>
-          <w:szCs w:val="20"/>
-        </w:rPr>
-        <w:t>.</w:t>
+        <w:t>Git code management, collaborate on code, test, and deploy using Bitbucket and GitHub.</w:t>
       </w:r>
     </w:p>
     <w:p>
@@ -18559,18 +15764,7 @@
           <w:sz w:val="20"/>
           <w:szCs w:val="20"/>
         </w:rPr>
-        <w:t xml:space="preserve">IT </w:t>
-      </w:r>
-      <w:r>
-        <w:rPr>
-          <w:rFonts w:ascii="Merriweather" w:hAnsi="Merriweather" w:cs="HelveticaNowDisplay Black"/>
-          <w:b/>
-          <w:bCs/>
-          <w:spacing w:val="20"/>
-          <w:sz w:val="20"/>
-          <w:szCs w:val="20"/>
-        </w:rPr>
-        <w:t>Technician</w:t>
+        <w:t>IT Technician</w:t>
       </w:r>
     </w:p>
     <w:p>
@@ -18617,29 +15811,7 @@
           <w:sz w:val="20"/>
           <w:szCs w:val="20"/>
         </w:rPr>
-        <w:t xml:space="preserve">Terra computers was a </w:t>
-      </w:r>
-      <w:r>
-        <w:rPr>
-          <w:rFonts w:ascii="Merriweather" w:hAnsi="Merriweather"/>
-          <w:i/>
-          <w:iCs/>
-          <w:color w:val="767171" w:themeColor="background2" w:themeShade="80"/>
-          <w:sz w:val="20"/>
-          <w:szCs w:val="20"/>
-        </w:rPr>
-        <w:t>start-up</w:t>
-      </w:r>
-      <w:r>
-        <w:rPr>
-          <w:rFonts w:ascii="Merriweather" w:hAnsi="Merriweather"/>
-          <w:i/>
-          <w:iCs/>
-          <w:color w:val="767171" w:themeColor="background2" w:themeShade="80"/>
-          <w:sz w:val="20"/>
-          <w:szCs w:val="20"/>
-        </w:rPr>
-        <w:t xml:space="preserve"> in Saud Arabia, Al Qassim region for servicing and sales of Laptops, </w:t>
+        <w:t xml:space="preserve">Terra computers was a start-up in Saud Arabia, Al Qassim region for servicing and sales of Laptops, </w:t>
       </w:r>
       <w:r>
         <w:rPr>
@@ -18938,23 +16110,7 @@
           <w:sz w:val="20"/>
           <w:szCs w:val="20"/>
         </w:rPr>
-        <w:t xml:space="preserve">Configuring Routers, Switches, </w:t>
-      </w:r>
-      <w:r>
-        <w:rPr>
-          <w:rFonts w:ascii="Lato" w:hAnsi="Lato"/>
-          <w:sz w:val="20"/>
-          <w:szCs w:val="20"/>
-        </w:rPr>
-        <w:t>firewalls,</w:t>
-      </w:r>
-      <w:r>
-        <w:rPr>
-          <w:rFonts w:ascii="Lato" w:hAnsi="Lato"/>
-          <w:sz w:val="20"/>
-          <w:szCs w:val="20"/>
-        </w:rPr>
-        <w:t xml:space="preserve"> and LAN.</w:t>
+        <w:t>Configuring Routers, Switches, firewalls, and LAN.</w:t>
       </w:r>
     </w:p>
     <w:p>
@@ -19111,25 +16267,7 @@
           <w:bCs/>
           <w:color w:val="4287F5"/>
         </w:rPr>
-        <w:t xml:space="preserve">Educational </w:t>
-      </w:r>
-      <w:r>
-        <w:rPr>
-          <w:rFonts w:ascii="Merriweather" w:hAnsi="Merriweather" w:cs="HelveticaNowDisplay Black"/>
-          <w:b/>
-          <w:bCs/>
-          <w:color w:val="4287F5"/>
-        </w:rPr>
-        <w:t>Q</w:t>
-      </w:r>
-      <w:r>
-        <w:rPr>
-          <w:rFonts w:ascii="Merriweather" w:hAnsi="Merriweather" w:cs="HelveticaNowDisplay Black"/>
-          <w:b/>
-          <w:bCs/>
-          <w:color w:val="4287F5"/>
-        </w:rPr>
-        <w:t>ualifications</w:t>
+        <w:t>Educational Qualifications</w:t>
       </w:r>
     </w:p>
     <w:p>
@@ -19160,51 +16298,7 @@
           <w:sz w:val="20"/>
           <w:szCs w:val="20"/>
         </w:rPr>
-        <w:t xml:space="preserve">2003 - 2005 Vocational Higher </w:t>
-      </w:r>
-      <w:r>
-        <w:rPr>
-          <w:rFonts w:ascii="Lato" w:hAnsi="Lato"/>
-          <w:b/>
-          <w:bCs/>
-          <w:color w:val="000000" w:themeColor="text1"/>
-          <w:sz w:val="20"/>
-          <w:szCs w:val="20"/>
-        </w:rPr>
-        <w:t>Secondary</w:t>
-      </w:r>
-      <w:r>
-        <w:rPr>
-          <w:rFonts w:ascii="Lato" w:hAnsi="Lato"/>
-          <w:b/>
-          <w:bCs/>
-          <w:color w:val="000000" w:themeColor="text1"/>
-          <w:sz w:val="20"/>
-          <w:szCs w:val="20"/>
-        </w:rPr>
-        <w:t xml:space="preserve"> in Computer </w:t>
-      </w:r>
-      <w:r>
-        <w:rPr>
-          <w:rFonts w:ascii="Lato" w:hAnsi="Lato"/>
-          <w:b/>
-          <w:bCs/>
-          <w:color w:val="000000" w:themeColor="text1"/>
-          <w:sz w:val="20"/>
-          <w:szCs w:val="20"/>
-        </w:rPr>
-        <w:t>Applications</w:t>
-      </w:r>
-      <w:r>
-        <w:rPr>
-          <w:rFonts w:ascii="Lato" w:hAnsi="Lato"/>
-          <w:b/>
-          <w:bCs/>
-          <w:color w:val="000000" w:themeColor="text1"/>
-          <w:sz w:val="20"/>
-          <w:szCs w:val="20"/>
-        </w:rPr>
-        <w:t xml:space="preserve"> - First Class</w:t>
+        <w:t>2003 - 2005 Vocational Higher Secondary in Computer Applications - First Class</w:t>
       </w:r>
     </w:p>
     <w:p>
@@ -19313,7 +16407,6 @@
           <w:szCs w:val="20"/>
         </w:rPr>
       </w:pPr>
-      <w:proofErr w:type="spellStart"/>
       <w:r>
         <w:rPr>
           <w:rFonts w:ascii="Lato" w:hAnsi="Lato"/>
@@ -19323,19 +16416,7 @@
           <w:sz w:val="20"/>
           <w:szCs w:val="20"/>
         </w:rPr>
-        <w:t>Grandstream</w:t>
-      </w:r>
-      <w:proofErr w:type="spellEnd"/>
-      <w:r>
-        <w:rPr>
-          <w:rFonts w:ascii="Lato" w:hAnsi="Lato"/>
-          <w:b/>
-          <w:bCs/>
-          <w:color w:val="000000" w:themeColor="text1"/>
-          <w:sz w:val="20"/>
-          <w:szCs w:val="20"/>
-        </w:rPr>
-        <w:t xml:space="preserve"> certified specialist</w:t>
+        <w:t>Grandstream certified specialist</w:t>
       </w:r>
     </w:p>
     <w:p>
@@ -19358,7 +16439,6 @@
           <w:szCs w:val="20"/>
         </w:rPr>
       </w:pPr>
-      <w:proofErr w:type="spellStart"/>
       <w:r>
         <w:rPr>
           <w:rFonts w:ascii="Lato" w:hAnsi="Lato"/>
@@ -19368,19 +16448,7 @@
           <w:sz w:val="20"/>
           <w:szCs w:val="20"/>
         </w:rPr>
-        <w:t>Yeastar</w:t>
-      </w:r>
-      <w:proofErr w:type="spellEnd"/>
-      <w:r>
-        <w:rPr>
-          <w:rFonts w:ascii="Lato" w:hAnsi="Lato"/>
-          <w:b/>
-          <w:bCs/>
-          <w:color w:val="000000" w:themeColor="text1"/>
-          <w:sz w:val="20"/>
-          <w:szCs w:val="20"/>
-        </w:rPr>
-        <w:t xml:space="preserve"> Certified Technician</w:t>
+        <w:t>Yeastar Certified Technician</w:t>
       </w:r>
     </w:p>
     <w:p>
@@ -21821,6 +18889,7 @@
   <w:style w:type="character" w:default="1" w:styleId="DefaultParagraphFont">
     <w:name w:val="Default Paragraph Font"/>
     <w:uiPriority w:val="1"/>
+    <w:semiHidden/>
     <w:unhideWhenUsed/>
   </w:style>
   <w:style w:type="table" w:default="1" w:styleId="TableNormal">

</xml_diff>

<commit_message>
added technology stacks and assets
</commit_message>
<xml_diff>
--- a/Riyas_Rawther_Resume_DevOps.docx
+++ b/Riyas_Rawther_Resume_DevOps.docx
@@ -131,7 +131,7 @@
                 <v:stroke joinstyle="miter"/>
                 <v:path gradientshapeok="t" o:connecttype="rect"/>
               </v:shapetype>
-              <v:shape id="Text Box 3" o:spid="_x0000_s1026" type="#_x0000_t202" style="position:absolute;margin-left:89.8pt;margin-top:9.5pt;width:259.75pt;height:49.5pt;z-index:251657216;visibility:visible;mso-wrap-style:square;mso-width-percent:0;mso-height-percent:0;mso-wrap-distance-left:9pt;mso-wrap-distance-top:0;mso-wrap-distance-right:9pt;mso-wrap-distance-bottom:0;mso-position-horizontal:absolute;mso-position-horizontal-relative:text;mso-position-vertical:absolute;mso-position-vertical-relative:text;mso-width-percent:0;mso-height-percent:0;mso-width-relative:margin;mso-height-relative:margin;v-text-anchor:top" o:gfxdata="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" fillcolor="white [3201]" stroked="f" strokeweight=".5pt">
+              <v:shape id="Text Box 3" o:spid="_x0000_s1026" type="#_x0000_t202" style="position:absolute;margin-left:89.8pt;margin-top:9.5pt;width:259.75pt;height:49.5pt;z-index:251657216;visibility:visible;mso-wrap-style:square;mso-width-percent:0;mso-height-percent:0;mso-wrap-distance-left:9pt;mso-wrap-distance-top:0;mso-wrap-distance-right:9pt;mso-wrap-distance-bottom:0;mso-position-horizontal:absolute;mso-position-horizontal-relative:text;mso-position-vertical:absolute;mso-position-vertical-relative:text;mso-width-percent:0;mso-height-percent:0;mso-width-relative:margin;mso-height-relative:margin;v-text-anchor:top" o:gfxdata="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" fillcolor="white [3201]" stroked="f" strokeweight=".5pt">
                 <v:textbox>
                   <w:txbxContent>
                     <w:p>
@@ -304,7 +304,7 @@
           </mc:Choice>
           <mc:Fallback>
             <w:pict>
-              <v:shape w14:anchorId="0ED5FF98" id="Text Box 37" o:spid="_x0000_s1027" type="#_x0000_t202" style="position:absolute;margin-left:462.3pt;margin-top:27.5pt;width:54pt;height:47pt;z-index:251683840;visibility:visible;mso-wrap-style:square;mso-width-percent:0;mso-wrap-distance-left:9pt;mso-wrap-distance-top:0;mso-wrap-distance-right:9pt;mso-wrap-distance-bottom:0;mso-position-horizontal:absolute;mso-position-horizontal-relative:text;mso-position-vertical:absolute;mso-position-vertical-relative:text;mso-width-percent:0;mso-width-relative:margin;v-text-anchor:top" o:gfxdata="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" fillcolor="white [3201]" stroked="f" strokeweight=".5pt">
+              <v:shape w14:anchorId="0ED5FF98" id="Text Box 37" o:spid="_x0000_s1027" type="#_x0000_t202" style="position:absolute;margin-left:462.3pt;margin-top:27.5pt;width:54pt;height:47pt;z-index:251683840;visibility:visible;mso-wrap-style:square;mso-width-percent:0;mso-wrap-distance-left:9pt;mso-wrap-distance-top:0;mso-wrap-distance-right:9pt;mso-wrap-distance-bottom:0;mso-position-horizontal:absolute;mso-position-horizontal-relative:text;mso-position-vertical:absolute;mso-position-vertical-relative:text;mso-width-percent:0;mso-width-relative:margin;v-text-anchor:top" o:gfxdata="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" fillcolor="white [3201]" stroked="f" strokeweight=".5pt">
                 <v:textbox>
                   <w:txbxContent>
                     <w:p>
@@ -529,7 +529,7 @@
           </mc:Choice>
           <mc:Fallback>
             <w:pict>
-              <v:shape w14:anchorId="7E474B65" id="Text Box 28" o:spid="_x0000_s1028" type="#_x0000_t202" style="position:absolute;margin-left:371.3pt;margin-top:9in;width:168pt;height:46pt;z-index:251654142;visibility:visible;mso-wrap-style:square;mso-width-percent:0;mso-height-percent:0;mso-wrap-distance-left:9pt;mso-wrap-distance-top:0;mso-wrap-distance-right:9pt;mso-wrap-distance-bottom:0;mso-position-horizontal:absolute;mso-position-horizontal-relative:text;mso-position-vertical:absolute;mso-position-vertical-relative:text;mso-width-percent:0;mso-height-percent:0;mso-width-relative:margin;mso-height-relative:margin;v-text-anchor:top" o:gfxdata="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" fillcolor="white [3201]" stroked="f" strokeweight=".5pt">
+              <v:shape w14:anchorId="7E474B65" id="Text Box 28" o:spid="_x0000_s1028" type="#_x0000_t202" style="position:absolute;margin-left:371.3pt;margin-top:9in;width:168pt;height:46pt;z-index:251654142;visibility:visible;mso-wrap-style:square;mso-width-percent:0;mso-height-percent:0;mso-wrap-distance-left:9pt;mso-wrap-distance-top:0;mso-wrap-distance-right:9pt;mso-wrap-distance-bottom:0;mso-position-horizontal:absolute;mso-position-horizontal-relative:text;mso-position-vertical:absolute;mso-position-vertical-relative:text;mso-width-percent:0;mso-height-percent:0;mso-width-relative:margin;mso-height-relative:margin;v-text-anchor:top" o:gfxdata="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" fillcolor="white [3201]" stroked="f" strokeweight=".5pt">
                 <v:textbox>
                   <w:txbxContent>
                     <w:p>
@@ -778,7 +778,7 @@
           </mc:Choice>
           <mc:Fallback>
             <w:pict>
-              <v:shape w14:anchorId="2E7EF700" id="Text Box 27" o:spid="_x0000_s1029" type="#_x0000_t202" style="position:absolute;margin-left:382.3pt;margin-top:550pt;width:171pt;height:109.5pt;z-index:251680768;visibility:visible;mso-wrap-style:square;mso-height-percent:0;mso-wrap-distance-left:9pt;mso-wrap-distance-top:0;mso-wrap-distance-right:9pt;mso-wrap-distance-bottom:0;mso-position-horizontal:absolute;mso-position-horizontal-relative:text;mso-position-vertical:absolute;mso-position-vertical-relative:text;mso-height-percent:0;mso-height-relative:margin;v-text-anchor:top" o:gfxdata="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" fillcolor="white [3201]" stroked="f" strokeweight=".5pt">
+              <v:shape w14:anchorId="2E7EF700" id="Text Box 27" o:spid="_x0000_s1029" type="#_x0000_t202" style="position:absolute;margin-left:382.3pt;margin-top:550pt;width:171pt;height:109.5pt;z-index:251680768;visibility:visible;mso-wrap-style:square;mso-height-percent:0;mso-wrap-distance-left:9pt;mso-wrap-distance-top:0;mso-wrap-distance-right:9pt;mso-wrap-distance-bottom:0;mso-position-horizontal:absolute;mso-position-horizontal-relative:text;mso-position-vertical:absolute;mso-position-vertical-relative:text;mso-height-percent:0;mso-height-relative:margin;v-text-anchor:top" o:gfxdata="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" fillcolor="white [3201]" stroked="f" strokeweight=".5pt">
                 <v:textbox>
                   <w:txbxContent>
                     <w:p>
@@ -950,7 +950,7 @@
           </mc:Choice>
           <mc:Fallback>
             <w:pict>
-              <v:shape w14:anchorId="29DC88BA" id="Text Box 21" o:spid="_x0000_s1030" type="#_x0000_t202" style="position:absolute;margin-left:370.8pt;margin-top:528pt;width:185.5pt;height:24.5pt;z-index:251678720;visibility:visible;mso-wrap-style:square;mso-width-percent:0;mso-height-percent:0;mso-wrap-distance-left:9pt;mso-wrap-distance-top:0;mso-wrap-distance-right:9pt;mso-wrap-distance-bottom:0;mso-position-horizontal:absolute;mso-position-horizontal-relative:text;mso-position-vertical:absolute;mso-position-vertical-relative:text;mso-width-percent:0;mso-height-percent:0;mso-width-relative:margin;mso-height-relative:margin;v-text-anchor:top" o:gfxdata="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" fillcolor="white [3201]" stroked="f" strokeweight=".5pt">
+              <v:shape w14:anchorId="29DC88BA" id="Text Box 21" o:spid="_x0000_s1030" type="#_x0000_t202" style="position:absolute;margin-left:370.8pt;margin-top:528pt;width:185.5pt;height:24.5pt;z-index:251678720;visibility:visible;mso-wrap-style:square;mso-width-percent:0;mso-height-percent:0;mso-wrap-distance-left:9pt;mso-wrap-distance-top:0;mso-wrap-distance-right:9pt;mso-wrap-distance-bottom:0;mso-position-horizontal:absolute;mso-position-horizontal-relative:text;mso-position-vertical:absolute;mso-position-vertical-relative:text;mso-width-percent:0;mso-height-percent:0;mso-width-relative:margin;mso-height-relative:margin;v-text-anchor:top" o:gfxdata="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" fillcolor="white [3201]" stroked="f" strokeweight=".5pt">
                 <v:textbox>
                   <w:txbxContent>
                     <w:p>
@@ -1101,7 +1101,7 @@
           </mc:Choice>
           <mc:Fallback>
             <w:pict>
-              <v:shape w14:anchorId="646136BB" id="Text Box 15" o:spid="_x0000_s1031" type="#_x0000_t202" style="position:absolute;margin-left:369.3pt;margin-top:398pt;width:168pt;height:26pt;z-index:251673600;visibility:visible;mso-wrap-style:square;mso-width-percent:0;mso-height-percent:0;mso-wrap-distance-left:9pt;mso-wrap-distance-top:0;mso-wrap-distance-right:9pt;mso-wrap-distance-bottom:0;mso-position-horizontal:absolute;mso-position-horizontal-relative:text;mso-position-vertical:absolute;mso-position-vertical-relative:text;mso-width-percent:0;mso-height-percent:0;mso-width-relative:margin;mso-height-relative:margin;v-text-anchor:top" o:gfxdata="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" fillcolor="white [3201]" stroked="f" strokeweight=".5pt">
+              <v:shape w14:anchorId="646136BB" id="Text Box 15" o:spid="_x0000_s1031" type="#_x0000_t202" style="position:absolute;margin-left:369.3pt;margin-top:398pt;width:168pt;height:26pt;z-index:251673600;visibility:visible;mso-wrap-style:square;mso-width-percent:0;mso-height-percent:0;mso-wrap-distance-left:9pt;mso-wrap-distance-top:0;mso-wrap-distance-right:9pt;mso-wrap-distance-bottom:0;mso-position-horizontal:absolute;mso-position-horizontal-relative:text;mso-position-vertical:absolute;mso-position-vertical-relative:text;mso-width-percent:0;mso-height-percent:0;mso-width-relative:margin;mso-height-relative:margin;v-text-anchor:top" o:gfxdata="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" fillcolor="white [3201]" stroked="f" strokeweight=".5pt">
                 <v:textbox>
                   <w:txbxContent>
                     <w:p>
@@ -1271,7 +1271,7 @@
           </mc:Choice>
           <mc:Fallback>
             <w:pict>
-              <v:shape w14:anchorId="257C2ED0" id="Text Box 14" o:spid="_x0000_s1032" type="#_x0000_t202" style="position:absolute;margin-left:380.3pt;margin-top:364pt;width:171pt;height:37pt;z-index:251671552;visibility:visible;mso-wrap-style:square;mso-height-percent:0;mso-wrap-distance-left:9pt;mso-wrap-distance-top:0;mso-wrap-distance-right:9pt;mso-wrap-distance-bottom:0;mso-position-horizontal:absolute;mso-position-horizontal-relative:text;mso-position-vertical:absolute;mso-position-vertical-relative:text;mso-height-percent:0;mso-height-relative:margin;v-text-anchor:top" o:gfxdata="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" fillcolor="white [3201]" stroked="f" strokeweight=".5pt">
+              <v:shape w14:anchorId="257C2ED0" id="Text Box 14" o:spid="_x0000_s1032" type="#_x0000_t202" style="position:absolute;margin-left:380.3pt;margin-top:364pt;width:171pt;height:37pt;z-index:251671552;visibility:visible;mso-wrap-style:square;mso-height-percent:0;mso-wrap-distance-left:9pt;mso-wrap-distance-top:0;mso-wrap-distance-right:9pt;mso-wrap-distance-bottom:0;mso-position-horizontal:absolute;mso-position-horizontal-relative:text;mso-position-vertical:absolute;mso-position-vertical-relative:text;mso-height-percent:0;mso-height-relative:margin;v-text-anchor:top" o:gfxdata="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" fillcolor="white [3201]" stroked="f" strokeweight=".5pt">
                 <v:textbox>
                   <w:txbxContent>
                     <w:p>
@@ -1441,7 +1441,7 @@
           </mc:Choice>
           <mc:Fallback>
             <w:pict>
-              <v:shape w14:anchorId="42F0F2FD" id="Text Box 12" o:spid="_x0000_s1033" type="#_x0000_t202" style="position:absolute;margin-left:369.3pt;margin-top:338pt;width:147pt;height:54pt;z-index:251655167;visibility:visible;mso-wrap-style:square;mso-width-percent:0;mso-wrap-distance-left:9pt;mso-wrap-distance-top:0;mso-wrap-distance-right:9pt;mso-wrap-distance-bottom:0;mso-position-horizontal:absolute;mso-position-horizontal-relative:text;mso-position-vertical:absolute;mso-position-vertical-relative:text;mso-width-percent:0;mso-width-relative:margin;v-text-anchor:top" o:gfxdata="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" fillcolor="white [3201]" stroked="f" strokeweight=".5pt">
+              <v:shape w14:anchorId="42F0F2FD" id="Text Box 12" o:spid="_x0000_s1033" type="#_x0000_t202" style="position:absolute;margin-left:369.3pt;margin-top:338pt;width:147pt;height:54pt;z-index:251655167;visibility:visible;mso-wrap-style:square;mso-width-percent:0;mso-wrap-distance-left:9pt;mso-wrap-distance-top:0;mso-wrap-distance-right:9pt;mso-wrap-distance-bottom:0;mso-position-horizontal:absolute;mso-position-horizontal-relative:text;mso-position-vertical:absolute;mso-position-vertical-relative:text;mso-width-percent:0;mso-width-relative:margin;v-text-anchor:top" o:gfxdata="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" fillcolor="white [3201]" stroked="f" strokeweight=".5pt">
                 <v:textbox style="mso-fit-shape-to-text:t">
                   <w:txbxContent>
                     <w:p>
@@ -1617,7 +1617,7 @@
           </mc:Choice>
           <mc:Fallback>
             <w:pict>
-              <v:shape w14:anchorId="379D6B29" id="Text Box 25" o:spid="_x0000_s1034" type="#_x0000_t202" style="position:absolute;margin-left:380.3pt;margin-top:290pt;width:171pt;height:49.5pt;z-index:251651067;visibility:visible;mso-wrap-style:square;mso-height-percent:0;mso-wrap-distance-left:9pt;mso-wrap-distance-top:0;mso-wrap-distance-right:9pt;mso-wrap-distance-bottom:0;mso-position-horizontal:absolute;mso-position-horizontal-relative:text;mso-position-vertical:absolute;mso-position-vertical-relative:text;mso-height-percent:0;mso-height-relative:margin;v-text-anchor:top" o:gfxdata="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" fillcolor="white [3201]" stroked="f" strokeweight=".5pt">
+              <v:shape w14:anchorId="379D6B29" id="Text Box 25" o:spid="_x0000_s1034" type="#_x0000_t202" style="position:absolute;margin-left:380.3pt;margin-top:290pt;width:171pt;height:49.5pt;z-index:251651067;visibility:visible;mso-wrap-style:square;mso-height-percent:0;mso-wrap-distance-left:9pt;mso-wrap-distance-top:0;mso-wrap-distance-right:9pt;mso-wrap-distance-bottom:0;mso-position-horizontal:absolute;mso-position-horizontal-relative:text;mso-position-vertical:absolute;mso-position-vertical-relative:text;mso-height-percent:0;mso-height-relative:margin;v-text-anchor:top" o:gfxdata="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" fillcolor="white [3201]" stroked="f" strokeweight=".5pt">
                 <v:textbox>
                   <w:txbxContent>
                     <w:p>
@@ -1796,7 +1796,7 @@
           </mc:Choice>
           <mc:Fallback>
             <w:pict>
-              <v:shape w14:anchorId="0F88FBE1" id="Text Box 23" o:spid="_x0000_s1035" type="#_x0000_t202" style="position:absolute;margin-left:360.8pt;margin-top:257.5pt;width:132pt;height:34.5pt;z-index:251652092;visibility:visible;mso-wrap-style:square;mso-width-percent:0;mso-height-percent:0;mso-wrap-distance-left:9pt;mso-wrap-distance-top:0;mso-wrap-distance-right:9pt;mso-wrap-distance-bottom:0;mso-position-horizontal:absolute;mso-position-horizontal-relative:text;mso-position-vertical:absolute;mso-position-vertical-relative:text;mso-width-percent:0;mso-height-percent:0;mso-width-relative:margin;mso-height-relative:margin;v-text-anchor:top" o:gfxdata="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" fillcolor="white [3201]" stroked="f" strokeweight=".5pt">
+              <v:shape w14:anchorId="0F88FBE1" id="Text Box 23" o:spid="_x0000_s1035" type="#_x0000_t202" style="position:absolute;margin-left:360.8pt;margin-top:257.5pt;width:132pt;height:34.5pt;z-index:251652092;visibility:visible;mso-wrap-style:square;mso-width-percent:0;mso-height-percent:0;mso-wrap-distance-left:9pt;mso-wrap-distance-top:0;mso-wrap-distance-right:9pt;mso-wrap-distance-bottom:0;mso-position-horizontal:absolute;mso-position-horizontal-relative:text;mso-position-vertical:absolute;mso-position-vertical-relative:text;mso-width-percent:0;mso-height-percent:0;mso-width-relative:margin;mso-height-relative:margin;v-text-anchor:top" o:gfxdata="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" fillcolor="white [3201]" stroked="f" strokeweight=".5pt">
                 <v:textbox>
                   <w:txbxContent>
                     <w:p>
@@ -1995,7 +1995,7 @@
           </mc:Choice>
           <mc:Fallback>
             <w:pict>
-              <v:shape w14:anchorId="7472FDCA" id="Text Box 11" o:spid="_x0000_s1036" type="#_x0000_t202" style="position:absolute;margin-left:376.3pt;margin-top:160pt;width:171pt;height:106.5pt;z-index:251653117;visibility:visible;mso-wrap-style:square;mso-wrap-distance-left:9pt;mso-wrap-distance-top:0;mso-wrap-distance-right:9pt;mso-wrap-distance-bottom:0;mso-position-horizontal:absolute;mso-position-horizontal-relative:text;mso-position-vertical:absolute;mso-position-vertical-relative:text;v-text-anchor:top" o:gfxdata="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" fillcolor="white [3201]" stroked="f" strokeweight=".5pt">
+              <v:shape w14:anchorId="7472FDCA" id="Text Box 11" o:spid="_x0000_s1036" type="#_x0000_t202" style="position:absolute;margin-left:376.3pt;margin-top:160pt;width:171pt;height:106.5pt;z-index:251653117;visibility:visible;mso-wrap-style:square;mso-wrap-distance-left:9pt;mso-wrap-distance-top:0;mso-wrap-distance-right:9pt;mso-wrap-distance-bottom:0;mso-position-horizontal:absolute;mso-position-horizontal-relative:text;mso-position-vertical:absolute;mso-position-vertical-relative:text;v-text-anchor:top" o:gfxdata="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" fillcolor="white [3201]" stroked="f" strokeweight=".5pt">
                 <v:textbox>
                   <w:txbxContent>
                     <w:p>
@@ -2201,7 +2201,7 @@
           </mc:Choice>
           <mc:Fallback>
             <w:pict>
-              <v:shape w14:anchorId="108B28E9" id="Text Box 8" o:spid="_x0000_s1037" type="#_x0000_t202" style="position:absolute;margin-left:368.3pt;margin-top:131pt;width:73pt;height:35.5pt;z-index:251662336;visibility:visible;mso-wrap-style:square;mso-width-percent:0;mso-height-percent:0;mso-wrap-distance-left:9pt;mso-wrap-distance-top:0;mso-wrap-distance-right:9pt;mso-wrap-distance-bottom:0;mso-position-horizontal:absolute;mso-position-horizontal-relative:text;mso-position-vertical:absolute;mso-position-vertical-relative:text;mso-width-percent:0;mso-height-percent:0;mso-width-relative:margin;mso-height-relative:margin;v-text-anchor:top" o:gfxdata="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" fillcolor="white [3201]" stroked="f" strokeweight=".5pt">
+              <v:shape w14:anchorId="108B28E9" id="Text Box 8" o:spid="_x0000_s1037" type="#_x0000_t202" style="position:absolute;margin-left:368.3pt;margin-top:131pt;width:73pt;height:35.5pt;z-index:251662336;visibility:visible;mso-wrap-style:square;mso-width-percent:0;mso-height-percent:0;mso-wrap-distance-left:9pt;mso-wrap-distance-top:0;mso-wrap-distance-right:9pt;mso-wrap-distance-bottom:0;mso-position-horizontal:absolute;mso-position-horizontal-relative:text;mso-position-vertical:absolute;mso-position-vertical-relative:text;mso-width-percent:0;mso-height-percent:0;mso-width-relative:margin;mso-height-relative:margin;v-text-anchor:top" o:gfxdata="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" fillcolor="white [3201]" stroked="f" strokeweight=".5pt">
                 <v:textbox>
                   <w:txbxContent>
                     <w:p>
@@ -2426,7 +2426,7 @@
           </mc:Choice>
           <mc:Fallback>
             <w:pict>
-              <v:shape w14:anchorId="719403BF" id="Text Box 7" o:spid="_x0000_s1038" type="#_x0000_t202" style="position:absolute;margin-left:359.8pt;margin-top:95pt;width:72.2pt;height:27pt;z-index:251661312;visibility:visible;mso-wrap-style:square;mso-width-percent:0;mso-height-percent:0;mso-wrap-distance-left:9pt;mso-wrap-distance-top:0;mso-wrap-distance-right:9pt;mso-wrap-distance-bottom:0;mso-position-horizontal:absolute;mso-position-horizontal-relative:text;mso-position-vertical:absolute;mso-position-vertical-relative:text;mso-width-percent:0;mso-height-percent:0;mso-width-relative:margin;mso-height-relative:margin;v-text-anchor:top" o:gfxdata="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" fillcolor="white [3201]" stroked="f" strokeweight=".5pt">
+              <v:shape w14:anchorId="719403BF" id="Text Box 7" o:spid="_x0000_s1038" type="#_x0000_t202" style="position:absolute;margin-left:359.8pt;margin-top:95pt;width:72.2pt;height:27pt;z-index:251661312;visibility:visible;mso-wrap-style:square;mso-width-percent:0;mso-height-percent:0;mso-wrap-distance-left:9pt;mso-wrap-distance-top:0;mso-wrap-distance-right:9pt;mso-wrap-distance-bottom:0;mso-position-horizontal:absolute;mso-position-horizontal-relative:text;mso-position-vertical:absolute;mso-position-vertical-relative:text;mso-width-percent:0;mso-height-percent:0;mso-width-relative:margin;mso-height-relative:margin;v-text-anchor:top" o:gfxdata="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" fillcolor="white [3201]" stroked="f" strokeweight=".5pt">
                 <v:textbox>
                   <w:txbxContent>
                     <w:p>
@@ -2699,7 +2699,7 @@
           </mc:Choice>
           <mc:Fallback>
             <w:pict>
-              <v:shape w14:anchorId="01F0B54C" id="Text Box 5" o:spid="_x0000_s1039" type="#_x0000_t202" style="position:absolute;margin-left:359.8pt;margin-top:18pt;width:117pt;height:1in;z-index:251659264;visibility:visible;mso-wrap-style:square;mso-width-percent:0;mso-height-percent:0;mso-wrap-distance-left:9pt;mso-wrap-distance-top:0;mso-wrap-distance-right:9pt;mso-wrap-distance-bottom:0;mso-position-horizontal:absolute;mso-position-horizontal-relative:text;mso-position-vertical:absolute;mso-position-vertical-relative:text;mso-width-percent:0;mso-height-percent:0;mso-width-relative:margin;mso-height-relative:margin;v-text-anchor:top" o:gfxdata="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" fillcolor="white [3201]" stroked="f" strokeweight=".5pt">
+              <v:shape w14:anchorId="01F0B54C" id="Text Box 5" o:spid="_x0000_s1039" type="#_x0000_t202" style="position:absolute;margin-left:359.8pt;margin-top:18pt;width:117pt;height:1in;z-index:251659264;visibility:visible;mso-wrap-style:square;mso-width-percent:0;mso-height-percent:0;mso-wrap-distance-left:9pt;mso-wrap-distance-top:0;mso-wrap-distance-right:9pt;mso-wrap-distance-bottom:0;mso-position-horizontal:absolute;mso-position-horizontal-relative:text;mso-position-vertical:absolute;mso-position-vertical-relative:text;mso-width-percent:0;mso-height-percent:0;mso-width-relative:margin;mso-height-relative:margin;v-text-anchor:top" o:gfxdata="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" fillcolor="white [3201]" stroked="f" strokeweight=".5pt">
                 <v:textbox>
                   <w:txbxContent>
                     <w:p>
@@ -2939,7 +2939,7 @@
           </mc:Choice>
           <mc:Fallback>
             <w:pict>
-              <v:shape w14:anchorId="1001B599" id="Text Box 2" o:spid="_x0000_s1040" type="#_x0000_t202" style="position:absolute;margin-left:.3pt;margin-top:9.5pt;width:90pt;height:98.5pt;z-index:251656192;visibility:visible;mso-wrap-style:square;mso-width-percent:0;mso-height-percent:0;mso-wrap-distance-left:9pt;mso-wrap-distance-top:0;mso-wrap-distance-right:9pt;mso-wrap-distance-bottom:0;mso-position-horizontal:absolute;mso-position-horizontal-relative:margin;mso-position-vertical:absolute;mso-position-vertical-relative:text;mso-width-percent:0;mso-height-percent:0;mso-width-relative:margin;mso-height-relative:margin;v-text-anchor:top" o:gfxdata="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" fillcolor="white [3201]" stroked="f" strokeweight=".5pt">
+              <v:shape w14:anchorId="1001B599" id="Text Box 2" o:spid="_x0000_s1040" type="#_x0000_t202" style="position:absolute;margin-left:.3pt;margin-top:9.5pt;width:90pt;height:98.5pt;z-index:251656192;visibility:visible;mso-wrap-style:square;mso-width-percent:0;mso-height-percent:0;mso-wrap-distance-left:9pt;mso-wrap-distance-top:0;mso-wrap-distance-right:9pt;mso-wrap-distance-bottom:0;mso-position-horizontal:absolute;mso-position-horizontal-relative:margin;mso-position-vertical:absolute;mso-position-vertical-relative:text;mso-width-percent:0;mso-height-percent:0;mso-width-relative:margin;mso-height-relative:margin;v-text-anchor:top" o:gfxdata="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" fillcolor="white [3201]" stroked="f" strokeweight=".5pt">
                 <v:textbox>
                   <w:txbxContent>
                     <w:p>
@@ -3107,7 +3107,7 @@
           </mc:Choice>
           <mc:Fallback>
             <w:pict>
-              <v:shape w14:anchorId="12121352" id="Text Box 18" o:spid="_x0000_s1041" type="#_x0000_t202" style="position:absolute;margin-left:90.3pt;margin-top:18.9pt;width:227.5pt;height:22pt;z-index:251650042;visibility:visible;mso-wrap-style:square;mso-width-percent:0;mso-height-percent:0;mso-wrap-distance-left:9pt;mso-wrap-distance-top:0;mso-wrap-distance-right:9pt;mso-wrap-distance-bottom:0;mso-position-horizontal:absolute;mso-position-horizontal-relative:text;mso-position-vertical:absolute;mso-position-vertical-relative:text;mso-width-percent:0;mso-height-percent:0;mso-width-relative:margin;mso-height-relative:margin;v-text-anchor:top" o:gfxdata="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" fillcolor="white [3201]" stroked="f" strokeweight=".5pt">
+              <v:shape w14:anchorId="12121352" id="Text Box 18" o:spid="_x0000_s1041" type="#_x0000_t202" style="position:absolute;margin-left:90.3pt;margin-top:18.9pt;width:227.5pt;height:22pt;z-index:251650042;visibility:visible;mso-wrap-style:square;mso-width-percent:0;mso-height-percent:0;mso-wrap-distance-left:9pt;mso-wrap-distance-top:0;mso-wrap-distance-right:9pt;mso-wrap-distance-bottom:0;mso-position-horizontal:absolute;mso-position-horizontal-relative:text;mso-position-vertical:absolute;mso-position-vertical-relative:text;mso-width-percent:0;mso-height-percent:0;mso-width-relative:margin;mso-height-relative:margin;v-text-anchor:top" o:gfxdata="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" fillcolor="white [3201]" stroked="f" strokeweight=".5pt">
                 <v:textbox>
                   <w:txbxContent>
                     <w:p>
@@ -3228,7 +3228,7 @@
           </mc:Choice>
           <mc:Fallback>
             <w:pict>
-              <v:shape w14:anchorId="0F7B904D" id="Text Box 4" o:spid="_x0000_s1042" type="#_x0000_t202" style="position:absolute;margin-left:87.3pt;margin-top:18.5pt;width:279pt;height:81.5pt;z-index:251658240;visibility:visible;mso-wrap-style:square;mso-width-percent:0;mso-height-percent:0;mso-wrap-distance-left:9pt;mso-wrap-distance-top:0;mso-wrap-distance-right:9pt;mso-wrap-distance-bottom:0;mso-position-horizontal:absolute;mso-position-horizontal-relative:margin;mso-position-vertical:absolute;mso-position-vertical-relative:text;mso-width-percent:0;mso-height-percent:0;mso-width-relative:margin;mso-height-relative:margin;v-text-anchor:top" o:gfxdata="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" fillcolor="white [3201]" stroked="f" strokeweight=".5pt">
+              <v:shape w14:anchorId="0F7B904D" id="Text Box 4" o:spid="_x0000_s1042" type="#_x0000_t202" style="position:absolute;margin-left:87.3pt;margin-top:18.5pt;width:279pt;height:81.5pt;z-index:251658240;visibility:visible;mso-wrap-style:square;mso-width-percent:0;mso-height-percent:0;mso-wrap-distance-left:9pt;mso-wrap-distance-top:0;mso-wrap-distance-right:9pt;mso-wrap-distance-bottom:0;mso-position-horizontal:absolute;mso-position-horizontal-relative:margin;mso-position-vertical:absolute;mso-position-vertical-relative:text;mso-width-percent:0;mso-height-percent:0;mso-width-relative:margin;mso-height-relative:margin;v-text-anchor:top" o:gfxdata="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" fillcolor="white [3201]" stroked="f" strokeweight=".5pt">
                 <v:textbox>
                   <w:txbxContent>
                     <w:p>
@@ -3549,7 +3549,7 @@
           </mc:Choice>
           <mc:Fallback>
             <w:pict>
-              <v:shape w14:anchorId="109E3FE1" id="Text Box 36" o:spid="_x0000_s1043" type="#_x0000_t202" style="position:absolute;left:0;text-align:left;margin-left:385.3pt;margin-top:479.25pt;width:171pt;height:101.5pt;z-index:251682816;visibility:visible;mso-wrap-style:square;mso-height-percent:0;mso-wrap-distance-left:9pt;mso-wrap-distance-top:0;mso-wrap-distance-right:9pt;mso-wrap-distance-bottom:0;mso-position-horizontal:absolute;mso-position-horizontal-relative:text;mso-position-vertical:absolute;mso-position-vertical-relative:text;mso-height-percent:0;mso-height-relative:margin;v-text-anchor:top" o:gfxdata="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" fillcolor="white [3201]" stroked="f" strokeweight=".5pt">
+              <v:shape w14:anchorId="109E3FE1" id="Text Box 36" o:spid="_x0000_s1043" type="#_x0000_t202" style="position:absolute;left:0;text-align:left;margin-left:385.3pt;margin-top:479.25pt;width:171pt;height:101.5pt;z-index:251682816;visibility:visible;mso-wrap-style:square;mso-height-percent:0;mso-wrap-distance-left:9pt;mso-wrap-distance-top:0;mso-wrap-distance-right:9pt;mso-wrap-distance-bottom:0;mso-position-horizontal:absolute;mso-position-horizontal-relative:text;mso-position-vertical:absolute;mso-position-vertical-relative:text;mso-height-percent:0;mso-height-relative:margin;v-text-anchor:top" o:gfxdata="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" fillcolor="white [3201]" stroked="f" strokeweight=".5pt">
                 <v:textbox>
                   <w:txbxContent>
                     <w:p>
@@ -3780,7 +3780,7 @@
           </mc:Choice>
           <mc:Fallback>
             <w:pict>
-              <v:shape w14:anchorId="224D3EA1" id="Text Box 17" o:spid="_x0000_s1044" type="#_x0000_t202" style="position:absolute;left:0;text-align:left;margin-left:380.3pt;margin-top:201.25pt;width:171pt;height:99pt;z-index:251675648;visibility:visible;mso-wrap-style:square;mso-height-percent:0;mso-wrap-distance-left:9pt;mso-wrap-distance-top:0;mso-wrap-distance-right:9pt;mso-wrap-distance-bottom:0;mso-position-horizontal:absolute;mso-position-horizontal-relative:text;mso-position-vertical:absolute;mso-position-vertical-relative:text;mso-height-percent:0;mso-height-relative:margin;v-text-anchor:top" o:gfxdata="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" fillcolor="white [3201]" stroked="f" strokeweight=".5pt">
+              <v:shape w14:anchorId="224D3EA1" id="Text Box 17" o:spid="_x0000_s1044" type="#_x0000_t202" style="position:absolute;left:0;text-align:left;margin-left:380.3pt;margin-top:201.25pt;width:171pt;height:99pt;z-index:251675648;visibility:visible;mso-wrap-style:square;mso-height-percent:0;mso-wrap-distance-left:9pt;mso-wrap-distance-top:0;mso-wrap-distance-right:9pt;mso-wrap-distance-bottom:0;mso-position-horizontal:absolute;mso-position-horizontal-relative:text;mso-position-vertical:absolute;mso-position-vertical-relative:text;mso-height-percent:0;mso-height-relative:margin;v-text-anchor:top" o:gfxdata="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" fillcolor="white [3201]" stroked="f" strokeweight=".5pt">
                 <v:textbox>
                   <w:txbxContent>
                     <w:p>
@@ -4714,7 +4714,7 @@
           </mc:Choice>
           <mc:Fallback>
             <w:pict>
-              <v:shape w14:anchorId="004D58EA" id="Text Box 1" o:spid="_x0000_s1045" type="#_x0000_t202" style="position:absolute;margin-left:.5pt;margin-top:5.3pt;width:370.35pt;height:571.1pt;z-index:251684864;visibility:visible;mso-wrap-style:square;mso-width-percent:0;mso-height-percent:0;mso-wrap-distance-left:9pt;mso-wrap-distance-top:0;mso-wrap-distance-right:9pt;mso-wrap-distance-bottom:0;mso-position-horizontal:absolute;mso-position-horizontal-relative:text;mso-position-vertical:absolute;mso-position-vertical-relative:text;mso-width-percent:0;mso-height-percent:0;mso-width-relative:margin;mso-height-relative:margin;v-text-anchor:top" o:gfxdata="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" fillcolor="white [3201]" stroked="f" strokeweight=".5pt">
+              <v:shape w14:anchorId="004D58EA" id="Text Box 1" o:spid="_x0000_s1045" type="#_x0000_t202" style="position:absolute;margin-left:.5pt;margin-top:5.3pt;width:370.35pt;height:571.1pt;z-index:251684864;visibility:visible;mso-wrap-style:square;mso-width-percent:0;mso-height-percent:0;mso-wrap-distance-left:9pt;mso-wrap-distance-top:0;mso-wrap-distance-right:9pt;mso-wrap-distance-bottom:0;mso-position-horizontal:absolute;mso-position-horizontal-relative:text;mso-position-vertical:absolute;mso-position-vertical-relative:text;mso-width-percent:0;mso-height-percent:0;mso-width-relative:margin;mso-height-relative:margin;v-text-anchor:top" o:gfxdata="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" fillcolor="white [3201]" stroked="f" strokeweight=".5pt">
                 <v:textbox>
                   <w:txbxContent>
                     <w:p>
@@ -7285,7 +7285,7 @@
           </mc:Choice>
           <mc:Fallback>
             <w:pict>
-              <v:group w14:anchorId="6E9C7DF1" id="Group 188" o:spid="_x0000_s1046" style="position:absolute;left:0;text-align:left;margin-left:12.4pt;margin-top:12.15pt;width:549.4pt;height:718.9pt;z-index:251692032;mso-width-relative:margin;mso-height-relative:margin" coordsize="69775,89892" o:gfxdata="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">
+              <v:group w14:anchorId="6E9C7DF1" id="Group 188" o:spid="_x0000_s1046" style="position:absolute;left:0;text-align:left;margin-left:12.4pt;margin-top:12.15pt;width:549.4pt;height:718.9pt;z-index:251692032;mso-width-relative:margin;mso-height-relative:margin" coordsize="69775,89892" o:gfxdata="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">
                 <v:group id="Group 187" o:spid="_x0000_s1047" style="position:absolute;width:68446;height:89892" coordsize="68446,89892" o:gfxdata="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">
                   <v:shape id="Text Box 13" o:spid="_x0000_s1048" type="#_x0000_t202" style="position:absolute;width:68446;height:89892;visibility:visible;mso-wrap-style:square;v-text-anchor:top" o:gfxdata="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" fillcolor="white [3201]" stroked="f" strokeweight=".5pt">
                     <v:textbox>
@@ -11375,7 +11375,7 @@
           </mc:Choice>
           <mc:Fallback>
             <w:pict>
-              <v:group w14:anchorId="3E05BFE8" id="Group 189" o:spid="_x0000_s1051" style="position:absolute;margin-left:15.15pt;margin-top:21.75pt;width:569.35pt;height:748.8pt;z-index:251705344;mso-width-relative:margin;mso-height-relative:margin" coordorigin="" coordsize="72307,66136" o:gfxdata="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">
+              <v:group w14:anchorId="3E05BFE8" id="Group 189" o:spid="_x0000_s1051" style="position:absolute;margin-left:15.15pt;margin-top:21.75pt;width:569.35pt;height:748.8pt;z-index:251705344;mso-width-relative:margin;mso-height-relative:margin" coordorigin="" coordsize="72307,66136" o:gfxdata="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">
                 <v:shape id="Text Box 53" o:spid="_x0000_s1052" type="#_x0000_t202" style="position:absolute;width:68446;height:66136;visibility:visible;mso-wrap-style:square;v-text-anchor:top" o:gfxdata="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" fillcolor="white [3201]" stroked="f" strokeweight=".5pt">
                   <v:textbox>
                     <w:txbxContent>
@@ -14369,7 +14369,7 @@
           </mc:Choice>
           <mc:Fallback>
             <w:pict>
-              <v:shape w14:anchorId="06E6CA7E" id="Text Box 66" o:spid="_x0000_s1057" type="#_x0000_t202" style="position:absolute;left:0;text-align:left;margin-left:21.2pt;margin-top:.2pt;width:532.8pt;height:33.15pt;z-index:251698176;visibility:visible;mso-wrap-style:square;mso-width-percent:0;mso-height-percent:0;mso-wrap-distance-left:9pt;mso-wrap-distance-top:0;mso-wrap-distance-right:9pt;mso-wrap-distance-bottom:0;mso-position-horizontal:absolute;mso-position-horizontal-relative:text;mso-position-vertical:absolute;mso-position-vertical-relative:text;mso-width-percent:0;mso-height-percent:0;mso-width-relative:margin;mso-height-relative:margin;v-text-anchor:top" o:gfxdata="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" fillcolor="white [3201]" stroked="f" strokeweight=".5pt">
+              <v:shape w14:anchorId="06E6CA7E" id="Text Box 66" o:spid="_x0000_s1057" type="#_x0000_t202" style="position:absolute;left:0;text-align:left;margin-left:21.2pt;margin-top:.2pt;width:532.8pt;height:33.15pt;z-index:251698176;visibility:visible;mso-wrap-style:square;mso-width-percent:0;mso-height-percent:0;mso-wrap-distance-left:9pt;mso-wrap-distance-top:0;mso-wrap-distance-right:9pt;mso-wrap-distance-bottom:0;mso-position-horizontal:absolute;mso-position-horizontal-relative:text;mso-position-vertical:absolute;mso-position-vertical-relative:text;mso-width-percent:0;mso-height-percent:0;mso-width-relative:margin;mso-height-relative:margin;v-text-anchor:top" o:gfxdata="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" fillcolor="white [3201]" stroked="f" strokeweight=".5pt">
                 <v:textbox>
                   <w:txbxContent>
                     <w:p>
@@ -17752,8 +17752,3687 @@
           <w:bCs/>
           <w:color w:val="4287F5"/>
         </w:rPr>
+        <w:t>Technology Stacks</w:t>
+      </w:r>
+    </w:p>
+    <w:p>
+      <w:pPr>
+        <w:tabs>
+          <w:tab w:val="left" w:pos="941"/>
+        </w:tabs>
+        <w:rPr>
+          <w:rFonts w:ascii="Merriweather" w:hAnsi="Merriweather" w:cs="HelveticaNowDisplay Black"/>
+          <w:b/>
+          <w:bCs/>
+          <w:color w:val="4287F5"/>
+        </w:rPr>
+      </w:pPr>
+      <w:r>
+        <w:rPr>
+          <w:rFonts w:ascii="Merriweather" w:hAnsi="Merriweather" w:cs="HelveticaNowDisplay Black"/>
+          <w:b/>
+          <w:bCs/>
+          <w:noProof/>
+          <w:color w:val="4287F5"/>
+        </w:rPr>
+        <mc:AlternateContent>
+          <mc:Choice Requires="wps">
+            <w:drawing>
+              <wp:anchor distT="0" distB="0" distL="114300" distR="114300" simplePos="0" relativeHeight="251717632" behindDoc="0" locked="0" layoutInCell="1" allowOverlap="1" wp14:anchorId="7AB894D6" wp14:editId="6E448D27">
+                <wp:simplePos x="0" y="0"/>
+                <wp:positionH relativeFrom="column">
+                  <wp:posOffset>410210</wp:posOffset>
+                </wp:positionH>
+                <wp:positionV relativeFrom="paragraph">
+                  <wp:posOffset>99695</wp:posOffset>
+                </wp:positionV>
+                <wp:extent cx="5937250" cy="4724400"/>
+                <wp:effectExtent l="0" t="0" r="0" b="0"/>
+                <wp:wrapNone/>
+                <wp:docPr id="9" name="Text Box 9"/>
+                <wp:cNvGraphicFramePr/>
+                <a:graphic xmlns:a="http://schemas.openxmlformats.org/drawingml/2006/main">
+                  <a:graphicData uri="http://schemas.microsoft.com/office/word/2010/wordprocessingShape">
+                    <wps:wsp>
+                      <wps:cNvSpPr txBox="1"/>
+                      <wps:spPr>
+                        <a:xfrm>
+                          <a:off x="0" y="0"/>
+                          <a:ext cx="5937250" cy="4724400"/>
+                        </a:xfrm>
+                        <a:prstGeom prst="rect">
+                          <a:avLst/>
+                        </a:prstGeom>
+                        <a:noFill/>
+                        <a:ln w="6350">
+                          <a:noFill/>
+                        </a:ln>
+                      </wps:spPr>
+                      <wps:txbx>
+                        <w:txbxContent>
+                          <w:p>
+                            <w:r>
+                              <w:rPr>
+                                <w:noProof/>
+                              </w:rPr>
+                              <w:drawing>
+                                <wp:inline distT="0" distB="0" distL="0" distR="0" wp14:anchorId="1FF33011" wp14:editId="66640999">
+                                  <wp:extent cx="323850" cy="323850"/>
+                                  <wp:effectExtent l="0" t="0" r="0" b="0"/>
+                                  <wp:docPr id="16" name="Picture 16" descr="Icon&#10;&#10;Description automatically generated"/>
+                                  <wp:cNvGraphicFramePr>
+                                    <a:graphicFrameLocks xmlns:a="http://schemas.openxmlformats.org/drawingml/2006/main" noChangeAspect="1"/>
+                                  </wp:cNvGraphicFramePr>
+                                  <a:graphic xmlns:a="http://schemas.openxmlformats.org/drawingml/2006/main">
+                                    <a:graphicData uri="http://schemas.openxmlformats.org/drawingml/2006/picture">
+                                      <pic:pic xmlns:pic="http://schemas.openxmlformats.org/drawingml/2006/picture">
+                                        <pic:nvPicPr>
+                                          <pic:cNvPr id="16" name="Picture 16" descr="Icon&#10;&#10;Description automatically generated"/>
+                                          <pic:cNvPicPr/>
+                                        </pic:nvPicPr>
+                                        <pic:blipFill>
+                                          <a:blip r:embed="rId41">
+                                            <a:extLst>
+                                              <a:ext uri="{28A0092B-C50C-407E-A947-70E740481C1C}">
+                                                <a14:useLocalDpi xmlns:a14="http://schemas.microsoft.com/office/drawing/2010/main" val="0"/>
+                                              </a:ext>
+                                            </a:extLst>
+                                          </a:blip>
+                                          <a:stretch>
+                                            <a:fillRect/>
+                                          </a:stretch>
+                                        </pic:blipFill>
+                                        <pic:spPr>
+                                          <a:xfrm>
+                                            <a:off x="0" y="0"/>
+                                            <a:ext cx="323850" cy="323850"/>
+                                          </a:xfrm>
+                                          <a:prstGeom prst="rect">
+                                            <a:avLst/>
+                                          </a:prstGeom>
+                                        </pic:spPr>
+                                      </pic:pic>
+                                    </a:graphicData>
+                                  </a:graphic>
+                                </wp:inline>
+                              </w:drawing>
+                            </w:r>
+                            <w:r>
+                              <w:rPr>
+                                <w:noProof/>
+                              </w:rPr>
+                              <w:drawing>
+                                <wp:inline distT="0" distB="0" distL="0" distR="0" wp14:anchorId="6C2E6298" wp14:editId="6C809F46">
+                                  <wp:extent cx="1193800" cy="152983"/>
+                                  <wp:effectExtent l="0" t="0" r="0" b="0"/>
+                                  <wp:docPr id="26" name="Picture 26" descr="Icon&#10;&#10;Description automatically generated with medium confidence"/>
+                                  <wp:cNvGraphicFramePr>
+                                    <a:graphicFrameLocks xmlns:a="http://schemas.openxmlformats.org/drawingml/2006/main" noChangeAspect="1"/>
+                                  </wp:cNvGraphicFramePr>
+                                  <a:graphic xmlns:a="http://schemas.openxmlformats.org/drawingml/2006/main">
+                                    <a:graphicData uri="http://schemas.openxmlformats.org/drawingml/2006/picture">
+                                      <pic:pic xmlns:pic="http://schemas.openxmlformats.org/drawingml/2006/picture">
+                                        <pic:nvPicPr>
+                                          <pic:cNvPr id="26" name="Picture 26" descr="Icon&#10;&#10;Description automatically generated with medium confidence"/>
+                                          <pic:cNvPicPr/>
+                                        </pic:nvPicPr>
+                                        <pic:blipFill>
+                                          <a:blip r:embed="rId10">
+                                            <a:extLst>
+                                              <a:ext uri="{28A0092B-C50C-407E-A947-70E740481C1C}">
+                                                <a14:useLocalDpi xmlns:a14="http://schemas.microsoft.com/office/drawing/2010/main" val="0"/>
+                                              </a:ext>
+                                            </a:extLst>
+                                          </a:blip>
+                                          <a:stretch>
+                                            <a:fillRect/>
+                                          </a:stretch>
+                                        </pic:blipFill>
+                                        <pic:spPr>
+                                          <a:xfrm>
+                                            <a:off x="0" y="0"/>
+                                            <a:ext cx="1344568" cy="172304"/>
+                                          </a:xfrm>
+                                          <a:prstGeom prst="rect">
+                                            <a:avLst/>
+                                          </a:prstGeom>
+                                        </pic:spPr>
+                                      </pic:pic>
+                                    </a:graphicData>
+                                  </a:graphic>
+                                </wp:inline>
+                              </w:drawing>
+                            </w:r>
+                            <w:r>
+                              <w:rPr>
+                                <w:noProof/>
+                              </w:rPr>
+                              <w:drawing>
+                                <wp:inline distT="0" distB="0" distL="0" distR="0" wp14:anchorId="16F3767C" wp14:editId="696DAB42">
+                                  <wp:extent cx="622462" cy="209550"/>
+                                  <wp:effectExtent l="0" t="0" r="6350" b="0"/>
+                                  <wp:docPr id="34" name="Picture 34" descr="Logo&#10;&#10;Description automatically generated"/>
+                                  <wp:cNvGraphicFramePr>
+                                    <a:graphicFrameLocks xmlns:a="http://schemas.openxmlformats.org/drawingml/2006/main" noChangeAspect="1"/>
+                                  </wp:cNvGraphicFramePr>
+                                  <a:graphic xmlns:a="http://schemas.openxmlformats.org/drawingml/2006/main">
+                                    <a:graphicData uri="http://schemas.openxmlformats.org/drawingml/2006/picture">
+                                      <pic:pic xmlns:pic="http://schemas.openxmlformats.org/drawingml/2006/picture">
+                                        <pic:nvPicPr>
+                                          <pic:cNvPr id="34" name="Picture 34" descr="Logo&#10;&#10;Description automatically generated"/>
+                                          <pic:cNvPicPr/>
+                                        </pic:nvPicPr>
+                                        <pic:blipFill>
+                                          <a:blip r:embed="rId40">
+                                            <a:extLst>
+                                              <a:ext uri="{28A0092B-C50C-407E-A947-70E740481C1C}">
+                                                <a14:useLocalDpi xmlns:a14="http://schemas.microsoft.com/office/drawing/2010/main" val="0"/>
+                                              </a:ext>
+                                            </a:extLst>
+                                          </a:blip>
+                                          <a:stretch>
+                                            <a:fillRect/>
+                                          </a:stretch>
+                                        </pic:blipFill>
+                                        <pic:spPr>
+                                          <a:xfrm>
+                                            <a:off x="0" y="0"/>
+                                            <a:ext cx="648152" cy="218198"/>
+                                          </a:xfrm>
+                                          <a:prstGeom prst="rect">
+                                            <a:avLst/>
+                                          </a:prstGeom>
+                                        </pic:spPr>
+                                      </pic:pic>
+                                    </a:graphicData>
+                                  </a:graphic>
+                                </wp:inline>
+                              </w:drawing>
+                            </w:r>
+                            <w:r>
+                              <w:rPr>
+                                <w:noProof/>
+                              </w:rPr>
+                              <w:drawing>
+                                <wp:inline distT="0" distB="0" distL="0" distR="0" wp14:anchorId="661EF430" wp14:editId="2BFF19CB">
+                                  <wp:extent cx="641350" cy="164090"/>
+                                  <wp:effectExtent l="0" t="0" r="6350" b="7620"/>
+                                  <wp:docPr id="40" name="Picture 40" descr="Logo&#10;&#10;Description automatically generated"/>
+                                  <wp:cNvGraphicFramePr>
+                                    <a:graphicFrameLocks xmlns:a="http://schemas.openxmlformats.org/drawingml/2006/main" noChangeAspect="1"/>
+                                  </wp:cNvGraphicFramePr>
+                                  <a:graphic xmlns:a="http://schemas.openxmlformats.org/drawingml/2006/main">
+                                    <a:graphicData uri="http://schemas.openxmlformats.org/drawingml/2006/picture">
+                                      <pic:pic xmlns:pic="http://schemas.openxmlformats.org/drawingml/2006/picture">
+                                        <pic:nvPicPr>
+                                          <pic:cNvPr id="40" name="Picture 40" descr="Logo&#10;&#10;Description automatically generated"/>
+                                          <pic:cNvPicPr/>
+                                        </pic:nvPicPr>
+                                        <pic:blipFill>
+                                          <a:blip r:embed="rId21">
+                                            <a:extLst>
+                                              <a:ext uri="{28A0092B-C50C-407E-A947-70E740481C1C}">
+                                                <a14:useLocalDpi xmlns:a14="http://schemas.microsoft.com/office/drawing/2010/main" val="0"/>
+                                              </a:ext>
+                                            </a:extLst>
+                                          </a:blip>
+                                          <a:stretch>
+                                            <a:fillRect/>
+                                          </a:stretch>
+                                        </pic:blipFill>
+                                        <pic:spPr>
+                                          <a:xfrm>
+                                            <a:off x="0" y="0"/>
+                                            <a:ext cx="676054" cy="172969"/>
+                                          </a:xfrm>
+                                          <a:prstGeom prst="rect">
+                                            <a:avLst/>
+                                          </a:prstGeom>
+                                        </pic:spPr>
+                                      </pic:pic>
+                                    </a:graphicData>
+                                  </a:graphic>
+                                </wp:inline>
+                              </w:drawing>
+                            </w:r>
+                            <w:r>
+                              <w:rPr>
+                                <w:noProof/>
+                              </w:rPr>
+                              <w:drawing>
+                                <wp:inline distT="0" distB="0" distL="0" distR="0" wp14:anchorId="396A75F3" wp14:editId="3BF5F5F0">
+                                  <wp:extent cx="927100" cy="166637"/>
+                                  <wp:effectExtent l="0" t="0" r="0" b="5080"/>
+                                  <wp:docPr id="41" name="Picture 41" descr="Logo&#10;&#10;Description automatically generated"/>
+                                  <wp:cNvGraphicFramePr>
+                                    <a:graphicFrameLocks xmlns:a="http://schemas.openxmlformats.org/drawingml/2006/main" noChangeAspect="1"/>
+                                  </wp:cNvGraphicFramePr>
+                                  <a:graphic xmlns:a="http://schemas.openxmlformats.org/drawingml/2006/main">
+                                    <a:graphicData uri="http://schemas.openxmlformats.org/drawingml/2006/picture">
+                                      <pic:pic xmlns:pic="http://schemas.openxmlformats.org/drawingml/2006/picture">
+                                        <pic:nvPicPr>
+                                          <pic:cNvPr id="41" name="Picture 41" descr="Logo&#10;&#10;Description automatically generated"/>
+                                          <pic:cNvPicPr/>
+                                        </pic:nvPicPr>
+                                        <pic:blipFill>
+                                          <a:blip r:embed="rId25">
+                                            <a:extLst>
+                                              <a:ext uri="{28A0092B-C50C-407E-A947-70E740481C1C}">
+                                                <a14:useLocalDpi xmlns:a14="http://schemas.microsoft.com/office/drawing/2010/main" val="0"/>
+                                              </a:ext>
+                                            </a:extLst>
+                                          </a:blip>
+                                          <a:stretch>
+                                            <a:fillRect/>
+                                          </a:stretch>
+                                        </pic:blipFill>
+                                        <pic:spPr>
+                                          <a:xfrm>
+                                            <a:off x="0" y="0"/>
+                                            <a:ext cx="973536" cy="174983"/>
+                                          </a:xfrm>
+                                          <a:prstGeom prst="rect">
+                                            <a:avLst/>
+                                          </a:prstGeom>
+                                        </pic:spPr>
+                                      </pic:pic>
+                                    </a:graphicData>
+                                  </a:graphic>
+                                </wp:inline>
+                              </w:drawing>
+                            </w:r>
+                            <w:r>
+                              <w:rPr>
+                                <w:noProof/>
+                              </w:rPr>
+                              <w:drawing>
+                                <wp:inline distT="0" distB="0" distL="0" distR="0" wp14:anchorId="705396EE" wp14:editId="067395E9">
+                                  <wp:extent cx="770847" cy="201930"/>
+                                  <wp:effectExtent l="0" t="0" r="0" b="7620"/>
+                                  <wp:docPr id="54" name="Picture 54" descr="Logo&#10;&#10;Description automatically generated"/>
+                                  <wp:cNvGraphicFramePr>
+                                    <a:graphicFrameLocks xmlns:a="http://schemas.openxmlformats.org/drawingml/2006/main" noChangeAspect="1"/>
+                                  </wp:cNvGraphicFramePr>
+                                  <a:graphic xmlns:a="http://schemas.openxmlformats.org/drawingml/2006/main">
+                                    <a:graphicData uri="http://schemas.openxmlformats.org/drawingml/2006/picture">
+                                      <pic:pic xmlns:pic="http://schemas.openxmlformats.org/drawingml/2006/picture">
+                                        <pic:nvPicPr>
+                                          <pic:cNvPr id="54" name="Picture 54" descr="Logo&#10;&#10;Description automatically generated"/>
+                                          <pic:cNvPicPr/>
+                                        </pic:nvPicPr>
+                                        <pic:blipFill>
+                                          <a:blip r:embed="rId19">
+                                            <a:extLst>
+                                              <a:ext uri="{28A0092B-C50C-407E-A947-70E740481C1C}">
+                                                <a14:useLocalDpi xmlns:a14="http://schemas.microsoft.com/office/drawing/2010/main" val="0"/>
+                                              </a:ext>
+                                            </a:extLst>
+                                          </a:blip>
+                                          <a:stretch>
+                                            <a:fillRect/>
+                                          </a:stretch>
+                                        </pic:blipFill>
+                                        <pic:spPr>
+                                          <a:xfrm>
+                                            <a:off x="0" y="0"/>
+                                            <a:ext cx="812023" cy="212716"/>
+                                          </a:xfrm>
+                                          <a:prstGeom prst="rect">
+                                            <a:avLst/>
+                                          </a:prstGeom>
+                                        </pic:spPr>
+                                      </pic:pic>
+                                    </a:graphicData>
+                                  </a:graphic>
+                                </wp:inline>
+                              </w:drawing>
+                            </w:r>
+                            <w:r>
+                              <w:rPr>
+                                <w:noProof/>
+                              </w:rPr>
+                              <w:drawing>
+                                <wp:inline distT="0" distB="0" distL="0" distR="0" wp14:anchorId="54FC1B4A" wp14:editId="4899F509">
+                                  <wp:extent cx="746919" cy="266700"/>
+                                  <wp:effectExtent l="0" t="0" r="0" b="0"/>
+                                  <wp:docPr id="56" name="Picture 56" descr="A picture containing text&#10;&#10;Description automatically generated"/>
+                                  <wp:cNvGraphicFramePr>
+                                    <a:graphicFrameLocks xmlns:a="http://schemas.openxmlformats.org/drawingml/2006/main" noChangeAspect="1"/>
+                                  </wp:cNvGraphicFramePr>
+                                  <a:graphic xmlns:a="http://schemas.openxmlformats.org/drawingml/2006/main">
+                                    <a:graphicData uri="http://schemas.openxmlformats.org/drawingml/2006/picture">
+                                      <pic:pic xmlns:pic="http://schemas.openxmlformats.org/drawingml/2006/picture">
+                                        <pic:nvPicPr>
+                                          <pic:cNvPr id="56" name="Picture 56" descr="A picture containing text&#10;&#10;Description automatically generated"/>
+                                          <pic:cNvPicPr/>
+                                        </pic:nvPicPr>
+                                        <pic:blipFill>
+                                          <a:blip r:embed="rId17">
+                                            <a:extLst>
+                                              <a:ext uri="{28A0092B-C50C-407E-A947-70E740481C1C}">
+                                                <a14:useLocalDpi xmlns:a14="http://schemas.microsoft.com/office/drawing/2010/main" val="0"/>
+                                              </a:ext>
+                                            </a:extLst>
+                                          </a:blip>
+                                          <a:stretch>
+                                            <a:fillRect/>
+                                          </a:stretch>
+                                        </pic:blipFill>
+                                        <pic:spPr>
+                                          <a:xfrm>
+                                            <a:off x="0" y="0"/>
+                                            <a:ext cx="770494" cy="275118"/>
+                                          </a:xfrm>
+                                          <a:prstGeom prst="rect">
+                                            <a:avLst/>
+                                          </a:prstGeom>
+                                        </pic:spPr>
+                                      </pic:pic>
+                                    </a:graphicData>
+                                  </a:graphic>
+                                </wp:inline>
+                              </w:drawing>
+                            </w:r>
+                            <w:r>
+                              <w:rPr>
+                                <w:noProof/>
+                              </w:rPr>
+                              <w:drawing>
+                                <wp:inline distT="0" distB="0" distL="0" distR="0" wp14:anchorId="114D3113" wp14:editId="16867DC4">
+                                  <wp:extent cx="921377" cy="234950"/>
+                                  <wp:effectExtent l="0" t="0" r="0" b="0"/>
+                                  <wp:docPr id="58" name="Picture 58" descr="A picture containing text, clipart&#10;&#10;Description automatically generated"/>
+                                  <wp:cNvGraphicFramePr>
+                                    <a:graphicFrameLocks xmlns:a="http://schemas.openxmlformats.org/drawingml/2006/main" noChangeAspect="1"/>
+                                  </wp:cNvGraphicFramePr>
+                                  <a:graphic xmlns:a="http://schemas.openxmlformats.org/drawingml/2006/main">
+                                    <a:graphicData uri="http://schemas.openxmlformats.org/drawingml/2006/picture">
+                                      <pic:pic xmlns:pic="http://schemas.openxmlformats.org/drawingml/2006/picture">
+                                        <pic:nvPicPr>
+                                          <pic:cNvPr id="58" name="Picture 58" descr="A picture containing text, clipart&#10;&#10;Description automatically generated"/>
+                                          <pic:cNvPicPr/>
+                                        </pic:nvPicPr>
+                                        <pic:blipFill>
+                                          <a:blip r:embed="rId42">
+                                            <a:extLst>
+                                              <a:ext uri="{28A0092B-C50C-407E-A947-70E740481C1C}">
+                                                <a14:useLocalDpi xmlns:a14="http://schemas.microsoft.com/office/drawing/2010/main" val="0"/>
+                                              </a:ext>
+                                            </a:extLst>
+                                          </a:blip>
+                                          <a:stretch>
+                                            <a:fillRect/>
+                                          </a:stretch>
+                                        </pic:blipFill>
+                                        <pic:spPr>
+                                          <a:xfrm>
+                                            <a:off x="0" y="0"/>
+                                            <a:ext cx="957971" cy="244281"/>
+                                          </a:xfrm>
+                                          <a:prstGeom prst="rect">
+                                            <a:avLst/>
+                                          </a:prstGeom>
+                                        </pic:spPr>
+                                      </pic:pic>
+                                    </a:graphicData>
+                                  </a:graphic>
+                                </wp:inline>
+                              </w:drawing>
+                            </w:r>
+                            <w:r>
+                              <w:rPr>
+                                <w:noProof/>
+                              </w:rPr>
+                              <w:drawing>
+                                <wp:inline distT="0" distB="0" distL="0" distR="0" wp14:anchorId="6E5AC379" wp14:editId="688B1E89">
+                                  <wp:extent cx="642718" cy="215900"/>
+                                  <wp:effectExtent l="0" t="0" r="5080" b="0"/>
+                                  <wp:docPr id="60" name="Picture 60" descr="A picture containing text, clipart&#10;&#10;Description automatically generated"/>
+                                  <wp:cNvGraphicFramePr>
+                                    <a:graphicFrameLocks xmlns:a="http://schemas.openxmlformats.org/drawingml/2006/main" noChangeAspect="1"/>
+                                  </wp:cNvGraphicFramePr>
+                                  <a:graphic xmlns:a="http://schemas.openxmlformats.org/drawingml/2006/main">
+                                    <a:graphicData uri="http://schemas.openxmlformats.org/drawingml/2006/picture">
+                                      <pic:pic xmlns:pic="http://schemas.openxmlformats.org/drawingml/2006/picture">
+                                        <pic:nvPicPr>
+                                          <pic:cNvPr id="60" name="Picture 60" descr="A picture containing text, clipart&#10;&#10;Description automatically generated"/>
+                                          <pic:cNvPicPr/>
+                                        </pic:nvPicPr>
+                                        <pic:blipFill>
+                                          <a:blip r:embed="rId29">
+                                            <a:extLst>
+                                              <a:ext uri="{28A0092B-C50C-407E-A947-70E740481C1C}">
+                                                <a14:useLocalDpi xmlns:a14="http://schemas.microsoft.com/office/drawing/2010/main" val="0"/>
+                                              </a:ext>
+                                            </a:extLst>
+                                          </a:blip>
+                                          <a:stretch>
+                                            <a:fillRect/>
+                                          </a:stretch>
+                                        </pic:blipFill>
+                                        <pic:spPr>
+                                          <a:xfrm>
+                                            <a:off x="0" y="0"/>
+                                            <a:ext cx="649339" cy="218124"/>
+                                          </a:xfrm>
+                                          <a:prstGeom prst="rect">
+                                            <a:avLst/>
+                                          </a:prstGeom>
+                                        </pic:spPr>
+                                      </pic:pic>
+                                    </a:graphicData>
+                                  </a:graphic>
+                                </wp:inline>
+                              </w:drawing>
+                            </w:r>
+                            <w:r>
+                              <w:rPr>
+                                <w:noProof/>
+                              </w:rPr>
+                              <w:drawing>
+                                <wp:inline distT="0" distB="0" distL="0" distR="0" wp14:anchorId="013D911A" wp14:editId="6BBCF6CD">
+                                  <wp:extent cx="1517650" cy="290488"/>
+                                  <wp:effectExtent l="0" t="0" r="6350" b="0"/>
+                                  <wp:docPr id="61" name="Picture 61" descr="A picture containing text, clipart&#10;&#10;Description automatically generated"/>
+                                  <wp:cNvGraphicFramePr>
+                                    <a:graphicFrameLocks xmlns:a="http://schemas.openxmlformats.org/drawingml/2006/main" noChangeAspect="1"/>
+                                  </wp:cNvGraphicFramePr>
+                                  <a:graphic xmlns:a="http://schemas.openxmlformats.org/drawingml/2006/main">
+                                    <a:graphicData uri="http://schemas.openxmlformats.org/drawingml/2006/picture">
+                                      <pic:pic xmlns:pic="http://schemas.openxmlformats.org/drawingml/2006/picture">
+                                        <pic:nvPicPr>
+                                          <pic:cNvPr id="61" name="Picture 61" descr="A picture containing text, clipart&#10;&#10;Description automatically generated"/>
+                                          <pic:cNvPicPr/>
+                                        </pic:nvPicPr>
+                                        <pic:blipFill>
+                                          <a:blip r:embed="rId39">
+                                            <a:extLst>
+                                              <a:ext uri="{28A0092B-C50C-407E-A947-70E740481C1C}">
+                                                <a14:useLocalDpi xmlns:a14="http://schemas.microsoft.com/office/drawing/2010/main" val="0"/>
+                                              </a:ext>
+                                            </a:extLst>
+                                          </a:blip>
+                                          <a:stretch>
+                                            <a:fillRect/>
+                                          </a:stretch>
+                                        </pic:blipFill>
+                                        <pic:spPr>
+                                          <a:xfrm>
+                                            <a:off x="0" y="0"/>
+                                            <a:ext cx="1517650" cy="290488"/>
+                                          </a:xfrm>
+                                          <a:prstGeom prst="rect">
+                                            <a:avLst/>
+                                          </a:prstGeom>
+                                        </pic:spPr>
+                                      </pic:pic>
+                                    </a:graphicData>
+                                  </a:graphic>
+                                </wp:inline>
+                              </w:drawing>
+                            </w:r>
+                            <w:r>
+                              <w:rPr>
+                                <w:noProof/>
+                              </w:rPr>
+                              <w:drawing>
+                                <wp:inline distT="0" distB="0" distL="0" distR="0" wp14:anchorId="258E389A" wp14:editId="38F0C896">
+                                  <wp:extent cx="517525" cy="517525"/>
+                                  <wp:effectExtent l="0" t="0" r="0" b="0"/>
+                                  <wp:docPr id="63" name="Picture 63" descr="A picture containing logo&#10;&#10;Description automatically generated"/>
+                                  <wp:cNvGraphicFramePr>
+                                    <a:graphicFrameLocks xmlns:a="http://schemas.openxmlformats.org/drawingml/2006/main" noChangeAspect="1"/>
+                                  </wp:cNvGraphicFramePr>
+                                  <a:graphic xmlns:a="http://schemas.openxmlformats.org/drawingml/2006/main">
+                                    <a:graphicData uri="http://schemas.openxmlformats.org/drawingml/2006/picture">
+                                      <pic:pic xmlns:pic="http://schemas.openxmlformats.org/drawingml/2006/picture">
+                                        <pic:nvPicPr>
+                                          <pic:cNvPr id="63" name="Picture 63" descr="A picture containing logo&#10;&#10;Description automatically generated"/>
+                                          <pic:cNvPicPr/>
+                                        </pic:nvPicPr>
+                                        <pic:blipFill>
+                                          <a:blip r:embed="rId26">
+                                            <a:extLst>
+                                              <a:ext uri="{28A0092B-C50C-407E-A947-70E740481C1C}">
+                                                <a14:useLocalDpi xmlns:a14="http://schemas.microsoft.com/office/drawing/2010/main" val="0"/>
+                                              </a:ext>
+                                            </a:extLst>
+                                          </a:blip>
+                                          <a:stretch>
+                                            <a:fillRect/>
+                                          </a:stretch>
+                                        </pic:blipFill>
+                                        <pic:spPr>
+                                          <a:xfrm>
+                                            <a:off x="0" y="0"/>
+                                            <a:ext cx="517525" cy="517525"/>
+                                          </a:xfrm>
+                                          <a:prstGeom prst="rect">
+                                            <a:avLst/>
+                                          </a:prstGeom>
+                                        </pic:spPr>
+                                      </pic:pic>
+                                    </a:graphicData>
+                                  </a:graphic>
+                                </wp:inline>
+                              </w:drawing>
+                            </w:r>
+                            <w:r>
+                              <w:rPr>
+                                <w:noProof/>
+                              </w:rPr>
+                              <w:drawing>
+                                <wp:inline distT="0" distB="0" distL="0" distR="0" wp14:anchorId="6DC5D436" wp14:editId="65319D9F">
+                                  <wp:extent cx="882650" cy="240723"/>
+                                  <wp:effectExtent l="0" t="0" r="0" b="6985"/>
+                                  <wp:docPr id="64" name="Picture 64" descr="A picture containing text, clipart&#10;&#10;Description automatically generated"/>
+                                  <wp:cNvGraphicFramePr>
+                                    <a:graphicFrameLocks xmlns:a="http://schemas.openxmlformats.org/drawingml/2006/main" noChangeAspect="1"/>
+                                  </wp:cNvGraphicFramePr>
+                                  <a:graphic xmlns:a="http://schemas.openxmlformats.org/drawingml/2006/main">
+                                    <a:graphicData uri="http://schemas.openxmlformats.org/drawingml/2006/picture">
+                                      <pic:pic xmlns:pic="http://schemas.openxmlformats.org/drawingml/2006/picture">
+                                        <pic:nvPicPr>
+                                          <pic:cNvPr id="64" name="Picture 64" descr="A picture containing text, clipart&#10;&#10;Description automatically generated"/>
+                                          <pic:cNvPicPr/>
+                                        </pic:nvPicPr>
+                                        <pic:blipFill>
+                                          <a:blip r:embed="rId32">
+                                            <a:extLst>
+                                              <a:ext uri="{28A0092B-C50C-407E-A947-70E740481C1C}">
+                                                <a14:useLocalDpi xmlns:a14="http://schemas.microsoft.com/office/drawing/2010/main" val="0"/>
+                                              </a:ext>
+                                            </a:extLst>
+                                          </a:blip>
+                                          <a:stretch>
+                                            <a:fillRect/>
+                                          </a:stretch>
+                                        </pic:blipFill>
+                                        <pic:spPr>
+                                          <a:xfrm>
+                                            <a:off x="0" y="0"/>
+                                            <a:ext cx="908077" cy="247658"/>
+                                          </a:xfrm>
+                                          <a:prstGeom prst="rect">
+                                            <a:avLst/>
+                                          </a:prstGeom>
+                                        </pic:spPr>
+                                      </pic:pic>
+                                    </a:graphicData>
+                                  </a:graphic>
+                                </wp:inline>
+                              </w:drawing>
+                            </w:r>
+                            <w:r>
+                              <w:rPr>
+                                <w:noProof/>
+                              </w:rPr>
+                              <w:drawing>
+                                <wp:inline distT="0" distB="0" distL="0" distR="0" wp14:anchorId="4D32AE17" wp14:editId="16FBC987">
+                                  <wp:extent cx="876300" cy="387011"/>
+                                  <wp:effectExtent l="0" t="0" r="0" b="0"/>
+                                  <wp:docPr id="65" name="Picture 65" descr="Logo&#10;&#10;Description automatically generated"/>
+                                  <wp:cNvGraphicFramePr>
+                                    <a:graphicFrameLocks xmlns:a="http://schemas.openxmlformats.org/drawingml/2006/main" noChangeAspect="1"/>
+                                  </wp:cNvGraphicFramePr>
+                                  <a:graphic xmlns:a="http://schemas.openxmlformats.org/drawingml/2006/main">
+                                    <a:graphicData uri="http://schemas.openxmlformats.org/drawingml/2006/picture">
+                                      <pic:pic xmlns:pic="http://schemas.openxmlformats.org/drawingml/2006/picture">
+                                        <pic:nvPicPr>
+                                          <pic:cNvPr id="65" name="Picture 65" descr="Logo&#10;&#10;Description automatically generated"/>
+                                          <pic:cNvPicPr/>
+                                        </pic:nvPicPr>
+                                        <pic:blipFill>
+                                          <a:blip r:embed="rId12">
+                                            <a:extLst>
+                                              <a:ext uri="{28A0092B-C50C-407E-A947-70E740481C1C}">
+                                                <a14:useLocalDpi xmlns:a14="http://schemas.microsoft.com/office/drawing/2010/main" val="0"/>
+                                              </a:ext>
+                                            </a:extLst>
+                                          </a:blip>
+                                          <a:stretch>
+                                            <a:fillRect/>
+                                          </a:stretch>
+                                        </pic:blipFill>
+                                        <pic:spPr>
+                                          <a:xfrm>
+                                            <a:off x="0" y="0"/>
+                                            <a:ext cx="881408" cy="389267"/>
+                                          </a:xfrm>
+                                          <a:prstGeom prst="rect">
+                                            <a:avLst/>
+                                          </a:prstGeom>
+                                        </pic:spPr>
+                                      </pic:pic>
+                                    </a:graphicData>
+                                  </a:graphic>
+                                </wp:inline>
+                              </w:drawing>
+                            </w:r>
+                            <w:r>
+                              <w:rPr>
+                                <w:noProof/>
+                              </w:rPr>
+                              <w:drawing>
+                                <wp:inline distT="0" distB="0" distL="0" distR="0" wp14:anchorId="38354071" wp14:editId="563E03BB">
+                                  <wp:extent cx="920750" cy="257760"/>
+                                  <wp:effectExtent l="0" t="0" r="0" b="9525"/>
+                                  <wp:docPr id="67" name="Picture 67" descr="Icon&#10;&#10;Description automatically generated"/>
+                                  <wp:cNvGraphicFramePr>
+                                    <a:graphicFrameLocks xmlns:a="http://schemas.openxmlformats.org/drawingml/2006/main" noChangeAspect="1"/>
+                                  </wp:cNvGraphicFramePr>
+                                  <a:graphic xmlns:a="http://schemas.openxmlformats.org/drawingml/2006/main">
+                                    <a:graphicData uri="http://schemas.openxmlformats.org/drawingml/2006/picture">
+                                      <pic:pic xmlns:pic="http://schemas.openxmlformats.org/drawingml/2006/picture">
+                                        <pic:nvPicPr>
+                                          <pic:cNvPr id="67" name="Picture 67" descr="Icon&#10;&#10;Description automatically generated"/>
+                                          <pic:cNvPicPr/>
+                                        </pic:nvPicPr>
+                                        <pic:blipFill>
+                                          <a:blip r:embed="rId37">
+                                            <a:extLst>
+                                              <a:ext uri="{28A0092B-C50C-407E-A947-70E740481C1C}">
+                                                <a14:useLocalDpi xmlns:a14="http://schemas.microsoft.com/office/drawing/2010/main" val="0"/>
+                                              </a:ext>
+                                            </a:extLst>
+                                          </a:blip>
+                                          <a:stretch>
+                                            <a:fillRect/>
+                                          </a:stretch>
+                                        </pic:blipFill>
+                                        <pic:spPr>
+                                          <a:xfrm>
+                                            <a:off x="0" y="0"/>
+                                            <a:ext cx="950126" cy="265984"/>
+                                          </a:xfrm>
+                                          <a:prstGeom prst="rect">
+                                            <a:avLst/>
+                                          </a:prstGeom>
+                                        </pic:spPr>
+                                      </pic:pic>
+                                    </a:graphicData>
+                                  </a:graphic>
+                                </wp:inline>
+                              </w:drawing>
+                            </w:r>
+                            <w:r>
+                              <w:rPr>
+                                <w:noProof/>
+                              </w:rPr>
+                              <w:t xml:space="preserve"> </w:t>
+                            </w:r>
+                            <w:r>
+                              <w:rPr>
+                                <w:noProof/>
+                              </w:rPr>
+                              <w:drawing>
+                                <wp:inline distT="0" distB="0" distL="0" distR="0" wp14:anchorId="7E5A587A" wp14:editId="3B7B616D">
+                                  <wp:extent cx="1222764" cy="314325"/>
+                                  <wp:effectExtent l="0" t="0" r="0" b="0"/>
+                                  <wp:docPr id="68" name="Picture 68" descr="Logo, icon&#10;&#10;Description automatically generated"/>
+                                  <wp:cNvGraphicFramePr>
+                                    <a:graphicFrameLocks xmlns:a="http://schemas.openxmlformats.org/drawingml/2006/main" noChangeAspect="1"/>
+                                  </wp:cNvGraphicFramePr>
+                                  <a:graphic xmlns:a="http://schemas.openxmlformats.org/drawingml/2006/main">
+                                    <a:graphicData uri="http://schemas.openxmlformats.org/drawingml/2006/picture">
+                                      <pic:pic xmlns:pic="http://schemas.openxmlformats.org/drawingml/2006/picture">
+                                        <pic:nvPicPr>
+                                          <pic:cNvPr id="68" name="Picture 68" descr="Logo, icon&#10;&#10;Description automatically generated"/>
+                                          <pic:cNvPicPr/>
+                                        </pic:nvPicPr>
+                                        <pic:blipFill>
+                                          <a:blip r:embed="rId11">
+                                            <a:extLst>
+                                              <a:ext uri="{28A0092B-C50C-407E-A947-70E740481C1C}">
+                                                <a14:useLocalDpi xmlns:a14="http://schemas.microsoft.com/office/drawing/2010/main" val="0"/>
+                                              </a:ext>
+                                            </a:extLst>
+                                          </a:blip>
+                                          <a:stretch>
+                                            <a:fillRect/>
+                                          </a:stretch>
+                                        </pic:blipFill>
+                                        <pic:spPr>
+                                          <a:xfrm>
+                                            <a:off x="0" y="0"/>
+                                            <a:ext cx="1336084" cy="343455"/>
+                                          </a:xfrm>
+                                          <a:prstGeom prst="rect">
+                                            <a:avLst/>
+                                          </a:prstGeom>
+                                        </pic:spPr>
+                                      </pic:pic>
+                                    </a:graphicData>
+                                  </a:graphic>
+                                </wp:inline>
+                              </w:drawing>
+                            </w:r>
+                            <w:r>
+                              <w:rPr>
+                                <w:noProof/>
+                              </w:rPr>
+                              <w:drawing>
+                                <wp:inline distT="0" distB="0" distL="0" distR="0" wp14:anchorId="49C3AD41" wp14:editId="64EC18CA">
+                                  <wp:extent cx="1339850" cy="470184"/>
+                                  <wp:effectExtent l="0" t="0" r="0" b="6350"/>
+                                  <wp:docPr id="69" name="Picture 69" descr="Logo&#10;&#10;Description automatically generated"/>
+                                  <wp:cNvGraphicFramePr>
+                                    <a:graphicFrameLocks xmlns:a="http://schemas.openxmlformats.org/drawingml/2006/main" noChangeAspect="1"/>
+                                  </wp:cNvGraphicFramePr>
+                                  <a:graphic xmlns:a="http://schemas.openxmlformats.org/drawingml/2006/main">
+                                    <a:graphicData uri="http://schemas.openxmlformats.org/drawingml/2006/picture">
+                                      <pic:pic xmlns:pic="http://schemas.openxmlformats.org/drawingml/2006/picture">
+                                        <pic:nvPicPr>
+                                          <pic:cNvPr id="69" name="Picture 69" descr="Logo&#10;&#10;Description automatically generated"/>
+                                          <pic:cNvPicPr/>
+                                        </pic:nvPicPr>
+                                        <pic:blipFill>
+                                          <a:blip r:embed="rId43">
+                                            <a:extLst>
+                                              <a:ext uri="{28A0092B-C50C-407E-A947-70E740481C1C}">
+                                                <a14:useLocalDpi xmlns:a14="http://schemas.microsoft.com/office/drawing/2010/main" val="0"/>
+                                              </a:ext>
+                                            </a:extLst>
+                                          </a:blip>
+                                          <a:stretch>
+                                            <a:fillRect/>
+                                          </a:stretch>
+                                        </pic:blipFill>
+                                        <pic:spPr>
+                                          <a:xfrm>
+                                            <a:off x="0" y="0"/>
+                                            <a:ext cx="1408262" cy="494192"/>
+                                          </a:xfrm>
+                                          <a:prstGeom prst="rect">
+                                            <a:avLst/>
+                                          </a:prstGeom>
+                                        </pic:spPr>
+                                      </pic:pic>
+                                    </a:graphicData>
+                                  </a:graphic>
+                                </wp:inline>
+                              </w:drawing>
+                            </w:r>
+                            <w:r>
+                              <w:rPr>
+                                <w:noProof/>
+                              </w:rPr>
+                              <w:drawing>
+                                <wp:inline distT="0" distB="0" distL="0" distR="0" wp14:anchorId="3BD4D5A3" wp14:editId="4791D621">
+                                  <wp:extent cx="1238250" cy="382624"/>
+                                  <wp:effectExtent l="0" t="0" r="0" b="0"/>
+                                  <wp:docPr id="70" name="Picture 70" descr="A picture containing text, clipart&#10;&#10;Description automatically generated"/>
+                                  <wp:cNvGraphicFramePr>
+                                    <a:graphicFrameLocks xmlns:a="http://schemas.openxmlformats.org/drawingml/2006/main" noChangeAspect="1"/>
+                                  </wp:cNvGraphicFramePr>
+                                  <a:graphic xmlns:a="http://schemas.openxmlformats.org/drawingml/2006/main">
+                                    <a:graphicData uri="http://schemas.openxmlformats.org/drawingml/2006/picture">
+                                      <pic:pic xmlns:pic="http://schemas.openxmlformats.org/drawingml/2006/picture">
+                                        <pic:nvPicPr>
+                                          <pic:cNvPr id="70" name="Picture 70" descr="A picture containing text, clipart&#10;&#10;Description automatically generated"/>
+                                          <pic:cNvPicPr/>
+                                        </pic:nvPicPr>
+                                        <pic:blipFill>
+                                          <a:blip r:embed="rId28">
+                                            <a:extLst>
+                                              <a:ext uri="{28A0092B-C50C-407E-A947-70E740481C1C}">
+                                                <a14:useLocalDpi xmlns:a14="http://schemas.microsoft.com/office/drawing/2010/main" val="0"/>
+                                              </a:ext>
+                                            </a:extLst>
+                                          </a:blip>
+                                          <a:stretch>
+                                            <a:fillRect/>
+                                          </a:stretch>
+                                        </pic:blipFill>
+                                        <pic:spPr>
+                                          <a:xfrm>
+                                            <a:off x="0" y="0"/>
+                                            <a:ext cx="1261556" cy="389826"/>
+                                          </a:xfrm>
+                                          <a:prstGeom prst="rect">
+                                            <a:avLst/>
+                                          </a:prstGeom>
+                                        </pic:spPr>
+                                      </pic:pic>
+                                    </a:graphicData>
+                                  </a:graphic>
+                                </wp:inline>
+                              </w:drawing>
+                            </w:r>
+                            <w:r>
+                              <w:rPr>
+                                <w:noProof/>
+                              </w:rPr>
+                              <w:drawing>
+                                <wp:inline distT="0" distB="0" distL="0" distR="0" wp14:anchorId="2D20F0C3" wp14:editId="74E6CC9A">
+                                  <wp:extent cx="825500" cy="464330"/>
+                                  <wp:effectExtent l="0" t="0" r="0" b="0"/>
+                                  <wp:docPr id="71" name="Picture 71" descr="Logo, company name&#10;&#10;Description automatically generated"/>
+                                  <wp:cNvGraphicFramePr>
+                                    <a:graphicFrameLocks xmlns:a="http://schemas.openxmlformats.org/drawingml/2006/main" noChangeAspect="1"/>
+                                  </wp:cNvGraphicFramePr>
+                                  <a:graphic xmlns:a="http://schemas.openxmlformats.org/drawingml/2006/main">
+                                    <a:graphicData uri="http://schemas.openxmlformats.org/drawingml/2006/picture">
+                                      <pic:pic xmlns:pic="http://schemas.openxmlformats.org/drawingml/2006/picture">
+                                        <pic:nvPicPr>
+                                          <pic:cNvPr id="71" name="Picture 71" descr="Logo, company name&#10;&#10;Description automatically generated"/>
+                                          <pic:cNvPicPr/>
+                                        </pic:nvPicPr>
+                                        <pic:blipFill>
+                                          <a:blip r:embed="rId44">
+                                            <a:extLst>
+                                              <a:ext uri="{28A0092B-C50C-407E-A947-70E740481C1C}">
+                                                <a14:useLocalDpi xmlns:a14="http://schemas.microsoft.com/office/drawing/2010/main" val="0"/>
+                                              </a:ext>
+                                            </a:extLst>
+                                          </a:blip>
+                                          <a:stretch>
+                                            <a:fillRect/>
+                                          </a:stretch>
+                                        </pic:blipFill>
+                                        <pic:spPr>
+                                          <a:xfrm>
+                                            <a:off x="0" y="0"/>
+                                            <a:ext cx="835167" cy="469768"/>
+                                          </a:xfrm>
+                                          <a:prstGeom prst="rect">
+                                            <a:avLst/>
+                                          </a:prstGeom>
+                                        </pic:spPr>
+                                      </pic:pic>
+                                    </a:graphicData>
+                                  </a:graphic>
+                                </wp:inline>
+                              </w:drawing>
+                            </w:r>
+                            <w:r>
+                              <w:rPr>
+                                <w:noProof/>
+                              </w:rPr>
+                              <w:drawing>
+                                <wp:inline distT="0" distB="0" distL="0" distR="0" wp14:anchorId="7708CE67" wp14:editId="67D82015">
+                                  <wp:extent cx="504825" cy="336550"/>
+                                  <wp:effectExtent l="0" t="0" r="0" b="0"/>
+                                  <wp:docPr id="72" name="Picture 72" descr="Logo&#10;&#10;Description automatically generated"/>
+                                  <wp:cNvGraphicFramePr>
+                                    <a:graphicFrameLocks xmlns:a="http://schemas.openxmlformats.org/drawingml/2006/main" noChangeAspect="1"/>
+                                  </wp:cNvGraphicFramePr>
+                                  <a:graphic xmlns:a="http://schemas.openxmlformats.org/drawingml/2006/main">
+                                    <a:graphicData uri="http://schemas.openxmlformats.org/drawingml/2006/picture">
+                                      <pic:pic xmlns:pic="http://schemas.openxmlformats.org/drawingml/2006/picture">
+                                        <pic:nvPicPr>
+                                          <pic:cNvPr id="72" name="Picture 72" descr="Logo&#10;&#10;Description automatically generated"/>
+                                          <pic:cNvPicPr/>
+                                        </pic:nvPicPr>
+                                        <pic:blipFill>
+                                          <a:blip r:embed="rId20">
+                                            <a:extLst>
+                                              <a:ext uri="{28A0092B-C50C-407E-A947-70E740481C1C}">
+                                                <a14:useLocalDpi xmlns:a14="http://schemas.microsoft.com/office/drawing/2010/main" val="0"/>
+                                              </a:ext>
+                                            </a:extLst>
+                                          </a:blip>
+                                          <a:stretch>
+                                            <a:fillRect/>
+                                          </a:stretch>
+                                        </pic:blipFill>
+                                        <pic:spPr>
+                                          <a:xfrm>
+                                            <a:off x="0" y="0"/>
+                                            <a:ext cx="505798" cy="337199"/>
+                                          </a:xfrm>
+                                          <a:prstGeom prst="rect">
+                                            <a:avLst/>
+                                          </a:prstGeom>
+                                        </pic:spPr>
+                                      </pic:pic>
+                                    </a:graphicData>
+                                  </a:graphic>
+                                </wp:inline>
+                              </w:drawing>
+                            </w:r>
+                            <w:r>
+                              <w:rPr>
+                                <w:noProof/>
+                              </w:rPr>
+                              <w:drawing>
+                                <wp:inline distT="0" distB="0" distL="0" distR="0" wp14:anchorId="376A2126" wp14:editId="45909D17">
+                                  <wp:extent cx="952500" cy="254585"/>
+                                  <wp:effectExtent l="0" t="0" r="0" b="0"/>
+                                  <wp:docPr id="73" name="Picture 73" descr="A picture containing text, clipart&#10;&#10;Description automatically generated"/>
+                                  <wp:cNvGraphicFramePr>
+                                    <a:graphicFrameLocks xmlns:a="http://schemas.openxmlformats.org/drawingml/2006/main" noChangeAspect="1"/>
+                                  </wp:cNvGraphicFramePr>
+                                  <a:graphic xmlns:a="http://schemas.openxmlformats.org/drawingml/2006/main">
+                                    <a:graphicData uri="http://schemas.openxmlformats.org/drawingml/2006/picture">
+                                      <pic:pic xmlns:pic="http://schemas.openxmlformats.org/drawingml/2006/picture">
+                                        <pic:nvPicPr>
+                                          <pic:cNvPr id="73" name="Picture 73" descr="A picture containing text, clipart&#10;&#10;Description automatically generated"/>
+                                          <pic:cNvPicPr/>
+                                        </pic:nvPicPr>
+                                        <pic:blipFill>
+                                          <a:blip r:embed="rId34">
+                                            <a:extLst>
+                                              <a:ext uri="{28A0092B-C50C-407E-A947-70E740481C1C}">
+                                                <a14:useLocalDpi xmlns:a14="http://schemas.microsoft.com/office/drawing/2010/main" val="0"/>
+                                              </a:ext>
+                                            </a:extLst>
+                                          </a:blip>
+                                          <a:stretch>
+                                            <a:fillRect/>
+                                          </a:stretch>
+                                        </pic:blipFill>
+                                        <pic:spPr>
+                                          <a:xfrm>
+                                            <a:off x="0" y="0"/>
+                                            <a:ext cx="982965" cy="262728"/>
+                                          </a:xfrm>
+                                          <a:prstGeom prst="rect">
+                                            <a:avLst/>
+                                          </a:prstGeom>
+                                        </pic:spPr>
+                                      </pic:pic>
+                                    </a:graphicData>
+                                  </a:graphic>
+                                </wp:inline>
+                              </w:drawing>
+                            </w:r>
+                            <w:r>
+                              <w:rPr>
+                                <w:noProof/>
+                              </w:rPr>
+                              <w:drawing>
+                                <wp:inline distT="0" distB="0" distL="0" distR="0" wp14:anchorId="0B301034" wp14:editId="0709FD97">
+                                  <wp:extent cx="628650" cy="339642"/>
+                                  <wp:effectExtent l="0" t="0" r="0" b="3810"/>
+                                  <wp:docPr id="74" name="Picture 74" descr="Logo&#10;&#10;Description automatically generated"/>
+                                  <wp:cNvGraphicFramePr>
+                                    <a:graphicFrameLocks xmlns:a="http://schemas.openxmlformats.org/drawingml/2006/main" noChangeAspect="1"/>
+                                  </wp:cNvGraphicFramePr>
+                                  <a:graphic xmlns:a="http://schemas.openxmlformats.org/drawingml/2006/main">
+                                    <a:graphicData uri="http://schemas.openxmlformats.org/drawingml/2006/picture">
+                                      <pic:pic xmlns:pic="http://schemas.openxmlformats.org/drawingml/2006/picture">
+                                        <pic:nvPicPr>
+                                          <pic:cNvPr id="74" name="Picture 74" descr="Logo&#10;&#10;Description automatically generated"/>
+                                          <pic:cNvPicPr/>
+                                        </pic:nvPicPr>
+                                        <pic:blipFill>
+                                          <a:blip r:embed="rId38">
+                                            <a:extLst>
+                                              <a:ext uri="{28A0092B-C50C-407E-A947-70E740481C1C}">
+                                                <a14:useLocalDpi xmlns:a14="http://schemas.microsoft.com/office/drawing/2010/main" val="0"/>
+                                              </a:ext>
+                                            </a:extLst>
+                                          </a:blip>
+                                          <a:stretch>
+                                            <a:fillRect/>
+                                          </a:stretch>
+                                        </pic:blipFill>
+                                        <pic:spPr>
+                                          <a:xfrm>
+                                            <a:off x="0" y="0"/>
+                                            <a:ext cx="632032" cy="341469"/>
+                                          </a:xfrm>
+                                          <a:prstGeom prst="rect">
+                                            <a:avLst/>
+                                          </a:prstGeom>
+                                        </pic:spPr>
+                                      </pic:pic>
+                                    </a:graphicData>
+                                  </a:graphic>
+                                </wp:inline>
+                              </w:drawing>
+                            </w:r>
+                            <w:r>
+                              <w:rPr>
+                                <w:noProof/>
+                              </w:rPr>
+                              <w:drawing>
+                                <wp:inline distT="0" distB="0" distL="0" distR="0" wp14:anchorId="6881F988" wp14:editId="15B68A66">
+                                  <wp:extent cx="943675" cy="406400"/>
+                                  <wp:effectExtent l="0" t="0" r="8890" b="0"/>
+                                  <wp:docPr id="82" name="Picture 82" descr="A picture containing text, clipart&#10;&#10;Description automatically generated"/>
+                                  <wp:cNvGraphicFramePr>
+                                    <a:graphicFrameLocks xmlns:a="http://schemas.openxmlformats.org/drawingml/2006/main" noChangeAspect="1"/>
+                                  </wp:cNvGraphicFramePr>
+                                  <a:graphic xmlns:a="http://schemas.openxmlformats.org/drawingml/2006/main">
+                                    <a:graphicData uri="http://schemas.openxmlformats.org/drawingml/2006/picture">
+                                      <pic:pic xmlns:pic="http://schemas.openxmlformats.org/drawingml/2006/picture">
+                                        <pic:nvPicPr>
+                                          <pic:cNvPr id="82" name="Picture 82" descr="A picture containing text, clipart&#10;&#10;Description automatically generated"/>
+                                          <pic:cNvPicPr/>
+                                        </pic:nvPicPr>
+                                        <pic:blipFill>
+                                          <a:blip r:embed="rId36">
+                                            <a:extLst>
+                                              <a:ext uri="{28A0092B-C50C-407E-A947-70E740481C1C}">
+                                                <a14:useLocalDpi xmlns:a14="http://schemas.microsoft.com/office/drawing/2010/main" val="0"/>
+                                              </a:ext>
+                                            </a:extLst>
+                                          </a:blip>
+                                          <a:stretch>
+                                            <a:fillRect/>
+                                          </a:stretch>
+                                        </pic:blipFill>
+                                        <pic:spPr>
+                                          <a:xfrm>
+                                            <a:off x="0" y="0"/>
+                                            <a:ext cx="947985" cy="408256"/>
+                                          </a:xfrm>
+                                          <a:prstGeom prst="rect">
+                                            <a:avLst/>
+                                          </a:prstGeom>
+                                        </pic:spPr>
+                                      </pic:pic>
+                                    </a:graphicData>
+                                  </a:graphic>
+                                </wp:inline>
+                              </w:drawing>
+                            </w:r>
+                            <w:r>
+                              <w:rPr>
+                                <w:noProof/>
+                              </w:rPr>
+                              <w:drawing>
+                                <wp:inline distT="0" distB="0" distL="0" distR="0" wp14:anchorId="4A5C5E9B" wp14:editId="39C38AB5">
+                                  <wp:extent cx="323850" cy="323850"/>
+                                  <wp:effectExtent l="0" t="0" r="0" b="0"/>
+                                  <wp:docPr id="83" name="Picture 83" descr="Icon&#10;&#10;Description automatically generated"/>
+                                  <wp:cNvGraphicFramePr>
+                                    <a:graphicFrameLocks xmlns:a="http://schemas.openxmlformats.org/drawingml/2006/main" noChangeAspect="1"/>
+                                  </wp:cNvGraphicFramePr>
+                                  <a:graphic xmlns:a="http://schemas.openxmlformats.org/drawingml/2006/main">
+                                    <a:graphicData uri="http://schemas.openxmlformats.org/drawingml/2006/picture">
+                                      <pic:pic xmlns:pic="http://schemas.openxmlformats.org/drawingml/2006/picture">
+                                        <pic:nvPicPr>
+                                          <pic:cNvPr id="83" name="Picture 83" descr="Icon&#10;&#10;Description automatically generated"/>
+                                          <pic:cNvPicPr/>
+                                        </pic:nvPicPr>
+                                        <pic:blipFill>
+                                          <a:blip r:embed="rId45">
+                                            <a:extLst>
+                                              <a:ext uri="{28A0092B-C50C-407E-A947-70E740481C1C}">
+                                                <a14:useLocalDpi xmlns:a14="http://schemas.microsoft.com/office/drawing/2010/main" val="0"/>
+                                              </a:ext>
+                                            </a:extLst>
+                                          </a:blip>
+                                          <a:stretch>
+                                            <a:fillRect/>
+                                          </a:stretch>
+                                        </pic:blipFill>
+                                        <pic:spPr>
+                                          <a:xfrm>
+                                            <a:off x="0" y="0"/>
+                                            <a:ext cx="323850" cy="323850"/>
+                                          </a:xfrm>
+                                          <a:prstGeom prst="rect">
+                                            <a:avLst/>
+                                          </a:prstGeom>
+                                        </pic:spPr>
+                                      </pic:pic>
+                                    </a:graphicData>
+                                  </a:graphic>
+                                </wp:inline>
+                              </w:drawing>
+                            </w:r>
+                            <w:r>
+                              <w:rPr>
+                                <w:noProof/>
+                              </w:rPr>
+                              <w:drawing>
+                                <wp:inline distT="0" distB="0" distL="0" distR="0" wp14:anchorId="0BCEA7EC" wp14:editId="1CBB62A7">
+                                  <wp:extent cx="965200" cy="288855"/>
+                                  <wp:effectExtent l="0" t="0" r="6350" b="0"/>
+                                  <wp:docPr id="84" name="Picture 84" descr="Logo&#10;&#10;Description automatically generated with medium confidence"/>
+                                  <wp:cNvGraphicFramePr>
+                                    <a:graphicFrameLocks xmlns:a="http://schemas.openxmlformats.org/drawingml/2006/main" noChangeAspect="1"/>
+                                  </wp:cNvGraphicFramePr>
+                                  <a:graphic xmlns:a="http://schemas.openxmlformats.org/drawingml/2006/main">
+                                    <a:graphicData uri="http://schemas.openxmlformats.org/drawingml/2006/picture">
+                                      <pic:pic xmlns:pic="http://schemas.openxmlformats.org/drawingml/2006/picture">
+                                        <pic:nvPicPr>
+                                          <pic:cNvPr id="84" name="Picture 84" descr="Logo&#10;&#10;Description automatically generated with medium confidence"/>
+                                          <pic:cNvPicPr/>
+                                        </pic:nvPicPr>
+                                        <pic:blipFill>
+                                          <a:blip r:embed="rId33">
+                                            <a:extLst>
+                                              <a:ext uri="{28A0092B-C50C-407E-A947-70E740481C1C}">
+                                                <a14:useLocalDpi xmlns:a14="http://schemas.microsoft.com/office/drawing/2010/main" val="0"/>
+                                              </a:ext>
+                                            </a:extLst>
+                                          </a:blip>
+                                          <a:stretch>
+                                            <a:fillRect/>
+                                          </a:stretch>
+                                        </pic:blipFill>
+                                        <pic:spPr>
+                                          <a:xfrm>
+                                            <a:off x="0" y="0"/>
+                                            <a:ext cx="1000903" cy="299540"/>
+                                          </a:xfrm>
+                                          <a:prstGeom prst="rect">
+                                            <a:avLst/>
+                                          </a:prstGeom>
+                                        </pic:spPr>
+                                      </pic:pic>
+                                    </a:graphicData>
+                                  </a:graphic>
+                                </wp:inline>
+                              </w:drawing>
+                            </w:r>
+                            <w:r>
+                              <w:rPr>
+                                <w:noProof/>
+                              </w:rPr>
+                              <w:drawing>
+                                <wp:inline distT="0" distB="0" distL="0" distR="0" wp14:anchorId="1084463E" wp14:editId="5D71C3EA">
+                                  <wp:extent cx="977900" cy="322632"/>
+                                  <wp:effectExtent l="0" t="0" r="0" b="1270"/>
+                                  <wp:docPr id="85" name="Picture 85" descr="A picture containing text&#10;&#10;Description automatically generated"/>
+                                  <wp:cNvGraphicFramePr>
+                                    <a:graphicFrameLocks xmlns:a="http://schemas.openxmlformats.org/drawingml/2006/main" noChangeAspect="1"/>
+                                  </wp:cNvGraphicFramePr>
+                                  <a:graphic xmlns:a="http://schemas.openxmlformats.org/drawingml/2006/main">
+                                    <a:graphicData uri="http://schemas.openxmlformats.org/drawingml/2006/picture">
+                                      <pic:pic xmlns:pic="http://schemas.openxmlformats.org/drawingml/2006/picture">
+                                        <pic:nvPicPr>
+                                          <pic:cNvPr id="85" name="Picture 85" descr="A picture containing text&#10;&#10;Description automatically generated"/>
+                                          <pic:cNvPicPr/>
+                                        </pic:nvPicPr>
+                                        <pic:blipFill>
+                                          <a:blip r:embed="rId23">
+                                            <a:extLst>
+                                              <a:ext uri="{28A0092B-C50C-407E-A947-70E740481C1C}">
+                                                <a14:useLocalDpi xmlns:a14="http://schemas.microsoft.com/office/drawing/2010/main" val="0"/>
+                                              </a:ext>
+                                            </a:extLst>
+                                          </a:blip>
+                                          <a:stretch>
+                                            <a:fillRect/>
+                                          </a:stretch>
+                                        </pic:blipFill>
+                                        <pic:spPr>
+                                          <a:xfrm>
+                                            <a:off x="0" y="0"/>
+                                            <a:ext cx="999599" cy="329791"/>
+                                          </a:xfrm>
+                                          <a:prstGeom prst="rect">
+                                            <a:avLst/>
+                                          </a:prstGeom>
+                                        </pic:spPr>
+                                      </pic:pic>
+                                    </a:graphicData>
+                                  </a:graphic>
+                                </wp:inline>
+                              </w:drawing>
+                            </w:r>
+                            <w:r>
+                              <w:rPr>
+                                <w:noProof/>
+                              </w:rPr>
+                              <w:drawing>
+                                <wp:inline distT="0" distB="0" distL="0" distR="0" wp14:anchorId="5F506CAB" wp14:editId="05A884D8">
+                                  <wp:extent cx="558376" cy="469900"/>
+                                  <wp:effectExtent l="0" t="0" r="0" b="6350"/>
+                                  <wp:docPr id="86" name="Picture 86" descr="Logo, company name&#10;&#10;Description automatically generated"/>
+                                  <wp:cNvGraphicFramePr>
+                                    <a:graphicFrameLocks xmlns:a="http://schemas.openxmlformats.org/drawingml/2006/main" noChangeAspect="1"/>
+                                  </wp:cNvGraphicFramePr>
+                                  <a:graphic xmlns:a="http://schemas.openxmlformats.org/drawingml/2006/main">
+                                    <a:graphicData uri="http://schemas.openxmlformats.org/drawingml/2006/picture">
+                                      <pic:pic xmlns:pic="http://schemas.openxmlformats.org/drawingml/2006/picture">
+                                        <pic:nvPicPr>
+                                          <pic:cNvPr id="86" name="Picture 86" descr="Logo, company name&#10;&#10;Description automatically generated"/>
+                                          <pic:cNvPicPr/>
+                                        </pic:nvPicPr>
+                                        <pic:blipFill>
+                                          <a:blip r:embed="rId31">
+                                            <a:extLst>
+                                              <a:ext uri="{28A0092B-C50C-407E-A947-70E740481C1C}">
+                                                <a14:useLocalDpi xmlns:a14="http://schemas.microsoft.com/office/drawing/2010/main" val="0"/>
+                                              </a:ext>
+                                            </a:extLst>
+                                          </a:blip>
+                                          <a:stretch>
+                                            <a:fillRect/>
+                                          </a:stretch>
+                                        </pic:blipFill>
+                                        <pic:spPr>
+                                          <a:xfrm>
+                                            <a:off x="0" y="0"/>
+                                            <a:ext cx="560870" cy="471999"/>
+                                          </a:xfrm>
+                                          <a:prstGeom prst="rect">
+                                            <a:avLst/>
+                                          </a:prstGeom>
+                                        </pic:spPr>
+                                      </pic:pic>
+                                    </a:graphicData>
+                                  </a:graphic>
+                                </wp:inline>
+                              </w:drawing>
+                            </w:r>
+                            <w:r>
+                              <w:rPr>
+                                <w:noProof/>
+                              </w:rPr>
+                              <w:drawing>
+                                <wp:inline distT="0" distB="0" distL="0" distR="0" wp14:anchorId="31DF16F7" wp14:editId="771B5A64">
+                                  <wp:extent cx="1289050" cy="282962"/>
+                                  <wp:effectExtent l="0" t="0" r="6350" b="3175"/>
+                                  <wp:docPr id="87" name="Picture 87" descr="A picture containing text, clipart&#10;&#10;Description automatically generated"/>
+                                  <wp:cNvGraphicFramePr>
+                                    <a:graphicFrameLocks xmlns:a="http://schemas.openxmlformats.org/drawingml/2006/main" noChangeAspect="1"/>
+                                  </wp:cNvGraphicFramePr>
+                                  <a:graphic xmlns:a="http://schemas.openxmlformats.org/drawingml/2006/main">
+                                    <a:graphicData uri="http://schemas.openxmlformats.org/drawingml/2006/picture">
+                                      <pic:pic xmlns:pic="http://schemas.openxmlformats.org/drawingml/2006/picture">
+                                        <pic:nvPicPr>
+                                          <pic:cNvPr id="87" name="Picture 87" descr="A picture containing text, clipart&#10;&#10;Description automatically generated"/>
+                                          <pic:cNvPicPr/>
+                                        </pic:nvPicPr>
+                                        <pic:blipFill>
+                                          <a:blip r:embed="rId35">
+                                            <a:extLst>
+                                              <a:ext uri="{28A0092B-C50C-407E-A947-70E740481C1C}">
+                                                <a14:useLocalDpi xmlns:a14="http://schemas.microsoft.com/office/drawing/2010/main" val="0"/>
+                                              </a:ext>
+                                            </a:extLst>
+                                          </a:blip>
+                                          <a:stretch>
+                                            <a:fillRect/>
+                                          </a:stretch>
+                                        </pic:blipFill>
+                                        <pic:spPr>
+                                          <a:xfrm>
+                                            <a:off x="0" y="0"/>
+                                            <a:ext cx="1311435" cy="287876"/>
+                                          </a:xfrm>
+                                          <a:prstGeom prst="rect">
+                                            <a:avLst/>
+                                          </a:prstGeom>
+                                        </pic:spPr>
+                                      </pic:pic>
+                                    </a:graphicData>
+                                  </a:graphic>
+                                </wp:inline>
+                              </w:drawing>
+                            </w:r>
+                            <w:r>
+                              <w:rPr>
+                                <w:noProof/>
+                              </w:rPr>
+                              <w:drawing>
+                                <wp:inline distT="0" distB="0" distL="0" distR="0" wp14:anchorId="52608707" wp14:editId="675C1286">
+                                  <wp:extent cx="1413411" cy="222250"/>
+                                  <wp:effectExtent l="0" t="0" r="0" b="6350"/>
+                                  <wp:docPr id="88" name="Picture 88" descr="A picture containing logo&#10;&#10;Description automatically generated"/>
+                                  <wp:cNvGraphicFramePr>
+                                    <a:graphicFrameLocks xmlns:a="http://schemas.openxmlformats.org/drawingml/2006/main" noChangeAspect="1"/>
+                                  </wp:cNvGraphicFramePr>
+                                  <a:graphic xmlns:a="http://schemas.openxmlformats.org/drawingml/2006/main">
+                                    <a:graphicData uri="http://schemas.openxmlformats.org/drawingml/2006/picture">
+                                      <pic:pic xmlns:pic="http://schemas.openxmlformats.org/drawingml/2006/picture">
+                                        <pic:nvPicPr>
+                                          <pic:cNvPr id="88" name="Picture 88" descr="A picture containing logo&#10;&#10;Description automatically generated"/>
+                                          <pic:cNvPicPr/>
+                                        </pic:nvPicPr>
+                                        <pic:blipFill>
+                                          <a:blip r:embed="rId24">
+                                            <a:extLst>
+                                              <a:ext uri="{28A0092B-C50C-407E-A947-70E740481C1C}">
+                                                <a14:useLocalDpi xmlns:a14="http://schemas.microsoft.com/office/drawing/2010/main" val="0"/>
+                                              </a:ext>
+                                            </a:extLst>
+                                          </a:blip>
+                                          <a:stretch>
+                                            <a:fillRect/>
+                                          </a:stretch>
+                                        </pic:blipFill>
+                                        <pic:spPr>
+                                          <a:xfrm>
+                                            <a:off x="0" y="0"/>
+                                            <a:ext cx="1473991" cy="231776"/>
+                                          </a:xfrm>
+                                          <a:prstGeom prst="rect">
+                                            <a:avLst/>
+                                          </a:prstGeom>
+                                        </pic:spPr>
+                                      </pic:pic>
+                                    </a:graphicData>
+                                  </a:graphic>
+                                </wp:inline>
+                              </w:drawing>
+                            </w:r>
+                            <w:r>
+                              <w:rPr>
+                                <w:noProof/>
+                              </w:rPr>
+                              <w:drawing>
+                                <wp:inline distT="0" distB="0" distL="0" distR="0" wp14:anchorId="20D89C72" wp14:editId="59164E3E">
+                                  <wp:extent cx="1136650" cy="244744"/>
+                                  <wp:effectExtent l="0" t="0" r="6350" b="3175"/>
+                                  <wp:docPr id="89" name="Picture 89" descr="Logo, company name&#10;&#10;Description automatically generated"/>
+                                  <wp:cNvGraphicFramePr>
+                                    <a:graphicFrameLocks xmlns:a="http://schemas.openxmlformats.org/drawingml/2006/main" noChangeAspect="1"/>
+                                  </wp:cNvGraphicFramePr>
+                                  <a:graphic xmlns:a="http://schemas.openxmlformats.org/drawingml/2006/main">
+                                    <a:graphicData uri="http://schemas.openxmlformats.org/drawingml/2006/picture">
+                                      <pic:pic xmlns:pic="http://schemas.openxmlformats.org/drawingml/2006/picture">
+                                        <pic:nvPicPr>
+                                          <pic:cNvPr id="89" name="Picture 89" descr="Logo, company name&#10;&#10;Description automatically generated"/>
+                                          <pic:cNvPicPr/>
+                                        </pic:nvPicPr>
+                                        <pic:blipFill>
+                                          <a:blip r:embed="rId27">
+                                            <a:extLst>
+                                              <a:ext uri="{28A0092B-C50C-407E-A947-70E740481C1C}">
+                                                <a14:useLocalDpi xmlns:a14="http://schemas.microsoft.com/office/drawing/2010/main" val="0"/>
+                                              </a:ext>
+                                            </a:extLst>
+                                          </a:blip>
+                                          <a:stretch>
+                                            <a:fillRect/>
+                                          </a:stretch>
+                                        </pic:blipFill>
+                                        <pic:spPr>
+                                          <a:xfrm>
+                                            <a:off x="0" y="0"/>
+                                            <a:ext cx="1180512" cy="254188"/>
+                                          </a:xfrm>
+                                          <a:prstGeom prst="rect">
+                                            <a:avLst/>
+                                          </a:prstGeom>
+                                        </pic:spPr>
+                                      </pic:pic>
+                                    </a:graphicData>
+                                  </a:graphic>
+                                </wp:inline>
+                              </w:drawing>
+                            </w:r>
+                            <w:r>
+                              <w:rPr>
+                                <w:noProof/>
+                              </w:rPr>
+                              <w:drawing>
+                                <wp:inline distT="0" distB="0" distL="0" distR="0" wp14:anchorId="66D4D70E" wp14:editId="28C7378F">
+                                  <wp:extent cx="1081181" cy="457200"/>
+                                  <wp:effectExtent l="0" t="0" r="5080" b="0"/>
+                                  <wp:docPr id="55" name="Picture 55" descr="Logo&#10;&#10;Description automatically generated"/>
+                                  <wp:cNvGraphicFramePr>
+                                    <a:graphicFrameLocks xmlns:a="http://schemas.openxmlformats.org/drawingml/2006/main" noChangeAspect="1"/>
+                                  </wp:cNvGraphicFramePr>
+                                  <a:graphic xmlns:a="http://schemas.openxmlformats.org/drawingml/2006/main">
+                                    <a:graphicData uri="http://schemas.openxmlformats.org/drawingml/2006/picture">
+                                      <pic:pic xmlns:pic="http://schemas.openxmlformats.org/drawingml/2006/picture">
+                                        <pic:nvPicPr>
+                                          <pic:cNvPr id="55" name="Picture 55" descr="Logo&#10;&#10;Description automatically generated"/>
+                                          <pic:cNvPicPr/>
+                                        </pic:nvPicPr>
+                                        <pic:blipFill>
+                                          <a:blip r:embed="rId46">
+                                            <a:extLst>
+                                              <a:ext uri="{28A0092B-C50C-407E-A947-70E740481C1C}">
+                                                <a14:useLocalDpi xmlns:a14="http://schemas.microsoft.com/office/drawing/2010/main" val="0"/>
+                                              </a:ext>
+                                            </a:extLst>
+                                          </a:blip>
+                                          <a:stretch>
+                                            <a:fillRect/>
+                                          </a:stretch>
+                                        </pic:blipFill>
+                                        <pic:spPr>
+                                          <a:xfrm>
+                                            <a:off x="0" y="0"/>
+                                            <a:ext cx="1101264" cy="465692"/>
+                                          </a:xfrm>
+                                          <a:prstGeom prst="rect">
+                                            <a:avLst/>
+                                          </a:prstGeom>
+                                        </pic:spPr>
+                                      </pic:pic>
+                                    </a:graphicData>
+                                  </a:graphic>
+                                </wp:inline>
+                              </w:drawing>
+                            </w:r>
+                            <w:r>
+                              <w:rPr>
+                                <w:noProof/>
+                              </w:rPr>
+                              <w:drawing>
+                                <wp:inline distT="0" distB="0" distL="0" distR="0" wp14:anchorId="7ECC9EC6" wp14:editId="633F1086">
+                                  <wp:extent cx="692150" cy="232373"/>
+                                  <wp:effectExtent l="0" t="0" r="0" b="0"/>
+                                  <wp:docPr id="59" name="Picture 59" descr="Logo, company name&#10;&#10;Description automatically generated"/>
+                                  <wp:cNvGraphicFramePr>
+                                    <a:graphicFrameLocks xmlns:a="http://schemas.openxmlformats.org/drawingml/2006/main" noChangeAspect="1"/>
+                                  </wp:cNvGraphicFramePr>
+                                  <a:graphic xmlns:a="http://schemas.openxmlformats.org/drawingml/2006/main">
+                                    <a:graphicData uri="http://schemas.openxmlformats.org/drawingml/2006/picture">
+                                      <pic:pic xmlns:pic="http://schemas.openxmlformats.org/drawingml/2006/picture">
+                                        <pic:nvPicPr>
+                                          <pic:cNvPr id="59" name="Picture 59" descr="Logo, company name&#10;&#10;Description automatically generated"/>
+                                          <pic:cNvPicPr/>
+                                        </pic:nvPicPr>
+                                        <pic:blipFill>
+                                          <a:blip r:embed="rId47">
+                                            <a:extLst>
+                                              <a:ext uri="{28A0092B-C50C-407E-A947-70E740481C1C}">
+                                                <a14:useLocalDpi xmlns:a14="http://schemas.microsoft.com/office/drawing/2010/main" val="0"/>
+                                              </a:ext>
+                                            </a:extLst>
+                                          </a:blip>
+                                          <a:stretch>
+                                            <a:fillRect/>
+                                          </a:stretch>
+                                        </pic:blipFill>
+                                        <pic:spPr>
+                                          <a:xfrm>
+                                            <a:off x="0" y="0"/>
+                                            <a:ext cx="702572" cy="235872"/>
+                                          </a:xfrm>
+                                          <a:prstGeom prst="rect">
+                                            <a:avLst/>
+                                          </a:prstGeom>
+                                        </pic:spPr>
+                                      </pic:pic>
+                                    </a:graphicData>
+                                  </a:graphic>
+                                </wp:inline>
+                              </w:drawing>
+                            </w:r>
+                            <w:r>
+                              <w:rPr>
+                                <w:noProof/>
+                              </w:rPr>
+                              <w:drawing>
+                                <wp:inline distT="0" distB="0" distL="0" distR="0" wp14:anchorId="455E4191" wp14:editId="32848B90">
+                                  <wp:extent cx="666750" cy="381641"/>
+                                  <wp:effectExtent l="0" t="0" r="0" b="0"/>
+                                  <wp:docPr id="90" name="Picture 90" descr="Diagram&#10;&#10;Description automatically generated with medium confidence"/>
+                                  <wp:cNvGraphicFramePr>
+                                    <a:graphicFrameLocks xmlns:a="http://schemas.openxmlformats.org/drawingml/2006/main" noChangeAspect="1"/>
+                                  </wp:cNvGraphicFramePr>
+                                  <a:graphic xmlns:a="http://schemas.openxmlformats.org/drawingml/2006/main">
+                                    <a:graphicData uri="http://schemas.openxmlformats.org/drawingml/2006/picture">
+                                      <pic:pic xmlns:pic="http://schemas.openxmlformats.org/drawingml/2006/picture">
+                                        <pic:nvPicPr>
+                                          <pic:cNvPr id="90" name="Picture 90" descr="Diagram&#10;&#10;Description automatically generated with medium confidence"/>
+                                          <pic:cNvPicPr/>
+                                        </pic:nvPicPr>
+                                        <pic:blipFill>
+                                          <a:blip r:embed="rId48">
+                                            <a:extLst>
+                                              <a:ext uri="{28A0092B-C50C-407E-A947-70E740481C1C}">
+                                                <a14:useLocalDpi xmlns:a14="http://schemas.microsoft.com/office/drawing/2010/main" val="0"/>
+                                              </a:ext>
+                                            </a:extLst>
+                                          </a:blip>
+                                          <a:stretch>
+                                            <a:fillRect/>
+                                          </a:stretch>
+                                        </pic:blipFill>
+                                        <pic:spPr>
+                                          <a:xfrm>
+                                            <a:off x="0" y="0"/>
+                                            <a:ext cx="690112" cy="395013"/>
+                                          </a:xfrm>
+                                          <a:prstGeom prst="rect">
+                                            <a:avLst/>
+                                          </a:prstGeom>
+                                        </pic:spPr>
+                                      </pic:pic>
+                                    </a:graphicData>
+                                  </a:graphic>
+                                </wp:inline>
+                              </w:drawing>
+                            </w:r>
+                            <w:r>
+                              <w:rPr>
+                                <w:noProof/>
+                              </w:rPr>
+                              <w:t xml:space="preserve"> </w:t>
+                            </w:r>
+                            <w:r>
+                              <w:rPr>
+                                <w:noProof/>
+                              </w:rPr>
+                              <w:drawing>
+                                <wp:inline distT="0" distB="0" distL="0" distR="0" wp14:anchorId="2534F82C" wp14:editId="61A58F54">
+                                  <wp:extent cx="1168400" cy="240275"/>
+                                  <wp:effectExtent l="0" t="0" r="0" b="7620"/>
+                                  <wp:docPr id="91" name="Picture 91"/>
+                                  <wp:cNvGraphicFramePr>
+                                    <a:graphicFrameLocks xmlns:a="http://schemas.openxmlformats.org/drawingml/2006/main" noChangeAspect="1"/>
+                                  </wp:cNvGraphicFramePr>
+                                  <a:graphic xmlns:a="http://schemas.openxmlformats.org/drawingml/2006/main">
+                                    <a:graphicData uri="http://schemas.openxmlformats.org/drawingml/2006/picture">
+                                      <pic:pic xmlns:pic="http://schemas.openxmlformats.org/drawingml/2006/picture">
+                                        <pic:nvPicPr>
+                                          <pic:cNvPr id="91" name="Picture 91"/>
+                                          <pic:cNvPicPr/>
+                                        </pic:nvPicPr>
+                                        <pic:blipFill>
+                                          <a:blip r:embed="rId49">
+                                            <a:extLst>
+                                              <a:ext uri="{28A0092B-C50C-407E-A947-70E740481C1C}">
+                                                <a14:useLocalDpi xmlns:a14="http://schemas.microsoft.com/office/drawing/2010/main" val="0"/>
+                                              </a:ext>
+                                            </a:extLst>
+                                          </a:blip>
+                                          <a:stretch>
+                                            <a:fillRect/>
+                                          </a:stretch>
+                                        </pic:blipFill>
+                                        <pic:spPr>
+                                          <a:xfrm>
+                                            <a:off x="0" y="0"/>
+                                            <a:ext cx="1192612" cy="245254"/>
+                                          </a:xfrm>
+                                          <a:prstGeom prst="rect">
+                                            <a:avLst/>
+                                          </a:prstGeom>
+                                        </pic:spPr>
+                                      </pic:pic>
+                                    </a:graphicData>
+                                  </a:graphic>
+                                </wp:inline>
+                              </w:drawing>
+                            </w:r>
+                            <w:r>
+                              <w:rPr>
+                                <w:noProof/>
+                              </w:rPr>
+                              <w:t xml:space="preserve"> </w:t>
+                            </w:r>
+                            <w:r>
+                              <w:rPr>
+                                <w:noProof/>
+                              </w:rPr>
+                              <w:drawing>
+                                <wp:inline distT="0" distB="0" distL="0" distR="0" wp14:anchorId="243A4C3B" wp14:editId="4F65D65C">
+                                  <wp:extent cx="1327150" cy="242060"/>
+                                  <wp:effectExtent l="0" t="0" r="6350" b="5715"/>
+                                  <wp:docPr id="92" name="Graphic 92"/>
+                                  <wp:cNvGraphicFramePr>
+                                    <a:graphicFrameLocks xmlns:a="http://schemas.openxmlformats.org/drawingml/2006/main" noChangeAspect="1"/>
+                                  </wp:cNvGraphicFramePr>
+                                  <a:graphic xmlns:a="http://schemas.openxmlformats.org/drawingml/2006/main">
+                                    <a:graphicData uri="http://schemas.openxmlformats.org/drawingml/2006/picture">
+                                      <pic:pic xmlns:pic="http://schemas.openxmlformats.org/drawingml/2006/picture">
+                                        <pic:nvPicPr>
+                                          <pic:cNvPr id="92" name="Graphic 92"/>
+                                          <pic:cNvPicPr/>
+                                        </pic:nvPicPr>
+                                        <pic:blipFill>
+                                          <a:blip r:embed="rId50">
+                                            <a:extLst>
+                                              <a:ext uri="{28A0092B-C50C-407E-A947-70E740481C1C}">
+                                                <a14:useLocalDpi xmlns:a14="http://schemas.microsoft.com/office/drawing/2010/main" val="0"/>
+                                              </a:ext>
+                                              <a:ext uri="{96DAC541-7B7A-43D3-8B79-37D633B846F1}">
+                                                <asvg:svgBlip xmlns:asvg="http://schemas.microsoft.com/office/drawing/2016/SVG/main" r:embed="rId51"/>
+                                              </a:ext>
+                                            </a:extLst>
+                                          </a:blip>
+                                          <a:stretch>
+                                            <a:fillRect/>
+                                          </a:stretch>
+                                        </pic:blipFill>
+                                        <pic:spPr>
+                                          <a:xfrm>
+                                            <a:off x="0" y="0"/>
+                                            <a:ext cx="1387480" cy="253064"/>
+                                          </a:xfrm>
+                                          <a:prstGeom prst="rect">
+                                            <a:avLst/>
+                                          </a:prstGeom>
+                                        </pic:spPr>
+                                      </pic:pic>
+                                    </a:graphicData>
+                                  </a:graphic>
+                                </wp:inline>
+                              </w:drawing>
+                            </w:r>
+                            <w:r>
+                              <w:rPr>
+                                <w:noProof/>
+                              </w:rPr>
+                              <w:t xml:space="preserve"> </w:t>
+                            </w:r>
+                            <w:r>
+                              <w:rPr>
+                                <w:noProof/>
+                              </w:rPr>
+                              <w:drawing>
+                                <wp:inline distT="0" distB="0" distL="0" distR="0" wp14:anchorId="0723A735" wp14:editId="0130DD3A">
+                                  <wp:extent cx="692150" cy="180837"/>
+                                  <wp:effectExtent l="0" t="0" r="0" b="0"/>
+                                  <wp:docPr id="94" name="Picture 94" descr="A picture containing icon&#10;&#10;Description automatically generated"/>
+                                  <wp:cNvGraphicFramePr>
+                                    <a:graphicFrameLocks xmlns:a="http://schemas.openxmlformats.org/drawingml/2006/main" noChangeAspect="1"/>
+                                  </wp:cNvGraphicFramePr>
+                                  <a:graphic xmlns:a="http://schemas.openxmlformats.org/drawingml/2006/main">
+                                    <a:graphicData uri="http://schemas.openxmlformats.org/drawingml/2006/picture">
+                                      <pic:pic xmlns:pic="http://schemas.openxmlformats.org/drawingml/2006/picture">
+                                        <pic:nvPicPr>
+                                          <pic:cNvPr id="94" name="Picture 94" descr="A picture containing icon&#10;&#10;Description automatically generated"/>
+                                          <pic:cNvPicPr/>
+                                        </pic:nvPicPr>
+                                        <pic:blipFill>
+                                          <a:blip r:embed="rId52">
+                                            <a:extLst>
+                                              <a:ext uri="{28A0092B-C50C-407E-A947-70E740481C1C}">
+                                                <a14:useLocalDpi xmlns:a14="http://schemas.microsoft.com/office/drawing/2010/main" val="0"/>
+                                              </a:ext>
+                                            </a:extLst>
+                                          </a:blip>
+                                          <a:stretch>
+                                            <a:fillRect/>
+                                          </a:stretch>
+                                        </pic:blipFill>
+                                        <pic:spPr>
+                                          <a:xfrm>
+                                            <a:off x="0" y="0"/>
+                                            <a:ext cx="726082" cy="189702"/>
+                                          </a:xfrm>
+                                          <a:prstGeom prst="rect">
+                                            <a:avLst/>
+                                          </a:prstGeom>
+                                        </pic:spPr>
+                                      </pic:pic>
+                                    </a:graphicData>
+                                  </a:graphic>
+                                </wp:inline>
+                              </w:drawing>
+                            </w:r>
+                            <w:r>
+                              <w:rPr>
+                                <w:noProof/>
+                              </w:rPr>
+                              <w:t xml:space="preserve"> </w:t>
+                            </w:r>
+                            <w:r>
+                              <w:rPr>
+                                <w:noProof/>
+                              </w:rPr>
+                              <w:drawing>
+                                <wp:inline distT="0" distB="0" distL="0" distR="0" wp14:anchorId="5E82E57D" wp14:editId="6C73C82B">
+                                  <wp:extent cx="863600" cy="129764"/>
+                                  <wp:effectExtent l="0" t="0" r="0" b="3810"/>
+                                  <wp:docPr id="95" name="Picture 95" descr="A picture containing clipart&#10;&#10;Description automatically generated"/>
+                                  <wp:cNvGraphicFramePr>
+                                    <a:graphicFrameLocks xmlns:a="http://schemas.openxmlformats.org/drawingml/2006/main" noChangeAspect="1"/>
+                                  </wp:cNvGraphicFramePr>
+                                  <a:graphic xmlns:a="http://schemas.openxmlformats.org/drawingml/2006/main">
+                                    <a:graphicData uri="http://schemas.openxmlformats.org/drawingml/2006/picture">
+                                      <pic:pic xmlns:pic="http://schemas.openxmlformats.org/drawingml/2006/picture">
+                                        <pic:nvPicPr>
+                                          <pic:cNvPr id="95" name="Picture 95" descr="A picture containing clipart&#10;&#10;Description automatically generated"/>
+                                          <pic:cNvPicPr/>
+                                        </pic:nvPicPr>
+                                        <pic:blipFill>
+                                          <a:blip r:embed="rId53">
+                                            <a:extLst>
+                                              <a:ext uri="{28A0092B-C50C-407E-A947-70E740481C1C}">
+                                                <a14:useLocalDpi xmlns:a14="http://schemas.microsoft.com/office/drawing/2010/main" val="0"/>
+                                              </a:ext>
+                                            </a:extLst>
+                                          </a:blip>
+                                          <a:stretch>
+                                            <a:fillRect/>
+                                          </a:stretch>
+                                        </pic:blipFill>
+                                        <pic:spPr>
+                                          <a:xfrm>
+                                            <a:off x="0" y="0"/>
+                                            <a:ext cx="908040" cy="136442"/>
+                                          </a:xfrm>
+                                          <a:prstGeom prst="rect">
+                                            <a:avLst/>
+                                          </a:prstGeom>
+                                        </pic:spPr>
+                                      </pic:pic>
+                                    </a:graphicData>
+                                  </a:graphic>
+                                </wp:inline>
+                              </w:drawing>
+                            </w:r>
+                            <w:r>
+                              <w:rPr>
+                                <w:noProof/>
+                              </w:rPr>
+                              <w:drawing>
+                                <wp:inline distT="0" distB="0" distL="0" distR="0" wp14:anchorId="21F93E0D" wp14:editId="2A35021F">
+                                  <wp:extent cx="1454150" cy="206749"/>
+                                  <wp:effectExtent l="0" t="0" r="0" b="3175"/>
+                                  <wp:docPr id="97" name="Picture 97" descr="A picture containing text, clock&#10;&#10;Description automatically generated"/>
+                                  <wp:cNvGraphicFramePr>
+                                    <a:graphicFrameLocks xmlns:a="http://schemas.openxmlformats.org/drawingml/2006/main" noChangeAspect="1"/>
+                                  </wp:cNvGraphicFramePr>
+                                  <a:graphic xmlns:a="http://schemas.openxmlformats.org/drawingml/2006/main">
+                                    <a:graphicData uri="http://schemas.openxmlformats.org/drawingml/2006/picture">
+                                      <pic:pic xmlns:pic="http://schemas.openxmlformats.org/drawingml/2006/picture">
+                                        <pic:nvPicPr>
+                                          <pic:cNvPr id="97" name="Picture 97" descr="A picture containing text, clock&#10;&#10;Description automatically generated"/>
+                                          <pic:cNvPicPr/>
+                                        </pic:nvPicPr>
+                                        <pic:blipFill>
+                                          <a:blip r:embed="rId54">
+                                            <a:extLst>
+                                              <a:ext uri="{28A0092B-C50C-407E-A947-70E740481C1C}">
+                                                <a14:useLocalDpi xmlns:a14="http://schemas.microsoft.com/office/drawing/2010/main" val="0"/>
+                                              </a:ext>
+                                            </a:extLst>
+                                          </a:blip>
+                                          <a:stretch>
+                                            <a:fillRect/>
+                                          </a:stretch>
+                                        </pic:blipFill>
+                                        <pic:spPr>
+                                          <a:xfrm>
+                                            <a:off x="0" y="0"/>
+                                            <a:ext cx="1490057" cy="211854"/>
+                                          </a:xfrm>
+                                          <a:prstGeom prst="rect">
+                                            <a:avLst/>
+                                          </a:prstGeom>
+                                        </pic:spPr>
+                                      </pic:pic>
+                                    </a:graphicData>
+                                  </a:graphic>
+                                </wp:inline>
+                              </w:drawing>
+                            </w:r>
+                            <w:r>
+                              <w:t xml:space="preserve"> </w:t>
+                            </w:r>
+                            <w:r>
+                              <w:rPr>
+                                <w:noProof/>
+                              </w:rPr>
+                              <w:drawing>
+                                <wp:inline distT="0" distB="0" distL="0" distR="0" wp14:anchorId="3F910327" wp14:editId="605F436A">
+                                  <wp:extent cx="1714406" cy="228600"/>
+                                  <wp:effectExtent l="0" t="0" r="635" b="0"/>
+                                  <wp:docPr id="98" name="Picture 98" descr="A close-up of a logo&#10;&#10;Description automatically generated with medium confidence"/>
+                                  <wp:cNvGraphicFramePr>
+                                    <a:graphicFrameLocks xmlns:a="http://schemas.openxmlformats.org/drawingml/2006/main" noChangeAspect="1"/>
+                                  </wp:cNvGraphicFramePr>
+                                  <a:graphic xmlns:a="http://schemas.openxmlformats.org/drawingml/2006/main">
+                                    <a:graphicData uri="http://schemas.openxmlformats.org/drawingml/2006/picture">
+                                      <pic:pic xmlns:pic="http://schemas.openxmlformats.org/drawingml/2006/picture">
+                                        <pic:nvPicPr>
+                                          <pic:cNvPr id="98" name="Picture 98" descr="A close-up of a logo&#10;&#10;Description automatically generated with medium confidence"/>
+                                          <pic:cNvPicPr/>
+                                        </pic:nvPicPr>
+                                        <pic:blipFill>
+                                          <a:blip r:embed="rId55">
+                                            <a:extLst>
+                                              <a:ext uri="{28A0092B-C50C-407E-A947-70E740481C1C}">
+                                                <a14:useLocalDpi xmlns:a14="http://schemas.microsoft.com/office/drawing/2010/main" val="0"/>
+                                              </a:ext>
+                                            </a:extLst>
+                                          </a:blip>
+                                          <a:stretch>
+                                            <a:fillRect/>
+                                          </a:stretch>
+                                        </pic:blipFill>
+                                        <pic:spPr>
+                                          <a:xfrm>
+                                            <a:off x="0" y="0"/>
+                                            <a:ext cx="1725349" cy="230059"/>
+                                          </a:xfrm>
+                                          <a:prstGeom prst="rect">
+                                            <a:avLst/>
+                                          </a:prstGeom>
+                                        </pic:spPr>
+                                      </pic:pic>
+                                    </a:graphicData>
+                                  </a:graphic>
+                                </wp:inline>
+                              </w:drawing>
+                            </w:r>
+                          </w:p>
+                        </w:txbxContent>
+                      </wps:txbx>
+                      <wps:bodyPr rot="0" spcFirstLastPara="0" vertOverflow="overflow" horzOverflow="overflow" vert="horz" wrap="square" lIns="91440" tIns="45720" rIns="91440" bIns="45720" numCol="1" spcCol="0" rtlCol="0" fromWordArt="0" anchor="t" anchorCtr="0" forceAA="0" compatLnSpc="1">
+                        <a:prstTxWarp prst="textNoShape">
+                          <a:avLst/>
+                        </a:prstTxWarp>
+                        <a:noAutofit/>
+                      </wps:bodyPr>
+                    </wps:wsp>
+                  </a:graphicData>
+                </a:graphic>
+                <wp14:sizeRelV relativeFrom="margin">
+                  <wp14:pctHeight>0</wp14:pctHeight>
+                </wp14:sizeRelV>
+              </wp:anchor>
+            </w:drawing>
+          </mc:Choice>
+          <mc:Fallback>
+            <w:pict>
+              <v:shape w14:anchorId="7AB894D6" id="Text Box 9" o:spid="_x0000_s1058" type="#_x0000_t202" style="position:absolute;margin-left:32.3pt;margin-top:7.85pt;width:467.5pt;height:372pt;z-index:251717632;visibility:visible;mso-wrap-style:square;mso-height-percent:0;mso-wrap-distance-left:9pt;mso-wrap-distance-top:0;mso-wrap-distance-right:9pt;mso-wrap-distance-bottom:0;mso-position-horizontal:absolute;mso-position-horizontal-relative:text;mso-position-vertical:absolute;mso-position-vertical-relative:text;mso-height-percent:0;mso-height-relative:margin;v-text-anchor:top" o:gfxdata="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" filled="f" stroked="f" strokeweight=".5pt">
+                <v:textbox>
+                  <w:txbxContent>
+                    <w:p>
+                      <w:r>
+                        <w:rPr>
+                          <w:noProof/>
+                        </w:rPr>
+                        <w:drawing>
+                          <wp:inline distT="0" distB="0" distL="0" distR="0" wp14:anchorId="1FF33011" wp14:editId="66640999">
+                            <wp:extent cx="323850" cy="323850"/>
+                            <wp:effectExtent l="0" t="0" r="0" b="0"/>
+                            <wp:docPr id="16" name="Picture 16" descr="Icon&#10;&#10;Description automatically generated"/>
+                            <wp:cNvGraphicFramePr>
+                              <a:graphicFrameLocks xmlns:a="http://schemas.openxmlformats.org/drawingml/2006/main" noChangeAspect="1"/>
+                            </wp:cNvGraphicFramePr>
+                            <a:graphic xmlns:a="http://schemas.openxmlformats.org/drawingml/2006/main">
+                              <a:graphicData uri="http://schemas.openxmlformats.org/drawingml/2006/picture">
+                                <pic:pic xmlns:pic="http://schemas.openxmlformats.org/drawingml/2006/picture">
+                                  <pic:nvPicPr>
+                                    <pic:cNvPr id="16" name="Picture 16" descr="Icon&#10;&#10;Description automatically generated"/>
+                                    <pic:cNvPicPr/>
+                                  </pic:nvPicPr>
+                                  <pic:blipFill>
+                                    <a:blip r:embed="rId41">
+                                      <a:extLst>
+                                        <a:ext uri="{28A0092B-C50C-407E-A947-70E740481C1C}">
+                                          <a14:useLocalDpi xmlns:a14="http://schemas.microsoft.com/office/drawing/2010/main" val="0"/>
+                                        </a:ext>
+                                      </a:extLst>
+                                    </a:blip>
+                                    <a:stretch>
+                                      <a:fillRect/>
+                                    </a:stretch>
+                                  </pic:blipFill>
+                                  <pic:spPr>
+                                    <a:xfrm>
+                                      <a:off x="0" y="0"/>
+                                      <a:ext cx="323850" cy="323850"/>
+                                    </a:xfrm>
+                                    <a:prstGeom prst="rect">
+                                      <a:avLst/>
+                                    </a:prstGeom>
+                                  </pic:spPr>
+                                </pic:pic>
+                              </a:graphicData>
+                            </a:graphic>
+                          </wp:inline>
+                        </w:drawing>
+                      </w:r>
+                      <w:r>
+                        <w:rPr>
+                          <w:noProof/>
+                        </w:rPr>
+                        <w:drawing>
+                          <wp:inline distT="0" distB="0" distL="0" distR="0" wp14:anchorId="6C2E6298" wp14:editId="6C809F46">
+                            <wp:extent cx="1193800" cy="152983"/>
+                            <wp:effectExtent l="0" t="0" r="0" b="0"/>
+                            <wp:docPr id="26" name="Picture 26" descr="Icon&#10;&#10;Description automatically generated with medium confidence"/>
+                            <wp:cNvGraphicFramePr>
+                              <a:graphicFrameLocks xmlns:a="http://schemas.openxmlformats.org/drawingml/2006/main" noChangeAspect="1"/>
+                            </wp:cNvGraphicFramePr>
+                            <a:graphic xmlns:a="http://schemas.openxmlformats.org/drawingml/2006/main">
+                              <a:graphicData uri="http://schemas.openxmlformats.org/drawingml/2006/picture">
+                                <pic:pic xmlns:pic="http://schemas.openxmlformats.org/drawingml/2006/picture">
+                                  <pic:nvPicPr>
+                                    <pic:cNvPr id="26" name="Picture 26" descr="Icon&#10;&#10;Description automatically generated with medium confidence"/>
+                                    <pic:cNvPicPr/>
+                                  </pic:nvPicPr>
+                                  <pic:blipFill>
+                                    <a:blip r:embed="rId10">
+                                      <a:extLst>
+                                        <a:ext uri="{28A0092B-C50C-407E-A947-70E740481C1C}">
+                                          <a14:useLocalDpi xmlns:a14="http://schemas.microsoft.com/office/drawing/2010/main" val="0"/>
+                                        </a:ext>
+                                      </a:extLst>
+                                    </a:blip>
+                                    <a:stretch>
+                                      <a:fillRect/>
+                                    </a:stretch>
+                                  </pic:blipFill>
+                                  <pic:spPr>
+                                    <a:xfrm>
+                                      <a:off x="0" y="0"/>
+                                      <a:ext cx="1344568" cy="172304"/>
+                                    </a:xfrm>
+                                    <a:prstGeom prst="rect">
+                                      <a:avLst/>
+                                    </a:prstGeom>
+                                  </pic:spPr>
+                                </pic:pic>
+                              </a:graphicData>
+                            </a:graphic>
+                          </wp:inline>
+                        </w:drawing>
+                      </w:r>
+                      <w:r>
+                        <w:rPr>
+                          <w:noProof/>
+                        </w:rPr>
+                        <w:drawing>
+                          <wp:inline distT="0" distB="0" distL="0" distR="0" wp14:anchorId="16F3767C" wp14:editId="696DAB42">
+                            <wp:extent cx="622462" cy="209550"/>
+                            <wp:effectExtent l="0" t="0" r="6350" b="0"/>
+                            <wp:docPr id="34" name="Picture 34" descr="Logo&#10;&#10;Description automatically generated"/>
+                            <wp:cNvGraphicFramePr>
+                              <a:graphicFrameLocks xmlns:a="http://schemas.openxmlformats.org/drawingml/2006/main" noChangeAspect="1"/>
+                            </wp:cNvGraphicFramePr>
+                            <a:graphic xmlns:a="http://schemas.openxmlformats.org/drawingml/2006/main">
+                              <a:graphicData uri="http://schemas.openxmlformats.org/drawingml/2006/picture">
+                                <pic:pic xmlns:pic="http://schemas.openxmlformats.org/drawingml/2006/picture">
+                                  <pic:nvPicPr>
+                                    <pic:cNvPr id="34" name="Picture 34" descr="Logo&#10;&#10;Description automatically generated"/>
+                                    <pic:cNvPicPr/>
+                                  </pic:nvPicPr>
+                                  <pic:blipFill>
+                                    <a:blip r:embed="rId40">
+                                      <a:extLst>
+                                        <a:ext uri="{28A0092B-C50C-407E-A947-70E740481C1C}">
+                                          <a14:useLocalDpi xmlns:a14="http://schemas.microsoft.com/office/drawing/2010/main" val="0"/>
+                                        </a:ext>
+                                      </a:extLst>
+                                    </a:blip>
+                                    <a:stretch>
+                                      <a:fillRect/>
+                                    </a:stretch>
+                                  </pic:blipFill>
+                                  <pic:spPr>
+                                    <a:xfrm>
+                                      <a:off x="0" y="0"/>
+                                      <a:ext cx="648152" cy="218198"/>
+                                    </a:xfrm>
+                                    <a:prstGeom prst="rect">
+                                      <a:avLst/>
+                                    </a:prstGeom>
+                                  </pic:spPr>
+                                </pic:pic>
+                              </a:graphicData>
+                            </a:graphic>
+                          </wp:inline>
+                        </w:drawing>
+                      </w:r>
+                      <w:r>
+                        <w:rPr>
+                          <w:noProof/>
+                        </w:rPr>
+                        <w:drawing>
+                          <wp:inline distT="0" distB="0" distL="0" distR="0" wp14:anchorId="661EF430" wp14:editId="2BFF19CB">
+                            <wp:extent cx="641350" cy="164090"/>
+                            <wp:effectExtent l="0" t="0" r="6350" b="7620"/>
+                            <wp:docPr id="40" name="Picture 40" descr="Logo&#10;&#10;Description automatically generated"/>
+                            <wp:cNvGraphicFramePr>
+                              <a:graphicFrameLocks xmlns:a="http://schemas.openxmlformats.org/drawingml/2006/main" noChangeAspect="1"/>
+                            </wp:cNvGraphicFramePr>
+                            <a:graphic xmlns:a="http://schemas.openxmlformats.org/drawingml/2006/main">
+                              <a:graphicData uri="http://schemas.openxmlformats.org/drawingml/2006/picture">
+                                <pic:pic xmlns:pic="http://schemas.openxmlformats.org/drawingml/2006/picture">
+                                  <pic:nvPicPr>
+                                    <pic:cNvPr id="40" name="Picture 40" descr="Logo&#10;&#10;Description automatically generated"/>
+                                    <pic:cNvPicPr/>
+                                  </pic:nvPicPr>
+                                  <pic:blipFill>
+                                    <a:blip r:embed="rId21">
+                                      <a:extLst>
+                                        <a:ext uri="{28A0092B-C50C-407E-A947-70E740481C1C}">
+                                          <a14:useLocalDpi xmlns:a14="http://schemas.microsoft.com/office/drawing/2010/main" val="0"/>
+                                        </a:ext>
+                                      </a:extLst>
+                                    </a:blip>
+                                    <a:stretch>
+                                      <a:fillRect/>
+                                    </a:stretch>
+                                  </pic:blipFill>
+                                  <pic:spPr>
+                                    <a:xfrm>
+                                      <a:off x="0" y="0"/>
+                                      <a:ext cx="676054" cy="172969"/>
+                                    </a:xfrm>
+                                    <a:prstGeom prst="rect">
+                                      <a:avLst/>
+                                    </a:prstGeom>
+                                  </pic:spPr>
+                                </pic:pic>
+                              </a:graphicData>
+                            </a:graphic>
+                          </wp:inline>
+                        </w:drawing>
+                      </w:r>
+                      <w:r>
+                        <w:rPr>
+                          <w:noProof/>
+                        </w:rPr>
+                        <w:drawing>
+                          <wp:inline distT="0" distB="0" distL="0" distR="0" wp14:anchorId="396A75F3" wp14:editId="3BF5F5F0">
+                            <wp:extent cx="927100" cy="166637"/>
+                            <wp:effectExtent l="0" t="0" r="0" b="5080"/>
+                            <wp:docPr id="41" name="Picture 41" descr="Logo&#10;&#10;Description automatically generated"/>
+                            <wp:cNvGraphicFramePr>
+                              <a:graphicFrameLocks xmlns:a="http://schemas.openxmlformats.org/drawingml/2006/main" noChangeAspect="1"/>
+                            </wp:cNvGraphicFramePr>
+                            <a:graphic xmlns:a="http://schemas.openxmlformats.org/drawingml/2006/main">
+                              <a:graphicData uri="http://schemas.openxmlformats.org/drawingml/2006/picture">
+                                <pic:pic xmlns:pic="http://schemas.openxmlformats.org/drawingml/2006/picture">
+                                  <pic:nvPicPr>
+                                    <pic:cNvPr id="41" name="Picture 41" descr="Logo&#10;&#10;Description automatically generated"/>
+                                    <pic:cNvPicPr/>
+                                  </pic:nvPicPr>
+                                  <pic:blipFill>
+                                    <a:blip r:embed="rId25">
+                                      <a:extLst>
+                                        <a:ext uri="{28A0092B-C50C-407E-A947-70E740481C1C}">
+                                          <a14:useLocalDpi xmlns:a14="http://schemas.microsoft.com/office/drawing/2010/main" val="0"/>
+                                        </a:ext>
+                                      </a:extLst>
+                                    </a:blip>
+                                    <a:stretch>
+                                      <a:fillRect/>
+                                    </a:stretch>
+                                  </pic:blipFill>
+                                  <pic:spPr>
+                                    <a:xfrm>
+                                      <a:off x="0" y="0"/>
+                                      <a:ext cx="973536" cy="174983"/>
+                                    </a:xfrm>
+                                    <a:prstGeom prst="rect">
+                                      <a:avLst/>
+                                    </a:prstGeom>
+                                  </pic:spPr>
+                                </pic:pic>
+                              </a:graphicData>
+                            </a:graphic>
+                          </wp:inline>
+                        </w:drawing>
+                      </w:r>
+                      <w:r>
+                        <w:rPr>
+                          <w:noProof/>
+                        </w:rPr>
+                        <w:drawing>
+                          <wp:inline distT="0" distB="0" distL="0" distR="0" wp14:anchorId="705396EE" wp14:editId="067395E9">
+                            <wp:extent cx="770847" cy="201930"/>
+                            <wp:effectExtent l="0" t="0" r="0" b="7620"/>
+                            <wp:docPr id="54" name="Picture 54" descr="Logo&#10;&#10;Description automatically generated"/>
+                            <wp:cNvGraphicFramePr>
+                              <a:graphicFrameLocks xmlns:a="http://schemas.openxmlformats.org/drawingml/2006/main" noChangeAspect="1"/>
+                            </wp:cNvGraphicFramePr>
+                            <a:graphic xmlns:a="http://schemas.openxmlformats.org/drawingml/2006/main">
+                              <a:graphicData uri="http://schemas.openxmlformats.org/drawingml/2006/picture">
+                                <pic:pic xmlns:pic="http://schemas.openxmlformats.org/drawingml/2006/picture">
+                                  <pic:nvPicPr>
+                                    <pic:cNvPr id="54" name="Picture 54" descr="Logo&#10;&#10;Description automatically generated"/>
+                                    <pic:cNvPicPr/>
+                                  </pic:nvPicPr>
+                                  <pic:blipFill>
+                                    <a:blip r:embed="rId19">
+                                      <a:extLst>
+                                        <a:ext uri="{28A0092B-C50C-407E-A947-70E740481C1C}">
+                                          <a14:useLocalDpi xmlns:a14="http://schemas.microsoft.com/office/drawing/2010/main" val="0"/>
+                                        </a:ext>
+                                      </a:extLst>
+                                    </a:blip>
+                                    <a:stretch>
+                                      <a:fillRect/>
+                                    </a:stretch>
+                                  </pic:blipFill>
+                                  <pic:spPr>
+                                    <a:xfrm>
+                                      <a:off x="0" y="0"/>
+                                      <a:ext cx="812023" cy="212716"/>
+                                    </a:xfrm>
+                                    <a:prstGeom prst="rect">
+                                      <a:avLst/>
+                                    </a:prstGeom>
+                                  </pic:spPr>
+                                </pic:pic>
+                              </a:graphicData>
+                            </a:graphic>
+                          </wp:inline>
+                        </w:drawing>
+                      </w:r>
+                      <w:r>
+                        <w:rPr>
+                          <w:noProof/>
+                        </w:rPr>
+                        <w:drawing>
+                          <wp:inline distT="0" distB="0" distL="0" distR="0" wp14:anchorId="54FC1B4A" wp14:editId="4899F509">
+                            <wp:extent cx="746919" cy="266700"/>
+                            <wp:effectExtent l="0" t="0" r="0" b="0"/>
+                            <wp:docPr id="56" name="Picture 56" descr="A picture containing text&#10;&#10;Description automatically generated"/>
+                            <wp:cNvGraphicFramePr>
+                              <a:graphicFrameLocks xmlns:a="http://schemas.openxmlformats.org/drawingml/2006/main" noChangeAspect="1"/>
+                            </wp:cNvGraphicFramePr>
+                            <a:graphic xmlns:a="http://schemas.openxmlformats.org/drawingml/2006/main">
+                              <a:graphicData uri="http://schemas.openxmlformats.org/drawingml/2006/picture">
+                                <pic:pic xmlns:pic="http://schemas.openxmlformats.org/drawingml/2006/picture">
+                                  <pic:nvPicPr>
+                                    <pic:cNvPr id="56" name="Picture 56" descr="A picture containing text&#10;&#10;Description automatically generated"/>
+                                    <pic:cNvPicPr/>
+                                  </pic:nvPicPr>
+                                  <pic:blipFill>
+                                    <a:blip r:embed="rId17">
+                                      <a:extLst>
+                                        <a:ext uri="{28A0092B-C50C-407E-A947-70E740481C1C}">
+                                          <a14:useLocalDpi xmlns:a14="http://schemas.microsoft.com/office/drawing/2010/main" val="0"/>
+                                        </a:ext>
+                                      </a:extLst>
+                                    </a:blip>
+                                    <a:stretch>
+                                      <a:fillRect/>
+                                    </a:stretch>
+                                  </pic:blipFill>
+                                  <pic:spPr>
+                                    <a:xfrm>
+                                      <a:off x="0" y="0"/>
+                                      <a:ext cx="770494" cy="275118"/>
+                                    </a:xfrm>
+                                    <a:prstGeom prst="rect">
+                                      <a:avLst/>
+                                    </a:prstGeom>
+                                  </pic:spPr>
+                                </pic:pic>
+                              </a:graphicData>
+                            </a:graphic>
+                          </wp:inline>
+                        </w:drawing>
+                      </w:r>
+                      <w:r>
+                        <w:rPr>
+                          <w:noProof/>
+                        </w:rPr>
+                        <w:drawing>
+                          <wp:inline distT="0" distB="0" distL="0" distR="0" wp14:anchorId="114D3113" wp14:editId="16867DC4">
+                            <wp:extent cx="921377" cy="234950"/>
+                            <wp:effectExtent l="0" t="0" r="0" b="0"/>
+                            <wp:docPr id="58" name="Picture 58" descr="A picture containing text, clipart&#10;&#10;Description automatically generated"/>
+                            <wp:cNvGraphicFramePr>
+                              <a:graphicFrameLocks xmlns:a="http://schemas.openxmlformats.org/drawingml/2006/main" noChangeAspect="1"/>
+                            </wp:cNvGraphicFramePr>
+                            <a:graphic xmlns:a="http://schemas.openxmlformats.org/drawingml/2006/main">
+                              <a:graphicData uri="http://schemas.openxmlformats.org/drawingml/2006/picture">
+                                <pic:pic xmlns:pic="http://schemas.openxmlformats.org/drawingml/2006/picture">
+                                  <pic:nvPicPr>
+                                    <pic:cNvPr id="58" name="Picture 58" descr="A picture containing text, clipart&#10;&#10;Description automatically generated"/>
+                                    <pic:cNvPicPr/>
+                                  </pic:nvPicPr>
+                                  <pic:blipFill>
+                                    <a:blip r:embed="rId42">
+                                      <a:extLst>
+                                        <a:ext uri="{28A0092B-C50C-407E-A947-70E740481C1C}">
+                                          <a14:useLocalDpi xmlns:a14="http://schemas.microsoft.com/office/drawing/2010/main" val="0"/>
+                                        </a:ext>
+                                      </a:extLst>
+                                    </a:blip>
+                                    <a:stretch>
+                                      <a:fillRect/>
+                                    </a:stretch>
+                                  </pic:blipFill>
+                                  <pic:spPr>
+                                    <a:xfrm>
+                                      <a:off x="0" y="0"/>
+                                      <a:ext cx="957971" cy="244281"/>
+                                    </a:xfrm>
+                                    <a:prstGeom prst="rect">
+                                      <a:avLst/>
+                                    </a:prstGeom>
+                                  </pic:spPr>
+                                </pic:pic>
+                              </a:graphicData>
+                            </a:graphic>
+                          </wp:inline>
+                        </w:drawing>
+                      </w:r>
+                      <w:r>
+                        <w:rPr>
+                          <w:noProof/>
+                        </w:rPr>
+                        <w:drawing>
+                          <wp:inline distT="0" distB="0" distL="0" distR="0" wp14:anchorId="6E5AC379" wp14:editId="688B1E89">
+                            <wp:extent cx="642718" cy="215900"/>
+                            <wp:effectExtent l="0" t="0" r="5080" b="0"/>
+                            <wp:docPr id="60" name="Picture 60" descr="A picture containing text, clipart&#10;&#10;Description automatically generated"/>
+                            <wp:cNvGraphicFramePr>
+                              <a:graphicFrameLocks xmlns:a="http://schemas.openxmlformats.org/drawingml/2006/main" noChangeAspect="1"/>
+                            </wp:cNvGraphicFramePr>
+                            <a:graphic xmlns:a="http://schemas.openxmlformats.org/drawingml/2006/main">
+                              <a:graphicData uri="http://schemas.openxmlformats.org/drawingml/2006/picture">
+                                <pic:pic xmlns:pic="http://schemas.openxmlformats.org/drawingml/2006/picture">
+                                  <pic:nvPicPr>
+                                    <pic:cNvPr id="60" name="Picture 60" descr="A picture containing text, clipart&#10;&#10;Description automatically generated"/>
+                                    <pic:cNvPicPr/>
+                                  </pic:nvPicPr>
+                                  <pic:blipFill>
+                                    <a:blip r:embed="rId29">
+                                      <a:extLst>
+                                        <a:ext uri="{28A0092B-C50C-407E-A947-70E740481C1C}">
+                                          <a14:useLocalDpi xmlns:a14="http://schemas.microsoft.com/office/drawing/2010/main" val="0"/>
+                                        </a:ext>
+                                      </a:extLst>
+                                    </a:blip>
+                                    <a:stretch>
+                                      <a:fillRect/>
+                                    </a:stretch>
+                                  </pic:blipFill>
+                                  <pic:spPr>
+                                    <a:xfrm>
+                                      <a:off x="0" y="0"/>
+                                      <a:ext cx="649339" cy="218124"/>
+                                    </a:xfrm>
+                                    <a:prstGeom prst="rect">
+                                      <a:avLst/>
+                                    </a:prstGeom>
+                                  </pic:spPr>
+                                </pic:pic>
+                              </a:graphicData>
+                            </a:graphic>
+                          </wp:inline>
+                        </w:drawing>
+                      </w:r>
+                      <w:r>
+                        <w:rPr>
+                          <w:noProof/>
+                        </w:rPr>
+                        <w:drawing>
+                          <wp:inline distT="0" distB="0" distL="0" distR="0" wp14:anchorId="013D911A" wp14:editId="6BBCF6CD">
+                            <wp:extent cx="1517650" cy="290488"/>
+                            <wp:effectExtent l="0" t="0" r="6350" b="0"/>
+                            <wp:docPr id="61" name="Picture 61" descr="A picture containing text, clipart&#10;&#10;Description automatically generated"/>
+                            <wp:cNvGraphicFramePr>
+                              <a:graphicFrameLocks xmlns:a="http://schemas.openxmlformats.org/drawingml/2006/main" noChangeAspect="1"/>
+                            </wp:cNvGraphicFramePr>
+                            <a:graphic xmlns:a="http://schemas.openxmlformats.org/drawingml/2006/main">
+                              <a:graphicData uri="http://schemas.openxmlformats.org/drawingml/2006/picture">
+                                <pic:pic xmlns:pic="http://schemas.openxmlformats.org/drawingml/2006/picture">
+                                  <pic:nvPicPr>
+                                    <pic:cNvPr id="61" name="Picture 61" descr="A picture containing text, clipart&#10;&#10;Description automatically generated"/>
+                                    <pic:cNvPicPr/>
+                                  </pic:nvPicPr>
+                                  <pic:blipFill>
+                                    <a:blip r:embed="rId39">
+                                      <a:extLst>
+                                        <a:ext uri="{28A0092B-C50C-407E-A947-70E740481C1C}">
+                                          <a14:useLocalDpi xmlns:a14="http://schemas.microsoft.com/office/drawing/2010/main" val="0"/>
+                                        </a:ext>
+                                      </a:extLst>
+                                    </a:blip>
+                                    <a:stretch>
+                                      <a:fillRect/>
+                                    </a:stretch>
+                                  </pic:blipFill>
+                                  <pic:spPr>
+                                    <a:xfrm>
+                                      <a:off x="0" y="0"/>
+                                      <a:ext cx="1517650" cy="290488"/>
+                                    </a:xfrm>
+                                    <a:prstGeom prst="rect">
+                                      <a:avLst/>
+                                    </a:prstGeom>
+                                  </pic:spPr>
+                                </pic:pic>
+                              </a:graphicData>
+                            </a:graphic>
+                          </wp:inline>
+                        </w:drawing>
+                      </w:r>
+                      <w:r>
+                        <w:rPr>
+                          <w:noProof/>
+                        </w:rPr>
+                        <w:drawing>
+                          <wp:inline distT="0" distB="0" distL="0" distR="0" wp14:anchorId="258E389A" wp14:editId="38F0C896">
+                            <wp:extent cx="517525" cy="517525"/>
+                            <wp:effectExtent l="0" t="0" r="0" b="0"/>
+                            <wp:docPr id="63" name="Picture 63" descr="A picture containing logo&#10;&#10;Description automatically generated"/>
+                            <wp:cNvGraphicFramePr>
+                              <a:graphicFrameLocks xmlns:a="http://schemas.openxmlformats.org/drawingml/2006/main" noChangeAspect="1"/>
+                            </wp:cNvGraphicFramePr>
+                            <a:graphic xmlns:a="http://schemas.openxmlformats.org/drawingml/2006/main">
+                              <a:graphicData uri="http://schemas.openxmlformats.org/drawingml/2006/picture">
+                                <pic:pic xmlns:pic="http://schemas.openxmlformats.org/drawingml/2006/picture">
+                                  <pic:nvPicPr>
+                                    <pic:cNvPr id="63" name="Picture 63" descr="A picture containing logo&#10;&#10;Description automatically generated"/>
+                                    <pic:cNvPicPr/>
+                                  </pic:nvPicPr>
+                                  <pic:blipFill>
+                                    <a:blip r:embed="rId26">
+                                      <a:extLst>
+                                        <a:ext uri="{28A0092B-C50C-407E-A947-70E740481C1C}">
+                                          <a14:useLocalDpi xmlns:a14="http://schemas.microsoft.com/office/drawing/2010/main" val="0"/>
+                                        </a:ext>
+                                      </a:extLst>
+                                    </a:blip>
+                                    <a:stretch>
+                                      <a:fillRect/>
+                                    </a:stretch>
+                                  </pic:blipFill>
+                                  <pic:spPr>
+                                    <a:xfrm>
+                                      <a:off x="0" y="0"/>
+                                      <a:ext cx="517525" cy="517525"/>
+                                    </a:xfrm>
+                                    <a:prstGeom prst="rect">
+                                      <a:avLst/>
+                                    </a:prstGeom>
+                                  </pic:spPr>
+                                </pic:pic>
+                              </a:graphicData>
+                            </a:graphic>
+                          </wp:inline>
+                        </w:drawing>
+                      </w:r>
+                      <w:r>
+                        <w:rPr>
+                          <w:noProof/>
+                        </w:rPr>
+                        <w:drawing>
+                          <wp:inline distT="0" distB="0" distL="0" distR="0" wp14:anchorId="6DC5D436" wp14:editId="65319D9F">
+                            <wp:extent cx="882650" cy="240723"/>
+                            <wp:effectExtent l="0" t="0" r="0" b="6985"/>
+                            <wp:docPr id="64" name="Picture 64" descr="A picture containing text, clipart&#10;&#10;Description automatically generated"/>
+                            <wp:cNvGraphicFramePr>
+                              <a:graphicFrameLocks xmlns:a="http://schemas.openxmlformats.org/drawingml/2006/main" noChangeAspect="1"/>
+                            </wp:cNvGraphicFramePr>
+                            <a:graphic xmlns:a="http://schemas.openxmlformats.org/drawingml/2006/main">
+                              <a:graphicData uri="http://schemas.openxmlformats.org/drawingml/2006/picture">
+                                <pic:pic xmlns:pic="http://schemas.openxmlformats.org/drawingml/2006/picture">
+                                  <pic:nvPicPr>
+                                    <pic:cNvPr id="64" name="Picture 64" descr="A picture containing text, clipart&#10;&#10;Description automatically generated"/>
+                                    <pic:cNvPicPr/>
+                                  </pic:nvPicPr>
+                                  <pic:blipFill>
+                                    <a:blip r:embed="rId32">
+                                      <a:extLst>
+                                        <a:ext uri="{28A0092B-C50C-407E-A947-70E740481C1C}">
+                                          <a14:useLocalDpi xmlns:a14="http://schemas.microsoft.com/office/drawing/2010/main" val="0"/>
+                                        </a:ext>
+                                      </a:extLst>
+                                    </a:blip>
+                                    <a:stretch>
+                                      <a:fillRect/>
+                                    </a:stretch>
+                                  </pic:blipFill>
+                                  <pic:spPr>
+                                    <a:xfrm>
+                                      <a:off x="0" y="0"/>
+                                      <a:ext cx="908077" cy="247658"/>
+                                    </a:xfrm>
+                                    <a:prstGeom prst="rect">
+                                      <a:avLst/>
+                                    </a:prstGeom>
+                                  </pic:spPr>
+                                </pic:pic>
+                              </a:graphicData>
+                            </a:graphic>
+                          </wp:inline>
+                        </w:drawing>
+                      </w:r>
+                      <w:r>
+                        <w:rPr>
+                          <w:noProof/>
+                        </w:rPr>
+                        <w:drawing>
+                          <wp:inline distT="0" distB="0" distL="0" distR="0" wp14:anchorId="4D32AE17" wp14:editId="16FBC987">
+                            <wp:extent cx="876300" cy="387011"/>
+                            <wp:effectExtent l="0" t="0" r="0" b="0"/>
+                            <wp:docPr id="65" name="Picture 65" descr="Logo&#10;&#10;Description automatically generated"/>
+                            <wp:cNvGraphicFramePr>
+                              <a:graphicFrameLocks xmlns:a="http://schemas.openxmlformats.org/drawingml/2006/main" noChangeAspect="1"/>
+                            </wp:cNvGraphicFramePr>
+                            <a:graphic xmlns:a="http://schemas.openxmlformats.org/drawingml/2006/main">
+                              <a:graphicData uri="http://schemas.openxmlformats.org/drawingml/2006/picture">
+                                <pic:pic xmlns:pic="http://schemas.openxmlformats.org/drawingml/2006/picture">
+                                  <pic:nvPicPr>
+                                    <pic:cNvPr id="65" name="Picture 65" descr="Logo&#10;&#10;Description automatically generated"/>
+                                    <pic:cNvPicPr/>
+                                  </pic:nvPicPr>
+                                  <pic:blipFill>
+                                    <a:blip r:embed="rId12">
+                                      <a:extLst>
+                                        <a:ext uri="{28A0092B-C50C-407E-A947-70E740481C1C}">
+                                          <a14:useLocalDpi xmlns:a14="http://schemas.microsoft.com/office/drawing/2010/main" val="0"/>
+                                        </a:ext>
+                                      </a:extLst>
+                                    </a:blip>
+                                    <a:stretch>
+                                      <a:fillRect/>
+                                    </a:stretch>
+                                  </pic:blipFill>
+                                  <pic:spPr>
+                                    <a:xfrm>
+                                      <a:off x="0" y="0"/>
+                                      <a:ext cx="881408" cy="389267"/>
+                                    </a:xfrm>
+                                    <a:prstGeom prst="rect">
+                                      <a:avLst/>
+                                    </a:prstGeom>
+                                  </pic:spPr>
+                                </pic:pic>
+                              </a:graphicData>
+                            </a:graphic>
+                          </wp:inline>
+                        </w:drawing>
+                      </w:r>
+                      <w:r>
+                        <w:rPr>
+                          <w:noProof/>
+                        </w:rPr>
+                        <w:drawing>
+                          <wp:inline distT="0" distB="0" distL="0" distR="0" wp14:anchorId="38354071" wp14:editId="563E03BB">
+                            <wp:extent cx="920750" cy="257760"/>
+                            <wp:effectExtent l="0" t="0" r="0" b="9525"/>
+                            <wp:docPr id="67" name="Picture 67" descr="Icon&#10;&#10;Description automatically generated"/>
+                            <wp:cNvGraphicFramePr>
+                              <a:graphicFrameLocks xmlns:a="http://schemas.openxmlformats.org/drawingml/2006/main" noChangeAspect="1"/>
+                            </wp:cNvGraphicFramePr>
+                            <a:graphic xmlns:a="http://schemas.openxmlformats.org/drawingml/2006/main">
+                              <a:graphicData uri="http://schemas.openxmlformats.org/drawingml/2006/picture">
+                                <pic:pic xmlns:pic="http://schemas.openxmlformats.org/drawingml/2006/picture">
+                                  <pic:nvPicPr>
+                                    <pic:cNvPr id="67" name="Picture 67" descr="Icon&#10;&#10;Description automatically generated"/>
+                                    <pic:cNvPicPr/>
+                                  </pic:nvPicPr>
+                                  <pic:blipFill>
+                                    <a:blip r:embed="rId37">
+                                      <a:extLst>
+                                        <a:ext uri="{28A0092B-C50C-407E-A947-70E740481C1C}">
+                                          <a14:useLocalDpi xmlns:a14="http://schemas.microsoft.com/office/drawing/2010/main" val="0"/>
+                                        </a:ext>
+                                      </a:extLst>
+                                    </a:blip>
+                                    <a:stretch>
+                                      <a:fillRect/>
+                                    </a:stretch>
+                                  </pic:blipFill>
+                                  <pic:spPr>
+                                    <a:xfrm>
+                                      <a:off x="0" y="0"/>
+                                      <a:ext cx="950126" cy="265984"/>
+                                    </a:xfrm>
+                                    <a:prstGeom prst="rect">
+                                      <a:avLst/>
+                                    </a:prstGeom>
+                                  </pic:spPr>
+                                </pic:pic>
+                              </a:graphicData>
+                            </a:graphic>
+                          </wp:inline>
+                        </w:drawing>
+                      </w:r>
+                      <w:r>
+                        <w:rPr>
+                          <w:noProof/>
+                        </w:rPr>
+                        <w:t xml:space="preserve"> </w:t>
+                      </w:r>
+                      <w:r>
+                        <w:rPr>
+                          <w:noProof/>
+                        </w:rPr>
+                        <w:drawing>
+                          <wp:inline distT="0" distB="0" distL="0" distR="0" wp14:anchorId="7E5A587A" wp14:editId="3B7B616D">
+                            <wp:extent cx="1222764" cy="314325"/>
+                            <wp:effectExtent l="0" t="0" r="0" b="0"/>
+                            <wp:docPr id="68" name="Picture 68" descr="Logo, icon&#10;&#10;Description automatically generated"/>
+                            <wp:cNvGraphicFramePr>
+                              <a:graphicFrameLocks xmlns:a="http://schemas.openxmlformats.org/drawingml/2006/main" noChangeAspect="1"/>
+                            </wp:cNvGraphicFramePr>
+                            <a:graphic xmlns:a="http://schemas.openxmlformats.org/drawingml/2006/main">
+                              <a:graphicData uri="http://schemas.openxmlformats.org/drawingml/2006/picture">
+                                <pic:pic xmlns:pic="http://schemas.openxmlformats.org/drawingml/2006/picture">
+                                  <pic:nvPicPr>
+                                    <pic:cNvPr id="68" name="Picture 68" descr="Logo, icon&#10;&#10;Description automatically generated"/>
+                                    <pic:cNvPicPr/>
+                                  </pic:nvPicPr>
+                                  <pic:blipFill>
+                                    <a:blip r:embed="rId11">
+                                      <a:extLst>
+                                        <a:ext uri="{28A0092B-C50C-407E-A947-70E740481C1C}">
+                                          <a14:useLocalDpi xmlns:a14="http://schemas.microsoft.com/office/drawing/2010/main" val="0"/>
+                                        </a:ext>
+                                      </a:extLst>
+                                    </a:blip>
+                                    <a:stretch>
+                                      <a:fillRect/>
+                                    </a:stretch>
+                                  </pic:blipFill>
+                                  <pic:spPr>
+                                    <a:xfrm>
+                                      <a:off x="0" y="0"/>
+                                      <a:ext cx="1336084" cy="343455"/>
+                                    </a:xfrm>
+                                    <a:prstGeom prst="rect">
+                                      <a:avLst/>
+                                    </a:prstGeom>
+                                  </pic:spPr>
+                                </pic:pic>
+                              </a:graphicData>
+                            </a:graphic>
+                          </wp:inline>
+                        </w:drawing>
+                      </w:r>
+                      <w:r>
+                        <w:rPr>
+                          <w:noProof/>
+                        </w:rPr>
+                        <w:drawing>
+                          <wp:inline distT="0" distB="0" distL="0" distR="0" wp14:anchorId="49C3AD41" wp14:editId="64EC18CA">
+                            <wp:extent cx="1339850" cy="470184"/>
+                            <wp:effectExtent l="0" t="0" r="0" b="6350"/>
+                            <wp:docPr id="69" name="Picture 69" descr="Logo&#10;&#10;Description automatically generated"/>
+                            <wp:cNvGraphicFramePr>
+                              <a:graphicFrameLocks xmlns:a="http://schemas.openxmlformats.org/drawingml/2006/main" noChangeAspect="1"/>
+                            </wp:cNvGraphicFramePr>
+                            <a:graphic xmlns:a="http://schemas.openxmlformats.org/drawingml/2006/main">
+                              <a:graphicData uri="http://schemas.openxmlformats.org/drawingml/2006/picture">
+                                <pic:pic xmlns:pic="http://schemas.openxmlformats.org/drawingml/2006/picture">
+                                  <pic:nvPicPr>
+                                    <pic:cNvPr id="69" name="Picture 69" descr="Logo&#10;&#10;Description automatically generated"/>
+                                    <pic:cNvPicPr/>
+                                  </pic:nvPicPr>
+                                  <pic:blipFill>
+                                    <a:blip r:embed="rId43">
+                                      <a:extLst>
+                                        <a:ext uri="{28A0092B-C50C-407E-A947-70E740481C1C}">
+                                          <a14:useLocalDpi xmlns:a14="http://schemas.microsoft.com/office/drawing/2010/main" val="0"/>
+                                        </a:ext>
+                                      </a:extLst>
+                                    </a:blip>
+                                    <a:stretch>
+                                      <a:fillRect/>
+                                    </a:stretch>
+                                  </pic:blipFill>
+                                  <pic:spPr>
+                                    <a:xfrm>
+                                      <a:off x="0" y="0"/>
+                                      <a:ext cx="1408262" cy="494192"/>
+                                    </a:xfrm>
+                                    <a:prstGeom prst="rect">
+                                      <a:avLst/>
+                                    </a:prstGeom>
+                                  </pic:spPr>
+                                </pic:pic>
+                              </a:graphicData>
+                            </a:graphic>
+                          </wp:inline>
+                        </w:drawing>
+                      </w:r>
+                      <w:r>
+                        <w:rPr>
+                          <w:noProof/>
+                        </w:rPr>
+                        <w:drawing>
+                          <wp:inline distT="0" distB="0" distL="0" distR="0" wp14:anchorId="3BD4D5A3" wp14:editId="4791D621">
+                            <wp:extent cx="1238250" cy="382624"/>
+                            <wp:effectExtent l="0" t="0" r="0" b="0"/>
+                            <wp:docPr id="70" name="Picture 70" descr="A picture containing text, clipart&#10;&#10;Description automatically generated"/>
+                            <wp:cNvGraphicFramePr>
+                              <a:graphicFrameLocks xmlns:a="http://schemas.openxmlformats.org/drawingml/2006/main" noChangeAspect="1"/>
+                            </wp:cNvGraphicFramePr>
+                            <a:graphic xmlns:a="http://schemas.openxmlformats.org/drawingml/2006/main">
+                              <a:graphicData uri="http://schemas.openxmlformats.org/drawingml/2006/picture">
+                                <pic:pic xmlns:pic="http://schemas.openxmlformats.org/drawingml/2006/picture">
+                                  <pic:nvPicPr>
+                                    <pic:cNvPr id="70" name="Picture 70" descr="A picture containing text, clipart&#10;&#10;Description automatically generated"/>
+                                    <pic:cNvPicPr/>
+                                  </pic:nvPicPr>
+                                  <pic:blipFill>
+                                    <a:blip r:embed="rId28">
+                                      <a:extLst>
+                                        <a:ext uri="{28A0092B-C50C-407E-A947-70E740481C1C}">
+                                          <a14:useLocalDpi xmlns:a14="http://schemas.microsoft.com/office/drawing/2010/main" val="0"/>
+                                        </a:ext>
+                                      </a:extLst>
+                                    </a:blip>
+                                    <a:stretch>
+                                      <a:fillRect/>
+                                    </a:stretch>
+                                  </pic:blipFill>
+                                  <pic:spPr>
+                                    <a:xfrm>
+                                      <a:off x="0" y="0"/>
+                                      <a:ext cx="1261556" cy="389826"/>
+                                    </a:xfrm>
+                                    <a:prstGeom prst="rect">
+                                      <a:avLst/>
+                                    </a:prstGeom>
+                                  </pic:spPr>
+                                </pic:pic>
+                              </a:graphicData>
+                            </a:graphic>
+                          </wp:inline>
+                        </w:drawing>
+                      </w:r>
+                      <w:r>
+                        <w:rPr>
+                          <w:noProof/>
+                        </w:rPr>
+                        <w:drawing>
+                          <wp:inline distT="0" distB="0" distL="0" distR="0" wp14:anchorId="2D20F0C3" wp14:editId="74E6CC9A">
+                            <wp:extent cx="825500" cy="464330"/>
+                            <wp:effectExtent l="0" t="0" r="0" b="0"/>
+                            <wp:docPr id="71" name="Picture 71" descr="Logo, company name&#10;&#10;Description automatically generated"/>
+                            <wp:cNvGraphicFramePr>
+                              <a:graphicFrameLocks xmlns:a="http://schemas.openxmlformats.org/drawingml/2006/main" noChangeAspect="1"/>
+                            </wp:cNvGraphicFramePr>
+                            <a:graphic xmlns:a="http://schemas.openxmlformats.org/drawingml/2006/main">
+                              <a:graphicData uri="http://schemas.openxmlformats.org/drawingml/2006/picture">
+                                <pic:pic xmlns:pic="http://schemas.openxmlformats.org/drawingml/2006/picture">
+                                  <pic:nvPicPr>
+                                    <pic:cNvPr id="71" name="Picture 71" descr="Logo, company name&#10;&#10;Description automatically generated"/>
+                                    <pic:cNvPicPr/>
+                                  </pic:nvPicPr>
+                                  <pic:blipFill>
+                                    <a:blip r:embed="rId44">
+                                      <a:extLst>
+                                        <a:ext uri="{28A0092B-C50C-407E-A947-70E740481C1C}">
+                                          <a14:useLocalDpi xmlns:a14="http://schemas.microsoft.com/office/drawing/2010/main" val="0"/>
+                                        </a:ext>
+                                      </a:extLst>
+                                    </a:blip>
+                                    <a:stretch>
+                                      <a:fillRect/>
+                                    </a:stretch>
+                                  </pic:blipFill>
+                                  <pic:spPr>
+                                    <a:xfrm>
+                                      <a:off x="0" y="0"/>
+                                      <a:ext cx="835167" cy="469768"/>
+                                    </a:xfrm>
+                                    <a:prstGeom prst="rect">
+                                      <a:avLst/>
+                                    </a:prstGeom>
+                                  </pic:spPr>
+                                </pic:pic>
+                              </a:graphicData>
+                            </a:graphic>
+                          </wp:inline>
+                        </w:drawing>
+                      </w:r>
+                      <w:r>
+                        <w:rPr>
+                          <w:noProof/>
+                        </w:rPr>
+                        <w:drawing>
+                          <wp:inline distT="0" distB="0" distL="0" distR="0" wp14:anchorId="7708CE67" wp14:editId="67D82015">
+                            <wp:extent cx="504825" cy="336550"/>
+                            <wp:effectExtent l="0" t="0" r="0" b="0"/>
+                            <wp:docPr id="72" name="Picture 72" descr="Logo&#10;&#10;Description automatically generated"/>
+                            <wp:cNvGraphicFramePr>
+                              <a:graphicFrameLocks xmlns:a="http://schemas.openxmlformats.org/drawingml/2006/main" noChangeAspect="1"/>
+                            </wp:cNvGraphicFramePr>
+                            <a:graphic xmlns:a="http://schemas.openxmlformats.org/drawingml/2006/main">
+                              <a:graphicData uri="http://schemas.openxmlformats.org/drawingml/2006/picture">
+                                <pic:pic xmlns:pic="http://schemas.openxmlformats.org/drawingml/2006/picture">
+                                  <pic:nvPicPr>
+                                    <pic:cNvPr id="72" name="Picture 72" descr="Logo&#10;&#10;Description automatically generated"/>
+                                    <pic:cNvPicPr/>
+                                  </pic:nvPicPr>
+                                  <pic:blipFill>
+                                    <a:blip r:embed="rId20">
+                                      <a:extLst>
+                                        <a:ext uri="{28A0092B-C50C-407E-A947-70E740481C1C}">
+                                          <a14:useLocalDpi xmlns:a14="http://schemas.microsoft.com/office/drawing/2010/main" val="0"/>
+                                        </a:ext>
+                                      </a:extLst>
+                                    </a:blip>
+                                    <a:stretch>
+                                      <a:fillRect/>
+                                    </a:stretch>
+                                  </pic:blipFill>
+                                  <pic:spPr>
+                                    <a:xfrm>
+                                      <a:off x="0" y="0"/>
+                                      <a:ext cx="505798" cy="337199"/>
+                                    </a:xfrm>
+                                    <a:prstGeom prst="rect">
+                                      <a:avLst/>
+                                    </a:prstGeom>
+                                  </pic:spPr>
+                                </pic:pic>
+                              </a:graphicData>
+                            </a:graphic>
+                          </wp:inline>
+                        </w:drawing>
+                      </w:r>
+                      <w:r>
+                        <w:rPr>
+                          <w:noProof/>
+                        </w:rPr>
+                        <w:drawing>
+                          <wp:inline distT="0" distB="0" distL="0" distR="0" wp14:anchorId="376A2126" wp14:editId="45909D17">
+                            <wp:extent cx="952500" cy="254585"/>
+                            <wp:effectExtent l="0" t="0" r="0" b="0"/>
+                            <wp:docPr id="73" name="Picture 73" descr="A picture containing text, clipart&#10;&#10;Description automatically generated"/>
+                            <wp:cNvGraphicFramePr>
+                              <a:graphicFrameLocks xmlns:a="http://schemas.openxmlformats.org/drawingml/2006/main" noChangeAspect="1"/>
+                            </wp:cNvGraphicFramePr>
+                            <a:graphic xmlns:a="http://schemas.openxmlformats.org/drawingml/2006/main">
+                              <a:graphicData uri="http://schemas.openxmlformats.org/drawingml/2006/picture">
+                                <pic:pic xmlns:pic="http://schemas.openxmlformats.org/drawingml/2006/picture">
+                                  <pic:nvPicPr>
+                                    <pic:cNvPr id="73" name="Picture 73" descr="A picture containing text, clipart&#10;&#10;Description automatically generated"/>
+                                    <pic:cNvPicPr/>
+                                  </pic:nvPicPr>
+                                  <pic:blipFill>
+                                    <a:blip r:embed="rId34">
+                                      <a:extLst>
+                                        <a:ext uri="{28A0092B-C50C-407E-A947-70E740481C1C}">
+                                          <a14:useLocalDpi xmlns:a14="http://schemas.microsoft.com/office/drawing/2010/main" val="0"/>
+                                        </a:ext>
+                                      </a:extLst>
+                                    </a:blip>
+                                    <a:stretch>
+                                      <a:fillRect/>
+                                    </a:stretch>
+                                  </pic:blipFill>
+                                  <pic:spPr>
+                                    <a:xfrm>
+                                      <a:off x="0" y="0"/>
+                                      <a:ext cx="982965" cy="262728"/>
+                                    </a:xfrm>
+                                    <a:prstGeom prst="rect">
+                                      <a:avLst/>
+                                    </a:prstGeom>
+                                  </pic:spPr>
+                                </pic:pic>
+                              </a:graphicData>
+                            </a:graphic>
+                          </wp:inline>
+                        </w:drawing>
+                      </w:r>
+                      <w:r>
+                        <w:rPr>
+                          <w:noProof/>
+                        </w:rPr>
+                        <w:drawing>
+                          <wp:inline distT="0" distB="0" distL="0" distR="0" wp14:anchorId="0B301034" wp14:editId="0709FD97">
+                            <wp:extent cx="628650" cy="339642"/>
+                            <wp:effectExtent l="0" t="0" r="0" b="3810"/>
+                            <wp:docPr id="74" name="Picture 74" descr="Logo&#10;&#10;Description automatically generated"/>
+                            <wp:cNvGraphicFramePr>
+                              <a:graphicFrameLocks xmlns:a="http://schemas.openxmlformats.org/drawingml/2006/main" noChangeAspect="1"/>
+                            </wp:cNvGraphicFramePr>
+                            <a:graphic xmlns:a="http://schemas.openxmlformats.org/drawingml/2006/main">
+                              <a:graphicData uri="http://schemas.openxmlformats.org/drawingml/2006/picture">
+                                <pic:pic xmlns:pic="http://schemas.openxmlformats.org/drawingml/2006/picture">
+                                  <pic:nvPicPr>
+                                    <pic:cNvPr id="74" name="Picture 74" descr="Logo&#10;&#10;Description automatically generated"/>
+                                    <pic:cNvPicPr/>
+                                  </pic:nvPicPr>
+                                  <pic:blipFill>
+                                    <a:blip r:embed="rId38">
+                                      <a:extLst>
+                                        <a:ext uri="{28A0092B-C50C-407E-A947-70E740481C1C}">
+                                          <a14:useLocalDpi xmlns:a14="http://schemas.microsoft.com/office/drawing/2010/main" val="0"/>
+                                        </a:ext>
+                                      </a:extLst>
+                                    </a:blip>
+                                    <a:stretch>
+                                      <a:fillRect/>
+                                    </a:stretch>
+                                  </pic:blipFill>
+                                  <pic:spPr>
+                                    <a:xfrm>
+                                      <a:off x="0" y="0"/>
+                                      <a:ext cx="632032" cy="341469"/>
+                                    </a:xfrm>
+                                    <a:prstGeom prst="rect">
+                                      <a:avLst/>
+                                    </a:prstGeom>
+                                  </pic:spPr>
+                                </pic:pic>
+                              </a:graphicData>
+                            </a:graphic>
+                          </wp:inline>
+                        </w:drawing>
+                      </w:r>
+                      <w:r>
+                        <w:rPr>
+                          <w:noProof/>
+                        </w:rPr>
+                        <w:drawing>
+                          <wp:inline distT="0" distB="0" distL="0" distR="0" wp14:anchorId="6881F988" wp14:editId="15B68A66">
+                            <wp:extent cx="943675" cy="406400"/>
+                            <wp:effectExtent l="0" t="0" r="8890" b="0"/>
+                            <wp:docPr id="82" name="Picture 82" descr="A picture containing text, clipart&#10;&#10;Description automatically generated"/>
+                            <wp:cNvGraphicFramePr>
+                              <a:graphicFrameLocks xmlns:a="http://schemas.openxmlformats.org/drawingml/2006/main" noChangeAspect="1"/>
+                            </wp:cNvGraphicFramePr>
+                            <a:graphic xmlns:a="http://schemas.openxmlformats.org/drawingml/2006/main">
+                              <a:graphicData uri="http://schemas.openxmlformats.org/drawingml/2006/picture">
+                                <pic:pic xmlns:pic="http://schemas.openxmlformats.org/drawingml/2006/picture">
+                                  <pic:nvPicPr>
+                                    <pic:cNvPr id="82" name="Picture 82" descr="A picture containing text, clipart&#10;&#10;Description automatically generated"/>
+                                    <pic:cNvPicPr/>
+                                  </pic:nvPicPr>
+                                  <pic:blipFill>
+                                    <a:blip r:embed="rId36">
+                                      <a:extLst>
+                                        <a:ext uri="{28A0092B-C50C-407E-A947-70E740481C1C}">
+                                          <a14:useLocalDpi xmlns:a14="http://schemas.microsoft.com/office/drawing/2010/main" val="0"/>
+                                        </a:ext>
+                                      </a:extLst>
+                                    </a:blip>
+                                    <a:stretch>
+                                      <a:fillRect/>
+                                    </a:stretch>
+                                  </pic:blipFill>
+                                  <pic:spPr>
+                                    <a:xfrm>
+                                      <a:off x="0" y="0"/>
+                                      <a:ext cx="947985" cy="408256"/>
+                                    </a:xfrm>
+                                    <a:prstGeom prst="rect">
+                                      <a:avLst/>
+                                    </a:prstGeom>
+                                  </pic:spPr>
+                                </pic:pic>
+                              </a:graphicData>
+                            </a:graphic>
+                          </wp:inline>
+                        </w:drawing>
+                      </w:r>
+                      <w:r>
+                        <w:rPr>
+                          <w:noProof/>
+                        </w:rPr>
+                        <w:drawing>
+                          <wp:inline distT="0" distB="0" distL="0" distR="0" wp14:anchorId="4A5C5E9B" wp14:editId="39C38AB5">
+                            <wp:extent cx="323850" cy="323850"/>
+                            <wp:effectExtent l="0" t="0" r="0" b="0"/>
+                            <wp:docPr id="83" name="Picture 83" descr="Icon&#10;&#10;Description automatically generated"/>
+                            <wp:cNvGraphicFramePr>
+                              <a:graphicFrameLocks xmlns:a="http://schemas.openxmlformats.org/drawingml/2006/main" noChangeAspect="1"/>
+                            </wp:cNvGraphicFramePr>
+                            <a:graphic xmlns:a="http://schemas.openxmlformats.org/drawingml/2006/main">
+                              <a:graphicData uri="http://schemas.openxmlformats.org/drawingml/2006/picture">
+                                <pic:pic xmlns:pic="http://schemas.openxmlformats.org/drawingml/2006/picture">
+                                  <pic:nvPicPr>
+                                    <pic:cNvPr id="83" name="Picture 83" descr="Icon&#10;&#10;Description automatically generated"/>
+                                    <pic:cNvPicPr/>
+                                  </pic:nvPicPr>
+                                  <pic:blipFill>
+                                    <a:blip r:embed="rId45">
+                                      <a:extLst>
+                                        <a:ext uri="{28A0092B-C50C-407E-A947-70E740481C1C}">
+                                          <a14:useLocalDpi xmlns:a14="http://schemas.microsoft.com/office/drawing/2010/main" val="0"/>
+                                        </a:ext>
+                                      </a:extLst>
+                                    </a:blip>
+                                    <a:stretch>
+                                      <a:fillRect/>
+                                    </a:stretch>
+                                  </pic:blipFill>
+                                  <pic:spPr>
+                                    <a:xfrm>
+                                      <a:off x="0" y="0"/>
+                                      <a:ext cx="323850" cy="323850"/>
+                                    </a:xfrm>
+                                    <a:prstGeom prst="rect">
+                                      <a:avLst/>
+                                    </a:prstGeom>
+                                  </pic:spPr>
+                                </pic:pic>
+                              </a:graphicData>
+                            </a:graphic>
+                          </wp:inline>
+                        </w:drawing>
+                      </w:r>
+                      <w:r>
+                        <w:rPr>
+                          <w:noProof/>
+                        </w:rPr>
+                        <w:drawing>
+                          <wp:inline distT="0" distB="0" distL="0" distR="0" wp14:anchorId="0BCEA7EC" wp14:editId="1CBB62A7">
+                            <wp:extent cx="965200" cy="288855"/>
+                            <wp:effectExtent l="0" t="0" r="6350" b="0"/>
+                            <wp:docPr id="84" name="Picture 84" descr="Logo&#10;&#10;Description automatically generated with medium confidence"/>
+                            <wp:cNvGraphicFramePr>
+                              <a:graphicFrameLocks xmlns:a="http://schemas.openxmlformats.org/drawingml/2006/main" noChangeAspect="1"/>
+                            </wp:cNvGraphicFramePr>
+                            <a:graphic xmlns:a="http://schemas.openxmlformats.org/drawingml/2006/main">
+                              <a:graphicData uri="http://schemas.openxmlformats.org/drawingml/2006/picture">
+                                <pic:pic xmlns:pic="http://schemas.openxmlformats.org/drawingml/2006/picture">
+                                  <pic:nvPicPr>
+                                    <pic:cNvPr id="84" name="Picture 84" descr="Logo&#10;&#10;Description automatically generated with medium confidence"/>
+                                    <pic:cNvPicPr/>
+                                  </pic:nvPicPr>
+                                  <pic:blipFill>
+                                    <a:blip r:embed="rId33">
+                                      <a:extLst>
+                                        <a:ext uri="{28A0092B-C50C-407E-A947-70E740481C1C}">
+                                          <a14:useLocalDpi xmlns:a14="http://schemas.microsoft.com/office/drawing/2010/main" val="0"/>
+                                        </a:ext>
+                                      </a:extLst>
+                                    </a:blip>
+                                    <a:stretch>
+                                      <a:fillRect/>
+                                    </a:stretch>
+                                  </pic:blipFill>
+                                  <pic:spPr>
+                                    <a:xfrm>
+                                      <a:off x="0" y="0"/>
+                                      <a:ext cx="1000903" cy="299540"/>
+                                    </a:xfrm>
+                                    <a:prstGeom prst="rect">
+                                      <a:avLst/>
+                                    </a:prstGeom>
+                                  </pic:spPr>
+                                </pic:pic>
+                              </a:graphicData>
+                            </a:graphic>
+                          </wp:inline>
+                        </w:drawing>
+                      </w:r>
+                      <w:r>
+                        <w:rPr>
+                          <w:noProof/>
+                        </w:rPr>
+                        <w:drawing>
+                          <wp:inline distT="0" distB="0" distL="0" distR="0" wp14:anchorId="1084463E" wp14:editId="5D71C3EA">
+                            <wp:extent cx="977900" cy="322632"/>
+                            <wp:effectExtent l="0" t="0" r="0" b="1270"/>
+                            <wp:docPr id="85" name="Picture 85" descr="A picture containing text&#10;&#10;Description automatically generated"/>
+                            <wp:cNvGraphicFramePr>
+                              <a:graphicFrameLocks xmlns:a="http://schemas.openxmlformats.org/drawingml/2006/main" noChangeAspect="1"/>
+                            </wp:cNvGraphicFramePr>
+                            <a:graphic xmlns:a="http://schemas.openxmlformats.org/drawingml/2006/main">
+                              <a:graphicData uri="http://schemas.openxmlformats.org/drawingml/2006/picture">
+                                <pic:pic xmlns:pic="http://schemas.openxmlformats.org/drawingml/2006/picture">
+                                  <pic:nvPicPr>
+                                    <pic:cNvPr id="85" name="Picture 85" descr="A picture containing text&#10;&#10;Description automatically generated"/>
+                                    <pic:cNvPicPr/>
+                                  </pic:nvPicPr>
+                                  <pic:blipFill>
+                                    <a:blip r:embed="rId23">
+                                      <a:extLst>
+                                        <a:ext uri="{28A0092B-C50C-407E-A947-70E740481C1C}">
+                                          <a14:useLocalDpi xmlns:a14="http://schemas.microsoft.com/office/drawing/2010/main" val="0"/>
+                                        </a:ext>
+                                      </a:extLst>
+                                    </a:blip>
+                                    <a:stretch>
+                                      <a:fillRect/>
+                                    </a:stretch>
+                                  </pic:blipFill>
+                                  <pic:spPr>
+                                    <a:xfrm>
+                                      <a:off x="0" y="0"/>
+                                      <a:ext cx="999599" cy="329791"/>
+                                    </a:xfrm>
+                                    <a:prstGeom prst="rect">
+                                      <a:avLst/>
+                                    </a:prstGeom>
+                                  </pic:spPr>
+                                </pic:pic>
+                              </a:graphicData>
+                            </a:graphic>
+                          </wp:inline>
+                        </w:drawing>
+                      </w:r>
+                      <w:r>
+                        <w:rPr>
+                          <w:noProof/>
+                        </w:rPr>
+                        <w:drawing>
+                          <wp:inline distT="0" distB="0" distL="0" distR="0" wp14:anchorId="5F506CAB" wp14:editId="05A884D8">
+                            <wp:extent cx="558376" cy="469900"/>
+                            <wp:effectExtent l="0" t="0" r="0" b="6350"/>
+                            <wp:docPr id="86" name="Picture 86" descr="Logo, company name&#10;&#10;Description automatically generated"/>
+                            <wp:cNvGraphicFramePr>
+                              <a:graphicFrameLocks xmlns:a="http://schemas.openxmlformats.org/drawingml/2006/main" noChangeAspect="1"/>
+                            </wp:cNvGraphicFramePr>
+                            <a:graphic xmlns:a="http://schemas.openxmlformats.org/drawingml/2006/main">
+                              <a:graphicData uri="http://schemas.openxmlformats.org/drawingml/2006/picture">
+                                <pic:pic xmlns:pic="http://schemas.openxmlformats.org/drawingml/2006/picture">
+                                  <pic:nvPicPr>
+                                    <pic:cNvPr id="86" name="Picture 86" descr="Logo, company name&#10;&#10;Description automatically generated"/>
+                                    <pic:cNvPicPr/>
+                                  </pic:nvPicPr>
+                                  <pic:blipFill>
+                                    <a:blip r:embed="rId31">
+                                      <a:extLst>
+                                        <a:ext uri="{28A0092B-C50C-407E-A947-70E740481C1C}">
+                                          <a14:useLocalDpi xmlns:a14="http://schemas.microsoft.com/office/drawing/2010/main" val="0"/>
+                                        </a:ext>
+                                      </a:extLst>
+                                    </a:blip>
+                                    <a:stretch>
+                                      <a:fillRect/>
+                                    </a:stretch>
+                                  </pic:blipFill>
+                                  <pic:spPr>
+                                    <a:xfrm>
+                                      <a:off x="0" y="0"/>
+                                      <a:ext cx="560870" cy="471999"/>
+                                    </a:xfrm>
+                                    <a:prstGeom prst="rect">
+                                      <a:avLst/>
+                                    </a:prstGeom>
+                                  </pic:spPr>
+                                </pic:pic>
+                              </a:graphicData>
+                            </a:graphic>
+                          </wp:inline>
+                        </w:drawing>
+                      </w:r>
+                      <w:r>
+                        <w:rPr>
+                          <w:noProof/>
+                        </w:rPr>
+                        <w:drawing>
+                          <wp:inline distT="0" distB="0" distL="0" distR="0" wp14:anchorId="31DF16F7" wp14:editId="771B5A64">
+                            <wp:extent cx="1289050" cy="282962"/>
+                            <wp:effectExtent l="0" t="0" r="6350" b="3175"/>
+                            <wp:docPr id="87" name="Picture 87" descr="A picture containing text, clipart&#10;&#10;Description automatically generated"/>
+                            <wp:cNvGraphicFramePr>
+                              <a:graphicFrameLocks xmlns:a="http://schemas.openxmlformats.org/drawingml/2006/main" noChangeAspect="1"/>
+                            </wp:cNvGraphicFramePr>
+                            <a:graphic xmlns:a="http://schemas.openxmlformats.org/drawingml/2006/main">
+                              <a:graphicData uri="http://schemas.openxmlformats.org/drawingml/2006/picture">
+                                <pic:pic xmlns:pic="http://schemas.openxmlformats.org/drawingml/2006/picture">
+                                  <pic:nvPicPr>
+                                    <pic:cNvPr id="87" name="Picture 87" descr="A picture containing text, clipart&#10;&#10;Description automatically generated"/>
+                                    <pic:cNvPicPr/>
+                                  </pic:nvPicPr>
+                                  <pic:blipFill>
+                                    <a:blip r:embed="rId35">
+                                      <a:extLst>
+                                        <a:ext uri="{28A0092B-C50C-407E-A947-70E740481C1C}">
+                                          <a14:useLocalDpi xmlns:a14="http://schemas.microsoft.com/office/drawing/2010/main" val="0"/>
+                                        </a:ext>
+                                      </a:extLst>
+                                    </a:blip>
+                                    <a:stretch>
+                                      <a:fillRect/>
+                                    </a:stretch>
+                                  </pic:blipFill>
+                                  <pic:spPr>
+                                    <a:xfrm>
+                                      <a:off x="0" y="0"/>
+                                      <a:ext cx="1311435" cy="287876"/>
+                                    </a:xfrm>
+                                    <a:prstGeom prst="rect">
+                                      <a:avLst/>
+                                    </a:prstGeom>
+                                  </pic:spPr>
+                                </pic:pic>
+                              </a:graphicData>
+                            </a:graphic>
+                          </wp:inline>
+                        </w:drawing>
+                      </w:r>
+                      <w:r>
+                        <w:rPr>
+                          <w:noProof/>
+                        </w:rPr>
+                        <w:drawing>
+                          <wp:inline distT="0" distB="0" distL="0" distR="0" wp14:anchorId="52608707" wp14:editId="675C1286">
+                            <wp:extent cx="1413411" cy="222250"/>
+                            <wp:effectExtent l="0" t="0" r="0" b="6350"/>
+                            <wp:docPr id="88" name="Picture 88" descr="A picture containing logo&#10;&#10;Description automatically generated"/>
+                            <wp:cNvGraphicFramePr>
+                              <a:graphicFrameLocks xmlns:a="http://schemas.openxmlformats.org/drawingml/2006/main" noChangeAspect="1"/>
+                            </wp:cNvGraphicFramePr>
+                            <a:graphic xmlns:a="http://schemas.openxmlformats.org/drawingml/2006/main">
+                              <a:graphicData uri="http://schemas.openxmlformats.org/drawingml/2006/picture">
+                                <pic:pic xmlns:pic="http://schemas.openxmlformats.org/drawingml/2006/picture">
+                                  <pic:nvPicPr>
+                                    <pic:cNvPr id="88" name="Picture 88" descr="A picture containing logo&#10;&#10;Description automatically generated"/>
+                                    <pic:cNvPicPr/>
+                                  </pic:nvPicPr>
+                                  <pic:blipFill>
+                                    <a:blip r:embed="rId24">
+                                      <a:extLst>
+                                        <a:ext uri="{28A0092B-C50C-407E-A947-70E740481C1C}">
+                                          <a14:useLocalDpi xmlns:a14="http://schemas.microsoft.com/office/drawing/2010/main" val="0"/>
+                                        </a:ext>
+                                      </a:extLst>
+                                    </a:blip>
+                                    <a:stretch>
+                                      <a:fillRect/>
+                                    </a:stretch>
+                                  </pic:blipFill>
+                                  <pic:spPr>
+                                    <a:xfrm>
+                                      <a:off x="0" y="0"/>
+                                      <a:ext cx="1473991" cy="231776"/>
+                                    </a:xfrm>
+                                    <a:prstGeom prst="rect">
+                                      <a:avLst/>
+                                    </a:prstGeom>
+                                  </pic:spPr>
+                                </pic:pic>
+                              </a:graphicData>
+                            </a:graphic>
+                          </wp:inline>
+                        </w:drawing>
+                      </w:r>
+                      <w:r>
+                        <w:rPr>
+                          <w:noProof/>
+                        </w:rPr>
+                        <w:drawing>
+                          <wp:inline distT="0" distB="0" distL="0" distR="0" wp14:anchorId="20D89C72" wp14:editId="59164E3E">
+                            <wp:extent cx="1136650" cy="244744"/>
+                            <wp:effectExtent l="0" t="0" r="6350" b="3175"/>
+                            <wp:docPr id="89" name="Picture 89" descr="Logo, company name&#10;&#10;Description automatically generated"/>
+                            <wp:cNvGraphicFramePr>
+                              <a:graphicFrameLocks xmlns:a="http://schemas.openxmlformats.org/drawingml/2006/main" noChangeAspect="1"/>
+                            </wp:cNvGraphicFramePr>
+                            <a:graphic xmlns:a="http://schemas.openxmlformats.org/drawingml/2006/main">
+                              <a:graphicData uri="http://schemas.openxmlformats.org/drawingml/2006/picture">
+                                <pic:pic xmlns:pic="http://schemas.openxmlformats.org/drawingml/2006/picture">
+                                  <pic:nvPicPr>
+                                    <pic:cNvPr id="89" name="Picture 89" descr="Logo, company name&#10;&#10;Description automatically generated"/>
+                                    <pic:cNvPicPr/>
+                                  </pic:nvPicPr>
+                                  <pic:blipFill>
+                                    <a:blip r:embed="rId27">
+                                      <a:extLst>
+                                        <a:ext uri="{28A0092B-C50C-407E-A947-70E740481C1C}">
+                                          <a14:useLocalDpi xmlns:a14="http://schemas.microsoft.com/office/drawing/2010/main" val="0"/>
+                                        </a:ext>
+                                      </a:extLst>
+                                    </a:blip>
+                                    <a:stretch>
+                                      <a:fillRect/>
+                                    </a:stretch>
+                                  </pic:blipFill>
+                                  <pic:spPr>
+                                    <a:xfrm>
+                                      <a:off x="0" y="0"/>
+                                      <a:ext cx="1180512" cy="254188"/>
+                                    </a:xfrm>
+                                    <a:prstGeom prst="rect">
+                                      <a:avLst/>
+                                    </a:prstGeom>
+                                  </pic:spPr>
+                                </pic:pic>
+                              </a:graphicData>
+                            </a:graphic>
+                          </wp:inline>
+                        </w:drawing>
+                      </w:r>
+                      <w:r>
+                        <w:rPr>
+                          <w:noProof/>
+                        </w:rPr>
+                        <w:drawing>
+                          <wp:inline distT="0" distB="0" distL="0" distR="0" wp14:anchorId="66D4D70E" wp14:editId="28C7378F">
+                            <wp:extent cx="1081181" cy="457200"/>
+                            <wp:effectExtent l="0" t="0" r="5080" b="0"/>
+                            <wp:docPr id="55" name="Picture 55" descr="Logo&#10;&#10;Description automatically generated"/>
+                            <wp:cNvGraphicFramePr>
+                              <a:graphicFrameLocks xmlns:a="http://schemas.openxmlformats.org/drawingml/2006/main" noChangeAspect="1"/>
+                            </wp:cNvGraphicFramePr>
+                            <a:graphic xmlns:a="http://schemas.openxmlformats.org/drawingml/2006/main">
+                              <a:graphicData uri="http://schemas.openxmlformats.org/drawingml/2006/picture">
+                                <pic:pic xmlns:pic="http://schemas.openxmlformats.org/drawingml/2006/picture">
+                                  <pic:nvPicPr>
+                                    <pic:cNvPr id="55" name="Picture 55" descr="Logo&#10;&#10;Description automatically generated"/>
+                                    <pic:cNvPicPr/>
+                                  </pic:nvPicPr>
+                                  <pic:blipFill>
+                                    <a:blip r:embed="rId46">
+                                      <a:extLst>
+                                        <a:ext uri="{28A0092B-C50C-407E-A947-70E740481C1C}">
+                                          <a14:useLocalDpi xmlns:a14="http://schemas.microsoft.com/office/drawing/2010/main" val="0"/>
+                                        </a:ext>
+                                      </a:extLst>
+                                    </a:blip>
+                                    <a:stretch>
+                                      <a:fillRect/>
+                                    </a:stretch>
+                                  </pic:blipFill>
+                                  <pic:spPr>
+                                    <a:xfrm>
+                                      <a:off x="0" y="0"/>
+                                      <a:ext cx="1101264" cy="465692"/>
+                                    </a:xfrm>
+                                    <a:prstGeom prst="rect">
+                                      <a:avLst/>
+                                    </a:prstGeom>
+                                  </pic:spPr>
+                                </pic:pic>
+                              </a:graphicData>
+                            </a:graphic>
+                          </wp:inline>
+                        </w:drawing>
+                      </w:r>
+                      <w:r>
+                        <w:rPr>
+                          <w:noProof/>
+                        </w:rPr>
+                        <w:drawing>
+                          <wp:inline distT="0" distB="0" distL="0" distR="0" wp14:anchorId="7ECC9EC6" wp14:editId="633F1086">
+                            <wp:extent cx="692150" cy="232373"/>
+                            <wp:effectExtent l="0" t="0" r="0" b="0"/>
+                            <wp:docPr id="59" name="Picture 59" descr="Logo, company name&#10;&#10;Description automatically generated"/>
+                            <wp:cNvGraphicFramePr>
+                              <a:graphicFrameLocks xmlns:a="http://schemas.openxmlformats.org/drawingml/2006/main" noChangeAspect="1"/>
+                            </wp:cNvGraphicFramePr>
+                            <a:graphic xmlns:a="http://schemas.openxmlformats.org/drawingml/2006/main">
+                              <a:graphicData uri="http://schemas.openxmlformats.org/drawingml/2006/picture">
+                                <pic:pic xmlns:pic="http://schemas.openxmlformats.org/drawingml/2006/picture">
+                                  <pic:nvPicPr>
+                                    <pic:cNvPr id="59" name="Picture 59" descr="Logo, company name&#10;&#10;Description automatically generated"/>
+                                    <pic:cNvPicPr/>
+                                  </pic:nvPicPr>
+                                  <pic:blipFill>
+                                    <a:blip r:embed="rId47">
+                                      <a:extLst>
+                                        <a:ext uri="{28A0092B-C50C-407E-A947-70E740481C1C}">
+                                          <a14:useLocalDpi xmlns:a14="http://schemas.microsoft.com/office/drawing/2010/main" val="0"/>
+                                        </a:ext>
+                                      </a:extLst>
+                                    </a:blip>
+                                    <a:stretch>
+                                      <a:fillRect/>
+                                    </a:stretch>
+                                  </pic:blipFill>
+                                  <pic:spPr>
+                                    <a:xfrm>
+                                      <a:off x="0" y="0"/>
+                                      <a:ext cx="702572" cy="235872"/>
+                                    </a:xfrm>
+                                    <a:prstGeom prst="rect">
+                                      <a:avLst/>
+                                    </a:prstGeom>
+                                  </pic:spPr>
+                                </pic:pic>
+                              </a:graphicData>
+                            </a:graphic>
+                          </wp:inline>
+                        </w:drawing>
+                      </w:r>
+                      <w:r>
+                        <w:rPr>
+                          <w:noProof/>
+                        </w:rPr>
+                        <w:drawing>
+                          <wp:inline distT="0" distB="0" distL="0" distR="0" wp14:anchorId="455E4191" wp14:editId="32848B90">
+                            <wp:extent cx="666750" cy="381641"/>
+                            <wp:effectExtent l="0" t="0" r="0" b="0"/>
+                            <wp:docPr id="90" name="Picture 90" descr="Diagram&#10;&#10;Description automatically generated with medium confidence"/>
+                            <wp:cNvGraphicFramePr>
+                              <a:graphicFrameLocks xmlns:a="http://schemas.openxmlformats.org/drawingml/2006/main" noChangeAspect="1"/>
+                            </wp:cNvGraphicFramePr>
+                            <a:graphic xmlns:a="http://schemas.openxmlformats.org/drawingml/2006/main">
+                              <a:graphicData uri="http://schemas.openxmlformats.org/drawingml/2006/picture">
+                                <pic:pic xmlns:pic="http://schemas.openxmlformats.org/drawingml/2006/picture">
+                                  <pic:nvPicPr>
+                                    <pic:cNvPr id="90" name="Picture 90" descr="Diagram&#10;&#10;Description automatically generated with medium confidence"/>
+                                    <pic:cNvPicPr/>
+                                  </pic:nvPicPr>
+                                  <pic:blipFill>
+                                    <a:blip r:embed="rId48">
+                                      <a:extLst>
+                                        <a:ext uri="{28A0092B-C50C-407E-A947-70E740481C1C}">
+                                          <a14:useLocalDpi xmlns:a14="http://schemas.microsoft.com/office/drawing/2010/main" val="0"/>
+                                        </a:ext>
+                                      </a:extLst>
+                                    </a:blip>
+                                    <a:stretch>
+                                      <a:fillRect/>
+                                    </a:stretch>
+                                  </pic:blipFill>
+                                  <pic:spPr>
+                                    <a:xfrm>
+                                      <a:off x="0" y="0"/>
+                                      <a:ext cx="690112" cy="395013"/>
+                                    </a:xfrm>
+                                    <a:prstGeom prst="rect">
+                                      <a:avLst/>
+                                    </a:prstGeom>
+                                  </pic:spPr>
+                                </pic:pic>
+                              </a:graphicData>
+                            </a:graphic>
+                          </wp:inline>
+                        </w:drawing>
+                      </w:r>
+                      <w:r>
+                        <w:rPr>
+                          <w:noProof/>
+                        </w:rPr>
+                        <w:t xml:space="preserve"> </w:t>
+                      </w:r>
+                      <w:r>
+                        <w:rPr>
+                          <w:noProof/>
+                        </w:rPr>
+                        <w:drawing>
+                          <wp:inline distT="0" distB="0" distL="0" distR="0" wp14:anchorId="2534F82C" wp14:editId="61A58F54">
+                            <wp:extent cx="1168400" cy="240275"/>
+                            <wp:effectExtent l="0" t="0" r="0" b="7620"/>
+                            <wp:docPr id="91" name="Picture 91"/>
+                            <wp:cNvGraphicFramePr>
+                              <a:graphicFrameLocks xmlns:a="http://schemas.openxmlformats.org/drawingml/2006/main" noChangeAspect="1"/>
+                            </wp:cNvGraphicFramePr>
+                            <a:graphic xmlns:a="http://schemas.openxmlformats.org/drawingml/2006/main">
+                              <a:graphicData uri="http://schemas.openxmlformats.org/drawingml/2006/picture">
+                                <pic:pic xmlns:pic="http://schemas.openxmlformats.org/drawingml/2006/picture">
+                                  <pic:nvPicPr>
+                                    <pic:cNvPr id="91" name="Picture 91"/>
+                                    <pic:cNvPicPr/>
+                                  </pic:nvPicPr>
+                                  <pic:blipFill>
+                                    <a:blip r:embed="rId49">
+                                      <a:extLst>
+                                        <a:ext uri="{28A0092B-C50C-407E-A947-70E740481C1C}">
+                                          <a14:useLocalDpi xmlns:a14="http://schemas.microsoft.com/office/drawing/2010/main" val="0"/>
+                                        </a:ext>
+                                      </a:extLst>
+                                    </a:blip>
+                                    <a:stretch>
+                                      <a:fillRect/>
+                                    </a:stretch>
+                                  </pic:blipFill>
+                                  <pic:spPr>
+                                    <a:xfrm>
+                                      <a:off x="0" y="0"/>
+                                      <a:ext cx="1192612" cy="245254"/>
+                                    </a:xfrm>
+                                    <a:prstGeom prst="rect">
+                                      <a:avLst/>
+                                    </a:prstGeom>
+                                  </pic:spPr>
+                                </pic:pic>
+                              </a:graphicData>
+                            </a:graphic>
+                          </wp:inline>
+                        </w:drawing>
+                      </w:r>
+                      <w:r>
+                        <w:rPr>
+                          <w:noProof/>
+                        </w:rPr>
+                        <w:t xml:space="preserve"> </w:t>
+                      </w:r>
+                      <w:r>
+                        <w:rPr>
+                          <w:noProof/>
+                        </w:rPr>
+                        <w:drawing>
+                          <wp:inline distT="0" distB="0" distL="0" distR="0" wp14:anchorId="243A4C3B" wp14:editId="4F65D65C">
+                            <wp:extent cx="1327150" cy="242060"/>
+                            <wp:effectExtent l="0" t="0" r="6350" b="5715"/>
+                            <wp:docPr id="92" name="Graphic 92"/>
+                            <wp:cNvGraphicFramePr>
+                              <a:graphicFrameLocks xmlns:a="http://schemas.openxmlformats.org/drawingml/2006/main" noChangeAspect="1"/>
+                            </wp:cNvGraphicFramePr>
+                            <a:graphic xmlns:a="http://schemas.openxmlformats.org/drawingml/2006/main">
+                              <a:graphicData uri="http://schemas.openxmlformats.org/drawingml/2006/picture">
+                                <pic:pic xmlns:pic="http://schemas.openxmlformats.org/drawingml/2006/picture">
+                                  <pic:nvPicPr>
+                                    <pic:cNvPr id="92" name="Graphic 92"/>
+                                    <pic:cNvPicPr/>
+                                  </pic:nvPicPr>
+                                  <pic:blipFill>
+                                    <a:blip r:embed="rId50">
+                                      <a:extLst>
+                                        <a:ext uri="{28A0092B-C50C-407E-A947-70E740481C1C}">
+                                          <a14:useLocalDpi xmlns:a14="http://schemas.microsoft.com/office/drawing/2010/main" val="0"/>
+                                        </a:ext>
+                                        <a:ext uri="{96DAC541-7B7A-43D3-8B79-37D633B846F1}">
+                                          <asvg:svgBlip xmlns:asvg="http://schemas.microsoft.com/office/drawing/2016/SVG/main" r:embed="rId51"/>
+                                        </a:ext>
+                                      </a:extLst>
+                                    </a:blip>
+                                    <a:stretch>
+                                      <a:fillRect/>
+                                    </a:stretch>
+                                  </pic:blipFill>
+                                  <pic:spPr>
+                                    <a:xfrm>
+                                      <a:off x="0" y="0"/>
+                                      <a:ext cx="1387480" cy="253064"/>
+                                    </a:xfrm>
+                                    <a:prstGeom prst="rect">
+                                      <a:avLst/>
+                                    </a:prstGeom>
+                                  </pic:spPr>
+                                </pic:pic>
+                              </a:graphicData>
+                            </a:graphic>
+                          </wp:inline>
+                        </w:drawing>
+                      </w:r>
+                      <w:r>
+                        <w:rPr>
+                          <w:noProof/>
+                        </w:rPr>
+                        <w:t xml:space="preserve"> </w:t>
+                      </w:r>
+                      <w:r>
+                        <w:rPr>
+                          <w:noProof/>
+                        </w:rPr>
+                        <w:drawing>
+                          <wp:inline distT="0" distB="0" distL="0" distR="0" wp14:anchorId="0723A735" wp14:editId="0130DD3A">
+                            <wp:extent cx="692150" cy="180837"/>
+                            <wp:effectExtent l="0" t="0" r="0" b="0"/>
+                            <wp:docPr id="94" name="Picture 94" descr="A picture containing icon&#10;&#10;Description automatically generated"/>
+                            <wp:cNvGraphicFramePr>
+                              <a:graphicFrameLocks xmlns:a="http://schemas.openxmlformats.org/drawingml/2006/main" noChangeAspect="1"/>
+                            </wp:cNvGraphicFramePr>
+                            <a:graphic xmlns:a="http://schemas.openxmlformats.org/drawingml/2006/main">
+                              <a:graphicData uri="http://schemas.openxmlformats.org/drawingml/2006/picture">
+                                <pic:pic xmlns:pic="http://schemas.openxmlformats.org/drawingml/2006/picture">
+                                  <pic:nvPicPr>
+                                    <pic:cNvPr id="94" name="Picture 94" descr="A picture containing icon&#10;&#10;Description automatically generated"/>
+                                    <pic:cNvPicPr/>
+                                  </pic:nvPicPr>
+                                  <pic:blipFill>
+                                    <a:blip r:embed="rId52">
+                                      <a:extLst>
+                                        <a:ext uri="{28A0092B-C50C-407E-A947-70E740481C1C}">
+                                          <a14:useLocalDpi xmlns:a14="http://schemas.microsoft.com/office/drawing/2010/main" val="0"/>
+                                        </a:ext>
+                                      </a:extLst>
+                                    </a:blip>
+                                    <a:stretch>
+                                      <a:fillRect/>
+                                    </a:stretch>
+                                  </pic:blipFill>
+                                  <pic:spPr>
+                                    <a:xfrm>
+                                      <a:off x="0" y="0"/>
+                                      <a:ext cx="726082" cy="189702"/>
+                                    </a:xfrm>
+                                    <a:prstGeom prst="rect">
+                                      <a:avLst/>
+                                    </a:prstGeom>
+                                  </pic:spPr>
+                                </pic:pic>
+                              </a:graphicData>
+                            </a:graphic>
+                          </wp:inline>
+                        </w:drawing>
+                      </w:r>
+                      <w:r>
+                        <w:rPr>
+                          <w:noProof/>
+                        </w:rPr>
+                        <w:t xml:space="preserve"> </w:t>
+                      </w:r>
+                      <w:r>
+                        <w:rPr>
+                          <w:noProof/>
+                        </w:rPr>
+                        <w:drawing>
+                          <wp:inline distT="0" distB="0" distL="0" distR="0" wp14:anchorId="5E82E57D" wp14:editId="6C73C82B">
+                            <wp:extent cx="863600" cy="129764"/>
+                            <wp:effectExtent l="0" t="0" r="0" b="3810"/>
+                            <wp:docPr id="95" name="Picture 95" descr="A picture containing clipart&#10;&#10;Description automatically generated"/>
+                            <wp:cNvGraphicFramePr>
+                              <a:graphicFrameLocks xmlns:a="http://schemas.openxmlformats.org/drawingml/2006/main" noChangeAspect="1"/>
+                            </wp:cNvGraphicFramePr>
+                            <a:graphic xmlns:a="http://schemas.openxmlformats.org/drawingml/2006/main">
+                              <a:graphicData uri="http://schemas.openxmlformats.org/drawingml/2006/picture">
+                                <pic:pic xmlns:pic="http://schemas.openxmlformats.org/drawingml/2006/picture">
+                                  <pic:nvPicPr>
+                                    <pic:cNvPr id="95" name="Picture 95" descr="A picture containing clipart&#10;&#10;Description automatically generated"/>
+                                    <pic:cNvPicPr/>
+                                  </pic:nvPicPr>
+                                  <pic:blipFill>
+                                    <a:blip r:embed="rId53">
+                                      <a:extLst>
+                                        <a:ext uri="{28A0092B-C50C-407E-A947-70E740481C1C}">
+                                          <a14:useLocalDpi xmlns:a14="http://schemas.microsoft.com/office/drawing/2010/main" val="0"/>
+                                        </a:ext>
+                                      </a:extLst>
+                                    </a:blip>
+                                    <a:stretch>
+                                      <a:fillRect/>
+                                    </a:stretch>
+                                  </pic:blipFill>
+                                  <pic:spPr>
+                                    <a:xfrm>
+                                      <a:off x="0" y="0"/>
+                                      <a:ext cx="908040" cy="136442"/>
+                                    </a:xfrm>
+                                    <a:prstGeom prst="rect">
+                                      <a:avLst/>
+                                    </a:prstGeom>
+                                  </pic:spPr>
+                                </pic:pic>
+                              </a:graphicData>
+                            </a:graphic>
+                          </wp:inline>
+                        </w:drawing>
+                      </w:r>
+                      <w:r>
+                        <w:rPr>
+                          <w:noProof/>
+                        </w:rPr>
+                        <w:drawing>
+                          <wp:inline distT="0" distB="0" distL="0" distR="0" wp14:anchorId="21F93E0D" wp14:editId="2A35021F">
+                            <wp:extent cx="1454150" cy="206749"/>
+                            <wp:effectExtent l="0" t="0" r="0" b="3175"/>
+                            <wp:docPr id="97" name="Picture 97" descr="A picture containing text, clock&#10;&#10;Description automatically generated"/>
+                            <wp:cNvGraphicFramePr>
+                              <a:graphicFrameLocks xmlns:a="http://schemas.openxmlformats.org/drawingml/2006/main" noChangeAspect="1"/>
+                            </wp:cNvGraphicFramePr>
+                            <a:graphic xmlns:a="http://schemas.openxmlformats.org/drawingml/2006/main">
+                              <a:graphicData uri="http://schemas.openxmlformats.org/drawingml/2006/picture">
+                                <pic:pic xmlns:pic="http://schemas.openxmlformats.org/drawingml/2006/picture">
+                                  <pic:nvPicPr>
+                                    <pic:cNvPr id="97" name="Picture 97" descr="A picture containing text, clock&#10;&#10;Description automatically generated"/>
+                                    <pic:cNvPicPr/>
+                                  </pic:nvPicPr>
+                                  <pic:blipFill>
+                                    <a:blip r:embed="rId54">
+                                      <a:extLst>
+                                        <a:ext uri="{28A0092B-C50C-407E-A947-70E740481C1C}">
+                                          <a14:useLocalDpi xmlns:a14="http://schemas.microsoft.com/office/drawing/2010/main" val="0"/>
+                                        </a:ext>
+                                      </a:extLst>
+                                    </a:blip>
+                                    <a:stretch>
+                                      <a:fillRect/>
+                                    </a:stretch>
+                                  </pic:blipFill>
+                                  <pic:spPr>
+                                    <a:xfrm>
+                                      <a:off x="0" y="0"/>
+                                      <a:ext cx="1490057" cy="211854"/>
+                                    </a:xfrm>
+                                    <a:prstGeom prst="rect">
+                                      <a:avLst/>
+                                    </a:prstGeom>
+                                  </pic:spPr>
+                                </pic:pic>
+                              </a:graphicData>
+                            </a:graphic>
+                          </wp:inline>
+                        </w:drawing>
+                      </w:r>
+                      <w:r>
+                        <w:t xml:space="preserve"> </w:t>
+                      </w:r>
+                      <w:r>
+                        <w:rPr>
+                          <w:noProof/>
+                        </w:rPr>
+                        <w:drawing>
+                          <wp:inline distT="0" distB="0" distL="0" distR="0" wp14:anchorId="3F910327" wp14:editId="605F436A">
+                            <wp:extent cx="1714406" cy="228600"/>
+                            <wp:effectExtent l="0" t="0" r="635" b="0"/>
+                            <wp:docPr id="98" name="Picture 98" descr="A close-up of a logo&#10;&#10;Description automatically generated with medium confidence"/>
+                            <wp:cNvGraphicFramePr>
+                              <a:graphicFrameLocks xmlns:a="http://schemas.openxmlformats.org/drawingml/2006/main" noChangeAspect="1"/>
+                            </wp:cNvGraphicFramePr>
+                            <a:graphic xmlns:a="http://schemas.openxmlformats.org/drawingml/2006/main">
+                              <a:graphicData uri="http://schemas.openxmlformats.org/drawingml/2006/picture">
+                                <pic:pic xmlns:pic="http://schemas.openxmlformats.org/drawingml/2006/picture">
+                                  <pic:nvPicPr>
+                                    <pic:cNvPr id="98" name="Picture 98" descr="A close-up of a logo&#10;&#10;Description automatically generated with medium confidence"/>
+                                    <pic:cNvPicPr/>
+                                  </pic:nvPicPr>
+                                  <pic:blipFill>
+                                    <a:blip r:embed="rId55">
+                                      <a:extLst>
+                                        <a:ext uri="{28A0092B-C50C-407E-A947-70E740481C1C}">
+                                          <a14:useLocalDpi xmlns:a14="http://schemas.microsoft.com/office/drawing/2010/main" val="0"/>
+                                        </a:ext>
+                                      </a:extLst>
+                                    </a:blip>
+                                    <a:stretch>
+                                      <a:fillRect/>
+                                    </a:stretch>
+                                  </pic:blipFill>
+                                  <pic:spPr>
+                                    <a:xfrm>
+                                      <a:off x="0" y="0"/>
+                                      <a:ext cx="1725349" cy="230059"/>
+                                    </a:xfrm>
+                                    <a:prstGeom prst="rect">
+                                      <a:avLst/>
+                                    </a:prstGeom>
+                                  </pic:spPr>
+                                </pic:pic>
+                              </a:graphicData>
+                            </a:graphic>
+                          </wp:inline>
+                        </w:drawing>
+                      </w:r>
+                    </w:p>
+                  </w:txbxContent>
+                </v:textbox>
+              </v:shape>
+            </w:pict>
+          </mc:Fallback>
+        </mc:AlternateContent>
+      </w:r>
+      <w:r>
+        <w:rPr>
+          <w:rFonts w:ascii="Merriweather" w:hAnsi="Merriweather" w:cs="HelveticaNowDisplay Black"/>
+          <w:b/>
+          <w:bCs/>
+          <w:color w:val="4287F5"/>
+        </w:rPr>
         <w:tab/>
       </w:r>
+    </w:p>
+    <w:p>
+      <w:pPr>
+        <w:tabs>
+          <w:tab w:val="left" w:pos="941"/>
+        </w:tabs>
+        <w:rPr>
+          <w:rFonts w:ascii="Merriweather" w:hAnsi="Merriweather" w:cs="HelveticaNowDisplay Black"/>
+          <w:b/>
+          <w:bCs/>
+          <w:color w:val="4287F5"/>
+        </w:rPr>
+      </w:pPr>
     </w:p>
     <w:p>
       <w:pPr>

</xml_diff>

<commit_message>
added new project milestone and stacks
</commit_message>
<xml_diff>
--- a/Riyas_Rawther_Resume_DevOps.docx
+++ b/Riyas_Rawther_Resume_DevOps.docx
@@ -6565,6 +6565,28 @@
                                   <w:t>e.t.c</w:t>
                                 </w:r>
                                 <w:proofErr w:type="spellEnd"/>
+                              </w:p>
+                              <w:p>
+                                <w:pPr>
+                                  <w:pStyle w:val="ListParagraph"/>
+                                  <w:numPr>
+                                    <w:ilvl w:val="0"/>
+                                    <w:numId w:val="5"/>
+                                  </w:numPr>
+                                  <w:rPr>
+                                    <w:rFonts w:ascii="Lato" w:hAnsi="Lato"/>
+                                    <w:sz w:val="20"/>
+                                    <w:szCs w:val="20"/>
+                                  </w:rPr>
+                                </w:pPr>
+                                <w:r>
+                                  <w:rPr>
+                                    <w:rFonts w:ascii="Lato" w:hAnsi="Lato"/>
+                                    <w:sz w:val="20"/>
+                                    <w:szCs w:val="20"/>
+                                  </w:rPr>
+                                  <w:t>Provisioning SFTP server with 2FA, S3 versioning, TLS, IP whitelisting, chroot, rate-limit, quote.</w:t>
+                                </w:r>
                               </w:p>
                               <w:p>
                                 <w:pPr>
@@ -8205,6 +8227,28 @@
                             <w:t>e.t.c</w:t>
                           </w:r>
                           <w:proofErr w:type="spellEnd"/>
+                        </w:p>
+                        <w:p>
+                          <w:pPr>
+                            <w:pStyle w:val="ListParagraph"/>
+                            <w:numPr>
+                              <w:ilvl w:val="0"/>
+                              <w:numId w:val="5"/>
+                            </w:numPr>
+                            <w:rPr>
+                              <w:rFonts w:ascii="Lato" w:hAnsi="Lato"/>
+                              <w:sz w:val="20"/>
+                              <w:szCs w:val="20"/>
+                            </w:rPr>
+                          </w:pPr>
+                          <w:r>
+                            <w:rPr>
+                              <w:rFonts w:ascii="Lato" w:hAnsi="Lato"/>
+                              <w:sz w:val="20"/>
+                              <w:szCs w:val="20"/>
+                            </w:rPr>
+                            <w:t>Provisioning SFTP server with 2FA, S3 versioning, TLS, IP whitelisting, chroot, rate-limit, quote.</w:t>
+                          </w:r>
                         </w:p>
                         <w:p>
                           <w:pPr>

</xml_diff>

<commit_message>
circle-ci skill and adding extra line at skill logo section
</commit_message>
<xml_diff>
--- a/Riyas_Rawther_Resume_DevOps.docx
+++ b/Riyas_Rawther_Resume_DevOps.docx
@@ -1052,7 +1052,25 @@
                                 <w:sz w:val="20"/>
                                 <w:szCs w:val="20"/>
                               </w:rPr>
-                              <w:t>Warm Pool, SysPrep, end-to-end encryption.</w:t>
+                              <w:t xml:space="preserve">Warm Pool, </w:t>
+                            </w:r>
+                            <w:proofErr w:type="spellStart"/>
+                            <w:r>
+                              <w:rPr>
+                                <w:rFonts w:ascii="Lato" w:hAnsi="Lato"/>
+                                <w:sz w:val="20"/>
+                                <w:szCs w:val="20"/>
+                              </w:rPr>
+                              <w:t>SysPrep</w:t>
+                            </w:r>
+                            <w:proofErr w:type="spellEnd"/>
+                            <w:r>
+                              <w:rPr>
+                                <w:rFonts w:ascii="Lato" w:hAnsi="Lato"/>
+                                <w:sz w:val="20"/>
+                                <w:szCs w:val="20"/>
+                              </w:rPr>
+                              <w:t>, end-to-end encryption.</w:t>
                             </w:r>
                           </w:p>
                         </w:txbxContent>
@@ -1131,7 +1149,25 @@
                           <w:sz w:val="20"/>
                           <w:szCs w:val="20"/>
                         </w:rPr>
-                        <w:t>Warm Pool, SysPrep, end-to-end encryption.</w:t>
+                        <w:t xml:space="preserve">Warm Pool, </w:t>
+                      </w:r>
+                      <w:proofErr w:type="spellStart"/>
+                      <w:r>
+                        <w:rPr>
+                          <w:rFonts w:ascii="Lato" w:hAnsi="Lato"/>
+                          <w:sz w:val="20"/>
+                          <w:szCs w:val="20"/>
+                        </w:rPr>
+                        <w:t>SysPrep</w:t>
+                      </w:r>
+                      <w:proofErr w:type="spellEnd"/>
+                      <w:r>
+                        <w:rPr>
+                          <w:rFonts w:ascii="Lato" w:hAnsi="Lato"/>
+                          <w:sz w:val="20"/>
+                          <w:szCs w:val="20"/>
+                        </w:rPr>
+                        <w:t>, end-to-end encryption.</w:t>
                       </w:r>
                     </w:p>
                   </w:txbxContent>
@@ -1493,13 +1529,41 @@
                                 <w:szCs w:val="20"/>
                               </w:rPr>
                             </w:pPr>
+                            <w:proofErr w:type="spellStart"/>
                             <w:r>
                               <w:rPr>
                                 <w:rFonts w:ascii="Lato" w:hAnsi="Lato"/>
                                 <w:sz w:val="20"/>
                                 <w:szCs w:val="20"/>
                               </w:rPr>
-                              <w:t>Dockerization of Yii2, Laravel, NodeJs applications.</w:t>
+                              <w:t>Dockerization</w:t>
+                            </w:r>
+                            <w:proofErr w:type="spellEnd"/>
+                            <w:r>
+                              <w:rPr>
+                                <w:rFonts w:ascii="Lato" w:hAnsi="Lato"/>
+                                <w:sz w:val="20"/>
+                                <w:szCs w:val="20"/>
+                              </w:rPr>
+                              <w:t xml:space="preserve"> of Yii2, Laravel, </w:t>
+                            </w:r>
+                            <w:proofErr w:type="spellStart"/>
+                            <w:r>
+                              <w:rPr>
+                                <w:rFonts w:ascii="Lato" w:hAnsi="Lato"/>
+                                <w:sz w:val="20"/>
+                                <w:szCs w:val="20"/>
+                              </w:rPr>
+                              <w:t>NodeJs</w:t>
+                            </w:r>
+                            <w:proofErr w:type="spellEnd"/>
+                            <w:r>
+                              <w:rPr>
+                                <w:rFonts w:ascii="Lato" w:hAnsi="Lato"/>
+                                <w:sz w:val="20"/>
+                                <w:szCs w:val="20"/>
+                              </w:rPr>
+                              <w:t xml:space="preserve"> applications.</w:t>
                             </w:r>
                           </w:p>
                         </w:txbxContent>
@@ -1532,13 +1596,41 @@
                           <w:szCs w:val="20"/>
                         </w:rPr>
                       </w:pPr>
+                      <w:proofErr w:type="spellStart"/>
                       <w:r>
                         <w:rPr>
                           <w:rFonts w:ascii="Lato" w:hAnsi="Lato"/>
                           <w:sz w:val="20"/>
                           <w:szCs w:val="20"/>
                         </w:rPr>
-                        <w:t>Dockerization of Yii2, Laravel, NodeJs applications.</w:t>
+                        <w:t>Dockerization</w:t>
+                      </w:r>
+                      <w:proofErr w:type="spellEnd"/>
+                      <w:r>
+                        <w:rPr>
+                          <w:rFonts w:ascii="Lato" w:hAnsi="Lato"/>
+                          <w:sz w:val="20"/>
+                          <w:szCs w:val="20"/>
+                        </w:rPr>
+                        <w:t xml:space="preserve"> of Yii2, Laravel, </w:t>
+                      </w:r>
+                      <w:proofErr w:type="spellStart"/>
+                      <w:r>
+                        <w:rPr>
+                          <w:rFonts w:ascii="Lato" w:hAnsi="Lato"/>
+                          <w:sz w:val="20"/>
+                          <w:szCs w:val="20"/>
+                        </w:rPr>
+                        <w:t>NodeJs</w:t>
+                      </w:r>
+                      <w:proofErr w:type="spellEnd"/>
+                      <w:r>
+                        <w:rPr>
+                          <w:rFonts w:ascii="Lato" w:hAnsi="Lato"/>
+                          <w:sz w:val="20"/>
+                          <w:szCs w:val="20"/>
+                        </w:rPr>
+                        <w:t xml:space="preserve"> applications.</w:t>
                       </w:r>
                     </w:p>
                   </w:txbxContent>
@@ -1783,7 +1875,25 @@
                                 <w:sz w:val="20"/>
                                 <w:szCs w:val="20"/>
                               </w:rPr>
-                              <w:t xml:space="preserve">Self-Managed GitLab installation, deployments of NodJS, Laravel, YII2 </w:t>
+                              <w:t xml:space="preserve">Self-Managed GitLab installation, deployments of </w:t>
+                            </w:r>
+                            <w:proofErr w:type="spellStart"/>
+                            <w:r>
+                              <w:rPr>
+                                <w:rFonts w:ascii="Lato" w:hAnsi="Lato"/>
+                                <w:sz w:val="20"/>
+                                <w:szCs w:val="20"/>
+                              </w:rPr>
+                              <w:t>NodJS</w:t>
+                            </w:r>
+                            <w:proofErr w:type="spellEnd"/>
+                            <w:r>
+                              <w:rPr>
+                                <w:rFonts w:ascii="Lato" w:hAnsi="Lato"/>
+                                <w:sz w:val="20"/>
+                                <w:szCs w:val="20"/>
+                              </w:rPr>
+                              <w:t xml:space="preserve">, Laravel, YII2 </w:t>
                             </w:r>
                             <w:r>
                               <w:rPr>
@@ -1838,7 +1948,25 @@
                           <w:sz w:val="20"/>
                           <w:szCs w:val="20"/>
                         </w:rPr>
-                        <w:t xml:space="preserve">Self-Managed GitLab installation, deployments of NodJS, Laravel, YII2 </w:t>
+                        <w:t xml:space="preserve">Self-Managed GitLab installation, deployments of </w:t>
+                      </w:r>
+                      <w:proofErr w:type="spellStart"/>
+                      <w:r>
+                        <w:rPr>
+                          <w:rFonts w:ascii="Lato" w:hAnsi="Lato"/>
+                          <w:sz w:val="20"/>
+                          <w:szCs w:val="20"/>
+                        </w:rPr>
+                        <w:t>NodJS</w:t>
+                      </w:r>
+                      <w:proofErr w:type="spellEnd"/>
+                      <w:r>
+                        <w:rPr>
+                          <w:rFonts w:ascii="Lato" w:hAnsi="Lato"/>
+                          <w:sz w:val="20"/>
+                          <w:szCs w:val="20"/>
+                        </w:rPr>
+                        <w:t xml:space="preserve">, Laravel, YII2 </w:t>
                       </w:r>
                       <w:r>
                         <w:rPr>
@@ -2096,13 +2224,23 @@
                                 <w:szCs w:val="20"/>
                               </w:rPr>
                             </w:pPr>
+                            <w:proofErr w:type="spellStart"/>
                             <w:r>
                               <w:rPr>
                                 <w:rFonts w:ascii="Lato" w:hAnsi="Lato"/>
                                 <w:sz w:val="20"/>
                                 <w:szCs w:val="20"/>
                               </w:rPr>
-                              <w:t xml:space="preserve">CloudEndure Disaster Recovery, </w:t>
+                              <w:t>CloudEndure</w:t>
+                            </w:r>
+                            <w:proofErr w:type="spellEnd"/>
+                            <w:r>
+                              <w:rPr>
+                                <w:rFonts w:ascii="Lato" w:hAnsi="Lato"/>
+                                <w:sz w:val="20"/>
+                                <w:szCs w:val="20"/>
+                              </w:rPr>
+                              <w:t xml:space="preserve"> Disaster Recovery, </w:t>
                             </w:r>
                             <w:r>
                               <w:rPr>
@@ -2134,7 +2272,25 @@
                                 <w:sz w:val="20"/>
                                 <w:szCs w:val="20"/>
                               </w:rPr>
-                              <w:t>Amazon Polly, Lambda and API Gateway, BeanStalk for NodeJS and .Net MVC.</w:t>
+                              <w:t xml:space="preserve">Amazon Polly, Lambda and API Gateway, </w:t>
+                            </w:r>
+                            <w:proofErr w:type="spellStart"/>
+                            <w:r>
+                              <w:rPr>
+                                <w:rFonts w:ascii="Lato" w:hAnsi="Lato"/>
+                                <w:sz w:val="20"/>
+                                <w:szCs w:val="20"/>
+                              </w:rPr>
+                              <w:t>BeanStalk</w:t>
+                            </w:r>
+                            <w:proofErr w:type="spellEnd"/>
+                            <w:r>
+                              <w:rPr>
+                                <w:rFonts w:ascii="Lato" w:hAnsi="Lato"/>
+                                <w:sz w:val="20"/>
+                                <w:szCs w:val="20"/>
+                              </w:rPr>
+                              <w:t xml:space="preserve"> for NodeJS and .Net MVC.</w:t>
                             </w:r>
                           </w:p>
                         </w:txbxContent>
@@ -2164,13 +2320,23 @@
                           <w:szCs w:val="20"/>
                         </w:rPr>
                       </w:pPr>
+                      <w:proofErr w:type="spellStart"/>
                       <w:r>
                         <w:rPr>
                           <w:rFonts w:ascii="Lato" w:hAnsi="Lato"/>
                           <w:sz w:val="20"/>
                           <w:szCs w:val="20"/>
                         </w:rPr>
-                        <w:t xml:space="preserve">CloudEndure Disaster Recovery, </w:t>
+                        <w:t>CloudEndure</w:t>
+                      </w:r>
+                      <w:proofErr w:type="spellEnd"/>
+                      <w:r>
+                        <w:rPr>
+                          <w:rFonts w:ascii="Lato" w:hAnsi="Lato"/>
+                          <w:sz w:val="20"/>
+                          <w:szCs w:val="20"/>
+                        </w:rPr>
+                        <w:t xml:space="preserve"> Disaster Recovery, </w:t>
                       </w:r>
                       <w:r>
                         <w:rPr>
@@ -2202,7 +2368,25 @@
                           <w:sz w:val="20"/>
                           <w:szCs w:val="20"/>
                         </w:rPr>
-                        <w:t>Amazon Polly, Lambda and API Gateway, BeanStalk for NodeJS and .Net MVC.</w:t>
+                        <w:t xml:space="preserve">Amazon Polly, Lambda and API Gateway, </w:t>
+                      </w:r>
+                      <w:proofErr w:type="spellStart"/>
+                      <w:r>
+                        <w:rPr>
+                          <w:rFonts w:ascii="Lato" w:hAnsi="Lato"/>
+                          <w:sz w:val="20"/>
+                          <w:szCs w:val="20"/>
+                        </w:rPr>
+                        <w:t>BeanStalk</w:t>
+                      </w:r>
+                      <w:proofErr w:type="spellEnd"/>
+                      <w:r>
+                        <w:rPr>
+                          <w:rFonts w:ascii="Lato" w:hAnsi="Lato"/>
+                          <w:sz w:val="20"/>
+                          <w:szCs w:val="20"/>
+                        </w:rPr>
+                        <w:t xml:space="preserve"> for NodeJS and .Net MVC.</w:t>
                       </w:r>
                     </w:p>
                   </w:txbxContent>
@@ -3175,13 +3359,23 @@
           <w:bCs/>
         </w:rPr>
       </w:pPr>
+      <w:proofErr w:type="spellStart"/>
       <w:r>
         <w:rPr>
           <w:rFonts w:ascii="Merriweather" w:hAnsi="Merriweather" w:cs="HelveticaNowText Regular"/>
           <w:b/>
           <w:bCs/>
         </w:rPr>
-        <w:t xml:space="preserve">AlignMinds Technologies </w:t>
+        <w:t>AlignMinds</w:t>
+      </w:r>
+      <w:proofErr w:type="spellEnd"/>
+      <w:r>
+        <w:rPr>
+          <w:rFonts w:ascii="Merriweather" w:hAnsi="Merriweather" w:cs="HelveticaNowText Regular"/>
+          <w:b/>
+          <w:bCs/>
+        </w:rPr>
+        <w:t xml:space="preserve"> Technologies </w:t>
       </w:r>
       <w:r>
         <w:rPr>
@@ -3321,7 +3515,61 @@
                                 <w:sz w:val="20"/>
                                 <w:szCs w:val="20"/>
                               </w:rPr>
-                              <w:t xml:space="preserve">Monitoring 100s of Linux and Windows servers using Sensu, PagerDuty, SquadCast e.t.c. </w:t>
+                              <w:t xml:space="preserve">Monitoring 100s of Linux and Windows servers using </w:t>
+                            </w:r>
+                            <w:proofErr w:type="spellStart"/>
+                            <w:r>
+                              <w:rPr>
+                                <w:rFonts w:ascii="Lato" w:hAnsi="Lato"/>
+                                <w:sz w:val="20"/>
+                                <w:szCs w:val="20"/>
+                              </w:rPr>
+                              <w:t>Sensu</w:t>
+                            </w:r>
+                            <w:proofErr w:type="spellEnd"/>
+                            <w:r>
+                              <w:rPr>
+                                <w:rFonts w:ascii="Lato" w:hAnsi="Lato"/>
+                                <w:sz w:val="20"/>
+                                <w:szCs w:val="20"/>
+                              </w:rPr>
+                              <w:t xml:space="preserve">, PagerDuty, </w:t>
+                            </w:r>
+                            <w:proofErr w:type="spellStart"/>
+                            <w:r>
+                              <w:rPr>
+                                <w:rFonts w:ascii="Lato" w:hAnsi="Lato"/>
+                                <w:sz w:val="20"/>
+                                <w:szCs w:val="20"/>
+                              </w:rPr>
+                              <w:t>SquadCast</w:t>
+                            </w:r>
+                            <w:proofErr w:type="spellEnd"/>
+                            <w:r>
+                              <w:rPr>
+                                <w:rFonts w:ascii="Lato" w:hAnsi="Lato"/>
+                                <w:sz w:val="20"/>
+                                <w:szCs w:val="20"/>
+                              </w:rPr>
+                              <w:t xml:space="preserve"> </w:t>
+                            </w:r>
+                            <w:proofErr w:type="spellStart"/>
+                            <w:r>
+                              <w:rPr>
+                                <w:rFonts w:ascii="Lato" w:hAnsi="Lato"/>
+                                <w:sz w:val="20"/>
+                                <w:szCs w:val="20"/>
+                              </w:rPr>
+                              <w:t>e.t.c</w:t>
+                            </w:r>
+                            <w:proofErr w:type="spellEnd"/>
+                            <w:r>
+                              <w:rPr>
+                                <w:rFonts w:ascii="Lato" w:hAnsi="Lato"/>
+                                <w:sz w:val="20"/>
+                                <w:szCs w:val="20"/>
+                              </w:rPr>
+                              <w:t xml:space="preserve">. </w:t>
                             </w:r>
                             <w:r>
                               <w:rPr>
@@ -3368,7 +3616,61 @@
                           <w:sz w:val="20"/>
                           <w:szCs w:val="20"/>
                         </w:rPr>
-                        <w:t xml:space="preserve">Monitoring 100s of Linux and Windows servers using Sensu, PagerDuty, SquadCast e.t.c. </w:t>
+                        <w:t xml:space="preserve">Monitoring 100s of Linux and Windows servers using </w:t>
+                      </w:r>
+                      <w:proofErr w:type="spellStart"/>
+                      <w:r>
+                        <w:rPr>
+                          <w:rFonts w:ascii="Lato" w:hAnsi="Lato"/>
+                          <w:sz w:val="20"/>
+                          <w:szCs w:val="20"/>
+                        </w:rPr>
+                        <w:t>Sensu</w:t>
+                      </w:r>
+                      <w:proofErr w:type="spellEnd"/>
+                      <w:r>
+                        <w:rPr>
+                          <w:rFonts w:ascii="Lato" w:hAnsi="Lato"/>
+                          <w:sz w:val="20"/>
+                          <w:szCs w:val="20"/>
+                        </w:rPr>
+                        <w:t xml:space="preserve">, PagerDuty, </w:t>
+                      </w:r>
+                      <w:proofErr w:type="spellStart"/>
+                      <w:r>
+                        <w:rPr>
+                          <w:rFonts w:ascii="Lato" w:hAnsi="Lato"/>
+                          <w:sz w:val="20"/>
+                          <w:szCs w:val="20"/>
+                        </w:rPr>
+                        <w:t>SquadCast</w:t>
+                      </w:r>
+                      <w:proofErr w:type="spellEnd"/>
+                      <w:r>
+                        <w:rPr>
+                          <w:rFonts w:ascii="Lato" w:hAnsi="Lato"/>
+                          <w:sz w:val="20"/>
+                          <w:szCs w:val="20"/>
+                        </w:rPr>
+                        <w:t xml:space="preserve"> </w:t>
+                      </w:r>
+                      <w:proofErr w:type="spellStart"/>
+                      <w:r>
+                        <w:rPr>
+                          <w:rFonts w:ascii="Lato" w:hAnsi="Lato"/>
+                          <w:sz w:val="20"/>
+                          <w:szCs w:val="20"/>
+                        </w:rPr>
+                        <w:t>e.t.c</w:t>
+                      </w:r>
+                      <w:proofErr w:type="spellEnd"/>
+                      <w:r>
+                        <w:rPr>
+                          <w:rFonts w:ascii="Lato" w:hAnsi="Lato"/>
+                          <w:sz w:val="20"/>
+                          <w:szCs w:val="20"/>
+                        </w:rPr>
+                        <w:t xml:space="preserve">. </w:t>
                       </w:r>
                       <w:r>
                         <w:rPr>
@@ -3803,7 +4105,43 @@
                                 <w:sz w:val="20"/>
                                 <w:szCs w:val="20"/>
                               </w:rPr>
-                              <w:t xml:space="preserve">using Sensu, PagerDuty, SquadCast </w:t>
+                              <w:t xml:space="preserve">using </w:t>
+                            </w:r>
+                            <w:proofErr w:type="spellStart"/>
+                            <w:r>
+                              <w:rPr>
+                                <w:rFonts w:ascii="Lato" w:hAnsi="Lato"/>
+                                <w:sz w:val="20"/>
+                                <w:szCs w:val="20"/>
+                              </w:rPr>
+                              <w:t>Sensu</w:t>
+                            </w:r>
+                            <w:proofErr w:type="spellEnd"/>
+                            <w:r>
+                              <w:rPr>
+                                <w:rFonts w:ascii="Lato" w:hAnsi="Lato"/>
+                                <w:sz w:val="20"/>
+                                <w:szCs w:val="20"/>
+                              </w:rPr>
+                              <w:t xml:space="preserve">, PagerDuty, </w:t>
+                            </w:r>
+                            <w:proofErr w:type="spellStart"/>
+                            <w:r>
+                              <w:rPr>
+                                <w:rFonts w:ascii="Lato" w:hAnsi="Lato"/>
+                                <w:sz w:val="20"/>
+                                <w:szCs w:val="20"/>
+                              </w:rPr>
+                              <w:t>SquadCast</w:t>
+                            </w:r>
+                            <w:proofErr w:type="spellEnd"/>
+                            <w:r>
+                              <w:rPr>
+                                <w:rFonts w:ascii="Lato" w:hAnsi="Lato"/>
+                                <w:sz w:val="20"/>
+                                <w:szCs w:val="20"/>
+                              </w:rPr>
+                              <w:t xml:space="preserve"> </w:t>
                             </w:r>
                             <w:r>
                               <w:rPr>
@@ -3920,7 +4258,25 @@
                                 <w:sz w:val="20"/>
                                 <w:szCs w:val="20"/>
                               </w:rPr>
-                              <w:t>Develop automation processes to enable teams to deploy, manage, configure, scale and monitor their applications through the use of tooling or scripting reducing the time to get features in production by 36%</w:t>
+                              <w:t xml:space="preserve">Develop automation processes to enable teams to deploy, manage, configure, </w:t>
+                            </w:r>
+                            <w:proofErr w:type="gramStart"/>
+                            <w:r>
+                              <w:rPr>
+                                <w:rFonts w:ascii="Lato" w:hAnsi="Lato"/>
+                                <w:sz w:val="20"/>
+                                <w:szCs w:val="20"/>
+                              </w:rPr>
+                              <w:t>scale</w:t>
+                            </w:r>
+                            <w:proofErr w:type="gramEnd"/>
+                            <w:r>
+                              <w:rPr>
+                                <w:rFonts w:ascii="Lato" w:hAnsi="Lato"/>
+                                <w:sz w:val="20"/>
+                                <w:szCs w:val="20"/>
+                              </w:rPr>
+                              <w:t xml:space="preserve"> and monitor their applications through the use of tooling or scripting reducing the time to get features in production by 36%</w:t>
                             </w:r>
                           </w:p>
                           <w:p>
@@ -4223,13 +4579,23 @@
                                 <w:szCs w:val="20"/>
                               </w:rPr>
                             </w:pPr>
+                            <w:proofErr w:type="spellStart"/>
                             <w:r>
                               <w:rPr>
                                 <w:rFonts w:ascii="Lato" w:hAnsi="Lato"/>
                                 <w:sz w:val="20"/>
                                 <w:szCs w:val="20"/>
                               </w:rPr>
-                              <w:t xml:space="preserve">Dockerized complex and </w:t>
+                              <w:t>Dockerized</w:t>
+                            </w:r>
+                            <w:proofErr w:type="spellEnd"/>
+                            <w:r>
+                              <w:rPr>
+                                <w:rFonts w:ascii="Lato" w:hAnsi="Lato"/>
+                                <w:sz w:val="20"/>
+                                <w:szCs w:val="20"/>
+                              </w:rPr>
+                              <w:t xml:space="preserve"> complex and </w:t>
                             </w:r>
                             <w:r>
                               <w:rPr>
@@ -4260,7 +4626,25 @@
                                 <w:sz w:val="20"/>
                                 <w:szCs w:val="20"/>
                               </w:rPr>
-                              <w:t>Implemented security measures on office networks, enabled 2FA on GitLab users, emails, Bastillion servers.</w:t>
+                              <w:t xml:space="preserve">Implemented security measures on office networks, enabled 2FA on GitLab users, emails, </w:t>
+                            </w:r>
+                            <w:proofErr w:type="spellStart"/>
+                            <w:r>
+                              <w:rPr>
+                                <w:rFonts w:ascii="Lato" w:hAnsi="Lato"/>
+                                <w:sz w:val="20"/>
+                                <w:szCs w:val="20"/>
+                              </w:rPr>
+                              <w:t>Bastillion</w:t>
+                            </w:r>
+                            <w:proofErr w:type="spellEnd"/>
+                            <w:r>
+                              <w:rPr>
+                                <w:rFonts w:ascii="Lato" w:hAnsi="Lato"/>
+                                <w:sz w:val="20"/>
+                                <w:szCs w:val="20"/>
+                              </w:rPr>
+                              <w:t xml:space="preserve"> servers.</w:t>
                             </w:r>
                           </w:p>
                           <w:p>
@@ -4283,7 +4667,25 @@
                                 <w:sz w:val="20"/>
                                 <w:szCs w:val="20"/>
                               </w:rPr>
-                              <w:t>Introduced and guided developers to use serverless platform on NodeJS using serverless.com to avoid setting up servers for production, dev and staging environments and to save costs.</w:t>
+                              <w:t xml:space="preserve">Introduced and guided developers to use serverless platform on NodeJS using serverless.com to avoid setting up servers for production, </w:t>
+                            </w:r>
+                            <w:proofErr w:type="gramStart"/>
+                            <w:r>
+                              <w:rPr>
+                                <w:rFonts w:ascii="Lato" w:hAnsi="Lato"/>
+                                <w:sz w:val="20"/>
+                                <w:szCs w:val="20"/>
+                              </w:rPr>
+                              <w:t>dev</w:t>
+                            </w:r>
+                            <w:proofErr w:type="gramEnd"/>
+                            <w:r>
+                              <w:rPr>
+                                <w:rFonts w:ascii="Lato" w:hAnsi="Lato"/>
+                                <w:sz w:val="20"/>
+                                <w:szCs w:val="20"/>
+                              </w:rPr>
+                              <w:t xml:space="preserve"> and staging environments and to save costs.</w:t>
                             </w:r>
                           </w:p>
                           <w:p>
@@ -4479,7 +4881,43 @@
                           <w:sz w:val="20"/>
                           <w:szCs w:val="20"/>
                         </w:rPr>
-                        <w:t xml:space="preserve">using Sensu, PagerDuty, SquadCast </w:t>
+                        <w:t xml:space="preserve">using </w:t>
+                      </w:r>
+                      <w:proofErr w:type="spellStart"/>
+                      <w:r>
+                        <w:rPr>
+                          <w:rFonts w:ascii="Lato" w:hAnsi="Lato"/>
+                          <w:sz w:val="20"/>
+                          <w:szCs w:val="20"/>
+                        </w:rPr>
+                        <w:t>Sensu</w:t>
+                      </w:r>
+                      <w:proofErr w:type="spellEnd"/>
+                      <w:r>
+                        <w:rPr>
+                          <w:rFonts w:ascii="Lato" w:hAnsi="Lato"/>
+                          <w:sz w:val="20"/>
+                          <w:szCs w:val="20"/>
+                        </w:rPr>
+                        <w:t xml:space="preserve">, PagerDuty, </w:t>
+                      </w:r>
+                      <w:proofErr w:type="spellStart"/>
+                      <w:r>
+                        <w:rPr>
+                          <w:rFonts w:ascii="Lato" w:hAnsi="Lato"/>
+                          <w:sz w:val="20"/>
+                          <w:szCs w:val="20"/>
+                        </w:rPr>
+                        <w:t>SquadCast</w:t>
+                      </w:r>
+                      <w:proofErr w:type="spellEnd"/>
+                      <w:r>
+                        <w:rPr>
+                          <w:rFonts w:ascii="Lato" w:hAnsi="Lato"/>
+                          <w:sz w:val="20"/>
+                          <w:szCs w:val="20"/>
+                        </w:rPr>
+                        <w:t xml:space="preserve"> </w:t>
                       </w:r>
                       <w:r>
                         <w:rPr>
@@ -4596,7 +5034,25 @@
                           <w:sz w:val="20"/>
                           <w:szCs w:val="20"/>
                         </w:rPr>
-                        <w:t>Develop automation processes to enable teams to deploy, manage, configure, scale and monitor their applications through the use of tooling or scripting reducing the time to get features in production by 36%</w:t>
+                        <w:t xml:space="preserve">Develop automation processes to enable teams to deploy, manage, configure, </w:t>
+                      </w:r>
+                      <w:proofErr w:type="gramStart"/>
+                      <w:r>
+                        <w:rPr>
+                          <w:rFonts w:ascii="Lato" w:hAnsi="Lato"/>
+                          <w:sz w:val="20"/>
+                          <w:szCs w:val="20"/>
+                        </w:rPr>
+                        <w:t>scale</w:t>
+                      </w:r>
+                      <w:proofErr w:type="gramEnd"/>
+                      <w:r>
+                        <w:rPr>
+                          <w:rFonts w:ascii="Lato" w:hAnsi="Lato"/>
+                          <w:sz w:val="20"/>
+                          <w:szCs w:val="20"/>
+                        </w:rPr>
+                        <w:t xml:space="preserve"> and monitor their applications through the use of tooling or scripting reducing the time to get features in production by 36%</w:t>
                       </w:r>
                     </w:p>
                     <w:p>
@@ -4899,13 +5355,23 @@
                           <w:szCs w:val="20"/>
                         </w:rPr>
                       </w:pPr>
+                      <w:proofErr w:type="spellStart"/>
                       <w:r>
                         <w:rPr>
                           <w:rFonts w:ascii="Lato" w:hAnsi="Lato"/>
                           <w:sz w:val="20"/>
                           <w:szCs w:val="20"/>
                         </w:rPr>
-                        <w:t xml:space="preserve">Dockerized complex and </w:t>
+                        <w:t>Dockerized</w:t>
+                      </w:r>
+                      <w:proofErr w:type="spellEnd"/>
+                      <w:r>
+                        <w:rPr>
+                          <w:rFonts w:ascii="Lato" w:hAnsi="Lato"/>
+                          <w:sz w:val="20"/>
+                          <w:szCs w:val="20"/>
+                        </w:rPr>
+                        <w:t xml:space="preserve"> complex and </w:t>
                       </w:r>
                       <w:r>
                         <w:rPr>
@@ -4936,7 +5402,25 @@
                           <w:sz w:val="20"/>
                           <w:szCs w:val="20"/>
                         </w:rPr>
-                        <w:t>Implemented security measures on office networks, enabled 2FA on GitLab users, emails, Bastillion servers.</w:t>
+                        <w:t xml:space="preserve">Implemented security measures on office networks, enabled 2FA on GitLab users, emails, </w:t>
+                      </w:r>
+                      <w:proofErr w:type="spellStart"/>
+                      <w:r>
+                        <w:rPr>
+                          <w:rFonts w:ascii="Lato" w:hAnsi="Lato"/>
+                          <w:sz w:val="20"/>
+                          <w:szCs w:val="20"/>
+                        </w:rPr>
+                        <w:t>Bastillion</w:t>
+                      </w:r>
+                      <w:proofErr w:type="spellEnd"/>
+                      <w:r>
+                        <w:rPr>
+                          <w:rFonts w:ascii="Lato" w:hAnsi="Lato"/>
+                          <w:sz w:val="20"/>
+                          <w:szCs w:val="20"/>
+                        </w:rPr>
+                        <w:t xml:space="preserve"> servers.</w:t>
                       </w:r>
                     </w:p>
                     <w:p>
@@ -4959,7 +5443,25 @@
                           <w:sz w:val="20"/>
                           <w:szCs w:val="20"/>
                         </w:rPr>
-                        <w:t>Introduced and guided developers to use serverless platform on NodeJS using serverless.com to avoid setting up servers for production, dev and staging environments and to save costs.</w:t>
+                        <w:t xml:space="preserve">Introduced and guided developers to use serverless platform on NodeJS using serverless.com to avoid setting up servers for production, </w:t>
+                      </w:r>
+                      <w:proofErr w:type="gramStart"/>
+                      <w:r>
+                        <w:rPr>
+                          <w:rFonts w:ascii="Lato" w:hAnsi="Lato"/>
+                          <w:sz w:val="20"/>
+                          <w:szCs w:val="20"/>
+                        </w:rPr>
+                        <w:t>dev</w:t>
+                      </w:r>
+                      <w:proofErr w:type="gramEnd"/>
+                      <w:r>
+                        <w:rPr>
+                          <w:rFonts w:ascii="Lato" w:hAnsi="Lato"/>
+                          <w:sz w:val="20"/>
+                          <w:szCs w:val="20"/>
+                        </w:rPr>
+                        <w:t xml:space="preserve"> and staging environments and to save costs.</w:t>
                       </w:r>
                     </w:p>
                     <w:p>
@@ -5218,7 +5720,25 @@
                                     <w:sz w:val="20"/>
                                     <w:szCs w:val="20"/>
                                   </w:rPr>
-                                  <w:t xml:space="preserve">Educadium is a learning and digital media company that developed EasyCampus, the popular cloud-hosted learning management platform used by thousands of </w:t>
+                                  <w:t xml:space="preserve">Educadium is a learning and digital media company that developed </w:t>
+                                </w:r>
+                                <w:proofErr w:type="spellStart"/>
+                                <w:r>
+                                  <w:rPr>
+                                    <w:rFonts w:ascii="Lato" w:hAnsi="Lato"/>
+                                    <w:sz w:val="20"/>
+                                    <w:szCs w:val="20"/>
+                                  </w:rPr>
+                                  <w:t>EasyCampus</w:t>
+                                </w:r>
+                                <w:proofErr w:type="spellEnd"/>
+                                <w:r>
+                                  <w:rPr>
+                                    <w:rFonts w:ascii="Lato" w:hAnsi="Lato"/>
+                                    <w:sz w:val="20"/>
+                                    <w:szCs w:val="20"/>
+                                  </w:rPr>
+                                  <w:t xml:space="preserve">, the popular cloud-hosted learning management platform used by thousands of </w:t>
                                 </w:r>
                                 <w:r>
                                   <w:rPr>
@@ -5498,7 +6018,25 @@
                                     <w:sz w:val="20"/>
                                     <w:szCs w:val="20"/>
                                   </w:rPr>
-                                  <w:t>Initiating alarms by replacing CloudWatch with Sensu and PagerDuty service for monitoring the server's performance, CPU Utilization, disk usage etc. to take recommended actions for better performance.</w:t>
+                                  <w:t xml:space="preserve">Initiating alarms by replacing CloudWatch with </w:t>
+                                </w:r>
+                                <w:proofErr w:type="spellStart"/>
+                                <w:r>
+                                  <w:rPr>
+                                    <w:rFonts w:ascii="Lato" w:hAnsi="Lato"/>
+                                    <w:sz w:val="20"/>
+                                    <w:szCs w:val="20"/>
+                                  </w:rPr>
+                                  <w:t>Sensu</w:t>
+                                </w:r>
+                                <w:proofErr w:type="spellEnd"/>
+                                <w:r>
+                                  <w:rPr>
+                                    <w:rFonts w:ascii="Lato" w:hAnsi="Lato"/>
+                                    <w:sz w:val="20"/>
+                                    <w:szCs w:val="20"/>
+                                  </w:rPr>
+                                  <w:t xml:space="preserve"> and PagerDuty service for monitoring the server's performance, CPU Utilization, disk usage etc. to take recommended actions for better performance.</w:t>
                                 </w:r>
                               </w:p>
                               <w:p>
@@ -5641,7 +6179,25 @@
                                     <w:sz w:val="20"/>
                                     <w:szCs w:val="20"/>
                                   </w:rPr>
-                                  <w:t>webservers, SQL, VPN, JumpBox servers.</w:t>
+                                  <w:t xml:space="preserve">webservers, SQL, VPN, </w:t>
+                                </w:r>
+                                <w:proofErr w:type="spellStart"/>
+                                <w:r>
+                                  <w:rPr>
+                                    <w:rFonts w:ascii="Lato" w:hAnsi="Lato"/>
+                                    <w:sz w:val="20"/>
+                                    <w:szCs w:val="20"/>
+                                  </w:rPr>
+                                  <w:t>JumpBox</w:t>
+                                </w:r>
+                                <w:proofErr w:type="spellEnd"/>
+                                <w:r>
+                                  <w:rPr>
+                                    <w:rFonts w:ascii="Lato" w:hAnsi="Lato"/>
+                                    <w:sz w:val="20"/>
+                                    <w:szCs w:val="20"/>
+                                  </w:rPr>
+                                  <w:t xml:space="preserve"> servers.</w:t>
                                 </w:r>
                               </w:p>
                               <w:p>
@@ -5685,7 +6241,25 @@
                                     <w:sz w:val="20"/>
                                     <w:szCs w:val="20"/>
                                   </w:rPr>
-                                  <w:t xml:space="preserve">Building and testing AWS EC2 autoscaling with WarmPool for quicker deployments and for scalability. </w:t>
+                                  <w:t xml:space="preserve">Building and testing AWS EC2 autoscaling with </w:t>
+                                </w:r>
+                                <w:proofErr w:type="spellStart"/>
+                                <w:r>
+                                  <w:rPr>
+                                    <w:rFonts w:ascii="Lato" w:hAnsi="Lato"/>
+                                    <w:sz w:val="20"/>
+                                    <w:szCs w:val="20"/>
+                                  </w:rPr>
+                                  <w:t>WarmPool</w:t>
+                                </w:r>
+                                <w:proofErr w:type="spellEnd"/>
+                                <w:r>
+                                  <w:rPr>
+                                    <w:rFonts w:ascii="Lato" w:hAnsi="Lato"/>
+                                    <w:sz w:val="20"/>
+                                    <w:szCs w:val="20"/>
+                                  </w:rPr>
+                                  <w:t xml:space="preserve"> for quicker deployments and for scalability. </w:t>
                                 </w:r>
                               </w:p>
                               <w:p>
@@ -5773,7 +6347,25 @@
                                     <w:sz w:val="20"/>
                                     <w:szCs w:val="20"/>
                                   </w:rPr>
-                                  <w:t>Initiating alarms by replacing CloudWatch with Sensu and PagerDuty service for monitoring the server's performance, CPU Utilization, disk usage etc. to take recommended actions for better performance.</w:t>
+                                  <w:t xml:space="preserve">Initiating alarms by replacing CloudWatch with </w:t>
+                                </w:r>
+                                <w:proofErr w:type="spellStart"/>
+                                <w:r>
+                                  <w:rPr>
+                                    <w:rFonts w:ascii="Lato" w:hAnsi="Lato"/>
+                                    <w:sz w:val="20"/>
+                                    <w:szCs w:val="20"/>
+                                  </w:rPr>
+                                  <w:t>Sensu</w:t>
+                                </w:r>
+                                <w:proofErr w:type="spellEnd"/>
+                                <w:r>
+                                  <w:rPr>
+                                    <w:rFonts w:ascii="Lato" w:hAnsi="Lato"/>
+                                    <w:sz w:val="20"/>
+                                    <w:szCs w:val="20"/>
+                                  </w:rPr>
+                                  <w:t xml:space="preserve"> and PagerDuty service for monitoring the server's performance, CPU Utilization, disk usage etc. to take recommended actions for better performance.</w:t>
                                 </w:r>
                               </w:p>
                               <w:p>
@@ -5855,7 +6447,25 @@
                                     <w:sz w:val="20"/>
                                     <w:szCs w:val="20"/>
                                   </w:rPr>
-                                  <w:t>Create VPN configuration for the users to access the servers through Jumpbox.</w:t>
+                                  <w:t xml:space="preserve">Create VPN configuration for the users to access the servers through </w:t>
+                                </w:r>
+                                <w:proofErr w:type="spellStart"/>
+                                <w:r>
+                                  <w:rPr>
+                                    <w:rFonts w:ascii="Lato" w:hAnsi="Lato"/>
+                                    <w:sz w:val="20"/>
+                                    <w:szCs w:val="20"/>
+                                  </w:rPr>
+                                  <w:t>Jumpbox</w:t>
+                                </w:r>
+                                <w:proofErr w:type="spellEnd"/>
+                                <w:r>
+                                  <w:rPr>
+                                    <w:rFonts w:ascii="Lato" w:hAnsi="Lato"/>
+                                    <w:sz w:val="20"/>
+                                    <w:szCs w:val="20"/>
+                                  </w:rPr>
+                                  <w:t>.</w:t>
                                 </w:r>
                               </w:p>
                               <w:p>
@@ -5899,7 +6509,25 @@
                                     <w:sz w:val="20"/>
                                     <w:szCs w:val="20"/>
                                   </w:rPr>
-                                  <w:t>IIS Configuration, SSL installation for staging servers, removing deprecated TLS e.t.c.</w:t>
+                                  <w:t xml:space="preserve">IIS Configuration, SSL installation for staging servers, removing deprecated TLS </w:t>
+                                </w:r>
+                                <w:proofErr w:type="spellStart"/>
+                                <w:r>
+                                  <w:rPr>
+                                    <w:rFonts w:ascii="Lato" w:hAnsi="Lato"/>
+                                    <w:sz w:val="20"/>
+                                    <w:szCs w:val="20"/>
+                                  </w:rPr>
+                                  <w:t>e.t.c</w:t>
+                                </w:r>
+                                <w:proofErr w:type="spellEnd"/>
+                                <w:r>
+                                  <w:rPr>
+                                    <w:rFonts w:ascii="Lato" w:hAnsi="Lato"/>
+                                    <w:sz w:val="20"/>
+                                    <w:szCs w:val="20"/>
+                                  </w:rPr>
+                                  <w:t>.</w:t>
                                 </w:r>
                               </w:p>
                               <w:p>
@@ -5943,8 +6571,36 @@
                                     <w:sz w:val="20"/>
                                     <w:szCs w:val="20"/>
                                   </w:rPr>
-                                  <w:t>Integrating Retrace with DotNet MVC application to view the error logs, SQL Query Performance e.t.c</w:t>
+                                  <w:t xml:space="preserve">Integrating Retrace with </w:t>
                                 </w:r>
+                                <w:proofErr w:type="spellStart"/>
+                                <w:r>
+                                  <w:rPr>
+                                    <w:rFonts w:ascii="Lato" w:hAnsi="Lato"/>
+                                    <w:sz w:val="20"/>
+                                    <w:szCs w:val="20"/>
+                                  </w:rPr>
+                                  <w:t>DotNet</w:t>
+                                </w:r>
+                                <w:proofErr w:type="spellEnd"/>
+                                <w:r>
+                                  <w:rPr>
+                                    <w:rFonts w:ascii="Lato" w:hAnsi="Lato"/>
+                                    <w:sz w:val="20"/>
+                                    <w:szCs w:val="20"/>
+                                  </w:rPr>
+                                  <w:t xml:space="preserve"> MVC application to view the error logs, SQL Query Performance </w:t>
+                                </w:r>
+                                <w:proofErr w:type="spellStart"/>
+                                <w:r>
+                                  <w:rPr>
+                                    <w:rFonts w:ascii="Lato" w:hAnsi="Lato"/>
+                                    <w:sz w:val="20"/>
+                                    <w:szCs w:val="20"/>
+                                  </w:rPr>
+                                  <w:t>e.t.c</w:t>
+                                </w:r>
+                                <w:proofErr w:type="spellEnd"/>
                               </w:p>
                               <w:p>
                                 <w:pPr>
@@ -6726,7 +7382,25 @@
                               <w:sz w:val="20"/>
                               <w:szCs w:val="20"/>
                             </w:rPr>
-                            <w:t xml:space="preserve">Educadium is a learning and digital media company that developed EasyCampus, the popular cloud-hosted learning management platform used by thousands of </w:t>
+                            <w:t xml:space="preserve">Educadium is a learning and digital media company that developed </w:t>
+                          </w:r>
+                          <w:proofErr w:type="spellStart"/>
+                          <w:r>
+                            <w:rPr>
+                              <w:rFonts w:ascii="Lato" w:hAnsi="Lato"/>
+                              <w:sz w:val="20"/>
+                              <w:szCs w:val="20"/>
+                            </w:rPr>
+                            <w:t>EasyCampus</w:t>
+                          </w:r>
+                          <w:proofErr w:type="spellEnd"/>
+                          <w:r>
+                            <w:rPr>
+                              <w:rFonts w:ascii="Lato" w:hAnsi="Lato"/>
+                              <w:sz w:val="20"/>
+                              <w:szCs w:val="20"/>
+                            </w:rPr>
+                            <w:t xml:space="preserve">, the popular cloud-hosted learning management platform used by thousands of </w:t>
                           </w:r>
                           <w:r>
                             <w:rPr>
@@ -7006,7 +7680,25 @@
                               <w:sz w:val="20"/>
                               <w:szCs w:val="20"/>
                             </w:rPr>
-                            <w:t>Initiating alarms by replacing CloudWatch with Sensu and PagerDuty service for monitoring the server's performance, CPU Utilization, disk usage etc. to take recommended actions for better performance.</w:t>
+                            <w:t xml:space="preserve">Initiating alarms by replacing CloudWatch with </w:t>
+                          </w:r>
+                          <w:proofErr w:type="spellStart"/>
+                          <w:r>
+                            <w:rPr>
+                              <w:rFonts w:ascii="Lato" w:hAnsi="Lato"/>
+                              <w:sz w:val="20"/>
+                              <w:szCs w:val="20"/>
+                            </w:rPr>
+                            <w:t>Sensu</w:t>
+                          </w:r>
+                          <w:proofErr w:type="spellEnd"/>
+                          <w:r>
+                            <w:rPr>
+                              <w:rFonts w:ascii="Lato" w:hAnsi="Lato"/>
+                              <w:sz w:val="20"/>
+                              <w:szCs w:val="20"/>
+                            </w:rPr>
+                            <w:t xml:space="preserve"> and PagerDuty service for monitoring the server's performance, CPU Utilization, disk usage etc. to take recommended actions for better performance.</w:t>
                           </w:r>
                         </w:p>
                         <w:p>
@@ -7149,7 +7841,25 @@
                               <w:sz w:val="20"/>
                               <w:szCs w:val="20"/>
                             </w:rPr>
-                            <w:t>webservers, SQL, VPN, JumpBox servers.</w:t>
+                            <w:t xml:space="preserve">webservers, SQL, VPN, </w:t>
+                          </w:r>
+                          <w:proofErr w:type="spellStart"/>
+                          <w:r>
+                            <w:rPr>
+                              <w:rFonts w:ascii="Lato" w:hAnsi="Lato"/>
+                              <w:sz w:val="20"/>
+                              <w:szCs w:val="20"/>
+                            </w:rPr>
+                            <w:t>JumpBox</w:t>
+                          </w:r>
+                          <w:proofErr w:type="spellEnd"/>
+                          <w:r>
+                            <w:rPr>
+                              <w:rFonts w:ascii="Lato" w:hAnsi="Lato"/>
+                              <w:sz w:val="20"/>
+                              <w:szCs w:val="20"/>
+                            </w:rPr>
+                            <w:t xml:space="preserve"> servers.</w:t>
                           </w:r>
                         </w:p>
                         <w:p>
@@ -7193,7 +7903,25 @@
                               <w:sz w:val="20"/>
                               <w:szCs w:val="20"/>
                             </w:rPr>
-                            <w:t xml:space="preserve">Building and testing AWS EC2 autoscaling with WarmPool for quicker deployments and for scalability. </w:t>
+                            <w:t xml:space="preserve">Building and testing AWS EC2 autoscaling with </w:t>
+                          </w:r>
+                          <w:proofErr w:type="spellStart"/>
+                          <w:r>
+                            <w:rPr>
+                              <w:rFonts w:ascii="Lato" w:hAnsi="Lato"/>
+                              <w:sz w:val="20"/>
+                              <w:szCs w:val="20"/>
+                            </w:rPr>
+                            <w:t>WarmPool</w:t>
+                          </w:r>
+                          <w:proofErr w:type="spellEnd"/>
+                          <w:r>
+                            <w:rPr>
+                              <w:rFonts w:ascii="Lato" w:hAnsi="Lato"/>
+                              <w:sz w:val="20"/>
+                              <w:szCs w:val="20"/>
+                            </w:rPr>
+                            <w:t xml:space="preserve"> for quicker deployments and for scalability. </w:t>
                           </w:r>
                         </w:p>
                         <w:p>
@@ -7281,7 +8009,25 @@
                               <w:sz w:val="20"/>
                               <w:szCs w:val="20"/>
                             </w:rPr>
-                            <w:t>Initiating alarms by replacing CloudWatch with Sensu and PagerDuty service for monitoring the server's performance, CPU Utilization, disk usage etc. to take recommended actions for better performance.</w:t>
+                            <w:t xml:space="preserve">Initiating alarms by replacing CloudWatch with </w:t>
+                          </w:r>
+                          <w:proofErr w:type="spellStart"/>
+                          <w:r>
+                            <w:rPr>
+                              <w:rFonts w:ascii="Lato" w:hAnsi="Lato"/>
+                              <w:sz w:val="20"/>
+                              <w:szCs w:val="20"/>
+                            </w:rPr>
+                            <w:t>Sensu</w:t>
+                          </w:r>
+                          <w:proofErr w:type="spellEnd"/>
+                          <w:r>
+                            <w:rPr>
+                              <w:rFonts w:ascii="Lato" w:hAnsi="Lato"/>
+                              <w:sz w:val="20"/>
+                              <w:szCs w:val="20"/>
+                            </w:rPr>
+                            <w:t xml:space="preserve"> and PagerDuty service for monitoring the server's performance, CPU Utilization, disk usage etc. to take recommended actions for better performance.</w:t>
                           </w:r>
                         </w:p>
                         <w:p>
@@ -7363,7 +8109,25 @@
                               <w:sz w:val="20"/>
                               <w:szCs w:val="20"/>
                             </w:rPr>
-                            <w:t>Create VPN configuration for the users to access the servers through Jumpbox.</w:t>
+                            <w:t xml:space="preserve">Create VPN configuration for the users to access the servers through </w:t>
+                          </w:r>
+                          <w:proofErr w:type="spellStart"/>
+                          <w:r>
+                            <w:rPr>
+                              <w:rFonts w:ascii="Lato" w:hAnsi="Lato"/>
+                              <w:sz w:val="20"/>
+                              <w:szCs w:val="20"/>
+                            </w:rPr>
+                            <w:t>Jumpbox</w:t>
+                          </w:r>
+                          <w:proofErr w:type="spellEnd"/>
+                          <w:r>
+                            <w:rPr>
+                              <w:rFonts w:ascii="Lato" w:hAnsi="Lato"/>
+                              <w:sz w:val="20"/>
+                              <w:szCs w:val="20"/>
+                            </w:rPr>
+                            <w:t>.</w:t>
                           </w:r>
                         </w:p>
                         <w:p>
@@ -7407,7 +8171,25 @@
                               <w:sz w:val="20"/>
                               <w:szCs w:val="20"/>
                             </w:rPr>
-                            <w:t>IIS Configuration, SSL installation for staging servers, removing deprecated TLS e.t.c.</w:t>
+                            <w:t xml:space="preserve">IIS Configuration, SSL installation for staging servers, removing deprecated TLS </w:t>
+                          </w:r>
+                          <w:proofErr w:type="spellStart"/>
+                          <w:r>
+                            <w:rPr>
+                              <w:rFonts w:ascii="Lato" w:hAnsi="Lato"/>
+                              <w:sz w:val="20"/>
+                              <w:szCs w:val="20"/>
+                            </w:rPr>
+                            <w:t>e.t.c</w:t>
+                          </w:r>
+                          <w:proofErr w:type="spellEnd"/>
+                          <w:r>
+                            <w:rPr>
+                              <w:rFonts w:ascii="Lato" w:hAnsi="Lato"/>
+                              <w:sz w:val="20"/>
+                              <w:szCs w:val="20"/>
+                            </w:rPr>
+                            <w:t>.</w:t>
                           </w:r>
                         </w:p>
                         <w:p>
@@ -7451,8 +8233,36 @@
                               <w:sz w:val="20"/>
                               <w:szCs w:val="20"/>
                             </w:rPr>
-                            <w:t>Integrating Retrace with DotNet MVC application to view the error logs, SQL Query Performance e.t.c</w:t>
+                            <w:t xml:space="preserve">Integrating Retrace with </w:t>
                           </w:r>
+                          <w:proofErr w:type="spellStart"/>
+                          <w:r>
+                            <w:rPr>
+                              <w:rFonts w:ascii="Lato" w:hAnsi="Lato"/>
+                              <w:sz w:val="20"/>
+                              <w:szCs w:val="20"/>
+                            </w:rPr>
+                            <w:t>DotNet</w:t>
+                          </w:r>
+                          <w:proofErr w:type="spellEnd"/>
+                          <w:r>
+                            <w:rPr>
+                              <w:rFonts w:ascii="Lato" w:hAnsi="Lato"/>
+                              <w:sz w:val="20"/>
+                              <w:szCs w:val="20"/>
+                            </w:rPr>
+                            <w:t xml:space="preserve"> MVC application to view the error logs, SQL Query Performance </w:t>
+                          </w:r>
+                          <w:proofErr w:type="spellStart"/>
+                          <w:r>
+                            <w:rPr>
+                              <w:rFonts w:ascii="Lato" w:hAnsi="Lato"/>
+                              <w:sz w:val="20"/>
+                              <w:szCs w:val="20"/>
+                            </w:rPr>
+                            <w:t>e.t.c</w:t>
+                          </w:r>
+                          <w:proofErr w:type="spellEnd"/>
                         </w:p>
                         <w:p>
                           <w:pPr>
@@ -8528,11 +9338,19 @@
                                   <w:rFonts w:ascii="Lato" w:hAnsi="Lato"/>
                                 </w:rPr>
                               </w:pPr>
+                              <w:proofErr w:type="spellStart"/>
                               <w:r>
                                 <w:rPr>
                                   <w:rFonts w:ascii="Lato" w:hAnsi="Lato"/>
                                 </w:rPr>
-                                <w:t xml:space="preserve">Swun Math, LLC </w:t>
+                                <w:t>Swun</w:t>
+                              </w:r>
+                              <w:proofErr w:type="spellEnd"/>
+                              <w:r>
+                                <w:rPr>
+                                  <w:rFonts w:ascii="Lato" w:hAnsi="Lato"/>
+                                </w:rPr>
+                                <w:t xml:space="preserve"> Math, LLC </w:t>
                               </w:r>
                               <w:r>
                                 <w:rPr>
@@ -8562,13 +9380,23 @@
                                   <w:szCs w:val="20"/>
                                 </w:rPr>
                               </w:pPr>
+                              <w:proofErr w:type="spellStart"/>
                               <w:r>
                                 <w:rPr>
                                   <w:rFonts w:ascii="Lato" w:hAnsi="Lato"/>
                                   <w:sz w:val="20"/>
                                   <w:szCs w:val="20"/>
                                 </w:rPr>
-                                <w:t xml:space="preserve">Swun Math is building a custom LMS using ASP .NET MVC. I am responsible for the Cloud Infrastructure, migrating apps to cloud, optimize and secure the environment. </w:t>
+                                <w:t>Swun</w:t>
+                              </w:r>
+                              <w:proofErr w:type="spellEnd"/>
+                              <w:r>
+                                <w:rPr>
+                                  <w:rFonts w:ascii="Lato" w:hAnsi="Lato"/>
+                                  <w:sz w:val="20"/>
+                                  <w:szCs w:val="20"/>
+                                </w:rPr>
+                                <w:t xml:space="preserve"> Math is building a custom LMS using ASP .NET MVC. I am responsible for the Cloud Infrastructure, migrating apps to cloud, optimize and secure the environment. </w:t>
                               </w:r>
                             </w:p>
                             <w:p>
@@ -8612,7 +9440,25 @@
                                   <w:sz w:val="20"/>
                                   <w:szCs w:val="20"/>
                                 </w:rPr>
-                                <w:t>Secure outdated WordPress with Sucuri to protect the server from malware, denial of service attack, SQL injection and block completely some countries which is rated #1 for spamming and hacking activities.</w:t>
+                                <w:t xml:space="preserve">Secure outdated WordPress with </w:t>
+                              </w:r>
+                              <w:proofErr w:type="spellStart"/>
+                              <w:r>
+                                <w:rPr>
+                                  <w:rFonts w:ascii="Lato" w:hAnsi="Lato"/>
+                                  <w:sz w:val="20"/>
+                                  <w:szCs w:val="20"/>
+                                </w:rPr>
+                                <w:t>Sucuri</w:t>
+                              </w:r>
+                              <w:proofErr w:type="spellEnd"/>
+                              <w:r>
+                                <w:rPr>
+                                  <w:rFonts w:ascii="Lato" w:hAnsi="Lato"/>
+                                  <w:sz w:val="20"/>
+                                  <w:szCs w:val="20"/>
+                                </w:rPr>
+                                <w:t xml:space="preserve"> to protect the server from malware, denial of service attack, SQL injection and block completely some countries which is rated #1 for spamming and hacking activities.</w:t>
                               </w:r>
                             </w:p>
                             <w:p>
@@ -8634,7 +9480,25 @@
                                   <w:sz w:val="20"/>
                                   <w:szCs w:val="20"/>
                                 </w:rPr>
-                                <w:t>Monitoring servers using Sensu and PagerDuty.</w:t>
+                                <w:t xml:space="preserve">Monitoring servers using </w:t>
+                              </w:r>
+                              <w:proofErr w:type="spellStart"/>
+                              <w:r>
+                                <w:rPr>
+                                  <w:rFonts w:ascii="Lato" w:hAnsi="Lato"/>
+                                  <w:sz w:val="20"/>
+                                  <w:szCs w:val="20"/>
+                                </w:rPr>
+                                <w:t>Sensu</w:t>
+                              </w:r>
+                              <w:proofErr w:type="spellEnd"/>
+                              <w:r>
+                                <w:rPr>
+                                  <w:rFonts w:ascii="Lato" w:hAnsi="Lato"/>
+                                  <w:sz w:val="20"/>
+                                  <w:szCs w:val="20"/>
+                                </w:rPr>
+                                <w:t xml:space="preserve"> and PagerDuty.</w:t>
                               </w:r>
                             </w:p>
                             <w:p>
@@ -8650,13 +9514,23 @@
                                   <w:szCs w:val="20"/>
                                 </w:rPr>
                               </w:pPr>
+                              <w:proofErr w:type="spellStart"/>
                               <w:r>
                                 <w:rPr>
                                   <w:rFonts w:ascii="Lato" w:hAnsi="Lato"/>
                                   <w:sz w:val="20"/>
                                   <w:szCs w:val="20"/>
                                 </w:rPr>
-                                <w:t>LoadTesting and optimization of Webservers using JMeter and RedLine13.</w:t>
+                                <w:t>LoadTesting</w:t>
+                              </w:r>
+                              <w:proofErr w:type="spellEnd"/>
+                              <w:r>
+                                <w:rPr>
+                                  <w:rFonts w:ascii="Lato" w:hAnsi="Lato"/>
+                                  <w:sz w:val="20"/>
+                                  <w:szCs w:val="20"/>
+                                </w:rPr>
+                                <w:t xml:space="preserve"> and optimization of Webservers using JMeter and RedLine13.</w:t>
                               </w:r>
                             </w:p>
                             <w:p>
@@ -8751,11 +9625,19 @@
                                   <w:szCs w:val="18"/>
                                 </w:rPr>
                               </w:pPr>
+                              <w:proofErr w:type="spellStart"/>
                               <w:r>
                                 <w:rPr>
                                   <w:rFonts w:ascii="Lato" w:hAnsi="Lato"/>
                                 </w:rPr>
-                                <w:t xml:space="preserve">KenyaNut </w:t>
+                                <w:t>KenyaNut</w:t>
+                              </w:r>
+                              <w:proofErr w:type="spellEnd"/>
+                              <w:r>
+                                <w:rPr>
+                                  <w:rFonts w:ascii="Lato" w:hAnsi="Lato"/>
+                                </w:rPr>
+                                <w:t xml:space="preserve"> </w:t>
                               </w:r>
                               <w:r>
                                 <w:rPr>
@@ -8799,7 +9681,25 @@
                                   <w:sz w:val="20"/>
                                   <w:szCs w:val="20"/>
                                 </w:rPr>
-                                <w:t>Kenya Nut was established in 1972 in the Kenyan highlands with a focus on growing and processing quality macadamia and cashew nuts. AlignMinds is developing a software for digitizing each stage of the Macadamia nut production process until the end.</w:t>
+                                <w:t xml:space="preserve">Kenya Nut was established in 1972 in the Kenyan highlands with a focus on growing and processing quality macadamia and cashew nuts. </w:t>
+                              </w:r>
+                              <w:proofErr w:type="spellStart"/>
+                              <w:r>
+                                <w:rPr>
+                                  <w:rFonts w:ascii="Lato" w:hAnsi="Lato"/>
+                                  <w:sz w:val="20"/>
+                                  <w:szCs w:val="20"/>
+                                </w:rPr>
+                                <w:t>AlignMinds</w:t>
+                              </w:r>
+                              <w:proofErr w:type="spellEnd"/>
+                              <w:r>
+                                <w:rPr>
+                                  <w:rFonts w:ascii="Lato" w:hAnsi="Lato"/>
+                                  <w:sz w:val="20"/>
+                                  <w:szCs w:val="20"/>
+                                </w:rPr>
+                                <w:t xml:space="preserve"> is developing a software for digitizing each stage of the Macadamia nut production process until the end.</w:t>
                               </w:r>
                             </w:p>
                             <w:p>
@@ -8843,7 +9743,25 @@
                                   <w:sz w:val="20"/>
                                   <w:szCs w:val="20"/>
                                 </w:rPr>
-                                <w:t>Dockerize the stack with CertBot.</w:t>
+                                <w:t xml:space="preserve">Dockerize the stack with </w:t>
+                              </w:r>
+                              <w:proofErr w:type="spellStart"/>
+                              <w:r>
+                                <w:rPr>
+                                  <w:rFonts w:ascii="Lato" w:hAnsi="Lato"/>
+                                  <w:sz w:val="20"/>
+                                  <w:szCs w:val="20"/>
+                                </w:rPr>
+                                <w:t>CertBot</w:t>
+                              </w:r>
+                              <w:proofErr w:type="spellEnd"/>
+                              <w:r>
+                                <w:rPr>
+                                  <w:rFonts w:ascii="Lato" w:hAnsi="Lato"/>
+                                  <w:sz w:val="20"/>
+                                  <w:szCs w:val="20"/>
+                                </w:rPr>
+                                <w:t>.</w:t>
                               </w:r>
                             </w:p>
                             <w:p>
@@ -8920,7 +9838,21 @@
                                 <w:rPr>
                                   <w:rFonts w:ascii="Lato" w:hAnsi="Lato"/>
                                 </w:rPr>
-                                <w:t>Burton McCumber &amp; Longoria, LLP</w:t>
+                                <w:t xml:space="preserve">Burton </w:t>
+                              </w:r>
+                              <w:proofErr w:type="spellStart"/>
+                              <w:r>
+                                <w:rPr>
+                                  <w:rFonts w:ascii="Lato" w:hAnsi="Lato"/>
+                                </w:rPr>
+                                <w:t>McCumber</w:t>
+                              </w:r>
+                              <w:proofErr w:type="spellEnd"/>
+                              <w:r>
+                                <w:rPr>
+                                  <w:rFonts w:ascii="Lato" w:hAnsi="Lato"/>
+                                </w:rPr>
+                                <w:t xml:space="preserve"> &amp; Longoria, LLP</w:t>
                               </w:r>
                               <w:r>
                                 <w:rPr>
@@ -9124,11 +10056,19 @@
                                   <w:szCs w:val="18"/>
                                 </w:rPr>
                               </w:pPr>
+                              <w:proofErr w:type="spellStart"/>
                               <w:r>
                                 <w:rPr>
                                   <w:rFonts w:ascii="Lato" w:hAnsi="Lato"/>
                                 </w:rPr>
-                                <w:t xml:space="preserve">MyChewIQ </w:t>
+                                <w:t>MyChewIQ</w:t>
+                              </w:r>
+                              <w:proofErr w:type="spellEnd"/>
+                              <w:r>
+                                <w:rPr>
+                                  <w:rFonts w:ascii="Lato" w:hAnsi="Lato"/>
+                                </w:rPr>
+                                <w:t xml:space="preserve"> </w:t>
                               </w:r>
                               <w:r>
                                 <w:rPr>
@@ -10481,11 +11421,19 @@
                             <w:rFonts w:ascii="Lato" w:hAnsi="Lato"/>
                           </w:rPr>
                         </w:pPr>
+                        <w:proofErr w:type="spellStart"/>
                         <w:r>
                           <w:rPr>
                             <w:rFonts w:ascii="Lato" w:hAnsi="Lato"/>
                           </w:rPr>
-                          <w:t xml:space="preserve">Swun Math, LLC </w:t>
+                          <w:t>Swun</w:t>
+                        </w:r>
+                        <w:proofErr w:type="spellEnd"/>
+                        <w:r>
+                          <w:rPr>
+                            <w:rFonts w:ascii="Lato" w:hAnsi="Lato"/>
+                          </w:rPr>
+                          <w:t xml:space="preserve"> Math, LLC </w:t>
                         </w:r>
                         <w:r>
                           <w:rPr>
@@ -10515,13 +11463,23 @@
                             <w:szCs w:val="20"/>
                           </w:rPr>
                         </w:pPr>
+                        <w:proofErr w:type="spellStart"/>
                         <w:r>
                           <w:rPr>
                             <w:rFonts w:ascii="Lato" w:hAnsi="Lato"/>
                             <w:sz w:val="20"/>
                             <w:szCs w:val="20"/>
                           </w:rPr>
-                          <w:t xml:space="preserve">Swun Math is building a custom LMS using ASP .NET MVC. I am responsible for the Cloud Infrastructure, migrating apps to cloud, optimize and secure the environment. </w:t>
+                          <w:t>Swun</w:t>
+                        </w:r>
+                        <w:proofErr w:type="spellEnd"/>
+                        <w:r>
+                          <w:rPr>
+                            <w:rFonts w:ascii="Lato" w:hAnsi="Lato"/>
+                            <w:sz w:val="20"/>
+                            <w:szCs w:val="20"/>
+                          </w:rPr>
+                          <w:t xml:space="preserve"> Math is building a custom LMS using ASP .NET MVC. I am responsible for the Cloud Infrastructure, migrating apps to cloud, optimize and secure the environment. </w:t>
                         </w:r>
                       </w:p>
                       <w:p>
@@ -10565,7 +11523,25 @@
                             <w:sz w:val="20"/>
                             <w:szCs w:val="20"/>
                           </w:rPr>
-                          <w:t>Secure outdated WordPress with Sucuri to protect the server from malware, denial of service attack, SQL injection and block completely some countries which is rated #1 for spamming and hacking activities.</w:t>
+                          <w:t xml:space="preserve">Secure outdated WordPress with </w:t>
+                        </w:r>
+                        <w:proofErr w:type="spellStart"/>
+                        <w:r>
+                          <w:rPr>
+                            <w:rFonts w:ascii="Lato" w:hAnsi="Lato"/>
+                            <w:sz w:val="20"/>
+                            <w:szCs w:val="20"/>
+                          </w:rPr>
+                          <w:t>Sucuri</w:t>
+                        </w:r>
+                        <w:proofErr w:type="spellEnd"/>
+                        <w:r>
+                          <w:rPr>
+                            <w:rFonts w:ascii="Lato" w:hAnsi="Lato"/>
+                            <w:sz w:val="20"/>
+                            <w:szCs w:val="20"/>
+                          </w:rPr>
+                          <w:t xml:space="preserve"> to protect the server from malware, denial of service attack, SQL injection and block completely some countries which is rated #1 for spamming and hacking activities.</w:t>
                         </w:r>
                       </w:p>
                       <w:p>
@@ -10587,7 +11563,25 @@
                             <w:sz w:val="20"/>
                             <w:szCs w:val="20"/>
                           </w:rPr>
-                          <w:t>Monitoring servers using Sensu and PagerDuty.</w:t>
+                          <w:t xml:space="preserve">Monitoring servers using </w:t>
+                        </w:r>
+                        <w:proofErr w:type="spellStart"/>
+                        <w:r>
+                          <w:rPr>
+                            <w:rFonts w:ascii="Lato" w:hAnsi="Lato"/>
+                            <w:sz w:val="20"/>
+                            <w:szCs w:val="20"/>
+                          </w:rPr>
+                          <w:t>Sensu</w:t>
+                        </w:r>
+                        <w:proofErr w:type="spellEnd"/>
+                        <w:r>
+                          <w:rPr>
+                            <w:rFonts w:ascii="Lato" w:hAnsi="Lato"/>
+                            <w:sz w:val="20"/>
+                            <w:szCs w:val="20"/>
+                          </w:rPr>
+                          <w:t xml:space="preserve"> and PagerDuty.</w:t>
                         </w:r>
                       </w:p>
                       <w:p>
@@ -10603,13 +11597,23 @@
                             <w:szCs w:val="20"/>
                           </w:rPr>
                         </w:pPr>
+                        <w:proofErr w:type="spellStart"/>
                         <w:r>
                           <w:rPr>
                             <w:rFonts w:ascii="Lato" w:hAnsi="Lato"/>
                             <w:sz w:val="20"/>
                             <w:szCs w:val="20"/>
                           </w:rPr>
-                          <w:t>LoadTesting and optimization of Webservers using JMeter and RedLine13.</w:t>
+                          <w:t>LoadTesting</w:t>
+                        </w:r>
+                        <w:proofErr w:type="spellEnd"/>
+                        <w:r>
+                          <w:rPr>
+                            <w:rFonts w:ascii="Lato" w:hAnsi="Lato"/>
+                            <w:sz w:val="20"/>
+                            <w:szCs w:val="20"/>
+                          </w:rPr>
+                          <w:t xml:space="preserve"> and optimization of Webservers using JMeter and RedLine13.</w:t>
                         </w:r>
                       </w:p>
                       <w:p>
@@ -10704,11 +11708,19 @@
                             <w:szCs w:val="18"/>
                           </w:rPr>
                         </w:pPr>
+                        <w:proofErr w:type="spellStart"/>
                         <w:r>
                           <w:rPr>
                             <w:rFonts w:ascii="Lato" w:hAnsi="Lato"/>
                           </w:rPr>
-                          <w:t xml:space="preserve">KenyaNut </w:t>
+                          <w:t>KenyaNut</w:t>
+                        </w:r>
+                        <w:proofErr w:type="spellEnd"/>
+                        <w:r>
+                          <w:rPr>
+                            <w:rFonts w:ascii="Lato" w:hAnsi="Lato"/>
+                          </w:rPr>
+                          <w:t xml:space="preserve"> </w:t>
                         </w:r>
                         <w:r>
                           <w:rPr>
@@ -10752,7 +11764,25 @@
                             <w:sz w:val="20"/>
                             <w:szCs w:val="20"/>
                           </w:rPr>
-                          <w:t>Kenya Nut was established in 1972 in the Kenyan highlands with a focus on growing and processing quality macadamia and cashew nuts. AlignMinds is developing a software for digitizing each stage of the Macadamia nut production process until the end.</w:t>
+                          <w:t xml:space="preserve">Kenya Nut was established in 1972 in the Kenyan highlands with a focus on growing and processing quality macadamia and cashew nuts. </w:t>
+                        </w:r>
+                        <w:proofErr w:type="spellStart"/>
+                        <w:r>
+                          <w:rPr>
+                            <w:rFonts w:ascii="Lato" w:hAnsi="Lato"/>
+                            <w:sz w:val="20"/>
+                            <w:szCs w:val="20"/>
+                          </w:rPr>
+                          <w:t>AlignMinds</w:t>
+                        </w:r>
+                        <w:proofErr w:type="spellEnd"/>
+                        <w:r>
+                          <w:rPr>
+                            <w:rFonts w:ascii="Lato" w:hAnsi="Lato"/>
+                            <w:sz w:val="20"/>
+                            <w:szCs w:val="20"/>
+                          </w:rPr>
+                          <w:t xml:space="preserve"> is developing a software for digitizing each stage of the Macadamia nut production process until the end.</w:t>
                         </w:r>
                       </w:p>
                       <w:p>
@@ -10796,7 +11826,25 @@
                             <w:sz w:val="20"/>
                             <w:szCs w:val="20"/>
                           </w:rPr>
-                          <w:t>Dockerize the stack with CertBot.</w:t>
+                          <w:t xml:space="preserve">Dockerize the stack with </w:t>
+                        </w:r>
+                        <w:proofErr w:type="spellStart"/>
+                        <w:r>
+                          <w:rPr>
+                            <w:rFonts w:ascii="Lato" w:hAnsi="Lato"/>
+                            <w:sz w:val="20"/>
+                            <w:szCs w:val="20"/>
+                          </w:rPr>
+                          <w:t>CertBot</w:t>
+                        </w:r>
+                        <w:proofErr w:type="spellEnd"/>
+                        <w:r>
+                          <w:rPr>
+                            <w:rFonts w:ascii="Lato" w:hAnsi="Lato"/>
+                            <w:sz w:val="20"/>
+                            <w:szCs w:val="20"/>
+                          </w:rPr>
+                          <w:t>.</w:t>
                         </w:r>
                       </w:p>
                       <w:p>
@@ -10873,7 +11921,21 @@
                           <w:rPr>
                             <w:rFonts w:ascii="Lato" w:hAnsi="Lato"/>
                           </w:rPr>
-                          <w:t>Burton McCumber &amp; Longoria, LLP</w:t>
+                          <w:t xml:space="preserve">Burton </w:t>
+                        </w:r>
+                        <w:proofErr w:type="spellStart"/>
+                        <w:r>
+                          <w:rPr>
+                            <w:rFonts w:ascii="Lato" w:hAnsi="Lato"/>
+                          </w:rPr>
+                          <w:t>McCumber</w:t>
+                        </w:r>
+                        <w:proofErr w:type="spellEnd"/>
+                        <w:r>
+                          <w:rPr>
+                            <w:rFonts w:ascii="Lato" w:hAnsi="Lato"/>
+                          </w:rPr>
+                          <w:t xml:space="preserve"> &amp; Longoria, LLP</w:t>
                         </w:r>
                         <w:r>
                           <w:rPr>
@@ -11077,11 +12139,19 @@
                             <w:szCs w:val="18"/>
                           </w:rPr>
                         </w:pPr>
+                        <w:proofErr w:type="spellStart"/>
                         <w:r>
                           <w:rPr>
                             <w:rFonts w:ascii="Lato" w:hAnsi="Lato"/>
                           </w:rPr>
-                          <w:t xml:space="preserve">MyChewIQ </w:t>
+                          <w:t>MyChewIQ</w:t>
+                        </w:r>
+                        <w:proofErr w:type="spellEnd"/>
+                        <w:r>
+                          <w:rPr>
+                            <w:rFonts w:ascii="Lato" w:hAnsi="Lato"/>
+                          </w:rPr>
+                          <w:t xml:space="preserve"> </w:t>
                         </w:r>
                         <w:r>
                           <w:rPr>
@@ -12759,8 +13829,16 @@
         <w:rPr>
           <w:rFonts w:ascii="Lato" w:hAnsi="Lato"/>
         </w:rPr>
-        <w:t xml:space="preserve"> FoaGroup</w:t>
+        <w:t xml:space="preserve"> </w:t>
       </w:r>
+      <w:proofErr w:type="spellStart"/>
+      <w:r>
+        <w:rPr>
+          <w:rFonts w:ascii="Lato" w:hAnsi="Lato"/>
+        </w:rPr>
+        <w:t>FoaGroup</w:t>
+      </w:r>
+      <w:proofErr w:type="spellEnd"/>
       <w:r>
         <w:rPr>
           <w:rFonts w:ascii="Lato" w:hAnsi="Lato"/>
@@ -13361,7 +14439,25 @@
           <w:sz w:val="20"/>
           <w:szCs w:val="20"/>
         </w:rPr>
-        <w:t>vent unknown bots using AWS WAF and .htaccess to save bandwidth.</w:t>
+        <w:t>vent unknown bots using AWS WAF and .</w:t>
+      </w:r>
+      <w:proofErr w:type="spellStart"/>
+      <w:r>
+        <w:rPr>
+          <w:rFonts w:ascii="Lato" w:hAnsi="Lato"/>
+          <w:sz w:val="20"/>
+          <w:szCs w:val="20"/>
+        </w:rPr>
+        <w:t>htaccess</w:t>
+      </w:r>
+      <w:proofErr w:type="spellEnd"/>
+      <w:r>
+        <w:rPr>
+          <w:rFonts w:ascii="Lato" w:hAnsi="Lato"/>
+          <w:sz w:val="20"/>
+          <w:szCs w:val="20"/>
+        </w:rPr>
+        <w:t xml:space="preserve"> to save bandwidth.</w:t>
       </w:r>
     </w:p>
     <w:p>
@@ -13385,7 +14481,25 @@
           <w:sz w:val="20"/>
           <w:szCs w:val="20"/>
         </w:rPr>
-        <w:t>Prevent DDosS attack using AWS WAF2 rate-limit rule.</w:t>
+        <w:t xml:space="preserve">Prevent </w:t>
+      </w:r>
+      <w:proofErr w:type="spellStart"/>
+      <w:r>
+        <w:rPr>
+          <w:rFonts w:ascii="Lato" w:hAnsi="Lato"/>
+          <w:sz w:val="20"/>
+          <w:szCs w:val="20"/>
+        </w:rPr>
+        <w:t>DDosS</w:t>
+      </w:r>
+      <w:proofErr w:type="spellEnd"/>
+      <w:r>
+        <w:rPr>
+          <w:rFonts w:ascii="Lato" w:hAnsi="Lato"/>
+          <w:sz w:val="20"/>
+          <w:szCs w:val="20"/>
+        </w:rPr>
+        <w:t xml:space="preserve"> attack using AWS WAF2 rate-limit rule.</w:t>
       </w:r>
     </w:p>
     <w:p>
@@ -13409,7 +14523,16 @@
           <w:sz w:val="20"/>
           <w:szCs w:val="20"/>
         </w:rPr>
-        <w:t>Root cause analysis using Apache logs and A</w:t>
+        <w:t xml:space="preserve">Root cause analysis using Apache logs and </w:t>
+      </w:r>
+      <w:proofErr w:type="spellStart"/>
+      <w:r>
+        <w:rPr>
+          <w:rFonts w:ascii="Lato" w:hAnsi="Lato"/>
+          <w:sz w:val="20"/>
+          <w:szCs w:val="20"/>
+        </w:rPr>
+        <w:t>A</w:t>
       </w:r>
       <w:r>
         <w:rPr>
@@ -13417,7 +14540,16 @@
           <w:sz w:val="20"/>
           <w:szCs w:val="20"/>
         </w:rPr>
-        <w:t>wStats and other tools.</w:t>
+        <w:t>wStats</w:t>
+      </w:r>
+      <w:proofErr w:type="spellEnd"/>
+      <w:r>
+        <w:rPr>
+          <w:rFonts w:ascii="Lato" w:hAnsi="Lato"/>
+          <w:sz w:val="20"/>
+          <w:szCs w:val="20"/>
+        </w:rPr>
+        <w:t xml:space="preserve"> and other tools.</w:t>
       </w:r>
     </w:p>
     <w:p>
@@ -14514,13 +15646,23 @@
           <w:bCs/>
         </w:rPr>
       </w:pPr>
+      <w:proofErr w:type="spellStart"/>
       <w:r>
         <w:rPr>
           <w:rFonts w:ascii="Merriweather" w:hAnsi="Merriweather" w:cs="HelveticaNowText Regular"/>
           <w:b/>
           <w:bCs/>
         </w:rPr>
-        <w:t>Skybertech IT Innovations Pvt Ltd</w:t>
+        <w:t>Skybertech</w:t>
+      </w:r>
+      <w:proofErr w:type="spellEnd"/>
+      <w:r>
+        <w:rPr>
+          <w:rFonts w:ascii="Merriweather" w:hAnsi="Merriweather" w:cs="HelveticaNowText Regular"/>
+          <w:b/>
+          <w:bCs/>
+        </w:rPr>
+        <w:t xml:space="preserve"> IT Innovations Pvt Ltd</w:t>
       </w:r>
       <w:r>
         <w:rPr>
@@ -14666,7 +15808,25 @@
           <w:sz w:val="20"/>
           <w:szCs w:val="20"/>
         </w:rPr>
-        <w:t>esponsible for overseeing both the technical and managerial aspects of various organization’s IT departments. My duties were to plan, direct and design Skybertech's customer's company’s IT infrastructure while simultaneously managing the IT team responsible for maintaining that infrastructure. To ensure that their company’s IT infrastructure is always functioning as effectively as possible and is never sluggish or outdated, as an IT Infrastructure Manager I have performed a variety of tasks.</w:t>
+        <w:t xml:space="preserve">esponsible for overseeing both the technical and managerial aspects of various organization’s IT departments. My duties were to plan, direct and design </w:t>
+      </w:r>
+      <w:proofErr w:type="spellStart"/>
+      <w:r>
+        <w:rPr>
+          <w:rFonts w:ascii="Lato" w:hAnsi="Lato"/>
+          <w:sz w:val="20"/>
+          <w:szCs w:val="20"/>
+        </w:rPr>
+        <w:t>Skybertech's</w:t>
+      </w:r>
+      <w:proofErr w:type="spellEnd"/>
+      <w:r>
+        <w:rPr>
+          <w:rFonts w:ascii="Lato" w:hAnsi="Lato"/>
+          <w:sz w:val="20"/>
+          <w:szCs w:val="20"/>
+        </w:rPr>
+        <w:t xml:space="preserve"> customer's company’s IT infrastructure while simultaneously managing the IT team responsible for maintaining that infrastructure. To ensure that their company’s IT infrastructure is always functioning as effectively as possible and is never sluggish or outdated, as an IT Infrastructure Manager I have performed a variety of tasks.</w:t>
       </w:r>
     </w:p>
     <w:p>
@@ -14964,13 +16124,23 @@
           <w:szCs w:val="16"/>
         </w:rPr>
       </w:pPr>
+      <w:proofErr w:type="spellStart"/>
       <w:r>
         <w:rPr>
           <w:rFonts w:ascii="Merriweather" w:hAnsi="Merriweather" w:cs="HelveticaNowText Regular"/>
           <w:b/>
           <w:bCs/>
         </w:rPr>
-        <w:t xml:space="preserve">Datavox systems India </w:t>
+        <w:t>Datavox</w:t>
+      </w:r>
+      <w:proofErr w:type="spellEnd"/>
+      <w:r>
+        <w:rPr>
+          <w:rFonts w:ascii="Merriweather" w:hAnsi="Merriweather" w:cs="HelveticaNowText Regular"/>
+          <w:b/>
+          <w:bCs/>
+        </w:rPr>
+        <w:t xml:space="preserve"> systems India </w:t>
       </w:r>
       <w:r>
         <w:rPr>
@@ -15189,7 +16359,25 @@
           <w:sz w:val="20"/>
           <w:szCs w:val="20"/>
         </w:rPr>
-        <w:t>Talk clients through a series of actions, either via phone, email or chat, until they’ve solved a technical issue.</w:t>
+        <w:t xml:space="preserve">Talk clients through a series of actions, either via phone, </w:t>
+      </w:r>
+      <w:proofErr w:type="gramStart"/>
+      <w:r>
+        <w:rPr>
+          <w:rFonts w:ascii="Lato" w:hAnsi="Lato"/>
+          <w:sz w:val="20"/>
+          <w:szCs w:val="20"/>
+        </w:rPr>
+        <w:t>email</w:t>
+      </w:r>
+      <w:proofErr w:type="gramEnd"/>
+      <w:r>
+        <w:rPr>
+          <w:rFonts w:ascii="Lato" w:hAnsi="Lato"/>
+          <w:sz w:val="20"/>
+          <w:szCs w:val="20"/>
+        </w:rPr>
+        <w:t xml:space="preserve"> or chat, until they’ve solved a technical issue.</w:t>
       </w:r>
     </w:p>
     <w:p>
@@ -15237,7 +16425,43 @@
           <w:sz w:val="20"/>
           <w:szCs w:val="20"/>
         </w:rPr>
-        <w:t>Installation, configuration and troubleshooting of VoIP IP PBX such as Avaya, 3CX, Yeastar, Grandstream and other Asterisk systems.</w:t>
+        <w:t xml:space="preserve">Installation, configuration and troubleshooting of VoIP IP PBX such as Avaya, 3CX, </w:t>
+      </w:r>
+      <w:proofErr w:type="spellStart"/>
+      <w:r>
+        <w:rPr>
+          <w:rFonts w:ascii="Lato" w:hAnsi="Lato"/>
+          <w:sz w:val="20"/>
+          <w:szCs w:val="20"/>
+        </w:rPr>
+        <w:t>Yeastar</w:t>
+      </w:r>
+      <w:proofErr w:type="spellEnd"/>
+      <w:r>
+        <w:rPr>
+          <w:rFonts w:ascii="Lato" w:hAnsi="Lato"/>
+          <w:sz w:val="20"/>
+          <w:szCs w:val="20"/>
+        </w:rPr>
+        <w:t xml:space="preserve">, </w:t>
+      </w:r>
+      <w:proofErr w:type="spellStart"/>
+      <w:r>
+        <w:rPr>
+          <w:rFonts w:ascii="Lato" w:hAnsi="Lato"/>
+          <w:sz w:val="20"/>
+          <w:szCs w:val="20"/>
+        </w:rPr>
+        <w:t>Grandstream</w:t>
+      </w:r>
+      <w:proofErr w:type="spellEnd"/>
+      <w:r>
+        <w:rPr>
+          <w:rFonts w:ascii="Lato" w:hAnsi="Lato"/>
+          <w:sz w:val="20"/>
+          <w:szCs w:val="20"/>
+        </w:rPr>
+        <w:t xml:space="preserve"> and other Asterisk systems.</w:t>
       </w:r>
     </w:p>
     <w:p>
@@ -15285,7 +16509,43 @@
           <w:sz w:val="20"/>
           <w:szCs w:val="20"/>
         </w:rPr>
-        <w:t>Configuration of Domain DNS such as A, MX, TXT to prepare web and email on Office 365, Clouflare, Amazon, Google Cloud, Vltur and Bluehost.</w:t>
+        <w:t xml:space="preserve">Configuration of Domain DNS such as A, MX, TXT to prepare web and email on Office 365, </w:t>
+      </w:r>
+      <w:proofErr w:type="spellStart"/>
+      <w:r>
+        <w:rPr>
+          <w:rFonts w:ascii="Lato" w:hAnsi="Lato"/>
+          <w:sz w:val="20"/>
+          <w:szCs w:val="20"/>
+        </w:rPr>
+        <w:t>Clouflare</w:t>
+      </w:r>
+      <w:proofErr w:type="spellEnd"/>
+      <w:r>
+        <w:rPr>
+          <w:rFonts w:ascii="Lato" w:hAnsi="Lato"/>
+          <w:sz w:val="20"/>
+          <w:szCs w:val="20"/>
+        </w:rPr>
+        <w:t xml:space="preserve">, Amazon, Google Cloud, </w:t>
+      </w:r>
+      <w:proofErr w:type="spellStart"/>
+      <w:r>
+        <w:rPr>
+          <w:rFonts w:ascii="Lato" w:hAnsi="Lato"/>
+          <w:sz w:val="20"/>
+          <w:szCs w:val="20"/>
+        </w:rPr>
+        <w:t>Vltur</w:t>
+      </w:r>
+      <w:proofErr w:type="spellEnd"/>
+      <w:r>
+        <w:rPr>
+          <w:rFonts w:ascii="Lato" w:hAnsi="Lato"/>
+          <w:sz w:val="20"/>
+          <w:szCs w:val="20"/>
+        </w:rPr>
+        <w:t xml:space="preserve"> and Bluehost.</w:t>
       </w:r>
     </w:p>
     <w:p>
@@ -15934,7 +17194,25 @@
           <w:sz w:val="20"/>
           <w:szCs w:val="20"/>
         </w:rPr>
-        <w:t>Providing user training, support, advice and feedback.</w:t>
+        <w:t xml:space="preserve">Providing user training, support, </w:t>
+      </w:r>
+      <w:proofErr w:type="gramStart"/>
+      <w:r>
+        <w:rPr>
+          <w:rFonts w:ascii="Lato" w:hAnsi="Lato"/>
+          <w:sz w:val="20"/>
+          <w:szCs w:val="20"/>
+        </w:rPr>
+        <w:t>advice</w:t>
+      </w:r>
+      <w:proofErr w:type="gramEnd"/>
+      <w:r>
+        <w:rPr>
+          <w:rFonts w:ascii="Lato" w:hAnsi="Lato"/>
+          <w:sz w:val="20"/>
+          <w:szCs w:val="20"/>
+        </w:rPr>
+        <w:t xml:space="preserve"> and feedback.</w:t>
       </w:r>
     </w:p>
     <w:p>
@@ -17091,6 +18369,7 @@
           <w:szCs w:val="20"/>
         </w:rPr>
       </w:pPr>
+      <w:proofErr w:type="spellStart"/>
       <w:r>
         <w:rPr>
           <w:rFonts w:ascii="Lato" w:hAnsi="Lato"/>
@@ -17100,7 +18379,19 @@
           <w:sz w:val="20"/>
           <w:szCs w:val="20"/>
         </w:rPr>
-        <w:t>Grandstream certified specialist</w:t>
+        <w:t>Grandstream</w:t>
+      </w:r>
+      <w:proofErr w:type="spellEnd"/>
+      <w:r>
+        <w:rPr>
+          <w:rFonts w:ascii="Lato" w:hAnsi="Lato"/>
+          <w:b/>
+          <w:bCs/>
+          <w:color w:val="000000" w:themeColor="text1"/>
+          <w:sz w:val="20"/>
+          <w:szCs w:val="20"/>
+        </w:rPr>
+        <w:t xml:space="preserve"> certified specialist</w:t>
       </w:r>
     </w:p>
     <w:p>
@@ -17123,6 +18414,7 @@
           <w:szCs w:val="20"/>
         </w:rPr>
       </w:pPr>
+      <w:proofErr w:type="spellStart"/>
       <w:r>
         <w:rPr>
           <w:rFonts w:ascii="Lato" w:hAnsi="Lato"/>
@@ -17132,7 +18424,19 @@
           <w:sz w:val="20"/>
           <w:szCs w:val="20"/>
         </w:rPr>
-        <w:t>Yeastar Certified Technician</w:t>
+        <w:t>Yeastar</w:t>
+      </w:r>
+      <w:proofErr w:type="spellEnd"/>
+      <w:r>
+        <w:rPr>
+          <w:rFonts w:ascii="Lato" w:hAnsi="Lato"/>
+          <w:b/>
+          <w:bCs/>
+          <w:color w:val="000000" w:themeColor="text1"/>
+          <w:sz w:val="20"/>
+          <w:szCs w:val="20"/>
+        </w:rPr>
+        <w:t xml:space="preserve"> Certified Technician</w:t>
       </w:r>
     </w:p>
     <w:p>
@@ -17189,7 +18493,7 @@
         <mc:AlternateContent>
           <mc:Choice Requires="wps">
             <w:drawing>
-              <wp:anchor distT="0" distB="0" distL="114300" distR="114300" simplePos="0" relativeHeight="251717632" behindDoc="0" locked="0" layoutInCell="1" allowOverlap="1" wp14:anchorId="7AB894D6" wp14:editId="6E448D27">
+              <wp:anchor distT="0" distB="0" distL="114300" distR="114300" simplePos="0" relativeHeight="251717632" behindDoc="0" locked="0" layoutInCell="1" allowOverlap="1" wp14:anchorId="7AB894D6" wp14:editId="5519EA66">
                 <wp:simplePos x="0" y="0"/>
                 <wp:positionH relativeFrom="column">
                   <wp:posOffset>410210</wp:posOffset>
@@ -17222,6 +18526,11 @@
                       <wps:txbx>
                         <w:txbxContent>
                           <w:p>
+                            <w:pPr>
+                              <w:rPr>
+                                <w:noProof/>
+                              </w:rPr>
+                            </w:pPr>
                             <w:r>
                               <w:rPr>
                                 <w:noProof/>
@@ -18911,6 +20220,8 @@
                                 </wp:inline>
                               </w:drawing>
                             </w:r>
+                          </w:p>
+                          <w:p>
                             <w:r>
                               <w:rPr>
                                 <w:noProof/>
@@ -19006,6 +20317,52 @@
                                 </wp:inline>
                               </w:drawing>
                             </w:r>
+                            <w:r>
+                              <w:rPr>
+                                <w:noProof/>
+                              </w:rPr>
+                              <w:drawing>
+                                <wp:inline distT="0" distB="0" distL="0" distR="0" wp14:anchorId="71AAF0DD" wp14:editId="4F54917F">
+                                  <wp:extent cx="1301552" cy="273050"/>
+                                  <wp:effectExtent l="0" t="0" r="0" b="0"/>
+                                  <wp:docPr id="20" name="Picture 20" descr="Logo&#10;&#10;Description automatically generated with low confidence"/>
+                                  <wp:cNvGraphicFramePr>
+                                    <a:graphicFrameLocks xmlns:a="http://schemas.openxmlformats.org/drawingml/2006/main" noChangeAspect="1"/>
+                                  </wp:cNvGraphicFramePr>
+                                  <a:graphic xmlns:a="http://schemas.openxmlformats.org/drawingml/2006/main">
+                                    <a:graphicData uri="http://schemas.openxmlformats.org/drawingml/2006/picture">
+                                      <pic:pic xmlns:pic="http://schemas.openxmlformats.org/drawingml/2006/picture">
+                                        <pic:nvPicPr>
+                                          <pic:cNvPr id="20" name="Picture 20" descr="Logo&#10;&#10;Description automatically generated with low confidence"/>
+                                          <pic:cNvPicPr/>
+                                        </pic:nvPicPr>
+                                        <pic:blipFill>
+                                          <a:blip r:embed="rId62">
+                                            <a:extLst>
+                                              <a:ext uri="{28A0092B-C50C-407E-A947-70E740481C1C}">
+                                                <a14:useLocalDpi xmlns:a14="http://schemas.microsoft.com/office/drawing/2010/main" val="0"/>
+                                              </a:ext>
+                                            </a:extLst>
+                                          </a:blip>
+                                          <a:stretch>
+                                            <a:fillRect/>
+                                          </a:stretch>
+                                        </pic:blipFill>
+                                        <pic:spPr>
+                                          <a:xfrm>
+                                            <a:off x="0" y="0"/>
+                                            <a:ext cx="1318204" cy="276543"/>
+                                          </a:xfrm>
+                                          <a:prstGeom prst="rect">
+                                            <a:avLst/>
+                                          </a:prstGeom>
+                                        </pic:spPr>
+                                      </pic:pic>
+                                    </a:graphicData>
+                                  </a:graphic>
+                                </wp:inline>
+                              </w:drawing>
+                            </w:r>
                           </w:p>
                         </w:txbxContent>
                       </wps:txbx>
@@ -19030,6 +20387,11 @@
                 <v:textbox>
                   <w:txbxContent>
                     <w:p>
+                      <w:pPr>
+                        <w:rPr>
+                          <w:noProof/>
+                        </w:rPr>
+                      </w:pPr>
                       <w:r>
                         <w:rPr>
                           <w:noProof/>
@@ -20719,6 +22081,8 @@
                           </wp:inline>
                         </w:drawing>
                       </w:r>
+                    </w:p>
+                    <w:p>
                       <w:r>
                         <w:rPr>
                           <w:noProof/>
@@ -20803,6 +22167,52 @@
                                     <a:xfrm>
                                       <a:off x="0" y="0"/>
                                       <a:ext cx="1725349" cy="230059"/>
+                                    </a:xfrm>
+                                    <a:prstGeom prst="rect">
+                                      <a:avLst/>
+                                    </a:prstGeom>
+                                  </pic:spPr>
+                                </pic:pic>
+                              </a:graphicData>
+                            </a:graphic>
+                          </wp:inline>
+                        </w:drawing>
+                      </w:r>
+                      <w:r>
+                        <w:rPr>
+                          <w:noProof/>
+                        </w:rPr>
+                        <w:drawing>
+                          <wp:inline distT="0" distB="0" distL="0" distR="0" wp14:anchorId="71AAF0DD" wp14:editId="4F54917F">
+                            <wp:extent cx="1301552" cy="273050"/>
+                            <wp:effectExtent l="0" t="0" r="0" b="0"/>
+                            <wp:docPr id="20" name="Picture 20" descr="Logo&#10;&#10;Description automatically generated with low confidence"/>
+                            <wp:cNvGraphicFramePr>
+                              <a:graphicFrameLocks xmlns:a="http://schemas.openxmlformats.org/drawingml/2006/main" noChangeAspect="1"/>
+                            </wp:cNvGraphicFramePr>
+                            <a:graphic xmlns:a="http://schemas.openxmlformats.org/drawingml/2006/main">
+                              <a:graphicData uri="http://schemas.openxmlformats.org/drawingml/2006/picture">
+                                <pic:pic xmlns:pic="http://schemas.openxmlformats.org/drawingml/2006/picture">
+                                  <pic:nvPicPr>
+                                    <pic:cNvPr id="20" name="Picture 20" descr="Logo&#10;&#10;Description automatically generated with low confidence"/>
+                                    <pic:cNvPicPr/>
+                                  </pic:nvPicPr>
+                                  <pic:blipFill>
+                                    <a:blip r:embed="rId62">
+                                      <a:extLst>
+                                        <a:ext uri="{28A0092B-C50C-407E-A947-70E740481C1C}">
+                                          <a14:useLocalDpi xmlns:a14="http://schemas.microsoft.com/office/drawing/2010/main" val="0"/>
+                                        </a:ext>
+                                      </a:extLst>
+                                    </a:blip>
+                                    <a:stretch>
+                                      <a:fillRect/>
+                                    </a:stretch>
+                                  </pic:blipFill>
+                                  <pic:spPr>
+                                    <a:xfrm>
+                                      <a:off x="0" y="0"/>
+                                      <a:ext cx="1318204" cy="276543"/>
                                     </a:xfrm>
                                     <a:prstGeom prst="rect">
                                       <a:avLst/>

</xml_diff>